<commit_message>
Mais informaçãos como definição de bando de dados, JRE, JMV, JDK, SGBD
</commit_message>
<xml_diff>
--- a/TCC.docx
+++ b/TCC.docx
@@ -407,19 +407,17 @@
         </w:rPr>
         <w:t>Java</w:t>
       </w:r>
-    </w:p>
-    <w:p>
-      <w:pPr>
-        <w:pStyle w:val="PargrafodaLista"/>
-        <w:spacing w:line="360" w:lineRule="auto"/>
-        <w:jc w:val="both"/>
+      <w:r>
         <w:rPr>
           <w:rFonts w:ascii="Arial" w:hAnsi="Arial" w:cs="Arial"/>
           <w:b/>
           <w:sz w:val="32"/>
           <w:szCs w:val="32"/>
         </w:rPr>
-      </w:pPr>
+        <w:t xml:space="preserve"> e conceitos da programação</w:t>
+      </w:r>
+      <w:bookmarkStart w:id="0" w:name="_GoBack"/>
+      <w:bookmarkEnd w:id="0"/>
     </w:p>
     <w:p>
       <w:pPr>
@@ -441,36 +439,11 @@
         <w:jc w:val="both"/>
         <w:rPr>
           <w:rFonts w:ascii="Arial" w:hAnsi="Arial" w:cs="Arial"/>
-          <w:sz w:val="24"/>
-          <w:szCs w:val="24"/>
-        </w:rPr>
-      </w:pPr>
-      <w:r>
-        <w:rPr>
-          <w:rFonts w:ascii="Arial" w:hAnsi="Arial" w:cs="Arial"/>
-          <w:sz w:val="24"/>
-          <w:szCs w:val="24"/>
-        </w:rPr>
-        <w:t xml:space="preserve">Java é a principal linguagem de programação utilizada para a criação do Consumidor Online, e foi escolhida por funcionar em qualquer sistema operacional, facilitando o acesso do consumidor final. Define-se </w:t>
-      </w:r>
-      <w:proofErr w:type="spellStart"/>
-      <w:r>
-        <w:rPr>
-          <w:rFonts w:ascii="Arial" w:hAnsi="Arial" w:cs="Arial"/>
-          <w:sz w:val="24"/>
-          <w:szCs w:val="24"/>
-        </w:rPr>
-        <w:t>java</w:t>
-      </w:r>
-      <w:proofErr w:type="spellEnd"/>
-      <w:r>
-        <w:rPr>
-          <w:rFonts w:ascii="Arial" w:hAnsi="Arial" w:cs="Arial"/>
-          <w:sz w:val="24"/>
-          <w:szCs w:val="24"/>
-        </w:rPr>
-        <w:t xml:space="preserve"> por:</w:t>
-      </w:r>
+          <w:b/>
+          <w:sz w:val="32"/>
+          <w:szCs w:val="32"/>
+        </w:rPr>
+      </w:pPr>
     </w:p>
     <w:p>
       <w:pPr>
@@ -483,6 +456,44 @@
           <w:szCs w:val="24"/>
         </w:rPr>
       </w:pPr>
+      <w:r>
+        <w:rPr>
+          <w:rFonts w:ascii="Arial" w:hAnsi="Arial" w:cs="Arial"/>
+          <w:sz w:val="24"/>
+          <w:szCs w:val="24"/>
+        </w:rPr>
+        <w:t xml:space="preserve">Java é a principal linguagem de programação utilizada para a criação do Consumidor Online, e foi escolhida por funcionar em qualquer sistema operacional, facilitando o acesso do consumidor final. Define-se </w:t>
+      </w:r>
+      <w:proofErr w:type="spellStart"/>
+      <w:r>
+        <w:rPr>
+          <w:rFonts w:ascii="Arial" w:hAnsi="Arial" w:cs="Arial"/>
+          <w:sz w:val="24"/>
+          <w:szCs w:val="24"/>
+        </w:rPr>
+        <w:t>java</w:t>
+      </w:r>
+      <w:proofErr w:type="spellEnd"/>
+      <w:r>
+        <w:rPr>
+          <w:rFonts w:ascii="Arial" w:hAnsi="Arial" w:cs="Arial"/>
+          <w:sz w:val="24"/>
+          <w:szCs w:val="24"/>
+        </w:rPr>
+        <w:t xml:space="preserve"> por:</w:t>
+      </w:r>
+    </w:p>
+    <w:p>
+      <w:pPr>
+        <w:pStyle w:val="PargrafodaLista"/>
+        <w:spacing w:line="360" w:lineRule="auto"/>
+        <w:jc w:val="both"/>
+        <w:rPr>
+          <w:rFonts w:ascii="Arial" w:hAnsi="Arial" w:cs="Arial"/>
+          <w:sz w:val="24"/>
+          <w:szCs w:val="24"/>
+        </w:rPr>
+      </w:pPr>
     </w:p>
     <w:p>
       <w:pPr>
@@ -582,16 +593,853 @@
     <w:p>
       <w:pPr>
         <w:spacing w:line="360" w:lineRule="auto"/>
+        <w:jc w:val="both"/>
+        <w:rPr>
+          <w:rFonts w:ascii="Arial" w:hAnsi="Arial" w:cs="Arial"/>
+          <w:color w:val="000000" w:themeColor="text1"/>
+          <w:sz w:val="20"/>
+          <w:szCs w:val="20"/>
+          <w:shd w:val="clear" w:color="auto" w:fill="FFFFFF"/>
+        </w:rPr>
+      </w:pPr>
+    </w:p>
+    <w:p>
+      <w:pPr>
+        <w:spacing w:line="360" w:lineRule="auto"/>
+        <w:jc w:val="both"/>
+        <w:rPr>
+          <w:rFonts w:ascii="Arial" w:hAnsi="Arial" w:cs="Arial"/>
+          <w:color w:val="000000" w:themeColor="text1"/>
+          <w:sz w:val="20"/>
+          <w:szCs w:val="20"/>
+          <w:shd w:val="clear" w:color="auto" w:fill="FFFFFF"/>
+        </w:rPr>
+      </w:pPr>
+    </w:p>
+    <w:p>
+      <w:pPr>
+        <w:spacing w:line="360" w:lineRule="auto"/>
+        <w:jc w:val="both"/>
+        <w:rPr>
+          <w:rFonts w:ascii="Arial" w:hAnsi="Arial" w:cs="Arial"/>
+          <w:color w:val="000000" w:themeColor="text1"/>
+          <w:sz w:val="24"/>
+          <w:szCs w:val="24"/>
+          <w:shd w:val="clear" w:color="auto" w:fill="FFFFFF"/>
+        </w:rPr>
+      </w:pPr>
+      <w:r>
+        <w:rPr>
+          <w:rFonts w:ascii="Arial" w:hAnsi="Arial" w:cs="Arial"/>
+          <w:color w:val="000000" w:themeColor="text1"/>
+          <w:sz w:val="24"/>
+          <w:szCs w:val="24"/>
+          <w:shd w:val="clear" w:color="auto" w:fill="FFFFFF"/>
+        </w:rPr>
+        <w:t xml:space="preserve">1.1.1 </w:t>
+      </w:r>
+      <w:r>
+        <w:rPr>
+          <w:rFonts w:ascii="Arial" w:hAnsi="Arial" w:cs="Arial"/>
+          <w:color w:val="000000" w:themeColor="text1"/>
+          <w:sz w:val="24"/>
+          <w:szCs w:val="24"/>
+          <w:shd w:val="clear" w:color="auto" w:fill="FFFFFF"/>
+        </w:rPr>
+        <w:t>O que é o JRE?</w:t>
+      </w:r>
+    </w:p>
+    <w:p>
+      <w:pPr>
+        <w:pStyle w:val="NormalWeb"/>
+        <w:shd w:val="clear" w:color="auto" w:fill="FFFFFF"/>
+        <w:spacing w:before="300" w:beforeAutospacing="0"/>
         <w:ind w:left="2268"/>
-        <w:jc w:val="both"/>
-        <w:rPr>
-          <w:rFonts w:ascii="Arial" w:hAnsi="Arial" w:cs="Arial"/>
-          <w:color w:val="000000" w:themeColor="text1"/>
-          <w:sz w:val="20"/>
-          <w:szCs w:val="20"/>
-          <w:shd w:val="clear" w:color="auto" w:fill="FFFFFF"/>
-        </w:rPr>
-      </w:pPr>
+        <w:rPr>
+          <w:rFonts w:ascii="Arial" w:hAnsi="Arial" w:cs="Arial"/>
+          <w:color w:val="1D2021"/>
+          <w:sz w:val="20"/>
+          <w:szCs w:val="20"/>
+        </w:rPr>
+      </w:pPr>
+      <w:r>
+        <w:rPr>
+          <w:rFonts w:ascii="Arial" w:hAnsi="Arial" w:cs="Arial"/>
+          <w:color w:val="1D2021"/>
+          <w:sz w:val="20"/>
+          <w:szCs w:val="20"/>
+          <w:shd w:val="clear" w:color="auto" w:fill="FFFFFF"/>
+        </w:rPr>
+        <w:t>“</w:t>
+      </w:r>
+      <w:r>
+        <w:rPr>
+          <w:rFonts w:ascii="Arial" w:hAnsi="Arial" w:cs="Arial"/>
+          <w:color w:val="1D2021"/>
+          <w:sz w:val="20"/>
+          <w:szCs w:val="20"/>
+          <w:shd w:val="clear" w:color="auto" w:fill="FFFFFF"/>
+        </w:rPr>
+        <w:t xml:space="preserve">O JRE consiste no Java Virtual </w:t>
+      </w:r>
+      <w:proofErr w:type="spellStart"/>
+      <w:r>
+        <w:rPr>
+          <w:rFonts w:ascii="Arial" w:hAnsi="Arial" w:cs="Arial"/>
+          <w:color w:val="1D2021"/>
+          <w:sz w:val="20"/>
+          <w:szCs w:val="20"/>
+          <w:shd w:val="clear" w:color="auto" w:fill="FFFFFF"/>
+        </w:rPr>
+        <w:t>Machine</w:t>
+      </w:r>
+      <w:proofErr w:type="spellEnd"/>
+      <w:r>
+        <w:rPr>
+          <w:rFonts w:ascii="Arial" w:hAnsi="Arial" w:cs="Arial"/>
+          <w:color w:val="1D2021"/>
+          <w:sz w:val="20"/>
+          <w:szCs w:val="20"/>
+          <w:shd w:val="clear" w:color="auto" w:fill="FFFFFF"/>
+        </w:rPr>
+        <w:t xml:space="preserve"> (JVM), nas classes centrais e bibliotecas de suporte da plataforma Java. Ele representa a parte responsável pelo tempo de execução do software Java, que é tudo de que você precisa para executá-lo em um navegador da Web.</w:t>
+      </w:r>
+      <w:r>
+        <w:rPr>
+          <w:rFonts w:ascii="Arial" w:hAnsi="Arial" w:cs="Arial"/>
+          <w:color w:val="1D2021"/>
+          <w:sz w:val="20"/>
+          <w:szCs w:val="20"/>
+          <w:shd w:val="clear" w:color="auto" w:fill="FFFFFF"/>
+        </w:rPr>
+        <w:t xml:space="preserve"> [...] </w:t>
+      </w:r>
+      <w:r>
+        <w:rPr>
+          <w:rFonts w:ascii="Arial" w:hAnsi="Arial" w:cs="Arial"/>
+          <w:color w:val="1D2021"/>
+          <w:sz w:val="20"/>
+          <w:szCs w:val="20"/>
+        </w:rPr>
+        <w:t>O JRE permite dentre outras coisas, executar aplicativos chamados de "</w:t>
+      </w:r>
+      <w:proofErr w:type="spellStart"/>
+      <w:r>
+        <w:rPr>
+          <w:rFonts w:ascii="Arial" w:hAnsi="Arial" w:cs="Arial"/>
+          <w:color w:val="1D2021"/>
+          <w:sz w:val="20"/>
+          <w:szCs w:val="20"/>
+        </w:rPr>
+        <w:t>Applets</w:t>
+      </w:r>
+      <w:proofErr w:type="spellEnd"/>
+      <w:r>
+        <w:rPr>
+          <w:rFonts w:ascii="Arial" w:hAnsi="Arial" w:cs="Arial"/>
+          <w:color w:val="1D2021"/>
+          <w:sz w:val="20"/>
+          <w:szCs w:val="20"/>
+        </w:rPr>
+        <w:t>". Esses "</w:t>
+      </w:r>
+      <w:proofErr w:type="spellStart"/>
+      <w:r>
+        <w:rPr>
+          <w:rFonts w:ascii="Arial" w:hAnsi="Arial" w:cs="Arial"/>
+          <w:color w:val="1D2021"/>
+          <w:sz w:val="20"/>
+          <w:szCs w:val="20"/>
+        </w:rPr>
+        <w:t>Applets</w:t>
+      </w:r>
+      <w:proofErr w:type="spellEnd"/>
+      <w:r>
+        <w:rPr>
+          <w:rFonts w:ascii="Arial" w:hAnsi="Arial" w:cs="Arial"/>
+          <w:color w:val="1D2021"/>
+          <w:sz w:val="20"/>
+          <w:szCs w:val="20"/>
+        </w:rPr>
+        <w:t xml:space="preserve">" permitem interações com pessoas no mundo inteiro, cálculos de juros relacionados a uma compra, jogos online e visualização de imagens em 3D. Além disso, hoje em dia as empresas utilizam muito os </w:t>
+      </w:r>
+      <w:proofErr w:type="spellStart"/>
+      <w:r>
+        <w:rPr>
+          <w:rFonts w:ascii="Arial" w:hAnsi="Arial" w:cs="Arial"/>
+          <w:color w:val="1D2021"/>
+          <w:sz w:val="20"/>
+          <w:szCs w:val="20"/>
+        </w:rPr>
+        <w:t>applets</w:t>
+      </w:r>
+      <w:proofErr w:type="spellEnd"/>
+      <w:r>
+        <w:rPr>
+          <w:rFonts w:ascii="Arial" w:hAnsi="Arial" w:cs="Arial"/>
+          <w:color w:val="1D2021"/>
+          <w:sz w:val="20"/>
+          <w:szCs w:val="20"/>
+        </w:rPr>
+        <w:t xml:space="preserve"> para aplicativos de Intranet e soluções de e-business.</w:t>
+      </w:r>
+      <w:r>
+        <w:rPr>
+          <w:rFonts w:ascii="Arial" w:hAnsi="Arial" w:cs="Arial"/>
+          <w:color w:val="1D2021"/>
+          <w:sz w:val="20"/>
+          <w:szCs w:val="20"/>
+        </w:rPr>
+        <w:t xml:space="preserve"> </w:t>
+      </w:r>
+      <w:r>
+        <w:rPr>
+          <w:rFonts w:ascii="Arial" w:hAnsi="Arial" w:cs="Arial"/>
+          <w:color w:val="1D2021"/>
+          <w:sz w:val="20"/>
+          <w:szCs w:val="20"/>
+        </w:rPr>
+        <w:t>O JRE é muito utilizado por usuários finais, na realidade, é o mais indicado para eles. Já que para nós desenvolvedores o essencial é o JDK.</w:t>
+      </w:r>
+      <w:r>
+        <w:rPr>
+          <w:rFonts w:ascii="Arial" w:hAnsi="Arial" w:cs="Arial"/>
+          <w:color w:val="1D2021"/>
+          <w:sz w:val="20"/>
+          <w:szCs w:val="20"/>
+        </w:rPr>
+        <w:t xml:space="preserve"> </w:t>
+      </w:r>
+      <w:proofErr w:type="gramStart"/>
+      <w:r>
+        <w:rPr>
+          <w:rFonts w:ascii="Arial" w:hAnsi="Arial" w:cs="Arial"/>
+          <w:color w:val="1D2021"/>
+          <w:sz w:val="20"/>
+          <w:szCs w:val="20"/>
+        </w:rPr>
+        <w:t>“</w:t>
+      </w:r>
+      <w:r>
+        <w:rPr>
+          <w:rFonts w:ascii="Arial" w:hAnsi="Arial" w:cs="Arial"/>
+          <w:color w:val="1D2021"/>
+          <w:sz w:val="20"/>
+          <w:szCs w:val="20"/>
+        </w:rPr>
+        <w:t>(</w:t>
+      </w:r>
+      <w:proofErr w:type="gramEnd"/>
+      <w:r>
+        <w:rPr>
+          <w:rFonts w:ascii="Arial" w:hAnsi="Arial" w:cs="Arial"/>
+          <w:color w:val="000000" w:themeColor="text1"/>
+          <w:sz w:val="20"/>
+          <w:szCs w:val="20"/>
+        </w:rPr>
+        <w:t xml:space="preserve">José, Edson. </w:t>
+      </w:r>
+      <w:proofErr w:type="spellStart"/>
+      <w:r>
+        <w:rPr>
+          <w:rFonts w:ascii="Arial" w:hAnsi="Arial" w:cs="Arial"/>
+          <w:color w:val="000000" w:themeColor="text1"/>
+          <w:sz w:val="20"/>
+          <w:szCs w:val="20"/>
+        </w:rPr>
+        <w:t>DevMedia</w:t>
+      </w:r>
+      <w:proofErr w:type="spellEnd"/>
+      <w:r>
+        <w:rPr>
+          <w:rFonts w:ascii="Arial" w:hAnsi="Arial" w:cs="Arial"/>
+          <w:color w:val="1D2021"/>
+          <w:sz w:val="20"/>
+          <w:szCs w:val="20"/>
+        </w:rPr>
+        <w:t>)</w:t>
+      </w:r>
+    </w:p>
+    <w:p>
+      <w:pPr>
+        <w:pStyle w:val="NormalWeb"/>
+        <w:shd w:val="clear" w:color="auto" w:fill="FFFFFF"/>
+        <w:spacing w:before="300" w:beforeAutospacing="0"/>
+        <w:rPr>
+          <w:rFonts w:ascii="Arial" w:hAnsi="Arial" w:cs="Arial"/>
+          <w:color w:val="1D2021"/>
+          <w:sz w:val="20"/>
+          <w:szCs w:val="20"/>
+        </w:rPr>
+      </w:pPr>
+      <w:r>
+        <w:rPr>
+          <w:rFonts w:ascii="Arial" w:hAnsi="Arial" w:cs="Arial"/>
+          <w:color w:val="1D2021"/>
+          <w:sz w:val="20"/>
+          <w:szCs w:val="20"/>
+        </w:rPr>
+        <w:t xml:space="preserve">1.1.2 </w:t>
+      </w:r>
+      <w:r>
+        <w:rPr>
+          <w:rFonts w:ascii="Arial" w:hAnsi="Arial" w:cs="Arial"/>
+          <w:color w:val="1D2021"/>
+          <w:sz w:val="20"/>
+          <w:szCs w:val="20"/>
+        </w:rPr>
+        <w:t>O que é o JVM?</w:t>
+      </w:r>
+    </w:p>
+    <w:p>
+      <w:pPr>
+        <w:pStyle w:val="NormalWeb"/>
+        <w:shd w:val="clear" w:color="auto" w:fill="FFFFFF"/>
+        <w:spacing w:before="300" w:beforeAutospacing="0"/>
+        <w:ind w:left="2268"/>
+        <w:rPr>
+          <w:rFonts w:ascii="Arial" w:hAnsi="Arial" w:cs="Arial"/>
+          <w:color w:val="1D2021"/>
+          <w:sz w:val="20"/>
+          <w:szCs w:val="20"/>
+        </w:rPr>
+      </w:pPr>
+      <w:r>
+        <w:rPr>
+          <w:rFonts w:ascii="Arial" w:hAnsi="Arial" w:cs="Arial"/>
+          <w:color w:val="1D2021"/>
+          <w:sz w:val="20"/>
+          <w:szCs w:val="20"/>
+        </w:rPr>
+        <w:t>“</w:t>
+      </w:r>
+      <w:r>
+        <w:rPr>
+          <w:rFonts w:ascii="Arial" w:hAnsi="Arial" w:cs="Arial"/>
+          <w:color w:val="1D2021"/>
+          <w:sz w:val="20"/>
+          <w:szCs w:val="20"/>
+        </w:rPr>
+        <w:t>A JVM constitui um dos mais importantes pilares para a plataforma Java. Ela é diretamente responsável pelas características de portabilidade dos códigos, o que quer dizer que ela mantém a independência entre as plataformas da linguagem.</w:t>
+      </w:r>
+      <w:r>
+        <w:rPr>
+          <w:rFonts w:ascii="Arial" w:hAnsi="Arial" w:cs="Arial"/>
+          <w:color w:val="1D2021"/>
+          <w:sz w:val="20"/>
+          <w:szCs w:val="20"/>
+        </w:rPr>
+        <w:t xml:space="preserve"> </w:t>
+      </w:r>
+      <w:r>
+        <w:rPr>
+          <w:rFonts w:ascii="Arial" w:hAnsi="Arial" w:cs="Arial"/>
+          <w:color w:val="1D2021"/>
+          <w:sz w:val="20"/>
+          <w:szCs w:val="20"/>
+        </w:rPr>
+        <w:t xml:space="preserve">Para um entendimento básico com relação ao seu potencial, digamos que iremos executar um código Java utilizando o </w:t>
+      </w:r>
+      <w:proofErr w:type="spellStart"/>
+      <w:r>
+        <w:rPr>
+          <w:rFonts w:ascii="Arial" w:hAnsi="Arial" w:cs="Arial"/>
+          <w:color w:val="1D2021"/>
+          <w:sz w:val="20"/>
+          <w:szCs w:val="20"/>
+        </w:rPr>
+        <w:t>javac</w:t>
+      </w:r>
+      <w:proofErr w:type="spellEnd"/>
+      <w:r>
+        <w:rPr>
+          <w:rFonts w:ascii="Arial" w:hAnsi="Arial" w:cs="Arial"/>
+          <w:color w:val="1D2021"/>
+          <w:sz w:val="20"/>
+          <w:szCs w:val="20"/>
+        </w:rPr>
+        <w:t xml:space="preserve"> (compilador primário da Java) ou qualquer outro compilador possível, será gerado um arquivo de </w:t>
+      </w:r>
+      <w:proofErr w:type="spellStart"/>
+      <w:r>
+        <w:rPr>
+          <w:rFonts w:ascii="Arial" w:hAnsi="Arial" w:cs="Arial"/>
+          <w:color w:val="1D2021"/>
+          <w:sz w:val="20"/>
+          <w:szCs w:val="20"/>
+        </w:rPr>
+        <w:t>bytecodes</w:t>
+      </w:r>
+      <w:proofErr w:type="spellEnd"/>
+      <w:r>
+        <w:rPr>
+          <w:rFonts w:ascii="Arial" w:hAnsi="Arial" w:cs="Arial"/>
+          <w:color w:val="1D2021"/>
+          <w:sz w:val="20"/>
+          <w:szCs w:val="20"/>
+        </w:rPr>
+        <w:t xml:space="preserve"> (arquivos de extensão </w:t>
+      </w:r>
+      <w:proofErr w:type="gramStart"/>
+      <w:r>
+        <w:rPr>
+          <w:rFonts w:ascii="Arial" w:hAnsi="Arial" w:cs="Arial"/>
+          <w:color w:val="1D2021"/>
+          <w:sz w:val="20"/>
+          <w:szCs w:val="20"/>
+        </w:rPr>
+        <w:t>“.</w:t>
+      </w:r>
+      <w:proofErr w:type="spellStart"/>
+      <w:r>
+        <w:rPr>
+          <w:rFonts w:ascii="Arial" w:hAnsi="Arial" w:cs="Arial"/>
+          <w:color w:val="1D2021"/>
+          <w:sz w:val="20"/>
+          <w:szCs w:val="20"/>
+        </w:rPr>
+        <w:t>class</w:t>
+      </w:r>
+      <w:proofErr w:type="spellEnd"/>
+      <w:proofErr w:type="gramEnd"/>
+      <w:r>
+        <w:rPr>
+          <w:rFonts w:ascii="Arial" w:hAnsi="Arial" w:cs="Arial"/>
+          <w:color w:val="1D2021"/>
+          <w:sz w:val="20"/>
+          <w:szCs w:val="20"/>
+        </w:rPr>
+        <w:t>”). Estes arquivos que foram gerados são utilizados por um interpretador que é quem realmente executa o programa. Desta forma, cada computador</w:t>
+      </w:r>
+      <w:r>
+        <w:rPr>
+          <w:rFonts w:ascii="Arial" w:hAnsi="Arial" w:cs="Arial"/>
+          <w:color w:val="1D2021"/>
+          <w:sz w:val="20"/>
+          <w:szCs w:val="20"/>
+        </w:rPr>
+        <w:t xml:space="preserve"> </w:t>
+      </w:r>
+      <w:r>
+        <w:rPr>
+          <w:rFonts w:ascii="Arial" w:hAnsi="Arial" w:cs="Arial"/>
+          <w:color w:val="1D2021"/>
+          <w:sz w:val="20"/>
+          <w:szCs w:val="20"/>
+        </w:rPr>
+        <w:t xml:space="preserve">que tem o seu próprio sistema será capaz de ler os </w:t>
+      </w:r>
+      <w:proofErr w:type="spellStart"/>
+      <w:r>
+        <w:rPr>
+          <w:rFonts w:ascii="Arial" w:hAnsi="Arial" w:cs="Arial"/>
+          <w:color w:val="1D2021"/>
+          <w:sz w:val="20"/>
+          <w:szCs w:val="20"/>
+        </w:rPr>
+        <w:t>bytecodes</w:t>
+      </w:r>
+      <w:proofErr w:type="spellEnd"/>
+      <w:r>
+        <w:rPr>
+          <w:rFonts w:ascii="Arial" w:hAnsi="Arial" w:cs="Arial"/>
+          <w:color w:val="1D2021"/>
+          <w:sz w:val="20"/>
+          <w:szCs w:val="20"/>
+        </w:rPr>
+        <w:t xml:space="preserve"> e </w:t>
+      </w:r>
+      <w:r>
+        <w:rPr>
+          <w:rFonts w:ascii="Arial" w:hAnsi="Arial" w:cs="Arial"/>
+          <w:color w:val="1D2021"/>
+          <w:sz w:val="20"/>
+          <w:szCs w:val="20"/>
+        </w:rPr>
+        <w:lastRenderedPageBreak/>
+        <w:t>transformá-los em linguagem de máquina.</w:t>
+      </w:r>
+      <w:r>
+        <w:rPr>
+          <w:rFonts w:ascii="Arial" w:hAnsi="Arial" w:cs="Arial"/>
+          <w:color w:val="1D2021"/>
+          <w:sz w:val="20"/>
+          <w:szCs w:val="20"/>
+        </w:rPr>
+        <w:t xml:space="preserve"> </w:t>
+      </w:r>
+      <w:r>
+        <w:rPr>
+          <w:rFonts w:ascii="Arial" w:hAnsi="Arial" w:cs="Arial"/>
+          <w:color w:val="1D2021"/>
+          <w:sz w:val="20"/>
+          <w:szCs w:val="20"/>
+        </w:rPr>
+        <w:t xml:space="preserve">O que a JVM é na verdade é uma camada intermediária entre os </w:t>
+      </w:r>
+      <w:proofErr w:type="spellStart"/>
+      <w:r>
+        <w:rPr>
+          <w:rFonts w:ascii="Arial" w:hAnsi="Arial" w:cs="Arial"/>
+          <w:color w:val="1D2021"/>
+          <w:sz w:val="20"/>
+          <w:szCs w:val="20"/>
+        </w:rPr>
+        <w:t>bytecodes</w:t>
+      </w:r>
+      <w:proofErr w:type="spellEnd"/>
+      <w:r>
+        <w:rPr>
+          <w:rFonts w:ascii="Arial" w:hAnsi="Arial" w:cs="Arial"/>
+          <w:color w:val="1D2021"/>
+          <w:sz w:val="20"/>
+          <w:szCs w:val="20"/>
+        </w:rPr>
+        <w:t xml:space="preserve"> e a máquina. O que estamos dizendo aqui é que os compiladores irão gerar códigos para serem “lidos” por interpretadores e que estes irão gerar os códigos que serão lidos pela máquina.</w:t>
+      </w:r>
+      <w:r>
+        <w:rPr>
+          <w:rFonts w:ascii="Arial" w:hAnsi="Arial" w:cs="Arial"/>
+          <w:color w:val="1D2021"/>
+          <w:sz w:val="20"/>
+          <w:szCs w:val="20"/>
+        </w:rPr>
+        <w:t xml:space="preserve"> </w:t>
+      </w:r>
+      <w:r>
+        <w:rPr>
+          <w:rFonts w:ascii="Arial" w:hAnsi="Arial" w:cs="Arial"/>
+          <w:color w:val="1D2021"/>
+          <w:sz w:val="20"/>
+          <w:szCs w:val="20"/>
+        </w:rPr>
+        <w:t xml:space="preserve">Percebemos então que a JVM é uma peça extremamente importante que nos fornece a capacidade de </w:t>
+      </w:r>
+      <w:proofErr w:type="spellStart"/>
+      <w:r>
+        <w:rPr>
+          <w:rFonts w:ascii="Arial" w:hAnsi="Arial" w:cs="Arial"/>
+          <w:color w:val="1D2021"/>
+          <w:sz w:val="20"/>
+          <w:szCs w:val="20"/>
+        </w:rPr>
+        <w:t>multiplataforma</w:t>
+      </w:r>
+      <w:proofErr w:type="spellEnd"/>
+      <w:r>
+        <w:rPr>
+          <w:rFonts w:ascii="Arial" w:hAnsi="Arial" w:cs="Arial"/>
+          <w:color w:val="1D2021"/>
+          <w:sz w:val="20"/>
+          <w:szCs w:val="20"/>
+        </w:rPr>
+        <w:t xml:space="preserve"> para aplicações Java. Daí o entendimento da frase: “Write </w:t>
+      </w:r>
+      <w:proofErr w:type="spellStart"/>
+      <w:r>
+        <w:rPr>
+          <w:rFonts w:ascii="Arial" w:hAnsi="Arial" w:cs="Arial"/>
+          <w:color w:val="1D2021"/>
+          <w:sz w:val="20"/>
+          <w:szCs w:val="20"/>
+        </w:rPr>
+        <w:t>once</w:t>
+      </w:r>
+      <w:proofErr w:type="spellEnd"/>
+      <w:r>
+        <w:rPr>
+          <w:rFonts w:ascii="Arial" w:hAnsi="Arial" w:cs="Arial"/>
+          <w:color w:val="1D2021"/>
+          <w:sz w:val="20"/>
+          <w:szCs w:val="20"/>
+        </w:rPr>
+        <w:t xml:space="preserve">, </w:t>
+      </w:r>
+      <w:proofErr w:type="spellStart"/>
+      <w:r>
+        <w:rPr>
+          <w:rFonts w:ascii="Arial" w:hAnsi="Arial" w:cs="Arial"/>
+          <w:color w:val="1D2021"/>
+          <w:sz w:val="20"/>
+          <w:szCs w:val="20"/>
+        </w:rPr>
+        <w:t>run</w:t>
+      </w:r>
+      <w:proofErr w:type="spellEnd"/>
+      <w:r>
+        <w:rPr>
+          <w:rFonts w:ascii="Arial" w:hAnsi="Arial" w:cs="Arial"/>
+          <w:color w:val="1D2021"/>
+          <w:sz w:val="20"/>
+          <w:szCs w:val="20"/>
+        </w:rPr>
+        <w:t xml:space="preserve"> </w:t>
+      </w:r>
+      <w:proofErr w:type="spellStart"/>
+      <w:r>
+        <w:rPr>
+          <w:rFonts w:ascii="Arial" w:hAnsi="Arial" w:cs="Arial"/>
+          <w:color w:val="1D2021"/>
+          <w:sz w:val="20"/>
+          <w:szCs w:val="20"/>
+        </w:rPr>
+        <w:t>everywhere</w:t>
+      </w:r>
+      <w:proofErr w:type="spellEnd"/>
+      <w:r>
+        <w:rPr>
+          <w:rFonts w:ascii="Arial" w:hAnsi="Arial" w:cs="Arial"/>
+          <w:color w:val="1D2021"/>
+          <w:sz w:val="20"/>
+          <w:szCs w:val="20"/>
+        </w:rPr>
+        <w:t>” - “Escreva uma vez, execute em qualquer lugar”. Isso é um verdadeiro exemplo de abstração que viabiliza e muito a implementação da JVM em diversas plataformas de hardware e sistemas operacionais.</w:t>
+      </w:r>
+      <w:r>
+        <w:rPr>
+          <w:rFonts w:ascii="Arial" w:hAnsi="Arial" w:cs="Arial"/>
+          <w:color w:val="1D2021"/>
+          <w:sz w:val="20"/>
+          <w:szCs w:val="20"/>
+        </w:rPr>
+        <w:t xml:space="preserve"> </w:t>
+      </w:r>
+      <w:proofErr w:type="gramStart"/>
+      <w:r>
+        <w:rPr>
+          <w:rFonts w:ascii="Arial" w:hAnsi="Arial" w:cs="Arial"/>
+          <w:color w:val="1D2021"/>
+          <w:sz w:val="20"/>
+          <w:szCs w:val="20"/>
+        </w:rPr>
+        <w:t>“</w:t>
+      </w:r>
+      <w:r>
+        <w:rPr>
+          <w:rFonts w:ascii="Arial" w:hAnsi="Arial" w:cs="Arial"/>
+          <w:color w:val="1D2021"/>
+          <w:sz w:val="20"/>
+          <w:szCs w:val="20"/>
+        </w:rPr>
+        <w:t>(</w:t>
+      </w:r>
+      <w:proofErr w:type="gramEnd"/>
+      <w:r>
+        <w:rPr>
+          <w:rFonts w:ascii="Arial" w:hAnsi="Arial" w:cs="Arial"/>
+          <w:color w:val="000000" w:themeColor="text1"/>
+          <w:sz w:val="20"/>
+          <w:szCs w:val="20"/>
+        </w:rPr>
+        <w:t xml:space="preserve">José, Edson. </w:t>
+      </w:r>
+      <w:proofErr w:type="spellStart"/>
+      <w:r>
+        <w:rPr>
+          <w:rFonts w:ascii="Arial" w:hAnsi="Arial" w:cs="Arial"/>
+          <w:color w:val="000000" w:themeColor="text1"/>
+          <w:sz w:val="20"/>
+          <w:szCs w:val="20"/>
+        </w:rPr>
+        <w:t>DevMedia</w:t>
+      </w:r>
+      <w:proofErr w:type="spellEnd"/>
+      <w:r>
+        <w:rPr>
+          <w:rFonts w:ascii="Arial" w:hAnsi="Arial" w:cs="Arial"/>
+          <w:color w:val="1D2021"/>
+          <w:sz w:val="20"/>
+          <w:szCs w:val="20"/>
+        </w:rPr>
+        <w:t>)</w:t>
+      </w:r>
+    </w:p>
+    <w:p>
+      <w:pPr>
+        <w:pStyle w:val="NormalWeb"/>
+        <w:shd w:val="clear" w:color="auto" w:fill="FFFFFF"/>
+        <w:spacing w:before="300" w:beforeAutospacing="0"/>
+        <w:rPr>
+          <w:rFonts w:ascii="Arial" w:hAnsi="Arial" w:cs="Arial"/>
+          <w:color w:val="1D2021"/>
+          <w:sz w:val="20"/>
+          <w:szCs w:val="20"/>
+        </w:rPr>
+      </w:pPr>
+      <w:r>
+        <w:rPr>
+          <w:rFonts w:ascii="Arial" w:hAnsi="Arial" w:cs="Arial"/>
+          <w:color w:val="1D2021"/>
+          <w:sz w:val="20"/>
+          <w:szCs w:val="20"/>
+        </w:rPr>
+        <w:t xml:space="preserve">1.1.3 </w:t>
+      </w:r>
+      <w:r>
+        <w:rPr>
+          <w:rFonts w:ascii="Arial" w:hAnsi="Arial" w:cs="Arial"/>
+          <w:color w:val="1D2021"/>
+          <w:sz w:val="20"/>
+          <w:szCs w:val="20"/>
+        </w:rPr>
+        <w:t xml:space="preserve">O que é o </w:t>
+      </w:r>
+      <w:proofErr w:type="spellStart"/>
+      <w:r>
+        <w:rPr>
+          <w:rFonts w:ascii="Arial" w:hAnsi="Arial" w:cs="Arial"/>
+          <w:color w:val="1D2021"/>
+          <w:sz w:val="20"/>
+          <w:szCs w:val="20"/>
+        </w:rPr>
+        <w:t>bytecod</w:t>
+      </w:r>
+      <w:proofErr w:type="spellEnd"/>
+      <w:r>
+        <w:rPr>
+          <w:rFonts w:ascii="Arial" w:hAnsi="Arial" w:cs="Arial"/>
+          <w:color w:val="1D2021"/>
+          <w:sz w:val="20"/>
+          <w:szCs w:val="20"/>
+        </w:rPr>
+        <w:t>?</w:t>
+      </w:r>
+    </w:p>
+    <w:p>
+      <w:pPr>
+        <w:pStyle w:val="NormalWeb"/>
+        <w:shd w:val="clear" w:color="auto" w:fill="FFFFFF"/>
+        <w:spacing w:before="300" w:beforeAutospacing="0"/>
+        <w:ind w:left="2268"/>
+        <w:rPr>
+          <w:rFonts w:ascii="Arial" w:hAnsi="Arial" w:cs="Arial"/>
+          <w:color w:val="1D2021"/>
+          <w:sz w:val="20"/>
+          <w:szCs w:val="20"/>
+        </w:rPr>
+      </w:pPr>
+      <w:r>
+        <w:rPr>
+          <w:rFonts w:ascii="Arial" w:hAnsi="Arial" w:cs="Arial"/>
+          <w:color w:val="1D2021"/>
+          <w:sz w:val="20"/>
+          <w:szCs w:val="20"/>
+          <w:shd w:val="clear" w:color="auto" w:fill="FFFFFF"/>
+        </w:rPr>
+        <w:t>“</w:t>
+      </w:r>
+      <w:r>
+        <w:rPr>
+          <w:rFonts w:ascii="Arial" w:hAnsi="Arial" w:cs="Arial"/>
+          <w:color w:val="1D2021"/>
+          <w:sz w:val="20"/>
+          <w:szCs w:val="20"/>
+          <w:shd w:val="clear" w:color="auto" w:fill="FFFFFF"/>
+        </w:rPr>
+        <w:t xml:space="preserve">[...] </w:t>
+      </w:r>
+      <w:r>
+        <w:rPr>
+          <w:rFonts w:ascii="Arial" w:hAnsi="Arial" w:cs="Arial"/>
+          <w:color w:val="1D2021"/>
+          <w:sz w:val="20"/>
+          <w:szCs w:val="20"/>
+          <w:shd w:val="clear" w:color="auto" w:fill="FFFFFF"/>
+        </w:rPr>
+        <w:t xml:space="preserve">para a plataforma Java, o mais importante é a portabilidade que ela oferece. Ela é atingida a partir da utilização dos </w:t>
+      </w:r>
+      <w:proofErr w:type="spellStart"/>
+      <w:r>
+        <w:rPr>
+          <w:rFonts w:ascii="Arial" w:hAnsi="Arial" w:cs="Arial"/>
+          <w:color w:val="1D2021"/>
+          <w:sz w:val="20"/>
+          <w:szCs w:val="20"/>
+          <w:shd w:val="clear" w:color="auto" w:fill="FFFFFF"/>
+        </w:rPr>
+        <w:t>bytecodes</w:t>
+      </w:r>
+      <w:proofErr w:type="spellEnd"/>
+      <w:r>
+        <w:rPr>
+          <w:rFonts w:ascii="Arial" w:hAnsi="Arial" w:cs="Arial"/>
+          <w:color w:val="1D2021"/>
+          <w:sz w:val="20"/>
+          <w:szCs w:val="20"/>
+          <w:shd w:val="clear" w:color="auto" w:fill="FFFFFF"/>
+        </w:rPr>
+        <w:t xml:space="preserve">, que por sua vez é um formato de código intermediário entre o código fonte que é o “texto” que o programador consegue manipular, e o código de máquina, que é o que o computador consegue </w:t>
+      </w:r>
+      <w:proofErr w:type="gramStart"/>
+      <w:r>
+        <w:rPr>
+          <w:rFonts w:ascii="Arial" w:hAnsi="Arial" w:cs="Arial"/>
+          <w:color w:val="1D2021"/>
+          <w:sz w:val="20"/>
+          <w:szCs w:val="20"/>
+          <w:shd w:val="clear" w:color="auto" w:fill="FFFFFF"/>
+        </w:rPr>
+        <w:t>executar.</w:t>
+      </w:r>
+      <w:r>
+        <w:rPr>
+          <w:rFonts w:ascii="Arial" w:hAnsi="Arial" w:cs="Arial"/>
+          <w:color w:val="1D2021"/>
+          <w:sz w:val="20"/>
+          <w:szCs w:val="20"/>
+          <w:shd w:val="clear" w:color="auto" w:fill="FFFFFF"/>
+        </w:rPr>
+        <w:t>”</w:t>
+      </w:r>
+      <w:proofErr w:type="gramEnd"/>
+      <w:r>
+        <w:rPr>
+          <w:rFonts w:ascii="Arial" w:hAnsi="Arial" w:cs="Arial"/>
+          <w:color w:val="1D2021"/>
+          <w:sz w:val="20"/>
+          <w:szCs w:val="20"/>
+          <w:shd w:val="clear" w:color="auto" w:fill="FFFFFF"/>
+        </w:rPr>
+        <w:t xml:space="preserve"> </w:t>
+      </w:r>
+      <w:r>
+        <w:rPr>
+          <w:rFonts w:ascii="Arial" w:hAnsi="Arial" w:cs="Arial"/>
+          <w:color w:val="1D2021"/>
+          <w:sz w:val="20"/>
+          <w:szCs w:val="20"/>
+        </w:rPr>
+        <w:t>(</w:t>
+      </w:r>
+      <w:r>
+        <w:rPr>
+          <w:rFonts w:ascii="Arial" w:hAnsi="Arial" w:cs="Arial"/>
+          <w:color w:val="000000" w:themeColor="text1"/>
+          <w:sz w:val="20"/>
+          <w:szCs w:val="20"/>
+        </w:rPr>
+        <w:t xml:space="preserve">José, Edson. </w:t>
+      </w:r>
+      <w:proofErr w:type="spellStart"/>
+      <w:r>
+        <w:rPr>
+          <w:rFonts w:ascii="Arial" w:hAnsi="Arial" w:cs="Arial"/>
+          <w:color w:val="000000" w:themeColor="text1"/>
+          <w:sz w:val="20"/>
+          <w:szCs w:val="20"/>
+        </w:rPr>
+        <w:t>DevMedia</w:t>
+      </w:r>
+      <w:proofErr w:type="spellEnd"/>
+      <w:r>
+        <w:rPr>
+          <w:rFonts w:ascii="Arial" w:hAnsi="Arial" w:cs="Arial"/>
+          <w:color w:val="1D2021"/>
+          <w:sz w:val="20"/>
+          <w:szCs w:val="20"/>
+        </w:rPr>
+        <w:t>)</w:t>
+      </w:r>
     </w:p>
     <w:p>
       <w:pPr>
@@ -613,7 +1461,17 @@
           <w:szCs w:val="24"/>
           <w:shd w:val="clear" w:color="auto" w:fill="FFFFFF"/>
         </w:rPr>
-        <w:t>Linguagem de programação define-se por:</w:t>
+        <w:t xml:space="preserve">1.1.4 </w:t>
+      </w:r>
+      <w:r>
+        <w:rPr>
+          <w:rFonts w:ascii="Arial" w:hAnsi="Arial" w:cs="Arial"/>
+          <w:color w:val="000000" w:themeColor="text1"/>
+          <w:sz w:val="24"/>
+          <w:szCs w:val="24"/>
+          <w:shd w:val="clear" w:color="auto" w:fill="FFFFFF"/>
+        </w:rPr>
+        <w:t>O que é o JDK?</w:t>
       </w:r>
     </w:p>
     <w:p>
@@ -624,131 +1482,170 @@
         <w:rPr>
           <w:rFonts w:ascii="Arial" w:hAnsi="Arial" w:cs="Arial"/>
           <w:color w:val="000000" w:themeColor="text1"/>
-          <w:sz w:val="20"/>
-          <w:szCs w:val="20"/>
-          <w:shd w:val="clear" w:color="auto" w:fill="FFFFFF"/>
-        </w:rPr>
-      </w:pPr>
-      <w:r>
-        <w:rPr>
-          <w:rFonts w:ascii="Arial" w:hAnsi="Arial" w:cs="Arial"/>
-          <w:color w:val="000000" w:themeColor="text1"/>
-          <w:sz w:val="20"/>
-          <w:szCs w:val="20"/>
+          <w:sz w:val="24"/>
+          <w:szCs w:val="24"/>
+          <w:shd w:val="clear" w:color="auto" w:fill="FFFFFF"/>
+        </w:rPr>
+      </w:pPr>
+      <w:r>
+        <w:rPr>
+          <w:rFonts w:ascii="Helvetica" w:hAnsi="Helvetica" w:cs="Helvetica"/>
+          <w:color w:val="333333"/>
+          <w:sz w:val="18"/>
+          <w:szCs w:val="18"/>
+          <w:shd w:val="clear" w:color="auto" w:fill="FFFFFF"/>
+        </w:rPr>
+        <w:t>“</w:t>
+      </w:r>
+      <w:r>
+        <w:rPr>
+          <w:rFonts w:ascii="Helvetica" w:hAnsi="Helvetica" w:cs="Helvetica"/>
+          <w:color w:val="333333"/>
+          <w:sz w:val="18"/>
+          <w:szCs w:val="18"/>
+          <w:shd w:val="clear" w:color="auto" w:fill="FFFFFF"/>
+        </w:rPr>
+        <w:t xml:space="preserve">Para criar </w:t>
+      </w:r>
+      <w:proofErr w:type="spellStart"/>
+      <w:r>
+        <w:rPr>
+          <w:rFonts w:ascii="Helvetica" w:hAnsi="Helvetica" w:cs="Helvetica"/>
+          <w:color w:val="333333"/>
+          <w:sz w:val="18"/>
+          <w:szCs w:val="18"/>
+          <w:shd w:val="clear" w:color="auto" w:fill="FFFFFF"/>
+        </w:rPr>
+        <w:t>applets</w:t>
+      </w:r>
+      <w:proofErr w:type="spellEnd"/>
+      <w:r>
+        <w:rPr>
+          <w:rFonts w:ascii="Helvetica" w:hAnsi="Helvetica" w:cs="Helvetica"/>
+          <w:color w:val="333333"/>
+          <w:sz w:val="18"/>
+          <w:szCs w:val="18"/>
+          <w:shd w:val="clear" w:color="auto" w:fill="FFFFFF"/>
+        </w:rPr>
+        <w:t xml:space="preserve"> e aplicações Java, você precisa de ferramentas de desenvolvimento como o JDK. O JDK inclui o Java </w:t>
+      </w:r>
+      <w:proofErr w:type="spellStart"/>
+      <w:r>
+        <w:rPr>
+          <w:rFonts w:ascii="Helvetica" w:hAnsi="Helvetica" w:cs="Helvetica"/>
+          <w:color w:val="333333"/>
+          <w:sz w:val="18"/>
+          <w:szCs w:val="18"/>
+          <w:shd w:val="clear" w:color="auto" w:fill="FFFFFF"/>
+        </w:rPr>
+        <w:t>Runtime</w:t>
+      </w:r>
+      <w:proofErr w:type="spellEnd"/>
+      <w:r>
+        <w:rPr>
+          <w:rFonts w:ascii="Helvetica" w:hAnsi="Helvetica" w:cs="Helvetica"/>
+          <w:color w:val="333333"/>
+          <w:sz w:val="18"/>
+          <w:szCs w:val="18"/>
           <w:shd w:val="clear" w:color="auto" w:fill="FFFFFF"/>
         </w:rPr>
         <w:t xml:space="preserve"> </w:t>
       </w:r>
-      <w:r>
-        <w:rPr>
-          <w:rFonts w:ascii="Arial" w:hAnsi="Arial" w:cs="Arial"/>
-          <w:color w:val="000000" w:themeColor="text1"/>
-          <w:sz w:val="20"/>
-          <w:szCs w:val="20"/>
-          <w:shd w:val="clear" w:color="auto" w:fill="FFFFFF"/>
-        </w:rPr>
-        <w:t>“</w:t>
-      </w:r>
-      <w:r>
-        <w:rPr>
-          <w:rFonts w:ascii="Arial" w:hAnsi="Arial" w:cs="Arial"/>
-          <w:color w:val="000000" w:themeColor="text1"/>
-          <w:sz w:val="20"/>
-          <w:szCs w:val="20"/>
-          <w:shd w:val="clear" w:color="auto" w:fill="FFFFFF"/>
-        </w:rPr>
-        <w:t>Uma linguagem de programação é como um idioma. Em um programa já feito até parece que o computador pensa, mas na realidade é muito pelo contrário, ele não sabe nada, na programação você utiliza os comandos para dar as instruções ao computador, fazendo com que ele "saiba alguma coisa</w:t>
-      </w:r>
-      <w:r>
-        <w:rPr>
-          <w:rFonts w:ascii="Arial" w:hAnsi="Arial" w:cs="Arial"/>
-          <w:color w:val="000000" w:themeColor="text1"/>
-          <w:sz w:val="20"/>
-          <w:szCs w:val="20"/>
-          <w:shd w:val="clear" w:color="auto" w:fill="FFFFFF"/>
-        </w:rPr>
-        <w:t>.</w:t>
-      </w:r>
-      <w:r>
-        <w:rPr>
-          <w:rFonts w:ascii="Arial" w:hAnsi="Arial" w:cs="Arial"/>
-          <w:color w:val="000000" w:themeColor="text1"/>
-          <w:sz w:val="20"/>
-          <w:szCs w:val="20"/>
-          <w:shd w:val="clear" w:color="auto" w:fill="FFFFFF"/>
-        </w:rPr>
-        <w:t>"</w:t>
-      </w:r>
-      <w:r>
-        <w:rPr>
-          <w:rFonts w:ascii="Arial" w:hAnsi="Arial" w:cs="Arial"/>
-          <w:color w:val="000000" w:themeColor="text1"/>
-          <w:sz w:val="20"/>
-          <w:szCs w:val="20"/>
+      <w:proofErr w:type="spellStart"/>
+      <w:r>
+        <w:rPr>
+          <w:rFonts w:ascii="Helvetica" w:hAnsi="Helvetica" w:cs="Helvetica"/>
+          <w:color w:val="333333"/>
+          <w:sz w:val="18"/>
+          <w:szCs w:val="18"/>
+          <w:shd w:val="clear" w:color="auto" w:fill="FFFFFF"/>
+        </w:rPr>
+        <w:t>Environment</w:t>
+      </w:r>
+      <w:proofErr w:type="spellEnd"/>
+      <w:r>
+        <w:rPr>
+          <w:rFonts w:ascii="Helvetica" w:hAnsi="Helvetica" w:cs="Helvetica"/>
+          <w:color w:val="333333"/>
+          <w:sz w:val="18"/>
+          <w:szCs w:val="18"/>
+          <w:shd w:val="clear" w:color="auto" w:fill="FFFFFF"/>
+        </w:rPr>
+        <w:t xml:space="preserve">, o compilador Java e as </w:t>
+      </w:r>
+      <w:proofErr w:type="spellStart"/>
+      <w:r>
+        <w:rPr>
+          <w:rFonts w:ascii="Helvetica" w:hAnsi="Helvetica" w:cs="Helvetica"/>
+          <w:color w:val="333333"/>
+          <w:sz w:val="18"/>
+          <w:szCs w:val="18"/>
+          <w:shd w:val="clear" w:color="auto" w:fill="FFFFFF"/>
+        </w:rPr>
+        <w:t>APIs</w:t>
+      </w:r>
+      <w:proofErr w:type="spellEnd"/>
+      <w:r>
+        <w:rPr>
+          <w:rFonts w:ascii="Helvetica" w:hAnsi="Helvetica" w:cs="Helvetica"/>
+          <w:color w:val="333333"/>
+          <w:sz w:val="18"/>
+          <w:szCs w:val="18"/>
+          <w:shd w:val="clear" w:color="auto" w:fill="FFFFFF"/>
+        </w:rPr>
+        <w:t xml:space="preserve"> Java. É fácil começar a desenvolver programas em Java, tanto para os novos programadores quanto para os </w:t>
+      </w:r>
+      <w:proofErr w:type="gramStart"/>
+      <w:r>
+        <w:rPr>
+          <w:rFonts w:ascii="Helvetica" w:hAnsi="Helvetica" w:cs="Helvetica"/>
+          <w:color w:val="333333"/>
+          <w:sz w:val="18"/>
+          <w:szCs w:val="18"/>
+          <w:shd w:val="clear" w:color="auto" w:fill="FFFFFF"/>
+        </w:rPr>
+        <w:t>experientes.</w:t>
+      </w:r>
+      <w:r>
+        <w:rPr>
+          <w:rFonts w:ascii="Helvetica" w:hAnsi="Helvetica" w:cs="Helvetica"/>
+          <w:color w:val="333333"/>
+          <w:sz w:val="18"/>
+          <w:szCs w:val="18"/>
+          <w:shd w:val="clear" w:color="auto" w:fill="FFFFFF"/>
+        </w:rPr>
+        <w:t>”</w:t>
+      </w:r>
+      <w:proofErr w:type="gramEnd"/>
+      <w:r>
+        <w:rPr>
+          <w:rFonts w:ascii="Helvetica" w:hAnsi="Helvetica" w:cs="Helvetica"/>
+          <w:color w:val="333333"/>
+          <w:sz w:val="18"/>
+          <w:szCs w:val="18"/>
           <w:shd w:val="clear" w:color="auto" w:fill="FFFFFF"/>
         </w:rPr>
         <w:t xml:space="preserve"> (</w:t>
       </w:r>
-      <w:proofErr w:type="spellStart"/>
-      <w:r>
-        <w:rPr>
-          <w:rFonts w:ascii="Arial" w:hAnsi="Arial" w:cs="Arial"/>
-          <w:color w:val="000000" w:themeColor="text1"/>
-          <w:sz w:val="20"/>
-          <w:szCs w:val="20"/>
-        </w:rPr>
-        <w:t>Felicio</w:t>
-      </w:r>
-      <w:proofErr w:type="spellEnd"/>
-      <w:r>
-        <w:rPr>
-          <w:rFonts w:ascii="Arial" w:hAnsi="Arial" w:cs="Arial"/>
-          <w:color w:val="000000" w:themeColor="text1"/>
-          <w:sz w:val="20"/>
-          <w:szCs w:val="20"/>
-        </w:rPr>
-        <w:t xml:space="preserve">, Thiago </w:t>
-      </w:r>
-      <w:proofErr w:type="spellStart"/>
-      <w:r>
-        <w:rPr>
-          <w:rFonts w:ascii="Arial" w:hAnsi="Arial" w:cs="Arial"/>
-          <w:color w:val="000000" w:themeColor="text1"/>
-          <w:sz w:val="20"/>
-          <w:szCs w:val="20"/>
-        </w:rPr>
-        <w:t>Bimbatti</w:t>
-      </w:r>
-      <w:proofErr w:type="spellEnd"/>
-      <w:r>
-        <w:rPr>
-          <w:rFonts w:ascii="Arial" w:hAnsi="Arial" w:cs="Arial"/>
-          <w:color w:val="000000" w:themeColor="text1"/>
-          <w:sz w:val="20"/>
-          <w:szCs w:val="20"/>
-        </w:rPr>
-        <w:t>, 2003</w:t>
-      </w:r>
-      <w:r>
-        <w:rPr>
-          <w:rFonts w:ascii="Arial" w:hAnsi="Arial" w:cs="Arial"/>
-          <w:color w:val="000000" w:themeColor="text1"/>
+      <w:r>
+        <w:rPr>
+          <w:rFonts w:ascii="Arial" w:hAnsi="Arial" w:cs="Arial"/>
+          <w:color w:val="000000" w:themeColor="text1"/>
+          <w:sz w:val="20"/>
+          <w:szCs w:val="20"/>
+        </w:rPr>
+        <w:t>Java, 2016</w:t>
+      </w:r>
+      <w:r>
+        <w:rPr>
+          <w:rFonts w:ascii="Arial" w:hAnsi="Arial" w:cs="Arial"/>
+          <w:color w:val="333333"/>
           <w:sz w:val="20"/>
           <w:szCs w:val="20"/>
           <w:shd w:val="clear" w:color="auto" w:fill="FFFFFF"/>
         </w:rPr>
         <w:t>)</w:t>
       </w:r>
-      <w:r>
-        <w:rPr>
-          <w:rFonts w:ascii="Arial" w:hAnsi="Arial" w:cs="Arial"/>
-          <w:color w:val="000000" w:themeColor="text1"/>
-          <w:sz w:val="20"/>
-          <w:szCs w:val="20"/>
-          <w:shd w:val="clear" w:color="auto" w:fill="FFFFFF"/>
-        </w:rPr>
-        <w:t>.</w:t>
-      </w:r>
     </w:p>
     <w:p>
       <w:pPr>
@@ -757,30 +1654,20 @@
         <w:rPr>
           <w:rFonts w:ascii="Arial" w:hAnsi="Arial" w:cs="Arial"/>
           <w:color w:val="000000" w:themeColor="text1"/>
-          <w:sz w:val="24"/>
-          <w:szCs w:val="24"/>
-          <w:shd w:val="clear" w:color="auto" w:fill="FFFFFF"/>
-        </w:rPr>
-      </w:pPr>
-      <w:r>
-        <w:rPr>
-          <w:rFonts w:ascii="Arial" w:hAnsi="Arial" w:cs="Arial"/>
-          <w:color w:val="000000" w:themeColor="text1"/>
-          <w:sz w:val="24"/>
-          <w:szCs w:val="24"/>
-          <w:shd w:val="clear" w:color="auto" w:fill="FFFFFF"/>
-        </w:rPr>
-        <w:t>Sistema operacional</w:t>
-      </w:r>
-      <w:r>
-        <w:rPr>
-          <w:rFonts w:ascii="Arial" w:hAnsi="Arial" w:cs="Arial"/>
-          <w:color w:val="000000" w:themeColor="text1"/>
-          <w:sz w:val="24"/>
-          <w:szCs w:val="24"/>
-          <w:shd w:val="clear" w:color="auto" w:fill="FFFFFF"/>
-        </w:rPr>
-        <w:t xml:space="preserve"> define-se por:</w:t>
+          <w:sz w:val="20"/>
+          <w:szCs w:val="20"/>
+          <w:shd w:val="clear" w:color="auto" w:fill="FFFFFF"/>
+        </w:rPr>
+      </w:pPr>
+      <w:r>
+        <w:rPr>
+          <w:rFonts w:ascii="Arial" w:hAnsi="Arial" w:cs="Arial"/>
+          <w:color w:val="000000" w:themeColor="text1"/>
+          <w:sz w:val="20"/>
+          <w:szCs w:val="20"/>
+          <w:shd w:val="clear" w:color="auto" w:fill="FFFFFF"/>
+        </w:rPr>
+        <w:t xml:space="preserve">Colocar figuras para melhor exemplificar </w:t>
       </w:r>
     </w:p>
     <w:p>
@@ -796,70 +1683,6 @@
           <w:shd w:val="clear" w:color="auto" w:fill="FFFFFF"/>
         </w:rPr>
       </w:pPr>
-      <w:r>
-        <w:rPr>
-          <w:rFonts w:ascii="Arial" w:hAnsi="Arial" w:cs="Arial"/>
-          <w:color w:val="000000" w:themeColor="text1"/>
-          <w:sz w:val="20"/>
-          <w:szCs w:val="20"/>
-          <w:shd w:val="clear" w:color="auto" w:fill="FFFFFF"/>
-        </w:rPr>
-        <w:t xml:space="preserve"> </w:t>
-      </w:r>
-      <w:r>
-        <w:rPr>
-          <w:rFonts w:ascii="Arial" w:hAnsi="Arial" w:cs="Arial"/>
-          <w:color w:val="000000" w:themeColor="text1"/>
-          <w:sz w:val="20"/>
-          <w:szCs w:val="20"/>
-          <w:shd w:val="clear" w:color="auto" w:fill="FFFFFF"/>
-        </w:rPr>
-        <w:t xml:space="preserve">“Um sistema operacional é uma coleção de programas para gerenciar as funções do processador, o input, o output, o armazenamento e o controle dos dispositivos. O sistema operacional tem todos os comandos básicos que os aplicativos vão usar, em vez de ter todas estas funções </w:t>
-      </w:r>
-      <w:proofErr w:type="spellStart"/>
-      <w:r>
-        <w:rPr>
-          <w:rFonts w:ascii="Arial" w:hAnsi="Arial" w:cs="Arial"/>
-          <w:color w:val="000000" w:themeColor="text1"/>
-          <w:sz w:val="20"/>
-          <w:szCs w:val="20"/>
-          <w:shd w:val="clear" w:color="auto" w:fill="FFFFFF"/>
-        </w:rPr>
-        <w:t>re-escritas</w:t>
-      </w:r>
-      <w:proofErr w:type="spellEnd"/>
-      <w:r>
-        <w:rPr>
-          <w:rFonts w:ascii="Arial" w:hAnsi="Arial" w:cs="Arial"/>
-          <w:color w:val="000000" w:themeColor="text1"/>
-          <w:sz w:val="20"/>
-          <w:szCs w:val="20"/>
-          <w:shd w:val="clear" w:color="auto" w:fill="FFFFFF"/>
-        </w:rPr>
-        <w:t xml:space="preserve"> para cada </w:t>
-      </w:r>
-      <w:proofErr w:type="gramStart"/>
-      <w:r>
-        <w:rPr>
-          <w:rFonts w:ascii="Arial" w:hAnsi="Arial" w:cs="Arial"/>
-          <w:color w:val="000000" w:themeColor="text1"/>
-          <w:sz w:val="20"/>
-          <w:szCs w:val="20"/>
-          <w:shd w:val="clear" w:color="auto" w:fill="FFFFFF"/>
-        </w:rPr>
-        <w:t>aplicativo.”</w:t>
-      </w:r>
-      <w:proofErr w:type="gramEnd"/>
-      <w:r>
-        <w:rPr>
-          <w:rFonts w:ascii="Arial" w:hAnsi="Arial" w:cs="Arial"/>
-          <w:color w:val="000000" w:themeColor="text1"/>
-          <w:sz w:val="20"/>
-          <w:szCs w:val="20"/>
-          <w:shd w:val="clear" w:color="auto" w:fill="FFFFFF"/>
-        </w:rPr>
-        <w:t xml:space="preserve"> (Cola da Web, 2016).</w:t>
-      </w:r>
     </w:p>
     <w:p>
       <w:pPr>
@@ -873,19 +1696,26 @@
           <w:shd w:val="clear" w:color="auto" w:fill="FFFFFF"/>
         </w:rPr>
       </w:pPr>
-    </w:p>
-    <w:p>
-      <w:pPr>
-        <w:spacing w:line="360" w:lineRule="auto"/>
-        <w:jc w:val="both"/>
-        <w:rPr>
-          <w:rFonts w:ascii="Arial" w:hAnsi="Arial" w:cs="Arial"/>
-          <w:color w:val="000000" w:themeColor="text1"/>
-          <w:sz w:val="24"/>
-          <w:szCs w:val="24"/>
-          <w:shd w:val="clear" w:color="auto" w:fill="FFFFFF"/>
-        </w:rPr>
-      </w:pPr>
+      <w:r>
+        <w:rPr>
+          <w:rFonts w:ascii="Arial" w:hAnsi="Arial" w:cs="Arial"/>
+          <w:color w:val="000000" w:themeColor="text1"/>
+          <w:sz w:val="24"/>
+          <w:szCs w:val="24"/>
+          <w:shd w:val="clear" w:color="auto" w:fill="FFFFFF"/>
+        </w:rPr>
+        <w:t xml:space="preserve">1.1.5 </w:t>
+      </w:r>
+      <w:r>
+        <w:rPr>
+          <w:rFonts w:ascii="Arial" w:hAnsi="Arial" w:cs="Arial"/>
+          <w:color w:val="000000" w:themeColor="text1"/>
+          <w:sz w:val="24"/>
+          <w:szCs w:val="24"/>
+          <w:shd w:val="clear" w:color="auto" w:fill="FFFFFF"/>
+        </w:rPr>
+        <w:t>Linguagem de programação define-se por:</w:t>
+      </w:r>
     </w:p>
     <w:p>
       <w:pPr>
@@ -893,6 +1723,277 @@
         <w:ind w:left="2268"/>
         <w:jc w:val="both"/>
         <w:rPr>
+          <w:rFonts w:ascii="Arial" w:hAnsi="Arial" w:cs="Arial"/>
+          <w:color w:val="000000" w:themeColor="text1"/>
+          <w:sz w:val="20"/>
+          <w:szCs w:val="20"/>
+          <w:shd w:val="clear" w:color="auto" w:fill="FFFFFF"/>
+        </w:rPr>
+      </w:pPr>
+      <w:r>
+        <w:rPr>
+          <w:rFonts w:ascii="Arial" w:hAnsi="Arial" w:cs="Arial"/>
+          <w:color w:val="000000" w:themeColor="text1"/>
+          <w:sz w:val="20"/>
+          <w:szCs w:val="20"/>
+          <w:shd w:val="clear" w:color="auto" w:fill="FFFFFF"/>
+        </w:rPr>
+        <w:t xml:space="preserve"> </w:t>
+      </w:r>
+      <w:r>
+        <w:rPr>
+          <w:rFonts w:ascii="Arial" w:hAnsi="Arial" w:cs="Arial"/>
+          <w:color w:val="000000" w:themeColor="text1"/>
+          <w:sz w:val="20"/>
+          <w:szCs w:val="20"/>
+          <w:shd w:val="clear" w:color="auto" w:fill="FFFFFF"/>
+        </w:rPr>
+        <w:t>“</w:t>
+      </w:r>
+      <w:r>
+        <w:rPr>
+          <w:rFonts w:ascii="Arial" w:hAnsi="Arial" w:cs="Arial"/>
+          <w:color w:val="000000" w:themeColor="text1"/>
+          <w:sz w:val="20"/>
+          <w:szCs w:val="20"/>
+          <w:shd w:val="clear" w:color="auto" w:fill="FFFFFF"/>
+        </w:rPr>
+        <w:t>Uma linguagem de programação é como um idioma. Em um programa já feito até parece que o computador pensa, mas na realidade é muito pelo contrário, ele não sabe nada, na programação você utiliza os comandos para dar as instruções ao computador, fazendo com que ele "saiba alguma coisa</w:t>
+      </w:r>
+      <w:r>
+        <w:rPr>
+          <w:rFonts w:ascii="Arial" w:hAnsi="Arial" w:cs="Arial"/>
+          <w:color w:val="000000" w:themeColor="text1"/>
+          <w:sz w:val="20"/>
+          <w:szCs w:val="20"/>
+          <w:shd w:val="clear" w:color="auto" w:fill="FFFFFF"/>
+        </w:rPr>
+        <w:t>.</w:t>
+      </w:r>
+      <w:r>
+        <w:rPr>
+          <w:rFonts w:ascii="Arial" w:hAnsi="Arial" w:cs="Arial"/>
+          <w:color w:val="000000" w:themeColor="text1"/>
+          <w:sz w:val="20"/>
+          <w:szCs w:val="20"/>
+          <w:shd w:val="clear" w:color="auto" w:fill="FFFFFF"/>
+        </w:rPr>
+        <w:t>"</w:t>
+      </w:r>
+      <w:r>
+        <w:rPr>
+          <w:rFonts w:ascii="Arial" w:hAnsi="Arial" w:cs="Arial"/>
+          <w:color w:val="000000" w:themeColor="text1"/>
+          <w:sz w:val="20"/>
+          <w:szCs w:val="20"/>
+          <w:shd w:val="clear" w:color="auto" w:fill="FFFFFF"/>
+        </w:rPr>
+        <w:t xml:space="preserve"> (</w:t>
+      </w:r>
+      <w:proofErr w:type="spellStart"/>
+      <w:r>
+        <w:rPr>
+          <w:rFonts w:ascii="Arial" w:hAnsi="Arial" w:cs="Arial"/>
+          <w:color w:val="000000" w:themeColor="text1"/>
+          <w:sz w:val="20"/>
+          <w:szCs w:val="20"/>
+        </w:rPr>
+        <w:t>Felicio</w:t>
+      </w:r>
+      <w:proofErr w:type="spellEnd"/>
+      <w:r>
+        <w:rPr>
+          <w:rFonts w:ascii="Arial" w:hAnsi="Arial" w:cs="Arial"/>
+          <w:color w:val="000000" w:themeColor="text1"/>
+          <w:sz w:val="20"/>
+          <w:szCs w:val="20"/>
+        </w:rPr>
+        <w:t xml:space="preserve">, Thiago </w:t>
+      </w:r>
+      <w:proofErr w:type="spellStart"/>
+      <w:r>
+        <w:rPr>
+          <w:rFonts w:ascii="Arial" w:hAnsi="Arial" w:cs="Arial"/>
+          <w:color w:val="000000" w:themeColor="text1"/>
+          <w:sz w:val="20"/>
+          <w:szCs w:val="20"/>
+        </w:rPr>
+        <w:t>Bimbatti</w:t>
+      </w:r>
+      <w:proofErr w:type="spellEnd"/>
+      <w:r>
+        <w:rPr>
+          <w:rFonts w:ascii="Arial" w:hAnsi="Arial" w:cs="Arial"/>
+          <w:color w:val="000000" w:themeColor="text1"/>
+          <w:sz w:val="20"/>
+          <w:szCs w:val="20"/>
+        </w:rPr>
+        <w:t>, 2003</w:t>
+      </w:r>
+      <w:r>
+        <w:rPr>
+          <w:rFonts w:ascii="Arial" w:hAnsi="Arial" w:cs="Arial"/>
+          <w:color w:val="000000" w:themeColor="text1"/>
+          <w:sz w:val="20"/>
+          <w:szCs w:val="20"/>
+          <w:shd w:val="clear" w:color="auto" w:fill="FFFFFF"/>
+        </w:rPr>
+        <w:t>)</w:t>
+      </w:r>
+      <w:r>
+        <w:rPr>
+          <w:rFonts w:ascii="Arial" w:hAnsi="Arial" w:cs="Arial"/>
+          <w:color w:val="000000" w:themeColor="text1"/>
+          <w:sz w:val="20"/>
+          <w:szCs w:val="20"/>
+          <w:shd w:val="clear" w:color="auto" w:fill="FFFFFF"/>
+        </w:rPr>
+        <w:t>.</w:t>
+      </w:r>
+    </w:p>
+    <w:p>
+      <w:pPr>
+        <w:spacing w:line="360" w:lineRule="auto"/>
+        <w:jc w:val="both"/>
+        <w:rPr>
+          <w:rFonts w:ascii="Arial" w:hAnsi="Arial" w:cs="Arial"/>
+          <w:color w:val="000000" w:themeColor="text1"/>
+          <w:sz w:val="24"/>
+          <w:szCs w:val="24"/>
+          <w:shd w:val="clear" w:color="auto" w:fill="FFFFFF"/>
+        </w:rPr>
+      </w:pPr>
+      <w:r>
+        <w:rPr>
+          <w:rFonts w:ascii="Arial" w:hAnsi="Arial" w:cs="Arial"/>
+          <w:color w:val="000000" w:themeColor="text1"/>
+          <w:sz w:val="24"/>
+          <w:szCs w:val="24"/>
+          <w:shd w:val="clear" w:color="auto" w:fill="FFFFFF"/>
+        </w:rPr>
+        <w:t xml:space="preserve">1.1.6 </w:t>
+      </w:r>
+      <w:r>
+        <w:rPr>
+          <w:rFonts w:ascii="Arial" w:hAnsi="Arial" w:cs="Arial"/>
+          <w:color w:val="000000" w:themeColor="text1"/>
+          <w:sz w:val="24"/>
+          <w:szCs w:val="24"/>
+          <w:shd w:val="clear" w:color="auto" w:fill="FFFFFF"/>
+        </w:rPr>
+        <w:t>Sistema operacional define-se por:</w:t>
+      </w:r>
+    </w:p>
+    <w:p>
+      <w:pPr>
+        <w:spacing w:line="360" w:lineRule="auto"/>
+        <w:ind w:left="2268"/>
+        <w:jc w:val="both"/>
+        <w:rPr>
+          <w:rFonts w:ascii="Arial" w:hAnsi="Arial" w:cs="Arial"/>
+          <w:color w:val="000000" w:themeColor="text1"/>
+          <w:sz w:val="20"/>
+          <w:szCs w:val="20"/>
+          <w:shd w:val="clear" w:color="auto" w:fill="FFFFFF"/>
+        </w:rPr>
+      </w:pPr>
+      <w:r>
+        <w:rPr>
+          <w:rFonts w:ascii="Arial" w:hAnsi="Arial" w:cs="Arial"/>
+          <w:color w:val="000000" w:themeColor="text1"/>
+          <w:sz w:val="20"/>
+          <w:szCs w:val="20"/>
+          <w:shd w:val="clear" w:color="auto" w:fill="FFFFFF"/>
+        </w:rPr>
+        <w:t xml:space="preserve"> </w:t>
+      </w:r>
+      <w:r>
+        <w:rPr>
+          <w:rFonts w:ascii="Arial" w:hAnsi="Arial" w:cs="Arial"/>
+          <w:color w:val="000000" w:themeColor="text1"/>
+          <w:sz w:val="20"/>
+          <w:szCs w:val="20"/>
+          <w:shd w:val="clear" w:color="auto" w:fill="FFFFFF"/>
+        </w:rPr>
+        <w:t xml:space="preserve">“Um sistema operacional é uma coleção de programas para gerenciar as funções do processador, o input, o output, o armazenamento e o controle dos dispositivos. O sistema operacional tem todos os comandos básicos que os aplicativos vão usar, em vez de ter todas estas funções </w:t>
+      </w:r>
+      <w:proofErr w:type="spellStart"/>
+      <w:r>
+        <w:rPr>
+          <w:rFonts w:ascii="Arial" w:hAnsi="Arial" w:cs="Arial"/>
+          <w:color w:val="000000" w:themeColor="text1"/>
+          <w:sz w:val="20"/>
+          <w:szCs w:val="20"/>
+          <w:shd w:val="clear" w:color="auto" w:fill="FFFFFF"/>
+        </w:rPr>
+        <w:t>re-escritas</w:t>
+      </w:r>
+      <w:proofErr w:type="spellEnd"/>
+      <w:r>
+        <w:rPr>
+          <w:rFonts w:ascii="Arial" w:hAnsi="Arial" w:cs="Arial"/>
+          <w:color w:val="000000" w:themeColor="text1"/>
+          <w:sz w:val="20"/>
+          <w:szCs w:val="20"/>
+          <w:shd w:val="clear" w:color="auto" w:fill="FFFFFF"/>
+        </w:rPr>
+        <w:t xml:space="preserve"> para cada </w:t>
+      </w:r>
+      <w:proofErr w:type="gramStart"/>
+      <w:r>
+        <w:rPr>
+          <w:rFonts w:ascii="Arial" w:hAnsi="Arial" w:cs="Arial"/>
+          <w:color w:val="000000" w:themeColor="text1"/>
+          <w:sz w:val="20"/>
+          <w:szCs w:val="20"/>
+          <w:shd w:val="clear" w:color="auto" w:fill="FFFFFF"/>
+        </w:rPr>
+        <w:t>aplicativo.”</w:t>
+      </w:r>
+      <w:proofErr w:type="gramEnd"/>
+      <w:r>
+        <w:rPr>
+          <w:rFonts w:ascii="Arial" w:hAnsi="Arial" w:cs="Arial"/>
+          <w:color w:val="000000" w:themeColor="text1"/>
+          <w:sz w:val="20"/>
+          <w:szCs w:val="20"/>
+          <w:shd w:val="clear" w:color="auto" w:fill="FFFFFF"/>
+        </w:rPr>
+        <w:t xml:space="preserve"> (Cola da Web, 2016).</w:t>
+      </w:r>
+    </w:p>
+    <w:p>
+      <w:pPr>
+        <w:spacing w:line="360" w:lineRule="auto"/>
+        <w:jc w:val="both"/>
+        <w:rPr>
+          <w:rFonts w:ascii="Arial" w:hAnsi="Arial" w:cs="Arial"/>
+          <w:color w:val="000000" w:themeColor="text1"/>
+          <w:sz w:val="24"/>
+          <w:szCs w:val="24"/>
+          <w:shd w:val="clear" w:color="auto" w:fill="FFFFFF"/>
+        </w:rPr>
+      </w:pPr>
+    </w:p>
+    <w:p>
+      <w:pPr>
+        <w:spacing w:line="360" w:lineRule="auto"/>
+        <w:jc w:val="both"/>
+        <w:rPr>
+          <w:rFonts w:ascii="Arial" w:hAnsi="Arial" w:cs="Arial"/>
+          <w:color w:val="000000" w:themeColor="text1"/>
+          <w:sz w:val="24"/>
+          <w:szCs w:val="24"/>
+          <w:shd w:val="clear" w:color="auto" w:fill="FFFFFF"/>
+        </w:rPr>
+      </w:pPr>
+    </w:p>
+    <w:p>
+      <w:pPr>
+        <w:spacing w:line="360" w:lineRule="auto"/>
+        <w:ind w:left="2268"/>
+        <w:jc w:val="both"/>
+        <w:rPr>
           <w:rFonts w:ascii="Helvetica" w:hAnsi="Helvetica"/>
           <w:color w:val="000000" w:themeColor="text1"/>
           <w:sz w:val="18"/>
@@ -947,7 +2048,6 @@
           <w:szCs w:val="32"/>
           <w:shd w:val="clear" w:color="auto" w:fill="FFFFFF"/>
         </w:rPr>
-        <w:lastRenderedPageBreak/>
         <w:t xml:space="preserve">1.2 </w:t>
       </w:r>
       <w:r>
@@ -967,16 +2067,380 @@
         <w:pStyle w:val="Ttulo3"/>
         <w:shd w:val="clear" w:color="auto" w:fill="FFFFFF"/>
         <w:spacing w:before="0" w:beforeAutospacing="0" w:after="84" w:afterAutospacing="0"/>
+        <w:ind w:left="2268"/>
         <w:jc w:val="both"/>
         <w:textAlignment w:val="baseline"/>
         <w:rPr>
-          <w:rFonts w:ascii="Arial" w:hAnsi="Arial" w:cs="Arial"/>
-          <w:color w:val="000000" w:themeColor="text1"/>
-          <w:sz w:val="20"/>
-          <w:szCs w:val="20"/>
-          <w:shd w:val="clear" w:color="auto" w:fill="FFFFFF"/>
-        </w:rPr>
-      </w:pPr>
+          <w:rStyle w:val="apple-converted-space"/>
+          <w:rFonts w:ascii="Arial" w:hAnsi="Arial" w:cs="Arial"/>
+          <w:b w:val="0"/>
+          <w:color w:val="303030"/>
+          <w:sz w:val="20"/>
+          <w:szCs w:val="20"/>
+          <w:shd w:val="clear" w:color="auto" w:fill="FFFFFF"/>
+        </w:rPr>
+      </w:pPr>
+      <w:r>
+        <w:rPr>
+          <w:rFonts w:ascii="Arial" w:hAnsi="Arial" w:cs="Arial"/>
+          <w:b w:val="0"/>
+          <w:color w:val="303030"/>
+          <w:sz w:val="20"/>
+          <w:szCs w:val="20"/>
+          <w:shd w:val="clear" w:color="auto" w:fill="FFFFFF"/>
+        </w:rPr>
+        <w:t xml:space="preserve">Um banco de dados (sua abreviatura é BD, em inglês DB, </w:t>
+      </w:r>
+      <w:proofErr w:type="spellStart"/>
+      <w:r>
+        <w:rPr>
+          <w:rFonts w:ascii="Arial" w:hAnsi="Arial" w:cs="Arial"/>
+          <w:b w:val="0"/>
+          <w:color w:val="303030"/>
+          <w:sz w:val="20"/>
+          <w:szCs w:val="20"/>
+          <w:shd w:val="clear" w:color="auto" w:fill="FFFFFF"/>
+        </w:rPr>
+        <w:t>database</w:t>
+      </w:r>
+      <w:proofErr w:type="spellEnd"/>
+      <w:r>
+        <w:rPr>
+          <w:rFonts w:ascii="Arial" w:hAnsi="Arial" w:cs="Arial"/>
+          <w:b w:val="0"/>
+          <w:color w:val="303030"/>
+          <w:sz w:val="20"/>
+          <w:szCs w:val="20"/>
+          <w:shd w:val="clear" w:color="auto" w:fill="FFFFFF"/>
+        </w:rPr>
+        <w:t xml:space="preserve">) é uma entidade na qual é possível armazenar dados de maneira estruturada e com a menor redundância possível. Estes dados devem poder ser </w:t>
+      </w:r>
+      <w:proofErr w:type="gramStart"/>
+      <w:r>
+        <w:rPr>
+          <w:rFonts w:ascii="Arial" w:hAnsi="Arial" w:cs="Arial"/>
+          <w:b w:val="0"/>
+          <w:color w:val="303030"/>
+          <w:sz w:val="20"/>
+          <w:szCs w:val="20"/>
+          <w:shd w:val="clear" w:color="auto" w:fill="FFFFFF"/>
+        </w:rPr>
+        <w:t>utilizadas</w:t>
+      </w:r>
+      <w:proofErr w:type="gramEnd"/>
+      <w:r>
+        <w:rPr>
+          <w:rFonts w:ascii="Arial" w:hAnsi="Arial" w:cs="Arial"/>
+          <w:b w:val="0"/>
+          <w:color w:val="303030"/>
+          <w:sz w:val="20"/>
+          <w:szCs w:val="20"/>
+          <w:shd w:val="clear" w:color="auto" w:fill="FFFFFF"/>
+        </w:rPr>
+        <w:t xml:space="preserve"> por programas, por usuários diferentes. Assim, a noção básica de dados é acoplada geralmente a uma</w:t>
+      </w:r>
+      <w:r>
+        <w:rPr>
+          <w:rStyle w:val="apple-converted-space"/>
+          <w:rFonts w:ascii="Arial" w:hAnsi="Arial" w:cs="Arial"/>
+          <w:b w:val="0"/>
+          <w:color w:val="303030"/>
+          <w:sz w:val="20"/>
+          <w:szCs w:val="20"/>
+          <w:shd w:val="clear" w:color="auto" w:fill="FFFFFF"/>
+        </w:rPr>
+        <w:t> </w:t>
+      </w:r>
+      <w:hyperlink r:id="rId7" w:history="1">
+        <w:r>
+          <w:rPr>
+            <w:rStyle w:val="Hyperlink"/>
+            <w:rFonts w:ascii="Arial" w:hAnsi="Arial" w:cs="Arial"/>
+            <w:b w:val="0"/>
+            <w:color w:val="3487BC"/>
+            <w:sz w:val="20"/>
+            <w:szCs w:val="20"/>
+            <w:shd w:val="clear" w:color="auto" w:fill="FFFFFF"/>
+          </w:rPr>
+          <w:t>rede</w:t>
+        </w:r>
+      </w:hyperlink>
+      <w:r>
+        <w:rPr>
+          <w:rFonts w:ascii="Arial" w:hAnsi="Arial" w:cs="Arial"/>
+          <w:b w:val="0"/>
+          <w:color w:val="303030"/>
+          <w:sz w:val="20"/>
+          <w:szCs w:val="20"/>
+          <w:shd w:val="clear" w:color="auto" w:fill="FFFFFF"/>
+        </w:rPr>
+        <w:t>, a fim de poder pôr, conjuntamente, estas informações, daí o nome</w:t>
+      </w:r>
+      <w:r>
+        <w:rPr>
+          <w:rStyle w:val="apple-converted-space"/>
+          <w:rFonts w:ascii="Arial" w:hAnsi="Arial" w:cs="Arial"/>
+          <w:b w:val="0"/>
+          <w:color w:val="303030"/>
+          <w:sz w:val="20"/>
+          <w:szCs w:val="20"/>
+          <w:shd w:val="clear" w:color="auto" w:fill="FFFFFF"/>
+        </w:rPr>
+        <w:t> </w:t>
+      </w:r>
+      <w:r>
+        <w:rPr>
+          <w:rFonts w:ascii="Arial" w:hAnsi="Arial" w:cs="Arial"/>
+          <w:b w:val="0"/>
+          <w:bCs w:val="0"/>
+          <w:color w:val="303030"/>
+          <w:sz w:val="20"/>
+          <w:szCs w:val="20"/>
+          <w:shd w:val="clear" w:color="auto" w:fill="FFFFFF"/>
+        </w:rPr>
+        <w:t>banco</w:t>
+      </w:r>
+      <w:r>
+        <w:rPr>
+          <w:rFonts w:ascii="Arial" w:hAnsi="Arial" w:cs="Arial"/>
+          <w:b w:val="0"/>
+          <w:color w:val="303030"/>
+          <w:sz w:val="20"/>
+          <w:szCs w:val="20"/>
+          <w:shd w:val="clear" w:color="auto" w:fill="FFFFFF"/>
+        </w:rPr>
+        <w:t>. Fala-se, geralmente, de sistema de informação para designar toda a estrutura que reúne os meios organizados para poder compartilhar dados.</w:t>
+      </w:r>
+      <w:r>
+        <w:rPr>
+          <w:rStyle w:val="apple-converted-space"/>
+          <w:rFonts w:ascii="Arial" w:hAnsi="Arial" w:cs="Arial"/>
+          <w:b w:val="0"/>
+          <w:color w:val="303030"/>
+          <w:sz w:val="20"/>
+          <w:szCs w:val="20"/>
+          <w:shd w:val="clear" w:color="auto" w:fill="FFFFFF"/>
+        </w:rPr>
+        <w:t> </w:t>
+      </w:r>
+      <w:r>
+        <w:rPr>
+          <w:rStyle w:val="apple-converted-space"/>
+          <w:rFonts w:ascii="Arial" w:hAnsi="Arial" w:cs="Arial"/>
+          <w:b w:val="0"/>
+          <w:color w:val="303030"/>
+          <w:sz w:val="20"/>
+          <w:szCs w:val="20"/>
+          <w:shd w:val="clear" w:color="auto" w:fill="FFFFFF"/>
+        </w:rPr>
+        <w:t>(CCM)</w:t>
+      </w:r>
+    </w:p>
+    <w:p>
+      <w:pPr>
+        <w:pStyle w:val="Ttulo3"/>
+        <w:shd w:val="clear" w:color="auto" w:fill="FFFFFF"/>
+        <w:spacing w:before="0" w:beforeAutospacing="0" w:after="84" w:afterAutospacing="0"/>
+        <w:jc w:val="both"/>
+        <w:textAlignment w:val="baseline"/>
+        <w:rPr>
+          <w:rStyle w:val="apple-converted-space"/>
+          <w:rFonts w:ascii="Arial" w:hAnsi="Arial" w:cs="Arial"/>
+          <w:b w:val="0"/>
+          <w:color w:val="303030"/>
+          <w:sz w:val="20"/>
+          <w:szCs w:val="20"/>
+          <w:shd w:val="clear" w:color="auto" w:fill="FFFFFF"/>
+        </w:rPr>
+      </w:pPr>
+    </w:p>
+    <w:p>
+      <w:pPr>
+        <w:pStyle w:val="Ttulo3"/>
+        <w:shd w:val="clear" w:color="auto" w:fill="FFFFFF"/>
+        <w:spacing w:before="0" w:beforeAutospacing="0" w:after="84" w:afterAutospacing="0"/>
+        <w:jc w:val="both"/>
+        <w:textAlignment w:val="baseline"/>
+        <w:rPr>
+          <w:rStyle w:val="apple-converted-space"/>
+          <w:rFonts w:ascii="Arial" w:hAnsi="Arial" w:cs="Arial"/>
+          <w:b w:val="0"/>
+          <w:color w:val="303030"/>
+          <w:sz w:val="20"/>
+          <w:szCs w:val="20"/>
+          <w:shd w:val="clear" w:color="auto" w:fill="FFFFFF"/>
+        </w:rPr>
+      </w:pPr>
+      <w:r>
+        <w:rPr>
+          <w:rStyle w:val="apple-converted-space"/>
+          <w:rFonts w:ascii="Arial" w:hAnsi="Arial" w:cs="Arial"/>
+          <w:b w:val="0"/>
+          <w:color w:val="303030"/>
+          <w:sz w:val="20"/>
+          <w:szCs w:val="20"/>
+          <w:shd w:val="clear" w:color="auto" w:fill="FFFFFF"/>
+        </w:rPr>
+        <w:t>1.2.1 o que é um SGBD?</w:t>
+      </w:r>
+    </w:p>
+    <w:p>
+      <w:pPr>
+        <w:pStyle w:val="Ttulo3"/>
+        <w:shd w:val="clear" w:color="auto" w:fill="FFFFFF"/>
+        <w:spacing w:before="0" w:beforeAutospacing="0" w:after="84" w:afterAutospacing="0"/>
+        <w:ind w:left="2268"/>
+        <w:jc w:val="both"/>
+        <w:textAlignment w:val="baseline"/>
+        <w:rPr>
+          <w:rFonts w:ascii="Arial" w:hAnsi="Arial" w:cs="Arial"/>
+          <w:b w:val="0"/>
+          <w:sz w:val="20"/>
+          <w:szCs w:val="20"/>
+        </w:rPr>
+      </w:pPr>
+      <w:r>
+        <w:rPr>
+          <w:rFonts w:ascii="Arial" w:hAnsi="Arial" w:cs="Arial"/>
+          <w:b w:val="0"/>
+          <w:sz w:val="20"/>
+          <w:szCs w:val="20"/>
+        </w:rPr>
+        <w:t xml:space="preserve">SGBD (Sistema Gerenciador de Banco de Dados): é um software com recursos específicos para facilitar a manipulação das informações de um BD e o desenvolvimento de programas aplicativos. Exemplos: Oracle, </w:t>
+      </w:r>
+      <w:proofErr w:type="spellStart"/>
+      <w:r>
+        <w:rPr>
+          <w:rFonts w:ascii="Arial" w:hAnsi="Arial" w:cs="Arial"/>
+          <w:b w:val="0"/>
+          <w:sz w:val="20"/>
+          <w:szCs w:val="20"/>
+        </w:rPr>
+        <w:t>Paradox</w:t>
+      </w:r>
+      <w:proofErr w:type="spellEnd"/>
+      <w:r>
+        <w:rPr>
+          <w:rFonts w:ascii="Arial" w:hAnsi="Arial" w:cs="Arial"/>
+          <w:b w:val="0"/>
+          <w:sz w:val="20"/>
+          <w:szCs w:val="20"/>
+        </w:rPr>
+        <w:t xml:space="preserve">, MySQL, Access, </w:t>
+      </w:r>
+      <w:proofErr w:type="spellStart"/>
+      <w:r>
+        <w:rPr>
+          <w:rFonts w:ascii="Arial" w:hAnsi="Arial" w:cs="Arial"/>
+          <w:b w:val="0"/>
+          <w:sz w:val="20"/>
+          <w:szCs w:val="20"/>
+        </w:rPr>
+        <w:t>Interbase</w:t>
+      </w:r>
+      <w:proofErr w:type="spellEnd"/>
+      <w:r>
+        <w:rPr>
+          <w:rFonts w:ascii="Arial" w:hAnsi="Arial" w:cs="Arial"/>
+          <w:b w:val="0"/>
+          <w:sz w:val="20"/>
+          <w:szCs w:val="20"/>
+        </w:rPr>
+        <w:t>, Sybase.</w:t>
+      </w:r>
+    </w:p>
+    <w:p>
+      <w:pPr>
+        <w:pStyle w:val="Ttulo3"/>
+        <w:shd w:val="clear" w:color="auto" w:fill="FFFFFF"/>
+        <w:spacing w:before="0" w:beforeAutospacing="0" w:after="84" w:afterAutospacing="0"/>
+        <w:ind w:left="2268"/>
+        <w:jc w:val="both"/>
+        <w:textAlignment w:val="baseline"/>
+        <w:rPr>
+          <w:rFonts w:ascii="Arial" w:hAnsi="Arial" w:cs="Arial"/>
+          <w:b w:val="0"/>
+          <w:sz w:val="20"/>
+          <w:szCs w:val="20"/>
+        </w:rPr>
+      </w:pPr>
+      <w:r>
+        <w:rPr>
+          <w:rFonts w:ascii="Arial" w:hAnsi="Arial" w:cs="Arial"/>
+          <w:b w:val="0"/>
+          <w:sz w:val="20"/>
+          <w:szCs w:val="20"/>
+        </w:rPr>
+        <w:t xml:space="preserve">Um Sistema Gerenciador de Banco de Dados é um módulo de programa que fornece a interface entre dados de baixo nível armazenados num banco de dados e os programas aplicativos ou as solicitações submetidas ao sistema. O SGBD é o responsável por todo o acesso aos dados armazenados. O papel da gerência do BD, de forma conceitual, passa pelas etapas: • O usuário emite uma solicitação de acesso; • O SGBD intercepta a solicitação e a analisa; • O SGBD inspeciona os esquemas externos (ou </w:t>
+      </w:r>
+      <w:proofErr w:type="spellStart"/>
+      <w:r>
+        <w:rPr>
+          <w:rFonts w:ascii="Arial" w:hAnsi="Arial" w:cs="Arial"/>
+          <w:b w:val="0"/>
+          <w:sz w:val="20"/>
+          <w:szCs w:val="20"/>
+        </w:rPr>
+        <w:t>sub-esquemas</w:t>
+      </w:r>
+      <w:proofErr w:type="spellEnd"/>
+      <w:r>
+        <w:rPr>
+          <w:rFonts w:ascii="Arial" w:hAnsi="Arial" w:cs="Arial"/>
+          <w:b w:val="0"/>
+          <w:sz w:val="20"/>
+          <w:szCs w:val="20"/>
+        </w:rPr>
+        <w:t>) relacionados àquele usuário, os mapeamentos entre os três níveis e a definição da estrutura de armazenamento; • O SGBD realiza as operações solicitadas no BD. As principais tarefas de um SGBD são: - Interação com o sistema de arquivos do sistema operacional; - Cumprimento da integridade; - Cumprimento da segurança; - Cópias de segurança (backup) e recuperação; - Controle da concorrência.</w:t>
+      </w:r>
+    </w:p>
+    <w:p>
+      <w:pPr>
+        <w:pStyle w:val="Ttulo3"/>
+        <w:shd w:val="clear" w:color="auto" w:fill="FFFFFF"/>
+        <w:spacing w:before="0" w:beforeAutospacing="0" w:after="84" w:afterAutospacing="0"/>
+        <w:ind w:left="2268"/>
+        <w:jc w:val="both"/>
+        <w:textAlignment w:val="baseline"/>
+        <w:rPr>
+          <w:rFonts w:ascii="Arial" w:hAnsi="Arial" w:cs="Arial"/>
+          <w:b w:val="0"/>
+          <w:color w:val="000000" w:themeColor="text1"/>
+          <w:sz w:val="20"/>
+          <w:szCs w:val="20"/>
+          <w:shd w:val="clear" w:color="auto" w:fill="FFFFFF"/>
+        </w:rPr>
+      </w:pPr>
+      <w:r>
+        <w:rPr>
+          <w:rFonts w:ascii="Arial" w:hAnsi="Arial" w:cs="Arial"/>
+          <w:b w:val="0"/>
+          <w:sz w:val="20"/>
+          <w:szCs w:val="20"/>
+        </w:rPr>
+        <w:t>(</w:t>
+      </w:r>
+      <w:proofErr w:type="spellStart"/>
+      <w:r>
+        <w:rPr>
+          <w:rFonts w:ascii="Arial" w:hAnsi="Arial" w:cs="Arial"/>
+          <w:b w:val="0"/>
+          <w:color w:val="000000" w:themeColor="text1"/>
+          <w:sz w:val="20"/>
+          <w:szCs w:val="20"/>
+        </w:rPr>
+        <w:t>SergioRodrigues</w:t>
+      </w:r>
+      <w:proofErr w:type="spellEnd"/>
+      <w:r>
+        <w:rPr>
+          <w:rFonts w:ascii="Arial" w:hAnsi="Arial" w:cs="Arial"/>
+          <w:b w:val="0"/>
+          <w:sz w:val="20"/>
+          <w:szCs w:val="20"/>
+        </w:rPr>
+        <w:t>)</w:t>
+      </w:r>
     </w:p>
     <w:p>
       <w:pPr>
@@ -1118,6 +2582,7 @@
         <w:pStyle w:val="Ttulo3"/>
         <w:shd w:val="clear" w:color="auto" w:fill="FFFFFF"/>
         <w:spacing w:before="0" w:beforeAutospacing="0" w:after="84" w:afterAutospacing="0"/>
+        <w:jc w:val="both"/>
         <w:textAlignment w:val="baseline"/>
         <w:rPr>
           <w:rFonts w:ascii="Arial" w:hAnsi="Arial" w:cs="Arial"/>
@@ -1177,7 +2642,7 @@
         </w:rPr>
         <w:t>&lt;</w:t>
       </w:r>
-      <w:hyperlink r:id="rId7" w:history="1">
+      <w:hyperlink r:id="rId8" w:history="1">
         <w:r>
           <w:rPr>
             <w:rStyle w:val="Hyperlink"/>
@@ -1216,6 +2681,7 @@
         <w:pStyle w:val="Ttulo3"/>
         <w:shd w:val="clear" w:color="auto" w:fill="FFFFFF"/>
         <w:spacing w:before="0" w:beforeAutospacing="0" w:after="84" w:afterAutospacing="0"/>
+        <w:jc w:val="both"/>
         <w:textAlignment w:val="baseline"/>
         <w:rPr>
           <w:rFonts w:ascii="Arial" w:hAnsi="Arial" w:cs="Arial"/>
@@ -1225,12 +2691,122 @@
           <w:szCs w:val="24"/>
         </w:rPr>
       </w:pPr>
+    </w:p>
+    <w:p>
+      <w:pPr>
+        <w:pStyle w:val="Ttulo3"/>
+        <w:shd w:val="clear" w:color="auto" w:fill="FFFFFF"/>
+        <w:spacing w:before="0" w:beforeAutospacing="0" w:after="84" w:afterAutospacing="0" w:line="423" w:lineRule="atLeast"/>
+        <w:textAlignment w:val="baseline"/>
+        <w:rPr>
+          <w:rFonts w:ascii="Helvetica" w:hAnsi="Helvetica" w:cs="Helvetica"/>
+          <w:b w:val="0"/>
+          <w:bCs w:val="0"/>
+          <w:color w:val="333333"/>
+          <w:sz w:val="34"/>
+          <w:szCs w:val="34"/>
+        </w:rPr>
+      </w:pPr>
+      <w:r>
+        <w:rPr>
+          <w:rFonts w:ascii="Arial" w:hAnsi="Arial" w:cs="Arial"/>
+          <w:b w:val="0"/>
+          <w:color w:val="000000" w:themeColor="text1"/>
+          <w:sz w:val="24"/>
+          <w:szCs w:val="24"/>
+        </w:rPr>
+        <w:lastRenderedPageBreak/>
+        <w:t xml:space="preserve">Java. </w:t>
+      </w:r>
+      <w:r>
+        <w:rPr>
+          <w:rFonts w:ascii="Helvetica" w:hAnsi="Helvetica" w:cs="Helvetica"/>
+          <w:color w:val="333333"/>
+          <w:sz w:val="24"/>
+          <w:szCs w:val="24"/>
+        </w:rPr>
+        <w:t xml:space="preserve">Como posso começar a desenvolver programas Java com o Java </w:t>
+      </w:r>
+      <w:proofErr w:type="spellStart"/>
+      <w:r>
+        <w:rPr>
+          <w:rFonts w:ascii="Helvetica" w:hAnsi="Helvetica" w:cs="Helvetica"/>
+          <w:color w:val="333333"/>
+          <w:sz w:val="24"/>
+          <w:szCs w:val="24"/>
+        </w:rPr>
+        <w:t>Development</w:t>
+      </w:r>
+      <w:proofErr w:type="spellEnd"/>
+      <w:r>
+        <w:rPr>
+          <w:rFonts w:ascii="Helvetica" w:hAnsi="Helvetica" w:cs="Helvetica"/>
+          <w:color w:val="333333"/>
+          <w:sz w:val="24"/>
+          <w:szCs w:val="24"/>
+        </w:rPr>
+        <w:t xml:space="preserve"> Kit (JDK)?</w:t>
+      </w:r>
+      <w:r>
+        <w:rPr>
+          <w:rFonts w:ascii="Helvetica" w:hAnsi="Helvetica" w:cs="Helvetica"/>
+          <w:color w:val="333333"/>
+          <w:sz w:val="24"/>
+          <w:szCs w:val="24"/>
+        </w:rPr>
+        <w:t xml:space="preserve"> </w:t>
+      </w:r>
+      <w:proofErr w:type="spellStart"/>
+      <w:r>
+        <w:rPr>
+          <w:rFonts w:ascii="Helvetica" w:hAnsi="Helvetica" w:cs="Helvetica"/>
+          <w:b w:val="0"/>
+          <w:color w:val="333333"/>
+          <w:sz w:val="24"/>
+          <w:szCs w:val="24"/>
+        </w:rPr>
+        <w:t>Disponive</w:t>
+      </w:r>
+      <w:proofErr w:type="spellEnd"/>
+      <w:r>
+        <w:rPr>
+          <w:rFonts w:ascii="Helvetica" w:hAnsi="Helvetica" w:cs="Helvetica"/>
+          <w:b w:val="0"/>
+          <w:color w:val="333333"/>
+          <w:sz w:val="24"/>
+          <w:szCs w:val="24"/>
+        </w:rPr>
+        <w:t xml:space="preserve"> em: </w:t>
+      </w:r>
+      <w:hyperlink r:id="rId9" w:history="1">
+        <w:r>
+          <w:rPr>
+            <w:rStyle w:val="Hyperlink"/>
+            <w:rFonts w:ascii="Helvetica" w:hAnsi="Helvetica" w:cs="Helvetica"/>
+            <w:b w:val="0"/>
+            <w:sz w:val="24"/>
+            <w:szCs w:val="24"/>
+          </w:rPr>
+          <w:t>https://www.java.com/pt_BR/download/faq/develop.xml</w:t>
+        </w:r>
+      </w:hyperlink>
+      <w:r>
+        <w:rPr>
+          <w:rFonts w:ascii="Helvetica" w:hAnsi="Helvetica" w:cs="Helvetica"/>
+          <w:b w:val="0"/>
+          <w:color w:val="333333"/>
+          <w:sz w:val="24"/>
+          <w:szCs w:val="24"/>
+        </w:rPr>
+        <w:t xml:space="preserve"> Acesso em: 21 de fevereiro de 2017. </w:t>
+      </w:r>
     </w:p>
     <w:p>
       <w:pPr>
         <w:pStyle w:val="Ttulo3"/>
         <w:shd w:val="clear" w:color="auto" w:fill="FFFFFF"/>
         <w:spacing w:before="0" w:beforeAutospacing="0" w:after="84" w:afterAutospacing="0"/>
+        <w:jc w:val="both"/>
         <w:textAlignment w:val="baseline"/>
         <w:rPr>
           <w:rFonts w:ascii="Arial" w:hAnsi="Arial" w:cs="Arial"/>
@@ -1240,52 +2816,13 @@
           <w:szCs w:val="24"/>
         </w:rPr>
       </w:pPr>
-      <w:r>
-        <w:rPr>
-          <w:rFonts w:ascii="Arial" w:hAnsi="Arial" w:cs="Arial"/>
-          <w:b w:val="0"/>
-          <w:color w:val="000000" w:themeColor="text1"/>
-          <w:sz w:val="24"/>
-          <w:szCs w:val="24"/>
-        </w:rPr>
-        <w:t xml:space="preserve">Cola da Web. </w:t>
-      </w:r>
-      <w:r>
-        <w:rPr>
-          <w:rFonts w:ascii="Arial" w:hAnsi="Arial" w:cs="Arial"/>
-          <w:color w:val="000000" w:themeColor="text1"/>
-          <w:sz w:val="24"/>
-          <w:szCs w:val="24"/>
-        </w:rPr>
-        <w:t>Sistema Operaci</w:t>
-      </w:r>
-      <w:bookmarkStart w:id="0" w:name="_GoBack"/>
-      <w:bookmarkEnd w:id="0"/>
-      <w:r>
-        <w:rPr>
-          <w:rFonts w:ascii="Arial" w:hAnsi="Arial" w:cs="Arial"/>
-          <w:color w:val="000000" w:themeColor="text1"/>
-          <w:sz w:val="24"/>
-          <w:szCs w:val="24"/>
-        </w:rPr>
-        <w:t xml:space="preserve">onal </w:t>
-      </w:r>
-      <w:r>
-        <w:rPr>
-          <w:rFonts w:ascii="Arial" w:hAnsi="Arial" w:cs="Arial"/>
-          <w:b w:val="0"/>
-          <w:color w:val="000000" w:themeColor="text1"/>
-          <w:sz w:val="24"/>
-          <w:szCs w:val="24"/>
-        </w:rPr>
-        <w:t>Disponível em:</w:t>
-      </w:r>
     </w:p>
     <w:p>
       <w:pPr>
         <w:pStyle w:val="Ttulo3"/>
         <w:shd w:val="clear" w:color="auto" w:fill="FFFFFF"/>
         <w:spacing w:before="0" w:beforeAutospacing="0" w:after="84" w:afterAutospacing="0"/>
+        <w:jc w:val="both"/>
         <w:textAlignment w:val="baseline"/>
         <w:rPr>
           <w:rFonts w:ascii="Arial" w:hAnsi="Arial" w:cs="Arial"/>
@@ -1293,21 +2830,82 @@
           <w:color w:val="000000" w:themeColor="text1"/>
           <w:sz w:val="24"/>
           <w:szCs w:val="24"/>
-          <w:shd w:val="clear" w:color="auto" w:fill="FFFFFF"/>
-        </w:rPr>
-      </w:pPr>
-      <w:r>
+        </w:rPr>
+      </w:pPr>
+    </w:p>
+    <w:p>
+      <w:pPr>
+        <w:pStyle w:val="Ttulo3"/>
+        <w:shd w:val="clear" w:color="auto" w:fill="FFFFFF"/>
+        <w:spacing w:before="0" w:beforeAutospacing="0" w:after="84" w:afterAutospacing="0"/>
+        <w:jc w:val="both"/>
+        <w:textAlignment w:val="baseline"/>
         <w:rPr>
           <w:rFonts w:ascii="Arial" w:hAnsi="Arial" w:cs="Arial"/>
           <w:b w:val="0"/>
           <w:color w:val="000000" w:themeColor="text1"/>
           <w:sz w:val="24"/>
           <w:szCs w:val="24"/>
+        </w:rPr>
+      </w:pPr>
+      <w:r>
+        <w:rPr>
+          <w:rFonts w:ascii="Arial" w:hAnsi="Arial" w:cs="Arial"/>
+          <w:b w:val="0"/>
+          <w:color w:val="000000" w:themeColor="text1"/>
+          <w:sz w:val="24"/>
+          <w:szCs w:val="24"/>
+        </w:rPr>
+        <w:t xml:space="preserve">Cola da Web. </w:t>
+      </w:r>
+      <w:r>
+        <w:rPr>
+          <w:rFonts w:ascii="Arial" w:hAnsi="Arial" w:cs="Arial"/>
+          <w:color w:val="000000" w:themeColor="text1"/>
+          <w:sz w:val="24"/>
+          <w:szCs w:val="24"/>
+        </w:rPr>
+        <w:t xml:space="preserve">Sistema Operacional </w:t>
+      </w:r>
+      <w:r>
+        <w:rPr>
+          <w:rFonts w:ascii="Arial" w:hAnsi="Arial" w:cs="Arial"/>
+          <w:b w:val="0"/>
+          <w:color w:val="000000" w:themeColor="text1"/>
+          <w:sz w:val="24"/>
+          <w:szCs w:val="24"/>
+        </w:rPr>
+        <w:t>Disponível em:</w:t>
+      </w:r>
+    </w:p>
+    <w:p>
+      <w:pPr>
+        <w:pStyle w:val="Ttulo3"/>
+        <w:shd w:val="clear" w:color="auto" w:fill="FFFFFF"/>
+        <w:spacing w:before="0" w:beforeAutospacing="0" w:after="84" w:afterAutospacing="0"/>
+        <w:jc w:val="both"/>
+        <w:textAlignment w:val="baseline"/>
+        <w:rPr>
+          <w:rFonts w:ascii="Arial" w:hAnsi="Arial" w:cs="Arial"/>
+          <w:b w:val="0"/>
+          <w:color w:val="000000" w:themeColor="text1"/>
+          <w:sz w:val="24"/>
+          <w:szCs w:val="24"/>
+          <w:shd w:val="clear" w:color="auto" w:fill="FFFFFF"/>
+        </w:rPr>
+      </w:pPr>
+      <w:r>
+        <w:rPr>
+          <w:rFonts w:ascii="Arial" w:hAnsi="Arial" w:cs="Arial"/>
+          <w:b w:val="0"/>
+          <w:color w:val="000000" w:themeColor="text1"/>
+          <w:sz w:val="24"/>
+          <w:szCs w:val="24"/>
           <w:shd w:val="clear" w:color="auto" w:fill="FFFFFF"/>
         </w:rPr>
         <w:t>&lt;</w:t>
       </w:r>
-      <w:hyperlink r:id="rId8" w:history="1">
+      <w:hyperlink r:id="rId10" w:history="1">
         <w:r>
           <w:rPr>
             <w:rStyle w:val="Hyperlink"/>
@@ -1475,7 +3073,7 @@
         </w:rPr>
         <w:t>&lt;</w:t>
       </w:r>
-      <w:hyperlink r:id="rId9" w:history="1">
+      <w:hyperlink r:id="rId11" w:history="1">
         <w:r>
           <w:rPr>
             <w:rStyle w:val="Hyperlink"/>
@@ -1495,8 +3093,346 @@
         <w:t>&gt; Acesso em: 30 de dezembro de 2016.</w:t>
       </w:r>
     </w:p>
+    <w:p>
+      <w:pPr>
+        <w:spacing w:line="360" w:lineRule="auto"/>
+        <w:jc w:val="both"/>
+        <w:rPr>
+          <w:rFonts w:ascii="Arial" w:hAnsi="Arial" w:cs="Arial"/>
+          <w:color w:val="000000" w:themeColor="text1"/>
+          <w:sz w:val="24"/>
+          <w:szCs w:val="24"/>
+        </w:rPr>
+      </w:pPr>
+    </w:p>
+    <w:p>
+      <w:pPr>
+        <w:spacing w:line="360" w:lineRule="auto"/>
+        <w:jc w:val="both"/>
+        <w:rPr>
+          <w:rFonts w:ascii="Arial" w:hAnsi="Arial" w:cs="Arial"/>
+          <w:color w:val="000000" w:themeColor="text1"/>
+          <w:sz w:val="24"/>
+          <w:szCs w:val="24"/>
+        </w:rPr>
+      </w:pPr>
+      <w:r>
+        <w:rPr>
+          <w:rFonts w:ascii="Arial" w:hAnsi="Arial" w:cs="Arial"/>
+          <w:color w:val="000000" w:themeColor="text1"/>
+          <w:sz w:val="24"/>
+          <w:szCs w:val="24"/>
+        </w:rPr>
+        <w:t xml:space="preserve">José, Edson. </w:t>
+      </w:r>
+      <w:proofErr w:type="spellStart"/>
+      <w:r>
+        <w:rPr>
+          <w:rFonts w:ascii="Arial" w:hAnsi="Arial" w:cs="Arial"/>
+          <w:color w:val="000000" w:themeColor="text1"/>
+          <w:sz w:val="24"/>
+          <w:szCs w:val="24"/>
+        </w:rPr>
+        <w:t>DevMedia</w:t>
+      </w:r>
+      <w:proofErr w:type="spellEnd"/>
+      <w:r>
+        <w:rPr>
+          <w:rFonts w:ascii="Arial" w:hAnsi="Arial" w:cs="Arial"/>
+          <w:color w:val="000000" w:themeColor="text1"/>
+          <w:sz w:val="24"/>
+          <w:szCs w:val="24"/>
+        </w:rPr>
+        <w:t xml:space="preserve">. </w:t>
+      </w:r>
+      <w:r>
+        <w:rPr>
+          <w:rFonts w:ascii="Arial" w:hAnsi="Arial" w:cs="Arial"/>
+          <w:b/>
+          <w:color w:val="000000" w:themeColor="text1"/>
+          <w:sz w:val="24"/>
+          <w:szCs w:val="24"/>
+        </w:rPr>
+        <w:t>Java JRE introdução</w:t>
+      </w:r>
+      <w:r>
+        <w:rPr>
+          <w:rFonts w:ascii="Arial" w:hAnsi="Arial" w:cs="Arial"/>
+          <w:b/>
+          <w:color w:val="000000" w:themeColor="text1"/>
+          <w:sz w:val="24"/>
+          <w:szCs w:val="24"/>
+        </w:rPr>
+        <w:t xml:space="preserve">, </w:t>
+      </w:r>
+      <w:proofErr w:type="spellStart"/>
+      <w:r>
+        <w:rPr>
+          <w:rFonts w:ascii="Arial" w:hAnsi="Arial" w:cs="Arial"/>
+          <w:color w:val="000000" w:themeColor="text1"/>
+          <w:sz w:val="24"/>
+          <w:szCs w:val="24"/>
+        </w:rPr>
+        <w:t>Disponivel</w:t>
+      </w:r>
+      <w:proofErr w:type="spellEnd"/>
+      <w:r>
+        <w:rPr>
+          <w:rFonts w:ascii="Arial" w:hAnsi="Arial" w:cs="Arial"/>
+          <w:color w:val="000000" w:themeColor="text1"/>
+          <w:sz w:val="24"/>
+          <w:szCs w:val="24"/>
+        </w:rPr>
+        <w:t xml:space="preserve"> em:</w:t>
+      </w:r>
+    </w:p>
+    <w:p>
+      <w:pPr>
+        <w:spacing w:line="360" w:lineRule="auto"/>
+        <w:jc w:val="both"/>
+        <w:rPr>
+          <w:rFonts w:ascii="Arial" w:hAnsi="Arial" w:cs="Arial"/>
+          <w:color w:val="000000" w:themeColor="text1"/>
+          <w:sz w:val="24"/>
+          <w:szCs w:val="24"/>
+        </w:rPr>
+      </w:pPr>
+      <w:hyperlink r:id="rId12" w:history="1">
+        <w:r>
+          <w:rPr>
+            <w:rStyle w:val="Hyperlink"/>
+            <w:rFonts w:ascii="Arial" w:hAnsi="Arial" w:cs="Arial"/>
+            <w:sz w:val="24"/>
+            <w:szCs w:val="24"/>
+          </w:rPr>
+          <w:t>http://www.devmedia.com.br/java-jre-introducao/28917</w:t>
+        </w:r>
+      </w:hyperlink>
+      <w:proofErr w:type="gramStart"/>
+      <w:r>
+        <w:rPr>
+          <w:rFonts w:ascii="Arial" w:hAnsi="Arial" w:cs="Arial"/>
+          <w:color w:val="000000" w:themeColor="text1"/>
+          <w:sz w:val="24"/>
+          <w:szCs w:val="24"/>
+        </w:rPr>
+        <w:t xml:space="preserve"> Acessado</w:t>
+      </w:r>
+      <w:proofErr w:type="gramEnd"/>
+      <w:r>
+        <w:rPr>
+          <w:rFonts w:ascii="Arial" w:hAnsi="Arial" w:cs="Arial"/>
+          <w:color w:val="000000" w:themeColor="text1"/>
+          <w:sz w:val="24"/>
+          <w:szCs w:val="24"/>
+        </w:rPr>
+        <w:t xml:space="preserve"> em: 21 de fevereiro de 2017.</w:t>
+      </w:r>
+    </w:p>
+    <w:p>
+      <w:pPr>
+        <w:spacing w:line="360" w:lineRule="auto"/>
+        <w:jc w:val="both"/>
+        <w:rPr>
+          <w:rFonts w:ascii="Arial" w:hAnsi="Arial" w:cs="Arial"/>
+          <w:color w:val="000000" w:themeColor="text1"/>
+          <w:sz w:val="24"/>
+          <w:szCs w:val="24"/>
+        </w:rPr>
+      </w:pPr>
+    </w:p>
+    <w:p>
+      <w:pPr>
+        <w:spacing w:line="360" w:lineRule="auto"/>
+        <w:jc w:val="both"/>
+        <w:rPr>
+          <w:rFonts w:ascii="Arial" w:hAnsi="Arial" w:cs="Arial"/>
+          <w:color w:val="000000" w:themeColor="text1"/>
+          <w:sz w:val="24"/>
+          <w:szCs w:val="24"/>
+        </w:rPr>
+      </w:pPr>
+      <w:r>
+        <w:rPr>
+          <w:rFonts w:ascii="Arial" w:hAnsi="Arial" w:cs="Arial"/>
+          <w:color w:val="000000" w:themeColor="text1"/>
+          <w:sz w:val="24"/>
+          <w:szCs w:val="24"/>
+        </w:rPr>
+        <w:t xml:space="preserve">CCM. </w:t>
+      </w:r>
+      <w:r>
+        <w:rPr>
+          <w:rFonts w:ascii="Arial" w:hAnsi="Arial" w:cs="Arial"/>
+          <w:b/>
+          <w:color w:val="000000" w:themeColor="text1"/>
+          <w:sz w:val="24"/>
+          <w:szCs w:val="24"/>
+        </w:rPr>
+        <w:t>Banco de Dados introdução</w:t>
+      </w:r>
+      <w:r>
+        <w:rPr>
+          <w:rFonts w:ascii="Arial" w:hAnsi="Arial" w:cs="Arial"/>
+          <w:color w:val="000000" w:themeColor="text1"/>
+          <w:sz w:val="24"/>
+          <w:szCs w:val="24"/>
+        </w:rPr>
+        <w:t xml:space="preserve">, </w:t>
+      </w:r>
+      <w:proofErr w:type="spellStart"/>
+      <w:r>
+        <w:rPr>
+          <w:rFonts w:ascii="Arial" w:hAnsi="Arial" w:cs="Arial"/>
+          <w:color w:val="000000" w:themeColor="text1"/>
+          <w:sz w:val="24"/>
+          <w:szCs w:val="24"/>
+        </w:rPr>
+        <w:t>Disponivel</w:t>
+      </w:r>
+      <w:proofErr w:type="spellEnd"/>
+      <w:r>
+        <w:rPr>
+          <w:rFonts w:ascii="Arial" w:hAnsi="Arial" w:cs="Arial"/>
+          <w:color w:val="000000" w:themeColor="text1"/>
+          <w:sz w:val="24"/>
+          <w:szCs w:val="24"/>
+        </w:rPr>
+        <w:t xml:space="preserve"> em: </w:t>
+      </w:r>
+      <w:hyperlink r:id="rId13" w:history="1">
+        <w:r>
+          <w:rPr>
+            <w:rStyle w:val="Hyperlink"/>
+            <w:rFonts w:ascii="Arial" w:hAnsi="Arial" w:cs="Arial"/>
+            <w:sz w:val="24"/>
+            <w:szCs w:val="24"/>
+          </w:rPr>
+          <w:t>http://br.ccm.net/contents/65-bancos-de-dados-introducao</w:t>
+        </w:r>
+      </w:hyperlink>
+      <w:proofErr w:type="gramStart"/>
+      <w:r>
+        <w:rPr>
+          <w:rFonts w:ascii="Arial" w:hAnsi="Arial" w:cs="Arial"/>
+          <w:color w:val="000000" w:themeColor="text1"/>
+          <w:sz w:val="24"/>
+          <w:szCs w:val="24"/>
+        </w:rPr>
+        <w:t xml:space="preserve"> Acessado</w:t>
+      </w:r>
+      <w:proofErr w:type="gramEnd"/>
+      <w:r>
+        <w:rPr>
+          <w:rFonts w:ascii="Arial" w:hAnsi="Arial" w:cs="Arial"/>
+          <w:color w:val="000000" w:themeColor="text1"/>
+          <w:sz w:val="24"/>
+          <w:szCs w:val="24"/>
+        </w:rPr>
+        <w:t xml:space="preserve"> em: 21 de fevereiro de 2017.</w:t>
+      </w:r>
+    </w:p>
+    <w:p>
+      <w:pPr>
+        <w:spacing w:line="360" w:lineRule="auto"/>
+        <w:jc w:val="both"/>
+        <w:rPr>
+          <w:rFonts w:ascii="Arial" w:hAnsi="Arial" w:cs="Arial"/>
+          <w:color w:val="000000" w:themeColor="text1"/>
+          <w:sz w:val="24"/>
+          <w:szCs w:val="24"/>
+        </w:rPr>
+      </w:pPr>
+      <w:proofErr w:type="spellStart"/>
+      <w:r>
+        <w:rPr>
+          <w:rFonts w:ascii="Arial" w:hAnsi="Arial" w:cs="Arial"/>
+          <w:color w:val="000000" w:themeColor="text1"/>
+          <w:sz w:val="24"/>
+          <w:szCs w:val="24"/>
+        </w:rPr>
+        <w:t>SergioRodrigues</w:t>
+      </w:r>
+      <w:proofErr w:type="spellEnd"/>
+      <w:r>
+        <w:rPr>
+          <w:rFonts w:ascii="Arial" w:hAnsi="Arial" w:cs="Arial"/>
+          <w:color w:val="000000" w:themeColor="text1"/>
+          <w:sz w:val="24"/>
+          <w:szCs w:val="24"/>
+        </w:rPr>
+        <w:t xml:space="preserve">, </w:t>
+      </w:r>
+      <w:r>
+        <w:rPr>
+          <w:rFonts w:ascii="Arial" w:hAnsi="Arial" w:cs="Arial"/>
+          <w:color w:val="000000" w:themeColor="text1"/>
+          <w:sz w:val="24"/>
+          <w:szCs w:val="24"/>
+        </w:rPr>
+        <w:t>bd1_apostila1_conceitosBasicos.pdf</w:t>
+      </w:r>
+      <w:r>
+        <w:rPr>
+          <w:rFonts w:ascii="Arial" w:hAnsi="Arial" w:cs="Arial"/>
+          <w:color w:val="000000" w:themeColor="text1"/>
+          <w:sz w:val="24"/>
+          <w:szCs w:val="24"/>
+        </w:rPr>
+        <w:t xml:space="preserve">, </w:t>
+      </w:r>
+      <w:proofErr w:type="spellStart"/>
+      <w:r>
+        <w:rPr>
+          <w:rFonts w:ascii="Arial" w:hAnsi="Arial" w:cs="Arial"/>
+          <w:color w:val="000000" w:themeColor="text1"/>
+          <w:sz w:val="24"/>
+          <w:szCs w:val="24"/>
+        </w:rPr>
+        <w:t>Disponivel</w:t>
+      </w:r>
+      <w:proofErr w:type="spellEnd"/>
+      <w:r>
+        <w:rPr>
+          <w:rFonts w:ascii="Arial" w:hAnsi="Arial" w:cs="Arial"/>
+          <w:color w:val="000000" w:themeColor="text1"/>
+          <w:sz w:val="24"/>
+          <w:szCs w:val="24"/>
+        </w:rPr>
+        <w:t xml:space="preserve"> em: </w:t>
+      </w:r>
+      <w:proofErr w:type="gramStart"/>
+      <w:r>
+        <w:rPr>
+          <w:rFonts w:ascii="Arial" w:hAnsi="Arial" w:cs="Arial"/>
+          <w:color w:val="000000" w:themeColor="text1"/>
+          <w:sz w:val="24"/>
+          <w:szCs w:val="24"/>
+        </w:rPr>
+        <w:t>http://www.sergiorodrigues.net/aulas/downloads/bd1/bd1_apostila1_conceitosBasicos.pdf</w:t>
+      </w:r>
+      <w:r>
+        <w:rPr>
+          <w:rFonts w:ascii="Arial" w:hAnsi="Arial" w:cs="Arial"/>
+          <w:color w:val="000000" w:themeColor="text1"/>
+          <w:sz w:val="24"/>
+          <w:szCs w:val="24"/>
+        </w:rPr>
+        <w:t xml:space="preserve"> ,</w:t>
+      </w:r>
+      <w:proofErr w:type="gramEnd"/>
+      <w:r>
+        <w:rPr>
+          <w:rFonts w:ascii="Arial" w:hAnsi="Arial" w:cs="Arial"/>
+          <w:color w:val="000000" w:themeColor="text1"/>
+          <w:sz w:val="24"/>
+          <w:szCs w:val="24"/>
+        </w:rPr>
+        <w:t xml:space="preserve"> acessado em: 21 de fevereiro de 2017.</w:t>
+      </w:r>
+    </w:p>
     <w:sectPr>
-      <w:footerReference w:type="default" r:id="rId10"/>
+      <w:footerReference w:type="default" r:id="rId14"/>
       <w:pgSz w:w="11906" w:h="16838"/>
       <w:pgMar w:top="1417" w:right="1701" w:bottom="1417" w:left="1701" w:header="708" w:footer="708" w:gutter="0"/>
       <w:cols w:space="708"/>
@@ -1541,6 +3477,7 @@
         <w:docPartUnique/>
       </w:docPartObj>
     </w:sdtPr>
+    <w:sdtEndPr/>
     <w:sdtContent>
       <w:p>
         <w:pPr>
@@ -1560,7 +3497,7 @@
           <w:rPr>
             <w:noProof/>
           </w:rPr>
-          <w:t>3</w:t>
+          <w:t>5</w:t>
         </w:r>
         <w:r>
           <w:fldChar w:fldCharType="end"/>
@@ -2972,6 +4909,7 @@
   <w:style w:type="character" w:default="1" w:styleId="Fontepargpadro">
     <w:name w:val="Default Paragraph Font"/>
     <w:uiPriority w:val="1"/>
+    <w:semiHidden/>
     <w:unhideWhenUsed/>
   </w:style>
   <w:style w:type="table" w:default="1" w:styleId="Tabelanormal">
@@ -3107,6 +5045,28 @@
       <w:szCs w:val="24"/>
       <w:lang w:eastAsia="zh-CN" w:bidi="hi-IN"/>
     </w:rPr>
+  </w:style>
+  <w:style w:type="paragraph" w:styleId="NormalWeb">
+    <w:name w:val="Normal (Web)"/>
+    <w:basedOn w:val="Normal"/>
+    <w:uiPriority w:val="99"/>
+    <w:semiHidden/>
+    <w:unhideWhenUsed/>
+    <w:rsid w:val="00822675"/>
+    <w:pPr>
+      <w:spacing w:before="100" w:beforeAutospacing="1" w:after="100" w:afterAutospacing="1" w:line="240" w:lineRule="auto"/>
+    </w:pPr>
+    <w:rPr>
+      <w:rFonts w:ascii="Times New Roman" w:eastAsia="Times New Roman" w:hAnsi="Times New Roman" w:cs="Times New Roman"/>
+      <w:sz w:val="24"/>
+      <w:szCs w:val="24"/>
+      <w:lang w:eastAsia="pt-BR"/>
+    </w:rPr>
+  </w:style>
+  <w:style w:type="character" w:customStyle="1" w:styleId="apple-converted-space">
+    <w:name w:val="apple-converted-space"/>
+    <w:basedOn w:val="Fontepargpadro"/>
+    <w:rsid w:val="0008540C"/>
   </w:style>
 </w:styles>
 </file>

</xml_diff>

<commit_message>
Telas do software Consumidor Online TUDO FEITO POR MIM!!!!!!!!!!!!!!!!!!!
</commit_message>
<xml_diff>
--- a/TCC.docx
+++ b/TCC.docx
@@ -416,8 +416,6 @@
         </w:rPr>
         <w:t xml:space="preserve"> e conceitos da programação</w:t>
       </w:r>
-      <w:bookmarkStart w:id="0" w:name="_GoBack"/>
-      <w:bookmarkEnd w:id="0"/>
     </w:p>
     <w:p>
       <w:pPr>
@@ -702,17 +700,7 @@
           <w:szCs w:val="20"/>
           <w:shd w:val="clear" w:color="auto" w:fill="FFFFFF"/>
         </w:rPr>
-        <w:t xml:space="preserve"> (JVM), nas classes centrais e bibliotecas de suporte da plataforma Java. Ele representa a parte responsável pelo tempo de execução do software Java, que é tudo de que você precisa para executá-lo em um navegador da Web.</w:t>
-      </w:r>
-      <w:r>
-        <w:rPr>
-          <w:rFonts w:ascii="Arial" w:hAnsi="Arial" w:cs="Arial"/>
-          <w:color w:val="1D2021"/>
-          <w:sz w:val="20"/>
-          <w:szCs w:val="20"/>
-          <w:shd w:val="clear" w:color="auto" w:fill="FFFFFF"/>
-        </w:rPr>
-        <w:t xml:space="preserve"> [...] </w:t>
+        <w:t xml:space="preserve"> (JVM), nas classes centrais e bibliotecas de suporte da plataforma Java. Ele representa a parte responsável pelo tempo de execução do software Java, que é tudo de que você precisa para executá-lo em um navegador da Web. [...] </w:t>
       </w:r>
       <w:r>
         <w:rPr>
@@ -781,25 +769,7 @@
           <w:sz w:val="20"/>
           <w:szCs w:val="20"/>
         </w:rPr>
-        <w:t xml:space="preserve"> para aplicativos de Intranet e soluções de e-business.</w:t>
-      </w:r>
-      <w:r>
-        <w:rPr>
-          <w:rFonts w:ascii="Arial" w:hAnsi="Arial" w:cs="Arial"/>
-          <w:color w:val="1D2021"/>
-          <w:sz w:val="20"/>
-          <w:szCs w:val="20"/>
-        </w:rPr>
-        <w:t xml:space="preserve"> </w:t>
-      </w:r>
-      <w:r>
-        <w:rPr>
-          <w:rFonts w:ascii="Arial" w:hAnsi="Arial" w:cs="Arial"/>
-          <w:color w:val="1D2021"/>
-          <w:sz w:val="20"/>
-          <w:szCs w:val="20"/>
-        </w:rPr>
-        <w:t>O JRE é muito utilizado por usuários finais, na realidade, é o mais indicado para eles. Já que para nós desenvolvedores o essencial é o JDK.</w:t>
+        <w:t xml:space="preserve"> para aplicativos de Intranet e soluções de e-business. O JRE é muito utilizado por usuários finais, na realidade, é o mais indicado para eles. Já que para nós desenvolvedores o essencial é o JDK.</w:t>
       </w:r>
       <w:r>
         <w:rPr>
@@ -1495,8 +1465,9 @@
           <w:szCs w:val="18"/>
           <w:shd w:val="clear" w:color="auto" w:fill="FFFFFF"/>
         </w:rPr>
-        <w:t>“</w:t>
-      </w:r>
+        <w:t xml:space="preserve">“Para criar </w:t>
+      </w:r>
+      <w:proofErr w:type="spellStart"/>
       <w:r>
         <w:rPr>
           <w:rFonts w:ascii="Helvetica" w:hAnsi="Helvetica" w:cs="Helvetica"/>
@@ -1505,9 +1476,9 @@
           <w:szCs w:val="18"/>
           <w:shd w:val="clear" w:color="auto" w:fill="FFFFFF"/>
         </w:rPr>
-        <w:t xml:space="preserve">Para criar </w:t>
-      </w:r>
-      <w:proofErr w:type="spellStart"/>
+        <w:t>applets</w:t>
+      </w:r>
+      <w:proofErr w:type="spellEnd"/>
       <w:r>
         <w:rPr>
           <w:rFonts w:ascii="Helvetica" w:hAnsi="Helvetica" w:cs="Helvetica"/>
@@ -1516,9 +1487,9 @@
           <w:szCs w:val="18"/>
           <w:shd w:val="clear" w:color="auto" w:fill="FFFFFF"/>
         </w:rPr>
-        <w:t>applets</w:t>
-      </w:r>
-      <w:proofErr w:type="spellEnd"/>
+        <w:t xml:space="preserve"> e aplicações Java, você precisa de ferramentas de desenvolvimento como o JDK. O JDK inclui o Java </w:t>
+      </w:r>
+      <w:proofErr w:type="spellStart"/>
       <w:r>
         <w:rPr>
           <w:rFonts w:ascii="Helvetica" w:hAnsi="Helvetica" w:cs="Helvetica"/>
@@ -1527,9 +1498,9 @@
           <w:szCs w:val="18"/>
           <w:shd w:val="clear" w:color="auto" w:fill="FFFFFF"/>
         </w:rPr>
-        <w:t xml:space="preserve"> e aplicações Java, você precisa de ferramentas de desenvolvimento como o JDK. O JDK inclui o Java </w:t>
-      </w:r>
-      <w:proofErr w:type="spellStart"/>
+        <w:t>Runtime</w:t>
+      </w:r>
+      <w:proofErr w:type="spellEnd"/>
       <w:r>
         <w:rPr>
           <w:rFonts w:ascii="Helvetica" w:hAnsi="Helvetica" w:cs="Helvetica"/>
@@ -1538,9 +1509,9 @@
           <w:szCs w:val="18"/>
           <w:shd w:val="clear" w:color="auto" w:fill="FFFFFF"/>
         </w:rPr>
-        <w:t>Runtime</w:t>
-      </w:r>
-      <w:proofErr w:type="spellEnd"/>
+        <w:t xml:space="preserve"> </w:t>
+      </w:r>
+      <w:proofErr w:type="spellStart"/>
       <w:r>
         <w:rPr>
           <w:rFonts w:ascii="Helvetica" w:hAnsi="Helvetica" w:cs="Helvetica"/>
@@ -1549,9 +1520,9 @@
           <w:szCs w:val="18"/>
           <w:shd w:val="clear" w:color="auto" w:fill="FFFFFF"/>
         </w:rPr>
-        <w:t xml:space="preserve"> </w:t>
-      </w:r>
-      <w:proofErr w:type="spellStart"/>
+        <w:t>Environment</w:t>
+      </w:r>
+      <w:proofErr w:type="spellEnd"/>
       <w:r>
         <w:rPr>
           <w:rFonts w:ascii="Helvetica" w:hAnsi="Helvetica" w:cs="Helvetica"/>
@@ -1560,9 +1531,9 @@
           <w:szCs w:val="18"/>
           <w:shd w:val="clear" w:color="auto" w:fill="FFFFFF"/>
         </w:rPr>
-        <w:t>Environment</w:t>
-      </w:r>
-      <w:proofErr w:type="spellEnd"/>
+        <w:t xml:space="preserve">, o compilador Java e as </w:t>
+      </w:r>
+      <w:proofErr w:type="spellStart"/>
       <w:r>
         <w:rPr>
           <w:rFonts w:ascii="Helvetica" w:hAnsi="Helvetica" w:cs="Helvetica"/>
@@ -1571,9 +1542,9 @@
           <w:szCs w:val="18"/>
           <w:shd w:val="clear" w:color="auto" w:fill="FFFFFF"/>
         </w:rPr>
-        <w:t xml:space="preserve">, o compilador Java e as </w:t>
-      </w:r>
-      <w:proofErr w:type="spellStart"/>
+        <w:t>APIs</w:t>
+      </w:r>
+      <w:proofErr w:type="spellEnd"/>
       <w:r>
         <w:rPr>
           <w:rFonts w:ascii="Helvetica" w:hAnsi="Helvetica" w:cs="Helvetica"/>
@@ -1582,9 +1553,9 @@
           <w:szCs w:val="18"/>
           <w:shd w:val="clear" w:color="auto" w:fill="FFFFFF"/>
         </w:rPr>
-        <w:t>APIs</w:t>
-      </w:r>
-      <w:proofErr w:type="spellEnd"/>
+        <w:t xml:space="preserve"> Java. É fácil começar a desenvolver programas em Java, tanto para os novos programadores quanto para os </w:t>
+      </w:r>
+      <w:proofErr w:type="gramStart"/>
       <w:r>
         <w:rPr>
           <w:rFonts w:ascii="Helvetica" w:hAnsi="Helvetica" w:cs="Helvetica"/>
@@ -1593,9 +1564,9 @@
           <w:szCs w:val="18"/>
           <w:shd w:val="clear" w:color="auto" w:fill="FFFFFF"/>
         </w:rPr>
-        <w:t xml:space="preserve"> Java. É fácil começar a desenvolver programas em Java, tanto para os novos programadores quanto para os </w:t>
-      </w:r>
-      <w:proofErr w:type="gramStart"/>
+        <w:t>experientes.”</w:t>
+      </w:r>
+      <w:proofErr w:type="gramEnd"/>
       <w:r>
         <w:rPr>
           <w:rFonts w:ascii="Helvetica" w:hAnsi="Helvetica" w:cs="Helvetica"/>
@@ -1604,48 +1575,29 @@
           <w:szCs w:val="18"/>
           <w:shd w:val="clear" w:color="auto" w:fill="FFFFFF"/>
         </w:rPr>
-        <w:t>experientes.</w:t>
-      </w:r>
-      <w:r>
-        <w:rPr>
-          <w:rFonts w:ascii="Helvetica" w:hAnsi="Helvetica" w:cs="Helvetica"/>
+        <w:t xml:space="preserve"> (</w:t>
+      </w:r>
+      <w:r>
+        <w:rPr>
+          <w:rFonts w:ascii="Arial" w:hAnsi="Arial" w:cs="Arial"/>
+          <w:color w:val="000000" w:themeColor="text1"/>
+          <w:sz w:val="20"/>
+          <w:szCs w:val="20"/>
+        </w:rPr>
+        <w:t>Java, 2016</w:t>
+      </w:r>
+      <w:r>
+        <w:rPr>
+          <w:rFonts w:ascii="Arial" w:hAnsi="Arial" w:cs="Arial"/>
           <w:color w:val="333333"/>
-          <w:sz w:val="18"/>
-          <w:szCs w:val="18"/>
-          <w:shd w:val="clear" w:color="auto" w:fill="FFFFFF"/>
-        </w:rPr>
-        <w:t>”</w:t>
-      </w:r>
-      <w:proofErr w:type="gramEnd"/>
-      <w:r>
-        <w:rPr>
-          <w:rFonts w:ascii="Helvetica" w:hAnsi="Helvetica" w:cs="Helvetica"/>
-          <w:color w:val="333333"/>
-          <w:sz w:val="18"/>
-          <w:szCs w:val="18"/>
-          <w:shd w:val="clear" w:color="auto" w:fill="FFFFFF"/>
-        </w:rPr>
-        <w:t xml:space="preserve"> (</w:t>
-      </w:r>
-      <w:r>
-        <w:rPr>
-          <w:rFonts w:ascii="Arial" w:hAnsi="Arial" w:cs="Arial"/>
-          <w:color w:val="000000" w:themeColor="text1"/>
-          <w:sz w:val="20"/>
-          <w:szCs w:val="20"/>
-        </w:rPr>
-        <w:t>Java, 2016</w:t>
-      </w:r>
-      <w:r>
-        <w:rPr>
-          <w:rFonts w:ascii="Arial" w:hAnsi="Arial" w:cs="Arial"/>
-          <w:color w:val="333333"/>
           <w:sz w:val="20"/>
           <w:szCs w:val="20"/>
           <w:shd w:val="clear" w:color="auto" w:fill="FFFFFF"/>
         </w:rPr>
         <w:t>)</w:t>
       </w:r>
+      <w:bookmarkStart w:id="0" w:name="_GoBack"/>
+      <w:bookmarkEnd w:id="0"/>
     </w:p>
     <w:p>
       <w:pPr>
@@ -1653,16 +1605,16 @@
         <w:jc w:val="both"/>
         <w:rPr>
           <w:rFonts w:ascii="Arial" w:hAnsi="Arial" w:cs="Arial"/>
-          <w:color w:val="000000" w:themeColor="text1"/>
-          <w:sz w:val="20"/>
-          <w:szCs w:val="20"/>
-          <w:shd w:val="clear" w:color="auto" w:fill="FFFFFF"/>
-        </w:rPr>
-      </w:pPr>
-      <w:r>
-        <w:rPr>
-          <w:rFonts w:ascii="Arial" w:hAnsi="Arial" w:cs="Arial"/>
-          <w:color w:val="000000" w:themeColor="text1"/>
+          <w:color w:val="FF0000"/>
+          <w:sz w:val="20"/>
+          <w:szCs w:val="20"/>
+          <w:shd w:val="clear" w:color="auto" w:fill="FFFFFF"/>
+        </w:rPr>
+      </w:pPr>
+      <w:r>
+        <w:rPr>
+          <w:rFonts w:ascii="Arial" w:hAnsi="Arial" w:cs="Arial"/>
+          <w:color w:val="FF0000"/>
           <w:sz w:val="20"/>
           <w:szCs w:val="20"/>
           <w:shd w:val="clear" w:color="auto" w:fill="FFFFFF"/>

</xml_diff>

<commit_message>
Neste commit, estou acrescentando muitas novas informações no TCC, como MySQL, e introdução a egenharia de software, além de colocar os diagramas do ConsumidorOnline no arquivo .doc
</commit_message>
<xml_diff>
--- a/TCC.docx
+++ b/TCC.docx
@@ -1596,8 +1596,6 @@
         </w:rPr>
         <w:t>)</w:t>
       </w:r>
-      <w:bookmarkStart w:id="0" w:name="_GoBack"/>
-      <w:bookmarkEnd w:id="0"/>
     </w:p>
     <w:p>
       <w:pPr>
@@ -1939,6 +1937,29 @@
           <w:shd w:val="clear" w:color="auto" w:fill="FFFFFF"/>
         </w:rPr>
       </w:pPr>
+      <w:r>
+        <w:rPr>
+          <w:rFonts w:ascii="Arial" w:hAnsi="Arial" w:cs="Arial"/>
+          <w:color w:val="000000" w:themeColor="text1"/>
+          <w:sz w:val="24"/>
+          <w:szCs w:val="24"/>
+          <w:shd w:val="clear" w:color="auto" w:fill="FFFFFF"/>
+        </w:rPr>
+        <w:lastRenderedPageBreak/>
+        <w:t xml:space="preserve">1.1.7 </w:t>
+      </w:r>
+      <w:proofErr w:type="spellStart"/>
+      <w:r>
+        <w:rPr>
+          <w:rFonts w:ascii="Arial" w:hAnsi="Arial" w:cs="Arial"/>
+          <w:color w:val="000000" w:themeColor="text1"/>
+          <w:sz w:val="24"/>
+          <w:szCs w:val="24"/>
+          <w:shd w:val="clear" w:color="auto" w:fill="FFFFFF"/>
+        </w:rPr>
+        <w:t>NetBeans</w:t>
+      </w:r>
+      <w:proofErr w:type="spellEnd"/>
     </w:p>
     <w:p>
       <w:pPr>
@@ -1946,13 +1967,189 @@
         <w:ind w:left="2268"/>
         <w:jc w:val="both"/>
         <w:rPr>
-          <w:rFonts w:ascii="Helvetica" w:hAnsi="Helvetica"/>
-          <w:color w:val="000000" w:themeColor="text1"/>
-          <w:sz w:val="18"/>
-          <w:szCs w:val="18"/>
-          <w:shd w:val="clear" w:color="auto" w:fill="FFFFFF"/>
-        </w:rPr>
-      </w:pPr>
+          <w:rFonts w:ascii="Arial" w:hAnsi="Arial" w:cs="Arial"/>
+          <w:color w:val="000000" w:themeColor="text1"/>
+          <w:sz w:val="20"/>
+          <w:szCs w:val="20"/>
+          <w:shd w:val="clear" w:color="auto" w:fill="FFFFFF"/>
+        </w:rPr>
+      </w:pPr>
+      <w:r>
+        <w:rPr>
+          <w:rFonts w:ascii="Arial" w:hAnsi="Arial" w:cs="Arial"/>
+          <w:color w:val="000000" w:themeColor="text1"/>
+          <w:sz w:val="20"/>
+          <w:szCs w:val="20"/>
+          <w:shd w:val="clear" w:color="auto" w:fill="FFFFFF"/>
+        </w:rPr>
+        <w:t>“</w:t>
+      </w:r>
+      <w:r>
+        <w:rPr>
+          <w:rFonts w:ascii="Arial" w:hAnsi="Arial" w:cs="Arial"/>
+          <w:color w:val="000000" w:themeColor="text1"/>
+          <w:sz w:val="20"/>
+          <w:szCs w:val="20"/>
+          <w:shd w:val="clear" w:color="auto" w:fill="FFFFFF"/>
+        </w:rPr>
+        <w:t xml:space="preserve">O </w:t>
+      </w:r>
+      <w:proofErr w:type="spellStart"/>
+      <w:r>
+        <w:rPr>
+          <w:rFonts w:ascii="Arial" w:hAnsi="Arial" w:cs="Arial"/>
+          <w:color w:val="000000" w:themeColor="text1"/>
+          <w:sz w:val="20"/>
+          <w:szCs w:val="20"/>
+          <w:shd w:val="clear" w:color="auto" w:fill="FFFFFF"/>
+        </w:rPr>
+        <w:t>NetBeans</w:t>
+      </w:r>
+      <w:proofErr w:type="spellEnd"/>
+      <w:r>
+        <w:rPr>
+          <w:rFonts w:ascii="Arial" w:hAnsi="Arial" w:cs="Arial"/>
+          <w:color w:val="000000" w:themeColor="text1"/>
+          <w:sz w:val="20"/>
+          <w:szCs w:val="20"/>
+          <w:shd w:val="clear" w:color="auto" w:fill="FFFFFF"/>
+        </w:rPr>
+        <w:t xml:space="preserve"> IDE permite o desenvolvimento rápido e fácil de aplicações desktop Java, móveis e Web e também aplicações HTML5 com HTML, </w:t>
+      </w:r>
+      <w:proofErr w:type="spellStart"/>
+      <w:r>
+        <w:rPr>
+          <w:rFonts w:ascii="Arial" w:hAnsi="Arial" w:cs="Arial"/>
+          <w:color w:val="000000" w:themeColor="text1"/>
+          <w:sz w:val="20"/>
+          <w:szCs w:val="20"/>
+          <w:shd w:val="clear" w:color="auto" w:fill="FFFFFF"/>
+        </w:rPr>
+        <w:t>JavaScript</w:t>
+      </w:r>
+      <w:proofErr w:type="spellEnd"/>
+      <w:r>
+        <w:rPr>
+          <w:rFonts w:ascii="Arial" w:hAnsi="Arial" w:cs="Arial"/>
+          <w:color w:val="000000" w:themeColor="text1"/>
+          <w:sz w:val="20"/>
+          <w:szCs w:val="20"/>
+          <w:shd w:val="clear" w:color="auto" w:fill="FFFFFF"/>
+        </w:rPr>
+        <w:t xml:space="preserve"> e CSS. O IDE também fornece um grande conjunto de ferramentas para desenvolvedores de PHP e C/C++. Ela é gratuita e tem código-fonte aberto, além de uma grande comunidade de usuários e desenvolvedores em todo o </w:t>
+      </w:r>
+      <w:proofErr w:type="gramStart"/>
+      <w:r>
+        <w:rPr>
+          <w:rFonts w:ascii="Arial" w:hAnsi="Arial" w:cs="Arial"/>
+          <w:color w:val="000000" w:themeColor="text1"/>
+          <w:sz w:val="20"/>
+          <w:szCs w:val="20"/>
+          <w:shd w:val="clear" w:color="auto" w:fill="FFFFFF"/>
+        </w:rPr>
+        <w:t>mundo.</w:t>
+      </w:r>
+      <w:r>
+        <w:rPr>
+          <w:rFonts w:ascii="Arial" w:hAnsi="Arial" w:cs="Arial"/>
+          <w:color w:val="000000" w:themeColor="text1"/>
+          <w:sz w:val="20"/>
+          <w:szCs w:val="20"/>
+          <w:shd w:val="clear" w:color="auto" w:fill="FFFFFF"/>
+        </w:rPr>
+        <w:t>”</w:t>
+      </w:r>
+      <w:proofErr w:type="gramEnd"/>
+    </w:p>
+    <w:p>
+      <w:pPr>
+        <w:spacing w:line="360" w:lineRule="auto"/>
+        <w:ind w:left="2268"/>
+        <w:jc w:val="both"/>
+        <w:rPr>
+          <w:rFonts w:ascii="Arial" w:hAnsi="Arial" w:cs="Arial"/>
+          <w:color w:val="000000" w:themeColor="text1"/>
+          <w:sz w:val="20"/>
+          <w:szCs w:val="20"/>
+          <w:shd w:val="clear" w:color="auto" w:fill="FFFFFF"/>
+        </w:rPr>
+      </w:pPr>
+      <w:r>
+        <w:rPr>
+          <w:rFonts w:ascii="Arial" w:hAnsi="Arial" w:cs="Arial"/>
+          <w:color w:val="000000" w:themeColor="text1"/>
+          <w:sz w:val="20"/>
+          <w:szCs w:val="20"/>
+          <w:shd w:val="clear" w:color="auto" w:fill="FFFFFF"/>
+        </w:rPr>
+        <w:t>(</w:t>
+      </w:r>
+      <w:proofErr w:type="spellStart"/>
+      <w:r>
+        <w:rPr>
+          <w:rFonts w:ascii="Arial" w:hAnsi="Arial" w:cs="Arial"/>
+          <w:color w:val="000000" w:themeColor="text1"/>
+          <w:sz w:val="20"/>
+          <w:szCs w:val="20"/>
+          <w:shd w:val="clear" w:color="auto" w:fill="FFFFFF"/>
+        </w:rPr>
+        <w:t>NetBeans</w:t>
+      </w:r>
+      <w:proofErr w:type="spellEnd"/>
+      <w:r>
+        <w:rPr>
+          <w:rFonts w:ascii="Arial" w:hAnsi="Arial" w:cs="Arial"/>
+          <w:color w:val="000000" w:themeColor="text1"/>
+          <w:sz w:val="20"/>
+          <w:szCs w:val="20"/>
+          <w:shd w:val="clear" w:color="auto" w:fill="FFFFFF"/>
+        </w:rPr>
+        <w:t xml:space="preserve">, </w:t>
+      </w:r>
+      <w:proofErr w:type="spellStart"/>
+      <w:r>
+        <w:rPr>
+          <w:rFonts w:ascii="Arial" w:hAnsi="Arial" w:cs="Arial"/>
+          <w:color w:val="000000" w:themeColor="text1"/>
+          <w:sz w:val="20"/>
+          <w:szCs w:val="20"/>
+          <w:shd w:val="clear" w:color="auto" w:fill="FFFFFF"/>
+        </w:rPr>
+        <w:t>NetBeans</w:t>
+      </w:r>
+      <w:proofErr w:type="spellEnd"/>
+      <w:r>
+        <w:rPr>
+          <w:rFonts w:ascii="Arial" w:hAnsi="Arial" w:cs="Arial"/>
+          <w:color w:val="000000" w:themeColor="text1"/>
+          <w:sz w:val="20"/>
+          <w:szCs w:val="20"/>
+          <w:shd w:val="clear" w:color="auto" w:fill="FFFFFF"/>
+        </w:rPr>
+        <w:t xml:space="preserve"> IDE </w:t>
+      </w:r>
+      <w:proofErr w:type="spellStart"/>
+      <w:r>
+        <w:rPr>
+          <w:rFonts w:ascii="Arial" w:hAnsi="Arial" w:cs="Arial"/>
+          <w:color w:val="000000" w:themeColor="text1"/>
+          <w:sz w:val="20"/>
+          <w:szCs w:val="20"/>
+          <w:shd w:val="clear" w:color="auto" w:fill="FFFFFF"/>
+        </w:rPr>
+        <w:t>Features</w:t>
+      </w:r>
+      <w:proofErr w:type="spellEnd"/>
+      <w:r>
+        <w:rPr>
+          <w:rFonts w:ascii="Arial" w:hAnsi="Arial" w:cs="Arial"/>
+          <w:color w:val="000000" w:themeColor="text1"/>
+          <w:sz w:val="20"/>
+          <w:szCs w:val="20"/>
+          <w:shd w:val="clear" w:color="auto" w:fill="FFFFFF"/>
+        </w:rPr>
+        <w:t>)</w:t>
+      </w:r>
     </w:p>
     <w:p>
       <w:pPr>
@@ -2428,6 +2625,2841 @@
     </w:p>
     <w:p>
       <w:pPr>
+        <w:jc w:val="both"/>
+        <w:rPr>
+          <w:rFonts w:ascii="Arial" w:hAnsi="Arial" w:cs="Arial"/>
+          <w:sz w:val="24"/>
+          <w:szCs w:val="24"/>
+        </w:rPr>
+      </w:pPr>
+      <w:r>
+        <w:rPr>
+          <w:rFonts w:ascii="Arial" w:hAnsi="Arial" w:cs="Arial"/>
+          <w:sz w:val="24"/>
+          <w:szCs w:val="24"/>
+        </w:rPr>
+        <w:t>1.2.2 MySQL</w:t>
+      </w:r>
+    </w:p>
+    <w:p>
+      <w:pPr>
+        <w:ind w:left="2268"/>
+        <w:jc w:val="both"/>
+        <w:rPr>
+          <w:rFonts w:ascii="Arial" w:hAnsi="Arial" w:cs="Arial"/>
+          <w:sz w:val="20"/>
+          <w:szCs w:val="20"/>
+        </w:rPr>
+      </w:pPr>
+      <w:r>
+        <w:rPr>
+          <w:rFonts w:ascii="Arial" w:hAnsi="Arial" w:cs="Arial"/>
+          <w:sz w:val="20"/>
+          <w:szCs w:val="20"/>
+          <w:shd w:val="clear" w:color="auto" w:fill="FFFFFF"/>
+        </w:rPr>
+        <w:t>“</w:t>
+      </w:r>
+      <w:r>
+        <w:rPr>
+          <w:rFonts w:ascii="Arial" w:hAnsi="Arial" w:cs="Arial"/>
+          <w:sz w:val="20"/>
+          <w:szCs w:val="20"/>
+          <w:shd w:val="clear" w:color="auto" w:fill="FFFFFF"/>
+        </w:rPr>
+        <w:t xml:space="preserve">O MySQL é o banco de dados de código aberto mais conhecido no mundo. Com comprovado desempenho, confiabilidade e facilidade de uso, o MySQL tornou-se a principal opção de banco de dados para aplicativos baseados na Web, usado por propriedades da Web de alto </w:t>
+      </w:r>
+      <w:r>
+        <w:rPr>
+          <w:rFonts w:ascii="Arial" w:hAnsi="Arial" w:cs="Arial"/>
+          <w:sz w:val="20"/>
+          <w:szCs w:val="20"/>
+          <w:shd w:val="clear" w:color="auto" w:fill="FFFFFF"/>
+        </w:rPr>
+        <w:lastRenderedPageBreak/>
+        <w:t xml:space="preserve">perfil, incluindo </w:t>
+      </w:r>
+      <w:proofErr w:type="spellStart"/>
+      <w:r>
+        <w:rPr>
+          <w:rFonts w:ascii="Arial" w:hAnsi="Arial" w:cs="Arial"/>
+          <w:sz w:val="20"/>
+          <w:szCs w:val="20"/>
+          <w:shd w:val="clear" w:color="auto" w:fill="FFFFFF"/>
+        </w:rPr>
+        <w:t>Facebook</w:t>
+      </w:r>
+      <w:proofErr w:type="spellEnd"/>
+      <w:r>
+        <w:rPr>
+          <w:rFonts w:ascii="Arial" w:hAnsi="Arial" w:cs="Arial"/>
+          <w:sz w:val="20"/>
+          <w:szCs w:val="20"/>
+          <w:shd w:val="clear" w:color="auto" w:fill="FFFFFF"/>
+        </w:rPr>
+        <w:t xml:space="preserve">, </w:t>
+      </w:r>
+      <w:proofErr w:type="spellStart"/>
+      <w:r>
+        <w:rPr>
+          <w:rFonts w:ascii="Arial" w:hAnsi="Arial" w:cs="Arial"/>
+          <w:sz w:val="20"/>
+          <w:szCs w:val="20"/>
+          <w:shd w:val="clear" w:color="auto" w:fill="FFFFFF"/>
+        </w:rPr>
+        <w:t>Twitter</w:t>
+      </w:r>
+      <w:proofErr w:type="spellEnd"/>
+      <w:r>
+        <w:rPr>
+          <w:rFonts w:ascii="Arial" w:hAnsi="Arial" w:cs="Arial"/>
+          <w:sz w:val="20"/>
+          <w:szCs w:val="20"/>
+          <w:shd w:val="clear" w:color="auto" w:fill="FFFFFF"/>
+        </w:rPr>
+        <w:t xml:space="preserve">, </w:t>
+      </w:r>
+      <w:proofErr w:type="spellStart"/>
+      <w:r>
+        <w:rPr>
+          <w:rFonts w:ascii="Arial" w:hAnsi="Arial" w:cs="Arial"/>
+          <w:sz w:val="20"/>
+          <w:szCs w:val="20"/>
+          <w:shd w:val="clear" w:color="auto" w:fill="FFFFFF"/>
+        </w:rPr>
+        <w:t>YouTube</w:t>
+      </w:r>
+      <w:proofErr w:type="spellEnd"/>
+      <w:r>
+        <w:rPr>
+          <w:rFonts w:ascii="Arial" w:hAnsi="Arial" w:cs="Arial"/>
+          <w:sz w:val="20"/>
+          <w:szCs w:val="20"/>
+          <w:shd w:val="clear" w:color="auto" w:fill="FFFFFF"/>
+        </w:rPr>
+        <w:t xml:space="preserve"> e todos os cinco sites </w:t>
+      </w:r>
+      <w:proofErr w:type="gramStart"/>
+      <w:r>
+        <w:rPr>
+          <w:rFonts w:ascii="Arial" w:hAnsi="Arial" w:cs="Arial"/>
+          <w:sz w:val="20"/>
+          <w:szCs w:val="20"/>
+          <w:shd w:val="clear" w:color="auto" w:fill="FFFFFF"/>
+        </w:rPr>
+        <w:t>principais.*</w:t>
+      </w:r>
+      <w:proofErr w:type="gramEnd"/>
+      <w:r>
+        <w:rPr>
+          <w:rFonts w:ascii="Arial" w:hAnsi="Arial" w:cs="Arial"/>
+          <w:sz w:val="20"/>
+          <w:szCs w:val="20"/>
+          <w:shd w:val="clear" w:color="auto" w:fill="FFFFFF"/>
+        </w:rPr>
+        <w:t xml:space="preserve"> Além disso, é uma opção extremamente popular como banco de dados integrado</w:t>
+      </w:r>
+      <w:r>
+        <w:rPr>
+          <w:rFonts w:ascii="Arial" w:hAnsi="Arial" w:cs="Arial"/>
+          <w:sz w:val="20"/>
+          <w:szCs w:val="20"/>
+          <w:shd w:val="clear" w:color="auto" w:fill="FFFFFF"/>
+        </w:rPr>
+        <w:t>”</w:t>
+      </w:r>
+      <w:r>
+        <w:rPr>
+          <w:rFonts w:ascii="Arial" w:hAnsi="Arial" w:cs="Arial"/>
+          <w:sz w:val="20"/>
+          <w:szCs w:val="20"/>
+          <w:shd w:val="clear" w:color="auto" w:fill="FFFFFF"/>
+        </w:rPr>
+        <w:t xml:space="preserve"> (Oracle, MySQL)</w:t>
+      </w:r>
+    </w:p>
+    <w:p>
+      <w:pPr>
+        <w:jc w:val="both"/>
+        <w:rPr>
+          <w:rFonts w:ascii="Arial" w:hAnsi="Arial" w:cs="Arial"/>
+          <w:b/>
+          <w:sz w:val="24"/>
+          <w:szCs w:val="24"/>
+        </w:rPr>
+      </w:pPr>
+    </w:p>
+    <w:p>
+      <w:pPr>
+        <w:jc w:val="both"/>
+        <w:rPr>
+          <w:rFonts w:ascii="Arial" w:hAnsi="Arial" w:cs="Arial"/>
+          <w:b/>
+          <w:sz w:val="24"/>
+          <w:szCs w:val="24"/>
+        </w:rPr>
+      </w:pPr>
+    </w:p>
+    <w:p>
+      <w:pPr>
+        <w:jc w:val="both"/>
+        <w:rPr>
+          <w:rFonts w:ascii="Arial" w:hAnsi="Arial" w:cs="Arial"/>
+          <w:b/>
+          <w:sz w:val="24"/>
+          <w:szCs w:val="24"/>
+        </w:rPr>
+      </w:pPr>
+    </w:p>
+    <w:p>
+      <w:pPr>
+        <w:pStyle w:val="PargrafodaLista"/>
+        <w:numPr>
+          <w:ilvl w:val="1"/>
+          <w:numId w:val="11"/>
+        </w:numPr>
+        <w:jc w:val="both"/>
+        <w:rPr>
+          <w:rFonts w:ascii="Arial" w:hAnsi="Arial" w:cs="Arial"/>
+          <w:b/>
+          <w:sz w:val="24"/>
+          <w:szCs w:val="24"/>
+        </w:rPr>
+      </w:pPr>
+      <w:r>
+        <w:rPr>
+          <w:rFonts w:ascii="Arial" w:hAnsi="Arial" w:cs="Arial"/>
+          <w:b/>
+          <w:sz w:val="24"/>
+          <w:szCs w:val="24"/>
+        </w:rPr>
+        <w:t>Introduç</w:t>
+      </w:r>
+      <w:r>
+        <w:rPr>
+          <w:rFonts w:ascii="Arial" w:hAnsi="Arial" w:cs="Arial"/>
+          <w:b/>
+          <w:sz w:val="24"/>
+          <w:szCs w:val="24"/>
+        </w:rPr>
+        <w:t>ão à</w:t>
+      </w:r>
+      <w:r>
+        <w:rPr>
+          <w:rFonts w:ascii="Arial" w:hAnsi="Arial" w:cs="Arial"/>
+          <w:b/>
+          <w:sz w:val="24"/>
+          <w:szCs w:val="24"/>
+        </w:rPr>
+        <w:t xml:space="preserve"> engenharia de software</w:t>
+      </w:r>
+    </w:p>
+    <w:p>
+      <w:pPr>
+        <w:pStyle w:val="PargrafodaLista"/>
+        <w:jc w:val="both"/>
+        <w:rPr>
+          <w:rFonts w:ascii="Arial" w:hAnsi="Arial" w:cs="Arial"/>
+          <w:sz w:val="24"/>
+          <w:szCs w:val="24"/>
+        </w:rPr>
+      </w:pPr>
+      <w:r>
+        <w:rPr>
+          <w:rFonts w:ascii="Arial" w:hAnsi="Arial" w:cs="Arial"/>
+          <w:sz w:val="24"/>
+          <w:szCs w:val="24"/>
+        </w:rPr>
+        <w:t xml:space="preserve">Engenharia de software é todo método, ferramenta e processo </w:t>
+      </w:r>
+      <w:r>
+        <w:rPr>
+          <w:rFonts w:ascii="Arial" w:hAnsi="Arial" w:cs="Arial"/>
+          <w:sz w:val="24"/>
+          <w:szCs w:val="24"/>
+        </w:rPr>
+        <w:t>visando obter</w:t>
+      </w:r>
+      <w:r>
+        <w:rPr>
+          <w:rFonts w:ascii="Arial" w:hAnsi="Arial" w:cs="Arial"/>
+          <w:sz w:val="24"/>
+          <w:szCs w:val="24"/>
+        </w:rPr>
+        <w:t xml:space="preserve"> um software de qualidade.</w:t>
+      </w:r>
+    </w:p>
+    <w:p>
+      <w:pPr>
+        <w:pStyle w:val="PargrafodaLista"/>
+        <w:ind w:left="2268"/>
+        <w:jc w:val="both"/>
+        <w:rPr>
+          <w:rFonts w:ascii="Arial" w:hAnsi="Arial" w:cs="Arial"/>
+          <w:sz w:val="20"/>
+          <w:szCs w:val="20"/>
+          <w:shd w:val="clear" w:color="auto" w:fill="FFFFFF"/>
+        </w:rPr>
+      </w:pPr>
+    </w:p>
+    <w:p>
+      <w:pPr>
+        <w:pStyle w:val="PargrafodaLista"/>
+        <w:ind w:left="2268"/>
+        <w:jc w:val="both"/>
+        <w:rPr>
+          <w:rFonts w:ascii="Arial" w:hAnsi="Arial" w:cs="Arial"/>
+          <w:sz w:val="20"/>
+          <w:szCs w:val="20"/>
+          <w:shd w:val="clear" w:color="auto" w:fill="FFFFFF"/>
+        </w:rPr>
+      </w:pPr>
+      <w:r>
+        <w:rPr>
+          <w:rFonts w:ascii="Arial" w:hAnsi="Arial" w:cs="Arial"/>
+          <w:sz w:val="20"/>
+          <w:szCs w:val="20"/>
+          <w:shd w:val="clear" w:color="auto" w:fill="FFFFFF"/>
+        </w:rPr>
+        <w:t>A Engenharia de Software é composta de diversos conceitos de fundamental importância na área e abrange um processo, um conjunto de métodos ou práticas e diversas ferramentas que possibilitam aos profissionais desenvolverem software de alta qualidade.</w:t>
+      </w:r>
+    </w:p>
+    <w:p>
+      <w:pPr>
+        <w:pStyle w:val="PargrafodaLista"/>
+        <w:ind w:left="2268"/>
+        <w:jc w:val="both"/>
+        <w:rPr>
+          <w:rFonts w:ascii="Arial" w:hAnsi="Arial" w:cs="Arial"/>
+          <w:sz w:val="20"/>
+          <w:szCs w:val="20"/>
+          <w:shd w:val="clear" w:color="auto" w:fill="FFFFFF"/>
+        </w:rPr>
+      </w:pPr>
+      <w:r>
+        <w:rPr>
+          <w:rFonts w:ascii="Arial" w:hAnsi="Arial" w:cs="Arial"/>
+          <w:sz w:val="20"/>
+          <w:szCs w:val="20"/>
+          <w:shd w:val="clear" w:color="auto" w:fill="FFFFFF"/>
+        </w:rPr>
+        <w:t xml:space="preserve">(Medeiros, </w:t>
+      </w:r>
+      <w:proofErr w:type="spellStart"/>
+      <w:r>
+        <w:rPr>
+          <w:rFonts w:ascii="Arial" w:hAnsi="Arial" w:cs="Arial"/>
+          <w:sz w:val="20"/>
+          <w:szCs w:val="20"/>
+          <w:shd w:val="clear" w:color="auto" w:fill="FFFFFF"/>
+        </w:rPr>
+        <w:t>Higor</w:t>
+      </w:r>
+      <w:proofErr w:type="spellEnd"/>
+      <w:r>
+        <w:rPr>
+          <w:rFonts w:ascii="Arial" w:hAnsi="Arial" w:cs="Arial"/>
+          <w:sz w:val="20"/>
+          <w:szCs w:val="20"/>
+          <w:shd w:val="clear" w:color="auto" w:fill="FFFFFF"/>
+        </w:rPr>
+        <w:t>)</w:t>
+      </w:r>
+    </w:p>
+    <w:p>
+      <w:pPr>
+        <w:pStyle w:val="PargrafodaLista"/>
+        <w:numPr>
+          <w:ilvl w:val="2"/>
+          <w:numId w:val="11"/>
+        </w:numPr>
+        <w:jc w:val="both"/>
+        <w:rPr>
+          <w:rFonts w:ascii="Arial" w:hAnsi="Arial" w:cs="Arial"/>
+          <w:sz w:val="20"/>
+          <w:szCs w:val="20"/>
+          <w:shd w:val="clear" w:color="auto" w:fill="FFFFFF"/>
+        </w:rPr>
+      </w:pPr>
+      <w:r>
+        <w:rPr>
+          <w:rFonts w:ascii="Arial" w:hAnsi="Arial" w:cs="Arial"/>
+          <w:sz w:val="20"/>
+          <w:szCs w:val="20"/>
+          <w:shd w:val="clear" w:color="auto" w:fill="FFFFFF"/>
+        </w:rPr>
+        <w:t>Diagrama</w:t>
+      </w:r>
+    </w:p>
+    <w:p>
+      <w:pPr>
+        <w:ind w:left="720"/>
+        <w:jc w:val="both"/>
+        <w:rPr>
+          <w:rFonts w:ascii="Arial" w:hAnsi="Arial" w:cs="Arial"/>
+          <w:sz w:val="24"/>
+          <w:szCs w:val="24"/>
+          <w:shd w:val="clear" w:color="auto" w:fill="FFFFFF"/>
+        </w:rPr>
+      </w:pPr>
+      <w:r>
+        <w:rPr>
+          <w:rFonts w:ascii="Arial" w:hAnsi="Arial" w:cs="Arial"/>
+          <w:sz w:val="20"/>
+          <w:szCs w:val="20"/>
+          <w:shd w:val="clear" w:color="auto" w:fill="FFFFFF"/>
+        </w:rPr>
+        <w:t xml:space="preserve"> </w:t>
+      </w:r>
+      <w:r>
+        <w:rPr>
+          <w:rFonts w:ascii="Arial" w:hAnsi="Arial" w:cs="Arial"/>
+          <w:sz w:val="24"/>
+          <w:szCs w:val="24"/>
+          <w:shd w:val="clear" w:color="auto" w:fill="FFFFFF"/>
+        </w:rPr>
+        <w:t xml:space="preserve">Diagrama é a ideia em forma de desenho, que representa a função do software. Existem muitos tipos de diagrama, </w:t>
+      </w:r>
+      <w:r>
+        <w:rPr>
+          <w:rFonts w:ascii="Arial" w:hAnsi="Arial" w:cs="Arial"/>
+          <w:sz w:val="24"/>
+          <w:szCs w:val="24"/>
+          <w:shd w:val="clear" w:color="auto" w:fill="FFFFFF"/>
+        </w:rPr>
+        <w:t>mas a função do mesmo</w:t>
+      </w:r>
+      <w:r>
+        <w:rPr>
+          <w:rFonts w:ascii="Arial" w:hAnsi="Arial" w:cs="Arial"/>
+          <w:sz w:val="24"/>
+          <w:szCs w:val="24"/>
+          <w:shd w:val="clear" w:color="auto" w:fill="FFFFFF"/>
+        </w:rPr>
+        <w:t xml:space="preserve"> </w:t>
+      </w:r>
+      <w:r>
+        <w:rPr>
+          <w:rFonts w:ascii="Arial" w:hAnsi="Arial" w:cs="Arial"/>
+          <w:sz w:val="24"/>
+          <w:szCs w:val="24"/>
+          <w:shd w:val="clear" w:color="auto" w:fill="FFFFFF"/>
+        </w:rPr>
+        <w:t>permanece</w:t>
+      </w:r>
+      <w:r>
+        <w:rPr>
+          <w:rFonts w:ascii="Arial" w:hAnsi="Arial" w:cs="Arial"/>
+          <w:sz w:val="24"/>
+          <w:szCs w:val="24"/>
+          <w:shd w:val="clear" w:color="auto" w:fill="FFFFFF"/>
+        </w:rPr>
+        <w:t>.</w:t>
+      </w:r>
+    </w:p>
+    <w:p>
+      <w:pPr>
+        <w:ind w:left="2268"/>
+        <w:jc w:val="both"/>
+        <w:rPr>
+          <w:rFonts w:ascii="Verdana" w:hAnsi="Verdana"/>
+          <w:color w:val="000000"/>
+          <w:sz w:val="20"/>
+          <w:szCs w:val="20"/>
+          <w:shd w:val="clear" w:color="auto" w:fill="FFFFFF"/>
+        </w:rPr>
+      </w:pPr>
+      <w:r>
+        <w:rPr>
+          <w:rFonts w:ascii="Verdana" w:hAnsi="Verdana"/>
+          <w:color w:val="000000"/>
+          <w:sz w:val="20"/>
+          <w:szCs w:val="20"/>
+          <w:shd w:val="clear" w:color="auto" w:fill="FFFFFF"/>
+        </w:rPr>
+        <w:t>A</w:t>
+      </w:r>
+      <w:r>
+        <w:rPr>
+          <w:rStyle w:val="apple-converted-space"/>
+          <w:rFonts w:ascii="Verdana" w:hAnsi="Verdana"/>
+          <w:color w:val="000000"/>
+          <w:sz w:val="20"/>
+          <w:szCs w:val="20"/>
+          <w:shd w:val="clear" w:color="auto" w:fill="FFFFFF"/>
+        </w:rPr>
+        <w:t> </w:t>
+      </w:r>
+      <w:r>
+        <w:rPr>
+          <w:rStyle w:val="Forte"/>
+          <w:rFonts w:ascii="Verdana" w:hAnsi="Verdana"/>
+          <w:b w:val="0"/>
+          <w:color w:val="000000"/>
+          <w:sz w:val="20"/>
+          <w:szCs w:val="20"/>
+          <w:shd w:val="clear" w:color="auto" w:fill="FFFFFF"/>
+        </w:rPr>
+        <w:t>UML</w:t>
+      </w:r>
+      <w:r>
+        <w:rPr>
+          <w:rStyle w:val="apple-converted-space"/>
+          <w:rFonts w:ascii="Verdana" w:hAnsi="Verdana"/>
+          <w:color w:val="000000"/>
+          <w:sz w:val="20"/>
+          <w:szCs w:val="20"/>
+          <w:shd w:val="clear" w:color="auto" w:fill="FFFFFF"/>
+        </w:rPr>
+        <w:t> </w:t>
+      </w:r>
+      <w:r>
+        <w:rPr>
+          <w:rFonts w:ascii="Verdana" w:hAnsi="Verdana"/>
+          <w:color w:val="000000"/>
+          <w:sz w:val="20"/>
+          <w:szCs w:val="20"/>
+          <w:shd w:val="clear" w:color="auto" w:fill="FFFFFF"/>
+        </w:rPr>
+        <w:t>(</w:t>
+      </w:r>
+      <w:proofErr w:type="spellStart"/>
+      <w:r>
+        <w:rPr>
+          <w:rStyle w:val="nfase"/>
+          <w:rFonts w:ascii="Verdana" w:hAnsi="Verdana"/>
+          <w:color w:val="000000"/>
+          <w:sz w:val="20"/>
+          <w:szCs w:val="20"/>
+          <w:shd w:val="clear" w:color="auto" w:fill="FFFFFF"/>
+        </w:rPr>
+        <w:t>Unified</w:t>
+      </w:r>
+      <w:proofErr w:type="spellEnd"/>
+      <w:r>
+        <w:rPr>
+          <w:rStyle w:val="nfase"/>
+          <w:rFonts w:ascii="Verdana" w:hAnsi="Verdana"/>
+          <w:color w:val="000000"/>
+          <w:sz w:val="20"/>
+          <w:szCs w:val="20"/>
+          <w:shd w:val="clear" w:color="auto" w:fill="FFFFFF"/>
+        </w:rPr>
+        <w:t xml:space="preserve"> </w:t>
+      </w:r>
+      <w:proofErr w:type="spellStart"/>
+      <w:r>
+        <w:rPr>
+          <w:rStyle w:val="nfase"/>
+          <w:rFonts w:ascii="Verdana" w:hAnsi="Verdana"/>
+          <w:color w:val="000000"/>
+          <w:sz w:val="20"/>
+          <w:szCs w:val="20"/>
+          <w:shd w:val="clear" w:color="auto" w:fill="FFFFFF"/>
+        </w:rPr>
+        <w:t>Modeling</w:t>
+      </w:r>
+      <w:proofErr w:type="spellEnd"/>
+      <w:r>
+        <w:rPr>
+          <w:rStyle w:val="nfase"/>
+          <w:rFonts w:ascii="Verdana" w:hAnsi="Verdana"/>
+          <w:color w:val="000000"/>
+          <w:sz w:val="20"/>
+          <w:szCs w:val="20"/>
+          <w:shd w:val="clear" w:color="auto" w:fill="FFFFFF"/>
+        </w:rPr>
+        <w:t xml:space="preserve"> </w:t>
+      </w:r>
+      <w:proofErr w:type="spellStart"/>
+      <w:r>
+        <w:rPr>
+          <w:rStyle w:val="nfase"/>
+          <w:rFonts w:ascii="Verdana" w:hAnsi="Verdana"/>
+          <w:color w:val="000000"/>
+          <w:sz w:val="20"/>
+          <w:szCs w:val="20"/>
+          <w:shd w:val="clear" w:color="auto" w:fill="FFFFFF"/>
+        </w:rPr>
+        <w:t>Language</w:t>
+      </w:r>
+      <w:proofErr w:type="spellEnd"/>
+      <w:r>
+        <w:rPr>
+          <w:rFonts w:ascii="Verdana" w:hAnsi="Verdana"/>
+          <w:color w:val="000000"/>
+          <w:sz w:val="20"/>
+          <w:szCs w:val="20"/>
+          <w:shd w:val="clear" w:color="auto" w:fill="FFFFFF"/>
+        </w:rPr>
+        <w:t>), que significa Linguagem Unificada de Modelagem é uma linguagem padrão para modelagem orientada a objetos. Ela surgiu da fusão de três grandes métodos, do BOOCH, OMT (</w:t>
+      </w:r>
+      <w:proofErr w:type="spellStart"/>
+      <w:r>
+        <w:rPr>
+          <w:rFonts w:ascii="Verdana" w:hAnsi="Verdana"/>
+          <w:color w:val="000000"/>
+          <w:sz w:val="20"/>
+          <w:szCs w:val="20"/>
+          <w:shd w:val="clear" w:color="auto" w:fill="FFFFFF"/>
+        </w:rPr>
+        <w:t>Rumbaugh</w:t>
+      </w:r>
+      <w:proofErr w:type="spellEnd"/>
+      <w:r>
+        <w:rPr>
+          <w:rFonts w:ascii="Verdana" w:hAnsi="Verdana"/>
+          <w:color w:val="000000"/>
+          <w:sz w:val="20"/>
+          <w:szCs w:val="20"/>
+          <w:shd w:val="clear" w:color="auto" w:fill="FFFFFF"/>
+        </w:rPr>
+        <w:t>) e OOSE (Jacobson). Esta linguagem de modelagem não proprietária de terceira geração, não é um método de desenvolvimento. Têm como papel auxiliar a visualizar o desenho e a comunicação entre objetos. Ela permite que desenvolvedores visualizem os produtos de seu trabalho em</w:t>
+      </w:r>
+      <w:r>
+        <w:rPr>
+          <w:rStyle w:val="apple-converted-space"/>
+          <w:rFonts w:ascii="Verdana" w:hAnsi="Verdana"/>
+          <w:color w:val="000000"/>
+          <w:sz w:val="20"/>
+          <w:szCs w:val="20"/>
+          <w:shd w:val="clear" w:color="auto" w:fill="FFFFFF"/>
+        </w:rPr>
+        <w:t> </w:t>
+      </w:r>
+      <w:r>
+        <w:rPr>
+          <w:rStyle w:val="Forte"/>
+          <w:rFonts w:ascii="Verdana" w:hAnsi="Verdana"/>
+          <w:b w:val="0"/>
+          <w:color w:val="000000"/>
+          <w:sz w:val="20"/>
+          <w:szCs w:val="20"/>
+          <w:shd w:val="clear" w:color="auto" w:fill="FFFFFF"/>
+        </w:rPr>
+        <w:t>diagramas</w:t>
+      </w:r>
+      <w:r>
+        <w:rPr>
+          <w:rStyle w:val="apple-converted-space"/>
+          <w:rFonts w:ascii="Verdana" w:hAnsi="Verdana"/>
+          <w:color w:val="000000"/>
+          <w:sz w:val="20"/>
+          <w:szCs w:val="20"/>
+          <w:shd w:val="clear" w:color="auto" w:fill="FFFFFF"/>
+        </w:rPr>
+        <w:t> </w:t>
+      </w:r>
+      <w:r>
+        <w:rPr>
+          <w:rFonts w:ascii="Verdana" w:hAnsi="Verdana"/>
+          <w:color w:val="000000"/>
+          <w:sz w:val="20"/>
+          <w:szCs w:val="20"/>
+          <w:shd w:val="clear" w:color="auto" w:fill="FFFFFF"/>
+        </w:rPr>
+        <w:t>padronizados, e é muito usada para criar modelos de sistemas de software.</w:t>
+      </w:r>
+    </w:p>
+    <w:p>
+      <w:pPr>
+        <w:ind w:left="2268"/>
+        <w:jc w:val="both"/>
+        <w:rPr>
+          <w:rFonts w:ascii="Arial" w:hAnsi="Arial" w:cs="Arial"/>
+          <w:sz w:val="20"/>
+          <w:szCs w:val="20"/>
+        </w:rPr>
+      </w:pPr>
+      <w:r>
+        <w:rPr>
+          <w:rFonts w:ascii="Verdana" w:hAnsi="Verdana"/>
+          <w:color w:val="000000"/>
+          <w:sz w:val="20"/>
+          <w:szCs w:val="20"/>
+          <w:shd w:val="clear" w:color="auto" w:fill="FFFFFF"/>
+        </w:rPr>
+        <w:t>(</w:t>
+      </w:r>
+      <w:r>
+        <w:rPr>
+          <w:rFonts w:ascii="Verdana" w:hAnsi="Verdana"/>
+          <w:color w:val="000000"/>
+          <w:sz w:val="20"/>
+          <w:szCs w:val="20"/>
+          <w:shd w:val="clear" w:color="auto" w:fill="FFFFFF"/>
+        </w:rPr>
+        <w:t>Martinez, Marina</w:t>
+      </w:r>
+      <w:bookmarkStart w:id="0" w:name="_GoBack"/>
+      <w:bookmarkEnd w:id="0"/>
+      <w:r>
+        <w:rPr>
+          <w:rFonts w:ascii="Verdana" w:hAnsi="Verdana"/>
+          <w:color w:val="000000"/>
+          <w:sz w:val="20"/>
+          <w:szCs w:val="20"/>
+          <w:shd w:val="clear" w:color="auto" w:fill="FFFFFF"/>
+        </w:rPr>
+        <w:t>)</w:t>
+      </w:r>
+    </w:p>
+    <w:p>
+      <w:pPr>
+        <w:jc w:val="both"/>
+        <w:rPr>
+          <w:rFonts w:ascii="Arial" w:hAnsi="Arial" w:cs="Arial"/>
+          <w:b/>
+          <w:sz w:val="24"/>
+          <w:szCs w:val="24"/>
+        </w:rPr>
+      </w:pPr>
+      <w:r>
+        <w:rPr>
+          <w:rFonts w:ascii="Arial" w:hAnsi="Arial" w:cs="Arial"/>
+          <w:b/>
+          <w:sz w:val="24"/>
+          <w:szCs w:val="24"/>
+        </w:rPr>
+        <w:t>Objetivo:</w:t>
+      </w:r>
+    </w:p>
+    <w:p>
+      <w:pPr>
+        <w:jc w:val="both"/>
+        <w:rPr>
+          <w:rFonts w:ascii="Arial" w:hAnsi="Arial" w:cs="Arial"/>
+          <w:sz w:val="24"/>
+          <w:szCs w:val="24"/>
+        </w:rPr>
+      </w:pPr>
+      <w:r>
+        <w:rPr>
+          <w:rFonts w:ascii="Arial" w:hAnsi="Arial" w:cs="Arial"/>
+          <w:sz w:val="24"/>
+          <w:szCs w:val="24"/>
+        </w:rPr>
+        <w:tab/>
+        <w:t>Tornar a pesquisa de produto automatizada e continua quando conectado a uma rede de internet.</w:t>
+      </w:r>
+    </w:p>
+    <w:p>
+      <w:pPr>
+        <w:jc w:val="both"/>
+        <w:rPr>
+          <w:rFonts w:ascii="Arial" w:hAnsi="Arial" w:cs="Arial"/>
+          <w:sz w:val="24"/>
+          <w:szCs w:val="24"/>
+        </w:rPr>
+      </w:pPr>
+    </w:p>
+    <w:p>
+      <w:pPr>
+        <w:jc w:val="both"/>
+        <w:rPr>
+          <w:rFonts w:ascii="Arial" w:hAnsi="Arial" w:cs="Arial"/>
+          <w:b/>
+          <w:sz w:val="24"/>
+          <w:szCs w:val="24"/>
+        </w:rPr>
+      </w:pPr>
+      <w:r>
+        <w:rPr>
+          <w:rFonts w:ascii="Arial" w:hAnsi="Arial" w:cs="Arial"/>
+          <w:b/>
+          <w:sz w:val="24"/>
+          <w:szCs w:val="24"/>
+        </w:rPr>
+        <w:t>Requisitos funcionais</w:t>
+      </w:r>
+    </w:p>
+    <w:p>
+      <w:pPr>
+        <w:jc w:val="both"/>
+        <w:rPr>
+          <w:rFonts w:ascii="Arial" w:hAnsi="Arial" w:cs="Arial"/>
+          <w:sz w:val="24"/>
+          <w:szCs w:val="24"/>
+        </w:rPr>
+      </w:pPr>
+      <w:r>
+        <w:rPr>
+          <w:rFonts w:ascii="Arial" w:hAnsi="Arial" w:cs="Arial"/>
+          <w:b/>
+          <w:sz w:val="24"/>
+          <w:szCs w:val="24"/>
+        </w:rPr>
+        <w:tab/>
+        <w:t xml:space="preserve">RF 01 - </w:t>
+      </w:r>
+      <w:r>
+        <w:rPr>
+          <w:rFonts w:ascii="Arial" w:hAnsi="Arial" w:cs="Arial"/>
+          <w:sz w:val="24"/>
+          <w:szCs w:val="24"/>
+        </w:rPr>
+        <w:t xml:space="preserve">Conter um </w:t>
+      </w:r>
+      <w:proofErr w:type="spellStart"/>
+      <w:r>
+        <w:rPr>
+          <w:rFonts w:ascii="Arial" w:hAnsi="Arial" w:cs="Arial"/>
+          <w:sz w:val="24"/>
+          <w:szCs w:val="24"/>
+        </w:rPr>
+        <w:t>login</w:t>
+      </w:r>
+      <w:proofErr w:type="spellEnd"/>
+      <w:r>
+        <w:rPr>
+          <w:rFonts w:ascii="Arial" w:hAnsi="Arial" w:cs="Arial"/>
+          <w:sz w:val="24"/>
+          <w:szCs w:val="24"/>
+        </w:rPr>
+        <w:t xml:space="preserve"> e senha;</w:t>
+      </w:r>
+    </w:p>
+    <w:p>
+      <w:pPr>
+        <w:jc w:val="both"/>
+        <w:rPr>
+          <w:rFonts w:ascii="Arial" w:hAnsi="Arial" w:cs="Arial"/>
+          <w:sz w:val="24"/>
+          <w:szCs w:val="24"/>
+        </w:rPr>
+      </w:pPr>
+      <w:r>
+        <w:rPr>
+          <w:rFonts w:ascii="Arial" w:hAnsi="Arial" w:cs="Arial"/>
+          <w:sz w:val="24"/>
+          <w:szCs w:val="24"/>
+        </w:rPr>
+        <w:tab/>
+      </w:r>
+      <w:r>
+        <w:rPr>
+          <w:rFonts w:ascii="Arial" w:hAnsi="Arial" w:cs="Arial"/>
+          <w:b/>
+          <w:sz w:val="24"/>
+          <w:szCs w:val="24"/>
+        </w:rPr>
+        <w:t xml:space="preserve">RF 02 - </w:t>
+      </w:r>
+      <w:r>
+        <w:rPr>
+          <w:rFonts w:ascii="Arial" w:hAnsi="Arial" w:cs="Arial"/>
+          <w:sz w:val="24"/>
+          <w:szCs w:val="24"/>
+        </w:rPr>
+        <w:t>Conter um cadastro para o produto;</w:t>
+      </w:r>
+    </w:p>
+    <w:p>
+      <w:pPr>
+        <w:jc w:val="both"/>
+        <w:rPr>
+          <w:rFonts w:ascii="Arial" w:hAnsi="Arial" w:cs="Arial"/>
+          <w:sz w:val="24"/>
+          <w:szCs w:val="24"/>
+        </w:rPr>
+      </w:pPr>
+      <w:r>
+        <w:rPr>
+          <w:rFonts w:ascii="Arial" w:hAnsi="Arial" w:cs="Arial"/>
+          <w:sz w:val="24"/>
+          <w:szCs w:val="24"/>
+        </w:rPr>
+        <w:tab/>
+      </w:r>
+      <w:r>
+        <w:rPr>
+          <w:rFonts w:ascii="Arial" w:hAnsi="Arial" w:cs="Arial"/>
+          <w:b/>
+          <w:sz w:val="24"/>
+          <w:szCs w:val="24"/>
+        </w:rPr>
+        <w:t xml:space="preserve">RF 03 - </w:t>
+      </w:r>
+      <w:r>
+        <w:rPr>
+          <w:rFonts w:ascii="Arial" w:hAnsi="Arial" w:cs="Arial"/>
+          <w:sz w:val="24"/>
+          <w:szCs w:val="24"/>
+        </w:rPr>
+        <w:t>Conter um registro de produto para cada item de pesquisa do usuário;</w:t>
+      </w:r>
+    </w:p>
+    <w:p>
+      <w:pPr>
+        <w:jc w:val="both"/>
+        <w:rPr>
+          <w:rFonts w:ascii="Arial" w:hAnsi="Arial" w:cs="Arial"/>
+          <w:sz w:val="24"/>
+          <w:szCs w:val="24"/>
+        </w:rPr>
+      </w:pPr>
+      <w:r>
+        <w:rPr>
+          <w:rFonts w:ascii="Arial" w:hAnsi="Arial" w:cs="Arial"/>
+          <w:sz w:val="24"/>
+          <w:szCs w:val="24"/>
+        </w:rPr>
+        <w:tab/>
+      </w:r>
+      <w:r>
+        <w:rPr>
+          <w:rFonts w:ascii="Arial" w:hAnsi="Arial" w:cs="Arial"/>
+          <w:b/>
+          <w:sz w:val="24"/>
+          <w:szCs w:val="24"/>
+        </w:rPr>
+        <w:t xml:space="preserve">RF 04 - </w:t>
+      </w:r>
+      <w:r>
+        <w:rPr>
+          <w:rFonts w:ascii="Arial" w:hAnsi="Arial" w:cs="Arial"/>
+          <w:sz w:val="24"/>
+          <w:szCs w:val="24"/>
+        </w:rPr>
+        <w:t>Conter uma pesquisa continua para cada item de pesquisa;</w:t>
+      </w:r>
+    </w:p>
+    <w:p>
+      <w:pPr>
+        <w:jc w:val="both"/>
+        <w:rPr>
+          <w:rFonts w:ascii="Arial" w:hAnsi="Arial" w:cs="Arial"/>
+          <w:sz w:val="24"/>
+          <w:szCs w:val="24"/>
+        </w:rPr>
+      </w:pPr>
+      <w:r>
+        <w:rPr>
+          <w:rFonts w:ascii="Arial" w:hAnsi="Arial" w:cs="Arial"/>
+          <w:sz w:val="24"/>
+          <w:szCs w:val="24"/>
+        </w:rPr>
+        <w:tab/>
+      </w:r>
+      <w:r>
+        <w:rPr>
+          <w:rFonts w:ascii="Arial" w:hAnsi="Arial" w:cs="Arial"/>
+          <w:b/>
+          <w:sz w:val="24"/>
+          <w:szCs w:val="24"/>
+        </w:rPr>
+        <w:t xml:space="preserve">RF 05 - </w:t>
+      </w:r>
+      <w:r>
+        <w:rPr>
+          <w:rFonts w:ascii="Arial" w:hAnsi="Arial" w:cs="Arial"/>
+          <w:sz w:val="24"/>
+          <w:szCs w:val="24"/>
+        </w:rPr>
+        <w:t>Conter uma consulta para cada item de pesquisa;</w:t>
+      </w:r>
+    </w:p>
+    <w:p>
+      <w:pPr>
+        <w:jc w:val="both"/>
+        <w:rPr>
+          <w:rFonts w:ascii="Arial" w:hAnsi="Arial" w:cs="Arial"/>
+          <w:sz w:val="24"/>
+          <w:szCs w:val="24"/>
+        </w:rPr>
+      </w:pPr>
+      <w:r>
+        <w:rPr>
+          <w:rFonts w:ascii="Arial" w:hAnsi="Arial" w:cs="Arial"/>
+          <w:sz w:val="24"/>
+          <w:szCs w:val="24"/>
+        </w:rPr>
+        <w:lastRenderedPageBreak/>
+        <w:tab/>
+      </w:r>
+      <w:r>
+        <w:rPr>
+          <w:rFonts w:ascii="Arial" w:hAnsi="Arial" w:cs="Arial"/>
+          <w:b/>
+          <w:sz w:val="24"/>
+          <w:szCs w:val="24"/>
+        </w:rPr>
+        <w:t xml:space="preserve">RF 06 - </w:t>
+      </w:r>
+      <w:r>
+        <w:rPr>
+          <w:rFonts w:ascii="Arial" w:hAnsi="Arial" w:cs="Arial"/>
+          <w:sz w:val="24"/>
+          <w:szCs w:val="24"/>
+        </w:rPr>
+        <w:t xml:space="preserve">Conter um envio para o </w:t>
+      </w:r>
+      <w:proofErr w:type="spellStart"/>
+      <w:r>
+        <w:rPr>
+          <w:rFonts w:ascii="Arial" w:hAnsi="Arial" w:cs="Arial"/>
+          <w:sz w:val="24"/>
+          <w:szCs w:val="24"/>
+        </w:rPr>
+        <w:t>email</w:t>
+      </w:r>
+      <w:proofErr w:type="spellEnd"/>
+      <w:r>
+        <w:rPr>
+          <w:rFonts w:ascii="Arial" w:hAnsi="Arial" w:cs="Arial"/>
+          <w:sz w:val="24"/>
+          <w:szCs w:val="24"/>
+        </w:rPr>
+        <w:t xml:space="preserve"> do usuário contendo o link do produto que           ele deseja;</w:t>
+      </w:r>
+    </w:p>
+    <w:p>
+      <w:pPr>
+        <w:jc w:val="both"/>
+        <w:rPr>
+          <w:rFonts w:ascii="Arial" w:hAnsi="Arial" w:cs="Arial"/>
+          <w:b/>
+          <w:sz w:val="24"/>
+          <w:szCs w:val="24"/>
+        </w:rPr>
+      </w:pPr>
+      <w:r>
+        <w:rPr>
+          <w:rFonts w:ascii="Arial" w:hAnsi="Arial" w:cs="Arial"/>
+          <w:b/>
+          <w:sz w:val="24"/>
+          <w:szCs w:val="24"/>
+        </w:rPr>
+        <w:t>Requisitos não funcionais</w:t>
+      </w:r>
+    </w:p>
+    <w:p>
+      <w:pPr>
+        <w:jc w:val="both"/>
+        <w:rPr>
+          <w:rFonts w:ascii="Arial" w:hAnsi="Arial" w:cs="Arial"/>
+          <w:sz w:val="24"/>
+          <w:szCs w:val="24"/>
+        </w:rPr>
+      </w:pPr>
+      <w:r>
+        <w:rPr>
+          <w:rFonts w:ascii="Arial" w:hAnsi="Arial" w:cs="Arial"/>
+          <w:b/>
+          <w:sz w:val="24"/>
+          <w:szCs w:val="24"/>
+        </w:rPr>
+        <w:tab/>
+        <w:t xml:space="preserve">RNF 01 - </w:t>
+      </w:r>
+      <w:r>
+        <w:rPr>
+          <w:rFonts w:ascii="Arial" w:hAnsi="Arial" w:cs="Arial"/>
+          <w:sz w:val="24"/>
+          <w:szCs w:val="24"/>
+        </w:rPr>
+        <w:t>Cadastrar um produtor para a pesquisa;</w:t>
+      </w:r>
+    </w:p>
+    <w:p>
+      <w:pPr>
+        <w:jc w:val="both"/>
+        <w:rPr>
+          <w:rFonts w:ascii="Arial" w:hAnsi="Arial" w:cs="Arial"/>
+          <w:sz w:val="24"/>
+          <w:szCs w:val="24"/>
+        </w:rPr>
+      </w:pPr>
+      <w:r>
+        <w:rPr>
+          <w:rFonts w:ascii="Arial" w:hAnsi="Arial" w:cs="Arial"/>
+          <w:sz w:val="24"/>
+          <w:szCs w:val="24"/>
+        </w:rPr>
+        <w:tab/>
+      </w:r>
+      <w:r>
+        <w:rPr>
+          <w:rFonts w:ascii="Arial" w:hAnsi="Arial" w:cs="Arial"/>
+          <w:b/>
+          <w:sz w:val="24"/>
+          <w:szCs w:val="24"/>
+        </w:rPr>
+        <w:t xml:space="preserve">RNF 02 - </w:t>
+      </w:r>
+      <w:r>
+        <w:rPr>
+          <w:rFonts w:ascii="Arial" w:hAnsi="Arial" w:cs="Arial"/>
+          <w:sz w:val="24"/>
+          <w:szCs w:val="24"/>
+        </w:rPr>
+        <w:t>Excluir um item de pesquisa;</w:t>
+      </w:r>
+    </w:p>
+    <w:p>
+      <w:pPr>
+        <w:jc w:val="both"/>
+        <w:rPr>
+          <w:rFonts w:ascii="Arial" w:hAnsi="Arial" w:cs="Arial"/>
+          <w:sz w:val="24"/>
+          <w:szCs w:val="24"/>
+        </w:rPr>
+      </w:pPr>
+      <w:r>
+        <w:rPr>
+          <w:rFonts w:ascii="Arial" w:hAnsi="Arial" w:cs="Arial"/>
+          <w:sz w:val="24"/>
+          <w:szCs w:val="24"/>
+        </w:rPr>
+        <w:tab/>
+      </w:r>
+      <w:r>
+        <w:rPr>
+          <w:rFonts w:ascii="Arial" w:hAnsi="Arial" w:cs="Arial"/>
+          <w:b/>
+          <w:sz w:val="24"/>
+          <w:szCs w:val="24"/>
+        </w:rPr>
+        <w:t xml:space="preserve">RNF 03 - </w:t>
+      </w:r>
+      <w:r>
+        <w:rPr>
+          <w:rFonts w:ascii="Arial" w:hAnsi="Arial" w:cs="Arial"/>
+          <w:sz w:val="24"/>
+          <w:szCs w:val="24"/>
+        </w:rPr>
+        <w:t>Pausar um item de pesquisa;</w:t>
+      </w:r>
+    </w:p>
+    <w:p>
+      <w:pPr>
+        <w:jc w:val="both"/>
+        <w:rPr>
+          <w:rFonts w:ascii="Arial" w:hAnsi="Arial" w:cs="Arial"/>
+          <w:sz w:val="24"/>
+          <w:szCs w:val="24"/>
+        </w:rPr>
+      </w:pPr>
+      <w:r>
+        <w:rPr>
+          <w:rFonts w:ascii="Arial" w:hAnsi="Arial" w:cs="Arial"/>
+          <w:sz w:val="24"/>
+          <w:szCs w:val="24"/>
+        </w:rPr>
+        <w:tab/>
+      </w:r>
+      <w:r>
+        <w:rPr>
+          <w:rFonts w:ascii="Arial" w:hAnsi="Arial" w:cs="Arial"/>
+          <w:b/>
+          <w:sz w:val="24"/>
+          <w:szCs w:val="24"/>
+        </w:rPr>
+        <w:t xml:space="preserve">RNF 04 - </w:t>
+      </w:r>
+      <w:r>
+        <w:rPr>
+          <w:rFonts w:ascii="Arial" w:hAnsi="Arial" w:cs="Arial"/>
+          <w:sz w:val="24"/>
+          <w:szCs w:val="24"/>
+        </w:rPr>
+        <w:t>Consultar itens de pesquisa;</w:t>
+      </w:r>
+    </w:p>
+    <w:p>
+      <w:pPr>
+        <w:jc w:val="both"/>
+        <w:rPr>
+          <w:rFonts w:ascii="Arial" w:hAnsi="Arial" w:cs="Arial"/>
+          <w:sz w:val="24"/>
+          <w:szCs w:val="24"/>
+        </w:rPr>
+      </w:pPr>
+      <w:r>
+        <w:rPr>
+          <w:rFonts w:ascii="Arial" w:hAnsi="Arial" w:cs="Arial"/>
+          <w:sz w:val="24"/>
+          <w:szCs w:val="24"/>
+        </w:rPr>
+        <w:t xml:space="preserve">           </w:t>
+      </w:r>
+      <w:r>
+        <w:rPr>
+          <w:rFonts w:ascii="Arial" w:hAnsi="Arial" w:cs="Arial"/>
+          <w:b/>
+          <w:sz w:val="24"/>
+          <w:szCs w:val="24"/>
+        </w:rPr>
+        <w:t xml:space="preserve">RNF 05 - </w:t>
+      </w:r>
+      <w:r>
+        <w:rPr>
+          <w:rFonts w:ascii="Arial" w:hAnsi="Arial" w:cs="Arial"/>
+          <w:sz w:val="24"/>
+          <w:szCs w:val="24"/>
+        </w:rPr>
+        <w:t>Alterar senha;</w:t>
+      </w:r>
+    </w:p>
+    <w:p>
+      <w:pPr>
+        <w:jc w:val="both"/>
+        <w:rPr>
+          <w:rFonts w:ascii="Arial" w:hAnsi="Arial" w:cs="Arial"/>
+          <w:sz w:val="24"/>
+          <w:szCs w:val="24"/>
+        </w:rPr>
+      </w:pPr>
+      <w:r>
+        <w:rPr>
+          <w:rFonts w:ascii="Arial" w:hAnsi="Arial" w:cs="Arial"/>
+          <w:sz w:val="24"/>
+          <w:szCs w:val="24"/>
+        </w:rPr>
+        <w:t xml:space="preserve">           </w:t>
+      </w:r>
+      <w:r>
+        <w:rPr>
+          <w:rFonts w:ascii="Arial" w:hAnsi="Arial" w:cs="Arial"/>
+          <w:b/>
+          <w:sz w:val="24"/>
+          <w:szCs w:val="24"/>
+        </w:rPr>
+        <w:t xml:space="preserve">RNF 06 - </w:t>
+      </w:r>
+      <w:r>
+        <w:rPr>
+          <w:rFonts w:ascii="Arial" w:hAnsi="Arial" w:cs="Arial"/>
+          <w:sz w:val="24"/>
+          <w:szCs w:val="24"/>
+        </w:rPr>
+        <w:t>Alterar item de pesquisa;</w:t>
+      </w:r>
+    </w:p>
+    <w:p>
+      <w:pPr>
+        <w:jc w:val="both"/>
+        <w:rPr>
+          <w:rFonts w:ascii="Arial" w:hAnsi="Arial" w:cs="Arial"/>
+          <w:b/>
+          <w:sz w:val="24"/>
+          <w:szCs w:val="24"/>
+        </w:rPr>
+      </w:pPr>
+    </w:p>
+    <w:p>
+      <w:pPr>
+        <w:jc w:val="both"/>
+        <w:rPr>
+          <w:rFonts w:ascii="Arial" w:hAnsi="Arial" w:cs="Arial"/>
+          <w:b/>
+          <w:sz w:val="24"/>
+          <w:szCs w:val="24"/>
+        </w:rPr>
+      </w:pPr>
+    </w:p>
+    <w:p>
+      <w:pPr>
+        <w:jc w:val="both"/>
+        <w:rPr>
+          <w:rFonts w:ascii="Arial" w:hAnsi="Arial" w:cs="Arial"/>
+          <w:b/>
+          <w:sz w:val="24"/>
+          <w:szCs w:val="24"/>
+        </w:rPr>
+      </w:pPr>
+    </w:p>
+    <w:p>
+      <w:pPr>
+        <w:jc w:val="both"/>
+        <w:rPr>
+          <w:rFonts w:ascii="Arial" w:hAnsi="Arial" w:cs="Arial"/>
+          <w:b/>
+          <w:sz w:val="24"/>
+          <w:szCs w:val="24"/>
+        </w:rPr>
+      </w:pPr>
+    </w:p>
+    <w:p>
+      <w:pPr>
+        <w:jc w:val="both"/>
+        <w:rPr>
+          <w:rFonts w:ascii="Arial" w:hAnsi="Arial" w:cs="Arial"/>
+          <w:b/>
+          <w:sz w:val="24"/>
+          <w:szCs w:val="24"/>
+        </w:rPr>
+      </w:pPr>
+    </w:p>
+    <w:p>
+      <w:pPr>
+        <w:jc w:val="both"/>
+        <w:rPr>
+          <w:rFonts w:ascii="Arial" w:hAnsi="Arial" w:cs="Arial"/>
+          <w:b/>
+          <w:sz w:val="24"/>
+          <w:szCs w:val="24"/>
+        </w:rPr>
+      </w:pPr>
+    </w:p>
+    <w:p>
+      <w:pPr>
+        <w:jc w:val="both"/>
+        <w:rPr>
+          <w:rFonts w:ascii="Arial" w:hAnsi="Arial" w:cs="Arial"/>
+          <w:b/>
+          <w:sz w:val="24"/>
+          <w:szCs w:val="24"/>
+        </w:rPr>
+      </w:pPr>
+    </w:p>
+    <w:p>
+      <w:pPr>
+        <w:jc w:val="both"/>
+        <w:rPr>
+          <w:rFonts w:ascii="Arial" w:hAnsi="Arial" w:cs="Arial"/>
+          <w:b/>
+          <w:sz w:val="24"/>
+          <w:szCs w:val="24"/>
+        </w:rPr>
+      </w:pPr>
+    </w:p>
+    <w:p>
+      <w:pPr>
+        <w:jc w:val="both"/>
+        <w:rPr>
+          <w:rFonts w:ascii="Arial" w:hAnsi="Arial" w:cs="Arial"/>
+          <w:b/>
+          <w:sz w:val="24"/>
+          <w:szCs w:val="24"/>
+        </w:rPr>
+      </w:pPr>
+    </w:p>
+    <w:p>
+      <w:pPr>
+        <w:jc w:val="both"/>
+        <w:rPr>
+          <w:rFonts w:ascii="Arial" w:hAnsi="Arial" w:cs="Arial"/>
+          <w:b/>
+          <w:sz w:val="24"/>
+          <w:szCs w:val="24"/>
+        </w:rPr>
+      </w:pPr>
+    </w:p>
+    <w:p>
+      <w:pPr>
+        <w:jc w:val="both"/>
+        <w:rPr>
+          <w:rFonts w:ascii="Arial" w:hAnsi="Arial" w:cs="Arial"/>
+          <w:b/>
+          <w:sz w:val="24"/>
+          <w:szCs w:val="24"/>
+        </w:rPr>
+      </w:pPr>
+    </w:p>
+    <w:p>
+      <w:pPr>
+        <w:jc w:val="both"/>
+        <w:rPr>
+          <w:rFonts w:ascii="Arial" w:hAnsi="Arial" w:cs="Arial"/>
+          <w:b/>
+          <w:sz w:val="24"/>
+          <w:szCs w:val="24"/>
+        </w:rPr>
+      </w:pPr>
+    </w:p>
+    <w:p>
+      <w:pPr>
+        <w:jc w:val="both"/>
+        <w:rPr>
+          <w:rFonts w:ascii="Arial" w:hAnsi="Arial" w:cs="Arial"/>
+          <w:b/>
+          <w:sz w:val="24"/>
+          <w:szCs w:val="24"/>
+        </w:rPr>
+      </w:pPr>
+      <w:r>
+        <w:rPr>
+          <w:rFonts w:ascii="Arial" w:hAnsi="Arial" w:cs="Arial"/>
+          <w:b/>
+          <w:sz w:val="24"/>
+          <w:szCs w:val="24"/>
+        </w:rPr>
+        <w:t>Diagramas</w:t>
+      </w:r>
+    </w:p>
+    <w:p>
+      <w:pPr>
+        <w:jc w:val="both"/>
+        <w:rPr>
+          <w:rFonts w:ascii="Arial" w:hAnsi="Arial" w:cs="Arial"/>
+          <w:b/>
+          <w:sz w:val="24"/>
+          <w:szCs w:val="24"/>
+        </w:rPr>
+      </w:pPr>
+      <w:r>
+        <w:rPr>
+          <w:rFonts w:ascii="Arial" w:hAnsi="Arial" w:cs="Arial"/>
+          <w:b/>
+          <w:sz w:val="24"/>
+          <w:szCs w:val="24"/>
+        </w:rPr>
+        <w:t>Caso de uso:</w:t>
+      </w:r>
+    </w:p>
+    <w:p>
+      <w:pPr>
+        <w:jc w:val="both"/>
+        <w:rPr>
+          <w:rFonts w:ascii="Arial" w:hAnsi="Arial" w:cs="Arial"/>
+          <w:b/>
+          <w:sz w:val="24"/>
+          <w:szCs w:val="24"/>
+        </w:rPr>
+      </w:pPr>
+      <w:r>
+        <w:rPr>
+          <w:rFonts w:ascii="Arial" w:hAnsi="Arial" w:cs="Arial"/>
+          <w:b/>
+          <w:sz w:val="24"/>
+          <w:szCs w:val="24"/>
+        </w:rPr>
+        <w:t>Caso de uso do cliente</w:t>
+      </w:r>
+    </w:p>
+    <w:p>
+      <w:pPr>
+        <w:jc w:val="both"/>
+        <w:rPr>
+          <w:rFonts w:ascii="Arial" w:hAnsi="Arial" w:cs="Arial"/>
+          <w:sz w:val="24"/>
+          <w:szCs w:val="24"/>
+        </w:rPr>
+      </w:pPr>
+      <w:r>
+        <w:rPr>
+          <w:rFonts w:ascii="Arial" w:hAnsi="Arial" w:cs="Arial"/>
+          <w:noProof/>
+          <w:sz w:val="24"/>
+          <w:szCs w:val="24"/>
+          <w:lang w:eastAsia="pt-BR"/>
+        </w:rPr>
+        <w:lastRenderedPageBreak/>
+        <w:drawing>
+          <wp:inline distT="0" distB="0" distL="0" distR="0">
+            <wp:extent cx="3657600" cy="3638550"/>
+            <wp:effectExtent l="0" t="0" r="0" b="0"/>
+            <wp:docPr id="14" name="Imagem 14" descr="Diagrama de atividade cliente"/>
+            <wp:cNvGraphicFramePr>
+              <a:graphicFrameLocks xmlns:a="http://schemas.openxmlformats.org/drawingml/2006/main" noChangeAspect="1"/>
+            </wp:cNvGraphicFramePr>
+            <a:graphic xmlns:a="http://schemas.openxmlformats.org/drawingml/2006/main">
+              <a:graphicData uri="http://schemas.openxmlformats.org/drawingml/2006/picture">
+                <pic:pic xmlns:pic="http://schemas.openxmlformats.org/drawingml/2006/picture">
+                  <pic:nvPicPr>
+                    <pic:cNvPr id="0" name="Imagem 1" descr="Diagrama de atividade cliente"/>
+                    <pic:cNvPicPr>
+                      <a:picLocks noChangeAspect="1" noChangeArrowheads="1"/>
+                    </pic:cNvPicPr>
+                  </pic:nvPicPr>
+                  <pic:blipFill>
+                    <a:blip r:embed="rId8">
+                      <a:extLst>
+                        <a:ext uri="{28A0092B-C50C-407E-A947-70E740481C1C}">
+                          <a14:useLocalDpi xmlns:a14="http://schemas.microsoft.com/office/drawing/2010/main" val="0"/>
+                        </a:ext>
+                      </a:extLst>
+                    </a:blip>
+                    <a:srcRect/>
+                    <a:stretch>
+                      <a:fillRect/>
+                    </a:stretch>
+                  </pic:blipFill>
+                  <pic:spPr bwMode="auto">
+                    <a:xfrm>
+                      <a:off x="0" y="0"/>
+                      <a:ext cx="3657600" cy="3638550"/>
+                    </a:xfrm>
+                    <a:prstGeom prst="rect">
+                      <a:avLst/>
+                    </a:prstGeom>
+                    <a:noFill/>
+                    <a:ln>
+                      <a:noFill/>
+                    </a:ln>
+                  </pic:spPr>
+                </pic:pic>
+              </a:graphicData>
+            </a:graphic>
+          </wp:inline>
+        </w:drawing>
+      </w:r>
+    </w:p>
+    <w:p>
+      <w:pPr>
+        <w:jc w:val="both"/>
+        <w:rPr>
+          <w:rFonts w:ascii="Arial" w:hAnsi="Arial" w:cs="Arial"/>
+          <w:sz w:val="24"/>
+          <w:szCs w:val="24"/>
+        </w:rPr>
+      </w:pPr>
+      <w:r>
+        <w:rPr>
+          <w:rFonts w:ascii="Arial" w:hAnsi="Arial" w:cs="Arial"/>
+          <w:sz w:val="24"/>
+          <w:szCs w:val="24"/>
+        </w:rPr>
+        <w:t>Caso de uso da empresa</w:t>
+      </w:r>
+    </w:p>
+    <w:p>
+      <w:pPr>
+        <w:jc w:val="both"/>
+        <w:rPr>
+          <w:rFonts w:ascii="Arial" w:hAnsi="Arial" w:cs="Arial"/>
+          <w:sz w:val="24"/>
+          <w:szCs w:val="24"/>
+        </w:rPr>
+      </w:pPr>
+      <w:r>
+        <w:rPr>
+          <w:rFonts w:ascii="Arial" w:hAnsi="Arial" w:cs="Arial"/>
+          <w:noProof/>
+          <w:sz w:val="24"/>
+          <w:szCs w:val="24"/>
+          <w:lang w:eastAsia="pt-BR"/>
+        </w:rPr>
+        <w:drawing>
+          <wp:inline distT="0" distB="0" distL="0" distR="0">
+            <wp:extent cx="5257800" cy="3505200"/>
+            <wp:effectExtent l="0" t="0" r="0" b="0"/>
+            <wp:docPr id="13" name="Imagem 13" descr="Diagrama de uso Empresa"/>
+            <wp:cNvGraphicFramePr>
+              <a:graphicFrameLocks xmlns:a="http://schemas.openxmlformats.org/drawingml/2006/main" noChangeAspect="1"/>
+            </wp:cNvGraphicFramePr>
+            <a:graphic xmlns:a="http://schemas.openxmlformats.org/drawingml/2006/main">
+              <a:graphicData uri="http://schemas.openxmlformats.org/drawingml/2006/picture">
+                <pic:pic xmlns:pic="http://schemas.openxmlformats.org/drawingml/2006/picture">
+                  <pic:nvPicPr>
+                    <pic:cNvPr id="0" name="Imagem 11" descr="Diagrama de uso Empresa"/>
+                    <pic:cNvPicPr>
+                      <a:picLocks noChangeAspect="1" noChangeArrowheads="1"/>
+                    </pic:cNvPicPr>
+                  </pic:nvPicPr>
+                  <pic:blipFill>
+                    <a:blip r:embed="rId9">
+                      <a:extLst>
+                        <a:ext uri="{28A0092B-C50C-407E-A947-70E740481C1C}">
+                          <a14:useLocalDpi xmlns:a14="http://schemas.microsoft.com/office/drawing/2010/main" val="0"/>
+                        </a:ext>
+                      </a:extLst>
+                    </a:blip>
+                    <a:srcRect/>
+                    <a:stretch>
+                      <a:fillRect/>
+                    </a:stretch>
+                  </pic:blipFill>
+                  <pic:spPr bwMode="auto">
+                    <a:xfrm>
+                      <a:off x="0" y="0"/>
+                      <a:ext cx="5257800" cy="3505200"/>
+                    </a:xfrm>
+                    <a:prstGeom prst="rect">
+                      <a:avLst/>
+                    </a:prstGeom>
+                    <a:noFill/>
+                    <a:ln>
+                      <a:noFill/>
+                    </a:ln>
+                  </pic:spPr>
+                </pic:pic>
+              </a:graphicData>
+            </a:graphic>
+          </wp:inline>
+        </w:drawing>
+      </w:r>
+    </w:p>
+    <w:p>
+      <w:pPr>
+        <w:jc w:val="both"/>
+        <w:rPr>
+          <w:rFonts w:ascii="Arial" w:hAnsi="Arial" w:cs="Arial"/>
+          <w:sz w:val="24"/>
+          <w:szCs w:val="24"/>
+        </w:rPr>
+      </w:pPr>
+    </w:p>
+    <w:p>
+      <w:pPr>
+        <w:jc w:val="both"/>
+        <w:rPr>
+          <w:rFonts w:ascii="Arial" w:hAnsi="Arial" w:cs="Arial"/>
+          <w:sz w:val="24"/>
+          <w:szCs w:val="24"/>
+        </w:rPr>
+      </w:pPr>
+      <w:r>
+        <w:rPr>
+          <w:rFonts w:ascii="Arial" w:hAnsi="Arial" w:cs="Arial"/>
+          <w:b/>
+          <w:sz w:val="24"/>
+          <w:szCs w:val="24"/>
+        </w:rPr>
+        <w:t>Caso de atividade:</w:t>
+      </w:r>
+    </w:p>
+    <w:p>
+      <w:pPr>
+        <w:jc w:val="both"/>
+        <w:rPr>
+          <w:rFonts w:ascii="Arial" w:hAnsi="Arial" w:cs="Arial"/>
+          <w:b/>
+          <w:sz w:val="24"/>
+          <w:szCs w:val="24"/>
+        </w:rPr>
+      </w:pPr>
+      <w:r>
+        <w:rPr>
+          <w:rFonts w:ascii="Arial" w:hAnsi="Arial" w:cs="Arial"/>
+          <w:b/>
+          <w:sz w:val="24"/>
+          <w:szCs w:val="24"/>
+        </w:rPr>
+        <w:t>Caso do cliente</w:t>
+      </w:r>
+    </w:p>
+    <w:p>
+      <w:pPr>
+        <w:jc w:val="both"/>
+        <w:rPr>
+          <w:rFonts w:ascii="Arial" w:hAnsi="Arial" w:cs="Arial"/>
+          <w:b/>
+          <w:sz w:val="24"/>
+          <w:szCs w:val="24"/>
+        </w:rPr>
+      </w:pPr>
+      <w:r>
+        <w:rPr>
+          <w:rFonts w:ascii="Arial" w:hAnsi="Arial" w:cs="Arial"/>
+          <w:b/>
+          <w:noProof/>
+          <w:sz w:val="24"/>
+          <w:szCs w:val="24"/>
+          <w:lang w:eastAsia="pt-BR"/>
+        </w:rPr>
+        <w:lastRenderedPageBreak/>
+        <w:drawing>
+          <wp:inline distT="0" distB="0" distL="0" distR="0">
+            <wp:extent cx="5400675" cy="4333875"/>
+            <wp:effectExtent l="0" t="0" r="0" b="0"/>
+            <wp:docPr id="12" name="Imagem 12" descr="Diagrama de atividade cliente"/>
+            <wp:cNvGraphicFramePr>
+              <a:graphicFrameLocks xmlns:a="http://schemas.openxmlformats.org/drawingml/2006/main" noChangeAspect="1"/>
+            </wp:cNvGraphicFramePr>
+            <a:graphic xmlns:a="http://schemas.openxmlformats.org/drawingml/2006/main">
+              <a:graphicData uri="http://schemas.openxmlformats.org/drawingml/2006/picture">
+                <pic:pic xmlns:pic="http://schemas.openxmlformats.org/drawingml/2006/picture">
+                  <pic:nvPicPr>
+                    <pic:cNvPr id="0" name="Imagem 4" descr="Diagrama de atividade cliente"/>
+                    <pic:cNvPicPr>
+                      <a:picLocks noChangeAspect="1" noChangeArrowheads="1"/>
+                    </pic:cNvPicPr>
+                  </pic:nvPicPr>
+                  <pic:blipFill>
+                    <a:blip r:embed="rId10">
+                      <a:extLst>
+                        <a:ext uri="{28A0092B-C50C-407E-A947-70E740481C1C}">
+                          <a14:useLocalDpi xmlns:a14="http://schemas.microsoft.com/office/drawing/2010/main" val="0"/>
+                        </a:ext>
+                      </a:extLst>
+                    </a:blip>
+                    <a:srcRect/>
+                    <a:stretch>
+                      <a:fillRect/>
+                    </a:stretch>
+                  </pic:blipFill>
+                  <pic:spPr bwMode="auto">
+                    <a:xfrm>
+                      <a:off x="0" y="0"/>
+                      <a:ext cx="5400675" cy="4333875"/>
+                    </a:xfrm>
+                    <a:prstGeom prst="rect">
+                      <a:avLst/>
+                    </a:prstGeom>
+                    <a:noFill/>
+                    <a:ln>
+                      <a:noFill/>
+                    </a:ln>
+                  </pic:spPr>
+                </pic:pic>
+              </a:graphicData>
+            </a:graphic>
+          </wp:inline>
+        </w:drawing>
+      </w:r>
+    </w:p>
+    <w:p>
+      <w:pPr>
+        <w:jc w:val="both"/>
+        <w:rPr>
+          <w:rFonts w:ascii="Arial" w:hAnsi="Arial" w:cs="Arial"/>
+          <w:b/>
+          <w:sz w:val="24"/>
+          <w:szCs w:val="24"/>
+        </w:rPr>
+      </w:pPr>
+    </w:p>
+    <w:p>
+      <w:pPr>
+        <w:jc w:val="both"/>
+        <w:rPr>
+          <w:rFonts w:ascii="Arial" w:hAnsi="Arial" w:cs="Arial"/>
+          <w:sz w:val="24"/>
+          <w:szCs w:val="24"/>
+        </w:rPr>
+      </w:pPr>
+    </w:p>
+    <w:p>
+      <w:pPr>
+        <w:jc w:val="both"/>
+        <w:rPr>
+          <w:rFonts w:ascii="Arial" w:hAnsi="Arial" w:cs="Arial"/>
+          <w:sz w:val="24"/>
+          <w:szCs w:val="24"/>
+        </w:rPr>
+      </w:pPr>
+    </w:p>
+    <w:p>
+      <w:pPr>
+        <w:jc w:val="both"/>
+        <w:rPr>
+          <w:rFonts w:ascii="Arial" w:hAnsi="Arial" w:cs="Arial"/>
+          <w:sz w:val="24"/>
+          <w:szCs w:val="24"/>
+        </w:rPr>
+      </w:pPr>
+    </w:p>
+    <w:p>
+      <w:pPr>
+        <w:jc w:val="both"/>
+        <w:rPr>
+          <w:rFonts w:ascii="Arial" w:hAnsi="Arial" w:cs="Arial"/>
+          <w:sz w:val="24"/>
+          <w:szCs w:val="24"/>
+        </w:rPr>
+      </w:pPr>
+    </w:p>
+    <w:p>
+      <w:pPr>
+        <w:jc w:val="both"/>
+        <w:rPr>
+          <w:rFonts w:ascii="Arial" w:hAnsi="Arial" w:cs="Arial"/>
+          <w:sz w:val="24"/>
+          <w:szCs w:val="24"/>
+        </w:rPr>
+      </w:pPr>
+    </w:p>
+    <w:p>
+      <w:pPr>
+        <w:jc w:val="both"/>
+        <w:rPr>
+          <w:rFonts w:ascii="Arial" w:hAnsi="Arial" w:cs="Arial"/>
+          <w:sz w:val="24"/>
+          <w:szCs w:val="24"/>
+        </w:rPr>
+      </w:pPr>
+    </w:p>
+    <w:p>
+      <w:pPr>
+        <w:jc w:val="both"/>
+        <w:rPr>
+          <w:rFonts w:ascii="Arial" w:hAnsi="Arial" w:cs="Arial"/>
+          <w:sz w:val="24"/>
+          <w:szCs w:val="24"/>
+        </w:rPr>
+      </w:pPr>
+    </w:p>
+    <w:p>
+      <w:pPr>
+        <w:jc w:val="both"/>
+        <w:rPr>
+          <w:rFonts w:ascii="Arial" w:hAnsi="Arial" w:cs="Arial"/>
+          <w:sz w:val="24"/>
+          <w:szCs w:val="24"/>
+        </w:rPr>
+      </w:pPr>
+    </w:p>
+    <w:p>
+      <w:pPr>
+        <w:jc w:val="both"/>
+        <w:rPr>
+          <w:rFonts w:ascii="Arial" w:hAnsi="Arial" w:cs="Arial"/>
+          <w:sz w:val="24"/>
+          <w:szCs w:val="24"/>
+        </w:rPr>
+      </w:pPr>
+    </w:p>
+    <w:p>
+      <w:pPr>
+        <w:jc w:val="both"/>
+        <w:rPr>
+          <w:rFonts w:ascii="Arial" w:hAnsi="Arial" w:cs="Arial"/>
+          <w:sz w:val="24"/>
+          <w:szCs w:val="24"/>
+        </w:rPr>
+      </w:pPr>
+    </w:p>
+    <w:p>
+      <w:pPr>
+        <w:jc w:val="both"/>
+        <w:rPr>
+          <w:rFonts w:ascii="Arial" w:hAnsi="Arial" w:cs="Arial"/>
+          <w:sz w:val="24"/>
+          <w:szCs w:val="24"/>
+        </w:rPr>
+      </w:pPr>
+    </w:p>
+    <w:p>
+      <w:pPr>
+        <w:jc w:val="both"/>
+        <w:rPr>
+          <w:rFonts w:ascii="Arial" w:hAnsi="Arial" w:cs="Arial"/>
+          <w:sz w:val="24"/>
+          <w:szCs w:val="24"/>
+        </w:rPr>
+      </w:pPr>
+    </w:p>
+    <w:p>
+      <w:pPr>
+        <w:jc w:val="both"/>
+        <w:rPr>
+          <w:rFonts w:ascii="Arial" w:hAnsi="Arial" w:cs="Arial"/>
+          <w:sz w:val="24"/>
+          <w:szCs w:val="24"/>
+        </w:rPr>
+      </w:pPr>
+      <w:r>
+        <w:rPr>
+          <w:rFonts w:ascii="Arial" w:hAnsi="Arial" w:cs="Arial"/>
+          <w:sz w:val="24"/>
+          <w:szCs w:val="24"/>
+        </w:rPr>
+        <w:t>Ideia: Consumidor online</w:t>
+      </w:r>
+    </w:p>
+    <w:p>
+      <w:pPr>
+        <w:jc w:val="both"/>
+        <w:rPr>
+          <w:rFonts w:ascii="Arial" w:hAnsi="Arial" w:cs="Arial"/>
+          <w:sz w:val="24"/>
+          <w:szCs w:val="24"/>
+        </w:rPr>
+      </w:pPr>
+      <w:r>
+        <w:rPr>
+          <w:rFonts w:ascii="Arial" w:hAnsi="Arial" w:cs="Arial"/>
+          <w:sz w:val="24"/>
+          <w:szCs w:val="24"/>
+        </w:rPr>
+        <w:t>Frase de efeito: Uma busca inteligente</w:t>
+      </w:r>
+    </w:p>
+    <w:p>
+      <w:pPr>
+        <w:jc w:val="both"/>
+        <w:rPr>
+          <w:rFonts w:ascii="Arial" w:hAnsi="Arial" w:cs="Arial"/>
+          <w:sz w:val="24"/>
+          <w:szCs w:val="24"/>
+        </w:rPr>
+      </w:pPr>
+      <w:r>
+        <w:rPr>
+          <w:rFonts w:ascii="Arial" w:hAnsi="Arial" w:cs="Arial"/>
+          <w:sz w:val="24"/>
+          <w:szCs w:val="24"/>
+        </w:rPr>
+        <w:lastRenderedPageBreak/>
+        <w:t>Estrutura analítica:</w:t>
+      </w:r>
+    </w:p>
+    <w:p>
+      <w:pPr>
+        <w:jc w:val="both"/>
+        <w:rPr>
+          <w:rFonts w:ascii="Arial" w:hAnsi="Arial" w:cs="Arial"/>
+          <w:sz w:val="24"/>
+          <w:szCs w:val="24"/>
+        </w:rPr>
+      </w:pPr>
+      <w:r>
+        <w:rPr>
+          <w:rFonts w:ascii="Arial" w:hAnsi="Arial" w:cs="Arial"/>
+          <w:noProof/>
+          <w:sz w:val="24"/>
+          <w:szCs w:val="24"/>
+          <w:lang w:eastAsia="pt-BR"/>
+        </w:rPr>
+        <w:drawing>
+          <wp:inline distT="0" distB="0" distL="0" distR="0">
+            <wp:extent cx="5400675" cy="1552575"/>
+            <wp:effectExtent l="0" t="0" r="9525" b="9525"/>
+            <wp:docPr id="11" name="Imagem 11" descr="Estrututa Analitica certa"/>
+            <wp:cNvGraphicFramePr>
+              <a:graphicFrameLocks xmlns:a="http://schemas.openxmlformats.org/drawingml/2006/main" noChangeAspect="1"/>
+            </wp:cNvGraphicFramePr>
+            <a:graphic xmlns:a="http://schemas.openxmlformats.org/drawingml/2006/main">
+              <a:graphicData uri="http://schemas.openxmlformats.org/drawingml/2006/picture">
+                <pic:pic xmlns:pic="http://schemas.openxmlformats.org/drawingml/2006/picture">
+                  <pic:nvPicPr>
+                    <pic:cNvPr id="0" name="Imagem 7" descr="Estrututa Analitica certa"/>
+                    <pic:cNvPicPr>
+                      <a:picLocks noChangeAspect="1" noChangeArrowheads="1"/>
+                    </pic:cNvPicPr>
+                  </pic:nvPicPr>
+                  <pic:blipFill>
+                    <a:blip r:embed="rId11" cstate="print">
+                      <a:extLst>
+                        <a:ext uri="{28A0092B-C50C-407E-A947-70E740481C1C}">
+                          <a14:useLocalDpi xmlns:a14="http://schemas.microsoft.com/office/drawing/2010/main" val="0"/>
+                        </a:ext>
+                      </a:extLst>
+                    </a:blip>
+                    <a:srcRect/>
+                    <a:stretch>
+                      <a:fillRect/>
+                    </a:stretch>
+                  </pic:blipFill>
+                  <pic:spPr bwMode="auto">
+                    <a:xfrm>
+                      <a:off x="0" y="0"/>
+                      <a:ext cx="5400675" cy="1552575"/>
+                    </a:xfrm>
+                    <a:prstGeom prst="rect">
+                      <a:avLst/>
+                    </a:prstGeom>
+                    <a:noFill/>
+                    <a:ln>
+                      <a:noFill/>
+                    </a:ln>
+                  </pic:spPr>
+                </pic:pic>
+              </a:graphicData>
+            </a:graphic>
+          </wp:inline>
+        </w:drawing>
+      </w:r>
+    </w:p>
+    <w:p>
+      <w:pPr>
+        <w:jc w:val="both"/>
+        <w:rPr>
+          <w:rFonts w:ascii="Arial" w:hAnsi="Arial" w:cs="Arial"/>
+          <w:sz w:val="24"/>
+          <w:szCs w:val="24"/>
+        </w:rPr>
+      </w:pPr>
+    </w:p>
+    <w:p>
+      <w:pPr>
+        <w:jc w:val="both"/>
+        <w:rPr>
+          <w:rFonts w:ascii="Arial" w:hAnsi="Arial" w:cs="Arial"/>
+          <w:sz w:val="24"/>
+          <w:szCs w:val="24"/>
+        </w:rPr>
+      </w:pPr>
+      <w:r>
+        <w:rPr>
+          <w:rFonts w:ascii="Arial" w:hAnsi="Arial" w:cs="Arial"/>
+          <w:sz w:val="24"/>
+          <w:szCs w:val="24"/>
+        </w:rPr>
+        <w:t>Telas</w:t>
+      </w:r>
+    </w:p>
+    <w:p>
+      <w:pPr>
+        <w:jc w:val="both"/>
+        <w:rPr>
+          <w:rFonts w:ascii="Arial" w:hAnsi="Arial" w:cs="Arial"/>
+          <w:sz w:val="24"/>
+          <w:szCs w:val="24"/>
+        </w:rPr>
+      </w:pPr>
+      <w:proofErr w:type="spellStart"/>
+      <w:r>
+        <w:rPr>
+          <w:rFonts w:ascii="Arial" w:hAnsi="Arial" w:cs="Arial"/>
+          <w:sz w:val="24"/>
+          <w:szCs w:val="24"/>
+        </w:rPr>
+        <w:t>Login</w:t>
+      </w:r>
+      <w:proofErr w:type="spellEnd"/>
+      <w:r>
+        <w:rPr>
+          <w:rFonts w:ascii="Arial" w:hAnsi="Arial" w:cs="Arial"/>
+          <w:sz w:val="24"/>
+          <w:szCs w:val="24"/>
+        </w:rPr>
+        <w:t xml:space="preserve"> e criação de conta</w:t>
+      </w:r>
+    </w:p>
+    <w:p>
+      <w:pPr>
+        <w:jc w:val="both"/>
+        <w:rPr>
+          <w:rFonts w:ascii="Arial" w:hAnsi="Arial" w:cs="Arial"/>
+          <w:sz w:val="24"/>
+          <w:szCs w:val="24"/>
+        </w:rPr>
+      </w:pPr>
+      <w:r>
+        <w:rPr>
+          <w:rFonts w:ascii="Arial" w:hAnsi="Arial" w:cs="Arial"/>
+          <w:noProof/>
+          <w:sz w:val="24"/>
+          <w:szCs w:val="24"/>
+          <w:lang w:eastAsia="pt-BR"/>
+        </w:rPr>
+        <w:drawing>
+          <wp:inline distT="0" distB="0" distL="0" distR="0">
+            <wp:extent cx="5400675" cy="2914650"/>
+            <wp:effectExtent l="0" t="0" r="9525" b="0"/>
+            <wp:docPr id="10" name="Imagem 10" descr="Tela de login e criacao de conta"/>
+            <wp:cNvGraphicFramePr>
+              <a:graphicFrameLocks xmlns:a="http://schemas.openxmlformats.org/drawingml/2006/main" noChangeAspect="1"/>
+            </wp:cNvGraphicFramePr>
+            <a:graphic xmlns:a="http://schemas.openxmlformats.org/drawingml/2006/main">
+              <a:graphicData uri="http://schemas.openxmlformats.org/drawingml/2006/picture">
+                <pic:pic xmlns:pic="http://schemas.openxmlformats.org/drawingml/2006/picture">
+                  <pic:nvPicPr>
+                    <pic:cNvPr id="0" name="Imagem 6" descr="Tela de login e criacao de conta"/>
+                    <pic:cNvPicPr>
+                      <a:picLocks noChangeAspect="1" noChangeArrowheads="1"/>
+                    </pic:cNvPicPr>
+                  </pic:nvPicPr>
+                  <pic:blipFill>
+                    <a:blip r:embed="rId12" cstate="print">
+                      <a:extLst>
+                        <a:ext uri="{28A0092B-C50C-407E-A947-70E740481C1C}">
+                          <a14:useLocalDpi xmlns:a14="http://schemas.microsoft.com/office/drawing/2010/main" val="0"/>
+                        </a:ext>
+                      </a:extLst>
+                    </a:blip>
+                    <a:srcRect/>
+                    <a:stretch>
+                      <a:fillRect/>
+                    </a:stretch>
+                  </pic:blipFill>
+                  <pic:spPr bwMode="auto">
+                    <a:xfrm>
+                      <a:off x="0" y="0"/>
+                      <a:ext cx="5400675" cy="2914650"/>
+                    </a:xfrm>
+                    <a:prstGeom prst="rect">
+                      <a:avLst/>
+                    </a:prstGeom>
+                    <a:noFill/>
+                    <a:ln>
+                      <a:noFill/>
+                    </a:ln>
+                  </pic:spPr>
+                </pic:pic>
+              </a:graphicData>
+            </a:graphic>
+          </wp:inline>
+        </w:drawing>
+      </w:r>
+    </w:p>
+    <w:p>
+      <w:pPr>
+        <w:jc w:val="both"/>
+        <w:rPr>
+          <w:rFonts w:ascii="Arial" w:hAnsi="Arial" w:cs="Arial"/>
+          <w:sz w:val="24"/>
+          <w:szCs w:val="24"/>
+        </w:rPr>
+      </w:pPr>
+    </w:p>
+    <w:p>
+      <w:pPr>
+        <w:jc w:val="both"/>
+        <w:rPr>
+          <w:rFonts w:ascii="Arial" w:hAnsi="Arial" w:cs="Arial"/>
+          <w:sz w:val="24"/>
+          <w:szCs w:val="24"/>
+        </w:rPr>
+      </w:pPr>
+    </w:p>
+    <w:p>
+      <w:pPr>
+        <w:jc w:val="both"/>
+        <w:rPr>
+          <w:rFonts w:ascii="Arial" w:hAnsi="Arial" w:cs="Arial"/>
+          <w:sz w:val="24"/>
+          <w:szCs w:val="24"/>
+        </w:rPr>
+      </w:pPr>
+    </w:p>
+    <w:p>
+      <w:pPr>
+        <w:jc w:val="both"/>
+        <w:rPr>
+          <w:rFonts w:ascii="Arial" w:hAnsi="Arial" w:cs="Arial"/>
+          <w:sz w:val="24"/>
+          <w:szCs w:val="24"/>
+        </w:rPr>
+      </w:pPr>
+    </w:p>
+    <w:p>
+      <w:pPr>
+        <w:jc w:val="both"/>
+        <w:rPr>
+          <w:rFonts w:ascii="Arial" w:hAnsi="Arial" w:cs="Arial"/>
+          <w:sz w:val="24"/>
+          <w:szCs w:val="24"/>
+        </w:rPr>
+      </w:pPr>
+    </w:p>
+    <w:p>
+      <w:pPr>
+        <w:jc w:val="both"/>
+        <w:rPr>
+          <w:rFonts w:ascii="Arial" w:hAnsi="Arial" w:cs="Arial"/>
+          <w:sz w:val="24"/>
+          <w:szCs w:val="24"/>
+        </w:rPr>
+      </w:pPr>
+    </w:p>
+    <w:p>
+      <w:pPr>
+        <w:jc w:val="both"/>
+        <w:rPr>
+          <w:rFonts w:ascii="Arial" w:hAnsi="Arial" w:cs="Arial"/>
+          <w:sz w:val="24"/>
+          <w:szCs w:val="24"/>
+        </w:rPr>
+      </w:pPr>
+    </w:p>
+    <w:p>
+      <w:pPr>
+        <w:jc w:val="both"/>
+        <w:rPr>
+          <w:rFonts w:ascii="Arial" w:hAnsi="Arial" w:cs="Arial"/>
+          <w:sz w:val="24"/>
+          <w:szCs w:val="24"/>
+        </w:rPr>
+      </w:pPr>
+    </w:p>
+    <w:p>
+      <w:pPr>
+        <w:jc w:val="both"/>
+        <w:rPr>
+          <w:rFonts w:ascii="Arial" w:hAnsi="Arial" w:cs="Arial"/>
+          <w:sz w:val="24"/>
+          <w:szCs w:val="24"/>
+        </w:rPr>
+      </w:pPr>
+    </w:p>
+    <w:p>
+      <w:pPr>
+        <w:jc w:val="both"/>
+        <w:rPr>
+          <w:rFonts w:ascii="Arial" w:hAnsi="Arial" w:cs="Arial"/>
+          <w:sz w:val="24"/>
+          <w:szCs w:val="24"/>
+        </w:rPr>
+      </w:pPr>
+    </w:p>
+    <w:p>
+      <w:pPr>
+        <w:jc w:val="both"/>
+        <w:rPr>
+          <w:rFonts w:ascii="Arial" w:hAnsi="Arial" w:cs="Arial"/>
+          <w:sz w:val="24"/>
+          <w:szCs w:val="24"/>
+        </w:rPr>
+      </w:pPr>
+    </w:p>
+    <w:p>
+      <w:pPr>
+        <w:jc w:val="both"/>
+        <w:rPr>
+          <w:rFonts w:ascii="Arial" w:hAnsi="Arial" w:cs="Arial"/>
+          <w:sz w:val="24"/>
+          <w:szCs w:val="24"/>
+        </w:rPr>
+      </w:pPr>
+      <w:r>
+        <w:rPr>
+          <w:rFonts w:ascii="Arial" w:hAnsi="Arial" w:cs="Arial"/>
+          <w:sz w:val="24"/>
+          <w:szCs w:val="24"/>
+        </w:rPr>
+        <w:t>Tela principal</w:t>
+      </w:r>
+    </w:p>
+    <w:p>
+      <w:pPr>
+        <w:jc w:val="both"/>
+        <w:rPr>
+          <w:rFonts w:ascii="Arial" w:hAnsi="Arial" w:cs="Arial"/>
+          <w:sz w:val="24"/>
+          <w:szCs w:val="24"/>
+        </w:rPr>
+      </w:pPr>
+      <w:r>
+        <w:rPr>
+          <w:rFonts w:ascii="Arial" w:hAnsi="Arial" w:cs="Arial"/>
+          <w:noProof/>
+          <w:sz w:val="24"/>
+          <w:szCs w:val="24"/>
+          <w:lang w:eastAsia="pt-BR"/>
+        </w:rPr>
+        <w:drawing>
+          <wp:inline distT="0" distB="0" distL="0" distR="0">
+            <wp:extent cx="5400675" cy="2914650"/>
+            <wp:effectExtent l="0" t="0" r="9525" b="0"/>
+            <wp:docPr id="9" name="Imagem 9" descr="Tela principal"/>
+            <wp:cNvGraphicFramePr>
+              <a:graphicFrameLocks xmlns:a="http://schemas.openxmlformats.org/drawingml/2006/main" noChangeAspect="1"/>
+            </wp:cNvGraphicFramePr>
+            <a:graphic xmlns:a="http://schemas.openxmlformats.org/drawingml/2006/main">
+              <a:graphicData uri="http://schemas.openxmlformats.org/drawingml/2006/picture">
+                <pic:pic xmlns:pic="http://schemas.openxmlformats.org/drawingml/2006/picture">
+                  <pic:nvPicPr>
+                    <pic:cNvPr id="0" name="Imagem 10" descr="Tela principal"/>
+                    <pic:cNvPicPr>
+                      <a:picLocks noChangeAspect="1" noChangeArrowheads="1"/>
+                    </pic:cNvPicPr>
+                  </pic:nvPicPr>
+                  <pic:blipFill>
+                    <a:blip r:embed="rId13" cstate="print">
+                      <a:extLst>
+                        <a:ext uri="{28A0092B-C50C-407E-A947-70E740481C1C}">
+                          <a14:useLocalDpi xmlns:a14="http://schemas.microsoft.com/office/drawing/2010/main" val="0"/>
+                        </a:ext>
+                      </a:extLst>
+                    </a:blip>
+                    <a:srcRect/>
+                    <a:stretch>
+                      <a:fillRect/>
+                    </a:stretch>
+                  </pic:blipFill>
+                  <pic:spPr bwMode="auto">
+                    <a:xfrm>
+                      <a:off x="0" y="0"/>
+                      <a:ext cx="5400675" cy="2914650"/>
+                    </a:xfrm>
+                    <a:prstGeom prst="rect">
+                      <a:avLst/>
+                    </a:prstGeom>
+                    <a:noFill/>
+                    <a:ln>
+                      <a:noFill/>
+                    </a:ln>
+                  </pic:spPr>
+                </pic:pic>
+              </a:graphicData>
+            </a:graphic>
+          </wp:inline>
+        </w:drawing>
+      </w:r>
+    </w:p>
+    <w:p>
+      <w:pPr>
+        <w:jc w:val="both"/>
+        <w:rPr>
+          <w:rFonts w:ascii="Arial" w:hAnsi="Arial" w:cs="Arial"/>
+          <w:sz w:val="24"/>
+          <w:szCs w:val="24"/>
+        </w:rPr>
+      </w:pPr>
+    </w:p>
+    <w:p>
+      <w:pPr>
+        <w:jc w:val="both"/>
+        <w:rPr>
+          <w:rFonts w:ascii="Arial" w:hAnsi="Arial" w:cs="Arial"/>
+          <w:sz w:val="24"/>
+          <w:szCs w:val="24"/>
+        </w:rPr>
+      </w:pPr>
+      <w:r>
+        <w:rPr>
+          <w:rFonts w:ascii="Arial" w:hAnsi="Arial" w:cs="Arial"/>
+          <w:sz w:val="24"/>
+          <w:szCs w:val="24"/>
+        </w:rPr>
+        <w:t>Tela de menu da tela principal</w:t>
+      </w:r>
+    </w:p>
+    <w:p>
+      <w:pPr>
+        <w:jc w:val="both"/>
+        <w:rPr>
+          <w:rFonts w:ascii="Arial" w:hAnsi="Arial" w:cs="Arial"/>
+          <w:sz w:val="24"/>
+          <w:szCs w:val="24"/>
+        </w:rPr>
+      </w:pPr>
+      <w:r>
+        <w:rPr>
+          <w:rFonts w:ascii="Arial" w:hAnsi="Arial" w:cs="Arial"/>
+          <w:noProof/>
+          <w:sz w:val="24"/>
+          <w:szCs w:val="24"/>
+          <w:lang w:eastAsia="pt-BR"/>
+        </w:rPr>
+        <w:drawing>
+          <wp:inline distT="0" distB="0" distL="0" distR="0">
+            <wp:extent cx="5400675" cy="2914650"/>
+            <wp:effectExtent l="0" t="0" r="9525" b="0"/>
+            <wp:docPr id="8" name="Imagem 8" descr="tela principal menu"/>
+            <wp:cNvGraphicFramePr>
+              <a:graphicFrameLocks xmlns:a="http://schemas.openxmlformats.org/drawingml/2006/main" noChangeAspect="1"/>
+            </wp:cNvGraphicFramePr>
+            <a:graphic xmlns:a="http://schemas.openxmlformats.org/drawingml/2006/main">
+              <a:graphicData uri="http://schemas.openxmlformats.org/drawingml/2006/picture">
+                <pic:pic xmlns:pic="http://schemas.openxmlformats.org/drawingml/2006/picture">
+                  <pic:nvPicPr>
+                    <pic:cNvPr id="0" name="Imagem 3" descr="tela principal menu"/>
+                    <pic:cNvPicPr>
+                      <a:picLocks noChangeAspect="1" noChangeArrowheads="1"/>
+                    </pic:cNvPicPr>
+                  </pic:nvPicPr>
+                  <pic:blipFill>
+                    <a:blip r:embed="rId14" cstate="print">
+                      <a:extLst>
+                        <a:ext uri="{28A0092B-C50C-407E-A947-70E740481C1C}">
+                          <a14:useLocalDpi xmlns:a14="http://schemas.microsoft.com/office/drawing/2010/main" val="0"/>
+                        </a:ext>
+                      </a:extLst>
+                    </a:blip>
+                    <a:srcRect/>
+                    <a:stretch>
+                      <a:fillRect/>
+                    </a:stretch>
+                  </pic:blipFill>
+                  <pic:spPr bwMode="auto">
+                    <a:xfrm>
+                      <a:off x="0" y="0"/>
+                      <a:ext cx="5400675" cy="2914650"/>
+                    </a:xfrm>
+                    <a:prstGeom prst="rect">
+                      <a:avLst/>
+                    </a:prstGeom>
+                    <a:noFill/>
+                    <a:ln>
+                      <a:noFill/>
+                    </a:ln>
+                  </pic:spPr>
+                </pic:pic>
+              </a:graphicData>
+            </a:graphic>
+          </wp:inline>
+        </w:drawing>
+      </w:r>
+    </w:p>
+    <w:p>
+      <w:pPr>
+        <w:jc w:val="both"/>
+        <w:rPr>
+          <w:rFonts w:ascii="Arial" w:hAnsi="Arial" w:cs="Arial"/>
+          <w:sz w:val="24"/>
+          <w:szCs w:val="24"/>
+        </w:rPr>
+      </w:pPr>
+    </w:p>
+    <w:p>
+      <w:pPr>
+        <w:jc w:val="both"/>
+        <w:rPr>
+          <w:rFonts w:ascii="Arial" w:hAnsi="Arial" w:cs="Arial"/>
+          <w:sz w:val="24"/>
+          <w:szCs w:val="24"/>
+        </w:rPr>
+      </w:pPr>
+    </w:p>
+    <w:p>
+      <w:pPr>
+        <w:jc w:val="both"/>
+        <w:rPr>
+          <w:rFonts w:ascii="Arial" w:hAnsi="Arial" w:cs="Arial"/>
+          <w:sz w:val="24"/>
+          <w:szCs w:val="24"/>
+        </w:rPr>
+      </w:pPr>
+    </w:p>
+    <w:p>
+      <w:pPr>
+        <w:jc w:val="both"/>
+        <w:rPr>
+          <w:rFonts w:ascii="Arial" w:hAnsi="Arial" w:cs="Arial"/>
+          <w:sz w:val="24"/>
+          <w:szCs w:val="24"/>
+        </w:rPr>
+      </w:pPr>
+    </w:p>
+    <w:p>
+      <w:pPr>
+        <w:jc w:val="both"/>
+        <w:rPr>
+          <w:rFonts w:ascii="Arial" w:hAnsi="Arial" w:cs="Arial"/>
+          <w:sz w:val="24"/>
+          <w:szCs w:val="24"/>
+        </w:rPr>
+      </w:pPr>
+      <w:r>
+        <w:rPr>
+          <w:rFonts w:ascii="Arial" w:hAnsi="Arial" w:cs="Arial"/>
+          <w:sz w:val="24"/>
+          <w:szCs w:val="24"/>
+        </w:rPr>
+        <w:t>Tela de menu principal da empresa</w:t>
+      </w:r>
+    </w:p>
+    <w:p>
+      <w:pPr>
+        <w:jc w:val="both"/>
+        <w:rPr>
+          <w:rFonts w:ascii="Arial" w:hAnsi="Arial" w:cs="Arial"/>
+          <w:sz w:val="24"/>
+          <w:szCs w:val="24"/>
+        </w:rPr>
+      </w:pPr>
+      <w:r>
+        <w:rPr>
+          <w:rFonts w:ascii="Arial" w:hAnsi="Arial" w:cs="Arial"/>
+          <w:noProof/>
+          <w:sz w:val="24"/>
+          <w:szCs w:val="24"/>
+          <w:lang w:eastAsia="pt-BR"/>
+        </w:rPr>
+        <w:lastRenderedPageBreak/>
+        <w:drawing>
+          <wp:inline distT="0" distB="0" distL="0" distR="0">
+            <wp:extent cx="5400675" cy="2914650"/>
+            <wp:effectExtent l="0" t="0" r="9525" b="0"/>
+            <wp:docPr id="4" name="Imagem 4" descr="menu da empresa tela principal da mesma"/>
+            <wp:cNvGraphicFramePr>
+              <a:graphicFrameLocks xmlns:a="http://schemas.openxmlformats.org/drawingml/2006/main" noChangeAspect="1"/>
+            </wp:cNvGraphicFramePr>
+            <a:graphic xmlns:a="http://schemas.openxmlformats.org/drawingml/2006/main">
+              <a:graphicData uri="http://schemas.openxmlformats.org/drawingml/2006/picture">
+                <pic:pic xmlns:pic="http://schemas.openxmlformats.org/drawingml/2006/picture">
+                  <pic:nvPicPr>
+                    <pic:cNvPr id="0" name="Imagem 13" descr="menu da empresa tela principal da mesma"/>
+                    <pic:cNvPicPr>
+                      <a:picLocks noChangeAspect="1" noChangeArrowheads="1"/>
+                    </pic:cNvPicPr>
+                  </pic:nvPicPr>
+                  <pic:blipFill>
+                    <a:blip r:embed="rId15" cstate="print">
+                      <a:extLst>
+                        <a:ext uri="{28A0092B-C50C-407E-A947-70E740481C1C}">
+                          <a14:useLocalDpi xmlns:a14="http://schemas.microsoft.com/office/drawing/2010/main" val="0"/>
+                        </a:ext>
+                      </a:extLst>
+                    </a:blip>
+                    <a:srcRect/>
+                    <a:stretch>
+                      <a:fillRect/>
+                    </a:stretch>
+                  </pic:blipFill>
+                  <pic:spPr bwMode="auto">
+                    <a:xfrm>
+                      <a:off x="0" y="0"/>
+                      <a:ext cx="5400675" cy="2914650"/>
+                    </a:xfrm>
+                    <a:prstGeom prst="rect">
+                      <a:avLst/>
+                    </a:prstGeom>
+                    <a:noFill/>
+                    <a:ln>
+                      <a:noFill/>
+                    </a:ln>
+                  </pic:spPr>
+                </pic:pic>
+              </a:graphicData>
+            </a:graphic>
+          </wp:inline>
+        </w:drawing>
+      </w:r>
+    </w:p>
+    <w:p>
+      <w:pPr>
+        <w:jc w:val="both"/>
+        <w:rPr>
+          <w:rFonts w:ascii="Arial" w:hAnsi="Arial" w:cs="Arial"/>
+          <w:sz w:val="24"/>
+          <w:szCs w:val="24"/>
+        </w:rPr>
+      </w:pPr>
+    </w:p>
+    <w:p>
+      <w:pPr>
+        <w:jc w:val="both"/>
+        <w:rPr>
+          <w:rFonts w:ascii="Arial" w:hAnsi="Arial" w:cs="Arial"/>
+          <w:sz w:val="24"/>
+          <w:szCs w:val="24"/>
+        </w:rPr>
+      </w:pPr>
+      <w:r>
+        <w:rPr>
+          <w:rFonts w:ascii="Arial" w:hAnsi="Arial" w:cs="Arial"/>
+          <w:sz w:val="24"/>
+          <w:szCs w:val="24"/>
+        </w:rPr>
+        <w:t>Tela de cadastro de item da empresa</w:t>
+      </w:r>
+    </w:p>
+    <w:p>
+      <w:pPr>
+        <w:jc w:val="both"/>
+        <w:rPr>
+          <w:rFonts w:ascii="Arial" w:hAnsi="Arial" w:cs="Arial"/>
+          <w:sz w:val="24"/>
+          <w:szCs w:val="24"/>
+        </w:rPr>
+      </w:pPr>
+      <w:r>
+        <w:rPr>
+          <w:rFonts w:ascii="Arial" w:hAnsi="Arial" w:cs="Arial"/>
+          <w:noProof/>
+          <w:sz w:val="24"/>
+          <w:szCs w:val="24"/>
+          <w:lang w:eastAsia="pt-BR"/>
+        </w:rPr>
+        <w:drawing>
+          <wp:inline distT="0" distB="0" distL="0" distR="0">
+            <wp:extent cx="5400675" cy="2914650"/>
+            <wp:effectExtent l="0" t="0" r="9525" b="0"/>
+            <wp:docPr id="3" name="Imagem 3" descr="TELA DE CADASTRO DE ITEM DA EMPRESA"/>
+            <wp:cNvGraphicFramePr>
+              <a:graphicFrameLocks xmlns:a="http://schemas.openxmlformats.org/drawingml/2006/main" noChangeAspect="1"/>
+            </wp:cNvGraphicFramePr>
+            <a:graphic xmlns:a="http://schemas.openxmlformats.org/drawingml/2006/main">
+              <a:graphicData uri="http://schemas.openxmlformats.org/drawingml/2006/picture">
+                <pic:pic xmlns:pic="http://schemas.openxmlformats.org/drawingml/2006/picture">
+                  <pic:nvPicPr>
+                    <pic:cNvPr id="0" name="Imagem 14" descr="TELA DE CADASTRO DE ITEM DA EMPRESA"/>
+                    <pic:cNvPicPr>
+                      <a:picLocks noChangeAspect="1" noChangeArrowheads="1"/>
+                    </pic:cNvPicPr>
+                  </pic:nvPicPr>
+                  <pic:blipFill>
+                    <a:blip r:embed="rId16" cstate="print">
+                      <a:extLst>
+                        <a:ext uri="{28A0092B-C50C-407E-A947-70E740481C1C}">
+                          <a14:useLocalDpi xmlns:a14="http://schemas.microsoft.com/office/drawing/2010/main" val="0"/>
+                        </a:ext>
+                      </a:extLst>
+                    </a:blip>
+                    <a:srcRect/>
+                    <a:stretch>
+                      <a:fillRect/>
+                    </a:stretch>
+                  </pic:blipFill>
+                  <pic:spPr bwMode="auto">
+                    <a:xfrm>
+                      <a:off x="0" y="0"/>
+                      <a:ext cx="5400675" cy="2914650"/>
+                    </a:xfrm>
+                    <a:prstGeom prst="rect">
+                      <a:avLst/>
+                    </a:prstGeom>
+                    <a:noFill/>
+                    <a:ln>
+                      <a:noFill/>
+                    </a:ln>
+                  </pic:spPr>
+                </pic:pic>
+              </a:graphicData>
+            </a:graphic>
+          </wp:inline>
+        </w:drawing>
+      </w:r>
+    </w:p>
+    <w:p>
+      <w:pPr>
+        <w:jc w:val="both"/>
+        <w:rPr>
+          <w:rFonts w:ascii="Arial" w:hAnsi="Arial" w:cs="Arial"/>
+          <w:sz w:val="24"/>
+          <w:szCs w:val="24"/>
+        </w:rPr>
+      </w:pPr>
+      <w:r>
+        <w:rPr>
+          <w:rFonts w:ascii="Arial" w:hAnsi="Arial" w:cs="Arial"/>
+          <w:sz w:val="24"/>
+          <w:szCs w:val="24"/>
+        </w:rPr>
+        <w:t>Tela de consulta da empresa</w:t>
+      </w:r>
+    </w:p>
+    <w:p>
+      <w:pPr>
+        <w:jc w:val="both"/>
+        <w:rPr>
+          <w:rFonts w:ascii="Arial" w:hAnsi="Arial" w:cs="Arial"/>
+          <w:sz w:val="24"/>
+          <w:szCs w:val="24"/>
+        </w:rPr>
+      </w:pPr>
+      <w:r>
+        <w:rPr>
+          <w:rFonts w:ascii="Arial" w:hAnsi="Arial" w:cs="Arial"/>
+          <w:noProof/>
+          <w:sz w:val="24"/>
+          <w:szCs w:val="24"/>
+          <w:lang w:eastAsia="pt-BR"/>
+        </w:rPr>
+        <w:lastRenderedPageBreak/>
+        <w:drawing>
+          <wp:inline distT="0" distB="0" distL="0" distR="0">
+            <wp:extent cx="5400675" cy="2914650"/>
+            <wp:effectExtent l="0" t="0" r="9525" b="0"/>
+            <wp:docPr id="2" name="Imagem 2" descr="tela consulta empresa"/>
+            <wp:cNvGraphicFramePr>
+              <a:graphicFrameLocks xmlns:a="http://schemas.openxmlformats.org/drawingml/2006/main" noChangeAspect="1"/>
+            </wp:cNvGraphicFramePr>
+            <a:graphic xmlns:a="http://schemas.openxmlformats.org/drawingml/2006/main">
+              <a:graphicData uri="http://schemas.openxmlformats.org/drawingml/2006/picture">
+                <pic:pic xmlns:pic="http://schemas.openxmlformats.org/drawingml/2006/picture">
+                  <pic:nvPicPr>
+                    <pic:cNvPr id="0" name="Imagem 18" descr="tela consulta empresa"/>
+                    <pic:cNvPicPr>
+                      <a:picLocks noChangeAspect="1" noChangeArrowheads="1"/>
+                    </pic:cNvPicPr>
+                  </pic:nvPicPr>
+                  <pic:blipFill>
+                    <a:blip r:embed="rId17" cstate="print">
+                      <a:extLst>
+                        <a:ext uri="{28A0092B-C50C-407E-A947-70E740481C1C}">
+                          <a14:useLocalDpi xmlns:a14="http://schemas.microsoft.com/office/drawing/2010/main" val="0"/>
+                        </a:ext>
+                      </a:extLst>
+                    </a:blip>
+                    <a:srcRect/>
+                    <a:stretch>
+                      <a:fillRect/>
+                    </a:stretch>
+                  </pic:blipFill>
+                  <pic:spPr bwMode="auto">
+                    <a:xfrm>
+                      <a:off x="0" y="0"/>
+                      <a:ext cx="5400675" cy="2914650"/>
+                    </a:xfrm>
+                    <a:prstGeom prst="rect">
+                      <a:avLst/>
+                    </a:prstGeom>
+                    <a:noFill/>
+                    <a:ln>
+                      <a:noFill/>
+                    </a:ln>
+                  </pic:spPr>
+                </pic:pic>
+              </a:graphicData>
+            </a:graphic>
+          </wp:inline>
+        </w:drawing>
+      </w:r>
+    </w:p>
+    <w:p>
+      <w:pPr>
+        <w:jc w:val="both"/>
+        <w:rPr>
+          <w:rFonts w:ascii="Arial" w:hAnsi="Arial" w:cs="Arial"/>
+          <w:sz w:val="24"/>
+          <w:szCs w:val="24"/>
+        </w:rPr>
+      </w:pPr>
+    </w:p>
+    <w:p>
+      <w:pPr>
+        <w:jc w:val="both"/>
+        <w:rPr>
+          <w:rFonts w:ascii="Arial" w:hAnsi="Arial" w:cs="Arial"/>
+          <w:sz w:val="24"/>
+          <w:szCs w:val="24"/>
+        </w:rPr>
+      </w:pPr>
+    </w:p>
+    <w:p>
+      <w:pPr>
+        <w:jc w:val="both"/>
+        <w:rPr>
+          <w:rFonts w:ascii="Arial" w:hAnsi="Arial" w:cs="Arial"/>
+          <w:sz w:val="24"/>
+          <w:szCs w:val="24"/>
+        </w:rPr>
+      </w:pPr>
+    </w:p>
+    <w:p>
+      <w:pPr>
+        <w:jc w:val="both"/>
+        <w:rPr>
+          <w:rFonts w:ascii="Arial" w:hAnsi="Arial" w:cs="Arial"/>
+          <w:sz w:val="24"/>
+          <w:szCs w:val="24"/>
+        </w:rPr>
+      </w:pPr>
+    </w:p>
+    <w:p>
+      <w:pPr>
+        <w:jc w:val="both"/>
+        <w:rPr>
+          <w:rFonts w:ascii="Arial" w:hAnsi="Arial" w:cs="Arial"/>
+          <w:sz w:val="24"/>
+          <w:szCs w:val="24"/>
+        </w:rPr>
+      </w:pPr>
+    </w:p>
+    <w:p>
+      <w:pPr>
+        <w:jc w:val="both"/>
+        <w:rPr>
+          <w:rFonts w:ascii="Arial" w:hAnsi="Arial" w:cs="Arial"/>
+          <w:sz w:val="24"/>
+          <w:szCs w:val="24"/>
+        </w:rPr>
+      </w:pPr>
+    </w:p>
+    <w:p>
+      <w:pPr>
+        <w:jc w:val="both"/>
+        <w:rPr>
+          <w:rFonts w:ascii="Arial" w:hAnsi="Arial" w:cs="Arial"/>
+          <w:sz w:val="24"/>
+          <w:szCs w:val="24"/>
+        </w:rPr>
+      </w:pPr>
+    </w:p>
+    <w:p>
+      <w:pPr>
+        <w:jc w:val="both"/>
+        <w:rPr>
+          <w:rFonts w:ascii="Arial" w:hAnsi="Arial" w:cs="Arial"/>
+          <w:sz w:val="24"/>
+          <w:szCs w:val="24"/>
+        </w:rPr>
+      </w:pPr>
+    </w:p>
+    <w:p>
+      <w:pPr>
+        <w:jc w:val="both"/>
+        <w:rPr>
+          <w:rFonts w:ascii="Arial" w:hAnsi="Arial" w:cs="Arial"/>
+          <w:sz w:val="24"/>
+          <w:szCs w:val="24"/>
+        </w:rPr>
+      </w:pPr>
+    </w:p>
+    <w:p>
+      <w:pPr>
+        <w:jc w:val="both"/>
+        <w:rPr>
+          <w:rFonts w:ascii="Arial" w:hAnsi="Arial" w:cs="Arial"/>
+          <w:sz w:val="24"/>
+          <w:szCs w:val="24"/>
+        </w:rPr>
+      </w:pPr>
+      <w:r>
+        <w:rPr>
+          <w:rFonts w:ascii="Arial" w:hAnsi="Arial" w:cs="Arial"/>
+          <w:sz w:val="24"/>
+          <w:szCs w:val="24"/>
+        </w:rPr>
+        <w:t>Tela de mais vendidos da empresa</w:t>
+      </w:r>
+    </w:p>
+    <w:p>
+      <w:pPr>
+        <w:jc w:val="both"/>
+        <w:rPr>
+          <w:rFonts w:ascii="Arial" w:hAnsi="Arial" w:cs="Arial"/>
+          <w:sz w:val="24"/>
+          <w:szCs w:val="24"/>
+        </w:rPr>
+      </w:pPr>
+      <w:r>
+        <w:rPr>
+          <w:rFonts w:ascii="Arial" w:hAnsi="Arial" w:cs="Arial"/>
+          <w:noProof/>
+          <w:sz w:val="24"/>
+          <w:szCs w:val="24"/>
+          <w:lang w:eastAsia="pt-BR"/>
+        </w:rPr>
+        <w:drawing>
+          <wp:inline distT="0" distB="0" distL="0" distR="0">
+            <wp:extent cx="5400675" cy="2914650"/>
+            <wp:effectExtent l="0" t="0" r="9525" b="0"/>
+            <wp:docPr id="1" name="Imagem 1" descr="tela de mais vendido da empresa"/>
+            <wp:cNvGraphicFramePr>
+              <a:graphicFrameLocks xmlns:a="http://schemas.openxmlformats.org/drawingml/2006/main" noChangeAspect="1"/>
+            </wp:cNvGraphicFramePr>
+            <a:graphic xmlns:a="http://schemas.openxmlformats.org/drawingml/2006/main">
+              <a:graphicData uri="http://schemas.openxmlformats.org/drawingml/2006/picture">
+                <pic:pic xmlns:pic="http://schemas.openxmlformats.org/drawingml/2006/picture">
+                  <pic:nvPicPr>
+                    <pic:cNvPr id="0" name="Imagem 16" descr="tela de mais vendido da empresa"/>
+                    <pic:cNvPicPr>
+                      <a:picLocks noChangeAspect="1" noChangeArrowheads="1"/>
+                    </pic:cNvPicPr>
+                  </pic:nvPicPr>
+                  <pic:blipFill>
+                    <a:blip r:embed="rId18" cstate="print">
+                      <a:extLst>
+                        <a:ext uri="{28A0092B-C50C-407E-A947-70E740481C1C}">
+                          <a14:useLocalDpi xmlns:a14="http://schemas.microsoft.com/office/drawing/2010/main" val="0"/>
+                        </a:ext>
+                      </a:extLst>
+                    </a:blip>
+                    <a:srcRect/>
+                    <a:stretch>
+                      <a:fillRect/>
+                    </a:stretch>
+                  </pic:blipFill>
+                  <pic:spPr bwMode="auto">
+                    <a:xfrm>
+                      <a:off x="0" y="0"/>
+                      <a:ext cx="5400675" cy="2914650"/>
+                    </a:xfrm>
+                    <a:prstGeom prst="rect">
+                      <a:avLst/>
+                    </a:prstGeom>
+                    <a:noFill/>
+                    <a:ln>
+                      <a:noFill/>
+                    </a:ln>
+                  </pic:spPr>
+                </pic:pic>
+              </a:graphicData>
+            </a:graphic>
+          </wp:inline>
+        </w:drawing>
+      </w:r>
+    </w:p>
+    <w:p>
+      <w:pPr>
+        <w:jc w:val="both"/>
+        <w:rPr>
+          <w:rFonts w:ascii="Arial" w:hAnsi="Arial" w:cs="Arial"/>
+          <w:sz w:val="24"/>
+          <w:szCs w:val="24"/>
+        </w:rPr>
+      </w:pPr>
+    </w:p>
+    <w:p>
+      <w:pPr>
         <w:pStyle w:val="Ttulo3"/>
         <w:shd w:val="clear" w:color="auto" w:fill="FFFFFF"/>
         <w:spacing w:before="0" w:beforeAutospacing="0" w:after="84" w:afterAutospacing="0"/>
@@ -2594,7 +5626,7 @@
         </w:rPr>
         <w:t>&lt;</w:t>
       </w:r>
-      <w:hyperlink r:id="rId8" w:history="1">
+      <w:hyperlink r:id="rId19" w:history="1">
         <w:r>
           <w:rPr>
             <w:rStyle w:val="Hyperlink"/>
@@ -2648,6 +5680,109 @@
       <w:pPr>
         <w:pStyle w:val="Ttulo3"/>
         <w:shd w:val="clear" w:color="auto" w:fill="FFFFFF"/>
+        <w:spacing w:before="0" w:beforeAutospacing="0" w:after="84" w:afterAutospacing="0"/>
+        <w:jc w:val="both"/>
+        <w:textAlignment w:val="baseline"/>
+        <w:rPr>
+          <w:rFonts w:ascii="Arial" w:hAnsi="Arial" w:cs="Arial"/>
+          <w:b w:val="0"/>
+          <w:color w:val="000000" w:themeColor="text1"/>
+          <w:sz w:val="24"/>
+          <w:szCs w:val="24"/>
+        </w:rPr>
+      </w:pPr>
+      <w:r>
+        <w:rPr>
+          <w:rFonts w:ascii="Arial" w:hAnsi="Arial" w:cs="Arial"/>
+          <w:b w:val="0"/>
+          <w:color w:val="000000" w:themeColor="text1"/>
+          <w:sz w:val="24"/>
+          <w:szCs w:val="24"/>
+        </w:rPr>
+        <w:t xml:space="preserve">Oracle. </w:t>
+      </w:r>
+      <w:r>
+        <w:rPr>
+          <w:rFonts w:ascii="Arial" w:hAnsi="Arial" w:cs="Arial"/>
+          <w:color w:val="000000" w:themeColor="text1"/>
+          <w:sz w:val="24"/>
+          <w:szCs w:val="24"/>
+        </w:rPr>
+        <w:t>MySQL</w:t>
+      </w:r>
+      <w:r>
+        <w:rPr>
+          <w:rFonts w:ascii="Arial" w:hAnsi="Arial" w:cs="Arial"/>
+          <w:b w:val="0"/>
+          <w:color w:val="000000" w:themeColor="text1"/>
+          <w:sz w:val="24"/>
+          <w:szCs w:val="24"/>
+        </w:rPr>
+        <w:t xml:space="preserve"> </w:t>
+      </w:r>
+      <w:proofErr w:type="spellStart"/>
+      <w:r>
+        <w:rPr>
+          <w:rFonts w:ascii="Arial" w:hAnsi="Arial" w:cs="Arial"/>
+          <w:b w:val="0"/>
+          <w:color w:val="000000" w:themeColor="text1"/>
+          <w:sz w:val="24"/>
+          <w:szCs w:val="24"/>
+        </w:rPr>
+        <w:t>Disponivel</w:t>
+      </w:r>
+      <w:proofErr w:type="spellEnd"/>
+      <w:r>
+        <w:rPr>
+          <w:rFonts w:ascii="Arial" w:hAnsi="Arial" w:cs="Arial"/>
+          <w:b w:val="0"/>
+          <w:color w:val="000000" w:themeColor="text1"/>
+          <w:sz w:val="24"/>
+          <w:szCs w:val="24"/>
+        </w:rPr>
+        <w:t xml:space="preserve"> em: </w:t>
+      </w:r>
+      <w:r>
+        <w:rPr>
+          <w:rFonts w:ascii="Arial" w:hAnsi="Arial" w:cs="Arial"/>
+          <w:b w:val="0"/>
+          <w:color w:val="000000" w:themeColor="text1"/>
+          <w:sz w:val="24"/>
+          <w:szCs w:val="24"/>
+        </w:rPr>
+        <w:t>https://www.oracle.com/br/mysql/index.html</w:t>
+      </w:r>
+    </w:p>
+    <w:p>
+      <w:pPr>
+        <w:pStyle w:val="Ttulo3"/>
+        <w:shd w:val="clear" w:color="auto" w:fill="FFFFFF"/>
+        <w:spacing w:before="0" w:beforeAutospacing="0" w:after="84" w:afterAutospacing="0"/>
+        <w:jc w:val="both"/>
+        <w:textAlignment w:val="baseline"/>
+        <w:rPr>
+          <w:rFonts w:ascii="Arial" w:hAnsi="Arial" w:cs="Arial"/>
+          <w:b w:val="0"/>
+          <w:color w:val="000000" w:themeColor="text1"/>
+          <w:sz w:val="24"/>
+          <w:szCs w:val="24"/>
+        </w:rPr>
+      </w:pPr>
+      <w:r>
+        <w:rPr>
+          <w:rFonts w:ascii="Arial" w:hAnsi="Arial" w:cs="Arial"/>
+          <w:b w:val="0"/>
+          <w:color w:val="000000" w:themeColor="text1"/>
+          <w:sz w:val="24"/>
+          <w:szCs w:val="24"/>
+        </w:rPr>
+        <w:t>Acesso em: 9 de março de 2017.</w:t>
+      </w:r>
+    </w:p>
+    <w:p>
+      <w:pPr>
+        <w:pStyle w:val="Ttulo3"/>
+        <w:shd w:val="clear" w:color="auto" w:fill="FFFFFF"/>
         <w:spacing w:before="0" w:beforeAutospacing="0" w:after="84" w:afterAutospacing="0" w:line="423" w:lineRule="atLeast"/>
         <w:textAlignment w:val="baseline"/>
         <w:rPr>
@@ -2667,13 +5802,11 @@
           <w:sz w:val="24"/>
           <w:szCs w:val="24"/>
         </w:rPr>
-        <w:lastRenderedPageBreak/>
         <w:t xml:space="preserve">Java. </w:t>
       </w:r>
       <w:r>
         <w:rPr>
           <w:rFonts w:ascii="Helvetica" w:hAnsi="Helvetica" w:cs="Helvetica"/>
-          <w:color w:val="333333"/>
           <w:sz w:val="24"/>
           <w:szCs w:val="24"/>
         </w:rPr>
@@ -2683,7 +5816,6 @@
       <w:r>
         <w:rPr>
           <w:rFonts w:ascii="Helvetica" w:hAnsi="Helvetica" w:cs="Helvetica"/>
-          <w:color w:val="333333"/>
           <w:sz w:val="24"/>
           <w:szCs w:val="24"/>
         </w:rPr>
@@ -2693,20 +5825,10 @@
       <w:r>
         <w:rPr>
           <w:rFonts w:ascii="Helvetica" w:hAnsi="Helvetica" w:cs="Helvetica"/>
-          <w:color w:val="333333"/>
-          <w:sz w:val="24"/>
-          <w:szCs w:val="24"/>
-        </w:rPr>
-        <w:t xml:space="preserve"> Kit (JDK)?</w:t>
-      </w:r>
-      <w:r>
-        <w:rPr>
-          <w:rFonts w:ascii="Helvetica" w:hAnsi="Helvetica" w:cs="Helvetica"/>
-          <w:color w:val="333333"/>
-          <w:sz w:val="24"/>
-          <w:szCs w:val="24"/>
-        </w:rPr>
-        <w:t xml:space="preserve"> </w:t>
+          <w:sz w:val="24"/>
+          <w:szCs w:val="24"/>
+        </w:rPr>
+        <w:t xml:space="preserve"> Kit (JDK)? </w:t>
       </w:r>
       <w:proofErr w:type="spellStart"/>
       <w:r>
@@ -2719,7 +5841,6 @@
         </w:rPr>
         <w:t>Disponive</w:t>
       </w:r>
-      <w:proofErr w:type="spellEnd"/>
       <w:r>
         <w:rPr>
           <w:rFonts w:ascii="Helvetica" w:hAnsi="Helvetica" w:cs="Helvetica"/>
@@ -2728,9 +5849,20 @@
           <w:sz w:val="24"/>
           <w:szCs w:val="24"/>
         </w:rPr>
+        <w:t>l</w:t>
+      </w:r>
+      <w:proofErr w:type="spellEnd"/>
+      <w:r>
+        <w:rPr>
+          <w:rFonts w:ascii="Helvetica" w:hAnsi="Helvetica" w:cs="Helvetica"/>
+          <w:b w:val="0"/>
+          <w:color w:val="333333"/>
+          <w:sz w:val="24"/>
+          <w:szCs w:val="24"/>
+        </w:rPr>
         <w:t xml:space="preserve"> em: </w:t>
       </w:r>
-      <w:hyperlink r:id="rId9" w:history="1">
+      <w:hyperlink r:id="rId20" w:history="1">
         <w:r>
           <w:rPr>
             <w:rStyle w:val="Hyperlink"/>
@@ -2784,6 +5916,152 @@
           <w:szCs w:val="24"/>
         </w:rPr>
       </w:pPr>
+      <w:proofErr w:type="spellStart"/>
+      <w:r>
+        <w:rPr>
+          <w:rFonts w:ascii="Arial" w:hAnsi="Arial" w:cs="Arial"/>
+          <w:b w:val="0"/>
+          <w:color w:val="000000" w:themeColor="text1"/>
+          <w:sz w:val="24"/>
+          <w:szCs w:val="24"/>
+        </w:rPr>
+        <w:t>NetBeans</w:t>
+      </w:r>
+      <w:proofErr w:type="spellEnd"/>
+      <w:r>
+        <w:rPr>
+          <w:rFonts w:ascii="Arial" w:hAnsi="Arial" w:cs="Arial"/>
+          <w:b w:val="0"/>
+          <w:color w:val="000000" w:themeColor="text1"/>
+          <w:sz w:val="24"/>
+          <w:szCs w:val="24"/>
+        </w:rPr>
+        <w:t xml:space="preserve">, </w:t>
+      </w:r>
+      <w:proofErr w:type="spellStart"/>
+      <w:r>
+        <w:rPr>
+          <w:rFonts w:ascii="Arial" w:hAnsi="Arial" w:cs="Arial"/>
+          <w:color w:val="000000" w:themeColor="text1"/>
+          <w:sz w:val="24"/>
+          <w:szCs w:val="24"/>
+          <w:shd w:val="clear" w:color="auto" w:fill="FFFFFF"/>
+        </w:rPr>
+        <w:t>NetBeans</w:t>
+      </w:r>
+      <w:proofErr w:type="spellEnd"/>
+      <w:r>
+        <w:rPr>
+          <w:rFonts w:ascii="Arial" w:hAnsi="Arial" w:cs="Arial"/>
+          <w:color w:val="000000" w:themeColor="text1"/>
+          <w:sz w:val="24"/>
+          <w:szCs w:val="24"/>
+          <w:shd w:val="clear" w:color="auto" w:fill="FFFFFF"/>
+        </w:rPr>
+        <w:t xml:space="preserve">, </w:t>
+      </w:r>
+      <w:proofErr w:type="spellStart"/>
+      <w:r>
+        <w:rPr>
+          <w:rFonts w:ascii="Arial" w:hAnsi="Arial" w:cs="Arial"/>
+          <w:color w:val="000000" w:themeColor="text1"/>
+          <w:sz w:val="24"/>
+          <w:szCs w:val="24"/>
+          <w:shd w:val="clear" w:color="auto" w:fill="FFFFFF"/>
+        </w:rPr>
+        <w:t>NetBeans</w:t>
+      </w:r>
+      <w:proofErr w:type="spellEnd"/>
+      <w:r>
+        <w:rPr>
+          <w:rFonts w:ascii="Arial" w:hAnsi="Arial" w:cs="Arial"/>
+          <w:color w:val="000000" w:themeColor="text1"/>
+          <w:sz w:val="24"/>
+          <w:szCs w:val="24"/>
+          <w:shd w:val="clear" w:color="auto" w:fill="FFFFFF"/>
+        </w:rPr>
+        <w:t xml:space="preserve"> IDE </w:t>
+      </w:r>
+      <w:proofErr w:type="spellStart"/>
+      <w:r>
+        <w:rPr>
+          <w:rFonts w:ascii="Arial" w:hAnsi="Arial" w:cs="Arial"/>
+          <w:color w:val="000000" w:themeColor="text1"/>
+          <w:sz w:val="24"/>
+          <w:szCs w:val="24"/>
+          <w:shd w:val="clear" w:color="auto" w:fill="FFFFFF"/>
+        </w:rPr>
+        <w:t>Features</w:t>
+      </w:r>
+      <w:proofErr w:type="spellEnd"/>
+      <w:r>
+        <w:rPr>
+          <w:rFonts w:ascii="Arial" w:hAnsi="Arial" w:cs="Arial"/>
+          <w:b w:val="0"/>
+          <w:color w:val="000000" w:themeColor="text1"/>
+          <w:sz w:val="24"/>
+          <w:szCs w:val="24"/>
+          <w:shd w:val="clear" w:color="auto" w:fill="FFFFFF"/>
+        </w:rPr>
+        <w:t xml:space="preserve"> </w:t>
+      </w:r>
+      <w:proofErr w:type="spellStart"/>
+      <w:r>
+        <w:rPr>
+          <w:rFonts w:ascii="Arial" w:hAnsi="Arial" w:cs="Arial"/>
+          <w:b w:val="0"/>
+          <w:color w:val="000000" w:themeColor="text1"/>
+          <w:sz w:val="24"/>
+          <w:szCs w:val="24"/>
+          <w:shd w:val="clear" w:color="auto" w:fill="FFFFFF"/>
+        </w:rPr>
+        <w:t>Disponivel</w:t>
+      </w:r>
+      <w:proofErr w:type="spellEnd"/>
+      <w:r>
+        <w:rPr>
+          <w:rFonts w:ascii="Arial" w:hAnsi="Arial" w:cs="Arial"/>
+          <w:b w:val="0"/>
+          <w:color w:val="000000" w:themeColor="text1"/>
+          <w:sz w:val="24"/>
+          <w:szCs w:val="24"/>
+          <w:shd w:val="clear" w:color="auto" w:fill="FFFFFF"/>
+        </w:rPr>
+        <w:t xml:space="preserve"> em:</w:t>
+      </w:r>
+      <w:r>
+        <w:rPr>
+          <w:rFonts w:ascii="Arial" w:hAnsi="Arial" w:cs="Arial"/>
+          <w:b w:val="0"/>
+          <w:color w:val="000000" w:themeColor="text1"/>
+          <w:sz w:val="24"/>
+          <w:szCs w:val="24"/>
+          <w:shd w:val="clear" w:color="auto" w:fill="FFFFFF"/>
+        </w:rPr>
+        <w:t xml:space="preserve"> </w:t>
+      </w:r>
+      <w:hyperlink r:id="rId21" w:history="1">
+        <w:r>
+          <w:rPr>
+            <w:rStyle w:val="Hyperlink"/>
+            <w:rFonts w:ascii="Helvetica" w:hAnsi="Helvetica" w:cs="Helvetica"/>
+            <w:b w:val="0"/>
+            <w:sz w:val="24"/>
+            <w:szCs w:val="24"/>
+          </w:rPr>
+          <w:t>https://netbeans.org/features/index_pt_BR.html</w:t>
+        </w:r>
+      </w:hyperlink>
+      <w:r>
+        <w:rPr>
+          <w:rFonts w:ascii="Helvetica" w:hAnsi="Helvetica" w:cs="Helvetica"/>
+          <w:b w:val="0"/>
+          <w:color w:val="333333"/>
+          <w:sz w:val="24"/>
+          <w:szCs w:val="24"/>
+        </w:rPr>
+        <w:t xml:space="preserve"> Acesso em: 09 de março de 2017.</w:t>
+      </w:r>
     </w:p>
     <w:p>
       <w:pPr>
@@ -2800,35 +6078,6 @@
           <w:szCs w:val="24"/>
         </w:rPr>
       </w:pPr>
-      <w:r>
-        <w:rPr>
-          <w:rFonts w:ascii="Arial" w:hAnsi="Arial" w:cs="Arial"/>
-          <w:b w:val="0"/>
-          <w:color w:val="000000" w:themeColor="text1"/>
-          <w:sz w:val="24"/>
-          <w:szCs w:val="24"/>
-        </w:rPr>
-        <w:t xml:space="preserve">Cola da Web. </w:t>
-      </w:r>
-      <w:r>
-        <w:rPr>
-          <w:rFonts w:ascii="Arial" w:hAnsi="Arial" w:cs="Arial"/>
-          <w:color w:val="000000" w:themeColor="text1"/>
-          <w:sz w:val="24"/>
-          <w:szCs w:val="24"/>
-        </w:rPr>
-        <w:t xml:space="preserve">Sistema Operacional </w:t>
-      </w:r>
-      <w:r>
-        <w:rPr>
-          <w:rFonts w:ascii="Arial" w:hAnsi="Arial" w:cs="Arial"/>
-          <w:b w:val="0"/>
-          <w:color w:val="000000" w:themeColor="text1"/>
-          <w:sz w:val="24"/>
-          <w:szCs w:val="24"/>
-        </w:rPr>
-        <w:t>Disponível em:</w:t>
-      </w:r>
     </w:p>
     <w:p>
       <w:pPr>
@@ -2843,7 +6092,6 @@
           <w:color w:val="000000" w:themeColor="text1"/>
           <w:sz w:val="24"/>
           <w:szCs w:val="24"/>
-          <w:shd w:val="clear" w:color="auto" w:fill="FFFFFF"/>
         </w:rPr>
       </w:pPr>
       <w:r>
@@ -2853,11 +6101,250 @@
           <w:color w:val="000000" w:themeColor="text1"/>
           <w:sz w:val="24"/>
           <w:szCs w:val="24"/>
+        </w:rPr>
+        <w:t xml:space="preserve">Medeiros, </w:t>
+      </w:r>
+      <w:proofErr w:type="spellStart"/>
+      <w:r>
+        <w:rPr>
+          <w:rFonts w:ascii="Arial" w:hAnsi="Arial" w:cs="Arial"/>
+          <w:b w:val="0"/>
+          <w:color w:val="000000" w:themeColor="text1"/>
+          <w:sz w:val="24"/>
+          <w:szCs w:val="24"/>
+        </w:rPr>
+        <w:t>Higor</w:t>
+      </w:r>
+      <w:proofErr w:type="spellEnd"/>
+      <w:r>
+        <w:rPr>
+          <w:rFonts w:ascii="Arial" w:hAnsi="Arial" w:cs="Arial"/>
+          <w:b w:val="0"/>
+          <w:color w:val="000000" w:themeColor="text1"/>
+          <w:sz w:val="24"/>
+          <w:szCs w:val="24"/>
+        </w:rPr>
+        <w:t xml:space="preserve">. </w:t>
+      </w:r>
+      <w:proofErr w:type="spellStart"/>
+      <w:r>
+        <w:rPr>
+          <w:rFonts w:ascii="Arial" w:hAnsi="Arial" w:cs="Arial"/>
+          <w:b w:val="0"/>
+          <w:color w:val="000000" w:themeColor="text1"/>
+          <w:sz w:val="24"/>
+          <w:szCs w:val="24"/>
+        </w:rPr>
+        <w:t>D</w:t>
+      </w:r>
+      <w:r>
+        <w:rPr>
+          <w:rFonts w:ascii="Arial" w:hAnsi="Arial" w:cs="Arial"/>
+          <w:b w:val="0"/>
+          <w:color w:val="000000" w:themeColor="text1"/>
+          <w:sz w:val="24"/>
+          <w:szCs w:val="24"/>
+        </w:rPr>
+        <w:t>evmedia</w:t>
+      </w:r>
+      <w:proofErr w:type="spellEnd"/>
+      <w:r>
+        <w:rPr>
+          <w:rFonts w:ascii="Arial" w:hAnsi="Arial" w:cs="Arial"/>
+          <w:b w:val="0"/>
+          <w:color w:val="000000" w:themeColor="text1"/>
+          <w:sz w:val="24"/>
+          <w:szCs w:val="24"/>
+        </w:rPr>
+        <w:t xml:space="preserve">. </w:t>
+      </w:r>
+      <w:proofErr w:type="spellStart"/>
+      <w:r>
+        <w:rPr>
+          <w:rFonts w:ascii="Arial" w:hAnsi="Arial" w:cs="Arial"/>
+          <w:color w:val="000000" w:themeColor="text1"/>
+          <w:sz w:val="24"/>
+          <w:szCs w:val="24"/>
+        </w:rPr>
+        <w:t>Principios</w:t>
+      </w:r>
+      <w:proofErr w:type="spellEnd"/>
+      <w:r>
+        <w:rPr>
+          <w:rFonts w:ascii="Arial" w:hAnsi="Arial" w:cs="Arial"/>
+          <w:color w:val="000000" w:themeColor="text1"/>
+          <w:sz w:val="24"/>
+          <w:szCs w:val="24"/>
+        </w:rPr>
+        <w:t xml:space="preserve"> da engenharia de </w:t>
+      </w:r>
+      <w:r>
+        <w:rPr>
+          <w:rFonts w:ascii="Arial" w:hAnsi="Arial" w:cs="Arial"/>
+          <w:color w:val="000000" w:themeColor="text1"/>
+          <w:sz w:val="24"/>
+          <w:szCs w:val="24"/>
+        </w:rPr>
+        <w:t>software</w:t>
+      </w:r>
+      <w:r>
+        <w:rPr>
+          <w:rFonts w:ascii="Arial" w:hAnsi="Arial" w:cs="Arial"/>
+          <w:b w:val="0"/>
+          <w:color w:val="000000" w:themeColor="text1"/>
+          <w:sz w:val="24"/>
+          <w:szCs w:val="24"/>
+        </w:rPr>
+        <w:t xml:space="preserve"> </w:t>
+      </w:r>
+      <w:proofErr w:type="spellStart"/>
+      <w:r>
+        <w:rPr>
+          <w:rFonts w:ascii="Arial" w:hAnsi="Arial" w:cs="Arial"/>
+          <w:b w:val="0"/>
+          <w:color w:val="000000" w:themeColor="text1"/>
+          <w:sz w:val="24"/>
+          <w:szCs w:val="24"/>
+        </w:rPr>
+        <w:t>Disponivel</w:t>
+      </w:r>
+      <w:proofErr w:type="spellEnd"/>
+      <w:r>
+        <w:rPr>
+          <w:rFonts w:ascii="Arial" w:hAnsi="Arial" w:cs="Arial"/>
+          <w:b w:val="0"/>
+          <w:color w:val="000000" w:themeColor="text1"/>
+          <w:sz w:val="24"/>
+          <w:szCs w:val="24"/>
+        </w:rPr>
+        <w:t xml:space="preserve"> em: </w:t>
+      </w:r>
+      <w:r>
+        <w:rPr>
+          <w:rFonts w:ascii="Arial" w:hAnsi="Arial" w:cs="Arial"/>
+          <w:b w:val="0"/>
+          <w:color w:val="000000" w:themeColor="text1"/>
+          <w:sz w:val="24"/>
+          <w:szCs w:val="24"/>
+        </w:rPr>
+        <w:t>http://www.devmedia.com.br/principios-da-engenharia-de-software/29630</w:t>
+      </w:r>
+    </w:p>
+    <w:p>
+      <w:pPr>
+        <w:pStyle w:val="Ttulo3"/>
+        <w:shd w:val="clear" w:color="auto" w:fill="FFFFFF"/>
+        <w:spacing w:before="0" w:beforeAutospacing="0" w:after="84" w:afterAutospacing="0"/>
+        <w:jc w:val="both"/>
+        <w:textAlignment w:val="baseline"/>
+        <w:rPr>
+          <w:rFonts w:ascii="Arial" w:hAnsi="Arial" w:cs="Arial"/>
+          <w:b w:val="0"/>
+          <w:color w:val="000000" w:themeColor="text1"/>
+          <w:sz w:val="24"/>
+          <w:szCs w:val="24"/>
+        </w:rPr>
+      </w:pPr>
+      <w:r>
+        <w:rPr>
+          <w:rFonts w:ascii="Arial" w:hAnsi="Arial" w:cs="Arial"/>
+          <w:b w:val="0"/>
+          <w:color w:val="000000" w:themeColor="text1"/>
+          <w:sz w:val="24"/>
+          <w:szCs w:val="24"/>
+        </w:rPr>
+        <w:t>Acesso em: 09 de março de 2017.</w:t>
+      </w:r>
+    </w:p>
+    <w:p>
+      <w:pPr>
+        <w:pStyle w:val="Ttulo3"/>
+        <w:shd w:val="clear" w:color="auto" w:fill="FFFFFF"/>
+        <w:spacing w:before="0" w:beforeAutospacing="0" w:after="84" w:afterAutospacing="0"/>
+        <w:jc w:val="both"/>
+        <w:textAlignment w:val="baseline"/>
+        <w:rPr>
+          <w:rFonts w:ascii="Arial" w:hAnsi="Arial" w:cs="Arial"/>
+          <w:b w:val="0"/>
+          <w:color w:val="000000" w:themeColor="text1"/>
+          <w:sz w:val="24"/>
+          <w:szCs w:val="24"/>
+        </w:rPr>
+      </w:pPr>
+    </w:p>
+    <w:p>
+      <w:pPr>
+        <w:pStyle w:val="Ttulo3"/>
+        <w:shd w:val="clear" w:color="auto" w:fill="FFFFFF"/>
+        <w:spacing w:before="0" w:beforeAutospacing="0" w:after="84" w:afterAutospacing="0"/>
+        <w:jc w:val="both"/>
+        <w:textAlignment w:val="baseline"/>
+        <w:rPr>
+          <w:rFonts w:ascii="Arial" w:hAnsi="Arial" w:cs="Arial"/>
+          <w:b w:val="0"/>
+          <w:color w:val="000000" w:themeColor="text1"/>
+          <w:sz w:val="24"/>
+          <w:szCs w:val="24"/>
+        </w:rPr>
+      </w:pPr>
+      <w:r>
+        <w:rPr>
+          <w:rFonts w:ascii="Arial" w:hAnsi="Arial" w:cs="Arial"/>
+          <w:b w:val="0"/>
+          <w:color w:val="000000" w:themeColor="text1"/>
+          <w:sz w:val="24"/>
+          <w:szCs w:val="24"/>
+        </w:rPr>
+        <w:t xml:space="preserve">Cola da Web. </w:t>
+      </w:r>
+      <w:r>
+        <w:rPr>
+          <w:rFonts w:ascii="Arial" w:hAnsi="Arial" w:cs="Arial"/>
+          <w:color w:val="000000" w:themeColor="text1"/>
+          <w:sz w:val="24"/>
+          <w:szCs w:val="24"/>
+        </w:rPr>
+        <w:t xml:space="preserve">Sistema Operacional </w:t>
+      </w:r>
+      <w:r>
+        <w:rPr>
+          <w:rFonts w:ascii="Arial" w:hAnsi="Arial" w:cs="Arial"/>
+          <w:b w:val="0"/>
+          <w:color w:val="000000" w:themeColor="text1"/>
+          <w:sz w:val="24"/>
+          <w:szCs w:val="24"/>
+        </w:rPr>
+        <w:t>Disponível em:</w:t>
+      </w:r>
+    </w:p>
+    <w:p>
+      <w:pPr>
+        <w:pStyle w:val="Ttulo3"/>
+        <w:shd w:val="clear" w:color="auto" w:fill="FFFFFF"/>
+        <w:spacing w:before="0" w:beforeAutospacing="0" w:after="84" w:afterAutospacing="0"/>
+        <w:jc w:val="both"/>
+        <w:textAlignment w:val="baseline"/>
+        <w:rPr>
+          <w:rFonts w:ascii="Arial" w:hAnsi="Arial" w:cs="Arial"/>
+          <w:b w:val="0"/>
+          <w:color w:val="000000" w:themeColor="text1"/>
+          <w:sz w:val="24"/>
+          <w:szCs w:val="24"/>
+          <w:shd w:val="clear" w:color="auto" w:fill="FFFFFF"/>
+        </w:rPr>
+      </w:pPr>
+      <w:r>
+        <w:rPr>
+          <w:rFonts w:ascii="Arial" w:hAnsi="Arial" w:cs="Arial"/>
+          <w:b w:val="0"/>
+          <w:color w:val="000000" w:themeColor="text1"/>
+          <w:sz w:val="24"/>
+          <w:szCs w:val="24"/>
           <w:shd w:val="clear" w:color="auto" w:fill="FFFFFF"/>
         </w:rPr>
         <w:t>&lt;</w:t>
       </w:r>
-      <w:hyperlink r:id="rId10" w:history="1">
+      <w:hyperlink r:id="rId22" w:history="1">
         <w:r>
           <w:rPr>
             <w:rStyle w:val="Hyperlink"/>
@@ -3025,7 +6512,7 @@
         </w:rPr>
         <w:t>&lt;</w:t>
       </w:r>
-      <w:hyperlink r:id="rId11" w:history="1">
+      <w:hyperlink r:id="rId23" w:history="1">
         <w:r>
           <w:rPr>
             <w:rStyle w:val="Hyperlink"/>
@@ -3149,7 +6636,7 @@
           <w:szCs w:val="24"/>
         </w:rPr>
       </w:pPr>
-      <w:hyperlink r:id="rId12" w:history="1">
+      <w:hyperlink r:id="rId24" w:history="1">
         <w:r>
           <w:rPr>
             <w:rStyle w:val="Hyperlink"/>
@@ -3252,7 +6739,7 @@
         </w:rPr>
         <w:t xml:space="preserve"> em: </w:t>
       </w:r>
-      <w:hyperlink r:id="rId13" w:history="1">
+      <w:hyperlink r:id="rId25" w:history="1">
         <w:r>
           <w:rPr>
             <w:rStyle w:val="Hyperlink"/>
@@ -3383,8 +6870,119 @@
         <w:t xml:space="preserve"> acessado em: 21 de fevereiro de 2017.</w:t>
       </w:r>
     </w:p>
+    <w:p>
+      <w:pPr>
+        <w:spacing w:line="360" w:lineRule="auto"/>
+        <w:jc w:val="both"/>
+        <w:rPr>
+          <w:rFonts w:ascii="Arial" w:hAnsi="Arial" w:cs="Arial"/>
+          <w:color w:val="000000" w:themeColor="text1"/>
+          <w:sz w:val="24"/>
+          <w:szCs w:val="24"/>
+        </w:rPr>
+      </w:pPr>
+    </w:p>
+    <w:p>
+      <w:pPr>
+        <w:spacing w:line="360" w:lineRule="auto"/>
+        <w:jc w:val="both"/>
+        <w:rPr>
+          <w:rFonts w:ascii="Arial" w:hAnsi="Arial" w:cs="Arial"/>
+          <w:color w:val="000000" w:themeColor="text1"/>
+          <w:sz w:val="24"/>
+          <w:szCs w:val="24"/>
+        </w:rPr>
+      </w:pPr>
+      <w:r>
+        <w:rPr>
+          <w:rFonts w:ascii="Arial" w:hAnsi="Arial" w:cs="Arial"/>
+          <w:color w:val="000000" w:themeColor="text1"/>
+          <w:sz w:val="24"/>
+          <w:szCs w:val="24"/>
+        </w:rPr>
+        <w:t xml:space="preserve">Martinez, Marina. </w:t>
+      </w:r>
+      <w:proofErr w:type="spellStart"/>
+      <w:r>
+        <w:rPr>
+          <w:rFonts w:ascii="Arial" w:hAnsi="Arial" w:cs="Arial"/>
+          <w:color w:val="000000" w:themeColor="text1"/>
+          <w:sz w:val="24"/>
+          <w:szCs w:val="24"/>
+        </w:rPr>
+        <w:t>Infoescola</w:t>
+      </w:r>
+      <w:proofErr w:type="spellEnd"/>
+      <w:r>
+        <w:rPr>
+          <w:rFonts w:ascii="Arial" w:hAnsi="Arial" w:cs="Arial"/>
+          <w:color w:val="000000" w:themeColor="text1"/>
+          <w:sz w:val="24"/>
+          <w:szCs w:val="24"/>
+        </w:rPr>
+        <w:t xml:space="preserve">. </w:t>
+      </w:r>
+      <w:r>
+        <w:rPr>
+          <w:rFonts w:ascii="Arial" w:hAnsi="Arial" w:cs="Arial"/>
+          <w:b/>
+          <w:sz w:val="24"/>
+          <w:szCs w:val="24"/>
+        </w:rPr>
+        <w:t>Engenharia de software. UML</w:t>
+      </w:r>
+      <w:r>
+        <w:rPr>
+          <w:rFonts w:ascii="Arial" w:hAnsi="Arial" w:cs="Arial"/>
+          <w:color w:val="000000" w:themeColor="text1"/>
+          <w:sz w:val="24"/>
+          <w:szCs w:val="24"/>
+        </w:rPr>
+        <w:t xml:space="preserve"> </w:t>
+      </w:r>
+      <w:proofErr w:type="spellStart"/>
+      <w:r>
+        <w:rPr>
+          <w:rFonts w:ascii="Arial" w:hAnsi="Arial" w:cs="Arial"/>
+          <w:color w:val="000000" w:themeColor="text1"/>
+          <w:sz w:val="24"/>
+          <w:szCs w:val="24"/>
+        </w:rPr>
+        <w:t>Disponivel</w:t>
+      </w:r>
+      <w:proofErr w:type="spellEnd"/>
+      <w:r>
+        <w:rPr>
+          <w:rFonts w:ascii="Arial" w:hAnsi="Arial" w:cs="Arial"/>
+          <w:color w:val="000000" w:themeColor="text1"/>
+          <w:sz w:val="24"/>
+          <w:szCs w:val="24"/>
+        </w:rPr>
+        <w:t xml:space="preserve"> em: </w:t>
+      </w:r>
+      <w:hyperlink r:id="rId26" w:history="1">
+        <w:r>
+          <w:rPr>
+            <w:rStyle w:val="Hyperlink"/>
+            <w:rFonts w:ascii="Arial" w:hAnsi="Arial" w:cs="Arial"/>
+            <w:sz w:val="24"/>
+            <w:szCs w:val="24"/>
+          </w:rPr>
+          <w:t>http://www.infoescola.com/engenharia-de-software/uml/</w:t>
+        </w:r>
+      </w:hyperlink>
+      <w:r>
+        <w:rPr>
+          <w:rFonts w:ascii="Arial" w:hAnsi="Arial" w:cs="Arial"/>
+          <w:color w:val="000000" w:themeColor="text1"/>
+          <w:sz w:val="24"/>
+          <w:szCs w:val="24"/>
+        </w:rPr>
+        <w:t xml:space="preserve"> Acesso em: 09 de março de 2017.</w:t>
+      </w:r>
+    </w:p>
     <w:sectPr>
-      <w:footerReference w:type="default" r:id="rId14"/>
+      <w:footerReference w:type="default" r:id="rId27"/>
       <w:pgSz w:w="11906" w:h="16838"/>
       <w:pgMar w:top="1417" w:right="1701" w:bottom="1417" w:left="1701" w:header="708" w:footer="708" w:gutter="0"/>
       <w:cols w:space="708"/>
@@ -3449,7 +7047,7 @@
           <w:rPr>
             <w:noProof/>
           </w:rPr>
-          <w:t>5</w:t>
+          <w:t>14</w:t>
         </w:r>
         <w:r>
           <w:fldChar w:fldCharType="end"/>
@@ -4323,6 +7921,119 @@
     </w:lvl>
   </w:abstractNum>
   <w:abstractNum w:abstractNumId="9" w15:restartNumberingAfterBreak="0">
+    <w:nsid w:val="61B072B3"/>
+    <w:multiLevelType w:val="multilevel"/>
+    <w:tmpl w:val="0F1C0C8A"/>
+    <w:lvl w:ilvl="0">
+      <w:start w:val="1"/>
+      <w:numFmt w:val="decimal"/>
+      <w:lvlText w:val="%1"/>
+      <w:lvlJc w:val="left"/>
+      <w:pPr>
+        <w:ind w:left="360" w:hanging="360"/>
+      </w:pPr>
+      <w:rPr>
+        <w:rFonts w:hint="default"/>
+      </w:rPr>
+    </w:lvl>
+    <w:lvl w:ilvl="1">
+      <w:start w:val="3"/>
+      <w:numFmt w:val="decimal"/>
+      <w:lvlText w:val="%1.%2"/>
+      <w:lvlJc w:val="left"/>
+      <w:pPr>
+        <w:ind w:left="720" w:hanging="360"/>
+      </w:pPr>
+      <w:rPr>
+        <w:rFonts w:hint="default"/>
+      </w:rPr>
+    </w:lvl>
+    <w:lvl w:ilvl="2">
+      <w:start w:val="1"/>
+      <w:numFmt w:val="decimal"/>
+      <w:lvlText w:val="%1.%2.%3"/>
+      <w:lvlJc w:val="left"/>
+      <w:pPr>
+        <w:ind w:left="1440" w:hanging="720"/>
+      </w:pPr>
+      <w:rPr>
+        <w:rFonts w:hint="default"/>
+      </w:rPr>
+    </w:lvl>
+    <w:lvl w:ilvl="3">
+      <w:start w:val="1"/>
+      <w:numFmt w:val="decimal"/>
+      <w:lvlText w:val="%1.%2.%3.%4"/>
+      <w:lvlJc w:val="left"/>
+      <w:pPr>
+        <w:ind w:left="2160" w:hanging="1080"/>
+      </w:pPr>
+      <w:rPr>
+        <w:rFonts w:hint="default"/>
+      </w:rPr>
+    </w:lvl>
+    <w:lvl w:ilvl="4">
+      <w:start w:val="1"/>
+      <w:numFmt w:val="decimal"/>
+      <w:lvlText w:val="%1.%2.%3.%4.%5"/>
+      <w:lvlJc w:val="left"/>
+      <w:pPr>
+        <w:ind w:left="2520" w:hanging="1080"/>
+      </w:pPr>
+      <w:rPr>
+        <w:rFonts w:hint="default"/>
+      </w:rPr>
+    </w:lvl>
+    <w:lvl w:ilvl="5">
+      <w:start w:val="1"/>
+      <w:numFmt w:val="decimal"/>
+      <w:lvlText w:val="%1.%2.%3.%4.%5.%6"/>
+      <w:lvlJc w:val="left"/>
+      <w:pPr>
+        <w:ind w:left="3240" w:hanging="1440"/>
+      </w:pPr>
+      <w:rPr>
+        <w:rFonts w:hint="default"/>
+      </w:rPr>
+    </w:lvl>
+    <w:lvl w:ilvl="6">
+      <w:start w:val="1"/>
+      <w:numFmt w:val="decimal"/>
+      <w:lvlText w:val="%1.%2.%3.%4.%5.%6.%7"/>
+      <w:lvlJc w:val="left"/>
+      <w:pPr>
+        <w:ind w:left="3600" w:hanging="1440"/>
+      </w:pPr>
+      <w:rPr>
+        <w:rFonts w:hint="default"/>
+      </w:rPr>
+    </w:lvl>
+    <w:lvl w:ilvl="7">
+      <w:start w:val="1"/>
+      <w:numFmt w:val="decimal"/>
+      <w:lvlText w:val="%1.%2.%3.%4.%5.%6.%7.%8"/>
+      <w:lvlJc w:val="left"/>
+      <w:pPr>
+        <w:ind w:left="4320" w:hanging="1800"/>
+      </w:pPr>
+      <w:rPr>
+        <w:rFonts w:hint="default"/>
+      </w:rPr>
+    </w:lvl>
+    <w:lvl w:ilvl="8">
+      <w:start w:val="1"/>
+      <w:numFmt w:val="decimal"/>
+      <w:lvlText w:val="%1.%2.%3.%4.%5.%6.%7.%8.%9"/>
+      <w:lvlJc w:val="left"/>
+      <w:pPr>
+        <w:ind w:left="4680" w:hanging="1800"/>
+      </w:pPr>
+      <w:rPr>
+        <w:rFonts w:hint="default"/>
+      </w:rPr>
+    </w:lvl>
+  </w:abstractNum>
+  <w:abstractNum w:abstractNumId="10" w15:restartNumberingAfterBreak="0">
     <w:nsid w:val="750B68B6"/>
     <w:multiLevelType w:val="hybridMultilevel"/>
     <w:tmpl w:val="88C433DC"/>
@@ -4430,7 +8141,7 @@
     <w:abstractNumId w:val="6"/>
   </w:num>
   <w:num w:numId="7">
-    <w:abstractNumId w:val="9"/>
+    <w:abstractNumId w:val="10"/>
   </w:num>
   <w:num w:numId="8">
     <w:abstractNumId w:val="0"/>
@@ -4440,6 +8151,9 @@
   </w:num>
   <w:num w:numId="10">
     <w:abstractNumId w:val="2"/>
+  </w:num>
+  <w:num w:numId="11">
+    <w:abstractNumId w:val="9"/>
   </w:num>
 </w:numbering>
 </file>
@@ -5020,6 +8734,28 @@
     <w:basedOn w:val="Fontepargpadro"/>
     <w:rsid w:val="0008540C"/>
   </w:style>
+  <w:style w:type="character" w:styleId="Forte">
+    <w:name w:val="Strong"/>
+    <w:basedOn w:val="Fontepargpadro"/>
+    <w:uiPriority w:val="22"/>
+    <w:qFormat/>
+    <w:rsid w:val="00390CB6"/>
+    <w:rPr>
+      <w:b/>
+      <w:bCs/>
+    </w:rPr>
+  </w:style>
+  <w:style w:type="character" w:styleId="nfase">
+    <w:name w:val="Emphasis"/>
+    <w:basedOn w:val="Fontepargpadro"/>
+    <w:uiPriority w:val="20"/>
+    <w:qFormat/>
+    <w:rsid w:val="00390CB6"/>
+    <w:rPr>
+      <w:i/>
+      <w:iCs/>
+    </w:rPr>
+  </w:style>
 </w:styles>
 </file>
 

</xml_diff>

<commit_message>
Mudanças inéditas, eu não salvei o arquivo no commit anterior, então esse agora deve ter mais coisas, creio eu, ou eu simplesmente corrigi algum erro de portugues ou dei uma ajeitada na parte de layout, pois ta muito feio ainda =)
</commit_message>
<xml_diff>
--- a/TCC.docx
+++ b/TCC.docx
@@ -3291,8 +3291,6 @@
         </w:rPr>
         <w:t>Martinez, Marina</w:t>
       </w:r>
-      <w:bookmarkStart w:id="0" w:name="_GoBack"/>
-      <w:bookmarkEnd w:id="0"/>
       <w:r>
         <w:rPr>
           <w:rFonts w:ascii="Verdana" w:hAnsi="Verdana"/>
@@ -6555,13 +6553,28 @@
           <w:szCs w:val="24"/>
         </w:rPr>
       </w:pPr>
-      <w:r>
-        <w:rPr>
-          <w:rFonts w:ascii="Arial" w:hAnsi="Arial" w:cs="Arial"/>
-          <w:color w:val="000000" w:themeColor="text1"/>
-          <w:sz w:val="24"/>
-          <w:szCs w:val="24"/>
-        </w:rPr>
+    </w:p>
+    <w:p>
+      <w:pPr>
+        <w:spacing w:line="360" w:lineRule="auto"/>
+        <w:jc w:val="both"/>
+        <w:rPr>
+          <w:rFonts w:ascii="Arial" w:hAnsi="Arial" w:cs="Arial"/>
+          <w:color w:val="000000" w:themeColor="text1"/>
+          <w:sz w:val="24"/>
+          <w:szCs w:val="24"/>
+        </w:rPr>
+      </w:pPr>
+      <w:bookmarkStart w:id="0" w:name="_GoBack"/>
+      <w:bookmarkEnd w:id="0"/>
+      <w:r>
+        <w:rPr>
+          <w:rFonts w:ascii="Arial" w:hAnsi="Arial" w:cs="Arial"/>
+          <w:color w:val="000000" w:themeColor="text1"/>
+          <w:sz w:val="24"/>
+          <w:szCs w:val="24"/>
+        </w:rPr>
+        <w:lastRenderedPageBreak/>
         <w:t xml:space="preserve">José, Edson. </w:t>
       </w:r>
       <w:proofErr w:type="spellStart"/>
@@ -7047,7 +7060,7 @@
           <w:rPr>
             <w:noProof/>
           </w:rPr>
-          <w:t>14</w:t>
+          <w:t>3</w:t>
         </w:r>
         <w:r>
           <w:fldChar w:fldCharType="end"/>

</xml_diff>

<commit_message>
Neste commit, a atualização é em relação ao projeto ConsumidorOnline, trazendo mais conexões do tipo DAO e modelo Tabela, também um novo icone para as janelas do software.
</commit_message>
<xml_diff>
--- a/TCC.docx
+++ b/TCC.docx
@@ -2658,16 +2658,7 @@
           <w:szCs w:val="20"/>
           <w:shd w:val="clear" w:color="auto" w:fill="FFFFFF"/>
         </w:rPr>
-        <w:t>“</w:t>
-      </w:r>
-      <w:r>
-        <w:rPr>
-          <w:rFonts w:ascii="Arial" w:hAnsi="Arial" w:cs="Arial"/>
-          <w:sz w:val="20"/>
-          <w:szCs w:val="20"/>
-          <w:shd w:val="clear" w:color="auto" w:fill="FFFFFF"/>
-        </w:rPr>
-        <w:t xml:space="preserve">O MySQL é o banco de dados de código aberto mais conhecido no mundo. Com comprovado desempenho, confiabilidade e facilidade de uso, o MySQL tornou-se a principal opção de banco de dados para aplicativos baseados na Web, usado por propriedades da Web de alto </w:t>
+        <w:t xml:space="preserve">“O MySQL é o banco de dados de código aberto mais conhecido no mundo. Com comprovado desempenho, confiabilidade e facilidade de uso, o MySQL tornou-se a principal opção de banco de dados para aplicativos baseados na Web, usado por propriedades da Web de alto </w:t>
       </w:r>
       <w:r>
         <w:rPr>
@@ -2757,16 +2748,7 @@
           <w:szCs w:val="20"/>
           <w:shd w:val="clear" w:color="auto" w:fill="FFFFFF"/>
         </w:rPr>
-        <w:t xml:space="preserve"> Além disso, é uma opção extremamente popular como banco de dados integrado</w:t>
-      </w:r>
-      <w:r>
-        <w:rPr>
-          <w:rFonts w:ascii="Arial" w:hAnsi="Arial" w:cs="Arial"/>
-          <w:sz w:val="20"/>
-          <w:szCs w:val="20"/>
-          <w:shd w:val="clear" w:color="auto" w:fill="FFFFFF"/>
-        </w:rPr>
-        <w:t>”</w:t>
+        <w:t xml:space="preserve"> Além disso, é uma opção extremamente popular como banco de dados integrado”</w:t>
       </w:r>
       <w:r>
         <w:rPr>
@@ -2870,7 +2852,17 @@
           <w:sz w:val="24"/>
           <w:szCs w:val="24"/>
         </w:rPr>
-        <w:t xml:space="preserve">Engenharia de software é todo método, ferramenta e processo </w:t>
+        <w:t>Engenharia de software segundo Medeiros, é</w:t>
+      </w:r>
+      <w:bookmarkStart w:id="0" w:name="_GoBack"/>
+      <w:bookmarkEnd w:id="0"/>
+      <w:r>
+        <w:rPr>
+          <w:rFonts w:ascii="Arial" w:hAnsi="Arial" w:cs="Arial"/>
+          <w:sz w:val="24"/>
+          <w:szCs w:val="24"/>
+        </w:rPr>
+        <w:t xml:space="preserve"> todo método, ferramenta e processo </w:t>
       </w:r>
       <w:r>
         <w:rPr>
@@ -6133,17 +6125,7 @@
           <w:sz w:val="24"/>
           <w:szCs w:val="24"/>
         </w:rPr>
-        <w:t>D</w:t>
-      </w:r>
-      <w:r>
-        <w:rPr>
-          <w:rFonts w:ascii="Arial" w:hAnsi="Arial" w:cs="Arial"/>
-          <w:b w:val="0"/>
-          <w:color w:val="000000" w:themeColor="text1"/>
-          <w:sz w:val="24"/>
-          <w:szCs w:val="24"/>
-        </w:rPr>
-        <w:t>evmedia</w:t>
+        <w:t>Devmedia</w:t>
       </w:r>
       <w:proofErr w:type="spellEnd"/>
       <w:r>
@@ -6565,8 +6547,6 @@
           <w:szCs w:val="24"/>
         </w:rPr>
       </w:pPr>
-      <w:bookmarkStart w:id="0" w:name="_GoBack"/>
-      <w:bookmarkEnd w:id="0"/>
       <w:r>
         <w:rPr>
           <w:rFonts w:ascii="Arial" w:hAnsi="Arial" w:cs="Arial"/>
@@ -7060,7 +7040,7 @@
           <w:rPr>
             <w:noProof/>
           </w:rPr>
-          <w:t>3</w:t>
+          <w:t>6</w:t>
         </w:r>
         <w:r>
           <w:fldChar w:fldCharType="end"/>

</xml_diff>

<commit_message>
Atualização do TCC, coisa pra caramba nova, no momento só esperando respostas do prof =P aquela revisão bacana
</commit_message>
<xml_diff>
--- a/TCC.docx
+++ b/TCC.docx
@@ -300,6 +300,7 @@
         </w:rPr>
         <w:t xml:space="preserve">da </w:t>
       </w:r>
+      <w:bookmarkStart w:id="0" w:name="_GoBack"/>
       <w:proofErr w:type="spellStart"/>
       <w:r>
         <w:rPr>
@@ -308,6 +309,7 @@
         </w:rPr>
         <w:t>oportunização</w:t>
       </w:r>
+      <w:bookmarkEnd w:id="0"/>
       <w:proofErr w:type="spellEnd"/>
       <w:r>
         <w:rPr>
@@ -2854,8 +2856,6 @@
         </w:rPr>
         <w:t>Engenharia de software segundo Medeiros, é</w:t>
       </w:r>
-      <w:bookmarkStart w:id="0" w:name="_GoBack"/>
-      <w:bookmarkEnd w:id="0"/>
       <w:r>
         <w:rPr>
           <w:rFonts w:ascii="Arial" w:hAnsi="Arial" w:cs="Arial"/>
@@ -3258,21 +3258,13 @@
         <w:ind w:left="2268"/>
         <w:jc w:val="both"/>
         <w:rPr>
-          <w:rFonts w:ascii="Arial" w:hAnsi="Arial" w:cs="Arial"/>
-          <w:sz w:val="20"/>
-          <w:szCs w:val="20"/>
-        </w:rPr>
-      </w:pPr>
-      <w:r>
-        <w:rPr>
           <w:rFonts w:ascii="Verdana" w:hAnsi="Verdana"/>
           <w:color w:val="000000"/>
           <w:sz w:val="20"/>
           <w:szCs w:val="20"/>
           <w:shd w:val="clear" w:color="auto" w:fill="FFFFFF"/>
         </w:rPr>
-        <w:t>(</w:t>
-      </w:r>
+      </w:pPr>
       <w:r>
         <w:rPr>
           <w:rFonts w:ascii="Verdana" w:hAnsi="Verdana"/>
@@ -3281,7 +3273,7 @@
           <w:szCs w:val="20"/>
           <w:shd w:val="clear" w:color="auto" w:fill="FFFFFF"/>
         </w:rPr>
-        <w:t>Martinez, Marina</w:t>
+        <w:t>(</w:t>
       </w:r>
       <w:r>
         <w:rPr>
@@ -3291,8 +3283,1136 @@
           <w:szCs w:val="20"/>
           <w:shd w:val="clear" w:color="auto" w:fill="FFFFFF"/>
         </w:rPr>
+        <w:t>Martinez, Marina</w:t>
+      </w:r>
+      <w:r>
+        <w:rPr>
+          <w:rFonts w:ascii="Verdana" w:hAnsi="Verdana"/>
+          <w:color w:val="000000"/>
+          <w:sz w:val="20"/>
+          <w:szCs w:val="20"/>
+          <w:shd w:val="clear" w:color="auto" w:fill="FFFFFF"/>
+        </w:rPr>
         <w:t>)</w:t>
       </w:r>
+    </w:p>
+    <w:p>
+      <w:pPr>
+        <w:pStyle w:val="PargrafodaLista"/>
+        <w:numPr>
+          <w:ilvl w:val="2"/>
+          <w:numId w:val="11"/>
+        </w:numPr>
+        <w:jc w:val="both"/>
+        <w:rPr>
+          <w:rFonts w:ascii="Verdana" w:hAnsi="Verdana"/>
+          <w:color w:val="000000"/>
+          <w:sz w:val="20"/>
+          <w:szCs w:val="20"/>
+          <w:shd w:val="clear" w:color="auto" w:fill="FFFFFF"/>
+        </w:rPr>
+      </w:pPr>
+      <w:proofErr w:type="spellStart"/>
+      <w:r>
+        <w:rPr>
+          <w:rFonts w:ascii="Verdana" w:hAnsi="Verdana"/>
+          <w:color w:val="000000"/>
+          <w:sz w:val="20"/>
+          <w:szCs w:val="20"/>
+          <w:shd w:val="clear" w:color="auto" w:fill="FFFFFF"/>
+        </w:rPr>
+        <w:t>ArgoUML</w:t>
+      </w:r>
+      <w:proofErr w:type="spellEnd"/>
+    </w:p>
+    <w:p>
+      <w:pPr>
+        <w:pStyle w:val="PargrafodaLista"/>
+        <w:ind w:left="2268"/>
+        <w:jc w:val="both"/>
+      </w:pPr>
+      <w:r>
+        <w:t>“</w:t>
+      </w:r>
+      <w:r>
+        <w:t xml:space="preserve">O </w:t>
+      </w:r>
+      <w:proofErr w:type="spellStart"/>
+      <w:r>
+        <w:t>ArgoUML</w:t>
+      </w:r>
+      <w:proofErr w:type="spellEnd"/>
+      <w:r>
+        <w:t xml:space="preserve"> é uma aplicação open </w:t>
+      </w:r>
+      <w:proofErr w:type="spellStart"/>
+      <w:r>
+        <w:t>source</w:t>
+      </w:r>
+      <w:proofErr w:type="spellEnd"/>
+      <w:r>
+        <w:t xml:space="preserve"> que usa UML para modelar o desenho de softwares. Ele roda na maior parte das plataformas por ser implementado em Java. Ele dá suporte para todos os tipos de diagramas UML padrão e inclui suporte </w:t>
+      </w:r>
+      <w:proofErr w:type="gramStart"/>
+      <w:r>
+        <w:t>cognitivo.</w:t>
+      </w:r>
+      <w:r>
+        <w:t>”</w:t>
+      </w:r>
+      <w:proofErr w:type="gramEnd"/>
+    </w:p>
+    <w:p>
+      <w:pPr>
+        <w:pStyle w:val="PargrafodaLista"/>
+        <w:ind w:left="2268"/>
+        <w:jc w:val="both"/>
+      </w:pPr>
+      <w:r>
+        <w:t>(</w:t>
+      </w:r>
+      <w:proofErr w:type="spellStart"/>
+      <w:r>
+        <w:t>Erinaldo</w:t>
+      </w:r>
+      <w:proofErr w:type="spellEnd"/>
+      <w:r>
+        <w:t>, 2010)</w:t>
+      </w:r>
+    </w:p>
+    <w:p>
+      <w:pPr>
+        <w:jc w:val="both"/>
+        <w:rPr>
+          <w:rFonts w:ascii="Arial" w:hAnsi="Arial" w:cs="Arial"/>
+          <w:sz w:val="20"/>
+          <w:szCs w:val="20"/>
+        </w:rPr>
+      </w:pPr>
+    </w:p>
+    <w:p>
+      <w:pPr>
+        <w:jc w:val="both"/>
+        <w:rPr>
+          <w:rFonts w:ascii="Arial" w:hAnsi="Arial" w:cs="Arial"/>
+          <w:sz w:val="20"/>
+          <w:szCs w:val="20"/>
+        </w:rPr>
+      </w:pPr>
+      <w:r>
+        <w:rPr>
+          <w:rFonts w:ascii="Arial" w:hAnsi="Arial" w:cs="Arial"/>
+          <w:sz w:val="20"/>
+          <w:szCs w:val="20"/>
+        </w:rPr>
+        <w:t>2.0 Mecanismos de busca da internet</w:t>
+      </w:r>
+    </w:p>
+    <w:p>
+      <w:pPr>
+        <w:ind w:left="2268"/>
+        <w:jc w:val="both"/>
+        <w:rPr>
+          <w:rFonts w:ascii="Arial" w:hAnsi="Arial" w:cs="Arial"/>
+          <w:color w:val="000000"/>
+          <w:sz w:val="18"/>
+          <w:szCs w:val="18"/>
+          <w:shd w:val="clear" w:color="auto" w:fill="FFFFFF"/>
+        </w:rPr>
+      </w:pPr>
+      <w:r>
+        <w:rPr>
+          <w:rFonts w:ascii="Arial" w:hAnsi="Arial" w:cs="Arial"/>
+          <w:color w:val="000000"/>
+          <w:sz w:val="18"/>
+          <w:szCs w:val="18"/>
+          <w:shd w:val="clear" w:color="auto" w:fill="FFFFFF"/>
+        </w:rPr>
+        <w:t>“</w:t>
+      </w:r>
+      <w:r>
+        <w:rPr>
+          <w:rFonts w:ascii="Arial" w:hAnsi="Arial" w:cs="Arial"/>
+          <w:color w:val="000000"/>
+          <w:sz w:val="18"/>
+          <w:szCs w:val="18"/>
+          <w:shd w:val="clear" w:color="auto" w:fill="FFFFFF"/>
+        </w:rPr>
+        <w:t xml:space="preserve">Os Mecanismos de Busca, são conhecidos no Brasil como Sites de Busca, que são complexas ferramentas da internet, utilizadas pelos internautas em geral, que oferecem inúmeros serviços online, tais como: buscar informações, armazená-las e apresentá-las aos usuários; comunicação entre pessoas; entretenimento; </w:t>
+      </w:r>
+      <w:proofErr w:type="gramStart"/>
+      <w:r>
+        <w:rPr>
+          <w:rFonts w:ascii="Arial" w:hAnsi="Arial" w:cs="Arial"/>
+          <w:color w:val="000000"/>
+          <w:sz w:val="18"/>
+          <w:szCs w:val="18"/>
+          <w:shd w:val="clear" w:color="auto" w:fill="FFFFFF"/>
+        </w:rPr>
+        <w:t>propaganda.</w:t>
+      </w:r>
+      <w:r>
+        <w:rPr>
+          <w:rFonts w:ascii="Arial" w:hAnsi="Arial" w:cs="Arial"/>
+          <w:color w:val="000000"/>
+          <w:sz w:val="18"/>
+          <w:szCs w:val="18"/>
+          <w:shd w:val="clear" w:color="auto" w:fill="FFFFFF"/>
+        </w:rPr>
+        <w:t>”</w:t>
+      </w:r>
+      <w:proofErr w:type="gramEnd"/>
+      <w:r>
+        <w:rPr>
+          <w:rFonts w:ascii="Arial" w:hAnsi="Arial" w:cs="Arial"/>
+          <w:color w:val="000000"/>
+          <w:sz w:val="18"/>
+          <w:szCs w:val="18"/>
+          <w:shd w:val="clear" w:color="auto" w:fill="FFFFFF"/>
+        </w:rPr>
+        <w:t xml:space="preserve"> </w:t>
+      </w:r>
+    </w:p>
+    <w:p>
+      <w:pPr>
+        <w:ind w:left="2268"/>
+        <w:jc w:val="both"/>
+        <w:rPr>
+          <w:rFonts w:ascii="Arial" w:hAnsi="Arial" w:cs="Arial"/>
+          <w:color w:val="000000"/>
+          <w:sz w:val="18"/>
+          <w:szCs w:val="18"/>
+          <w:shd w:val="clear" w:color="auto" w:fill="FFFFFF"/>
+        </w:rPr>
+      </w:pPr>
+      <w:r>
+        <w:rPr>
+          <w:rFonts w:ascii="Arial" w:hAnsi="Arial" w:cs="Arial"/>
+          <w:color w:val="000000"/>
+          <w:sz w:val="18"/>
+          <w:szCs w:val="18"/>
+          <w:shd w:val="clear" w:color="auto" w:fill="FFFFFF"/>
+        </w:rPr>
+        <w:t>(</w:t>
+      </w:r>
+      <w:proofErr w:type="spellStart"/>
+      <w:r>
+        <w:rPr>
+          <w:rFonts w:ascii="Arial" w:hAnsi="Arial" w:cs="Arial"/>
+          <w:color w:val="000000"/>
+          <w:sz w:val="18"/>
+          <w:szCs w:val="18"/>
+          <w:shd w:val="clear" w:color="auto" w:fill="FFFFFF"/>
+        </w:rPr>
+        <w:t>MeioWeb</w:t>
+      </w:r>
+      <w:proofErr w:type="spellEnd"/>
+      <w:r>
+        <w:rPr>
+          <w:rFonts w:ascii="Arial" w:hAnsi="Arial" w:cs="Arial"/>
+          <w:color w:val="000000"/>
+          <w:sz w:val="18"/>
+          <w:szCs w:val="18"/>
+          <w:shd w:val="clear" w:color="auto" w:fill="FFFFFF"/>
+        </w:rPr>
+        <w:t>, O que são mecanismo de busca?)</w:t>
+      </w:r>
+    </w:p>
+    <w:p>
+      <w:pPr>
+        <w:ind w:left="2268"/>
+        <w:jc w:val="both"/>
+        <w:rPr>
+          <w:rFonts w:ascii="Arial" w:hAnsi="Arial" w:cs="Arial"/>
+          <w:color w:val="000000"/>
+          <w:sz w:val="18"/>
+          <w:szCs w:val="18"/>
+          <w:shd w:val="clear" w:color="auto" w:fill="FFFFFF"/>
+        </w:rPr>
+      </w:pPr>
+    </w:p>
+    <w:p>
+      <w:pPr>
+        <w:jc w:val="both"/>
+        <w:rPr>
+          <w:rFonts w:ascii="Arial" w:hAnsi="Arial" w:cs="Arial"/>
+          <w:color w:val="000000"/>
+          <w:sz w:val="18"/>
+          <w:szCs w:val="18"/>
+          <w:shd w:val="clear" w:color="auto" w:fill="FFFFFF"/>
+        </w:rPr>
+      </w:pPr>
+      <w:r>
+        <w:rPr>
+          <w:rFonts w:ascii="Arial" w:hAnsi="Arial" w:cs="Arial"/>
+          <w:color w:val="000000"/>
+          <w:sz w:val="18"/>
+          <w:szCs w:val="18"/>
+          <w:shd w:val="clear" w:color="auto" w:fill="FFFFFF"/>
+        </w:rPr>
+        <w:lastRenderedPageBreak/>
+        <w:t>2.1 Mecanismos de busca existentes</w:t>
+      </w:r>
+    </w:p>
+    <w:p>
+      <w:pPr>
+        <w:jc w:val="both"/>
+        <w:rPr>
+          <w:rFonts w:ascii="Arial" w:hAnsi="Arial" w:cs="Arial"/>
+          <w:sz w:val="24"/>
+          <w:szCs w:val="24"/>
+          <w:shd w:val="clear" w:color="auto" w:fill="FFFFFF"/>
+        </w:rPr>
+      </w:pPr>
+      <w:r>
+        <w:rPr>
+          <w:rFonts w:ascii="Arial" w:hAnsi="Arial" w:cs="Arial"/>
+          <w:sz w:val="24"/>
+          <w:szCs w:val="24"/>
+          <w:shd w:val="clear" w:color="auto" w:fill="FFFFFF"/>
+        </w:rPr>
+        <w:t xml:space="preserve">Segundo o site </w:t>
+      </w:r>
+      <w:proofErr w:type="spellStart"/>
+      <w:r>
+        <w:rPr>
+          <w:rFonts w:ascii="Arial" w:hAnsi="Arial" w:cs="Arial"/>
+          <w:sz w:val="24"/>
+          <w:szCs w:val="24"/>
+          <w:shd w:val="clear" w:color="auto" w:fill="FFFFFF"/>
+        </w:rPr>
+        <w:t>techtudo</w:t>
+      </w:r>
+      <w:proofErr w:type="spellEnd"/>
+      <w:r>
+        <w:rPr>
+          <w:rFonts w:ascii="Arial" w:hAnsi="Arial" w:cs="Arial"/>
+          <w:sz w:val="24"/>
+          <w:szCs w:val="24"/>
+          <w:shd w:val="clear" w:color="auto" w:fill="FFFFFF"/>
+        </w:rPr>
+        <w:t>, “[...]</w:t>
+      </w:r>
+      <w:r>
+        <w:rPr>
+          <w:rFonts w:ascii="Arial" w:hAnsi="Arial" w:cs="Arial"/>
+          <w:sz w:val="24"/>
+          <w:szCs w:val="24"/>
+          <w:shd w:val="clear" w:color="auto" w:fill="FFFFFF"/>
+        </w:rPr>
+        <w:t>o Google é hoje o buscador mais popular da Internet, oferecendo opções de busca por voz e categorias de serviços como web, imagens, mapas, vídeos, notícias, aplicativos</w:t>
+      </w:r>
+      <w:r>
+        <w:rPr>
+          <w:rFonts w:ascii="Arial" w:hAnsi="Arial" w:cs="Arial"/>
+          <w:sz w:val="24"/>
+          <w:szCs w:val="24"/>
+          <w:shd w:val="clear" w:color="auto" w:fill="FFFFFF"/>
+        </w:rPr>
+        <w:t xml:space="preserve">[...]” também sendo um dos mais rápidos e fáceis de se utilizar. </w:t>
+      </w:r>
+      <w:r>
+        <w:rPr>
+          <w:rFonts w:ascii="Arial" w:hAnsi="Arial" w:cs="Arial"/>
+          <w:sz w:val="24"/>
+          <w:szCs w:val="24"/>
+          <w:shd w:val="clear" w:color="auto" w:fill="FFFFFF"/>
+        </w:rPr>
+        <w:t xml:space="preserve">Segundo o site </w:t>
+      </w:r>
+      <w:proofErr w:type="spellStart"/>
+      <w:r>
+        <w:rPr>
+          <w:rFonts w:ascii="Arial" w:hAnsi="Arial" w:cs="Arial"/>
+          <w:sz w:val="24"/>
+          <w:szCs w:val="24"/>
+          <w:shd w:val="clear" w:color="auto" w:fill="FFFFFF"/>
+        </w:rPr>
+        <w:t>techtudo</w:t>
+      </w:r>
+      <w:proofErr w:type="spellEnd"/>
+      <w:r>
+        <w:rPr>
+          <w:rFonts w:ascii="Arial" w:hAnsi="Arial" w:cs="Arial"/>
+          <w:sz w:val="24"/>
+          <w:szCs w:val="24"/>
+          <w:shd w:val="clear" w:color="auto" w:fill="FFFFFF"/>
+        </w:rPr>
+        <w:t xml:space="preserve">, o </w:t>
+      </w:r>
+      <w:proofErr w:type="spellStart"/>
+      <w:r>
+        <w:rPr>
+          <w:rFonts w:ascii="Arial" w:hAnsi="Arial" w:cs="Arial"/>
+          <w:sz w:val="24"/>
+          <w:szCs w:val="24"/>
+          <w:shd w:val="clear" w:color="auto" w:fill="FFFFFF"/>
+        </w:rPr>
+        <w:t>baidu</w:t>
+      </w:r>
+      <w:proofErr w:type="spellEnd"/>
+      <w:r>
+        <w:rPr>
+          <w:rFonts w:ascii="Arial" w:hAnsi="Arial" w:cs="Arial"/>
+          <w:sz w:val="24"/>
+          <w:szCs w:val="24"/>
+          <w:shd w:val="clear" w:color="auto" w:fill="FFFFFF"/>
+        </w:rPr>
+        <w:t xml:space="preserve"> também </w:t>
+      </w:r>
+      <w:proofErr w:type="spellStart"/>
+      <w:r>
+        <w:rPr>
+          <w:rFonts w:ascii="Arial" w:hAnsi="Arial" w:cs="Arial"/>
+          <w:sz w:val="24"/>
+          <w:szCs w:val="24"/>
+          <w:shd w:val="clear" w:color="auto" w:fill="FFFFFF"/>
+        </w:rPr>
+        <w:t>esta</w:t>
+      </w:r>
+      <w:proofErr w:type="spellEnd"/>
+      <w:r>
+        <w:rPr>
+          <w:rFonts w:ascii="Arial" w:hAnsi="Arial" w:cs="Arial"/>
+          <w:sz w:val="24"/>
+          <w:szCs w:val="24"/>
+          <w:shd w:val="clear" w:color="auto" w:fill="FFFFFF"/>
+        </w:rPr>
+        <w:t xml:space="preserve"> na lista de um dos maiores buscadores online “O</w:t>
+      </w:r>
+      <w:r>
+        <w:rPr>
+          <w:rFonts w:ascii="Arial" w:hAnsi="Arial" w:cs="Arial"/>
+          <w:sz w:val="24"/>
+          <w:szCs w:val="24"/>
+          <w:shd w:val="clear" w:color="auto" w:fill="FFFFFF"/>
+        </w:rPr>
+        <w:t xml:space="preserve"> gigante Chinês é considerado o terceiro maior buscador do mundo e possui seu buscador que oferece entre outras coisas buscas web, de imagens, vídeos</w:t>
+      </w:r>
+      <w:r>
+        <w:rPr>
+          <w:rFonts w:ascii="Arial" w:hAnsi="Arial" w:cs="Arial"/>
+          <w:sz w:val="24"/>
+          <w:szCs w:val="24"/>
+          <w:shd w:val="clear" w:color="auto" w:fill="FFFFFF"/>
+        </w:rPr>
+        <w:t xml:space="preserve"> [...]”. </w:t>
+      </w:r>
+      <w:proofErr w:type="spellStart"/>
+      <w:r>
+        <w:rPr>
+          <w:rFonts w:ascii="Arial" w:hAnsi="Arial" w:cs="Arial"/>
+          <w:sz w:val="24"/>
+          <w:szCs w:val="24"/>
+          <w:shd w:val="clear" w:color="auto" w:fill="FFFFFF"/>
+        </w:rPr>
+        <w:t>Seguno</w:t>
+      </w:r>
+      <w:proofErr w:type="spellEnd"/>
+      <w:r>
+        <w:rPr>
+          <w:rFonts w:ascii="Arial" w:hAnsi="Arial" w:cs="Arial"/>
+          <w:sz w:val="24"/>
+          <w:szCs w:val="24"/>
+          <w:shd w:val="clear" w:color="auto" w:fill="FFFFFF"/>
+        </w:rPr>
+        <w:t xml:space="preserve"> </w:t>
+      </w:r>
+      <w:proofErr w:type="spellStart"/>
+      <w:r>
+        <w:rPr>
+          <w:rFonts w:ascii="Arial" w:hAnsi="Arial" w:cs="Arial"/>
+          <w:sz w:val="24"/>
+          <w:szCs w:val="24"/>
+          <w:shd w:val="clear" w:color="auto" w:fill="FFFFFF"/>
+        </w:rPr>
+        <w:t>techtudo</w:t>
+      </w:r>
+      <w:proofErr w:type="spellEnd"/>
+      <w:r>
+        <w:rPr>
+          <w:rFonts w:ascii="Arial" w:hAnsi="Arial" w:cs="Arial"/>
+          <w:sz w:val="24"/>
+          <w:szCs w:val="24"/>
+          <w:shd w:val="clear" w:color="auto" w:fill="FFFFFF"/>
+        </w:rPr>
+        <w:t xml:space="preserve"> o buscador </w:t>
+      </w:r>
+      <w:proofErr w:type="spellStart"/>
+      <w:r>
+        <w:rPr>
+          <w:rFonts w:ascii="Arial" w:hAnsi="Arial" w:cs="Arial"/>
+          <w:sz w:val="24"/>
+          <w:szCs w:val="24"/>
+          <w:shd w:val="clear" w:color="auto" w:fill="FFFFFF"/>
+        </w:rPr>
+        <w:t>Qwant</w:t>
+      </w:r>
+      <w:proofErr w:type="spellEnd"/>
+      <w:r>
+        <w:rPr>
+          <w:rFonts w:ascii="Arial" w:hAnsi="Arial" w:cs="Arial"/>
+          <w:sz w:val="24"/>
+          <w:szCs w:val="24"/>
+          <w:shd w:val="clear" w:color="auto" w:fill="FFFFFF"/>
+        </w:rPr>
+        <w:t xml:space="preserve"> também </w:t>
+      </w:r>
+      <w:proofErr w:type="spellStart"/>
+      <w:r>
+        <w:rPr>
+          <w:rFonts w:ascii="Arial" w:hAnsi="Arial" w:cs="Arial"/>
+          <w:sz w:val="24"/>
+          <w:szCs w:val="24"/>
+          <w:shd w:val="clear" w:color="auto" w:fill="FFFFFF"/>
+        </w:rPr>
+        <w:t>esntra</w:t>
+      </w:r>
+      <w:proofErr w:type="spellEnd"/>
+      <w:r>
+        <w:rPr>
+          <w:rFonts w:ascii="Arial" w:hAnsi="Arial" w:cs="Arial"/>
+          <w:sz w:val="24"/>
+          <w:szCs w:val="24"/>
+          <w:shd w:val="clear" w:color="auto" w:fill="FFFFFF"/>
+        </w:rPr>
+        <w:t xml:space="preserve"> nesta lista, e ainda oferece um diferencial bem curioso em relação a “pessoas”, “</w:t>
+      </w:r>
+      <w:r>
+        <w:rPr>
+          <w:rFonts w:ascii="Arial" w:hAnsi="Arial" w:cs="Arial"/>
+          <w:sz w:val="24"/>
+          <w:szCs w:val="24"/>
+          <w:shd w:val="clear" w:color="auto" w:fill="FFFFFF"/>
+        </w:rPr>
+        <w:t xml:space="preserve">O </w:t>
+      </w:r>
+      <w:proofErr w:type="spellStart"/>
+      <w:r>
+        <w:rPr>
+          <w:rFonts w:ascii="Arial" w:hAnsi="Arial" w:cs="Arial"/>
+          <w:sz w:val="24"/>
+          <w:szCs w:val="24"/>
+          <w:shd w:val="clear" w:color="auto" w:fill="FFFFFF"/>
+        </w:rPr>
+        <w:t>Qwant</w:t>
+      </w:r>
+      <w:proofErr w:type="spellEnd"/>
+      <w:r>
+        <w:rPr>
+          <w:rFonts w:ascii="Arial" w:hAnsi="Arial" w:cs="Arial"/>
+          <w:sz w:val="24"/>
+          <w:szCs w:val="24"/>
+          <w:shd w:val="clear" w:color="auto" w:fill="FFFFFF"/>
+        </w:rPr>
+        <w:t xml:space="preserve"> é um buscador francês. Além dos resultados de busca para web, fotos e vídeos, também oferece a categoria "pessoas" para que você possa encontrar todas as redes sociais de uma personalidade, e a categoria "caderno" que trabalha os assuntos com um visual como o</w:t>
+      </w:r>
+      <w:r>
+        <w:rPr>
+          <w:rStyle w:val="apple-converted-space"/>
+          <w:rFonts w:ascii="Arial" w:hAnsi="Arial" w:cs="Arial"/>
+          <w:sz w:val="24"/>
+          <w:szCs w:val="24"/>
+          <w:shd w:val="clear" w:color="auto" w:fill="FFFFFF"/>
+        </w:rPr>
+        <w:t> </w:t>
+      </w:r>
+      <w:hyperlink r:id="rId8" w:tgtFrame="_self" w:history="1">
+        <w:proofErr w:type="gramStart"/>
+        <w:r>
+          <w:rPr>
+            <w:rStyle w:val="Hyperlink"/>
+            <w:rFonts w:ascii="Arial" w:hAnsi="Arial" w:cs="Arial"/>
+            <w:color w:val="auto"/>
+            <w:sz w:val="24"/>
+            <w:szCs w:val="24"/>
+            <w:u w:val="none"/>
+            <w:bdr w:val="none" w:sz="0" w:space="0" w:color="auto" w:frame="1"/>
+            <w:shd w:val="clear" w:color="auto" w:fill="FFFFFF"/>
+          </w:rPr>
+          <w:t>Pinterest</w:t>
+        </w:r>
+      </w:hyperlink>
+      <w:r>
+        <w:rPr>
+          <w:rFonts w:ascii="Arial" w:hAnsi="Arial" w:cs="Arial"/>
+          <w:sz w:val="24"/>
+          <w:szCs w:val="24"/>
+          <w:shd w:val="clear" w:color="auto" w:fill="FFFFFF"/>
+        </w:rPr>
+        <w:t>.</w:t>
+      </w:r>
+      <w:r>
+        <w:rPr>
+          <w:rFonts w:ascii="Arial" w:hAnsi="Arial" w:cs="Arial"/>
+          <w:sz w:val="24"/>
+          <w:szCs w:val="24"/>
+          <w:shd w:val="clear" w:color="auto" w:fill="FFFFFF"/>
+        </w:rPr>
+        <w:t>”</w:t>
+      </w:r>
+      <w:proofErr w:type="gramEnd"/>
+      <w:r>
+        <w:rPr>
+          <w:rFonts w:ascii="Arial" w:hAnsi="Arial" w:cs="Arial"/>
+          <w:sz w:val="24"/>
+          <w:szCs w:val="24"/>
+          <w:shd w:val="clear" w:color="auto" w:fill="FFFFFF"/>
+        </w:rPr>
+        <w:t>.</w:t>
+      </w:r>
+    </w:p>
+    <w:p>
+      <w:pPr>
+        <w:jc w:val="both"/>
+        <w:rPr>
+          <w:rFonts w:ascii="Arial" w:hAnsi="Arial" w:cs="Arial"/>
+          <w:sz w:val="24"/>
+          <w:szCs w:val="24"/>
+          <w:shd w:val="clear" w:color="auto" w:fill="FFFFFF"/>
+        </w:rPr>
+      </w:pPr>
+    </w:p>
+    <w:p>
+      <w:pPr>
+        <w:jc w:val="both"/>
+        <w:rPr>
+          <w:rFonts w:ascii="Arial" w:hAnsi="Arial" w:cs="Arial"/>
+          <w:sz w:val="24"/>
+          <w:szCs w:val="24"/>
+          <w:shd w:val="clear" w:color="auto" w:fill="FFFFFF"/>
+        </w:rPr>
+      </w:pPr>
+      <w:proofErr w:type="gramStart"/>
+      <w:r>
+        <w:rPr>
+          <w:rFonts w:ascii="Arial" w:hAnsi="Arial" w:cs="Arial"/>
+          <w:sz w:val="24"/>
+          <w:szCs w:val="24"/>
+          <w:shd w:val="clear" w:color="auto" w:fill="FFFFFF"/>
+        </w:rPr>
+        <w:t>3.0 Comercio</w:t>
+      </w:r>
+      <w:proofErr w:type="gramEnd"/>
+      <w:r>
+        <w:rPr>
+          <w:rFonts w:ascii="Arial" w:hAnsi="Arial" w:cs="Arial"/>
+          <w:sz w:val="24"/>
+          <w:szCs w:val="24"/>
+          <w:shd w:val="clear" w:color="auto" w:fill="FFFFFF"/>
+        </w:rPr>
+        <w:t xml:space="preserve"> online </w:t>
+      </w:r>
+    </w:p>
+    <w:p>
+      <w:pPr>
+        <w:ind w:left="2268"/>
+        <w:jc w:val="both"/>
+        <w:rPr>
+          <w:rFonts w:ascii="Arial" w:hAnsi="Arial" w:cs="Arial"/>
+          <w:sz w:val="20"/>
+          <w:szCs w:val="20"/>
+          <w:shd w:val="clear" w:color="auto" w:fill="FFFFFF"/>
+        </w:rPr>
+      </w:pPr>
+      <w:r>
+        <w:rPr>
+          <w:rFonts w:ascii="Arial" w:hAnsi="Arial" w:cs="Arial"/>
+          <w:sz w:val="20"/>
+          <w:szCs w:val="20"/>
+          <w:shd w:val="clear" w:color="auto" w:fill="FFFFFF"/>
+        </w:rPr>
+        <w:t>“</w:t>
+      </w:r>
+      <w:r>
+        <w:rPr>
+          <w:rFonts w:ascii="Arial" w:hAnsi="Arial" w:cs="Arial"/>
+          <w:sz w:val="20"/>
+          <w:szCs w:val="20"/>
+          <w:shd w:val="clear" w:color="auto" w:fill="FFFFFF"/>
+        </w:rPr>
+        <w:t>Uma</w:t>
+      </w:r>
+      <w:r>
+        <w:rPr>
+          <w:rStyle w:val="apple-converted-space"/>
+          <w:rFonts w:ascii="Arial" w:hAnsi="Arial" w:cs="Arial"/>
+          <w:sz w:val="20"/>
+          <w:szCs w:val="20"/>
+          <w:shd w:val="clear" w:color="auto" w:fill="FFFFFF"/>
+        </w:rPr>
+        <w:t> </w:t>
+      </w:r>
+      <w:hyperlink r:id="rId9" w:tooltip="Saiba mais sobre a Virtual E-commerce" w:history="1">
+        <w:r>
+          <w:rPr>
+            <w:rStyle w:val="Hyperlink"/>
+            <w:rFonts w:ascii="Arial" w:hAnsi="Arial" w:cs="Arial"/>
+            <w:color w:val="auto"/>
+            <w:sz w:val="20"/>
+            <w:szCs w:val="20"/>
+            <w:u w:val="none"/>
+            <w:shd w:val="clear" w:color="auto" w:fill="FFFFFF"/>
+          </w:rPr>
+          <w:t>loja virtual</w:t>
+        </w:r>
+      </w:hyperlink>
+      <w:r>
+        <w:rPr>
+          <w:rStyle w:val="apple-converted-space"/>
+          <w:rFonts w:ascii="Arial" w:hAnsi="Arial" w:cs="Arial"/>
+          <w:sz w:val="20"/>
+          <w:szCs w:val="20"/>
+          <w:shd w:val="clear" w:color="auto" w:fill="FFFFFF"/>
+        </w:rPr>
+        <w:t> </w:t>
+      </w:r>
+      <w:r>
+        <w:rPr>
+          <w:rFonts w:ascii="Arial" w:hAnsi="Arial" w:cs="Arial"/>
+          <w:sz w:val="20"/>
+          <w:szCs w:val="20"/>
+          <w:shd w:val="clear" w:color="auto" w:fill="FFFFFF"/>
+        </w:rPr>
+        <w:t xml:space="preserve">é uma ferramenta que tem por objetivo promover negociações de compra e venda de produtos através da internet, oferecendo informações relevantes e objetivas como preço, especificações e formas de pagamento, ajudando o usuário para que ele possa adquirir um produto ou serviço com segurança e conforto de qualquer lugar do </w:t>
+      </w:r>
+      <w:proofErr w:type="gramStart"/>
+      <w:r>
+        <w:rPr>
+          <w:rFonts w:ascii="Arial" w:hAnsi="Arial" w:cs="Arial"/>
+          <w:sz w:val="20"/>
+          <w:szCs w:val="20"/>
+          <w:shd w:val="clear" w:color="auto" w:fill="FFFFFF"/>
+        </w:rPr>
+        <w:t>mundo.</w:t>
+      </w:r>
+      <w:r>
+        <w:rPr>
+          <w:rFonts w:ascii="Arial" w:hAnsi="Arial" w:cs="Arial"/>
+          <w:sz w:val="20"/>
+          <w:szCs w:val="20"/>
+          <w:shd w:val="clear" w:color="auto" w:fill="FFFFFF"/>
+        </w:rPr>
+        <w:t>”</w:t>
+      </w:r>
+      <w:proofErr w:type="gramEnd"/>
+      <w:r>
+        <w:rPr>
+          <w:rFonts w:ascii="Arial" w:hAnsi="Arial" w:cs="Arial"/>
+          <w:sz w:val="20"/>
+          <w:szCs w:val="20"/>
+          <w:shd w:val="clear" w:color="auto" w:fill="FFFFFF"/>
+        </w:rPr>
+        <w:t xml:space="preserve"> (Filho, Darcy)</w:t>
+      </w:r>
+    </w:p>
+    <w:p>
+      <w:pPr>
+        <w:jc w:val="both"/>
+        <w:rPr>
+          <w:rFonts w:ascii="Arial" w:hAnsi="Arial" w:cs="Arial"/>
+          <w:sz w:val="20"/>
+          <w:szCs w:val="20"/>
+          <w:shd w:val="clear" w:color="auto" w:fill="FFFFFF"/>
+        </w:rPr>
+      </w:pPr>
+      <w:r>
+        <w:rPr>
+          <w:rFonts w:ascii="Arial" w:hAnsi="Arial" w:cs="Arial"/>
+          <w:sz w:val="20"/>
+          <w:szCs w:val="20"/>
+          <w:shd w:val="clear" w:color="auto" w:fill="FFFFFF"/>
+        </w:rPr>
+        <w:t>3.1 e-commerce</w:t>
+      </w:r>
+    </w:p>
+    <w:p>
+      <w:pPr>
+        <w:ind w:left="2268"/>
+        <w:jc w:val="both"/>
+        <w:rPr>
+          <w:rFonts w:ascii="Arial" w:hAnsi="Arial" w:cs="Arial"/>
+          <w:sz w:val="20"/>
+          <w:szCs w:val="20"/>
+          <w:shd w:val="clear" w:color="auto" w:fill="FFFFFF"/>
+        </w:rPr>
+      </w:pPr>
+      <w:r>
+        <w:rPr>
+          <w:rStyle w:val="Forte"/>
+          <w:rFonts w:ascii="Arial" w:hAnsi="Arial" w:cs="Arial"/>
+          <w:b w:val="0"/>
+          <w:sz w:val="20"/>
+          <w:szCs w:val="20"/>
+          <w:shd w:val="clear" w:color="auto" w:fill="FFFFFF"/>
+        </w:rPr>
+        <w:t>“</w:t>
+      </w:r>
+      <w:r>
+        <w:rPr>
+          <w:rStyle w:val="Forte"/>
+          <w:rFonts w:ascii="Arial" w:hAnsi="Arial" w:cs="Arial"/>
+          <w:b w:val="0"/>
+          <w:sz w:val="20"/>
+          <w:szCs w:val="20"/>
+          <w:shd w:val="clear" w:color="auto" w:fill="FFFFFF"/>
+        </w:rPr>
+        <w:t>Comércio eletrônico</w:t>
+      </w:r>
+      <w:r>
+        <w:rPr>
+          <w:rFonts w:ascii="Arial" w:hAnsi="Arial" w:cs="Arial"/>
+          <w:sz w:val="20"/>
+          <w:szCs w:val="20"/>
+          <w:shd w:val="clear" w:color="auto" w:fill="FFFFFF"/>
+        </w:rPr>
+        <w:t>, ou simplesmente</w:t>
+      </w:r>
+      <w:r>
+        <w:rPr>
+          <w:rStyle w:val="apple-converted-space"/>
+          <w:rFonts w:ascii="Arial" w:hAnsi="Arial" w:cs="Arial"/>
+          <w:sz w:val="20"/>
+          <w:szCs w:val="20"/>
+          <w:shd w:val="clear" w:color="auto" w:fill="FFFFFF"/>
+        </w:rPr>
+        <w:t> </w:t>
+      </w:r>
+      <w:r>
+        <w:rPr>
+          <w:rStyle w:val="Forte"/>
+          <w:rFonts w:ascii="Arial" w:hAnsi="Arial" w:cs="Arial"/>
+          <w:sz w:val="20"/>
+          <w:szCs w:val="20"/>
+          <w:shd w:val="clear" w:color="auto" w:fill="FFFFFF"/>
+        </w:rPr>
+        <w:t>e-</w:t>
+      </w:r>
+      <w:r>
+        <w:rPr>
+          <w:rStyle w:val="Forte"/>
+          <w:rFonts w:ascii="Arial" w:hAnsi="Arial" w:cs="Arial"/>
+          <w:b w:val="0"/>
+          <w:sz w:val="20"/>
+          <w:szCs w:val="20"/>
+          <w:shd w:val="clear" w:color="auto" w:fill="FFFFFF"/>
+        </w:rPr>
+        <w:t>commerce</w:t>
+      </w:r>
+      <w:r>
+        <w:rPr>
+          <w:rFonts w:ascii="Arial" w:hAnsi="Arial" w:cs="Arial"/>
+          <w:sz w:val="20"/>
+          <w:szCs w:val="20"/>
+          <w:shd w:val="clear" w:color="auto" w:fill="FFFFFF"/>
+        </w:rPr>
+        <w:t>, nada mais é do que um tipo de transação comercial</w:t>
+      </w:r>
+      <w:r>
+        <w:rPr>
+          <w:rStyle w:val="apple-converted-space"/>
+          <w:rFonts w:ascii="Arial" w:hAnsi="Arial" w:cs="Arial"/>
+          <w:sz w:val="20"/>
+          <w:szCs w:val="20"/>
+          <w:shd w:val="clear" w:color="auto" w:fill="FFFFFF"/>
+        </w:rPr>
+        <w:t> </w:t>
+      </w:r>
+      <w:r>
+        <w:rPr>
+          <w:rStyle w:val="Forte"/>
+          <w:rFonts w:ascii="Arial" w:hAnsi="Arial" w:cs="Arial"/>
+          <w:sz w:val="20"/>
+          <w:szCs w:val="20"/>
+          <w:shd w:val="clear" w:color="auto" w:fill="FFFFFF"/>
+        </w:rPr>
+        <w:t xml:space="preserve">– </w:t>
+      </w:r>
+      <w:r>
+        <w:rPr>
+          <w:rStyle w:val="Forte"/>
+          <w:rFonts w:ascii="Arial" w:hAnsi="Arial" w:cs="Arial"/>
+          <w:b w:val="0"/>
+          <w:sz w:val="20"/>
+          <w:szCs w:val="20"/>
+          <w:shd w:val="clear" w:color="auto" w:fill="FFFFFF"/>
+        </w:rPr>
+        <w:t>compre/venda de bens, produtos ou serviços</w:t>
+      </w:r>
+      <w:r>
+        <w:rPr>
+          <w:rStyle w:val="Forte"/>
+          <w:rFonts w:ascii="Arial" w:hAnsi="Arial" w:cs="Arial"/>
+          <w:sz w:val="20"/>
+          <w:szCs w:val="20"/>
+          <w:shd w:val="clear" w:color="auto" w:fill="FFFFFF"/>
+        </w:rPr>
+        <w:t xml:space="preserve"> –</w:t>
+      </w:r>
+      <w:r>
+        <w:rPr>
+          <w:rStyle w:val="apple-converted-space"/>
+          <w:rFonts w:ascii="Arial" w:hAnsi="Arial" w:cs="Arial"/>
+          <w:sz w:val="20"/>
+          <w:szCs w:val="20"/>
+          <w:shd w:val="clear" w:color="auto" w:fill="FFFFFF"/>
+        </w:rPr>
+        <w:t> </w:t>
+      </w:r>
+      <w:r>
+        <w:rPr>
+          <w:rFonts w:ascii="Arial" w:hAnsi="Arial" w:cs="Arial"/>
+          <w:sz w:val="20"/>
+          <w:szCs w:val="20"/>
+          <w:shd w:val="clear" w:color="auto" w:fill="FFFFFF"/>
+        </w:rPr>
+        <w:t>feita através de um equipamento eletrônico, geralmente por um computador ligado à internet. Exemplos de e-</w:t>
+      </w:r>
+      <w:proofErr w:type="spellStart"/>
+      <w:r>
+        <w:rPr>
+          <w:rFonts w:ascii="Arial" w:hAnsi="Arial" w:cs="Arial"/>
+          <w:sz w:val="20"/>
+          <w:szCs w:val="20"/>
+          <w:shd w:val="clear" w:color="auto" w:fill="FFFFFF"/>
+        </w:rPr>
+        <w:t>commerces</w:t>
+      </w:r>
+      <w:proofErr w:type="spellEnd"/>
+      <w:r>
+        <w:rPr>
+          <w:rFonts w:ascii="Arial" w:hAnsi="Arial" w:cs="Arial"/>
+          <w:sz w:val="20"/>
+          <w:szCs w:val="20"/>
+          <w:shd w:val="clear" w:color="auto" w:fill="FFFFFF"/>
+        </w:rPr>
+        <w:t xml:space="preserve"> não vão faltar, como</w:t>
+      </w:r>
+      <w:r>
+        <w:rPr>
+          <w:rStyle w:val="apple-converted-space"/>
+          <w:rFonts w:ascii="Arial" w:hAnsi="Arial" w:cs="Arial"/>
+          <w:sz w:val="20"/>
+          <w:szCs w:val="20"/>
+          <w:shd w:val="clear" w:color="auto" w:fill="FFFFFF"/>
+        </w:rPr>
+        <w:t> </w:t>
+      </w:r>
+      <w:hyperlink r:id="rId10" w:history="1">
+        <w:r>
+          <w:rPr>
+            <w:rStyle w:val="Hyperlink"/>
+            <w:rFonts w:ascii="Arial" w:hAnsi="Arial" w:cs="Arial"/>
+            <w:color w:val="auto"/>
+            <w:sz w:val="20"/>
+            <w:szCs w:val="20"/>
+            <w:u w:val="none"/>
+            <w:shd w:val="clear" w:color="auto" w:fill="FFFFFF"/>
+          </w:rPr>
+          <w:t>Submarino</w:t>
+        </w:r>
+      </w:hyperlink>
+      <w:r>
+        <w:rPr>
+          <w:rFonts w:ascii="Arial" w:hAnsi="Arial" w:cs="Arial"/>
+          <w:sz w:val="20"/>
+          <w:szCs w:val="20"/>
+          <w:shd w:val="clear" w:color="auto" w:fill="FFFFFF"/>
+        </w:rPr>
+        <w:t>,</w:t>
+      </w:r>
+      <w:r>
+        <w:rPr>
+          <w:rStyle w:val="apple-converted-space"/>
+          <w:rFonts w:ascii="Arial" w:hAnsi="Arial" w:cs="Arial"/>
+          <w:sz w:val="20"/>
+          <w:szCs w:val="20"/>
+          <w:shd w:val="clear" w:color="auto" w:fill="FFFFFF"/>
+        </w:rPr>
+        <w:t> </w:t>
+      </w:r>
+      <w:hyperlink r:id="rId11" w:history="1">
+        <w:r>
+          <w:rPr>
+            <w:rStyle w:val="Hyperlink"/>
+            <w:rFonts w:ascii="Arial" w:hAnsi="Arial" w:cs="Arial"/>
+            <w:color w:val="auto"/>
+            <w:sz w:val="20"/>
+            <w:szCs w:val="20"/>
+            <w:u w:val="none"/>
+            <w:shd w:val="clear" w:color="auto" w:fill="FFFFFF"/>
+          </w:rPr>
+          <w:t>Mercado Livre</w:t>
+        </w:r>
+      </w:hyperlink>
+      <w:r>
+        <w:rPr>
+          <w:rFonts w:ascii="Arial" w:hAnsi="Arial" w:cs="Arial"/>
+          <w:sz w:val="20"/>
+          <w:szCs w:val="20"/>
+          <w:shd w:val="clear" w:color="auto" w:fill="FFFFFF"/>
+        </w:rPr>
+        <w:t>,</w:t>
+      </w:r>
+      <w:r>
+        <w:rPr>
+          <w:rStyle w:val="apple-converted-space"/>
+          <w:rFonts w:ascii="Arial" w:hAnsi="Arial" w:cs="Arial"/>
+          <w:sz w:val="20"/>
+          <w:szCs w:val="20"/>
+          <w:shd w:val="clear" w:color="auto" w:fill="FFFFFF"/>
+        </w:rPr>
+        <w:t> </w:t>
+      </w:r>
+      <w:hyperlink r:id="rId12" w:history="1">
+        <w:r>
+          <w:rPr>
+            <w:rStyle w:val="Hyperlink"/>
+            <w:rFonts w:ascii="Arial" w:hAnsi="Arial" w:cs="Arial"/>
+            <w:color w:val="auto"/>
+            <w:sz w:val="20"/>
+            <w:szCs w:val="20"/>
+            <w:u w:val="none"/>
+            <w:shd w:val="clear" w:color="auto" w:fill="FFFFFF"/>
+          </w:rPr>
+          <w:t>Peixe Urbano</w:t>
+        </w:r>
+      </w:hyperlink>
+      <w:r>
+        <w:rPr>
+          <w:rStyle w:val="apple-converted-space"/>
+          <w:rFonts w:ascii="Arial" w:hAnsi="Arial" w:cs="Arial"/>
+          <w:sz w:val="20"/>
+          <w:szCs w:val="20"/>
+          <w:shd w:val="clear" w:color="auto" w:fill="FFFFFF"/>
+        </w:rPr>
+        <w:t> </w:t>
+      </w:r>
+      <w:r>
+        <w:rPr>
+          <w:rFonts w:ascii="Arial" w:hAnsi="Arial" w:cs="Arial"/>
+          <w:sz w:val="20"/>
+          <w:szCs w:val="20"/>
+          <w:shd w:val="clear" w:color="auto" w:fill="FFFFFF"/>
+        </w:rPr>
+        <w:t>e</w:t>
+      </w:r>
+      <w:r>
+        <w:rPr>
+          <w:rStyle w:val="apple-converted-space"/>
+          <w:rFonts w:ascii="Arial" w:hAnsi="Arial" w:cs="Arial"/>
+          <w:sz w:val="20"/>
+          <w:szCs w:val="20"/>
+          <w:shd w:val="clear" w:color="auto" w:fill="FFFFFF"/>
+        </w:rPr>
+        <w:t> </w:t>
+      </w:r>
+      <w:hyperlink r:id="rId13" w:history="1">
+        <w:r>
+          <w:rPr>
+            <w:rStyle w:val="Hyperlink"/>
+            <w:rFonts w:ascii="Arial" w:hAnsi="Arial" w:cs="Arial"/>
+            <w:color w:val="auto"/>
+            <w:sz w:val="20"/>
+            <w:szCs w:val="20"/>
+            <w:u w:val="none"/>
+            <w:shd w:val="clear" w:color="auto" w:fill="FFFFFF"/>
+          </w:rPr>
+          <w:t xml:space="preserve">Chico </w:t>
+        </w:r>
+        <w:proofErr w:type="gramStart"/>
+        <w:r>
+          <w:rPr>
+            <w:rStyle w:val="Hyperlink"/>
+            <w:rFonts w:ascii="Arial" w:hAnsi="Arial" w:cs="Arial"/>
+            <w:color w:val="auto"/>
+            <w:sz w:val="20"/>
+            <w:szCs w:val="20"/>
+            <w:u w:val="none"/>
+            <w:shd w:val="clear" w:color="auto" w:fill="FFFFFF"/>
+          </w:rPr>
+          <w:t>Rei</w:t>
+        </w:r>
+      </w:hyperlink>
+      <w:r>
+        <w:rPr>
+          <w:rFonts w:ascii="Arial" w:hAnsi="Arial" w:cs="Arial"/>
+          <w:sz w:val="20"/>
+          <w:szCs w:val="20"/>
+          <w:shd w:val="clear" w:color="auto" w:fill="FFFFFF"/>
+        </w:rPr>
+        <w:t>.</w:t>
+      </w:r>
+      <w:r>
+        <w:rPr>
+          <w:rFonts w:ascii="Arial" w:hAnsi="Arial" w:cs="Arial"/>
+          <w:sz w:val="20"/>
+          <w:szCs w:val="20"/>
+          <w:shd w:val="clear" w:color="auto" w:fill="FFFFFF"/>
+        </w:rPr>
+        <w:t>”</w:t>
+      </w:r>
+      <w:proofErr w:type="gramEnd"/>
+      <w:r>
+        <w:rPr>
+          <w:rFonts w:ascii="Arial" w:hAnsi="Arial" w:cs="Arial"/>
+          <w:sz w:val="20"/>
+          <w:szCs w:val="20"/>
+          <w:shd w:val="clear" w:color="auto" w:fill="FFFFFF"/>
+        </w:rPr>
+        <w:t>. (</w:t>
+      </w:r>
+      <w:proofErr w:type="spellStart"/>
+      <w:r>
+        <w:rPr>
+          <w:rFonts w:ascii="Arial" w:hAnsi="Arial" w:cs="Arial"/>
+          <w:sz w:val="20"/>
+          <w:szCs w:val="20"/>
+          <w:shd w:val="clear" w:color="auto" w:fill="FFFFFF"/>
+        </w:rPr>
+        <w:t>Mont</w:t>
+      </w:r>
+      <w:proofErr w:type="spellEnd"/>
+      <w:r>
+        <w:rPr>
+          <w:rFonts w:ascii="Arial" w:hAnsi="Arial" w:cs="Arial"/>
+          <w:sz w:val="20"/>
+          <w:szCs w:val="20"/>
+          <w:shd w:val="clear" w:color="auto" w:fill="FFFFFF"/>
+        </w:rPr>
+        <w:t xml:space="preserve">, Vinicius </w:t>
+      </w:r>
+      <w:proofErr w:type="spellStart"/>
+      <w:r>
+        <w:rPr>
+          <w:rFonts w:ascii="Arial" w:hAnsi="Arial" w:cs="Arial"/>
+          <w:sz w:val="20"/>
+          <w:szCs w:val="20"/>
+          <w:shd w:val="clear" w:color="auto" w:fill="FFFFFF"/>
+        </w:rPr>
+        <w:t>Serrat</w:t>
+      </w:r>
+      <w:proofErr w:type="spellEnd"/>
+      <w:r>
+        <w:rPr>
+          <w:rFonts w:ascii="Arial" w:hAnsi="Arial" w:cs="Arial"/>
+          <w:sz w:val="20"/>
+          <w:szCs w:val="20"/>
+          <w:shd w:val="clear" w:color="auto" w:fill="FFFFFF"/>
+        </w:rPr>
+        <w:t>, 2011).</w:t>
+      </w:r>
+    </w:p>
+    <w:p>
+      <w:pPr>
+        <w:jc w:val="both"/>
+        <w:rPr>
+          <w:rFonts w:ascii="Arial" w:hAnsi="Arial" w:cs="Arial"/>
+          <w:sz w:val="20"/>
+          <w:szCs w:val="20"/>
+          <w:shd w:val="clear" w:color="auto" w:fill="FFFFFF"/>
+        </w:rPr>
+      </w:pPr>
     </w:p>
     <w:p>
       <w:pPr>
@@ -4054,7 +5174,7 @@
                     </pic:cNvPicPr>
                   </pic:nvPicPr>
                   <pic:blipFill>
-                    <a:blip r:embed="rId8">
+                    <a:blip r:embed="rId14">
                       <a:extLst>
                         <a:ext uri="{28A0092B-C50C-407E-A947-70E740481C1C}">
                           <a14:useLocalDpi xmlns:a14="http://schemas.microsoft.com/office/drawing/2010/main" val="0"/>
@@ -4139,7 +5259,7 @@
                     </pic:cNvPicPr>
                   </pic:nvPicPr>
                   <pic:blipFill>
-                    <a:blip r:embed="rId9">
+                    <a:blip r:embed="rId15">
                       <a:extLst>
                         <a:ext uri="{28A0092B-C50C-407E-A947-70E740481C1C}">
                           <a14:useLocalDpi xmlns:a14="http://schemas.microsoft.com/office/drawing/2010/main" val="0"/>
@@ -4258,7 +5378,7 @@
                     </pic:cNvPicPr>
                   </pic:nvPicPr>
                   <pic:blipFill>
-                    <a:blip r:embed="rId10">
+                    <a:blip r:embed="rId16">
                       <a:extLst>
                         <a:ext uri="{28A0092B-C50C-407E-A947-70E740481C1C}">
                           <a14:useLocalDpi xmlns:a14="http://schemas.microsoft.com/office/drawing/2010/main" val="0"/>
@@ -4511,7 +5631,7 @@
                     </pic:cNvPicPr>
                   </pic:nvPicPr>
                   <pic:blipFill>
-                    <a:blip r:embed="rId11" cstate="print">
+                    <a:blip r:embed="rId17" cstate="print">
                       <a:extLst>
                         <a:ext uri="{28A0092B-C50C-407E-A947-70E740481C1C}">
                           <a14:useLocalDpi xmlns:a14="http://schemas.microsoft.com/office/drawing/2010/main" val="0"/>
@@ -4629,778 +5749,6 @@
                 <pic:pic xmlns:pic="http://schemas.openxmlformats.org/drawingml/2006/picture">
                   <pic:nvPicPr>
                     <pic:cNvPr id="0" name="Imagem 6" descr="Tela de login e criacao de conta"/>
-                    <pic:cNvPicPr>
-                      <a:picLocks noChangeAspect="1" noChangeArrowheads="1"/>
-                    </pic:cNvPicPr>
-                  </pic:nvPicPr>
-                  <pic:blipFill>
-                    <a:blip r:embed="rId12" cstate="print">
-                      <a:extLst>
-                        <a:ext uri="{28A0092B-C50C-407E-A947-70E740481C1C}">
-                          <a14:useLocalDpi xmlns:a14="http://schemas.microsoft.com/office/drawing/2010/main" val="0"/>
-                        </a:ext>
-                      </a:extLst>
-                    </a:blip>
-                    <a:srcRect/>
-                    <a:stretch>
-                      <a:fillRect/>
-                    </a:stretch>
-                  </pic:blipFill>
-                  <pic:spPr bwMode="auto">
-                    <a:xfrm>
-                      <a:off x="0" y="0"/>
-                      <a:ext cx="5400675" cy="2914650"/>
-                    </a:xfrm>
-                    <a:prstGeom prst="rect">
-                      <a:avLst/>
-                    </a:prstGeom>
-                    <a:noFill/>
-                    <a:ln>
-                      <a:noFill/>
-                    </a:ln>
-                  </pic:spPr>
-                </pic:pic>
-              </a:graphicData>
-            </a:graphic>
-          </wp:inline>
-        </w:drawing>
-      </w:r>
-    </w:p>
-    <w:p>
-      <w:pPr>
-        <w:jc w:val="both"/>
-        <w:rPr>
-          <w:rFonts w:ascii="Arial" w:hAnsi="Arial" w:cs="Arial"/>
-          <w:sz w:val="24"/>
-          <w:szCs w:val="24"/>
-        </w:rPr>
-      </w:pPr>
-    </w:p>
-    <w:p>
-      <w:pPr>
-        <w:jc w:val="both"/>
-        <w:rPr>
-          <w:rFonts w:ascii="Arial" w:hAnsi="Arial" w:cs="Arial"/>
-          <w:sz w:val="24"/>
-          <w:szCs w:val="24"/>
-        </w:rPr>
-      </w:pPr>
-    </w:p>
-    <w:p>
-      <w:pPr>
-        <w:jc w:val="both"/>
-        <w:rPr>
-          <w:rFonts w:ascii="Arial" w:hAnsi="Arial" w:cs="Arial"/>
-          <w:sz w:val="24"/>
-          <w:szCs w:val="24"/>
-        </w:rPr>
-      </w:pPr>
-    </w:p>
-    <w:p>
-      <w:pPr>
-        <w:jc w:val="both"/>
-        <w:rPr>
-          <w:rFonts w:ascii="Arial" w:hAnsi="Arial" w:cs="Arial"/>
-          <w:sz w:val="24"/>
-          <w:szCs w:val="24"/>
-        </w:rPr>
-      </w:pPr>
-    </w:p>
-    <w:p>
-      <w:pPr>
-        <w:jc w:val="both"/>
-        <w:rPr>
-          <w:rFonts w:ascii="Arial" w:hAnsi="Arial" w:cs="Arial"/>
-          <w:sz w:val="24"/>
-          <w:szCs w:val="24"/>
-        </w:rPr>
-      </w:pPr>
-    </w:p>
-    <w:p>
-      <w:pPr>
-        <w:jc w:val="both"/>
-        <w:rPr>
-          <w:rFonts w:ascii="Arial" w:hAnsi="Arial" w:cs="Arial"/>
-          <w:sz w:val="24"/>
-          <w:szCs w:val="24"/>
-        </w:rPr>
-      </w:pPr>
-    </w:p>
-    <w:p>
-      <w:pPr>
-        <w:jc w:val="both"/>
-        <w:rPr>
-          <w:rFonts w:ascii="Arial" w:hAnsi="Arial" w:cs="Arial"/>
-          <w:sz w:val="24"/>
-          <w:szCs w:val="24"/>
-        </w:rPr>
-      </w:pPr>
-    </w:p>
-    <w:p>
-      <w:pPr>
-        <w:jc w:val="both"/>
-        <w:rPr>
-          <w:rFonts w:ascii="Arial" w:hAnsi="Arial" w:cs="Arial"/>
-          <w:sz w:val="24"/>
-          <w:szCs w:val="24"/>
-        </w:rPr>
-      </w:pPr>
-    </w:p>
-    <w:p>
-      <w:pPr>
-        <w:jc w:val="both"/>
-        <w:rPr>
-          <w:rFonts w:ascii="Arial" w:hAnsi="Arial" w:cs="Arial"/>
-          <w:sz w:val="24"/>
-          <w:szCs w:val="24"/>
-        </w:rPr>
-      </w:pPr>
-    </w:p>
-    <w:p>
-      <w:pPr>
-        <w:jc w:val="both"/>
-        <w:rPr>
-          <w:rFonts w:ascii="Arial" w:hAnsi="Arial" w:cs="Arial"/>
-          <w:sz w:val="24"/>
-          <w:szCs w:val="24"/>
-        </w:rPr>
-      </w:pPr>
-    </w:p>
-    <w:p>
-      <w:pPr>
-        <w:jc w:val="both"/>
-        <w:rPr>
-          <w:rFonts w:ascii="Arial" w:hAnsi="Arial" w:cs="Arial"/>
-          <w:sz w:val="24"/>
-          <w:szCs w:val="24"/>
-        </w:rPr>
-      </w:pPr>
-    </w:p>
-    <w:p>
-      <w:pPr>
-        <w:jc w:val="both"/>
-        <w:rPr>
-          <w:rFonts w:ascii="Arial" w:hAnsi="Arial" w:cs="Arial"/>
-          <w:sz w:val="24"/>
-          <w:szCs w:val="24"/>
-        </w:rPr>
-      </w:pPr>
-      <w:r>
-        <w:rPr>
-          <w:rFonts w:ascii="Arial" w:hAnsi="Arial" w:cs="Arial"/>
-          <w:sz w:val="24"/>
-          <w:szCs w:val="24"/>
-        </w:rPr>
-        <w:t>Tela principal</w:t>
-      </w:r>
-    </w:p>
-    <w:p>
-      <w:pPr>
-        <w:jc w:val="both"/>
-        <w:rPr>
-          <w:rFonts w:ascii="Arial" w:hAnsi="Arial" w:cs="Arial"/>
-          <w:sz w:val="24"/>
-          <w:szCs w:val="24"/>
-        </w:rPr>
-      </w:pPr>
-      <w:r>
-        <w:rPr>
-          <w:rFonts w:ascii="Arial" w:hAnsi="Arial" w:cs="Arial"/>
-          <w:noProof/>
-          <w:sz w:val="24"/>
-          <w:szCs w:val="24"/>
-          <w:lang w:eastAsia="pt-BR"/>
-        </w:rPr>
-        <w:drawing>
-          <wp:inline distT="0" distB="0" distL="0" distR="0">
-            <wp:extent cx="5400675" cy="2914650"/>
-            <wp:effectExtent l="0" t="0" r="9525" b="0"/>
-            <wp:docPr id="9" name="Imagem 9" descr="Tela principal"/>
-            <wp:cNvGraphicFramePr>
-              <a:graphicFrameLocks xmlns:a="http://schemas.openxmlformats.org/drawingml/2006/main" noChangeAspect="1"/>
-            </wp:cNvGraphicFramePr>
-            <a:graphic xmlns:a="http://schemas.openxmlformats.org/drawingml/2006/main">
-              <a:graphicData uri="http://schemas.openxmlformats.org/drawingml/2006/picture">
-                <pic:pic xmlns:pic="http://schemas.openxmlformats.org/drawingml/2006/picture">
-                  <pic:nvPicPr>
-                    <pic:cNvPr id="0" name="Imagem 10" descr="Tela principal"/>
-                    <pic:cNvPicPr>
-                      <a:picLocks noChangeAspect="1" noChangeArrowheads="1"/>
-                    </pic:cNvPicPr>
-                  </pic:nvPicPr>
-                  <pic:blipFill>
-                    <a:blip r:embed="rId13" cstate="print">
-                      <a:extLst>
-                        <a:ext uri="{28A0092B-C50C-407E-A947-70E740481C1C}">
-                          <a14:useLocalDpi xmlns:a14="http://schemas.microsoft.com/office/drawing/2010/main" val="0"/>
-                        </a:ext>
-                      </a:extLst>
-                    </a:blip>
-                    <a:srcRect/>
-                    <a:stretch>
-                      <a:fillRect/>
-                    </a:stretch>
-                  </pic:blipFill>
-                  <pic:spPr bwMode="auto">
-                    <a:xfrm>
-                      <a:off x="0" y="0"/>
-                      <a:ext cx="5400675" cy="2914650"/>
-                    </a:xfrm>
-                    <a:prstGeom prst="rect">
-                      <a:avLst/>
-                    </a:prstGeom>
-                    <a:noFill/>
-                    <a:ln>
-                      <a:noFill/>
-                    </a:ln>
-                  </pic:spPr>
-                </pic:pic>
-              </a:graphicData>
-            </a:graphic>
-          </wp:inline>
-        </w:drawing>
-      </w:r>
-    </w:p>
-    <w:p>
-      <w:pPr>
-        <w:jc w:val="both"/>
-        <w:rPr>
-          <w:rFonts w:ascii="Arial" w:hAnsi="Arial" w:cs="Arial"/>
-          <w:sz w:val="24"/>
-          <w:szCs w:val="24"/>
-        </w:rPr>
-      </w:pPr>
-    </w:p>
-    <w:p>
-      <w:pPr>
-        <w:jc w:val="both"/>
-        <w:rPr>
-          <w:rFonts w:ascii="Arial" w:hAnsi="Arial" w:cs="Arial"/>
-          <w:sz w:val="24"/>
-          <w:szCs w:val="24"/>
-        </w:rPr>
-      </w:pPr>
-      <w:r>
-        <w:rPr>
-          <w:rFonts w:ascii="Arial" w:hAnsi="Arial" w:cs="Arial"/>
-          <w:sz w:val="24"/>
-          <w:szCs w:val="24"/>
-        </w:rPr>
-        <w:t>Tela de menu da tela principal</w:t>
-      </w:r>
-    </w:p>
-    <w:p>
-      <w:pPr>
-        <w:jc w:val="both"/>
-        <w:rPr>
-          <w:rFonts w:ascii="Arial" w:hAnsi="Arial" w:cs="Arial"/>
-          <w:sz w:val="24"/>
-          <w:szCs w:val="24"/>
-        </w:rPr>
-      </w:pPr>
-      <w:r>
-        <w:rPr>
-          <w:rFonts w:ascii="Arial" w:hAnsi="Arial" w:cs="Arial"/>
-          <w:noProof/>
-          <w:sz w:val="24"/>
-          <w:szCs w:val="24"/>
-          <w:lang w:eastAsia="pt-BR"/>
-        </w:rPr>
-        <w:drawing>
-          <wp:inline distT="0" distB="0" distL="0" distR="0">
-            <wp:extent cx="5400675" cy="2914650"/>
-            <wp:effectExtent l="0" t="0" r="9525" b="0"/>
-            <wp:docPr id="8" name="Imagem 8" descr="tela principal menu"/>
-            <wp:cNvGraphicFramePr>
-              <a:graphicFrameLocks xmlns:a="http://schemas.openxmlformats.org/drawingml/2006/main" noChangeAspect="1"/>
-            </wp:cNvGraphicFramePr>
-            <a:graphic xmlns:a="http://schemas.openxmlformats.org/drawingml/2006/main">
-              <a:graphicData uri="http://schemas.openxmlformats.org/drawingml/2006/picture">
-                <pic:pic xmlns:pic="http://schemas.openxmlformats.org/drawingml/2006/picture">
-                  <pic:nvPicPr>
-                    <pic:cNvPr id="0" name="Imagem 3" descr="tela principal menu"/>
-                    <pic:cNvPicPr>
-                      <a:picLocks noChangeAspect="1" noChangeArrowheads="1"/>
-                    </pic:cNvPicPr>
-                  </pic:nvPicPr>
-                  <pic:blipFill>
-                    <a:blip r:embed="rId14" cstate="print">
-                      <a:extLst>
-                        <a:ext uri="{28A0092B-C50C-407E-A947-70E740481C1C}">
-                          <a14:useLocalDpi xmlns:a14="http://schemas.microsoft.com/office/drawing/2010/main" val="0"/>
-                        </a:ext>
-                      </a:extLst>
-                    </a:blip>
-                    <a:srcRect/>
-                    <a:stretch>
-                      <a:fillRect/>
-                    </a:stretch>
-                  </pic:blipFill>
-                  <pic:spPr bwMode="auto">
-                    <a:xfrm>
-                      <a:off x="0" y="0"/>
-                      <a:ext cx="5400675" cy="2914650"/>
-                    </a:xfrm>
-                    <a:prstGeom prst="rect">
-                      <a:avLst/>
-                    </a:prstGeom>
-                    <a:noFill/>
-                    <a:ln>
-                      <a:noFill/>
-                    </a:ln>
-                  </pic:spPr>
-                </pic:pic>
-              </a:graphicData>
-            </a:graphic>
-          </wp:inline>
-        </w:drawing>
-      </w:r>
-    </w:p>
-    <w:p>
-      <w:pPr>
-        <w:jc w:val="both"/>
-        <w:rPr>
-          <w:rFonts w:ascii="Arial" w:hAnsi="Arial" w:cs="Arial"/>
-          <w:sz w:val="24"/>
-          <w:szCs w:val="24"/>
-        </w:rPr>
-      </w:pPr>
-    </w:p>
-    <w:p>
-      <w:pPr>
-        <w:jc w:val="both"/>
-        <w:rPr>
-          <w:rFonts w:ascii="Arial" w:hAnsi="Arial" w:cs="Arial"/>
-          <w:sz w:val="24"/>
-          <w:szCs w:val="24"/>
-        </w:rPr>
-      </w:pPr>
-    </w:p>
-    <w:p>
-      <w:pPr>
-        <w:jc w:val="both"/>
-        <w:rPr>
-          <w:rFonts w:ascii="Arial" w:hAnsi="Arial" w:cs="Arial"/>
-          <w:sz w:val="24"/>
-          <w:szCs w:val="24"/>
-        </w:rPr>
-      </w:pPr>
-    </w:p>
-    <w:p>
-      <w:pPr>
-        <w:jc w:val="both"/>
-        <w:rPr>
-          <w:rFonts w:ascii="Arial" w:hAnsi="Arial" w:cs="Arial"/>
-          <w:sz w:val="24"/>
-          <w:szCs w:val="24"/>
-        </w:rPr>
-      </w:pPr>
-    </w:p>
-    <w:p>
-      <w:pPr>
-        <w:jc w:val="both"/>
-        <w:rPr>
-          <w:rFonts w:ascii="Arial" w:hAnsi="Arial" w:cs="Arial"/>
-          <w:sz w:val="24"/>
-          <w:szCs w:val="24"/>
-        </w:rPr>
-      </w:pPr>
-      <w:r>
-        <w:rPr>
-          <w:rFonts w:ascii="Arial" w:hAnsi="Arial" w:cs="Arial"/>
-          <w:sz w:val="24"/>
-          <w:szCs w:val="24"/>
-        </w:rPr>
-        <w:t>Tela de menu principal da empresa</w:t>
-      </w:r>
-    </w:p>
-    <w:p>
-      <w:pPr>
-        <w:jc w:val="both"/>
-        <w:rPr>
-          <w:rFonts w:ascii="Arial" w:hAnsi="Arial" w:cs="Arial"/>
-          <w:sz w:val="24"/>
-          <w:szCs w:val="24"/>
-        </w:rPr>
-      </w:pPr>
-      <w:r>
-        <w:rPr>
-          <w:rFonts w:ascii="Arial" w:hAnsi="Arial" w:cs="Arial"/>
-          <w:noProof/>
-          <w:sz w:val="24"/>
-          <w:szCs w:val="24"/>
-          <w:lang w:eastAsia="pt-BR"/>
-        </w:rPr>
-        <w:lastRenderedPageBreak/>
-        <w:drawing>
-          <wp:inline distT="0" distB="0" distL="0" distR="0">
-            <wp:extent cx="5400675" cy="2914650"/>
-            <wp:effectExtent l="0" t="0" r="9525" b="0"/>
-            <wp:docPr id="4" name="Imagem 4" descr="menu da empresa tela principal da mesma"/>
-            <wp:cNvGraphicFramePr>
-              <a:graphicFrameLocks xmlns:a="http://schemas.openxmlformats.org/drawingml/2006/main" noChangeAspect="1"/>
-            </wp:cNvGraphicFramePr>
-            <a:graphic xmlns:a="http://schemas.openxmlformats.org/drawingml/2006/main">
-              <a:graphicData uri="http://schemas.openxmlformats.org/drawingml/2006/picture">
-                <pic:pic xmlns:pic="http://schemas.openxmlformats.org/drawingml/2006/picture">
-                  <pic:nvPicPr>
-                    <pic:cNvPr id="0" name="Imagem 13" descr="menu da empresa tela principal da mesma"/>
-                    <pic:cNvPicPr>
-                      <a:picLocks noChangeAspect="1" noChangeArrowheads="1"/>
-                    </pic:cNvPicPr>
-                  </pic:nvPicPr>
-                  <pic:blipFill>
-                    <a:blip r:embed="rId15" cstate="print">
-                      <a:extLst>
-                        <a:ext uri="{28A0092B-C50C-407E-A947-70E740481C1C}">
-                          <a14:useLocalDpi xmlns:a14="http://schemas.microsoft.com/office/drawing/2010/main" val="0"/>
-                        </a:ext>
-                      </a:extLst>
-                    </a:blip>
-                    <a:srcRect/>
-                    <a:stretch>
-                      <a:fillRect/>
-                    </a:stretch>
-                  </pic:blipFill>
-                  <pic:spPr bwMode="auto">
-                    <a:xfrm>
-                      <a:off x="0" y="0"/>
-                      <a:ext cx="5400675" cy="2914650"/>
-                    </a:xfrm>
-                    <a:prstGeom prst="rect">
-                      <a:avLst/>
-                    </a:prstGeom>
-                    <a:noFill/>
-                    <a:ln>
-                      <a:noFill/>
-                    </a:ln>
-                  </pic:spPr>
-                </pic:pic>
-              </a:graphicData>
-            </a:graphic>
-          </wp:inline>
-        </w:drawing>
-      </w:r>
-    </w:p>
-    <w:p>
-      <w:pPr>
-        <w:jc w:val="both"/>
-        <w:rPr>
-          <w:rFonts w:ascii="Arial" w:hAnsi="Arial" w:cs="Arial"/>
-          <w:sz w:val="24"/>
-          <w:szCs w:val="24"/>
-        </w:rPr>
-      </w:pPr>
-    </w:p>
-    <w:p>
-      <w:pPr>
-        <w:jc w:val="both"/>
-        <w:rPr>
-          <w:rFonts w:ascii="Arial" w:hAnsi="Arial" w:cs="Arial"/>
-          <w:sz w:val="24"/>
-          <w:szCs w:val="24"/>
-        </w:rPr>
-      </w:pPr>
-      <w:r>
-        <w:rPr>
-          <w:rFonts w:ascii="Arial" w:hAnsi="Arial" w:cs="Arial"/>
-          <w:sz w:val="24"/>
-          <w:szCs w:val="24"/>
-        </w:rPr>
-        <w:t>Tela de cadastro de item da empresa</w:t>
-      </w:r>
-    </w:p>
-    <w:p>
-      <w:pPr>
-        <w:jc w:val="both"/>
-        <w:rPr>
-          <w:rFonts w:ascii="Arial" w:hAnsi="Arial" w:cs="Arial"/>
-          <w:sz w:val="24"/>
-          <w:szCs w:val="24"/>
-        </w:rPr>
-      </w:pPr>
-      <w:r>
-        <w:rPr>
-          <w:rFonts w:ascii="Arial" w:hAnsi="Arial" w:cs="Arial"/>
-          <w:noProof/>
-          <w:sz w:val="24"/>
-          <w:szCs w:val="24"/>
-          <w:lang w:eastAsia="pt-BR"/>
-        </w:rPr>
-        <w:drawing>
-          <wp:inline distT="0" distB="0" distL="0" distR="0">
-            <wp:extent cx="5400675" cy="2914650"/>
-            <wp:effectExtent l="0" t="0" r="9525" b="0"/>
-            <wp:docPr id="3" name="Imagem 3" descr="TELA DE CADASTRO DE ITEM DA EMPRESA"/>
-            <wp:cNvGraphicFramePr>
-              <a:graphicFrameLocks xmlns:a="http://schemas.openxmlformats.org/drawingml/2006/main" noChangeAspect="1"/>
-            </wp:cNvGraphicFramePr>
-            <a:graphic xmlns:a="http://schemas.openxmlformats.org/drawingml/2006/main">
-              <a:graphicData uri="http://schemas.openxmlformats.org/drawingml/2006/picture">
-                <pic:pic xmlns:pic="http://schemas.openxmlformats.org/drawingml/2006/picture">
-                  <pic:nvPicPr>
-                    <pic:cNvPr id="0" name="Imagem 14" descr="TELA DE CADASTRO DE ITEM DA EMPRESA"/>
-                    <pic:cNvPicPr>
-                      <a:picLocks noChangeAspect="1" noChangeArrowheads="1"/>
-                    </pic:cNvPicPr>
-                  </pic:nvPicPr>
-                  <pic:blipFill>
-                    <a:blip r:embed="rId16" cstate="print">
-                      <a:extLst>
-                        <a:ext uri="{28A0092B-C50C-407E-A947-70E740481C1C}">
-                          <a14:useLocalDpi xmlns:a14="http://schemas.microsoft.com/office/drawing/2010/main" val="0"/>
-                        </a:ext>
-                      </a:extLst>
-                    </a:blip>
-                    <a:srcRect/>
-                    <a:stretch>
-                      <a:fillRect/>
-                    </a:stretch>
-                  </pic:blipFill>
-                  <pic:spPr bwMode="auto">
-                    <a:xfrm>
-                      <a:off x="0" y="0"/>
-                      <a:ext cx="5400675" cy="2914650"/>
-                    </a:xfrm>
-                    <a:prstGeom prst="rect">
-                      <a:avLst/>
-                    </a:prstGeom>
-                    <a:noFill/>
-                    <a:ln>
-                      <a:noFill/>
-                    </a:ln>
-                  </pic:spPr>
-                </pic:pic>
-              </a:graphicData>
-            </a:graphic>
-          </wp:inline>
-        </w:drawing>
-      </w:r>
-    </w:p>
-    <w:p>
-      <w:pPr>
-        <w:jc w:val="both"/>
-        <w:rPr>
-          <w:rFonts w:ascii="Arial" w:hAnsi="Arial" w:cs="Arial"/>
-          <w:sz w:val="24"/>
-          <w:szCs w:val="24"/>
-        </w:rPr>
-      </w:pPr>
-      <w:r>
-        <w:rPr>
-          <w:rFonts w:ascii="Arial" w:hAnsi="Arial" w:cs="Arial"/>
-          <w:sz w:val="24"/>
-          <w:szCs w:val="24"/>
-        </w:rPr>
-        <w:t>Tela de consulta da empresa</w:t>
-      </w:r>
-    </w:p>
-    <w:p>
-      <w:pPr>
-        <w:jc w:val="both"/>
-        <w:rPr>
-          <w:rFonts w:ascii="Arial" w:hAnsi="Arial" w:cs="Arial"/>
-          <w:sz w:val="24"/>
-          <w:szCs w:val="24"/>
-        </w:rPr>
-      </w:pPr>
-      <w:r>
-        <w:rPr>
-          <w:rFonts w:ascii="Arial" w:hAnsi="Arial" w:cs="Arial"/>
-          <w:noProof/>
-          <w:sz w:val="24"/>
-          <w:szCs w:val="24"/>
-          <w:lang w:eastAsia="pt-BR"/>
-        </w:rPr>
-        <w:lastRenderedPageBreak/>
-        <w:drawing>
-          <wp:inline distT="0" distB="0" distL="0" distR="0">
-            <wp:extent cx="5400675" cy="2914650"/>
-            <wp:effectExtent l="0" t="0" r="9525" b="0"/>
-            <wp:docPr id="2" name="Imagem 2" descr="tela consulta empresa"/>
-            <wp:cNvGraphicFramePr>
-              <a:graphicFrameLocks xmlns:a="http://schemas.openxmlformats.org/drawingml/2006/main" noChangeAspect="1"/>
-            </wp:cNvGraphicFramePr>
-            <a:graphic xmlns:a="http://schemas.openxmlformats.org/drawingml/2006/main">
-              <a:graphicData uri="http://schemas.openxmlformats.org/drawingml/2006/picture">
-                <pic:pic xmlns:pic="http://schemas.openxmlformats.org/drawingml/2006/picture">
-                  <pic:nvPicPr>
-                    <pic:cNvPr id="0" name="Imagem 18" descr="tela consulta empresa"/>
-                    <pic:cNvPicPr>
-                      <a:picLocks noChangeAspect="1" noChangeArrowheads="1"/>
-                    </pic:cNvPicPr>
-                  </pic:nvPicPr>
-                  <pic:blipFill>
-                    <a:blip r:embed="rId17" cstate="print">
-                      <a:extLst>
-                        <a:ext uri="{28A0092B-C50C-407E-A947-70E740481C1C}">
-                          <a14:useLocalDpi xmlns:a14="http://schemas.microsoft.com/office/drawing/2010/main" val="0"/>
-                        </a:ext>
-                      </a:extLst>
-                    </a:blip>
-                    <a:srcRect/>
-                    <a:stretch>
-                      <a:fillRect/>
-                    </a:stretch>
-                  </pic:blipFill>
-                  <pic:spPr bwMode="auto">
-                    <a:xfrm>
-                      <a:off x="0" y="0"/>
-                      <a:ext cx="5400675" cy="2914650"/>
-                    </a:xfrm>
-                    <a:prstGeom prst="rect">
-                      <a:avLst/>
-                    </a:prstGeom>
-                    <a:noFill/>
-                    <a:ln>
-                      <a:noFill/>
-                    </a:ln>
-                  </pic:spPr>
-                </pic:pic>
-              </a:graphicData>
-            </a:graphic>
-          </wp:inline>
-        </w:drawing>
-      </w:r>
-    </w:p>
-    <w:p>
-      <w:pPr>
-        <w:jc w:val="both"/>
-        <w:rPr>
-          <w:rFonts w:ascii="Arial" w:hAnsi="Arial" w:cs="Arial"/>
-          <w:sz w:val="24"/>
-          <w:szCs w:val="24"/>
-        </w:rPr>
-      </w:pPr>
-    </w:p>
-    <w:p>
-      <w:pPr>
-        <w:jc w:val="both"/>
-        <w:rPr>
-          <w:rFonts w:ascii="Arial" w:hAnsi="Arial" w:cs="Arial"/>
-          <w:sz w:val="24"/>
-          <w:szCs w:val="24"/>
-        </w:rPr>
-      </w:pPr>
-    </w:p>
-    <w:p>
-      <w:pPr>
-        <w:jc w:val="both"/>
-        <w:rPr>
-          <w:rFonts w:ascii="Arial" w:hAnsi="Arial" w:cs="Arial"/>
-          <w:sz w:val="24"/>
-          <w:szCs w:val="24"/>
-        </w:rPr>
-      </w:pPr>
-    </w:p>
-    <w:p>
-      <w:pPr>
-        <w:jc w:val="both"/>
-        <w:rPr>
-          <w:rFonts w:ascii="Arial" w:hAnsi="Arial" w:cs="Arial"/>
-          <w:sz w:val="24"/>
-          <w:szCs w:val="24"/>
-        </w:rPr>
-      </w:pPr>
-    </w:p>
-    <w:p>
-      <w:pPr>
-        <w:jc w:val="both"/>
-        <w:rPr>
-          <w:rFonts w:ascii="Arial" w:hAnsi="Arial" w:cs="Arial"/>
-          <w:sz w:val="24"/>
-          <w:szCs w:val="24"/>
-        </w:rPr>
-      </w:pPr>
-    </w:p>
-    <w:p>
-      <w:pPr>
-        <w:jc w:val="both"/>
-        <w:rPr>
-          <w:rFonts w:ascii="Arial" w:hAnsi="Arial" w:cs="Arial"/>
-          <w:sz w:val="24"/>
-          <w:szCs w:val="24"/>
-        </w:rPr>
-      </w:pPr>
-    </w:p>
-    <w:p>
-      <w:pPr>
-        <w:jc w:val="both"/>
-        <w:rPr>
-          <w:rFonts w:ascii="Arial" w:hAnsi="Arial" w:cs="Arial"/>
-          <w:sz w:val="24"/>
-          <w:szCs w:val="24"/>
-        </w:rPr>
-      </w:pPr>
-    </w:p>
-    <w:p>
-      <w:pPr>
-        <w:jc w:val="both"/>
-        <w:rPr>
-          <w:rFonts w:ascii="Arial" w:hAnsi="Arial" w:cs="Arial"/>
-          <w:sz w:val="24"/>
-          <w:szCs w:val="24"/>
-        </w:rPr>
-      </w:pPr>
-    </w:p>
-    <w:p>
-      <w:pPr>
-        <w:jc w:val="both"/>
-        <w:rPr>
-          <w:rFonts w:ascii="Arial" w:hAnsi="Arial" w:cs="Arial"/>
-          <w:sz w:val="24"/>
-          <w:szCs w:val="24"/>
-        </w:rPr>
-      </w:pPr>
-    </w:p>
-    <w:p>
-      <w:pPr>
-        <w:jc w:val="both"/>
-        <w:rPr>
-          <w:rFonts w:ascii="Arial" w:hAnsi="Arial" w:cs="Arial"/>
-          <w:sz w:val="24"/>
-          <w:szCs w:val="24"/>
-        </w:rPr>
-      </w:pPr>
-      <w:r>
-        <w:rPr>
-          <w:rFonts w:ascii="Arial" w:hAnsi="Arial" w:cs="Arial"/>
-          <w:sz w:val="24"/>
-          <w:szCs w:val="24"/>
-        </w:rPr>
-        <w:t>Tela de mais vendidos da empresa</w:t>
-      </w:r>
-    </w:p>
-    <w:p>
-      <w:pPr>
-        <w:jc w:val="both"/>
-        <w:rPr>
-          <w:rFonts w:ascii="Arial" w:hAnsi="Arial" w:cs="Arial"/>
-          <w:sz w:val="24"/>
-          <w:szCs w:val="24"/>
-        </w:rPr>
-      </w:pPr>
-      <w:r>
-        <w:rPr>
-          <w:rFonts w:ascii="Arial" w:hAnsi="Arial" w:cs="Arial"/>
-          <w:noProof/>
-          <w:sz w:val="24"/>
-          <w:szCs w:val="24"/>
-          <w:lang w:eastAsia="pt-BR"/>
-        </w:rPr>
-        <w:drawing>
-          <wp:inline distT="0" distB="0" distL="0" distR="0">
-            <wp:extent cx="5400675" cy="2914650"/>
-            <wp:effectExtent l="0" t="0" r="9525" b="0"/>
-            <wp:docPr id="1" name="Imagem 1" descr="tela de mais vendido da empresa"/>
-            <wp:cNvGraphicFramePr>
-              <a:graphicFrameLocks xmlns:a="http://schemas.openxmlformats.org/drawingml/2006/main" noChangeAspect="1"/>
-            </wp:cNvGraphicFramePr>
-            <a:graphic xmlns:a="http://schemas.openxmlformats.org/drawingml/2006/main">
-              <a:graphicData uri="http://schemas.openxmlformats.org/drawingml/2006/picture">
-                <pic:pic xmlns:pic="http://schemas.openxmlformats.org/drawingml/2006/picture">
-                  <pic:nvPicPr>
-                    <pic:cNvPr id="0" name="Imagem 16" descr="tela de mais vendido da empresa"/>
                     <pic:cNvPicPr>
                       <a:picLocks noChangeAspect="1" noChangeArrowheads="1"/>
                     </pic:cNvPicPr>
@@ -5450,6 +5798,778 @@
     </w:p>
     <w:p>
       <w:pPr>
+        <w:jc w:val="both"/>
+        <w:rPr>
+          <w:rFonts w:ascii="Arial" w:hAnsi="Arial" w:cs="Arial"/>
+          <w:sz w:val="24"/>
+          <w:szCs w:val="24"/>
+        </w:rPr>
+      </w:pPr>
+    </w:p>
+    <w:p>
+      <w:pPr>
+        <w:jc w:val="both"/>
+        <w:rPr>
+          <w:rFonts w:ascii="Arial" w:hAnsi="Arial" w:cs="Arial"/>
+          <w:sz w:val="24"/>
+          <w:szCs w:val="24"/>
+        </w:rPr>
+      </w:pPr>
+    </w:p>
+    <w:p>
+      <w:pPr>
+        <w:jc w:val="both"/>
+        <w:rPr>
+          <w:rFonts w:ascii="Arial" w:hAnsi="Arial" w:cs="Arial"/>
+          <w:sz w:val="24"/>
+          <w:szCs w:val="24"/>
+        </w:rPr>
+      </w:pPr>
+    </w:p>
+    <w:p>
+      <w:pPr>
+        <w:jc w:val="both"/>
+        <w:rPr>
+          <w:rFonts w:ascii="Arial" w:hAnsi="Arial" w:cs="Arial"/>
+          <w:sz w:val="24"/>
+          <w:szCs w:val="24"/>
+        </w:rPr>
+      </w:pPr>
+    </w:p>
+    <w:p>
+      <w:pPr>
+        <w:jc w:val="both"/>
+        <w:rPr>
+          <w:rFonts w:ascii="Arial" w:hAnsi="Arial" w:cs="Arial"/>
+          <w:sz w:val="24"/>
+          <w:szCs w:val="24"/>
+        </w:rPr>
+      </w:pPr>
+    </w:p>
+    <w:p>
+      <w:pPr>
+        <w:jc w:val="both"/>
+        <w:rPr>
+          <w:rFonts w:ascii="Arial" w:hAnsi="Arial" w:cs="Arial"/>
+          <w:sz w:val="24"/>
+          <w:szCs w:val="24"/>
+        </w:rPr>
+      </w:pPr>
+    </w:p>
+    <w:p>
+      <w:pPr>
+        <w:jc w:val="both"/>
+        <w:rPr>
+          <w:rFonts w:ascii="Arial" w:hAnsi="Arial" w:cs="Arial"/>
+          <w:sz w:val="24"/>
+          <w:szCs w:val="24"/>
+        </w:rPr>
+      </w:pPr>
+    </w:p>
+    <w:p>
+      <w:pPr>
+        <w:jc w:val="both"/>
+        <w:rPr>
+          <w:rFonts w:ascii="Arial" w:hAnsi="Arial" w:cs="Arial"/>
+          <w:sz w:val="24"/>
+          <w:szCs w:val="24"/>
+        </w:rPr>
+      </w:pPr>
+    </w:p>
+    <w:p>
+      <w:pPr>
+        <w:jc w:val="both"/>
+        <w:rPr>
+          <w:rFonts w:ascii="Arial" w:hAnsi="Arial" w:cs="Arial"/>
+          <w:sz w:val="24"/>
+          <w:szCs w:val="24"/>
+        </w:rPr>
+      </w:pPr>
+    </w:p>
+    <w:p>
+      <w:pPr>
+        <w:jc w:val="both"/>
+        <w:rPr>
+          <w:rFonts w:ascii="Arial" w:hAnsi="Arial" w:cs="Arial"/>
+          <w:sz w:val="24"/>
+          <w:szCs w:val="24"/>
+        </w:rPr>
+      </w:pPr>
+    </w:p>
+    <w:p>
+      <w:pPr>
+        <w:jc w:val="both"/>
+        <w:rPr>
+          <w:rFonts w:ascii="Arial" w:hAnsi="Arial" w:cs="Arial"/>
+          <w:sz w:val="24"/>
+          <w:szCs w:val="24"/>
+        </w:rPr>
+      </w:pPr>
+      <w:r>
+        <w:rPr>
+          <w:rFonts w:ascii="Arial" w:hAnsi="Arial" w:cs="Arial"/>
+          <w:sz w:val="24"/>
+          <w:szCs w:val="24"/>
+        </w:rPr>
+        <w:t>Tela principal</w:t>
+      </w:r>
+    </w:p>
+    <w:p>
+      <w:pPr>
+        <w:jc w:val="both"/>
+        <w:rPr>
+          <w:rFonts w:ascii="Arial" w:hAnsi="Arial" w:cs="Arial"/>
+          <w:sz w:val="24"/>
+          <w:szCs w:val="24"/>
+        </w:rPr>
+      </w:pPr>
+      <w:r>
+        <w:rPr>
+          <w:rFonts w:ascii="Arial" w:hAnsi="Arial" w:cs="Arial"/>
+          <w:noProof/>
+          <w:sz w:val="24"/>
+          <w:szCs w:val="24"/>
+          <w:lang w:eastAsia="pt-BR"/>
+        </w:rPr>
+        <w:drawing>
+          <wp:inline distT="0" distB="0" distL="0" distR="0">
+            <wp:extent cx="5400675" cy="2914650"/>
+            <wp:effectExtent l="0" t="0" r="9525" b="0"/>
+            <wp:docPr id="9" name="Imagem 9" descr="Tela principal"/>
+            <wp:cNvGraphicFramePr>
+              <a:graphicFrameLocks xmlns:a="http://schemas.openxmlformats.org/drawingml/2006/main" noChangeAspect="1"/>
+            </wp:cNvGraphicFramePr>
+            <a:graphic xmlns:a="http://schemas.openxmlformats.org/drawingml/2006/main">
+              <a:graphicData uri="http://schemas.openxmlformats.org/drawingml/2006/picture">
+                <pic:pic xmlns:pic="http://schemas.openxmlformats.org/drawingml/2006/picture">
+                  <pic:nvPicPr>
+                    <pic:cNvPr id="0" name="Imagem 10" descr="Tela principal"/>
+                    <pic:cNvPicPr>
+                      <a:picLocks noChangeAspect="1" noChangeArrowheads="1"/>
+                    </pic:cNvPicPr>
+                  </pic:nvPicPr>
+                  <pic:blipFill>
+                    <a:blip r:embed="rId19" cstate="print">
+                      <a:extLst>
+                        <a:ext uri="{28A0092B-C50C-407E-A947-70E740481C1C}">
+                          <a14:useLocalDpi xmlns:a14="http://schemas.microsoft.com/office/drawing/2010/main" val="0"/>
+                        </a:ext>
+                      </a:extLst>
+                    </a:blip>
+                    <a:srcRect/>
+                    <a:stretch>
+                      <a:fillRect/>
+                    </a:stretch>
+                  </pic:blipFill>
+                  <pic:spPr bwMode="auto">
+                    <a:xfrm>
+                      <a:off x="0" y="0"/>
+                      <a:ext cx="5400675" cy="2914650"/>
+                    </a:xfrm>
+                    <a:prstGeom prst="rect">
+                      <a:avLst/>
+                    </a:prstGeom>
+                    <a:noFill/>
+                    <a:ln>
+                      <a:noFill/>
+                    </a:ln>
+                  </pic:spPr>
+                </pic:pic>
+              </a:graphicData>
+            </a:graphic>
+          </wp:inline>
+        </w:drawing>
+      </w:r>
+    </w:p>
+    <w:p>
+      <w:pPr>
+        <w:jc w:val="both"/>
+        <w:rPr>
+          <w:rFonts w:ascii="Arial" w:hAnsi="Arial" w:cs="Arial"/>
+          <w:sz w:val="24"/>
+          <w:szCs w:val="24"/>
+        </w:rPr>
+      </w:pPr>
+    </w:p>
+    <w:p>
+      <w:pPr>
+        <w:jc w:val="both"/>
+        <w:rPr>
+          <w:rFonts w:ascii="Arial" w:hAnsi="Arial" w:cs="Arial"/>
+          <w:sz w:val="24"/>
+          <w:szCs w:val="24"/>
+        </w:rPr>
+      </w:pPr>
+      <w:r>
+        <w:rPr>
+          <w:rFonts w:ascii="Arial" w:hAnsi="Arial" w:cs="Arial"/>
+          <w:sz w:val="24"/>
+          <w:szCs w:val="24"/>
+        </w:rPr>
+        <w:t>Tela de menu da tela principal</w:t>
+      </w:r>
+    </w:p>
+    <w:p>
+      <w:pPr>
+        <w:jc w:val="both"/>
+        <w:rPr>
+          <w:rFonts w:ascii="Arial" w:hAnsi="Arial" w:cs="Arial"/>
+          <w:sz w:val="24"/>
+          <w:szCs w:val="24"/>
+        </w:rPr>
+      </w:pPr>
+      <w:r>
+        <w:rPr>
+          <w:rFonts w:ascii="Arial" w:hAnsi="Arial" w:cs="Arial"/>
+          <w:noProof/>
+          <w:sz w:val="24"/>
+          <w:szCs w:val="24"/>
+          <w:lang w:eastAsia="pt-BR"/>
+        </w:rPr>
+        <w:drawing>
+          <wp:inline distT="0" distB="0" distL="0" distR="0">
+            <wp:extent cx="5400675" cy="2914650"/>
+            <wp:effectExtent l="0" t="0" r="9525" b="0"/>
+            <wp:docPr id="8" name="Imagem 8" descr="tela principal menu"/>
+            <wp:cNvGraphicFramePr>
+              <a:graphicFrameLocks xmlns:a="http://schemas.openxmlformats.org/drawingml/2006/main" noChangeAspect="1"/>
+            </wp:cNvGraphicFramePr>
+            <a:graphic xmlns:a="http://schemas.openxmlformats.org/drawingml/2006/main">
+              <a:graphicData uri="http://schemas.openxmlformats.org/drawingml/2006/picture">
+                <pic:pic xmlns:pic="http://schemas.openxmlformats.org/drawingml/2006/picture">
+                  <pic:nvPicPr>
+                    <pic:cNvPr id="0" name="Imagem 3" descr="tela principal menu"/>
+                    <pic:cNvPicPr>
+                      <a:picLocks noChangeAspect="1" noChangeArrowheads="1"/>
+                    </pic:cNvPicPr>
+                  </pic:nvPicPr>
+                  <pic:blipFill>
+                    <a:blip r:embed="rId20" cstate="print">
+                      <a:extLst>
+                        <a:ext uri="{28A0092B-C50C-407E-A947-70E740481C1C}">
+                          <a14:useLocalDpi xmlns:a14="http://schemas.microsoft.com/office/drawing/2010/main" val="0"/>
+                        </a:ext>
+                      </a:extLst>
+                    </a:blip>
+                    <a:srcRect/>
+                    <a:stretch>
+                      <a:fillRect/>
+                    </a:stretch>
+                  </pic:blipFill>
+                  <pic:spPr bwMode="auto">
+                    <a:xfrm>
+                      <a:off x="0" y="0"/>
+                      <a:ext cx="5400675" cy="2914650"/>
+                    </a:xfrm>
+                    <a:prstGeom prst="rect">
+                      <a:avLst/>
+                    </a:prstGeom>
+                    <a:noFill/>
+                    <a:ln>
+                      <a:noFill/>
+                    </a:ln>
+                  </pic:spPr>
+                </pic:pic>
+              </a:graphicData>
+            </a:graphic>
+          </wp:inline>
+        </w:drawing>
+      </w:r>
+    </w:p>
+    <w:p>
+      <w:pPr>
+        <w:jc w:val="both"/>
+        <w:rPr>
+          <w:rFonts w:ascii="Arial" w:hAnsi="Arial" w:cs="Arial"/>
+          <w:sz w:val="24"/>
+          <w:szCs w:val="24"/>
+        </w:rPr>
+      </w:pPr>
+    </w:p>
+    <w:p>
+      <w:pPr>
+        <w:jc w:val="both"/>
+        <w:rPr>
+          <w:rFonts w:ascii="Arial" w:hAnsi="Arial" w:cs="Arial"/>
+          <w:sz w:val="24"/>
+          <w:szCs w:val="24"/>
+        </w:rPr>
+      </w:pPr>
+    </w:p>
+    <w:p>
+      <w:pPr>
+        <w:jc w:val="both"/>
+        <w:rPr>
+          <w:rFonts w:ascii="Arial" w:hAnsi="Arial" w:cs="Arial"/>
+          <w:sz w:val="24"/>
+          <w:szCs w:val="24"/>
+        </w:rPr>
+      </w:pPr>
+    </w:p>
+    <w:p>
+      <w:pPr>
+        <w:jc w:val="both"/>
+        <w:rPr>
+          <w:rFonts w:ascii="Arial" w:hAnsi="Arial" w:cs="Arial"/>
+          <w:sz w:val="24"/>
+          <w:szCs w:val="24"/>
+        </w:rPr>
+      </w:pPr>
+    </w:p>
+    <w:p>
+      <w:pPr>
+        <w:jc w:val="both"/>
+        <w:rPr>
+          <w:rFonts w:ascii="Arial" w:hAnsi="Arial" w:cs="Arial"/>
+          <w:sz w:val="24"/>
+          <w:szCs w:val="24"/>
+        </w:rPr>
+      </w:pPr>
+      <w:r>
+        <w:rPr>
+          <w:rFonts w:ascii="Arial" w:hAnsi="Arial" w:cs="Arial"/>
+          <w:sz w:val="24"/>
+          <w:szCs w:val="24"/>
+        </w:rPr>
+        <w:t>Tela de menu principal da empresa</w:t>
+      </w:r>
+    </w:p>
+    <w:p>
+      <w:pPr>
+        <w:jc w:val="both"/>
+        <w:rPr>
+          <w:rFonts w:ascii="Arial" w:hAnsi="Arial" w:cs="Arial"/>
+          <w:sz w:val="24"/>
+          <w:szCs w:val="24"/>
+        </w:rPr>
+      </w:pPr>
+      <w:r>
+        <w:rPr>
+          <w:rFonts w:ascii="Arial" w:hAnsi="Arial" w:cs="Arial"/>
+          <w:noProof/>
+          <w:sz w:val="24"/>
+          <w:szCs w:val="24"/>
+          <w:lang w:eastAsia="pt-BR"/>
+        </w:rPr>
+        <w:lastRenderedPageBreak/>
+        <w:drawing>
+          <wp:inline distT="0" distB="0" distL="0" distR="0">
+            <wp:extent cx="5400675" cy="2914650"/>
+            <wp:effectExtent l="0" t="0" r="9525" b="0"/>
+            <wp:docPr id="4" name="Imagem 4" descr="menu da empresa tela principal da mesma"/>
+            <wp:cNvGraphicFramePr>
+              <a:graphicFrameLocks xmlns:a="http://schemas.openxmlformats.org/drawingml/2006/main" noChangeAspect="1"/>
+            </wp:cNvGraphicFramePr>
+            <a:graphic xmlns:a="http://schemas.openxmlformats.org/drawingml/2006/main">
+              <a:graphicData uri="http://schemas.openxmlformats.org/drawingml/2006/picture">
+                <pic:pic xmlns:pic="http://schemas.openxmlformats.org/drawingml/2006/picture">
+                  <pic:nvPicPr>
+                    <pic:cNvPr id="0" name="Imagem 13" descr="menu da empresa tela principal da mesma"/>
+                    <pic:cNvPicPr>
+                      <a:picLocks noChangeAspect="1" noChangeArrowheads="1"/>
+                    </pic:cNvPicPr>
+                  </pic:nvPicPr>
+                  <pic:blipFill>
+                    <a:blip r:embed="rId21" cstate="print">
+                      <a:extLst>
+                        <a:ext uri="{28A0092B-C50C-407E-A947-70E740481C1C}">
+                          <a14:useLocalDpi xmlns:a14="http://schemas.microsoft.com/office/drawing/2010/main" val="0"/>
+                        </a:ext>
+                      </a:extLst>
+                    </a:blip>
+                    <a:srcRect/>
+                    <a:stretch>
+                      <a:fillRect/>
+                    </a:stretch>
+                  </pic:blipFill>
+                  <pic:spPr bwMode="auto">
+                    <a:xfrm>
+                      <a:off x="0" y="0"/>
+                      <a:ext cx="5400675" cy="2914650"/>
+                    </a:xfrm>
+                    <a:prstGeom prst="rect">
+                      <a:avLst/>
+                    </a:prstGeom>
+                    <a:noFill/>
+                    <a:ln>
+                      <a:noFill/>
+                    </a:ln>
+                  </pic:spPr>
+                </pic:pic>
+              </a:graphicData>
+            </a:graphic>
+          </wp:inline>
+        </w:drawing>
+      </w:r>
+    </w:p>
+    <w:p>
+      <w:pPr>
+        <w:jc w:val="both"/>
+        <w:rPr>
+          <w:rFonts w:ascii="Arial" w:hAnsi="Arial" w:cs="Arial"/>
+          <w:sz w:val="24"/>
+          <w:szCs w:val="24"/>
+        </w:rPr>
+      </w:pPr>
+    </w:p>
+    <w:p>
+      <w:pPr>
+        <w:jc w:val="both"/>
+        <w:rPr>
+          <w:rFonts w:ascii="Arial" w:hAnsi="Arial" w:cs="Arial"/>
+          <w:sz w:val="24"/>
+          <w:szCs w:val="24"/>
+        </w:rPr>
+      </w:pPr>
+      <w:r>
+        <w:rPr>
+          <w:rFonts w:ascii="Arial" w:hAnsi="Arial" w:cs="Arial"/>
+          <w:sz w:val="24"/>
+          <w:szCs w:val="24"/>
+        </w:rPr>
+        <w:t>Tela de cadastro de item da empresa</w:t>
+      </w:r>
+    </w:p>
+    <w:p>
+      <w:pPr>
+        <w:jc w:val="both"/>
+        <w:rPr>
+          <w:rFonts w:ascii="Arial" w:hAnsi="Arial" w:cs="Arial"/>
+          <w:sz w:val="24"/>
+          <w:szCs w:val="24"/>
+        </w:rPr>
+      </w:pPr>
+      <w:r>
+        <w:rPr>
+          <w:rFonts w:ascii="Arial" w:hAnsi="Arial" w:cs="Arial"/>
+          <w:noProof/>
+          <w:sz w:val="24"/>
+          <w:szCs w:val="24"/>
+          <w:lang w:eastAsia="pt-BR"/>
+        </w:rPr>
+        <w:drawing>
+          <wp:inline distT="0" distB="0" distL="0" distR="0">
+            <wp:extent cx="5400675" cy="2914650"/>
+            <wp:effectExtent l="0" t="0" r="9525" b="0"/>
+            <wp:docPr id="3" name="Imagem 3" descr="TELA DE CADASTRO DE ITEM DA EMPRESA"/>
+            <wp:cNvGraphicFramePr>
+              <a:graphicFrameLocks xmlns:a="http://schemas.openxmlformats.org/drawingml/2006/main" noChangeAspect="1"/>
+            </wp:cNvGraphicFramePr>
+            <a:graphic xmlns:a="http://schemas.openxmlformats.org/drawingml/2006/main">
+              <a:graphicData uri="http://schemas.openxmlformats.org/drawingml/2006/picture">
+                <pic:pic xmlns:pic="http://schemas.openxmlformats.org/drawingml/2006/picture">
+                  <pic:nvPicPr>
+                    <pic:cNvPr id="0" name="Imagem 14" descr="TELA DE CADASTRO DE ITEM DA EMPRESA"/>
+                    <pic:cNvPicPr>
+                      <a:picLocks noChangeAspect="1" noChangeArrowheads="1"/>
+                    </pic:cNvPicPr>
+                  </pic:nvPicPr>
+                  <pic:blipFill>
+                    <a:blip r:embed="rId22" cstate="print">
+                      <a:extLst>
+                        <a:ext uri="{28A0092B-C50C-407E-A947-70E740481C1C}">
+                          <a14:useLocalDpi xmlns:a14="http://schemas.microsoft.com/office/drawing/2010/main" val="0"/>
+                        </a:ext>
+                      </a:extLst>
+                    </a:blip>
+                    <a:srcRect/>
+                    <a:stretch>
+                      <a:fillRect/>
+                    </a:stretch>
+                  </pic:blipFill>
+                  <pic:spPr bwMode="auto">
+                    <a:xfrm>
+                      <a:off x="0" y="0"/>
+                      <a:ext cx="5400675" cy="2914650"/>
+                    </a:xfrm>
+                    <a:prstGeom prst="rect">
+                      <a:avLst/>
+                    </a:prstGeom>
+                    <a:noFill/>
+                    <a:ln>
+                      <a:noFill/>
+                    </a:ln>
+                  </pic:spPr>
+                </pic:pic>
+              </a:graphicData>
+            </a:graphic>
+          </wp:inline>
+        </w:drawing>
+      </w:r>
+    </w:p>
+    <w:p>
+      <w:pPr>
+        <w:jc w:val="both"/>
+        <w:rPr>
+          <w:rFonts w:ascii="Arial" w:hAnsi="Arial" w:cs="Arial"/>
+          <w:sz w:val="24"/>
+          <w:szCs w:val="24"/>
+        </w:rPr>
+      </w:pPr>
+      <w:r>
+        <w:rPr>
+          <w:rFonts w:ascii="Arial" w:hAnsi="Arial" w:cs="Arial"/>
+          <w:sz w:val="24"/>
+          <w:szCs w:val="24"/>
+        </w:rPr>
+        <w:t>Tela de consulta da empresa</w:t>
+      </w:r>
+    </w:p>
+    <w:p>
+      <w:pPr>
+        <w:jc w:val="both"/>
+        <w:rPr>
+          <w:rFonts w:ascii="Arial" w:hAnsi="Arial" w:cs="Arial"/>
+          <w:sz w:val="24"/>
+          <w:szCs w:val="24"/>
+        </w:rPr>
+      </w:pPr>
+      <w:r>
+        <w:rPr>
+          <w:rFonts w:ascii="Arial" w:hAnsi="Arial" w:cs="Arial"/>
+          <w:noProof/>
+          <w:sz w:val="24"/>
+          <w:szCs w:val="24"/>
+          <w:lang w:eastAsia="pt-BR"/>
+        </w:rPr>
+        <w:lastRenderedPageBreak/>
+        <w:drawing>
+          <wp:inline distT="0" distB="0" distL="0" distR="0">
+            <wp:extent cx="5400675" cy="2914650"/>
+            <wp:effectExtent l="0" t="0" r="9525" b="0"/>
+            <wp:docPr id="2" name="Imagem 2" descr="tela consulta empresa"/>
+            <wp:cNvGraphicFramePr>
+              <a:graphicFrameLocks xmlns:a="http://schemas.openxmlformats.org/drawingml/2006/main" noChangeAspect="1"/>
+            </wp:cNvGraphicFramePr>
+            <a:graphic xmlns:a="http://schemas.openxmlformats.org/drawingml/2006/main">
+              <a:graphicData uri="http://schemas.openxmlformats.org/drawingml/2006/picture">
+                <pic:pic xmlns:pic="http://schemas.openxmlformats.org/drawingml/2006/picture">
+                  <pic:nvPicPr>
+                    <pic:cNvPr id="0" name="Imagem 18" descr="tela consulta empresa"/>
+                    <pic:cNvPicPr>
+                      <a:picLocks noChangeAspect="1" noChangeArrowheads="1"/>
+                    </pic:cNvPicPr>
+                  </pic:nvPicPr>
+                  <pic:blipFill>
+                    <a:blip r:embed="rId23" cstate="print">
+                      <a:extLst>
+                        <a:ext uri="{28A0092B-C50C-407E-A947-70E740481C1C}">
+                          <a14:useLocalDpi xmlns:a14="http://schemas.microsoft.com/office/drawing/2010/main" val="0"/>
+                        </a:ext>
+                      </a:extLst>
+                    </a:blip>
+                    <a:srcRect/>
+                    <a:stretch>
+                      <a:fillRect/>
+                    </a:stretch>
+                  </pic:blipFill>
+                  <pic:spPr bwMode="auto">
+                    <a:xfrm>
+                      <a:off x="0" y="0"/>
+                      <a:ext cx="5400675" cy="2914650"/>
+                    </a:xfrm>
+                    <a:prstGeom prst="rect">
+                      <a:avLst/>
+                    </a:prstGeom>
+                    <a:noFill/>
+                    <a:ln>
+                      <a:noFill/>
+                    </a:ln>
+                  </pic:spPr>
+                </pic:pic>
+              </a:graphicData>
+            </a:graphic>
+          </wp:inline>
+        </w:drawing>
+      </w:r>
+    </w:p>
+    <w:p>
+      <w:pPr>
+        <w:jc w:val="both"/>
+        <w:rPr>
+          <w:rFonts w:ascii="Arial" w:hAnsi="Arial" w:cs="Arial"/>
+          <w:sz w:val="24"/>
+          <w:szCs w:val="24"/>
+        </w:rPr>
+      </w:pPr>
+    </w:p>
+    <w:p>
+      <w:pPr>
+        <w:jc w:val="both"/>
+        <w:rPr>
+          <w:rFonts w:ascii="Arial" w:hAnsi="Arial" w:cs="Arial"/>
+          <w:sz w:val="24"/>
+          <w:szCs w:val="24"/>
+        </w:rPr>
+      </w:pPr>
+    </w:p>
+    <w:p>
+      <w:pPr>
+        <w:jc w:val="both"/>
+        <w:rPr>
+          <w:rFonts w:ascii="Arial" w:hAnsi="Arial" w:cs="Arial"/>
+          <w:sz w:val="24"/>
+          <w:szCs w:val="24"/>
+        </w:rPr>
+      </w:pPr>
+    </w:p>
+    <w:p>
+      <w:pPr>
+        <w:jc w:val="both"/>
+        <w:rPr>
+          <w:rFonts w:ascii="Arial" w:hAnsi="Arial" w:cs="Arial"/>
+          <w:sz w:val="24"/>
+          <w:szCs w:val="24"/>
+        </w:rPr>
+      </w:pPr>
+    </w:p>
+    <w:p>
+      <w:pPr>
+        <w:jc w:val="both"/>
+        <w:rPr>
+          <w:rFonts w:ascii="Arial" w:hAnsi="Arial" w:cs="Arial"/>
+          <w:sz w:val="24"/>
+          <w:szCs w:val="24"/>
+        </w:rPr>
+      </w:pPr>
+    </w:p>
+    <w:p>
+      <w:pPr>
+        <w:jc w:val="both"/>
+        <w:rPr>
+          <w:rFonts w:ascii="Arial" w:hAnsi="Arial" w:cs="Arial"/>
+          <w:sz w:val="24"/>
+          <w:szCs w:val="24"/>
+        </w:rPr>
+      </w:pPr>
+    </w:p>
+    <w:p>
+      <w:pPr>
+        <w:jc w:val="both"/>
+        <w:rPr>
+          <w:rFonts w:ascii="Arial" w:hAnsi="Arial" w:cs="Arial"/>
+          <w:sz w:val="24"/>
+          <w:szCs w:val="24"/>
+        </w:rPr>
+      </w:pPr>
+    </w:p>
+    <w:p>
+      <w:pPr>
+        <w:jc w:val="both"/>
+        <w:rPr>
+          <w:rFonts w:ascii="Arial" w:hAnsi="Arial" w:cs="Arial"/>
+          <w:sz w:val="24"/>
+          <w:szCs w:val="24"/>
+        </w:rPr>
+      </w:pPr>
+    </w:p>
+    <w:p>
+      <w:pPr>
+        <w:jc w:val="both"/>
+        <w:rPr>
+          <w:rFonts w:ascii="Arial" w:hAnsi="Arial" w:cs="Arial"/>
+          <w:sz w:val="24"/>
+          <w:szCs w:val="24"/>
+        </w:rPr>
+      </w:pPr>
+    </w:p>
+    <w:p>
+      <w:pPr>
+        <w:jc w:val="both"/>
+        <w:rPr>
+          <w:rFonts w:ascii="Arial" w:hAnsi="Arial" w:cs="Arial"/>
+          <w:sz w:val="24"/>
+          <w:szCs w:val="24"/>
+        </w:rPr>
+      </w:pPr>
+      <w:r>
+        <w:rPr>
+          <w:rFonts w:ascii="Arial" w:hAnsi="Arial" w:cs="Arial"/>
+          <w:sz w:val="24"/>
+          <w:szCs w:val="24"/>
+        </w:rPr>
+        <w:t>Tela de mais vendidos da empresa</w:t>
+      </w:r>
+    </w:p>
+    <w:p>
+      <w:pPr>
+        <w:jc w:val="both"/>
+        <w:rPr>
+          <w:rFonts w:ascii="Arial" w:hAnsi="Arial" w:cs="Arial"/>
+          <w:sz w:val="24"/>
+          <w:szCs w:val="24"/>
+        </w:rPr>
+      </w:pPr>
+      <w:r>
+        <w:rPr>
+          <w:rFonts w:ascii="Arial" w:hAnsi="Arial" w:cs="Arial"/>
+          <w:noProof/>
+          <w:sz w:val="24"/>
+          <w:szCs w:val="24"/>
+          <w:lang w:eastAsia="pt-BR"/>
+        </w:rPr>
+        <w:drawing>
+          <wp:inline distT="0" distB="0" distL="0" distR="0">
+            <wp:extent cx="5400675" cy="2914650"/>
+            <wp:effectExtent l="0" t="0" r="9525" b="0"/>
+            <wp:docPr id="1" name="Imagem 1" descr="tela de mais vendido da empresa"/>
+            <wp:cNvGraphicFramePr>
+              <a:graphicFrameLocks xmlns:a="http://schemas.openxmlformats.org/drawingml/2006/main" noChangeAspect="1"/>
+            </wp:cNvGraphicFramePr>
+            <a:graphic xmlns:a="http://schemas.openxmlformats.org/drawingml/2006/main">
+              <a:graphicData uri="http://schemas.openxmlformats.org/drawingml/2006/picture">
+                <pic:pic xmlns:pic="http://schemas.openxmlformats.org/drawingml/2006/picture">
+                  <pic:nvPicPr>
+                    <pic:cNvPr id="0" name="Imagem 16" descr="tela de mais vendido da empresa"/>
+                    <pic:cNvPicPr>
+                      <a:picLocks noChangeAspect="1" noChangeArrowheads="1"/>
+                    </pic:cNvPicPr>
+                  </pic:nvPicPr>
+                  <pic:blipFill>
+                    <a:blip r:embed="rId24" cstate="print">
+                      <a:extLst>
+                        <a:ext uri="{28A0092B-C50C-407E-A947-70E740481C1C}">
+                          <a14:useLocalDpi xmlns:a14="http://schemas.microsoft.com/office/drawing/2010/main" val="0"/>
+                        </a:ext>
+                      </a:extLst>
+                    </a:blip>
+                    <a:srcRect/>
+                    <a:stretch>
+                      <a:fillRect/>
+                    </a:stretch>
+                  </pic:blipFill>
+                  <pic:spPr bwMode="auto">
+                    <a:xfrm>
+                      <a:off x="0" y="0"/>
+                      <a:ext cx="5400675" cy="2914650"/>
+                    </a:xfrm>
+                    <a:prstGeom prst="rect">
+                      <a:avLst/>
+                    </a:prstGeom>
+                    <a:noFill/>
+                    <a:ln>
+                      <a:noFill/>
+                    </a:ln>
+                  </pic:spPr>
+                </pic:pic>
+              </a:graphicData>
+            </a:graphic>
+          </wp:inline>
+        </w:drawing>
+      </w:r>
+    </w:p>
+    <w:p>
+      <w:pPr>
+        <w:jc w:val="both"/>
+        <w:rPr>
+          <w:rFonts w:ascii="Arial" w:hAnsi="Arial" w:cs="Arial"/>
+          <w:sz w:val="24"/>
+          <w:szCs w:val="24"/>
+        </w:rPr>
+      </w:pPr>
+    </w:p>
+    <w:p>
+      <w:pPr>
         <w:pStyle w:val="Ttulo3"/>
         <w:shd w:val="clear" w:color="auto" w:fill="FFFFFF"/>
         <w:spacing w:before="0" w:beforeAutospacing="0" w:after="84" w:afterAutospacing="0"/>
@@ -5616,7 +6736,7 @@
         </w:rPr>
         <w:t>&lt;</w:t>
       </w:r>
-      <w:hyperlink r:id="rId19" w:history="1">
+      <w:hyperlink r:id="rId25" w:history="1">
         <w:r>
           <w:rPr>
             <w:rStyle w:val="Hyperlink"/>
@@ -5852,7 +6972,7 @@
         </w:rPr>
         <w:t xml:space="preserve"> em: </w:t>
       </w:r>
-      <w:hyperlink r:id="rId20" w:history="1">
+      <w:hyperlink r:id="rId26" w:history="1">
         <w:r>
           <w:rPr>
             <w:rStyle w:val="Hyperlink"/>
@@ -6030,7 +7150,7 @@
         </w:rPr>
         <w:t xml:space="preserve"> </w:t>
       </w:r>
-      <w:hyperlink r:id="rId21" w:history="1">
+      <w:hyperlink r:id="rId27" w:history="1">
         <w:r>
           <w:rPr>
             <w:rStyle w:val="Hyperlink"/>
@@ -6324,7 +7444,7 @@
         </w:rPr>
         <w:t>&lt;</w:t>
       </w:r>
-      <w:hyperlink r:id="rId22" w:history="1">
+      <w:hyperlink r:id="rId28" w:history="1">
         <w:r>
           <w:rPr>
             <w:rStyle w:val="Hyperlink"/>
@@ -6492,7 +7612,7 @@
         </w:rPr>
         <w:t>&lt;</w:t>
       </w:r>
-      <w:hyperlink r:id="rId23" w:history="1">
+      <w:hyperlink r:id="rId29" w:history="1">
         <w:r>
           <w:rPr>
             <w:rStyle w:val="Hyperlink"/>
@@ -6629,7 +7749,7 @@
           <w:szCs w:val="24"/>
         </w:rPr>
       </w:pPr>
-      <w:hyperlink r:id="rId24" w:history="1">
+      <w:hyperlink r:id="rId30" w:history="1">
         <w:r>
           <w:rPr>
             <w:rStyle w:val="Hyperlink"/>
@@ -6732,7 +7852,7 @@
         </w:rPr>
         <w:t xml:space="preserve"> em: </w:t>
       </w:r>
-      <w:hyperlink r:id="rId25" w:history="1">
+      <w:hyperlink r:id="rId31" w:history="1">
         <w:r>
           <w:rPr>
             <w:rStyle w:val="Hyperlink"/>
@@ -6953,7 +8073,7 @@
         </w:rPr>
         <w:t xml:space="preserve"> em: </w:t>
       </w:r>
-      <w:hyperlink r:id="rId26" w:history="1">
+      <w:hyperlink r:id="rId32" w:history="1">
         <w:r>
           <w:rPr>
             <w:rStyle w:val="Hyperlink"/>
@@ -6974,8 +8094,494 @@
         <w:t xml:space="preserve"> Acesso em: 09 de março de 2017.</w:t>
       </w:r>
     </w:p>
+    <w:p>
+      <w:pPr>
+        <w:spacing w:line="360" w:lineRule="auto"/>
+        <w:jc w:val="both"/>
+        <w:rPr>
+          <w:rFonts w:ascii="Arial" w:hAnsi="Arial" w:cs="Arial"/>
+          <w:color w:val="000000" w:themeColor="text1"/>
+          <w:sz w:val="24"/>
+          <w:szCs w:val="24"/>
+        </w:rPr>
+      </w:pPr>
+    </w:p>
+    <w:p>
+      <w:pPr>
+        <w:spacing w:line="360" w:lineRule="auto"/>
+        <w:jc w:val="both"/>
+        <w:rPr>
+          <w:rFonts w:ascii="Arial" w:hAnsi="Arial" w:cs="Arial"/>
+          <w:color w:val="000000" w:themeColor="text1"/>
+          <w:sz w:val="24"/>
+          <w:szCs w:val="24"/>
+        </w:rPr>
+      </w:pPr>
+      <w:proofErr w:type="spellStart"/>
+      <w:r>
+        <w:rPr>
+          <w:rFonts w:ascii="Arial" w:hAnsi="Arial" w:cs="Arial"/>
+          <w:color w:val="000000" w:themeColor="text1"/>
+          <w:sz w:val="24"/>
+          <w:szCs w:val="24"/>
+        </w:rPr>
+        <w:t>Erinaldo</w:t>
+      </w:r>
+      <w:proofErr w:type="spellEnd"/>
+      <w:r>
+        <w:rPr>
+          <w:rFonts w:ascii="Arial" w:hAnsi="Arial" w:cs="Arial"/>
+          <w:color w:val="000000" w:themeColor="text1"/>
+          <w:sz w:val="24"/>
+          <w:szCs w:val="24"/>
+        </w:rPr>
+        <w:t xml:space="preserve">, 2010. O que é </w:t>
+      </w:r>
+      <w:proofErr w:type="spellStart"/>
+      <w:r>
+        <w:rPr>
+          <w:rFonts w:ascii="Arial" w:hAnsi="Arial" w:cs="Arial"/>
+          <w:b/>
+          <w:color w:val="000000" w:themeColor="text1"/>
+          <w:sz w:val="24"/>
+          <w:szCs w:val="24"/>
+        </w:rPr>
+        <w:t>ArgoUML</w:t>
+      </w:r>
+      <w:proofErr w:type="spellEnd"/>
+      <w:r>
+        <w:rPr>
+          <w:rFonts w:ascii="Arial" w:hAnsi="Arial" w:cs="Arial"/>
+          <w:color w:val="000000" w:themeColor="text1"/>
+          <w:sz w:val="24"/>
+          <w:szCs w:val="24"/>
+        </w:rPr>
+        <w:t xml:space="preserve">. </w:t>
+      </w:r>
+      <w:proofErr w:type="spellStart"/>
+      <w:r>
+        <w:rPr>
+          <w:rFonts w:ascii="Arial" w:hAnsi="Arial" w:cs="Arial"/>
+          <w:color w:val="000000" w:themeColor="text1"/>
+          <w:sz w:val="24"/>
+          <w:szCs w:val="24"/>
+        </w:rPr>
+        <w:t>Disponivel</w:t>
+      </w:r>
+      <w:proofErr w:type="spellEnd"/>
+      <w:r>
+        <w:rPr>
+          <w:rFonts w:ascii="Arial" w:hAnsi="Arial" w:cs="Arial"/>
+          <w:color w:val="000000" w:themeColor="text1"/>
+          <w:sz w:val="24"/>
+          <w:szCs w:val="24"/>
+        </w:rPr>
+        <w:t xml:space="preserve"> em:</w:t>
+      </w:r>
+    </w:p>
+    <w:p>
+      <w:pPr>
+        <w:spacing w:line="360" w:lineRule="auto"/>
+        <w:jc w:val="both"/>
+        <w:rPr>
+          <w:rFonts w:ascii="Arial" w:hAnsi="Arial" w:cs="Arial"/>
+          <w:color w:val="000000" w:themeColor="text1"/>
+          <w:sz w:val="24"/>
+          <w:szCs w:val="24"/>
+        </w:rPr>
+      </w:pPr>
+      <w:hyperlink r:id="rId33" w:history="1">
+        <w:r>
+          <w:rPr>
+            <w:rStyle w:val="Hyperlink"/>
+            <w:rFonts w:ascii="Arial" w:hAnsi="Arial" w:cs="Arial"/>
+            <w:sz w:val="24"/>
+            <w:szCs w:val="24"/>
+          </w:rPr>
+          <w:t>https://erinaldosn.files.wordpress.com/2010/11/argouml.pdf</w:t>
+        </w:r>
+      </w:hyperlink>
+      <w:r>
+        <w:rPr>
+          <w:rFonts w:ascii="Arial" w:hAnsi="Arial" w:cs="Arial"/>
+          <w:color w:val="000000" w:themeColor="text1"/>
+          <w:sz w:val="24"/>
+          <w:szCs w:val="24"/>
+        </w:rPr>
+        <w:t xml:space="preserve"> Acesso em: 10 de abril de 2017.</w:t>
+      </w:r>
+    </w:p>
+    <w:p>
+      <w:pPr>
+        <w:spacing w:line="360" w:lineRule="auto"/>
+        <w:jc w:val="both"/>
+        <w:rPr>
+          <w:rFonts w:ascii="Arial" w:hAnsi="Arial" w:cs="Arial"/>
+          <w:color w:val="000000" w:themeColor="text1"/>
+          <w:sz w:val="24"/>
+          <w:szCs w:val="24"/>
+        </w:rPr>
+      </w:pPr>
+    </w:p>
+    <w:p>
+      <w:pPr>
+        <w:spacing w:line="360" w:lineRule="auto"/>
+        <w:jc w:val="both"/>
+        <w:rPr>
+          <w:rFonts w:ascii="Arial" w:hAnsi="Arial" w:cs="Arial"/>
+          <w:color w:val="000000" w:themeColor="text1"/>
+          <w:sz w:val="24"/>
+          <w:szCs w:val="24"/>
+        </w:rPr>
+      </w:pPr>
+      <w:proofErr w:type="spellStart"/>
+      <w:r>
+        <w:rPr>
+          <w:rFonts w:ascii="Arial" w:hAnsi="Arial" w:cs="Arial"/>
+          <w:color w:val="000000" w:themeColor="text1"/>
+          <w:sz w:val="24"/>
+          <w:szCs w:val="24"/>
+        </w:rPr>
+        <w:t>MeioWeb</w:t>
+      </w:r>
+      <w:proofErr w:type="spellEnd"/>
+      <w:r>
+        <w:rPr>
+          <w:rFonts w:ascii="Arial" w:hAnsi="Arial" w:cs="Arial"/>
+          <w:color w:val="000000" w:themeColor="text1"/>
+          <w:sz w:val="24"/>
+          <w:szCs w:val="24"/>
+        </w:rPr>
+        <w:t xml:space="preserve">, </w:t>
+      </w:r>
+      <w:r>
+        <w:rPr>
+          <w:rFonts w:ascii="Arial" w:hAnsi="Arial" w:cs="Arial"/>
+          <w:b/>
+          <w:color w:val="000000" w:themeColor="text1"/>
+          <w:sz w:val="24"/>
+          <w:szCs w:val="24"/>
+        </w:rPr>
+        <w:t>O que é Mecanismos de busca?</w:t>
+      </w:r>
+      <w:r>
+        <w:rPr>
+          <w:rFonts w:ascii="Arial" w:hAnsi="Arial" w:cs="Arial"/>
+          <w:color w:val="000000" w:themeColor="text1"/>
+          <w:sz w:val="24"/>
+          <w:szCs w:val="24"/>
+        </w:rPr>
+        <w:t xml:space="preserve"> </w:t>
+      </w:r>
+      <w:proofErr w:type="spellStart"/>
+      <w:r>
+        <w:rPr>
+          <w:rFonts w:ascii="Arial" w:hAnsi="Arial" w:cs="Arial"/>
+          <w:color w:val="000000" w:themeColor="text1"/>
+          <w:sz w:val="24"/>
+          <w:szCs w:val="24"/>
+        </w:rPr>
+        <w:t>Disponivel</w:t>
+      </w:r>
+      <w:proofErr w:type="spellEnd"/>
+      <w:r>
+        <w:rPr>
+          <w:rFonts w:ascii="Arial" w:hAnsi="Arial" w:cs="Arial"/>
+          <w:color w:val="000000" w:themeColor="text1"/>
+          <w:sz w:val="24"/>
+          <w:szCs w:val="24"/>
+        </w:rPr>
+        <w:t xml:space="preserve"> em:</w:t>
+      </w:r>
+    </w:p>
+    <w:p>
+      <w:pPr>
+        <w:spacing w:line="360" w:lineRule="auto"/>
+        <w:jc w:val="both"/>
+        <w:rPr>
+          <w:rFonts w:ascii="Arial" w:hAnsi="Arial" w:cs="Arial"/>
+          <w:color w:val="000000" w:themeColor="text1"/>
+          <w:sz w:val="24"/>
+          <w:szCs w:val="24"/>
+        </w:rPr>
+      </w:pPr>
+      <w:hyperlink r:id="rId34" w:history="1">
+        <w:r>
+          <w:rPr>
+            <w:rStyle w:val="Hyperlink"/>
+            <w:rFonts w:ascii="Arial" w:hAnsi="Arial" w:cs="Arial"/>
+            <w:sz w:val="24"/>
+            <w:szCs w:val="24"/>
+          </w:rPr>
+          <w:t>http://www.meioweb.com.br/mecanismos-de-busca/como-funciona/74-o-que-sao-mecanismos-de-busca.html</w:t>
+        </w:r>
+      </w:hyperlink>
+      <w:proofErr w:type="gramStart"/>
+      <w:r>
+        <w:rPr>
+          <w:rFonts w:ascii="Arial" w:hAnsi="Arial" w:cs="Arial"/>
+          <w:color w:val="000000" w:themeColor="text1"/>
+          <w:sz w:val="24"/>
+          <w:szCs w:val="24"/>
+        </w:rPr>
+        <w:t xml:space="preserve"> Acessado</w:t>
+      </w:r>
+      <w:proofErr w:type="gramEnd"/>
+      <w:r>
+        <w:rPr>
+          <w:rFonts w:ascii="Arial" w:hAnsi="Arial" w:cs="Arial"/>
+          <w:color w:val="000000" w:themeColor="text1"/>
+          <w:sz w:val="24"/>
+          <w:szCs w:val="24"/>
+        </w:rPr>
+        <w:t xml:space="preserve"> em: 10 de abril de 2017.</w:t>
+      </w:r>
+    </w:p>
+    <w:p>
+      <w:pPr>
+        <w:spacing w:line="360" w:lineRule="auto"/>
+        <w:jc w:val="both"/>
+        <w:rPr>
+          <w:rFonts w:ascii="Arial" w:hAnsi="Arial" w:cs="Arial"/>
+          <w:color w:val="000000" w:themeColor="text1"/>
+          <w:sz w:val="24"/>
+          <w:szCs w:val="24"/>
+        </w:rPr>
+      </w:pPr>
+    </w:p>
+    <w:p>
+      <w:pPr>
+        <w:spacing w:line="360" w:lineRule="auto"/>
+        <w:jc w:val="both"/>
+        <w:rPr>
+          <w:rFonts w:ascii="Arial" w:hAnsi="Arial" w:cs="Arial"/>
+          <w:color w:val="000000" w:themeColor="text1"/>
+          <w:sz w:val="24"/>
+          <w:szCs w:val="24"/>
+        </w:rPr>
+      </w:pPr>
+      <w:r>
+        <w:rPr>
+          <w:rFonts w:ascii="Arial" w:hAnsi="Arial" w:cs="Arial"/>
+          <w:color w:val="000000" w:themeColor="text1"/>
+          <w:sz w:val="24"/>
+          <w:szCs w:val="24"/>
+        </w:rPr>
+        <w:t xml:space="preserve">Filho, Darcy, WT11. O que é uma loja virtual? </w:t>
+      </w:r>
+      <w:proofErr w:type="spellStart"/>
+      <w:r>
+        <w:rPr>
+          <w:rFonts w:ascii="Arial" w:hAnsi="Arial" w:cs="Arial"/>
+          <w:color w:val="000000" w:themeColor="text1"/>
+          <w:sz w:val="24"/>
+          <w:szCs w:val="24"/>
+        </w:rPr>
+        <w:t>Disponivel</w:t>
+      </w:r>
+      <w:proofErr w:type="spellEnd"/>
+      <w:r>
+        <w:rPr>
+          <w:rFonts w:ascii="Arial" w:hAnsi="Arial" w:cs="Arial"/>
+          <w:color w:val="000000" w:themeColor="text1"/>
+          <w:sz w:val="24"/>
+          <w:szCs w:val="24"/>
+        </w:rPr>
+        <w:t xml:space="preserve"> em:</w:t>
+      </w:r>
+    </w:p>
+    <w:p>
+      <w:pPr>
+        <w:spacing w:line="360" w:lineRule="auto"/>
+        <w:jc w:val="both"/>
+        <w:rPr>
+          <w:rFonts w:ascii="Arial" w:hAnsi="Arial" w:cs="Arial"/>
+          <w:color w:val="000000" w:themeColor="text1"/>
+          <w:sz w:val="24"/>
+          <w:szCs w:val="24"/>
+        </w:rPr>
+      </w:pPr>
+      <w:hyperlink r:id="rId35" w:history="1">
+        <w:r>
+          <w:rPr>
+            <w:rStyle w:val="Hyperlink"/>
+            <w:rFonts w:ascii="Arial" w:hAnsi="Arial" w:cs="Arial"/>
+            <w:sz w:val="24"/>
+            <w:szCs w:val="24"/>
+          </w:rPr>
+          <w:t>http://www.wt11.com.br/o-que-e-uma-loja-virtual/</w:t>
+        </w:r>
+      </w:hyperlink>
+      <w:proofErr w:type="gramStart"/>
+      <w:r>
+        <w:rPr>
+          <w:rFonts w:ascii="Arial" w:hAnsi="Arial" w:cs="Arial"/>
+          <w:color w:val="000000" w:themeColor="text1"/>
+          <w:sz w:val="24"/>
+          <w:szCs w:val="24"/>
+        </w:rPr>
+        <w:t xml:space="preserve"> Acessado</w:t>
+      </w:r>
+      <w:proofErr w:type="gramEnd"/>
+      <w:r>
+        <w:rPr>
+          <w:rFonts w:ascii="Arial" w:hAnsi="Arial" w:cs="Arial"/>
+          <w:color w:val="000000" w:themeColor="text1"/>
+          <w:sz w:val="24"/>
+          <w:szCs w:val="24"/>
+        </w:rPr>
+        <w:t xml:space="preserve"> em: 10 de abril de 2017.</w:t>
+      </w:r>
+    </w:p>
+    <w:p>
+      <w:pPr>
+        <w:spacing w:line="360" w:lineRule="auto"/>
+        <w:jc w:val="both"/>
+        <w:rPr>
+          <w:rFonts w:ascii="Arial" w:hAnsi="Arial" w:cs="Arial"/>
+          <w:color w:val="000000" w:themeColor="text1"/>
+          <w:sz w:val="24"/>
+          <w:szCs w:val="24"/>
+        </w:rPr>
+      </w:pPr>
+    </w:p>
+    <w:p>
+      <w:pPr>
+        <w:pStyle w:val="Ttulo1"/>
+        <w:shd w:val="clear" w:color="auto" w:fill="FFFFFF"/>
+        <w:spacing w:before="0" w:after="450"/>
+        <w:rPr>
+          <w:rFonts w:ascii="Arial" w:hAnsi="Arial" w:cs="Arial"/>
+          <w:color w:val="auto"/>
+          <w:sz w:val="24"/>
+          <w:szCs w:val="24"/>
+        </w:rPr>
+      </w:pPr>
+      <w:proofErr w:type="spellStart"/>
+      <w:r>
+        <w:rPr>
+          <w:rFonts w:ascii="Arial" w:hAnsi="Arial" w:cs="Arial"/>
+          <w:color w:val="000000" w:themeColor="text1"/>
+          <w:sz w:val="24"/>
+          <w:szCs w:val="24"/>
+        </w:rPr>
+        <w:lastRenderedPageBreak/>
+        <w:t>Mont</w:t>
+      </w:r>
+      <w:proofErr w:type="spellEnd"/>
+      <w:r>
+        <w:rPr>
+          <w:rFonts w:ascii="Arial" w:hAnsi="Arial" w:cs="Arial"/>
+          <w:color w:val="000000" w:themeColor="text1"/>
+          <w:sz w:val="24"/>
+          <w:szCs w:val="24"/>
+        </w:rPr>
+        <w:t xml:space="preserve">, Vinicius </w:t>
+      </w:r>
+      <w:proofErr w:type="spellStart"/>
+      <w:r>
+        <w:rPr>
+          <w:rFonts w:ascii="Arial" w:hAnsi="Arial" w:cs="Arial"/>
+          <w:color w:val="000000" w:themeColor="text1"/>
+          <w:sz w:val="24"/>
+          <w:szCs w:val="24"/>
+        </w:rPr>
+        <w:t>Serrat</w:t>
+      </w:r>
+      <w:proofErr w:type="spellEnd"/>
+      <w:r>
+        <w:rPr>
+          <w:rFonts w:ascii="Arial" w:hAnsi="Arial" w:cs="Arial"/>
+          <w:color w:val="000000" w:themeColor="text1"/>
+          <w:sz w:val="24"/>
+          <w:szCs w:val="24"/>
+        </w:rPr>
+        <w:t xml:space="preserve">, 2011. </w:t>
+      </w:r>
+      <w:r>
+        <w:rPr>
+          <w:rFonts w:ascii="Arial" w:hAnsi="Arial" w:cs="Arial"/>
+          <w:color w:val="auto"/>
+          <w:sz w:val="24"/>
+          <w:szCs w:val="24"/>
+        </w:rPr>
+        <w:t>O que é e como funciona um e-commerce?</w:t>
+      </w:r>
+      <w:r>
+        <w:rPr>
+          <w:rFonts w:ascii="Arial" w:hAnsi="Arial" w:cs="Arial"/>
+          <w:color w:val="auto"/>
+          <w:sz w:val="24"/>
+          <w:szCs w:val="24"/>
+        </w:rPr>
+        <w:t xml:space="preserve"> </w:t>
+      </w:r>
+      <w:proofErr w:type="spellStart"/>
+      <w:r>
+        <w:rPr>
+          <w:rFonts w:ascii="Arial" w:hAnsi="Arial" w:cs="Arial"/>
+          <w:color w:val="auto"/>
+          <w:sz w:val="24"/>
+          <w:szCs w:val="24"/>
+        </w:rPr>
+        <w:t>Disponivel</w:t>
+      </w:r>
+      <w:proofErr w:type="spellEnd"/>
+      <w:r>
+        <w:rPr>
+          <w:rFonts w:ascii="Arial" w:hAnsi="Arial" w:cs="Arial"/>
+          <w:color w:val="auto"/>
+          <w:sz w:val="24"/>
+          <w:szCs w:val="24"/>
+        </w:rPr>
+        <w:t xml:space="preserve"> em: </w:t>
+      </w:r>
+      <w:hyperlink r:id="rId36" w:history="1">
+        <w:r>
+          <w:rPr>
+            <w:rStyle w:val="Hyperlink"/>
+            <w:rFonts w:ascii="Arial" w:hAnsi="Arial" w:cs="Arial"/>
+            <w:sz w:val="24"/>
+            <w:szCs w:val="24"/>
+          </w:rPr>
+          <w:t>http://blog.empresaenxuta.com/o-que-e-e-como-funciona-um-e-commerce/</w:t>
+        </w:r>
+      </w:hyperlink>
+      <w:proofErr w:type="gramStart"/>
+      <w:r>
+        <w:rPr>
+          <w:rFonts w:ascii="Arial" w:hAnsi="Arial" w:cs="Arial"/>
+          <w:color w:val="auto"/>
+          <w:sz w:val="24"/>
+          <w:szCs w:val="24"/>
+        </w:rPr>
+        <w:t xml:space="preserve"> Acessado</w:t>
+      </w:r>
+      <w:proofErr w:type="gramEnd"/>
+      <w:r>
+        <w:rPr>
+          <w:rFonts w:ascii="Arial" w:hAnsi="Arial" w:cs="Arial"/>
+          <w:color w:val="auto"/>
+          <w:sz w:val="24"/>
+          <w:szCs w:val="24"/>
+        </w:rPr>
+        <w:t xml:space="preserve"> em: 10 de abril de 2017.</w:t>
+      </w:r>
+    </w:p>
+    <w:p>
+      <w:pPr>
+        <w:spacing w:line="360" w:lineRule="auto"/>
+        <w:jc w:val="both"/>
+        <w:rPr>
+          <w:rFonts w:ascii="Arial" w:hAnsi="Arial" w:cs="Arial"/>
+          <w:color w:val="000000" w:themeColor="text1"/>
+          <w:sz w:val="24"/>
+          <w:szCs w:val="24"/>
+        </w:rPr>
+      </w:pPr>
+    </w:p>
     <w:sectPr>
-      <w:footerReference w:type="default" r:id="rId27"/>
+      <w:footerReference w:type="default" r:id="rId37"/>
       <w:pgSz w:w="11906" w:h="16838"/>
       <w:pgMar w:top="1417" w:right="1701" w:bottom="1417" w:left="1701" w:header="708" w:footer="708" w:gutter="0"/>
       <w:cols w:space="708"/>
@@ -7040,7 +8646,7 @@
           <w:rPr>
             <w:noProof/>
           </w:rPr>
-          <w:t>6</w:t>
+          <w:t>1</w:t>
         </w:r>
         <w:r>
           <w:fldChar w:fldCharType="end"/>
@@ -8545,6 +10151,27 @@
     <w:name w:val="Normal"/>
     <w:qFormat/>
   </w:style>
+  <w:style w:type="paragraph" w:styleId="Ttulo1">
+    <w:name w:val="heading 1"/>
+    <w:basedOn w:val="Normal"/>
+    <w:next w:val="Normal"/>
+    <w:link w:val="Ttulo1Char"/>
+    <w:uiPriority w:val="9"/>
+    <w:qFormat/>
+    <w:rsid w:val="00034F8F"/>
+    <w:pPr>
+      <w:keepNext/>
+      <w:keepLines/>
+      <w:spacing w:before="240" w:after="0"/>
+      <w:outlineLvl w:val="0"/>
+    </w:pPr>
+    <w:rPr>
+      <w:rFonts w:asciiTheme="majorHAnsi" w:eastAsiaTheme="majorEastAsia" w:hAnsiTheme="majorHAnsi" w:cstheme="majorBidi"/>
+      <w:color w:val="2E74B5" w:themeColor="accent1" w:themeShade="BF"/>
+      <w:sz w:val="32"/>
+      <w:szCs w:val="32"/>
+    </w:rPr>
+  </w:style>
   <w:style w:type="paragraph" w:styleId="Ttulo3">
     <w:name w:val="heading 3"/>
     <w:basedOn w:val="Normal"/>
@@ -8747,6 +10374,19 @@
     <w:rPr>
       <w:i/>
       <w:iCs/>
+    </w:rPr>
+  </w:style>
+  <w:style w:type="character" w:customStyle="1" w:styleId="Ttulo1Char">
+    <w:name w:val="Título 1 Char"/>
+    <w:basedOn w:val="Fontepargpadro"/>
+    <w:link w:val="Ttulo1"/>
+    <w:uiPriority w:val="9"/>
+    <w:rsid w:val="00034F8F"/>
+    <w:rPr>
+      <w:rFonts w:asciiTheme="majorHAnsi" w:eastAsiaTheme="majorEastAsia" w:hAnsiTheme="majorHAnsi" w:cstheme="majorBidi"/>
+      <w:color w:val="2E74B5" w:themeColor="accent1" w:themeShade="BF"/>
+      <w:sz w:val="32"/>
+      <w:szCs w:val="32"/>
     </w:rPr>
   </w:style>
 </w:styles>

</xml_diff>

<commit_message>
Neste commit, mais uma versão do CO foi adicionada, erros foram tratados, TCC foi atualizado com o novo pacote de formularios do CO imagens novas também
</commit_message>
<xml_diff>
--- a/TCC.docx
+++ b/TCC.docx
@@ -5860,8 +5860,6 @@
           <w:szCs w:val="20"/>
         </w:rPr>
       </w:pPr>
-      <w:bookmarkStart w:id="11" w:name="_GoBack"/>
-      <w:bookmarkEnd w:id="11"/>
       <w:r>
         <w:rPr>
           <w:rFonts w:ascii="Arial" w:hAnsi="Arial" w:cs="Arial"/>
@@ -6429,7 +6427,7 @@
         </w:rPr>
         <w:t xml:space="preserve"> SGBD MySQL Workbench com a aplicação do banco de dados do software “Consumidor </w:t>
       </w:r>
-      <w:commentRangeStart w:id="12"/>
+      <w:commentRangeStart w:id="11"/>
       <w:r>
         <w:rPr>
           <w:rFonts w:ascii="Arial" w:hAnsi="Arial" w:cs="Arial"/>
@@ -6439,7 +6437,7 @@
         </w:rPr>
         <w:t>Online</w:t>
       </w:r>
-      <w:commentRangeEnd w:id="12"/>
+      <w:commentRangeEnd w:id="11"/>
       <w:r>
         <w:rPr>
           <w:rStyle w:val="Refdecomentrio"/>
@@ -6448,7 +6446,7 @@
           <w:bCs w:val="0"/>
           <w:lang w:eastAsia="en-US"/>
         </w:rPr>
-        <w:commentReference w:id="12"/>
+        <w:commentReference w:id="11"/>
       </w:r>
       <w:r>
         <w:rPr>
@@ -8003,7 +8001,7 @@
           <w:szCs w:val="24"/>
         </w:rPr>
       </w:pPr>
-      <w:commentRangeStart w:id="13"/>
+      <w:commentRangeStart w:id="12"/>
       <w:r>
         <w:rPr>
           <w:rFonts w:ascii="Arial" w:hAnsi="Arial" w:cs="Arial"/>
@@ -9023,12 +9021,12 @@
         </w:rPr>
         <w:t>do software “Consumidor Online”.</w:t>
       </w:r>
-      <w:commentRangeEnd w:id="13"/>
+      <w:commentRangeEnd w:id="12"/>
       <w:r>
         <w:rPr>
           <w:rStyle w:val="Refdecomentrio"/>
         </w:rPr>
-        <w:commentReference w:id="13"/>
+        <w:commentReference w:id="12"/>
       </w:r>
     </w:p>
     <w:p>
@@ -11333,7 +11331,7 @@
           <w:shd w:val="clear" w:color="auto" w:fill="FFFFFF"/>
         </w:rPr>
       </w:pPr>
-      <w:commentRangeStart w:id="14"/>
+      <w:commentRangeStart w:id="13"/>
       <w:r>
         <w:rPr>
           <w:rFonts w:ascii="Arial" w:hAnsi="Arial" w:cs="Arial"/>
@@ -11354,12 +11352,12 @@
         </w:rPr>
         <w:t>oftware Consumidor Online</w:t>
       </w:r>
-      <w:commentRangeEnd w:id="14"/>
+      <w:commentRangeEnd w:id="13"/>
       <w:r>
         <w:rPr>
           <w:rStyle w:val="Refdecomentrio"/>
         </w:rPr>
-        <w:commentReference w:id="14"/>
+        <w:commentReference w:id="13"/>
       </w:r>
     </w:p>
     <w:p>
@@ -11539,7 +11537,7 @@
     </w:p>
     <w:p>
       <w:pPr>
-        <w:jc w:val="both"/>
+        <w:jc w:val="center"/>
         <w:rPr>
           <w:rFonts w:ascii="Arial" w:hAnsi="Arial" w:cs="Arial"/>
           <w:sz w:val="24"/>
@@ -11557,10 +11555,10 @@
           <w:lang w:eastAsia="pt-BR"/>
         </w:rPr>
         <w:drawing>
-          <wp:inline distT="0" distB="0" distL="0" distR="0" wp14:anchorId="0A809A2D" wp14:editId="02A76B05">
-            <wp:extent cx="5400040" cy="3705225"/>
+          <wp:inline distT="0" distB="0" distL="0" distR="0" wp14:anchorId="5C94FCB0" wp14:editId="5EE9E0BF">
+            <wp:extent cx="5400040" cy="3590925"/>
             <wp:effectExtent l="0" t="0" r="0" b="9525"/>
-            <wp:docPr id="15" name="Imagem 15"/>
+            <wp:docPr id="3" name="Imagem 3"/>
             <wp:cNvGraphicFramePr>
               <a:graphicFrameLocks xmlns:a="http://schemas.openxmlformats.org/drawingml/2006/main" noChangeAspect="1"/>
             </wp:cNvGraphicFramePr>
@@ -11568,11 +11566,11 @@
               <a:graphicData uri="http://schemas.openxmlformats.org/drawingml/2006/picture">
                 <pic:pic xmlns:pic="http://schemas.openxmlformats.org/drawingml/2006/picture">
                   <pic:nvPicPr>
-                    <pic:cNvPr id="15" name="tela de cadastro do CO.png"/>
+                    <pic:cNvPr id="3" name="TeladeCadastro01.png"/>
                     <pic:cNvPicPr/>
                   </pic:nvPicPr>
                   <pic:blipFill>
-                    <a:blip r:embed="rId35" cstate="print">
+                    <a:blip r:embed="rId35">
                       <a:extLst>
                         <a:ext uri="{28A0092B-C50C-407E-A947-70E740481C1C}">
                           <a14:useLocalDpi xmlns:a14="http://schemas.microsoft.com/office/drawing/2010/main" val="0"/>
@@ -11586,7 +11584,7 @@
                   <pic:spPr>
                     <a:xfrm>
                       <a:off x="0" y="0"/>
-                      <a:ext cx="5400040" cy="3705225"/>
+                      <a:ext cx="5400040" cy="3590925"/>
                     </a:xfrm>
                     <a:prstGeom prst="rect">
                       <a:avLst/>
@@ -11633,106 +11631,8 @@
         <w:jc w:val="both"/>
         <w:rPr>
           <w:rFonts w:ascii="Arial" w:hAnsi="Arial" w:cs="Arial"/>
-          <w:sz w:val="24"/>
-          <w:szCs w:val="24"/>
-          <w:shd w:val="clear" w:color="auto" w:fill="FFFFFF"/>
-        </w:rPr>
-      </w:pPr>
-      <w:r>
-        <w:rPr>
-          <w:rFonts w:ascii="Arial" w:hAnsi="Arial" w:cs="Arial"/>
-          <w:sz w:val="24"/>
-          <w:szCs w:val="24"/>
-          <w:shd w:val="clear" w:color="auto" w:fill="FFFFFF"/>
-        </w:rPr>
-        <w:t xml:space="preserve">2° Após o cadastro, o usuário deverá efetuar seu </w:t>
-      </w:r>
-      <w:proofErr w:type="spellStart"/>
-      <w:r>
-        <w:rPr>
-          <w:rFonts w:ascii="Arial" w:hAnsi="Arial" w:cs="Arial"/>
-          <w:sz w:val="24"/>
-          <w:szCs w:val="24"/>
-          <w:shd w:val="clear" w:color="auto" w:fill="FFFFFF"/>
-        </w:rPr>
-        <w:t>login</w:t>
-      </w:r>
-      <w:proofErr w:type="spellEnd"/>
-      <w:r>
-        <w:rPr>
-          <w:rFonts w:ascii="Arial" w:hAnsi="Arial" w:cs="Arial"/>
-          <w:sz w:val="24"/>
-          <w:szCs w:val="24"/>
-          <w:shd w:val="clear" w:color="auto" w:fill="FFFFFF"/>
-        </w:rPr>
-        <w:t xml:space="preserve"> para ter acesso a principal janela do CO.</w:t>
-      </w:r>
-    </w:p>
-    <w:p>
-      <w:pPr>
-        <w:jc w:val="both"/>
-        <w:rPr>
-          <w:rFonts w:ascii="Arial" w:hAnsi="Arial" w:cs="Arial"/>
-          <w:sz w:val="24"/>
-          <w:szCs w:val="24"/>
-          <w:shd w:val="clear" w:color="auto" w:fill="FFFFFF"/>
-        </w:rPr>
-      </w:pPr>
-      <w:r>
-        <w:rPr>
-          <w:rFonts w:ascii="Arial" w:hAnsi="Arial" w:cs="Arial"/>
-          <w:sz w:val="24"/>
-          <w:szCs w:val="24"/>
-          <w:shd w:val="clear" w:color="auto" w:fill="FFFFFF"/>
-        </w:rPr>
-        <w:t xml:space="preserve">3° Assim que efetuar </w:t>
-      </w:r>
-      <w:proofErr w:type="spellStart"/>
-      <w:r>
-        <w:rPr>
-          <w:rFonts w:ascii="Arial" w:hAnsi="Arial" w:cs="Arial"/>
-          <w:sz w:val="24"/>
-          <w:szCs w:val="24"/>
-          <w:shd w:val="clear" w:color="auto" w:fill="FFFFFF"/>
-        </w:rPr>
-        <w:t>login</w:t>
-      </w:r>
-      <w:proofErr w:type="spellEnd"/>
-      <w:r>
-        <w:rPr>
-          <w:rFonts w:ascii="Arial" w:hAnsi="Arial" w:cs="Arial"/>
-          <w:sz w:val="24"/>
-          <w:szCs w:val="24"/>
-          <w:shd w:val="clear" w:color="auto" w:fill="FFFFFF"/>
-        </w:rPr>
-        <w:t>, o usu</w:t>
-      </w:r>
-      <w:r>
-        <w:rPr>
-          <w:rFonts w:ascii="Arial" w:hAnsi="Arial" w:cs="Arial"/>
-          <w:sz w:val="24"/>
-          <w:szCs w:val="24"/>
-          <w:shd w:val="clear" w:color="auto" w:fill="FFFFFF"/>
-        </w:rPr>
-        <w:t>ário s</w:t>
-      </w:r>
-      <w:r>
-        <w:rPr>
-          <w:rFonts w:ascii="Arial" w:hAnsi="Arial" w:cs="Arial"/>
-          <w:sz w:val="24"/>
-          <w:szCs w:val="24"/>
-          <w:shd w:val="clear" w:color="auto" w:fill="FFFFFF"/>
-        </w:rPr>
-        <w:t>e depara com a seguinte janela:</w:t>
-      </w:r>
-    </w:p>
-    <w:p>
-      <w:pPr>
-        <w:jc w:val="both"/>
-        <w:rPr>
-          <w:rFonts w:ascii="Arial" w:hAnsi="Arial" w:cs="Arial"/>
-          <w:sz w:val="24"/>
-          <w:szCs w:val="24"/>
+          <w:sz w:val="20"/>
+          <w:szCs w:val="20"/>
           <w:shd w:val="clear" w:color="auto" w:fill="FFFFFF"/>
         </w:rPr>
       </w:pPr>
@@ -11740,16 +11640,16 @@
         <w:rPr>
           <w:rFonts w:ascii="Arial" w:hAnsi="Arial" w:cs="Arial"/>
           <w:noProof/>
-          <w:sz w:val="24"/>
-          <w:szCs w:val="24"/>
+          <w:sz w:val="20"/>
+          <w:szCs w:val="20"/>
           <w:shd w:val="clear" w:color="auto" w:fill="FFFFFF"/>
           <w:lang w:eastAsia="pt-BR"/>
         </w:rPr>
         <w:drawing>
-          <wp:inline distT="0" distB="0" distL="0" distR="0" wp14:anchorId="6BC15AE8" wp14:editId="73C96A0C">
-            <wp:extent cx="5833740" cy="3143250"/>
+          <wp:inline distT="0" distB="0" distL="0" distR="0" wp14:anchorId="591D1ED7" wp14:editId="695FCF9D">
+            <wp:extent cx="5400040" cy="3638550"/>
             <wp:effectExtent l="0" t="0" r="0" b="0"/>
-            <wp:docPr id="5" name="Imagem 5"/>
+            <wp:docPr id="4" name="Imagem 4"/>
             <wp:cNvGraphicFramePr>
               <a:graphicFrameLocks xmlns:a="http://schemas.openxmlformats.org/drawingml/2006/main" noChangeAspect="1"/>
             </wp:cNvGraphicFramePr>
@@ -11757,11 +11657,11 @@
               <a:graphicData uri="http://schemas.openxmlformats.org/drawingml/2006/picture">
                 <pic:pic xmlns:pic="http://schemas.openxmlformats.org/drawingml/2006/picture">
                   <pic:nvPicPr>
-                    <pic:cNvPr id="5" name="Tela Principal CO.png"/>
+                    <pic:cNvPr id="4" name="TeladeCadastro02.png"/>
                     <pic:cNvPicPr/>
                   </pic:nvPicPr>
                   <pic:blipFill>
-                    <a:blip r:embed="rId36" cstate="print">
+                    <a:blip r:embed="rId36">
                       <a:extLst>
                         <a:ext uri="{28A0092B-C50C-407E-A947-70E740481C1C}">
                           <a14:useLocalDpi xmlns:a14="http://schemas.microsoft.com/office/drawing/2010/main" val="0"/>
@@ -11775,7 +11675,7 @@
                   <pic:spPr>
                     <a:xfrm>
                       <a:off x="0" y="0"/>
-                      <a:ext cx="5840322" cy="3146796"/>
+                      <a:ext cx="5400040" cy="3638550"/>
                     </a:xfrm>
                     <a:prstGeom prst="rect">
                       <a:avLst/>
@@ -11805,159 +11705,54 @@
           <w:szCs w:val="20"/>
           <w:shd w:val="clear" w:color="auto" w:fill="FFFFFF"/>
         </w:rPr>
+        <w:t xml:space="preserve">Imagem 16 – mensagem de envio do </w:t>
+      </w:r>
+      <w:proofErr w:type="spellStart"/>
+      <w:r>
+        <w:rPr>
+          <w:rFonts w:ascii="Arial" w:hAnsi="Arial" w:cs="Arial"/>
+          <w:sz w:val="20"/>
+          <w:szCs w:val="20"/>
+          <w:shd w:val="clear" w:color="auto" w:fill="FFFFFF"/>
+        </w:rPr>
+        <w:t>email</w:t>
+      </w:r>
+      <w:proofErr w:type="spellEnd"/>
+      <w:r>
+        <w:rPr>
+          <w:rFonts w:ascii="Arial" w:hAnsi="Arial" w:cs="Arial"/>
+          <w:sz w:val="20"/>
+          <w:szCs w:val="20"/>
+          <w:shd w:val="clear" w:color="auto" w:fill="FFFFFF"/>
+        </w:rPr>
+        <w:t xml:space="preserve"> para o usuário final</w:t>
+      </w:r>
+    </w:p>
+    <w:p>
+      <w:pPr>
+        <w:jc w:val="center"/>
+        <w:rPr>
+          <w:rFonts w:ascii="Arial" w:hAnsi="Arial" w:cs="Arial"/>
+          <w:sz w:val="24"/>
+          <w:szCs w:val="24"/>
+          <w:shd w:val="clear" w:color="auto" w:fill="FFFFFF"/>
+        </w:rPr>
+      </w:pPr>
+      <w:r>
+        <w:rPr>
+          <w:rFonts w:ascii="Arial" w:hAnsi="Arial" w:cs="Arial"/>
+          <w:noProof/>
+          <w:sz w:val="24"/>
+          <w:szCs w:val="24"/>
+          <w:shd w:val="clear" w:color="auto" w:fill="FFFFFF"/>
+          <w:lang w:eastAsia="pt-BR"/>
+        </w:rPr>
         <w:lastRenderedPageBreak/>
-        <w:t>Imagem 17 -</w:t>
-      </w:r>
-      <w:r>
-        <w:rPr>
-          <w:rFonts w:ascii="Arial" w:hAnsi="Arial" w:cs="Arial"/>
-          <w:sz w:val="20"/>
-          <w:szCs w:val="20"/>
-          <w:shd w:val="clear" w:color="auto" w:fill="FFFFFF"/>
-        </w:rPr>
-        <w:t xml:space="preserve"> tela de cadastro de pesquisa do software “Consumidor Online”</w:t>
-      </w:r>
-    </w:p>
-    <w:p>
-      <w:pPr>
-        <w:jc w:val="both"/>
-        <w:rPr>
-          <w:rFonts w:ascii="Arial" w:hAnsi="Arial" w:cs="Arial"/>
-          <w:sz w:val="24"/>
-          <w:szCs w:val="24"/>
-          <w:shd w:val="clear" w:color="auto" w:fill="FFFFFF"/>
-        </w:rPr>
-      </w:pPr>
-      <w:r>
-        <w:rPr>
-          <w:rFonts w:ascii="Arial" w:hAnsi="Arial" w:cs="Arial"/>
-          <w:sz w:val="24"/>
-          <w:szCs w:val="24"/>
-          <w:shd w:val="clear" w:color="auto" w:fill="FFFFFF"/>
-        </w:rPr>
-        <w:t xml:space="preserve">4° </w:t>
-      </w:r>
-      <w:r>
-        <w:rPr>
-          <w:rFonts w:ascii="Arial" w:hAnsi="Arial" w:cs="Arial"/>
-          <w:sz w:val="24"/>
-          <w:szCs w:val="24"/>
-          <w:shd w:val="clear" w:color="auto" w:fill="FFFFFF"/>
-        </w:rPr>
-        <w:t>Na parte de “NOVO ITEM DE PESQUISA”, o usuário final cadastrará</w:t>
-      </w:r>
-      <w:r>
-        <w:rPr>
-          <w:rFonts w:ascii="Arial" w:hAnsi="Arial" w:cs="Arial"/>
-          <w:sz w:val="24"/>
-          <w:szCs w:val="24"/>
-          <w:shd w:val="clear" w:color="auto" w:fill="FFFFFF"/>
-        </w:rPr>
-        <w:t xml:space="preserve"> o item que ele deseja comprar.</w:t>
-      </w:r>
-    </w:p>
-    <w:p>
-      <w:pPr>
-        <w:jc w:val="both"/>
-        <w:rPr>
-          <w:rFonts w:ascii="Arial" w:hAnsi="Arial" w:cs="Arial"/>
-          <w:sz w:val="24"/>
-          <w:szCs w:val="24"/>
-          <w:shd w:val="clear" w:color="auto" w:fill="FFFFFF"/>
-        </w:rPr>
-      </w:pPr>
-      <w:r>
-        <w:rPr>
-          <w:rFonts w:ascii="Arial" w:hAnsi="Arial" w:cs="Arial"/>
-          <w:sz w:val="24"/>
-          <w:szCs w:val="24"/>
-          <w:shd w:val="clear" w:color="auto" w:fill="FFFFFF"/>
-        </w:rPr>
-        <w:t>Para cadastrar a pesquisa, o usuário final deverá colocar de uma a cinco “</w:t>
-      </w:r>
-      <w:proofErr w:type="spellStart"/>
-      <w:r>
-        <w:rPr>
-          <w:rFonts w:ascii="Arial" w:hAnsi="Arial" w:cs="Arial"/>
-          <w:sz w:val="24"/>
-          <w:szCs w:val="24"/>
-          <w:shd w:val="clear" w:color="auto" w:fill="FFFFFF"/>
-        </w:rPr>
-        <w:t>tags</w:t>
-      </w:r>
-      <w:proofErr w:type="spellEnd"/>
-      <w:r>
-        <w:rPr>
-          <w:rFonts w:ascii="Arial" w:hAnsi="Arial" w:cs="Arial"/>
-          <w:sz w:val="24"/>
-          <w:szCs w:val="24"/>
-          <w:shd w:val="clear" w:color="auto" w:fill="FFFFFF"/>
-        </w:rPr>
-        <w:t>” (características chaves para encontrar o item) e também poderá colocar um preço máximo</w:t>
-      </w:r>
-      <w:r>
-        <w:rPr>
-          <w:rFonts w:ascii="Arial" w:hAnsi="Arial" w:cs="Arial"/>
-          <w:sz w:val="24"/>
-          <w:szCs w:val="24"/>
-          <w:shd w:val="clear" w:color="auto" w:fill="FFFFFF"/>
-        </w:rPr>
-        <w:t xml:space="preserve"> </w:t>
-      </w:r>
-      <w:r>
-        <w:rPr>
-          <w:rFonts w:ascii="Arial" w:hAnsi="Arial" w:cs="Arial"/>
-          <w:sz w:val="24"/>
-          <w:szCs w:val="24"/>
-          <w:shd w:val="clear" w:color="auto" w:fill="FFFFFF"/>
-        </w:rPr>
-        <w:t xml:space="preserve">o qual deseja pagar. Após essa etapa de cadastro de </w:t>
-      </w:r>
-      <w:proofErr w:type="spellStart"/>
-      <w:r>
-        <w:rPr>
-          <w:rFonts w:ascii="Arial" w:hAnsi="Arial" w:cs="Arial"/>
-          <w:sz w:val="24"/>
-          <w:szCs w:val="24"/>
-          <w:shd w:val="clear" w:color="auto" w:fill="FFFFFF"/>
-        </w:rPr>
-        <w:t>tag</w:t>
-      </w:r>
-      <w:proofErr w:type="spellEnd"/>
-      <w:r>
-        <w:rPr>
-          <w:rFonts w:ascii="Arial" w:hAnsi="Arial" w:cs="Arial"/>
-          <w:sz w:val="24"/>
-          <w:szCs w:val="24"/>
-          <w:shd w:val="clear" w:color="auto" w:fill="FFFFFF"/>
-        </w:rPr>
-        <w:t>, o usuário final deverá por um nome único a sua pesquisa, como por exemplo “minha primeira pesquisa” e então deverá clicar no salvar para registrar sua pesquisa. Após registrar, a pesquisa ficará à mostra numa janela dentro da tela de cadastro de pesquisa logo ao lado da aba de “NOVO ITEM DE PESQUISA”.</w:t>
-      </w:r>
-    </w:p>
-    <w:p>
-      <w:pPr>
-        <w:jc w:val="both"/>
-        <w:rPr>
-          <w:rFonts w:ascii="Arial" w:hAnsi="Arial" w:cs="Arial"/>
-          <w:sz w:val="24"/>
-          <w:szCs w:val="24"/>
-          <w:shd w:val="clear" w:color="auto" w:fill="FFFFFF"/>
-        </w:rPr>
-      </w:pPr>
-      <w:r>
-        <w:rPr>
-          <w:rFonts w:ascii="Arial" w:hAnsi="Arial" w:cs="Arial"/>
-          <w:noProof/>
-          <w:sz w:val="24"/>
-          <w:szCs w:val="24"/>
-          <w:shd w:val="clear" w:color="auto" w:fill="FFFFFF"/>
-          <w:lang w:eastAsia="pt-BR"/>
-        </w:rPr>
         <w:drawing>
-          <wp:inline distT="0" distB="0" distL="0" distR="0" wp14:anchorId="10F63131" wp14:editId="4FC9EEC1">
-            <wp:extent cx="5400040" cy="2743200"/>
+          <wp:inline distT="0" distB="0" distL="0" distR="0" wp14:anchorId="273A8407" wp14:editId="7ADFDCB6">
+            <wp:extent cx="3620005" cy="3467584"/>
             <wp:effectExtent l="0" t="0" r="0" b="0"/>
-            <wp:docPr id="6" name="Imagem 6"/>
+            <wp:docPr id="14" name="Imagem 14"/>
             <wp:cNvGraphicFramePr>
               <a:graphicFrameLocks xmlns:a="http://schemas.openxmlformats.org/drawingml/2006/main" noChangeAspect="1"/>
             </wp:cNvGraphicFramePr>
@@ -11965,11 +11760,11 @@
               <a:graphicData uri="http://schemas.openxmlformats.org/drawingml/2006/picture">
                 <pic:pic xmlns:pic="http://schemas.openxmlformats.org/drawingml/2006/picture">
                   <pic:nvPicPr>
-                    <pic:cNvPr id="6" name="Tela Principal CO primeira pesquisa.png"/>
+                    <pic:cNvPr id="14" name="TeladeCadastro03.png"/>
                     <pic:cNvPicPr/>
                   </pic:nvPicPr>
                   <pic:blipFill>
-                    <a:blip r:embed="rId37" cstate="print">
+                    <a:blip r:embed="rId37">
                       <a:extLst>
                         <a:ext uri="{28A0092B-C50C-407E-A947-70E740481C1C}">
                           <a14:useLocalDpi xmlns:a14="http://schemas.microsoft.com/office/drawing/2010/main" val="0"/>
@@ -11983,7 +11778,7 @@
                   <pic:spPr>
                     <a:xfrm>
                       <a:off x="0" y="0"/>
-                      <a:ext cx="5400040" cy="2743200"/>
+                      <a:ext cx="3620005" cy="3467584"/>
                     </a:xfrm>
                     <a:prstGeom prst="rect">
                       <a:avLst/>
@@ -11995,92 +11790,74 @@
           </wp:inline>
         </w:drawing>
       </w:r>
-      <w:r>
-        <w:rPr>
-          <w:rFonts w:ascii="Arial" w:hAnsi="Arial" w:cs="Arial"/>
-          <w:sz w:val="24"/>
-          <w:szCs w:val="24"/>
-          <w:shd w:val="clear" w:color="auto" w:fill="FFFFFF"/>
-        </w:rPr>
-        <w:t xml:space="preserve"> </w:t>
-      </w:r>
-    </w:p>
-    <w:p>
-      <w:pPr>
-        <w:jc w:val="both"/>
-        <w:rPr>
-          <w:rFonts w:ascii="Arial" w:hAnsi="Arial" w:cs="Arial"/>
-          <w:sz w:val="20"/>
-          <w:szCs w:val="20"/>
-          <w:shd w:val="clear" w:color="auto" w:fill="FFFFFF"/>
-        </w:rPr>
-      </w:pPr>
-      <w:r>
-        <w:rPr>
-          <w:rFonts w:ascii="Arial" w:hAnsi="Arial" w:cs="Arial"/>
-          <w:sz w:val="20"/>
-          <w:szCs w:val="20"/>
-          <w:shd w:val="clear" w:color="auto" w:fill="FFFFFF"/>
-        </w:rPr>
-        <w:t>Imagem 18 -</w:t>
-      </w:r>
-      <w:r>
-        <w:rPr>
-          <w:rFonts w:ascii="Arial" w:hAnsi="Arial" w:cs="Arial"/>
-          <w:sz w:val="20"/>
-          <w:szCs w:val="20"/>
-          <w:shd w:val="clear" w:color="auto" w:fill="FFFFFF"/>
-        </w:rPr>
-        <w:t xml:space="preserve"> software Consumidor Online com uma pesquisa feita.</w:t>
-      </w:r>
-    </w:p>
-    <w:p>
-      <w:pPr>
-        <w:jc w:val="both"/>
-        <w:rPr>
-          <w:rFonts w:ascii="Arial" w:hAnsi="Arial" w:cs="Arial"/>
-          <w:sz w:val="24"/>
-          <w:szCs w:val="24"/>
-          <w:shd w:val="clear" w:color="auto" w:fill="FFFFFF"/>
-        </w:rPr>
-      </w:pPr>
-      <w:r>
-        <w:rPr>
-          <w:rFonts w:ascii="Arial" w:hAnsi="Arial" w:cs="Arial"/>
-          <w:sz w:val="24"/>
-          <w:szCs w:val="24"/>
-          <w:shd w:val="clear" w:color="auto" w:fill="FFFFFF"/>
-        </w:rPr>
-        <w:t xml:space="preserve">Ao clicar na pesquisa, todas as </w:t>
+    </w:p>
+    <w:p>
+      <w:pPr>
+        <w:jc w:val="both"/>
+        <w:rPr>
+          <w:rFonts w:ascii="Arial" w:hAnsi="Arial" w:cs="Arial"/>
+          <w:sz w:val="20"/>
+          <w:szCs w:val="20"/>
+          <w:shd w:val="clear" w:color="auto" w:fill="FFFFFF"/>
+        </w:rPr>
+      </w:pPr>
+      <w:r>
+        <w:rPr>
+          <w:rFonts w:ascii="Arial" w:hAnsi="Arial" w:cs="Arial"/>
+          <w:sz w:val="20"/>
+          <w:szCs w:val="20"/>
+          <w:shd w:val="clear" w:color="auto" w:fill="FFFFFF"/>
+        </w:rPr>
+        <w:t xml:space="preserve">Imagem 17 – tela que o usuário </w:t>
       </w:r>
       <w:proofErr w:type="spellStart"/>
       <w:r>
         <w:rPr>
           <w:rFonts w:ascii="Arial" w:hAnsi="Arial" w:cs="Arial"/>
-          <w:sz w:val="24"/>
-          <w:szCs w:val="24"/>
-          <w:shd w:val="clear" w:color="auto" w:fill="FFFFFF"/>
-        </w:rPr>
-        <w:t>tags</w:t>
+          <w:sz w:val="20"/>
+          <w:szCs w:val="20"/>
+          <w:shd w:val="clear" w:color="auto" w:fill="FFFFFF"/>
+        </w:rPr>
+        <w:t>devera</w:t>
       </w:r>
       <w:proofErr w:type="spellEnd"/>
       <w:r>
         <w:rPr>
           <w:rFonts w:ascii="Arial" w:hAnsi="Arial" w:cs="Arial"/>
-          <w:sz w:val="24"/>
-          <w:szCs w:val="24"/>
-          <w:shd w:val="clear" w:color="auto" w:fill="FFFFFF"/>
-        </w:rPr>
-        <w:t xml:space="preserve"> e o preço máximo apareceram na aba de “ITEM DA PESQUISA”.</w:t>
-      </w:r>
-    </w:p>
-    <w:p>
-      <w:pPr>
-        <w:jc w:val="both"/>
-        <w:rPr>
-          <w:rFonts w:ascii="Arial" w:hAnsi="Arial" w:cs="Arial"/>
-          <w:sz w:val="24"/>
-          <w:szCs w:val="24"/>
+          <w:sz w:val="20"/>
+          <w:szCs w:val="20"/>
+          <w:shd w:val="clear" w:color="auto" w:fill="FFFFFF"/>
+        </w:rPr>
+        <w:t xml:space="preserve"> colocar o código para confirmar </w:t>
+      </w:r>
+      <w:proofErr w:type="spellStart"/>
+      <w:r>
+        <w:rPr>
+          <w:rFonts w:ascii="Arial" w:hAnsi="Arial" w:cs="Arial"/>
+          <w:sz w:val="20"/>
+          <w:szCs w:val="20"/>
+          <w:shd w:val="clear" w:color="auto" w:fill="FFFFFF"/>
+        </w:rPr>
+        <w:t>email</w:t>
+      </w:r>
+      <w:proofErr w:type="spellEnd"/>
+      <w:r>
+        <w:rPr>
+          <w:rFonts w:ascii="Arial" w:hAnsi="Arial" w:cs="Arial"/>
+          <w:sz w:val="20"/>
+          <w:szCs w:val="20"/>
+          <w:shd w:val="clear" w:color="auto" w:fill="FFFFFF"/>
+        </w:rPr>
+        <w:t xml:space="preserve"> e o cadastro ser realizado com sucesso</w:t>
+      </w:r>
+    </w:p>
+    <w:p>
+      <w:pPr>
+        <w:jc w:val="both"/>
+        <w:rPr>
+          <w:rFonts w:ascii="Arial" w:hAnsi="Arial" w:cs="Arial"/>
+          <w:sz w:val="20"/>
+          <w:szCs w:val="20"/>
           <w:shd w:val="clear" w:color="auto" w:fill="FFFFFF"/>
         </w:rPr>
       </w:pPr>
@@ -12088,16 +11865,16 @@
         <w:rPr>
           <w:rFonts w:ascii="Arial" w:hAnsi="Arial" w:cs="Arial"/>
           <w:noProof/>
-          <w:sz w:val="24"/>
-          <w:szCs w:val="24"/>
+          <w:sz w:val="20"/>
+          <w:szCs w:val="20"/>
           <w:shd w:val="clear" w:color="auto" w:fill="FFFFFF"/>
           <w:lang w:eastAsia="pt-BR"/>
         </w:rPr>
         <w:drawing>
-          <wp:inline distT="0" distB="0" distL="0" distR="0" wp14:anchorId="10D946AC" wp14:editId="7A78DED1">
-            <wp:extent cx="5400040" cy="2893695"/>
-            <wp:effectExtent l="0" t="0" r="0" b="1905"/>
-            <wp:docPr id="7" name="Imagem 7"/>
+          <wp:inline distT="0" distB="0" distL="0" distR="0" wp14:anchorId="79AD9F43" wp14:editId="4B665317">
+            <wp:extent cx="5400040" cy="2524125"/>
+            <wp:effectExtent l="0" t="0" r="0" b="9525"/>
+            <wp:docPr id="24" name="Imagem 24"/>
             <wp:cNvGraphicFramePr>
               <a:graphicFrameLocks xmlns:a="http://schemas.openxmlformats.org/drawingml/2006/main" noChangeAspect="1"/>
             </wp:cNvGraphicFramePr>
@@ -12105,11 +11882,11 @@
               <a:graphicData uri="http://schemas.openxmlformats.org/drawingml/2006/picture">
                 <pic:pic xmlns:pic="http://schemas.openxmlformats.org/drawingml/2006/picture">
                   <pic:nvPicPr>
-                    <pic:cNvPr id="7" name="Tela Principal CO primeira pesquisa SELECIONADA.png"/>
+                    <pic:cNvPr id="24" name="TeladeCadastro04.png"/>
                     <pic:cNvPicPr/>
                   </pic:nvPicPr>
                   <pic:blipFill>
-                    <a:blip r:embed="rId38" cstate="print">
+                    <a:blip r:embed="rId38">
                       <a:extLst>
                         <a:ext uri="{28A0092B-C50C-407E-A947-70E740481C1C}">
                           <a14:useLocalDpi xmlns:a14="http://schemas.microsoft.com/office/drawing/2010/main" val="0"/>
@@ -12123,7 +11900,7 @@
                   <pic:spPr>
                     <a:xfrm>
                       <a:off x="0" y="0"/>
-                      <a:ext cx="5400040" cy="2893695"/>
+                      <a:ext cx="5400040" cy="2524125"/>
                     </a:xfrm>
                     <a:prstGeom prst="rect">
                       <a:avLst/>
@@ -12153,130 +11930,54 @@
           <w:szCs w:val="20"/>
           <w:shd w:val="clear" w:color="auto" w:fill="FFFFFF"/>
         </w:rPr>
+        <w:t xml:space="preserve">Imagem 18 – </w:t>
+      </w:r>
+      <w:proofErr w:type="spellStart"/>
+      <w:r>
+        <w:rPr>
+          <w:rFonts w:ascii="Arial" w:hAnsi="Arial" w:cs="Arial"/>
+          <w:sz w:val="20"/>
+          <w:szCs w:val="20"/>
+          <w:shd w:val="clear" w:color="auto" w:fill="FFFFFF"/>
+        </w:rPr>
+        <w:t>email</w:t>
+      </w:r>
+      <w:proofErr w:type="spellEnd"/>
+      <w:r>
+        <w:rPr>
+          <w:rFonts w:ascii="Arial" w:hAnsi="Arial" w:cs="Arial"/>
+          <w:sz w:val="20"/>
+          <w:szCs w:val="20"/>
+          <w:shd w:val="clear" w:color="auto" w:fill="FFFFFF"/>
+        </w:rPr>
+        <w:t xml:space="preserve"> de confirmação, com o código a ser digitado no software “Consumidor Online”</w:t>
+      </w:r>
+    </w:p>
+    <w:p>
+      <w:pPr>
+        <w:jc w:val="center"/>
+        <w:rPr>
+          <w:rFonts w:ascii="Arial" w:hAnsi="Arial" w:cs="Arial"/>
+          <w:sz w:val="20"/>
+          <w:szCs w:val="20"/>
+          <w:shd w:val="clear" w:color="auto" w:fill="FFFFFF"/>
+        </w:rPr>
+      </w:pPr>
+      <w:r>
+        <w:rPr>
+          <w:rFonts w:ascii="Arial" w:hAnsi="Arial" w:cs="Arial"/>
+          <w:noProof/>
+          <w:sz w:val="20"/>
+          <w:szCs w:val="20"/>
+          <w:shd w:val="clear" w:color="auto" w:fill="FFFFFF"/>
+          <w:lang w:eastAsia="pt-BR"/>
+        </w:rPr>
         <w:lastRenderedPageBreak/>
-        <w:t>Imagem 19 -</w:t>
-      </w:r>
-      <w:r>
-        <w:rPr>
-          <w:rFonts w:ascii="Arial" w:hAnsi="Arial" w:cs="Arial"/>
-          <w:sz w:val="20"/>
-          <w:szCs w:val="20"/>
-          <w:shd w:val="clear" w:color="auto" w:fill="FFFFFF"/>
-        </w:rPr>
-        <w:t xml:space="preserve"> software “Consumidor Online” com a pesquisa selecionada, mostrando seus dados na aba de “ITEM DA PESQUISA”.</w:t>
-      </w:r>
-    </w:p>
-    <w:p>
-      <w:pPr>
-        <w:jc w:val="both"/>
-        <w:rPr>
-          <w:rFonts w:ascii="Arial" w:hAnsi="Arial" w:cs="Arial"/>
-          <w:sz w:val="24"/>
-          <w:szCs w:val="24"/>
-          <w:shd w:val="clear" w:color="auto" w:fill="FFFFFF"/>
-        </w:rPr>
-      </w:pPr>
-      <w:r>
-        <w:rPr>
-          <w:rFonts w:ascii="Arial" w:hAnsi="Arial" w:cs="Arial"/>
-          <w:sz w:val="24"/>
-          <w:szCs w:val="24"/>
-          <w:shd w:val="clear" w:color="auto" w:fill="FFFFFF"/>
-        </w:rPr>
-        <w:t xml:space="preserve">5° </w:t>
-      </w:r>
-      <w:r>
-        <w:rPr>
-          <w:rFonts w:ascii="Arial" w:hAnsi="Arial" w:cs="Arial"/>
-          <w:sz w:val="24"/>
-          <w:szCs w:val="24"/>
-          <w:shd w:val="clear" w:color="auto" w:fill="FFFFFF"/>
-        </w:rPr>
-        <w:t>Na aba “ITEM DA PESQUISA”, o usuário final poderá modificar o item que está sendo pesquisado ou até mesmo deletar a pesquisa.</w:t>
-      </w:r>
-    </w:p>
-    <w:p>
-      <w:pPr>
-        <w:jc w:val="both"/>
-        <w:rPr>
-          <w:rFonts w:ascii="Arial" w:hAnsi="Arial" w:cs="Arial"/>
-          <w:sz w:val="24"/>
-          <w:szCs w:val="24"/>
-          <w:shd w:val="clear" w:color="auto" w:fill="FFFFFF"/>
-        </w:rPr>
-      </w:pPr>
-      <w:r>
-        <w:rPr>
-          <w:rFonts w:ascii="Arial" w:hAnsi="Arial" w:cs="Arial"/>
-          <w:sz w:val="24"/>
-          <w:szCs w:val="24"/>
-          <w:shd w:val="clear" w:color="auto" w:fill="FFFFFF"/>
-        </w:rPr>
-        <w:t>6° O usuário final</w:t>
-      </w:r>
-      <w:r>
-        <w:rPr>
-          <w:rFonts w:ascii="Arial" w:hAnsi="Arial" w:cs="Arial"/>
-          <w:sz w:val="24"/>
-          <w:szCs w:val="24"/>
-          <w:shd w:val="clear" w:color="auto" w:fill="FFFFFF"/>
-        </w:rPr>
-        <w:t>,</w:t>
-      </w:r>
-      <w:r>
-        <w:rPr>
-          <w:rFonts w:ascii="Arial" w:hAnsi="Arial" w:cs="Arial"/>
-          <w:sz w:val="24"/>
-          <w:szCs w:val="24"/>
-          <w:shd w:val="clear" w:color="auto" w:fill="FFFFFF"/>
-        </w:rPr>
-        <w:t xml:space="preserve"> se desejar, pode alterar as informações de sua conta clicando no menu ou aplicando a combinação de teclas do teclado “</w:t>
-      </w:r>
-      <w:proofErr w:type="spellStart"/>
-      <w:r>
-        <w:rPr>
-          <w:rFonts w:ascii="Arial" w:hAnsi="Arial" w:cs="Arial"/>
-          <w:sz w:val="24"/>
-          <w:szCs w:val="24"/>
-          <w:shd w:val="clear" w:color="auto" w:fill="FFFFFF"/>
-        </w:rPr>
-        <w:t>Ctrl+J</w:t>
-      </w:r>
-      <w:proofErr w:type="spellEnd"/>
-      <w:r>
-        <w:rPr>
-          <w:rFonts w:ascii="Arial" w:hAnsi="Arial" w:cs="Arial"/>
-          <w:sz w:val="24"/>
-          <w:szCs w:val="24"/>
-          <w:shd w:val="clear" w:color="auto" w:fill="FFFFFF"/>
-        </w:rPr>
-        <w:t>”.</w:t>
-      </w:r>
-    </w:p>
-    <w:p>
-      <w:pPr>
-        <w:jc w:val="both"/>
-        <w:rPr>
-          <w:rFonts w:ascii="Arial" w:hAnsi="Arial" w:cs="Arial"/>
-          <w:sz w:val="24"/>
-          <w:szCs w:val="24"/>
-          <w:shd w:val="clear" w:color="auto" w:fill="FFFFFF"/>
-        </w:rPr>
-      </w:pPr>
-      <w:r>
-        <w:rPr>
-          <w:rFonts w:ascii="Arial" w:hAnsi="Arial" w:cs="Arial"/>
-          <w:noProof/>
-          <w:sz w:val="24"/>
-          <w:szCs w:val="24"/>
-          <w:shd w:val="clear" w:color="auto" w:fill="FFFFFF"/>
-          <w:lang w:eastAsia="pt-BR"/>
-        </w:rPr>
         <w:drawing>
-          <wp:inline distT="0" distB="0" distL="0" distR="0" wp14:anchorId="0A08E9D2" wp14:editId="12FED45D">
-            <wp:extent cx="5400040" cy="3562350"/>
+          <wp:inline distT="0" distB="0" distL="0" distR="0" wp14:anchorId="7404A841" wp14:editId="3185FC2D">
+            <wp:extent cx="3620005" cy="3429479"/>
             <wp:effectExtent l="0" t="0" r="0" b="0"/>
-            <wp:docPr id="16" name="Imagem 16"/>
+            <wp:docPr id="27" name="Imagem 27"/>
             <wp:cNvGraphicFramePr>
               <a:graphicFrameLocks xmlns:a="http://schemas.openxmlformats.org/drawingml/2006/main" noChangeAspect="1"/>
             </wp:cNvGraphicFramePr>
@@ -12284,11 +11985,11 @@
               <a:graphicData uri="http://schemas.openxmlformats.org/drawingml/2006/picture">
                 <pic:pic xmlns:pic="http://schemas.openxmlformats.org/drawingml/2006/picture">
                   <pic:nvPicPr>
-                    <pic:cNvPr id="16" name="tela principal co menu.png"/>
+                    <pic:cNvPr id="27" name="TeladeCadastro05.png"/>
                     <pic:cNvPicPr/>
                   </pic:nvPicPr>
                   <pic:blipFill>
-                    <a:blip r:embed="rId39" cstate="print">
+                    <a:blip r:embed="rId39">
                       <a:extLst>
                         <a:ext uri="{28A0092B-C50C-407E-A947-70E740481C1C}">
                           <a14:useLocalDpi xmlns:a14="http://schemas.microsoft.com/office/drawing/2010/main" val="0"/>
@@ -12302,7 +12003,7 @@
                   <pic:spPr>
                     <a:xfrm>
                       <a:off x="0" y="0"/>
-                      <a:ext cx="5400040" cy="3562350"/>
+                      <a:ext cx="3620005" cy="3429479"/>
                     </a:xfrm>
                     <a:prstGeom prst="rect">
                       <a:avLst/>
@@ -12332,45 +12033,16 @@
           <w:szCs w:val="20"/>
           <w:shd w:val="clear" w:color="auto" w:fill="FFFFFF"/>
         </w:rPr>
-        <w:t>Imagem 20 -</w:t>
-      </w:r>
-      <w:r>
-        <w:rPr>
-          <w:rFonts w:ascii="Arial" w:hAnsi="Arial" w:cs="Arial"/>
-          <w:sz w:val="20"/>
-          <w:szCs w:val="20"/>
-          <w:shd w:val="clear" w:color="auto" w:fill="FFFFFF"/>
-        </w:rPr>
-        <w:t xml:space="preserve"> software “Consumidor Online” com a opção menu selecionada e focando a opção “ALTERAR INFORMAÇÕES DA CONTA”.</w:t>
-      </w:r>
-    </w:p>
-    <w:p>
-      <w:pPr>
-        <w:jc w:val="both"/>
-        <w:rPr>
-          <w:rFonts w:ascii="Arial" w:hAnsi="Arial" w:cs="Arial"/>
-          <w:sz w:val="24"/>
-          <w:szCs w:val="24"/>
-          <w:shd w:val="clear" w:color="auto" w:fill="FFFFFF"/>
-        </w:rPr>
-      </w:pPr>
-      <w:r>
-        <w:rPr>
-          <w:rFonts w:ascii="Arial" w:hAnsi="Arial" w:cs="Arial"/>
-          <w:sz w:val="24"/>
-          <w:szCs w:val="24"/>
-          <w:shd w:val="clear" w:color="auto" w:fill="FFFFFF"/>
-        </w:rPr>
-        <w:t>7° Ao confirmar clicando ou utilizando o “atalho” (combinação de teclas), o usuário final abrirá a janela abaixo:</w:t>
-      </w:r>
-    </w:p>
-    <w:p>
-      <w:pPr>
-        <w:jc w:val="both"/>
-        <w:rPr>
-          <w:rFonts w:ascii="Arial" w:hAnsi="Arial" w:cs="Arial"/>
-          <w:sz w:val="24"/>
-          <w:szCs w:val="24"/>
+        <w:t>Imagem 19 – código digitado dentro do software “Consumidor Online”</w:t>
+      </w:r>
+    </w:p>
+    <w:p>
+      <w:pPr>
+        <w:jc w:val="center"/>
+        <w:rPr>
+          <w:rFonts w:ascii="Arial" w:hAnsi="Arial" w:cs="Arial"/>
+          <w:sz w:val="20"/>
+          <w:szCs w:val="20"/>
           <w:shd w:val="clear" w:color="auto" w:fill="FFFFFF"/>
         </w:rPr>
       </w:pPr>
@@ -12378,17 +12050,16 @@
         <w:rPr>
           <w:rFonts w:ascii="Arial" w:hAnsi="Arial" w:cs="Arial"/>
           <w:noProof/>
-          <w:sz w:val="24"/>
-          <w:szCs w:val="24"/>
+          <w:sz w:val="20"/>
+          <w:szCs w:val="20"/>
           <w:shd w:val="clear" w:color="auto" w:fill="FFFFFF"/>
           <w:lang w:eastAsia="pt-BR"/>
         </w:rPr>
-        <w:lastRenderedPageBreak/>
         <w:drawing>
-          <wp:inline distT="0" distB="0" distL="0" distR="0" wp14:anchorId="5525BAAB" wp14:editId="23770585">
-            <wp:extent cx="5400040" cy="3914140"/>
+          <wp:inline distT="0" distB="0" distL="0" distR="0" wp14:anchorId="5562FEA9" wp14:editId="48A48B25">
+            <wp:extent cx="3600953" cy="3448531"/>
             <wp:effectExtent l="0" t="0" r="0" b="0"/>
-            <wp:docPr id="17" name="Imagem 17"/>
+            <wp:docPr id="28" name="Imagem 28"/>
             <wp:cNvGraphicFramePr>
               <a:graphicFrameLocks xmlns:a="http://schemas.openxmlformats.org/drawingml/2006/main" noChangeAspect="1"/>
             </wp:cNvGraphicFramePr>
@@ -12396,7 +12067,7 @@
               <a:graphicData uri="http://schemas.openxmlformats.org/drawingml/2006/picture">
                 <pic:pic xmlns:pic="http://schemas.openxmlformats.org/drawingml/2006/picture">
                   <pic:nvPicPr>
-                    <pic:cNvPr id="17" name="alterar conta CO.png"/>
+                    <pic:cNvPr id="28" name="TeladeCadastro06.png"/>
                     <pic:cNvPicPr/>
                   </pic:nvPicPr>
                   <pic:blipFill>
@@ -12414,7 +12085,7 @@
                   <pic:spPr>
                     <a:xfrm>
                       <a:off x="0" y="0"/>
-                      <a:ext cx="5400040" cy="3914140"/>
+                      <a:ext cx="3600953" cy="3448531"/>
                     </a:xfrm>
                     <a:prstGeom prst="rect">
                       <a:avLst/>
@@ -12444,6 +12115,2233 @@
           <w:szCs w:val="20"/>
           <w:shd w:val="clear" w:color="auto" w:fill="FFFFFF"/>
         </w:rPr>
+        <w:t xml:space="preserve">Imagem 20 – conta registrada após confirmação de </w:t>
+      </w:r>
+      <w:proofErr w:type="spellStart"/>
+      <w:r>
+        <w:rPr>
+          <w:rFonts w:ascii="Arial" w:hAnsi="Arial" w:cs="Arial"/>
+          <w:sz w:val="20"/>
+          <w:szCs w:val="20"/>
+          <w:shd w:val="clear" w:color="auto" w:fill="FFFFFF"/>
+        </w:rPr>
+        <w:t>email</w:t>
+      </w:r>
+      <w:proofErr w:type="spellEnd"/>
+      <w:r>
+        <w:rPr>
+          <w:rFonts w:ascii="Arial" w:hAnsi="Arial" w:cs="Arial"/>
+          <w:sz w:val="20"/>
+          <w:szCs w:val="20"/>
+          <w:shd w:val="clear" w:color="auto" w:fill="FFFFFF"/>
+        </w:rPr>
+        <w:t xml:space="preserve"> digitando o código enviado para o mesmo</w:t>
+      </w:r>
+    </w:p>
+    <w:p>
+      <w:pPr>
+        <w:jc w:val="both"/>
+        <w:rPr>
+          <w:rFonts w:ascii="Arial" w:hAnsi="Arial" w:cs="Arial"/>
+          <w:sz w:val="24"/>
+          <w:szCs w:val="24"/>
+          <w:shd w:val="clear" w:color="auto" w:fill="FFFFFF"/>
+        </w:rPr>
+      </w:pPr>
+      <w:r>
+        <w:rPr>
+          <w:rFonts w:ascii="Arial" w:hAnsi="Arial" w:cs="Arial"/>
+          <w:sz w:val="24"/>
+          <w:szCs w:val="24"/>
+          <w:shd w:val="clear" w:color="auto" w:fill="FFFFFF"/>
+        </w:rPr>
+        <w:t xml:space="preserve">2° Após o cadastro, o usuário deverá efetuar seu </w:t>
+      </w:r>
+      <w:proofErr w:type="spellStart"/>
+      <w:r>
+        <w:rPr>
+          <w:rFonts w:ascii="Arial" w:hAnsi="Arial" w:cs="Arial"/>
+          <w:sz w:val="24"/>
+          <w:szCs w:val="24"/>
+          <w:shd w:val="clear" w:color="auto" w:fill="FFFFFF"/>
+        </w:rPr>
+        <w:t>login</w:t>
+      </w:r>
+      <w:proofErr w:type="spellEnd"/>
+      <w:r>
+        <w:rPr>
+          <w:rFonts w:ascii="Arial" w:hAnsi="Arial" w:cs="Arial"/>
+          <w:sz w:val="24"/>
+          <w:szCs w:val="24"/>
+          <w:shd w:val="clear" w:color="auto" w:fill="FFFFFF"/>
+        </w:rPr>
+        <w:t xml:space="preserve"> para ter acesso a principal janela do CO.</w:t>
+      </w:r>
+    </w:p>
+    <w:p>
+      <w:pPr>
+        <w:jc w:val="both"/>
+        <w:rPr>
+          <w:rFonts w:ascii="Arial" w:hAnsi="Arial" w:cs="Arial"/>
+          <w:sz w:val="24"/>
+          <w:szCs w:val="24"/>
+          <w:shd w:val="clear" w:color="auto" w:fill="FFFFFF"/>
+        </w:rPr>
+      </w:pPr>
+      <w:r>
+        <w:rPr>
+          <w:rFonts w:ascii="Arial" w:hAnsi="Arial" w:cs="Arial"/>
+          <w:noProof/>
+          <w:sz w:val="24"/>
+          <w:szCs w:val="24"/>
+          <w:shd w:val="clear" w:color="auto" w:fill="FFFFFF"/>
+          <w:lang w:eastAsia="pt-BR"/>
+        </w:rPr>
+        <w:lastRenderedPageBreak/>
+        <w:drawing>
+          <wp:inline distT="0" distB="0" distL="0" distR="0" wp14:anchorId="00BD45FC" wp14:editId="7C611BFD">
+            <wp:extent cx="5400040" cy="3581400"/>
+            <wp:effectExtent l="0" t="0" r="0" b="0"/>
+            <wp:docPr id="33" name="Imagem 33"/>
+            <wp:cNvGraphicFramePr>
+              <a:graphicFrameLocks xmlns:a="http://schemas.openxmlformats.org/drawingml/2006/main" noChangeAspect="1"/>
+            </wp:cNvGraphicFramePr>
+            <a:graphic xmlns:a="http://schemas.openxmlformats.org/drawingml/2006/main">
+              <a:graphicData uri="http://schemas.openxmlformats.org/drawingml/2006/picture">
+                <pic:pic xmlns:pic="http://schemas.openxmlformats.org/drawingml/2006/picture">
+                  <pic:nvPicPr>
+                    <pic:cNvPr id="33" name="TeladeCadastro07.png"/>
+                    <pic:cNvPicPr/>
+                  </pic:nvPicPr>
+                  <pic:blipFill>
+                    <a:blip r:embed="rId41">
+                      <a:extLst>
+                        <a:ext uri="{28A0092B-C50C-407E-A947-70E740481C1C}">
+                          <a14:useLocalDpi xmlns:a14="http://schemas.microsoft.com/office/drawing/2010/main" val="0"/>
+                        </a:ext>
+                      </a:extLst>
+                    </a:blip>
+                    <a:stretch>
+                      <a:fillRect/>
+                    </a:stretch>
+                  </pic:blipFill>
+                  <pic:spPr>
+                    <a:xfrm>
+                      <a:off x="0" y="0"/>
+                      <a:ext cx="5400040" cy="3581400"/>
+                    </a:xfrm>
+                    <a:prstGeom prst="rect">
+                      <a:avLst/>
+                    </a:prstGeom>
+                  </pic:spPr>
+                </pic:pic>
+              </a:graphicData>
+            </a:graphic>
+          </wp:inline>
+        </w:drawing>
+      </w:r>
+    </w:p>
+    <w:p>
+      <w:pPr>
+        <w:jc w:val="both"/>
+        <w:rPr>
+          <w:rFonts w:ascii="Arial" w:hAnsi="Arial" w:cs="Arial"/>
+          <w:sz w:val="24"/>
+          <w:szCs w:val="24"/>
+          <w:shd w:val="clear" w:color="auto" w:fill="FFFFFF"/>
+        </w:rPr>
+      </w:pPr>
+      <w:r>
+        <w:rPr>
+          <w:rFonts w:ascii="Arial" w:hAnsi="Arial" w:cs="Arial"/>
+          <w:sz w:val="24"/>
+          <w:szCs w:val="24"/>
+          <w:shd w:val="clear" w:color="auto" w:fill="FFFFFF"/>
+        </w:rPr>
+        <w:t xml:space="preserve">Imagem 21 – usuário efetuando </w:t>
+      </w:r>
+      <w:proofErr w:type="spellStart"/>
+      <w:r>
+        <w:rPr>
+          <w:rFonts w:ascii="Arial" w:hAnsi="Arial" w:cs="Arial"/>
+          <w:sz w:val="24"/>
+          <w:szCs w:val="24"/>
+          <w:shd w:val="clear" w:color="auto" w:fill="FFFFFF"/>
+        </w:rPr>
+        <w:t>login</w:t>
+      </w:r>
+      <w:proofErr w:type="spellEnd"/>
+      <w:r>
+        <w:rPr>
+          <w:rFonts w:ascii="Arial" w:hAnsi="Arial" w:cs="Arial"/>
+          <w:sz w:val="24"/>
+          <w:szCs w:val="24"/>
+          <w:shd w:val="clear" w:color="auto" w:fill="FFFFFF"/>
+        </w:rPr>
+        <w:t xml:space="preserve"> dentro do software “Consumidor Online”</w:t>
+      </w:r>
+    </w:p>
+    <w:p>
+      <w:pPr>
+        <w:jc w:val="both"/>
+        <w:rPr>
+          <w:rFonts w:ascii="Arial" w:hAnsi="Arial" w:cs="Arial"/>
+          <w:sz w:val="24"/>
+          <w:szCs w:val="24"/>
+          <w:shd w:val="clear" w:color="auto" w:fill="FFFFFF"/>
+        </w:rPr>
+      </w:pPr>
+      <w:r>
+        <w:rPr>
+          <w:rFonts w:ascii="Arial" w:hAnsi="Arial" w:cs="Arial"/>
+          <w:sz w:val="24"/>
+          <w:szCs w:val="24"/>
+          <w:shd w:val="clear" w:color="auto" w:fill="FFFFFF"/>
+        </w:rPr>
+        <w:t xml:space="preserve">3° Assim que efetuar </w:t>
+      </w:r>
+      <w:proofErr w:type="spellStart"/>
+      <w:r>
+        <w:rPr>
+          <w:rFonts w:ascii="Arial" w:hAnsi="Arial" w:cs="Arial"/>
+          <w:sz w:val="24"/>
+          <w:szCs w:val="24"/>
+          <w:shd w:val="clear" w:color="auto" w:fill="FFFFFF"/>
+        </w:rPr>
+        <w:t>login</w:t>
+      </w:r>
+      <w:proofErr w:type="spellEnd"/>
+      <w:r>
+        <w:rPr>
+          <w:rFonts w:ascii="Arial" w:hAnsi="Arial" w:cs="Arial"/>
+          <w:sz w:val="24"/>
+          <w:szCs w:val="24"/>
+          <w:shd w:val="clear" w:color="auto" w:fill="FFFFFF"/>
+        </w:rPr>
+        <w:t>, o usu</w:t>
+      </w:r>
+      <w:r>
+        <w:rPr>
+          <w:rFonts w:ascii="Arial" w:hAnsi="Arial" w:cs="Arial"/>
+          <w:sz w:val="24"/>
+          <w:szCs w:val="24"/>
+          <w:shd w:val="clear" w:color="auto" w:fill="FFFFFF"/>
+        </w:rPr>
+        <w:t>ário s</w:t>
+      </w:r>
+      <w:r>
+        <w:rPr>
+          <w:rFonts w:ascii="Arial" w:hAnsi="Arial" w:cs="Arial"/>
+          <w:sz w:val="24"/>
+          <w:szCs w:val="24"/>
+          <w:shd w:val="clear" w:color="auto" w:fill="FFFFFF"/>
+        </w:rPr>
+        <w:t>e depara com a seguinte janela:</w:t>
+      </w:r>
+    </w:p>
+    <w:p>
+      <w:pPr>
+        <w:jc w:val="both"/>
+        <w:rPr>
+          <w:rFonts w:ascii="Arial" w:hAnsi="Arial" w:cs="Arial"/>
+          <w:sz w:val="24"/>
+          <w:szCs w:val="24"/>
+          <w:shd w:val="clear" w:color="auto" w:fill="FFFFFF"/>
+        </w:rPr>
+      </w:pPr>
+      <w:r>
+        <w:rPr>
+          <w:rFonts w:ascii="Arial" w:hAnsi="Arial" w:cs="Arial"/>
+          <w:noProof/>
+          <w:sz w:val="24"/>
+          <w:szCs w:val="24"/>
+          <w:shd w:val="clear" w:color="auto" w:fill="FFFFFF"/>
+          <w:lang w:eastAsia="pt-BR"/>
+        </w:rPr>
+        <w:drawing>
+          <wp:inline distT="0" distB="0" distL="0" distR="0" wp14:anchorId="1A2E462D" wp14:editId="06006DFA">
+            <wp:extent cx="5400040" cy="3486150"/>
+            <wp:effectExtent l="0" t="0" r="0" b="0"/>
+            <wp:docPr id="34" name="Imagem 34"/>
+            <wp:cNvGraphicFramePr>
+              <a:graphicFrameLocks xmlns:a="http://schemas.openxmlformats.org/drawingml/2006/main" noChangeAspect="1"/>
+            </wp:cNvGraphicFramePr>
+            <a:graphic xmlns:a="http://schemas.openxmlformats.org/drawingml/2006/main">
+              <a:graphicData uri="http://schemas.openxmlformats.org/drawingml/2006/picture">
+                <pic:pic xmlns:pic="http://schemas.openxmlformats.org/drawingml/2006/picture">
+                  <pic:nvPicPr>
+                    <pic:cNvPr id="34" name="TelaPrincipal01.png"/>
+                    <pic:cNvPicPr/>
+                  </pic:nvPicPr>
+                  <pic:blipFill>
+                    <a:blip r:embed="rId42">
+                      <a:extLst>
+                        <a:ext uri="{28A0092B-C50C-407E-A947-70E740481C1C}">
+                          <a14:useLocalDpi xmlns:a14="http://schemas.microsoft.com/office/drawing/2010/main" val="0"/>
+                        </a:ext>
+                      </a:extLst>
+                    </a:blip>
+                    <a:stretch>
+                      <a:fillRect/>
+                    </a:stretch>
+                  </pic:blipFill>
+                  <pic:spPr>
+                    <a:xfrm>
+                      <a:off x="0" y="0"/>
+                      <a:ext cx="5400040" cy="3486150"/>
+                    </a:xfrm>
+                    <a:prstGeom prst="rect">
+                      <a:avLst/>
+                    </a:prstGeom>
+                  </pic:spPr>
+                </pic:pic>
+              </a:graphicData>
+            </a:graphic>
+          </wp:inline>
+        </w:drawing>
+      </w:r>
+    </w:p>
+    <w:p>
+      <w:pPr>
+        <w:jc w:val="both"/>
+        <w:rPr>
+          <w:rFonts w:ascii="Arial" w:hAnsi="Arial" w:cs="Arial"/>
+          <w:sz w:val="20"/>
+          <w:szCs w:val="20"/>
+          <w:shd w:val="clear" w:color="auto" w:fill="FFFFFF"/>
+        </w:rPr>
+      </w:pPr>
+      <w:r>
+        <w:rPr>
+          <w:rFonts w:ascii="Arial" w:hAnsi="Arial" w:cs="Arial"/>
+          <w:sz w:val="20"/>
+          <w:szCs w:val="20"/>
+          <w:shd w:val="clear" w:color="auto" w:fill="FFFFFF"/>
+        </w:rPr>
+        <w:t>Imagem 17 -</w:t>
+      </w:r>
+      <w:r>
+        <w:rPr>
+          <w:rFonts w:ascii="Arial" w:hAnsi="Arial" w:cs="Arial"/>
+          <w:sz w:val="20"/>
+          <w:szCs w:val="20"/>
+          <w:shd w:val="clear" w:color="auto" w:fill="FFFFFF"/>
+        </w:rPr>
+        <w:t xml:space="preserve"> tela de cadastro de pesquisa do software “Consumidor Online”</w:t>
+      </w:r>
+    </w:p>
+    <w:p>
+      <w:pPr>
+        <w:jc w:val="both"/>
+        <w:rPr>
+          <w:rFonts w:ascii="Arial" w:hAnsi="Arial" w:cs="Arial"/>
+          <w:sz w:val="24"/>
+          <w:szCs w:val="24"/>
+          <w:shd w:val="clear" w:color="auto" w:fill="FFFFFF"/>
+        </w:rPr>
+      </w:pPr>
+      <w:r>
+        <w:rPr>
+          <w:rFonts w:ascii="Arial" w:hAnsi="Arial" w:cs="Arial"/>
+          <w:sz w:val="24"/>
+          <w:szCs w:val="24"/>
+          <w:shd w:val="clear" w:color="auto" w:fill="FFFFFF"/>
+        </w:rPr>
+        <w:t xml:space="preserve">4° </w:t>
+      </w:r>
+      <w:r>
+        <w:rPr>
+          <w:rFonts w:ascii="Arial" w:hAnsi="Arial" w:cs="Arial"/>
+          <w:sz w:val="24"/>
+          <w:szCs w:val="24"/>
+          <w:shd w:val="clear" w:color="auto" w:fill="FFFFFF"/>
+        </w:rPr>
+        <w:t>Na parte de “NOVO ITEM DE PESQUISA”, o usuário final cadastrará</w:t>
+      </w:r>
+      <w:r>
+        <w:rPr>
+          <w:rFonts w:ascii="Arial" w:hAnsi="Arial" w:cs="Arial"/>
+          <w:sz w:val="24"/>
+          <w:szCs w:val="24"/>
+          <w:shd w:val="clear" w:color="auto" w:fill="FFFFFF"/>
+        </w:rPr>
+        <w:t xml:space="preserve"> o item que ele deseja comprar.</w:t>
+      </w:r>
+    </w:p>
+    <w:p>
+      <w:pPr>
+        <w:jc w:val="both"/>
+        <w:rPr>
+          <w:rFonts w:ascii="Arial" w:hAnsi="Arial" w:cs="Arial"/>
+          <w:sz w:val="24"/>
+          <w:szCs w:val="24"/>
+          <w:shd w:val="clear" w:color="auto" w:fill="FFFFFF"/>
+        </w:rPr>
+      </w:pPr>
+      <w:r>
+        <w:rPr>
+          <w:rFonts w:ascii="Arial" w:hAnsi="Arial" w:cs="Arial"/>
+          <w:sz w:val="24"/>
+          <w:szCs w:val="24"/>
+          <w:shd w:val="clear" w:color="auto" w:fill="FFFFFF"/>
+        </w:rPr>
+        <w:lastRenderedPageBreak/>
+        <w:t>Para cadastrar a pesquisa, o usuário final deverá colocar de uma a cinco “</w:t>
+      </w:r>
+      <w:proofErr w:type="spellStart"/>
+      <w:r>
+        <w:rPr>
+          <w:rFonts w:ascii="Arial" w:hAnsi="Arial" w:cs="Arial"/>
+          <w:sz w:val="24"/>
+          <w:szCs w:val="24"/>
+          <w:shd w:val="clear" w:color="auto" w:fill="FFFFFF"/>
+        </w:rPr>
+        <w:t>tags</w:t>
+      </w:r>
+      <w:proofErr w:type="spellEnd"/>
+      <w:r>
+        <w:rPr>
+          <w:rFonts w:ascii="Arial" w:hAnsi="Arial" w:cs="Arial"/>
+          <w:sz w:val="24"/>
+          <w:szCs w:val="24"/>
+          <w:shd w:val="clear" w:color="auto" w:fill="FFFFFF"/>
+        </w:rPr>
+        <w:t>” (características chaves para encontrar o item) e também poderá colocar um preço máximo</w:t>
+      </w:r>
+      <w:r>
+        <w:rPr>
+          <w:rFonts w:ascii="Arial" w:hAnsi="Arial" w:cs="Arial"/>
+          <w:sz w:val="24"/>
+          <w:szCs w:val="24"/>
+          <w:shd w:val="clear" w:color="auto" w:fill="FFFFFF"/>
+        </w:rPr>
+        <w:t xml:space="preserve"> </w:t>
+      </w:r>
+      <w:r>
+        <w:rPr>
+          <w:rFonts w:ascii="Arial" w:hAnsi="Arial" w:cs="Arial"/>
+          <w:sz w:val="24"/>
+          <w:szCs w:val="24"/>
+          <w:shd w:val="clear" w:color="auto" w:fill="FFFFFF"/>
+        </w:rPr>
+        <w:t xml:space="preserve">o qual deseja pagar. Após essa etapa de cadastro de </w:t>
+      </w:r>
+      <w:proofErr w:type="spellStart"/>
+      <w:r>
+        <w:rPr>
+          <w:rFonts w:ascii="Arial" w:hAnsi="Arial" w:cs="Arial"/>
+          <w:sz w:val="24"/>
+          <w:szCs w:val="24"/>
+          <w:shd w:val="clear" w:color="auto" w:fill="FFFFFF"/>
+        </w:rPr>
+        <w:t>tag</w:t>
+      </w:r>
+      <w:proofErr w:type="spellEnd"/>
+      <w:r>
+        <w:rPr>
+          <w:rFonts w:ascii="Arial" w:hAnsi="Arial" w:cs="Arial"/>
+          <w:sz w:val="24"/>
+          <w:szCs w:val="24"/>
+          <w:shd w:val="clear" w:color="auto" w:fill="FFFFFF"/>
+        </w:rPr>
+        <w:t>, o usuário final deverá por um nome único a sua pesquisa, como por exemplo “minha primeira pesquisa” e então deverá clicar no salvar para registrar sua pesquisa. Após registrar, a pesquisa ficará à mostra numa janela dentro da tela de cadastro de pesquisa logo ao lado da aba de “NOVO ITEM DE PESQUISA”.</w:t>
+      </w:r>
+    </w:p>
+    <w:p>
+      <w:pPr>
+        <w:jc w:val="both"/>
+        <w:rPr>
+          <w:rFonts w:ascii="Arial" w:hAnsi="Arial" w:cs="Arial"/>
+          <w:sz w:val="24"/>
+          <w:szCs w:val="24"/>
+          <w:shd w:val="clear" w:color="auto" w:fill="FFFFFF"/>
+        </w:rPr>
+      </w:pPr>
+      <w:r>
+        <w:rPr>
+          <w:rFonts w:ascii="Arial" w:hAnsi="Arial" w:cs="Arial"/>
+          <w:noProof/>
+          <w:sz w:val="24"/>
+          <w:szCs w:val="24"/>
+          <w:shd w:val="clear" w:color="auto" w:fill="FFFFFF"/>
+          <w:lang w:eastAsia="pt-BR"/>
+        </w:rPr>
+        <w:drawing>
+          <wp:inline distT="0" distB="0" distL="0" distR="0" wp14:anchorId="231981A1" wp14:editId="011E12EE">
+            <wp:extent cx="5400040" cy="3248025"/>
+            <wp:effectExtent l="0" t="0" r="0" b="9525"/>
+            <wp:docPr id="36" name="Imagem 36"/>
+            <wp:cNvGraphicFramePr>
+              <a:graphicFrameLocks xmlns:a="http://schemas.openxmlformats.org/drawingml/2006/main" noChangeAspect="1"/>
+            </wp:cNvGraphicFramePr>
+            <a:graphic xmlns:a="http://schemas.openxmlformats.org/drawingml/2006/main">
+              <a:graphicData uri="http://schemas.openxmlformats.org/drawingml/2006/picture">
+                <pic:pic xmlns:pic="http://schemas.openxmlformats.org/drawingml/2006/picture">
+                  <pic:nvPicPr>
+                    <pic:cNvPr id="36" name="TelaPrincipal02.png"/>
+                    <pic:cNvPicPr/>
+                  </pic:nvPicPr>
+                  <pic:blipFill>
+                    <a:blip r:embed="rId43">
+                      <a:extLst>
+                        <a:ext uri="{28A0092B-C50C-407E-A947-70E740481C1C}">
+                          <a14:useLocalDpi xmlns:a14="http://schemas.microsoft.com/office/drawing/2010/main" val="0"/>
+                        </a:ext>
+                      </a:extLst>
+                    </a:blip>
+                    <a:stretch>
+                      <a:fillRect/>
+                    </a:stretch>
+                  </pic:blipFill>
+                  <pic:spPr>
+                    <a:xfrm>
+                      <a:off x="0" y="0"/>
+                      <a:ext cx="5400040" cy="3248025"/>
+                    </a:xfrm>
+                    <a:prstGeom prst="rect">
+                      <a:avLst/>
+                    </a:prstGeom>
+                  </pic:spPr>
+                </pic:pic>
+              </a:graphicData>
+            </a:graphic>
+          </wp:inline>
+        </w:drawing>
+      </w:r>
+    </w:p>
+    <w:p>
+      <w:pPr>
+        <w:jc w:val="both"/>
+        <w:rPr>
+          <w:rFonts w:ascii="Arial" w:hAnsi="Arial" w:cs="Arial"/>
+          <w:sz w:val="24"/>
+          <w:szCs w:val="24"/>
+          <w:shd w:val="clear" w:color="auto" w:fill="FFFFFF"/>
+        </w:rPr>
+      </w:pPr>
+      <w:r>
+        <w:rPr>
+          <w:rFonts w:ascii="Arial" w:hAnsi="Arial" w:cs="Arial"/>
+          <w:sz w:val="24"/>
+          <w:szCs w:val="24"/>
+          <w:shd w:val="clear" w:color="auto" w:fill="FFFFFF"/>
+        </w:rPr>
+        <w:t xml:space="preserve">Imagem 22 </w:t>
+      </w:r>
+      <w:r>
+        <w:rPr>
+          <w:rFonts w:ascii="Arial" w:hAnsi="Arial" w:cs="Arial"/>
+          <w:sz w:val="24"/>
+          <w:szCs w:val="24"/>
+          <w:shd w:val="clear" w:color="auto" w:fill="FFFFFF"/>
+        </w:rPr>
+        <w:t>–</w:t>
+      </w:r>
+      <w:r>
+        <w:rPr>
+          <w:rFonts w:ascii="Arial" w:hAnsi="Arial" w:cs="Arial"/>
+          <w:sz w:val="24"/>
+          <w:szCs w:val="24"/>
+          <w:shd w:val="clear" w:color="auto" w:fill="FFFFFF"/>
+        </w:rPr>
+        <w:t xml:space="preserve"> </w:t>
+      </w:r>
+      <w:proofErr w:type="spellStart"/>
+      <w:r>
+        <w:rPr>
+          <w:rFonts w:ascii="Arial" w:hAnsi="Arial" w:cs="Arial"/>
+          <w:sz w:val="24"/>
+          <w:szCs w:val="24"/>
+          <w:shd w:val="clear" w:color="auto" w:fill="FFFFFF"/>
+        </w:rPr>
+        <w:t>usuario</w:t>
+      </w:r>
+      <w:proofErr w:type="spellEnd"/>
+      <w:r>
+        <w:rPr>
+          <w:rFonts w:ascii="Arial" w:hAnsi="Arial" w:cs="Arial"/>
+          <w:sz w:val="24"/>
+          <w:szCs w:val="24"/>
+          <w:shd w:val="clear" w:color="auto" w:fill="FFFFFF"/>
+        </w:rPr>
+        <w:t xml:space="preserve"> cadastrando suas </w:t>
+      </w:r>
+      <w:proofErr w:type="spellStart"/>
+      <w:r>
+        <w:rPr>
+          <w:rFonts w:ascii="Arial" w:hAnsi="Arial" w:cs="Arial"/>
+          <w:sz w:val="24"/>
+          <w:szCs w:val="24"/>
+          <w:shd w:val="clear" w:color="auto" w:fill="FFFFFF"/>
+        </w:rPr>
+        <w:t>tags</w:t>
+      </w:r>
+      <w:proofErr w:type="spellEnd"/>
+      <w:r>
+        <w:rPr>
+          <w:rFonts w:ascii="Arial" w:hAnsi="Arial" w:cs="Arial"/>
+          <w:sz w:val="24"/>
+          <w:szCs w:val="24"/>
+          <w:shd w:val="clear" w:color="auto" w:fill="FFFFFF"/>
+        </w:rPr>
+        <w:t xml:space="preserve"> e preço máximo que irá pagar no item, deixando bem especifico que produto procura, para garantir uma pesquisa mais focada.</w:t>
+      </w:r>
+    </w:p>
+    <w:p>
+      <w:pPr>
+        <w:jc w:val="both"/>
+        <w:rPr>
+          <w:rFonts w:ascii="Arial" w:hAnsi="Arial" w:cs="Arial"/>
+          <w:sz w:val="24"/>
+          <w:szCs w:val="24"/>
+          <w:shd w:val="clear" w:color="auto" w:fill="FFFFFF"/>
+        </w:rPr>
+      </w:pPr>
+      <w:r>
+        <w:rPr>
+          <w:rFonts w:ascii="Arial" w:hAnsi="Arial" w:cs="Arial"/>
+          <w:noProof/>
+          <w:sz w:val="24"/>
+          <w:szCs w:val="24"/>
+          <w:shd w:val="clear" w:color="auto" w:fill="FFFFFF"/>
+          <w:lang w:eastAsia="pt-BR"/>
+        </w:rPr>
+        <w:drawing>
+          <wp:inline distT="0" distB="0" distL="0" distR="0" wp14:anchorId="22FEEA13" wp14:editId="7D61BEE4">
+            <wp:extent cx="5400040" cy="3143250"/>
+            <wp:effectExtent l="0" t="0" r="0" b="0"/>
+            <wp:docPr id="37" name="Imagem 37"/>
+            <wp:cNvGraphicFramePr>
+              <a:graphicFrameLocks xmlns:a="http://schemas.openxmlformats.org/drawingml/2006/main" noChangeAspect="1"/>
+            </wp:cNvGraphicFramePr>
+            <a:graphic xmlns:a="http://schemas.openxmlformats.org/drawingml/2006/main">
+              <a:graphicData uri="http://schemas.openxmlformats.org/drawingml/2006/picture">
+                <pic:pic xmlns:pic="http://schemas.openxmlformats.org/drawingml/2006/picture">
+                  <pic:nvPicPr>
+                    <pic:cNvPr id="37" name="TelaPrincipal03.png"/>
+                    <pic:cNvPicPr/>
+                  </pic:nvPicPr>
+                  <pic:blipFill>
+                    <a:blip r:embed="rId44">
+                      <a:extLst>
+                        <a:ext uri="{28A0092B-C50C-407E-A947-70E740481C1C}">
+                          <a14:useLocalDpi xmlns:a14="http://schemas.microsoft.com/office/drawing/2010/main" val="0"/>
+                        </a:ext>
+                      </a:extLst>
+                    </a:blip>
+                    <a:stretch>
+                      <a:fillRect/>
+                    </a:stretch>
+                  </pic:blipFill>
+                  <pic:spPr>
+                    <a:xfrm>
+                      <a:off x="0" y="0"/>
+                      <a:ext cx="5400040" cy="3143250"/>
+                    </a:xfrm>
+                    <a:prstGeom prst="rect">
+                      <a:avLst/>
+                    </a:prstGeom>
+                  </pic:spPr>
+                </pic:pic>
+              </a:graphicData>
+            </a:graphic>
+          </wp:inline>
+        </w:drawing>
+      </w:r>
+      <w:r>
+        <w:rPr>
+          <w:rFonts w:ascii="Arial" w:hAnsi="Arial" w:cs="Arial"/>
+          <w:sz w:val="24"/>
+          <w:szCs w:val="24"/>
+          <w:shd w:val="clear" w:color="auto" w:fill="FFFFFF"/>
+        </w:rPr>
+        <w:t xml:space="preserve"> </w:t>
+      </w:r>
+    </w:p>
+    <w:p>
+      <w:pPr>
+        <w:jc w:val="both"/>
+        <w:rPr>
+          <w:rFonts w:ascii="Arial" w:hAnsi="Arial" w:cs="Arial"/>
+          <w:sz w:val="20"/>
+          <w:szCs w:val="20"/>
+          <w:shd w:val="clear" w:color="auto" w:fill="FFFFFF"/>
+        </w:rPr>
+      </w:pPr>
+      <w:r>
+        <w:rPr>
+          <w:rFonts w:ascii="Arial" w:hAnsi="Arial" w:cs="Arial"/>
+          <w:sz w:val="20"/>
+          <w:szCs w:val="20"/>
+          <w:shd w:val="clear" w:color="auto" w:fill="FFFFFF"/>
+        </w:rPr>
+        <w:t xml:space="preserve">Imagem </w:t>
+      </w:r>
+      <w:r>
+        <w:rPr>
+          <w:rFonts w:ascii="Arial" w:hAnsi="Arial" w:cs="Arial"/>
+          <w:sz w:val="20"/>
+          <w:szCs w:val="20"/>
+          <w:shd w:val="clear" w:color="auto" w:fill="FFFFFF"/>
+        </w:rPr>
+        <w:t>23 – pesquisa salva com sucesso</w:t>
+      </w:r>
+    </w:p>
+    <w:p>
+      <w:pPr>
+        <w:jc w:val="both"/>
+        <w:rPr>
+          <w:rFonts w:ascii="Arial" w:hAnsi="Arial" w:cs="Arial"/>
+          <w:sz w:val="24"/>
+          <w:szCs w:val="24"/>
+          <w:shd w:val="clear" w:color="auto" w:fill="FFFFFF"/>
+        </w:rPr>
+      </w:pPr>
+      <w:r>
+        <w:rPr>
+          <w:rFonts w:ascii="Arial" w:hAnsi="Arial" w:cs="Arial"/>
+          <w:sz w:val="24"/>
+          <w:szCs w:val="24"/>
+          <w:shd w:val="clear" w:color="auto" w:fill="FFFFFF"/>
+        </w:rPr>
+        <w:lastRenderedPageBreak/>
+        <w:t xml:space="preserve">Ao clicar na pesquisa, todas as </w:t>
+      </w:r>
+      <w:proofErr w:type="spellStart"/>
+      <w:r>
+        <w:rPr>
+          <w:rFonts w:ascii="Arial" w:hAnsi="Arial" w:cs="Arial"/>
+          <w:sz w:val="24"/>
+          <w:szCs w:val="24"/>
+          <w:shd w:val="clear" w:color="auto" w:fill="FFFFFF"/>
+        </w:rPr>
+        <w:t>tags</w:t>
+      </w:r>
+      <w:proofErr w:type="spellEnd"/>
+      <w:r>
+        <w:rPr>
+          <w:rFonts w:ascii="Arial" w:hAnsi="Arial" w:cs="Arial"/>
+          <w:sz w:val="24"/>
+          <w:szCs w:val="24"/>
+          <w:shd w:val="clear" w:color="auto" w:fill="FFFFFF"/>
+        </w:rPr>
+        <w:t xml:space="preserve"> e o preço máximo apareceram na aba de “</w:t>
+      </w:r>
+      <w:r>
+        <w:rPr>
+          <w:rFonts w:ascii="Arial" w:hAnsi="Arial" w:cs="Arial"/>
+          <w:sz w:val="24"/>
+          <w:szCs w:val="24"/>
+          <w:shd w:val="clear" w:color="auto" w:fill="FFFFFF"/>
+        </w:rPr>
+        <w:t>PESQUISAS</w:t>
+      </w:r>
+      <w:r>
+        <w:rPr>
+          <w:rFonts w:ascii="Arial" w:hAnsi="Arial" w:cs="Arial"/>
+          <w:sz w:val="24"/>
+          <w:szCs w:val="24"/>
+          <w:shd w:val="clear" w:color="auto" w:fill="FFFFFF"/>
+        </w:rPr>
+        <w:t>”.</w:t>
+      </w:r>
+    </w:p>
+    <w:p>
+      <w:pPr>
+        <w:jc w:val="both"/>
+        <w:rPr>
+          <w:rFonts w:ascii="Arial" w:hAnsi="Arial" w:cs="Arial"/>
+          <w:sz w:val="24"/>
+          <w:szCs w:val="24"/>
+          <w:shd w:val="clear" w:color="auto" w:fill="FFFFFF"/>
+        </w:rPr>
+      </w:pPr>
+      <w:r>
+        <w:rPr>
+          <w:rFonts w:ascii="Arial" w:hAnsi="Arial" w:cs="Arial"/>
+          <w:noProof/>
+          <w:sz w:val="24"/>
+          <w:szCs w:val="24"/>
+          <w:shd w:val="clear" w:color="auto" w:fill="FFFFFF"/>
+          <w:lang w:eastAsia="pt-BR"/>
+        </w:rPr>
+        <w:drawing>
+          <wp:inline distT="0" distB="0" distL="0" distR="0" wp14:anchorId="10B0E1C7" wp14:editId="6EF4468A">
+            <wp:extent cx="5400040" cy="3648075"/>
+            <wp:effectExtent l="0" t="0" r="0" b="9525"/>
+            <wp:docPr id="38" name="Imagem 38"/>
+            <wp:cNvGraphicFramePr>
+              <a:graphicFrameLocks xmlns:a="http://schemas.openxmlformats.org/drawingml/2006/main" noChangeAspect="1"/>
+            </wp:cNvGraphicFramePr>
+            <a:graphic xmlns:a="http://schemas.openxmlformats.org/drawingml/2006/main">
+              <a:graphicData uri="http://schemas.openxmlformats.org/drawingml/2006/picture">
+                <pic:pic xmlns:pic="http://schemas.openxmlformats.org/drawingml/2006/picture">
+                  <pic:nvPicPr>
+                    <pic:cNvPr id="38" name="TelaPrincipal05.png"/>
+                    <pic:cNvPicPr/>
+                  </pic:nvPicPr>
+                  <pic:blipFill>
+                    <a:blip r:embed="rId45">
+                      <a:extLst>
+                        <a:ext uri="{28A0092B-C50C-407E-A947-70E740481C1C}">
+                          <a14:useLocalDpi xmlns:a14="http://schemas.microsoft.com/office/drawing/2010/main" val="0"/>
+                        </a:ext>
+                      </a:extLst>
+                    </a:blip>
+                    <a:stretch>
+                      <a:fillRect/>
+                    </a:stretch>
+                  </pic:blipFill>
+                  <pic:spPr>
+                    <a:xfrm>
+                      <a:off x="0" y="0"/>
+                      <a:ext cx="5400040" cy="3648075"/>
+                    </a:xfrm>
+                    <a:prstGeom prst="rect">
+                      <a:avLst/>
+                    </a:prstGeom>
+                  </pic:spPr>
+                </pic:pic>
+              </a:graphicData>
+            </a:graphic>
+          </wp:inline>
+        </w:drawing>
+      </w:r>
+    </w:p>
+    <w:p>
+      <w:pPr>
+        <w:jc w:val="both"/>
+        <w:rPr>
+          <w:rFonts w:ascii="Arial" w:hAnsi="Arial" w:cs="Arial"/>
+          <w:sz w:val="20"/>
+          <w:szCs w:val="20"/>
+          <w:shd w:val="clear" w:color="auto" w:fill="FFFFFF"/>
+        </w:rPr>
+      </w:pPr>
+      <w:r>
+        <w:rPr>
+          <w:rFonts w:ascii="Arial" w:hAnsi="Arial" w:cs="Arial"/>
+          <w:sz w:val="20"/>
+          <w:szCs w:val="20"/>
+          <w:shd w:val="clear" w:color="auto" w:fill="FFFFFF"/>
+        </w:rPr>
+        <w:t>Imagem 24</w:t>
+      </w:r>
+      <w:r>
+        <w:rPr>
+          <w:rFonts w:ascii="Arial" w:hAnsi="Arial" w:cs="Arial"/>
+          <w:sz w:val="20"/>
+          <w:szCs w:val="20"/>
+          <w:shd w:val="clear" w:color="auto" w:fill="FFFFFF"/>
+        </w:rPr>
+        <w:t xml:space="preserve"> -</w:t>
+      </w:r>
+      <w:r>
+        <w:rPr>
+          <w:rFonts w:ascii="Arial" w:hAnsi="Arial" w:cs="Arial"/>
+          <w:sz w:val="20"/>
+          <w:szCs w:val="20"/>
+          <w:shd w:val="clear" w:color="auto" w:fill="FFFFFF"/>
+        </w:rPr>
+        <w:t xml:space="preserve"> software “Consumidor Online” com a pesquisa selecionada, mostrando seus dados na aba de “</w:t>
+      </w:r>
+      <w:r>
+        <w:rPr>
+          <w:rFonts w:ascii="Arial" w:hAnsi="Arial" w:cs="Arial"/>
+          <w:sz w:val="20"/>
+          <w:szCs w:val="20"/>
+          <w:shd w:val="clear" w:color="auto" w:fill="FFFFFF"/>
+        </w:rPr>
+        <w:t xml:space="preserve">CONFIGURAR </w:t>
+      </w:r>
+      <w:r>
+        <w:rPr>
+          <w:rFonts w:ascii="Arial" w:hAnsi="Arial" w:cs="Arial"/>
+          <w:sz w:val="20"/>
+          <w:szCs w:val="20"/>
+          <w:shd w:val="clear" w:color="auto" w:fill="FFFFFF"/>
+        </w:rPr>
+        <w:t>PESQUISA”.</w:t>
+      </w:r>
+    </w:p>
+    <w:p>
+      <w:pPr>
+        <w:jc w:val="both"/>
+        <w:rPr>
+          <w:rFonts w:ascii="Arial" w:hAnsi="Arial" w:cs="Arial"/>
+          <w:sz w:val="24"/>
+          <w:szCs w:val="24"/>
+          <w:shd w:val="clear" w:color="auto" w:fill="FFFFFF"/>
+        </w:rPr>
+      </w:pPr>
+      <w:r>
+        <w:rPr>
+          <w:rFonts w:ascii="Arial" w:hAnsi="Arial" w:cs="Arial"/>
+          <w:sz w:val="24"/>
+          <w:szCs w:val="24"/>
+          <w:shd w:val="clear" w:color="auto" w:fill="FFFFFF"/>
+        </w:rPr>
+        <w:t xml:space="preserve">5° </w:t>
+      </w:r>
+      <w:r>
+        <w:rPr>
+          <w:rFonts w:ascii="Arial" w:hAnsi="Arial" w:cs="Arial"/>
+          <w:sz w:val="24"/>
+          <w:szCs w:val="24"/>
+          <w:shd w:val="clear" w:color="auto" w:fill="FFFFFF"/>
+        </w:rPr>
+        <w:t>Na aba “</w:t>
+      </w:r>
+      <w:r>
+        <w:rPr>
+          <w:rFonts w:ascii="Arial" w:hAnsi="Arial" w:cs="Arial"/>
+          <w:sz w:val="24"/>
+          <w:szCs w:val="24"/>
+          <w:shd w:val="clear" w:color="auto" w:fill="FFFFFF"/>
+        </w:rPr>
+        <w:t xml:space="preserve">CONFIGURAR </w:t>
+      </w:r>
+      <w:r>
+        <w:rPr>
+          <w:rFonts w:ascii="Arial" w:hAnsi="Arial" w:cs="Arial"/>
+          <w:sz w:val="24"/>
+          <w:szCs w:val="24"/>
+          <w:shd w:val="clear" w:color="auto" w:fill="FFFFFF"/>
+        </w:rPr>
+        <w:t>PESQUISA”, o usuário final poderá modificar o item que está sendo</w:t>
+      </w:r>
+      <w:r>
+        <w:rPr>
+          <w:rFonts w:ascii="Arial" w:hAnsi="Arial" w:cs="Arial"/>
+          <w:sz w:val="24"/>
+          <w:szCs w:val="24"/>
+          <w:shd w:val="clear" w:color="auto" w:fill="FFFFFF"/>
+        </w:rPr>
+        <w:t xml:space="preserve"> pesquisado, mudando suas </w:t>
+      </w:r>
+      <w:proofErr w:type="spellStart"/>
+      <w:r>
+        <w:rPr>
+          <w:rFonts w:ascii="Arial" w:hAnsi="Arial" w:cs="Arial"/>
+          <w:sz w:val="24"/>
+          <w:szCs w:val="24"/>
+          <w:shd w:val="clear" w:color="auto" w:fill="FFFFFF"/>
+        </w:rPr>
+        <w:t>tags</w:t>
+      </w:r>
+      <w:proofErr w:type="spellEnd"/>
+      <w:r>
+        <w:rPr>
+          <w:rFonts w:ascii="Arial" w:hAnsi="Arial" w:cs="Arial"/>
+          <w:sz w:val="24"/>
+          <w:szCs w:val="24"/>
+          <w:shd w:val="clear" w:color="auto" w:fill="FFFFFF"/>
+        </w:rPr>
+        <w:t xml:space="preserve">, deletando-o ou pausando a pesquisa se assim for </w:t>
+      </w:r>
+      <w:proofErr w:type="spellStart"/>
+      <w:r>
+        <w:rPr>
+          <w:rFonts w:ascii="Arial" w:hAnsi="Arial" w:cs="Arial"/>
+          <w:sz w:val="24"/>
+          <w:szCs w:val="24"/>
+          <w:shd w:val="clear" w:color="auto" w:fill="FFFFFF"/>
+        </w:rPr>
+        <w:t>necessario</w:t>
+      </w:r>
+      <w:proofErr w:type="spellEnd"/>
+      <w:r>
+        <w:rPr>
+          <w:rFonts w:ascii="Arial" w:hAnsi="Arial" w:cs="Arial"/>
+          <w:sz w:val="24"/>
+          <w:szCs w:val="24"/>
+          <w:shd w:val="clear" w:color="auto" w:fill="FFFFFF"/>
+        </w:rPr>
+        <w:t>.</w:t>
+      </w:r>
+    </w:p>
+    <w:p>
+      <w:pPr>
+        <w:jc w:val="both"/>
+        <w:rPr>
+          <w:rFonts w:ascii="Arial" w:hAnsi="Arial" w:cs="Arial"/>
+          <w:sz w:val="24"/>
+          <w:szCs w:val="24"/>
+          <w:shd w:val="clear" w:color="auto" w:fill="FFFFFF"/>
+        </w:rPr>
+      </w:pPr>
+      <w:r>
+        <w:rPr>
+          <w:rFonts w:ascii="Arial" w:hAnsi="Arial" w:cs="Arial"/>
+          <w:noProof/>
+          <w:sz w:val="24"/>
+          <w:szCs w:val="24"/>
+          <w:shd w:val="clear" w:color="auto" w:fill="FFFFFF"/>
+          <w:lang w:eastAsia="pt-BR"/>
+        </w:rPr>
+        <w:drawing>
+          <wp:inline distT="0" distB="0" distL="0" distR="0" wp14:anchorId="5456BE98" wp14:editId="3CB1D256">
+            <wp:extent cx="5400040" cy="3105150"/>
+            <wp:effectExtent l="0" t="0" r="0" b="0"/>
+            <wp:docPr id="39" name="Imagem 39"/>
+            <wp:cNvGraphicFramePr>
+              <a:graphicFrameLocks xmlns:a="http://schemas.openxmlformats.org/drawingml/2006/main" noChangeAspect="1"/>
+            </wp:cNvGraphicFramePr>
+            <a:graphic xmlns:a="http://schemas.openxmlformats.org/drawingml/2006/main">
+              <a:graphicData uri="http://schemas.openxmlformats.org/drawingml/2006/picture">
+                <pic:pic xmlns:pic="http://schemas.openxmlformats.org/drawingml/2006/picture">
+                  <pic:nvPicPr>
+                    <pic:cNvPr id="39" name="TelaPrincipal06.png"/>
+                    <pic:cNvPicPr/>
+                  </pic:nvPicPr>
+                  <pic:blipFill>
+                    <a:blip r:embed="rId46">
+                      <a:extLst>
+                        <a:ext uri="{28A0092B-C50C-407E-A947-70E740481C1C}">
+                          <a14:useLocalDpi xmlns:a14="http://schemas.microsoft.com/office/drawing/2010/main" val="0"/>
+                        </a:ext>
+                      </a:extLst>
+                    </a:blip>
+                    <a:stretch>
+                      <a:fillRect/>
+                    </a:stretch>
+                  </pic:blipFill>
+                  <pic:spPr>
+                    <a:xfrm>
+                      <a:off x="0" y="0"/>
+                      <a:ext cx="5400040" cy="3105150"/>
+                    </a:xfrm>
+                    <a:prstGeom prst="rect">
+                      <a:avLst/>
+                    </a:prstGeom>
+                  </pic:spPr>
+                </pic:pic>
+              </a:graphicData>
+            </a:graphic>
+          </wp:inline>
+        </w:drawing>
+      </w:r>
+    </w:p>
+    <w:p>
+      <w:pPr>
+        <w:jc w:val="both"/>
+        <w:rPr>
+          <w:rFonts w:ascii="Arial" w:hAnsi="Arial" w:cs="Arial"/>
+          <w:sz w:val="24"/>
+          <w:szCs w:val="24"/>
+          <w:shd w:val="clear" w:color="auto" w:fill="FFFFFF"/>
+        </w:rPr>
+      </w:pPr>
+      <w:r>
+        <w:rPr>
+          <w:rFonts w:ascii="Arial" w:hAnsi="Arial" w:cs="Arial"/>
+          <w:sz w:val="24"/>
+          <w:szCs w:val="24"/>
+          <w:shd w:val="clear" w:color="auto" w:fill="FFFFFF"/>
+        </w:rPr>
+        <w:lastRenderedPageBreak/>
+        <w:t>Imagem 25 – usuário clicou no botão editar, o que fez ativar o botão “salvar e cancelar”, mas bloqueou o botão deletar.</w:t>
+      </w:r>
+    </w:p>
+    <w:p>
+      <w:pPr>
+        <w:jc w:val="both"/>
+        <w:rPr>
+          <w:rFonts w:ascii="Arial" w:hAnsi="Arial" w:cs="Arial"/>
+          <w:sz w:val="24"/>
+          <w:szCs w:val="24"/>
+          <w:shd w:val="clear" w:color="auto" w:fill="FFFFFF"/>
+        </w:rPr>
+      </w:pPr>
+      <w:r>
+        <w:rPr>
+          <w:rFonts w:ascii="Arial" w:hAnsi="Arial" w:cs="Arial"/>
+          <w:noProof/>
+          <w:sz w:val="24"/>
+          <w:szCs w:val="24"/>
+          <w:shd w:val="clear" w:color="auto" w:fill="FFFFFF"/>
+          <w:lang w:eastAsia="pt-BR"/>
+        </w:rPr>
+        <w:drawing>
+          <wp:inline distT="0" distB="0" distL="0" distR="0" wp14:anchorId="1FC788D2" wp14:editId="1E6B266B">
+            <wp:extent cx="5400040" cy="3409950"/>
+            <wp:effectExtent l="0" t="0" r="0" b="0"/>
+            <wp:docPr id="40" name="Imagem 40"/>
+            <wp:cNvGraphicFramePr>
+              <a:graphicFrameLocks xmlns:a="http://schemas.openxmlformats.org/drawingml/2006/main" noChangeAspect="1"/>
+            </wp:cNvGraphicFramePr>
+            <a:graphic xmlns:a="http://schemas.openxmlformats.org/drawingml/2006/main">
+              <a:graphicData uri="http://schemas.openxmlformats.org/drawingml/2006/picture">
+                <pic:pic xmlns:pic="http://schemas.openxmlformats.org/drawingml/2006/picture">
+                  <pic:nvPicPr>
+                    <pic:cNvPr id="40" name="TelaPrincipal07.png"/>
+                    <pic:cNvPicPr/>
+                  </pic:nvPicPr>
+                  <pic:blipFill>
+                    <a:blip r:embed="rId47">
+                      <a:extLst>
+                        <a:ext uri="{28A0092B-C50C-407E-A947-70E740481C1C}">
+                          <a14:useLocalDpi xmlns:a14="http://schemas.microsoft.com/office/drawing/2010/main" val="0"/>
+                        </a:ext>
+                      </a:extLst>
+                    </a:blip>
+                    <a:stretch>
+                      <a:fillRect/>
+                    </a:stretch>
+                  </pic:blipFill>
+                  <pic:spPr>
+                    <a:xfrm>
+                      <a:off x="0" y="0"/>
+                      <a:ext cx="5400040" cy="3409950"/>
+                    </a:xfrm>
+                    <a:prstGeom prst="rect">
+                      <a:avLst/>
+                    </a:prstGeom>
+                  </pic:spPr>
+                </pic:pic>
+              </a:graphicData>
+            </a:graphic>
+          </wp:inline>
+        </w:drawing>
+      </w:r>
+    </w:p>
+    <w:p>
+      <w:pPr>
+        <w:jc w:val="both"/>
+        <w:rPr>
+          <w:rFonts w:ascii="Arial" w:hAnsi="Arial" w:cs="Arial"/>
+          <w:sz w:val="24"/>
+          <w:szCs w:val="24"/>
+          <w:shd w:val="clear" w:color="auto" w:fill="FFFFFF"/>
+        </w:rPr>
+      </w:pPr>
+      <w:r>
+        <w:rPr>
+          <w:rFonts w:ascii="Arial" w:hAnsi="Arial" w:cs="Arial"/>
+          <w:sz w:val="24"/>
+          <w:szCs w:val="24"/>
+          <w:shd w:val="clear" w:color="auto" w:fill="FFFFFF"/>
+        </w:rPr>
+        <w:t xml:space="preserve">Imagem 26 – usuário mudou a </w:t>
+      </w:r>
+      <w:proofErr w:type="spellStart"/>
+      <w:r>
+        <w:rPr>
+          <w:rFonts w:ascii="Arial" w:hAnsi="Arial" w:cs="Arial"/>
+          <w:sz w:val="24"/>
+          <w:szCs w:val="24"/>
+          <w:shd w:val="clear" w:color="auto" w:fill="FFFFFF"/>
+        </w:rPr>
+        <w:t>tag</w:t>
+      </w:r>
+      <w:proofErr w:type="spellEnd"/>
+      <w:r>
+        <w:rPr>
+          <w:rFonts w:ascii="Arial" w:hAnsi="Arial" w:cs="Arial"/>
+          <w:sz w:val="24"/>
+          <w:szCs w:val="24"/>
+          <w:shd w:val="clear" w:color="auto" w:fill="FFFFFF"/>
+        </w:rPr>
+        <w:t xml:space="preserve"> “PC DE MESA” para “DESKTOP”.</w:t>
+      </w:r>
+    </w:p>
+    <w:p>
+      <w:pPr>
+        <w:jc w:val="both"/>
+        <w:rPr>
+          <w:rFonts w:ascii="Arial" w:hAnsi="Arial" w:cs="Arial"/>
+          <w:sz w:val="24"/>
+          <w:szCs w:val="24"/>
+          <w:shd w:val="clear" w:color="auto" w:fill="FFFFFF"/>
+        </w:rPr>
+      </w:pPr>
+      <w:r>
+        <w:rPr>
+          <w:rFonts w:ascii="Arial" w:hAnsi="Arial" w:cs="Arial"/>
+          <w:noProof/>
+          <w:sz w:val="24"/>
+          <w:szCs w:val="24"/>
+          <w:shd w:val="clear" w:color="auto" w:fill="FFFFFF"/>
+          <w:lang w:eastAsia="pt-BR"/>
+        </w:rPr>
+        <w:drawing>
+          <wp:inline distT="0" distB="0" distL="0" distR="0" wp14:anchorId="7259AB65" wp14:editId="34556AE1">
+            <wp:extent cx="5400040" cy="3419475"/>
+            <wp:effectExtent l="0" t="0" r="0" b="9525"/>
+            <wp:docPr id="41" name="Imagem 41"/>
+            <wp:cNvGraphicFramePr>
+              <a:graphicFrameLocks xmlns:a="http://schemas.openxmlformats.org/drawingml/2006/main" noChangeAspect="1"/>
+            </wp:cNvGraphicFramePr>
+            <a:graphic xmlns:a="http://schemas.openxmlformats.org/drawingml/2006/main">
+              <a:graphicData uri="http://schemas.openxmlformats.org/drawingml/2006/picture">
+                <pic:pic xmlns:pic="http://schemas.openxmlformats.org/drawingml/2006/picture">
+                  <pic:nvPicPr>
+                    <pic:cNvPr id="41" name="TelaPrincipal08.png"/>
+                    <pic:cNvPicPr/>
+                  </pic:nvPicPr>
+                  <pic:blipFill>
+                    <a:blip r:embed="rId48">
+                      <a:extLst>
+                        <a:ext uri="{28A0092B-C50C-407E-A947-70E740481C1C}">
+                          <a14:useLocalDpi xmlns:a14="http://schemas.microsoft.com/office/drawing/2010/main" val="0"/>
+                        </a:ext>
+                      </a:extLst>
+                    </a:blip>
+                    <a:stretch>
+                      <a:fillRect/>
+                    </a:stretch>
+                  </pic:blipFill>
+                  <pic:spPr>
+                    <a:xfrm>
+                      <a:off x="0" y="0"/>
+                      <a:ext cx="5400040" cy="3419475"/>
+                    </a:xfrm>
+                    <a:prstGeom prst="rect">
+                      <a:avLst/>
+                    </a:prstGeom>
+                  </pic:spPr>
+                </pic:pic>
+              </a:graphicData>
+            </a:graphic>
+          </wp:inline>
+        </w:drawing>
+      </w:r>
+    </w:p>
+    <w:p>
+      <w:pPr>
+        <w:jc w:val="both"/>
+        <w:rPr>
+          <w:rFonts w:ascii="Arial" w:hAnsi="Arial" w:cs="Arial"/>
+          <w:sz w:val="24"/>
+          <w:szCs w:val="24"/>
+          <w:shd w:val="clear" w:color="auto" w:fill="FFFFFF"/>
+        </w:rPr>
+      </w:pPr>
+      <w:r>
+        <w:rPr>
+          <w:rFonts w:ascii="Arial" w:hAnsi="Arial" w:cs="Arial"/>
+          <w:sz w:val="24"/>
+          <w:szCs w:val="24"/>
+          <w:shd w:val="clear" w:color="auto" w:fill="FFFFFF"/>
+        </w:rPr>
+        <w:t>Imagem 27 – mensagem de confirmação de configuração de pesquisa.</w:t>
+      </w:r>
+    </w:p>
+    <w:p>
+      <w:pPr>
+        <w:jc w:val="both"/>
+        <w:rPr>
+          <w:rFonts w:ascii="Arial" w:hAnsi="Arial" w:cs="Arial"/>
+          <w:sz w:val="24"/>
+          <w:szCs w:val="24"/>
+          <w:shd w:val="clear" w:color="auto" w:fill="FFFFFF"/>
+        </w:rPr>
+      </w:pPr>
+      <w:r>
+        <w:rPr>
+          <w:rFonts w:ascii="Arial" w:hAnsi="Arial" w:cs="Arial"/>
+          <w:noProof/>
+          <w:sz w:val="24"/>
+          <w:szCs w:val="24"/>
+          <w:shd w:val="clear" w:color="auto" w:fill="FFFFFF"/>
+          <w:lang w:eastAsia="pt-BR"/>
+        </w:rPr>
+        <w:lastRenderedPageBreak/>
+        <w:drawing>
+          <wp:inline distT="0" distB="0" distL="0" distR="0" wp14:anchorId="4D326A94" wp14:editId="1F7CC75F">
+            <wp:extent cx="5400040" cy="3648075"/>
+            <wp:effectExtent l="0" t="0" r="0" b="9525"/>
+            <wp:docPr id="42" name="Imagem 42"/>
+            <wp:cNvGraphicFramePr>
+              <a:graphicFrameLocks xmlns:a="http://schemas.openxmlformats.org/drawingml/2006/main" noChangeAspect="1"/>
+            </wp:cNvGraphicFramePr>
+            <a:graphic xmlns:a="http://schemas.openxmlformats.org/drawingml/2006/main">
+              <a:graphicData uri="http://schemas.openxmlformats.org/drawingml/2006/picture">
+                <pic:pic xmlns:pic="http://schemas.openxmlformats.org/drawingml/2006/picture">
+                  <pic:nvPicPr>
+                    <pic:cNvPr id="42" name="TelaPrincipal09.png"/>
+                    <pic:cNvPicPr/>
+                  </pic:nvPicPr>
+                  <pic:blipFill>
+                    <a:blip r:embed="rId49">
+                      <a:extLst>
+                        <a:ext uri="{28A0092B-C50C-407E-A947-70E740481C1C}">
+                          <a14:useLocalDpi xmlns:a14="http://schemas.microsoft.com/office/drawing/2010/main" val="0"/>
+                        </a:ext>
+                      </a:extLst>
+                    </a:blip>
+                    <a:stretch>
+                      <a:fillRect/>
+                    </a:stretch>
+                  </pic:blipFill>
+                  <pic:spPr>
+                    <a:xfrm>
+                      <a:off x="0" y="0"/>
+                      <a:ext cx="5400040" cy="3648075"/>
+                    </a:xfrm>
+                    <a:prstGeom prst="rect">
+                      <a:avLst/>
+                    </a:prstGeom>
+                  </pic:spPr>
+                </pic:pic>
+              </a:graphicData>
+            </a:graphic>
+          </wp:inline>
+        </w:drawing>
+      </w:r>
+    </w:p>
+    <w:p>
+      <w:pPr>
+        <w:jc w:val="both"/>
+        <w:rPr>
+          <w:rFonts w:ascii="Arial" w:hAnsi="Arial" w:cs="Arial"/>
+          <w:sz w:val="24"/>
+          <w:szCs w:val="24"/>
+          <w:shd w:val="clear" w:color="auto" w:fill="FFFFFF"/>
+        </w:rPr>
+      </w:pPr>
+      <w:r>
+        <w:rPr>
+          <w:rFonts w:ascii="Arial" w:hAnsi="Arial" w:cs="Arial"/>
+          <w:sz w:val="24"/>
+          <w:szCs w:val="24"/>
+          <w:shd w:val="clear" w:color="auto" w:fill="FFFFFF"/>
+        </w:rPr>
+        <w:t xml:space="preserve">Imagem 28 – usuário fez novas pesquisas e “pausou” a sua </w:t>
+      </w:r>
+      <w:proofErr w:type="spellStart"/>
+      <w:r>
+        <w:rPr>
+          <w:rFonts w:ascii="Arial" w:hAnsi="Arial" w:cs="Arial"/>
+          <w:sz w:val="24"/>
+          <w:szCs w:val="24"/>
+          <w:shd w:val="clear" w:color="auto" w:fill="FFFFFF"/>
+        </w:rPr>
+        <w:t>ultima</w:t>
+      </w:r>
+      <w:proofErr w:type="spellEnd"/>
+      <w:r>
+        <w:rPr>
+          <w:rFonts w:ascii="Arial" w:hAnsi="Arial" w:cs="Arial"/>
+          <w:sz w:val="24"/>
+          <w:szCs w:val="24"/>
+          <w:shd w:val="clear" w:color="auto" w:fill="FFFFFF"/>
+        </w:rPr>
+        <w:t xml:space="preserve"> pesquisa, com que fez a cor da linha ficar vermelha. </w:t>
+      </w:r>
+    </w:p>
+    <w:p>
+      <w:pPr>
+        <w:jc w:val="both"/>
+        <w:rPr>
+          <w:rFonts w:ascii="Arial" w:hAnsi="Arial" w:cs="Arial"/>
+          <w:sz w:val="24"/>
+          <w:szCs w:val="24"/>
+          <w:shd w:val="clear" w:color="auto" w:fill="FFFFFF"/>
+        </w:rPr>
+      </w:pPr>
+      <w:r>
+        <w:rPr>
+          <w:rFonts w:ascii="Arial" w:hAnsi="Arial" w:cs="Arial"/>
+          <w:noProof/>
+          <w:sz w:val="24"/>
+          <w:szCs w:val="24"/>
+          <w:shd w:val="clear" w:color="auto" w:fill="FFFFFF"/>
+          <w:lang w:eastAsia="pt-BR"/>
+        </w:rPr>
+        <w:drawing>
+          <wp:inline distT="0" distB="0" distL="0" distR="0" wp14:anchorId="0CC10589" wp14:editId="7C6E5E0C">
+            <wp:extent cx="5400040" cy="3381375"/>
+            <wp:effectExtent l="0" t="0" r="0" b="9525"/>
+            <wp:docPr id="43" name="Imagem 43"/>
+            <wp:cNvGraphicFramePr>
+              <a:graphicFrameLocks xmlns:a="http://schemas.openxmlformats.org/drawingml/2006/main" noChangeAspect="1"/>
+            </wp:cNvGraphicFramePr>
+            <a:graphic xmlns:a="http://schemas.openxmlformats.org/drawingml/2006/main">
+              <a:graphicData uri="http://schemas.openxmlformats.org/drawingml/2006/picture">
+                <pic:pic xmlns:pic="http://schemas.openxmlformats.org/drawingml/2006/picture">
+                  <pic:nvPicPr>
+                    <pic:cNvPr id="43" name="TelaPrincipal11.png"/>
+                    <pic:cNvPicPr/>
+                  </pic:nvPicPr>
+                  <pic:blipFill>
+                    <a:blip r:embed="rId50">
+                      <a:extLst>
+                        <a:ext uri="{28A0092B-C50C-407E-A947-70E740481C1C}">
+                          <a14:useLocalDpi xmlns:a14="http://schemas.microsoft.com/office/drawing/2010/main" val="0"/>
+                        </a:ext>
+                      </a:extLst>
+                    </a:blip>
+                    <a:stretch>
+                      <a:fillRect/>
+                    </a:stretch>
+                  </pic:blipFill>
+                  <pic:spPr>
+                    <a:xfrm>
+                      <a:off x="0" y="0"/>
+                      <a:ext cx="5400040" cy="3381375"/>
+                    </a:xfrm>
+                    <a:prstGeom prst="rect">
+                      <a:avLst/>
+                    </a:prstGeom>
+                  </pic:spPr>
+                </pic:pic>
+              </a:graphicData>
+            </a:graphic>
+          </wp:inline>
+        </w:drawing>
+      </w:r>
+    </w:p>
+    <w:p>
+      <w:pPr>
+        <w:jc w:val="both"/>
+        <w:rPr>
+          <w:rFonts w:ascii="Arial" w:hAnsi="Arial" w:cs="Arial"/>
+          <w:sz w:val="24"/>
+          <w:szCs w:val="24"/>
+          <w:shd w:val="clear" w:color="auto" w:fill="FFFFFF"/>
+        </w:rPr>
+      </w:pPr>
+      <w:r>
+        <w:rPr>
+          <w:rFonts w:ascii="Arial" w:hAnsi="Arial" w:cs="Arial"/>
+          <w:sz w:val="24"/>
+          <w:szCs w:val="24"/>
+          <w:shd w:val="clear" w:color="auto" w:fill="FFFFFF"/>
+        </w:rPr>
+        <w:t xml:space="preserve">Imagem 29 – quando encontrar o item da pesquisa, uma mensagem é enviada ao usuário dizendo que um </w:t>
+      </w:r>
+      <w:proofErr w:type="spellStart"/>
+      <w:r>
+        <w:rPr>
+          <w:rFonts w:ascii="Arial" w:hAnsi="Arial" w:cs="Arial"/>
+          <w:sz w:val="24"/>
+          <w:szCs w:val="24"/>
+          <w:shd w:val="clear" w:color="auto" w:fill="FFFFFF"/>
+        </w:rPr>
+        <w:t>email</w:t>
+      </w:r>
+      <w:proofErr w:type="spellEnd"/>
+      <w:r>
+        <w:rPr>
+          <w:rFonts w:ascii="Arial" w:hAnsi="Arial" w:cs="Arial"/>
+          <w:sz w:val="24"/>
+          <w:szCs w:val="24"/>
+          <w:shd w:val="clear" w:color="auto" w:fill="FFFFFF"/>
+        </w:rPr>
+        <w:t xml:space="preserve"> foi enviado para ele.</w:t>
+      </w:r>
+    </w:p>
+    <w:p>
+      <w:pPr>
+        <w:jc w:val="both"/>
+        <w:rPr>
+          <w:rFonts w:ascii="Arial" w:hAnsi="Arial" w:cs="Arial"/>
+          <w:sz w:val="24"/>
+          <w:szCs w:val="24"/>
+          <w:shd w:val="clear" w:color="auto" w:fill="FFFFFF"/>
+        </w:rPr>
+      </w:pPr>
+      <w:r>
+        <w:rPr>
+          <w:rFonts w:ascii="Arial" w:hAnsi="Arial" w:cs="Arial"/>
+          <w:noProof/>
+          <w:sz w:val="24"/>
+          <w:szCs w:val="24"/>
+          <w:shd w:val="clear" w:color="auto" w:fill="FFFFFF"/>
+          <w:lang w:eastAsia="pt-BR"/>
+        </w:rPr>
+        <w:lastRenderedPageBreak/>
+        <w:drawing>
+          <wp:inline distT="0" distB="0" distL="0" distR="0" wp14:anchorId="7F6A7209" wp14:editId="0A84DC66">
+            <wp:extent cx="5400040" cy="2917190"/>
+            <wp:effectExtent l="0" t="0" r="0" b="0"/>
+            <wp:docPr id="49" name="Imagem 49"/>
+            <wp:cNvGraphicFramePr>
+              <a:graphicFrameLocks xmlns:a="http://schemas.openxmlformats.org/drawingml/2006/main" noChangeAspect="1"/>
+            </wp:cNvGraphicFramePr>
+            <a:graphic xmlns:a="http://schemas.openxmlformats.org/drawingml/2006/main">
+              <a:graphicData uri="http://schemas.openxmlformats.org/drawingml/2006/picture">
+                <pic:pic xmlns:pic="http://schemas.openxmlformats.org/drawingml/2006/picture">
+                  <pic:nvPicPr>
+                    <pic:cNvPr id="49" name="TelaPrincipal12.png"/>
+                    <pic:cNvPicPr/>
+                  </pic:nvPicPr>
+                  <pic:blipFill>
+                    <a:blip r:embed="rId51" cstate="print">
+                      <a:extLst>
+                        <a:ext uri="{28A0092B-C50C-407E-A947-70E740481C1C}">
+                          <a14:useLocalDpi xmlns:a14="http://schemas.microsoft.com/office/drawing/2010/main" val="0"/>
+                        </a:ext>
+                      </a:extLst>
+                    </a:blip>
+                    <a:stretch>
+                      <a:fillRect/>
+                    </a:stretch>
+                  </pic:blipFill>
+                  <pic:spPr>
+                    <a:xfrm>
+                      <a:off x="0" y="0"/>
+                      <a:ext cx="5400040" cy="2917190"/>
+                    </a:xfrm>
+                    <a:prstGeom prst="rect">
+                      <a:avLst/>
+                    </a:prstGeom>
+                  </pic:spPr>
+                </pic:pic>
+              </a:graphicData>
+            </a:graphic>
+          </wp:inline>
+        </w:drawing>
+      </w:r>
+    </w:p>
+    <w:p>
+      <w:pPr>
+        <w:jc w:val="both"/>
+        <w:rPr>
+          <w:rFonts w:ascii="Arial" w:hAnsi="Arial" w:cs="Arial"/>
+          <w:sz w:val="24"/>
+          <w:szCs w:val="24"/>
+          <w:shd w:val="clear" w:color="auto" w:fill="FFFFFF"/>
+        </w:rPr>
+      </w:pPr>
+      <w:r>
+        <w:rPr>
+          <w:rFonts w:ascii="Arial" w:hAnsi="Arial" w:cs="Arial"/>
+          <w:sz w:val="24"/>
+          <w:szCs w:val="24"/>
+          <w:shd w:val="clear" w:color="auto" w:fill="FFFFFF"/>
+        </w:rPr>
+        <w:t xml:space="preserve">Imagem 30 – além de um </w:t>
+      </w:r>
+      <w:proofErr w:type="spellStart"/>
+      <w:r>
+        <w:rPr>
+          <w:rFonts w:ascii="Arial" w:hAnsi="Arial" w:cs="Arial"/>
+          <w:sz w:val="24"/>
+          <w:szCs w:val="24"/>
+          <w:shd w:val="clear" w:color="auto" w:fill="FFFFFF"/>
+        </w:rPr>
+        <w:t>email</w:t>
+      </w:r>
+      <w:proofErr w:type="spellEnd"/>
+      <w:r>
+        <w:rPr>
+          <w:rFonts w:ascii="Arial" w:hAnsi="Arial" w:cs="Arial"/>
+          <w:sz w:val="24"/>
+          <w:szCs w:val="24"/>
+          <w:shd w:val="clear" w:color="auto" w:fill="FFFFFF"/>
+        </w:rPr>
+        <w:t xml:space="preserve">, no canto inferior esquerdo da tela do “Consumidor Online”, também terá a legenda do que </w:t>
+      </w:r>
+      <w:proofErr w:type="spellStart"/>
+      <w:r>
+        <w:rPr>
+          <w:rFonts w:ascii="Arial" w:hAnsi="Arial" w:cs="Arial"/>
+          <w:sz w:val="24"/>
+          <w:szCs w:val="24"/>
+          <w:shd w:val="clear" w:color="auto" w:fill="FFFFFF"/>
+        </w:rPr>
+        <w:t>esta</w:t>
+      </w:r>
+      <w:proofErr w:type="spellEnd"/>
+      <w:r>
+        <w:rPr>
+          <w:rFonts w:ascii="Arial" w:hAnsi="Arial" w:cs="Arial"/>
+          <w:sz w:val="24"/>
+          <w:szCs w:val="24"/>
+          <w:shd w:val="clear" w:color="auto" w:fill="FFFFFF"/>
+        </w:rPr>
+        <w:t xml:space="preserve"> sendo enviado por </w:t>
+      </w:r>
+      <w:proofErr w:type="spellStart"/>
+      <w:r>
+        <w:rPr>
+          <w:rFonts w:ascii="Arial" w:hAnsi="Arial" w:cs="Arial"/>
+          <w:sz w:val="24"/>
+          <w:szCs w:val="24"/>
+          <w:shd w:val="clear" w:color="auto" w:fill="FFFFFF"/>
+        </w:rPr>
+        <w:t>email</w:t>
+      </w:r>
+      <w:proofErr w:type="spellEnd"/>
+      <w:r>
+        <w:rPr>
+          <w:rFonts w:ascii="Arial" w:hAnsi="Arial" w:cs="Arial"/>
+          <w:sz w:val="24"/>
+          <w:szCs w:val="24"/>
+          <w:shd w:val="clear" w:color="auto" w:fill="FFFFFF"/>
+        </w:rPr>
+        <w:t>.</w:t>
+      </w:r>
+    </w:p>
+    <w:p>
+      <w:pPr>
+        <w:jc w:val="both"/>
+        <w:rPr>
+          <w:rFonts w:ascii="Arial" w:hAnsi="Arial" w:cs="Arial"/>
+          <w:sz w:val="24"/>
+          <w:szCs w:val="24"/>
+          <w:shd w:val="clear" w:color="auto" w:fill="FFFFFF"/>
+        </w:rPr>
+      </w:pPr>
+      <w:r>
+        <w:rPr>
+          <w:rFonts w:ascii="Arial" w:hAnsi="Arial" w:cs="Arial"/>
+          <w:noProof/>
+          <w:sz w:val="24"/>
+          <w:szCs w:val="24"/>
+          <w:shd w:val="clear" w:color="auto" w:fill="FFFFFF"/>
+          <w:lang w:eastAsia="pt-BR"/>
+        </w:rPr>
+        <w:drawing>
+          <wp:inline distT="0" distB="0" distL="0" distR="0" wp14:anchorId="3BD82144" wp14:editId="6A36DFE9">
+            <wp:extent cx="5400040" cy="2909570"/>
+            <wp:effectExtent l="0" t="0" r="0" b="5080"/>
+            <wp:docPr id="45" name="Imagem 45"/>
+            <wp:cNvGraphicFramePr>
+              <a:graphicFrameLocks xmlns:a="http://schemas.openxmlformats.org/drawingml/2006/main" noChangeAspect="1"/>
+            </wp:cNvGraphicFramePr>
+            <a:graphic xmlns:a="http://schemas.openxmlformats.org/drawingml/2006/main">
+              <a:graphicData uri="http://schemas.openxmlformats.org/drawingml/2006/picture">
+                <pic:pic xmlns:pic="http://schemas.openxmlformats.org/drawingml/2006/picture">
+                  <pic:nvPicPr>
+                    <pic:cNvPr id="45" name="TelaPrincipal13.png"/>
+                    <pic:cNvPicPr/>
+                  </pic:nvPicPr>
+                  <pic:blipFill>
+                    <a:blip r:embed="rId52" cstate="print">
+                      <a:extLst>
+                        <a:ext uri="{28A0092B-C50C-407E-A947-70E740481C1C}">
+                          <a14:useLocalDpi xmlns:a14="http://schemas.microsoft.com/office/drawing/2010/main" val="0"/>
+                        </a:ext>
+                      </a:extLst>
+                    </a:blip>
+                    <a:stretch>
+                      <a:fillRect/>
+                    </a:stretch>
+                  </pic:blipFill>
+                  <pic:spPr>
+                    <a:xfrm>
+                      <a:off x="0" y="0"/>
+                      <a:ext cx="5400040" cy="2909570"/>
+                    </a:xfrm>
+                    <a:prstGeom prst="rect">
+                      <a:avLst/>
+                    </a:prstGeom>
+                  </pic:spPr>
+                </pic:pic>
+              </a:graphicData>
+            </a:graphic>
+          </wp:inline>
+        </w:drawing>
+      </w:r>
+    </w:p>
+    <w:p>
+      <w:pPr>
+        <w:jc w:val="both"/>
+        <w:rPr>
+          <w:rFonts w:ascii="Arial" w:hAnsi="Arial" w:cs="Arial"/>
+          <w:sz w:val="24"/>
+          <w:szCs w:val="24"/>
+          <w:shd w:val="clear" w:color="auto" w:fill="FFFFFF"/>
+        </w:rPr>
+      </w:pPr>
+      <w:r>
+        <w:rPr>
+          <w:rFonts w:ascii="Arial" w:hAnsi="Arial" w:cs="Arial"/>
+          <w:sz w:val="24"/>
+          <w:szCs w:val="24"/>
+          <w:shd w:val="clear" w:color="auto" w:fill="FFFFFF"/>
+        </w:rPr>
+        <w:t>Imagem 31 – todas es pesquisas que tiveram sucesso ficam com as linhas alaranjadas.</w:t>
+      </w:r>
+    </w:p>
+    <w:p>
+      <w:pPr>
+        <w:jc w:val="both"/>
+        <w:rPr>
+          <w:rFonts w:ascii="Arial" w:hAnsi="Arial" w:cs="Arial"/>
+          <w:sz w:val="24"/>
+          <w:szCs w:val="24"/>
+          <w:shd w:val="clear" w:color="auto" w:fill="FFFFFF"/>
+        </w:rPr>
+      </w:pPr>
+      <w:r>
+        <w:rPr>
+          <w:rFonts w:ascii="Arial" w:hAnsi="Arial" w:cs="Arial"/>
+          <w:noProof/>
+          <w:sz w:val="24"/>
+          <w:szCs w:val="24"/>
+          <w:shd w:val="clear" w:color="auto" w:fill="FFFFFF"/>
+          <w:lang w:eastAsia="pt-BR"/>
+        </w:rPr>
+        <w:drawing>
+          <wp:inline distT="0" distB="0" distL="0" distR="0" wp14:anchorId="5A1A7365" wp14:editId="2AEE9010">
+            <wp:extent cx="5400040" cy="1257300"/>
+            <wp:effectExtent l="0" t="0" r="0" b="0"/>
+            <wp:docPr id="46" name="Imagem 46"/>
+            <wp:cNvGraphicFramePr>
+              <a:graphicFrameLocks xmlns:a="http://schemas.openxmlformats.org/drawingml/2006/main" noChangeAspect="1"/>
+            </wp:cNvGraphicFramePr>
+            <a:graphic xmlns:a="http://schemas.openxmlformats.org/drawingml/2006/main">
+              <a:graphicData uri="http://schemas.openxmlformats.org/drawingml/2006/picture">
+                <pic:pic xmlns:pic="http://schemas.openxmlformats.org/drawingml/2006/picture">
+                  <pic:nvPicPr>
+                    <pic:cNvPr id="46" name="TelaPrincipal14.png"/>
+                    <pic:cNvPicPr/>
+                  </pic:nvPicPr>
+                  <pic:blipFill>
+                    <a:blip r:embed="rId53">
+                      <a:extLst>
+                        <a:ext uri="{28A0092B-C50C-407E-A947-70E740481C1C}">
+                          <a14:useLocalDpi xmlns:a14="http://schemas.microsoft.com/office/drawing/2010/main" val="0"/>
+                        </a:ext>
+                      </a:extLst>
+                    </a:blip>
+                    <a:stretch>
+                      <a:fillRect/>
+                    </a:stretch>
+                  </pic:blipFill>
+                  <pic:spPr>
+                    <a:xfrm>
+                      <a:off x="0" y="0"/>
+                      <a:ext cx="5400040" cy="1257300"/>
+                    </a:xfrm>
+                    <a:prstGeom prst="rect">
+                      <a:avLst/>
+                    </a:prstGeom>
+                  </pic:spPr>
+                </pic:pic>
+              </a:graphicData>
+            </a:graphic>
+          </wp:inline>
+        </w:drawing>
+      </w:r>
+    </w:p>
+    <w:p>
+      <w:pPr>
+        <w:jc w:val="both"/>
+        <w:rPr>
+          <w:rFonts w:ascii="Arial" w:hAnsi="Arial" w:cs="Arial"/>
+          <w:sz w:val="24"/>
+          <w:szCs w:val="24"/>
+          <w:shd w:val="clear" w:color="auto" w:fill="FFFFFF"/>
+        </w:rPr>
+      </w:pPr>
+      <w:r>
+        <w:rPr>
+          <w:rFonts w:ascii="Arial" w:hAnsi="Arial" w:cs="Arial"/>
+          <w:sz w:val="24"/>
+          <w:szCs w:val="24"/>
+          <w:shd w:val="clear" w:color="auto" w:fill="FFFFFF"/>
+        </w:rPr>
+        <w:t xml:space="preserve">Imagem 32 – </w:t>
+      </w:r>
+      <w:proofErr w:type="spellStart"/>
+      <w:r>
+        <w:rPr>
+          <w:rFonts w:ascii="Arial" w:hAnsi="Arial" w:cs="Arial"/>
+          <w:sz w:val="24"/>
+          <w:szCs w:val="24"/>
+          <w:shd w:val="clear" w:color="auto" w:fill="FFFFFF"/>
+        </w:rPr>
+        <w:t>email</w:t>
+      </w:r>
+      <w:proofErr w:type="spellEnd"/>
+      <w:r>
+        <w:rPr>
+          <w:rFonts w:ascii="Arial" w:hAnsi="Arial" w:cs="Arial"/>
+          <w:sz w:val="24"/>
+          <w:szCs w:val="24"/>
+          <w:shd w:val="clear" w:color="auto" w:fill="FFFFFF"/>
+        </w:rPr>
+        <w:t xml:space="preserve"> com o produto encontrado pelo software “Consumidor Online”</w:t>
+      </w:r>
+    </w:p>
+    <w:p>
+      <w:pPr>
+        <w:jc w:val="both"/>
+        <w:rPr>
+          <w:rFonts w:ascii="Arial" w:hAnsi="Arial" w:cs="Arial"/>
+          <w:sz w:val="24"/>
+          <w:szCs w:val="24"/>
+          <w:shd w:val="clear" w:color="auto" w:fill="FFFFFF"/>
+        </w:rPr>
+      </w:pPr>
+      <w:r>
+        <w:rPr>
+          <w:rFonts w:ascii="Arial" w:hAnsi="Arial" w:cs="Arial"/>
+          <w:noProof/>
+          <w:sz w:val="24"/>
+          <w:szCs w:val="24"/>
+          <w:shd w:val="clear" w:color="auto" w:fill="FFFFFF"/>
+          <w:lang w:eastAsia="pt-BR"/>
+        </w:rPr>
+        <w:lastRenderedPageBreak/>
+        <w:drawing>
+          <wp:inline distT="0" distB="0" distL="0" distR="0" wp14:anchorId="0E47ABC2" wp14:editId="399C7D2C">
+            <wp:extent cx="5400040" cy="2714625"/>
+            <wp:effectExtent l="0" t="0" r="0" b="9525"/>
+            <wp:docPr id="47" name="Imagem 47"/>
+            <wp:cNvGraphicFramePr>
+              <a:graphicFrameLocks xmlns:a="http://schemas.openxmlformats.org/drawingml/2006/main" noChangeAspect="1"/>
+            </wp:cNvGraphicFramePr>
+            <a:graphic xmlns:a="http://schemas.openxmlformats.org/drawingml/2006/main">
+              <a:graphicData uri="http://schemas.openxmlformats.org/drawingml/2006/picture">
+                <pic:pic xmlns:pic="http://schemas.openxmlformats.org/drawingml/2006/picture">
+                  <pic:nvPicPr>
+                    <pic:cNvPr id="47" name="TelaPrincipal15.png"/>
+                    <pic:cNvPicPr/>
+                  </pic:nvPicPr>
+                  <pic:blipFill>
+                    <a:blip r:embed="rId54">
+                      <a:extLst>
+                        <a:ext uri="{28A0092B-C50C-407E-A947-70E740481C1C}">
+                          <a14:useLocalDpi xmlns:a14="http://schemas.microsoft.com/office/drawing/2010/main" val="0"/>
+                        </a:ext>
+                      </a:extLst>
+                    </a:blip>
+                    <a:stretch>
+                      <a:fillRect/>
+                    </a:stretch>
+                  </pic:blipFill>
+                  <pic:spPr>
+                    <a:xfrm>
+                      <a:off x="0" y="0"/>
+                      <a:ext cx="5400040" cy="2714625"/>
+                    </a:xfrm>
+                    <a:prstGeom prst="rect">
+                      <a:avLst/>
+                    </a:prstGeom>
+                  </pic:spPr>
+                </pic:pic>
+              </a:graphicData>
+            </a:graphic>
+          </wp:inline>
+        </w:drawing>
+      </w:r>
+    </w:p>
+    <w:p>
+      <w:pPr>
+        <w:jc w:val="both"/>
+        <w:rPr>
+          <w:rFonts w:ascii="Arial" w:hAnsi="Arial" w:cs="Arial"/>
+          <w:sz w:val="24"/>
+          <w:szCs w:val="24"/>
+          <w:shd w:val="clear" w:color="auto" w:fill="FFFFFF"/>
+        </w:rPr>
+      </w:pPr>
+      <w:r>
+        <w:rPr>
+          <w:rFonts w:ascii="Arial" w:hAnsi="Arial" w:cs="Arial"/>
+          <w:sz w:val="24"/>
+          <w:szCs w:val="24"/>
+          <w:shd w:val="clear" w:color="auto" w:fill="FFFFFF"/>
+        </w:rPr>
+        <w:t xml:space="preserve">Imagem 33 – ao abrir </w:t>
+      </w:r>
+      <w:proofErr w:type="spellStart"/>
+      <w:r>
+        <w:rPr>
+          <w:rFonts w:ascii="Arial" w:hAnsi="Arial" w:cs="Arial"/>
+          <w:sz w:val="24"/>
+          <w:szCs w:val="24"/>
+          <w:shd w:val="clear" w:color="auto" w:fill="FFFFFF"/>
+        </w:rPr>
+        <w:t>email</w:t>
+      </w:r>
+      <w:proofErr w:type="spellEnd"/>
+      <w:r>
+        <w:rPr>
+          <w:rFonts w:ascii="Arial" w:hAnsi="Arial" w:cs="Arial"/>
+          <w:sz w:val="24"/>
+          <w:szCs w:val="24"/>
+          <w:shd w:val="clear" w:color="auto" w:fill="FFFFFF"/>
+        </w:rPr>
+        <w:t xml:space="preserve">, esta é a mensagem que o </w:t>
+      </w:r>
+      <w:proofErr w:type="spellStart"/>
+      <w:r>
+        <w:rPr>
+          <w:rFonts w:ascii="Arial" w:hAnsi="Arial" w:cs="Arial"/>
+          <w:sz w:val="24"/>
+          <w:szCs w:val="24"/>
+          <w:shd w:val="clear" w:color="auto" w:fill="FFFFFF"/>
+        </w:rPr>
+        <w:t>usuario</w:t>
+      </w:r>
+      <w:proofErr w:type="spellEnd"/>
+      <w:r>
+        <w:rPr>
+          <w:rFonts w:ascii="Arial" w:hAnsi="Arial" w:cs="Arial"/>
+          <w:sz w:val="24"/>
+          <w:szCs w:val="24"/>
+          <w:shd w:val="clear" w:color="auto" w:fill="FFFFFF"/>
+        </w:rPr>
+        <w:t xml:space="preserve"> de depara, descrições do produto e um link para efetuar a compra.</w:t>
+      </w:r>
+    </w:p>
+    <w:p>
+      <w:pPr>
+        <w:jc w:val="both"/>
+        <w:rPr>
+          <w:rFonts w:ascii="Arial" w:hAnsi="Arial" w:cs="Arial"/>
+          <w:sz w:val="24"/>
+          <w:szCs w:val="24"/>
+          <w:shd w:val="clear" w:color="auto" w:fill="FFFFFF"/>
+        </w:rPr>
+      </w:pPr>
+      <w:r>
+        <w:rPr>
+          <w:rFonts w:ascii="Arial" w:hAnsi="Arial" w:cs="Arial"/>
+          <w:noProof/>
+          <w:sz w:val="24"/>
+          <w:szCs w:val="24"/>
+          <w:shd w:val="clear" w:color="auto" w:fill="FFFFFF"/>
+          <w:lang w:eastAsia="pt-BR"/>
+        </w:rPr>
+        <w:drawing>
+          <wp:inline distT="0" distB="0" distL="0" distR="0" wp14:anchorId="0A907D70" wp14:editId="345DEC8B">
+            <wp:extent cx="5400040" cy="3185160"/>
+            <wp:effectExtent l="0" t="0" r="0" b="0"/>
+            <wp:docPr id="48" name="Imagem 48"/>
+            <wp:cNvGraphicFramePr>
+              <a:graphicFrameLocks xmlns:a="http://schemas.openxmlformats.org/drawingml/2006/main" noChangeAspect="1"/>
+            </wp:cNvGraphicFramePr>
+            <a:graphic xmlns:a="http://schemas.openxmlformats.org/drawingml/2006/main">
+              <a:graphicData uri="http://schemas.openxmlformats.org/drawingml/2006/picture">
+                <pic:pic xmlns:pic="http://schemas.openxmlformats.org/drawingml/2006/picture">
+                  <pic:nvPicPr>
+                    <pic:cNvPr id="48" name="TelaPrincipal16.png"/>
+                    <pic:cNvPicPr/>
+                  </pic:nvPicPr>
+                  <pic:blipFill>
+                    <a:blip r:embed="rId55">
+                      <a:extLst>
+                        <a:ext uri="{28A0092B-C50C-407E-A947-70E740481C1C}">
+                          <a14:useLocalDpi xmlns:a14="http://schemas.microsoft.com/office/drawing/2010/main" val="0"/>
+                        </a:ext>
+                      </a:extLst>
+                    </a:blip>
+                    <a:stretch>
+                      <a:fillRect/>
+                    </a:stretch>
+                  </pic:blipFill>
+                  <pic:spPr>
+                    <a:xfrm>
+                      <a:off x="0" y="0"/>
+                      <a:ext cx="5400040" cy="3185160"/>
+                    </a:xfrm>
+                    <a:prstGeom prst="rect">
+                      <a:avLst/>
+                    </a:prstGeom>
+                  </pic:spPr>
+                </pic:pic>
+              </a:graphicData>
+            </a:graphic>
+          </wp:inline>
+        </w:drawing>
+      </w:r>
+      <w:r>
+        <w:rPr>
+          <w:rFonts w:ascii="Arial" w:hAnsi="Arial" w:cs="Arial"/>
+          <w:sz w:val="24"/>
+          <w:szCs w:val="24"/>
+          <w:shd w:val="clear" w:color="auto" w:fill="FFFFFF"/>
+        </w:rPr>
+        <w:t xml:space="preserve"> </w:t>
+      </w:r>
+    </w:p>
+    <w:p>
+      <w:pPr>
+        <w:jc w:val="both"/>
+        <w:rPr>
+          <w:rFonts w:ascii="Arial" w:hAnsi="Arial" w:cs="Arial"/>
+          <w:sz w:val="24"/>
+          <w:szCs w:val="24"/>
+          <w:shd w:val="clear" w:color="auto" w:fill="FFFFFF"/>
+        </w:rPr>
+      </w:pPr>
+      <w:r>
+        <w:rPr>
+          <w:rFonts w:ascii="Arial" w:hAnsi="Arial" w:cs="Arial"/>
+          <w:sz w:val="24"/>
+          <w:szCs w:val="24"/>
+          <w:shd w:val="clear" w:color="auto" w:fill="FFFFFF"/>
+        </w:rPr>
+        <w:t xml:space="preserve">Imagem 34 – ao clicar no link, o usuário entra na </w:t>
+      </w:r>
+      <w:proofErr w:type="spellStart"/>
+      <w:r>
+        <w:rPr>
+          <w:rFonts w:ascii="Arial" w:hAnsi="Arial" w:cs="Arial"/>
+          <w:sz w:val="24"/>
+          <w:szCs w:val="24"/>
+          <w:shd w:val="clear" w:color="auto" w:fill="FFFFFF"/>
+        </w:rPr>
+        <w:t>pagina</w:t>
+      </w:r>
+      <w:proofErr w:type="spellEnd"/>
+      <w:r>
+        <w:rPr>
+          <w:rFonts w:ascii="Arial" w:hAnsi="Arial" w:cs="Arial"/>
+          <w:sz w:val="24"/>
+          <w:szCs w:val="24"/>
+          <w:shd w:val="clear" w:color="auto" w:fill="FFFFFF"/>
+        </w:rPr>
+        <w:t xml:space="preserve"> para efetuar a compra.</w:t>
+      </w:r>
+    </w:p>
+    <w:p>
+      <w:pPr>
+        <w:jc w:val="both"/>
+        <w:rPr>
+          <w:rFonts w:ascii="Arial" w:hAnsi="Arial" w:cs="Arial"/>
+          <w:sz w:val="24"/>
+          <w:szCs w:val="24"/>
+          <w:shd w:val="clear" w:color="auto" w:fill="FFFFFF"/>
+        </w:rPr>
+      </w:pPr>
+      <w:r>
+        <w:rPr>
+          <w:rFonts w:ascii="Arial" w:hAnsi="Arial" w:cs="Arial"/>
+          <w:sz w:val="24"/>
+          <w:szCs w:val="24"/>
+          <w:shd w:val="clear" w:color="auto" w:fill="FFFFFF"/>
+        </w:rPr>
+        <w:t>6° O usuário final</w:t>
+      </w:r>
+      <w:r>
+        <w:rPr>
+          <w:rFonts w:ascii="Arial" w:hAnsi="Arial" w:cs="Arial"/>
+          <w:sz w:val="24"/>
+          <w:szCs w:val="24"/>
+          <w:shd w:val="clear" w:color="auto" w:fill="FFFFFF"/>
+        </w:rPr>
+        <w:t>,</w:t>
+      </w:r>
+      <w:r>
+        <w:rPr>
+          <w:rFonts w:ascii="Arial" w:hAnsi="Arial" w:cs="Arial"/>
+          <w:sz w:val="24"/>
+          <w:szCs w:val="24"/>
+          <w:shd w:val="clear" w:color="auto" w:fill="FFFFFF"/>
+        </w:rPr>
+        <w:t xml:space="preserve"> se desejar, pode alterar as informações de sua conta clicando no menu ou aplicando a combinação de teclas do teclado “</w:t>
+      </w:r>
+      <w:proofErr w:type="spellStart"/>
+      <w:r>
+        <w:rPr>
+          <w:rFonts w:ascii="Arial" w:hAnsi="Arial" w:cs="Arial"/>
+          <w:sz w:val="24"/>
+          <w:szCs w:val="24"/>
+          <w:shd w:val="clear" w:color="auto" w:fill="FFFFFF"/>
+        </w:rPr>
+        <w:t>Ctrl+J</w:t>
+      </w:r>
+      <w:proofErr w:type="spellEnd"/>
+      <w:r>
+        <w:rPr>
+          <w:rFonts w:ascii="Arial" w:hAnsi="Arial" w:cs="Arial"/>
+          <w:sz w:val="24"/>
+          <w:szCs w:val="24"/>
+          <w:shd w:val="clear" w:color="auto" w:fill="FFFFFF"/>
+        </w:rPr>
+        <w:t>”.</w:t>
+      </w:r>
+    </w:p>
+    <w:p>
+      <w:pPr>
+        <w:jc w:val="both"/>
+        <w:rPr>
+          <w:rFonts w:ascii="Arial" w:hAnsi="Arial" w:cs="Arial"/>
+          <w:sz w:val="24"/>
+          <w:szCs w:val="24"/>
+          <w:shd w:val="clear" w:color="auto" w:fill="FFFFFF"/>
+        </w:rPr>
+      </w:pPr>
+      <w:r>
+        <w:rPr>
+          <w:rFonts w:ascii="Arial" w:hAnsi="Arial" w:cs="Arial"/>
+          <w:noProof/>
+          <w:sz w:val="24"/>
+          <w:szCs w:val="24"/>
+          <w:shd w:val="clear" w:color="auto" w:fill="FFFFFF"/>
+          <w:lang w:eastAsia="pt-BR"/>
+        </w:rPr>
+        <w:lastRenderedPageBreak/>
+        <w:drawing>
+          <wp:inline distT="0" distB="0" distL="0" distR="0" wp14:anchorId="3CACFB0E" wp14:editId="6CC0230E">
+            <wp:extent cx="5400040" cy="3581400"/>
+            <wp:effectExtent l="0" t="0" r="0" b="0"/>
+            <wp:docPr id="50" name="Imagem 50"/>
+            <wp:cNvGraphicFramePr>
+              <a:graphicFrameLocks xmlns:a="http://schemas.openxmlformats.org/drawingml/2006/main" noChangeAspect="1"/>
+            </wp:cNvGraphicFramePr>
+            <a:graphic xmlns:a="http://schemas.openxmlformats.org/drawingml/2006/main">
+              <a:graphicData uri="http://schemas.openxmlformats.org/drawingml/2006/picture">
+                <pic:pic xmlns:pic="http://schemas.openxmlformats.org/drawingml/2006/picture">
+                  <pic:nvPicPr>
+                    <pic:cNvPr id="50" name="AlteracaoConta01.png"/>
+                    <pic:cNvPicPr/>
+                  </pic:nvPicPr>
+                  <pic:blipFill>
+                    <a:blip r:embed="rId56">
+                      <a:extLst>
+                        <a:ext uri="{28A0092B-C50C-407E-A947-70E740481C1C}">
+                          <a14:useLocalDpi xmlns:a14="http://schemas.microsoft.com/office/drawing/2010/main" val="0"/>
+                        </a:ext>
+                      </a:extLst>
+                    </a:blip>
+                    <a:stretch>
+                      <a:fillRect/>
+                    </a:stretch>
+                  </pic:blipFill>
+                  <pic:spPr>
+                    <a:xfrm>
+                      <a:off x="0" y="0"/>
+                      <a:ext cx="5400040" cy="3581400"/>
+                    </a:xfrm>
+                    <a:prstGeom prst="rect">
+                      <a:avLst/>
+                    </a:prstGeom>
+                  </pic:spPr>
+                </pic:pic>
+              </a:graphicData>
+            </a:graphic>
+          </wp:inline>
+        </w:drawing>
+      </w:r>
+    </w:p>
+    <w:p>
+      <w:pPr>
+        <w:jc w:val="both"/>
+        <w:rPr>
+          <w:rFonts w:ascii="Arial" w:hAnsi="Arial" w:cs="Arial"/>
+          <w:sz w:val="20"/>
+          <w:szCs w:val="20"/>
+          <w:shd w:val="clear" w:color="auto" w:fill="FFFFFF"/>
+        </w:rPr>
+      </w:pPr>
+      <w:r>
+        <w:rPr>
+          <w:rFonts w:ascii="Arial" w:hAnsi="Arial" w:cs="Arial"/>
+          <w:sz w:val="20"/>
+          <w:szCs w:val="20"/>
+          <w:shd w:val="clear" w:color="auto" w:fill="FFFFFF"/>
+        </w:rPr>
+        <w:t>Imagem 20 -</w:t>
+      </w:r>
+      <w:r>
+        <w:rPr>
+          <w:rFonts w:ascii="Arial" w:hAnsi="Arial" w:cs="Arial"/>
+          <w:sz w:val="20"/>
+          <w:szCs w:val="20"/>
+          <w:shd w:val="clear" w:color="auto" w:fill="FFFFFF"/>
+        </w:rPr>
+        <w:t xml:space="preserve"> software “Consumidor Online” com a opção menu selecionada e focando a opção “ALTERAR INFORMAÇÕES DA CONTA”.</w:t>
+      </w:r>
+    </w:p>
+    <w:p>
+      <w:pPr>
+        <w:jc w:val="both"/>
+        <w:rPr>
+          <w:rFonts w:ascii="Arial" w:hAnsi="Arial" w:cs="Arial"/>
+          <w:sz w:val="24"/>
+          <w:szCs w:val="24"/>
+          <w:shd w:val="clear" w:color="auto" w:fill="FFFFFF"/>
+        </w:rPr>
+      </w:pPr>
+      <w:r>
+        <w:rPr>
+          <w:rFonts w:ascii="Arial" w:hAnsi="Arial" w:cs="Arial"/>
+          <w:sz w:val="24"/>
+          <w:szCs w:val="24"/>
+          <w:shd w:val="clear" w:color="auto" w:fill="FFFFFF"/>
+        </w:rPr>
+        <w:t>7° Ao confirmar clicando ou utilizando o “atalho” (combinação de teclas), o usuário final abrirá a janela abaixo:</w:t>
+      </w:r>
+    </w:p>
+    <w:p>
+      <w:pPr>
+        <w:jc w:val="center"/>
+        <w:rPr>
+          <w:rFonts w:ascii="Arial" w:hAnsi="Arial" w:cs="Arial"/>
+          <w:sz w:val="24"/>
+          <w:szCs w:val="24"/>
+          <w:shd w:val="clear" w:color="auto" w:fill="FFFFFF"/>
+        </w:rPr>
+      </w:pPr>
+      <w:r>
+        <w:rPr>
+          <w:rFonts w:ascii="Arial" w:hAnsi="Arial" w:cs="Arial"/>
+          <w:noProof/>
+          <w:sz w:val="24"/>
+          <w:szCs w:val="24"/>
+          <w:shd w:val="clear" w:color="auto" w:fill="FFFFFF"/>
+          <w:lang w:eastAsia="pt-BR"/>
+        </w:rPr>
+        <w:drawing>
+          <wp:inline distT="0" distB="0" distL="0" distR="0" wp14:anchorId="33295D51" wp14:editId="3B94EBEA">
+            <wp:extent cx="5400040" cy="4010025"/>
+            <wp:effectExtent l="0" t="0" r="0" b="9525"/>
+            <wp:docPr id="51" name="Imagem 51"/>
+            <wp:cNvGraphicFramePr>
+              <a:graphicFrameLocks xmlns:a="http://schemas.openxmlformats.org/drawingml/2006/main" noChangeAspect="1"/>
+            </wp:cNvGraphicFramePr>
+            <a:graphic xmlns:a="http://schemas.openxmlformats.org/drawingml/2006/main">
+              <a:graphicData uri="http://schemas.openxmlformats.org/drawingml/2006/picture">
+                <pic:pic xmlns:pic="http://schemas.openxmlformats.org/drawingml/2006/picture">
+                  <pic:nvPicPr>
+                    <pic:cNvPr id="51" name="AlteracaoConta02.png"/>
+                    <pic:cNvPicPr/>
+                  </pic:nvPicPr>
+                  <pic:blipFill>
+                    <a:blip r:embed="rId57">
+                      <a:extLst>
+                        <a:ext uri="{28A0092B-C50C-407E-A947-70E740481C1C}">
+                          <a14:useLocalDpi xmlns:a14="http://schemas.microsoft.com/office/drawing/2010/main" val="0"/>
+                        </a:ext>
+                      </a:extLst>
+                    </a:blip>
+                    <a:stretch>
+                      <a:fillRect/>
+                    </a:stretch>
+                  </pic:blipFill>
+                  <pic:spPr>
+                    <a:xfrm>
+                      <a:off x="0" y="0"/>
+                      <a:ext cx="5400040" cy="4010025"/>
+                    </a:xfrm>
+                    <a:prstGeom prst="rect">
+                      <a:avLst/>
+                    </a:prstGeom>
+                  </pic:spPr>
+                </pic:pic>
+              </a:graphicData>
+            </a:graphic>
+          </wp:inline>
+        </w:drawing>
+      </w:r>
+    </w:p>
+    <w:p>
+      <w:pPr>
+        <w:jc w:val="both"/>
+        <w:rPr>
+          <w:rFonts w:ascii="Arial" w:hAnsi="Arial" w:cs="Arial"/>
+          <w:sz w:val="20"/>
+          <w:szCs w:val="20"/>
+          <w:shd w:val="clear" w:color="auto" w:fill="FFFFFF"/>
+        </w:rPr>
+      </w:pPr>
+      <w:r>
+        <w:rPr>
+          <w:rFonts w:ascii="Arial" w:hAnsi="Arial" w:cs="Arial"/>
+          <w:sz w:val="20"/>
+          <w:szCs w:val="20"/>
+          <w:shd w:val="clear" w:color="auto" w:fill="FFFFFF"/>
+        </w:rPr>
         <w:t>Imagem 21 -</w:t>
       </w:r>
       <w:r>
@@ -12461,18 +14359,1002 @@
         <w:jc w:val="both"/>
         <w:rPr>
           <w:rFonts w:ascii="Arial" w:hAnsi="Arial" w:cs="Arial"/>
-          <w:sz w:val="24"/>
-          <w:szCs w:val="24"/>
-          <w:shd w:val="clear" w:color="auto" w:fill="FFFFFF"/>
-        </w:rPr>
-      </w:pPr>
-      <w:r>
-        <w:rPr>
-          <w:rFonts w:ascii="Arial" w:hAnsi="Arial" w:cs="Arial"/>
-          <w:sz w:val="24"/>
-          <w:szCs w:val="24"/>
-          <w:shd w:val="clear" w:color="auto" w:fill="FFFFFF"/>
-        </w:rPr>
+          <w:sz w:val="20"/>
+          <w:szCs w:val="20"/>
+          <w:shd w:val="clear" w:color="auto" w:fill="FFFFFF"/>
+        </w:rPr>
+      </w:pPr>
+      <w:r>
+        <w:rPr>
+          <w:rFonts w:ascii="Arial" w:hAnsi="Arial" w:cs="Arial"/>
+          <w:noProof/>
+          <w:sz w:val="20"/>
+          <w:szCs w:val="20"/>
+          <w:shd w:val="clear" w:color="auto" w:fill="FFFFFF"/>
+          <w:lang w:eastAsia="pt-BR"/>
+        </w:rPr>
+        <w:lastRenderedPageBreak/>
+        <w:drawing>
+          <wp:inline distT="0" distB="0" distL="0" distR="0" wp14:anchorId="1E778332" wp14:editId="3706FB58">
+            <wp:extent cx="5400040" cy="4657725"/>
+            <wp:effectExtent l="0" t="0" r="0" b="9525"/>
+            <wp:docPr id="67" name="Imagem 67"/>
+            <wp:cNvGraphicFramePr>
+              <a:graphicFrameLocks xmlns:a="http://schemas.openxmlformats.org/drawingml/2006/main" noChangeAspect="1"/>
+            </wp:cNvGraphicFramePr>
+            <a:graphic xmlns:a="http://schemas.openxmlformats.org/drawingml/2006/main">
+              <a:graphicData uri="http://schemas.openxmlformats.org/drawingml/2006/picture">
+                <pic:pic xmlns:pic="http://schemas.openxmlformats.org/drawingml/2006/picture">
+                  <pic:nvPicPr>
+                    <pic:cNvPr id="67" name="AlteracaoConta03.png"/>
+                    <pic:cNvPicPr/>
+                  </pic:nvPicPr>
+                  <pic:blipFill>
+                    <a:blip r:embed="rId58">
+                      <a:extLst>
+                        <a:ext uri="{28A0092B-C50C-407E-A947-70E740481C1C}">
+                          <a14:useLocalDpi xmlns:a14="http://schemas.microsoft.com/office/drawing/2010/main" val="0"/>
+                        </a:ext>
+                      </a:extLst>
+                    </a:blip>
+                    <a:stretch>
+                      <a:fillRect/>
+                    </a:stretch>
+                  </pic:blipFill>
+                  <pic:spPr>
+                    <a:xfrm>
+                      <a:off x="0" y="0"/>
+                      <a:ext cx="5400040" cy="4657725"/>
+                    </a:xfrm>
+                    <a:prstGeom prst="rect">
+                      <a:avLst/>
+                    </a:prstGeom>
+                  </pic:spPr>
+                </pic:pic>
+              </a:graphicData>
+            </a:graphic>
+          </wp:inline>
+        </w:drawing>
+      </w:r>
+    </w:p>
+    <w:p>
+      <w:pPr>
+        <w:jc w:val="both"/>
+        <w:rPr>
+          <w:rFonts w:ascii="Arial" w:hAnsi="Arial" w:cs="Arial"/>
+          <w:sz w:val="20"/>
+          <w:szCs w:val="20"/>
+          <w:shd w:val="clear" w:color="auto" w:fill="FFFFFF"/>
+        </w:rPr>
+      </w:pPr>
+      <w:r>
+        <w:rPr>
+          <w:rFonts w:ascii="Arial" w:hAnsi="Arial" w:cs="Arial"/>
+          <w:sz w:val="20"/>
+          <w:szCs w:val="20"/>
+          <w:shd w:val="clear" w:color="auto" w:fill="FFFFFF"/>
+        </w:rPr>
+        <w:t xml:space="preserve">Imagem 37 – usuário trocou </w:t>
+      </w:r>
+      <w:proofErr w:type="spellStart"/>
+      <w:r>
+        <w:rPr>
+          <w:rFonts w:ascii="Arial" w:hAnsi="Arial" w:cs="Arial"/>
+          <w:sz w:val="20"/>
+          <w:szCs w:val="20"/>
+          <w:shd w:val="clear" w:color="auto" w:fill="FFFFFF"/>
+        </w:rPr>
+        <w:t>email</w:t>
+      </w:r>
+      <w:proofErr w:type="spellEnd"/>
+      <w:r>
+        <w:rPr>
+          <w:rFonts w:ascii="Arial" w:hAnsi="Arial" w:cs="Arial"/>
+          <w:sz w:val="20"/>
+          <w:szCs w:val="20"/>
+          <w:shd w:val="clear" w:color="auto" w:fill="FFFFFF"/>
+        </w:rPr>
+        <w:t xml:space="preserve"> e seu nome.</w:t>
+      </w:r>
+    </w:p>
+    <w:p>
+      <w:pPr>
+        <w:jc w:val="both"/>
+        <w:rPr>
+          <w:rFonts w:ascii="Arial" w:hAnsi="Arial" w:cs="Arial"/>
+          <w:sz w:val="20"/>
+          <w:szCs w:val="20"/>
+          <w:shd w:val="clear" w:color="auto" w:fill="FFFFFF"/>
+        </w:rPr>
+      </w:pPr>
+      <w:r>
+        <w:rPr>
+          <w:rFonts w:ascii="Arial" w:hAnsi="Arial" w:cs="Arial"/>
+          <w:noProof/>
+          <w:sz w:val="20"/>
+          <w:szCs w:val="20"/>
+          <w:shd w:val="clear" w:color="auto" w:fill="FFFFFF"/>
+          <w:lang w:eastAsia="pt-BR"/>
+        </w:rPr>
+        <w:drawing>
+          <wp:inline distT="0" distB="0" distL="0" distR="0" wp14:anchorId="3F002D44" wp14:editId="18E1171A">
+            <wp:extent cx="5400040" cy="3352800"/>
+            <wp:effectExtent l="0" t="0" r="0" b="0"/>
+            <wp:docPr id="68" name="Imagem 68"/>
+            <wp:cNvGraphicFramePr>
+              <a:graphicFrameLocks xmlns:a="http://schemas.openxmlformats.org/drawingml/2006/main" noChangeAspect="1"/>
+            </wp:cNvGraphicFramePr>
+            <a:graphic xmlns:a="http://schemas.openxmlformats.org/drawingml/2006/main">
+              <a:graphicData uri="http://schemas.openxmlformats.org/drawingml/2006/picture">
+                <pic:pic xmlns:pic="http://schemas.openxmlformats.org/drawingml/2006/picture">
+                  <pic:nvPicPr>
+                    <pic:cNvPr id="68" name="AlteracaoConta04.png"/>
+                    <pic:cNvPicPr/>
+                  </pic:nvPicPr>
+                  <pic:blipFill>
+                    <a:blip r:embed="rId59">
+                      <a:extLst>
+                        <a:ext uri="{28A0092B-C50C-407E-A947-70E740481C1C}">
+                          <a14:useLocalDpi xmlns:a14="http://schemas.microsoft.com/office/drawing/2010/main" val="0"/>
+                        </a:ext>
+                      </a:extLst>
+                    </a:blip>
+                    <a:stretch>
+                      <a:fillRect/>
+                    </a:stretch>
+                  </pic:blipFill>
+                  <pic:spPr>
+                    <a:xfrm>
+                      <a:off x="0" y="0"/>
+                      <a:ext cx="5400040" cy="3352800"/>
+                    </a:xfrm>
+                    <a:prstGeom prst="rect">
+                      <a:avLst/>
+                    </a:prstGeom>
+                  </pic:spPr>
+                </pic:pic>
+              </a:graphicData>
+            </a:graphic>
+          </wp:inline>
+        </w:drawing>
+      </w:r>
+    </w:p>
+    <w:p>
+      <w:pPr>
+        <w:jc w:val="both"/>
+        <w:rPr>
+          <w:rFonts w:ascii="Arial" w:hAnsi="Arial" w:cs="Arial"/>
+          <w:sz w:val="20"/>
+          <w:szCs w:val="20"/>
+          <w:shd w:val="clear" w:color="auto" w:fill="FFFFFF"/>
+        </w:rPr>
+      </w:pPr>
+      <w:r>
+        <w:rPr>
+          <w:rFonts w:ascii="Arial" w:hAnsi="Arial" w:cs="Arial"/>
+          <w:sz w:val="20"/>
+          <w:szCs w:val="20"/>
+          <w:shd w:val="clear" w:color="auto" w:fill="FFFFFF"/>
+        </w:rPr>
+        <w:t xml:space="preserve">Imagem 37 – usuário mudou nome e </w:t>
+      </w:r>
+      <w:proofErr w:type="spellStart"/>
+      <w:r>
+        <w:rPr>
+          <w:rFonts w:ascii="Arial" w:hAnsi="Arial" w:cs="Arial"/>
+          <w:sz w:val="20"/>
+          <w:szCs w:val="20"/>
+          <w:shd w:val="clear" w:color="auto" w:fill="FFFFFF"/>
+        </w:rPr>
+        <w:t>email</w:t>
+      </w:r>
+      <w:proofErr w:type="spellEnd"/>
+      <w:r>
+        <w:rPr>
+          <w:rFonts w:ascii="Arial" w:hAnsi="Arial" w:cs="Arial"/>
+          <w:sz w:val="20"/>
+          <w:szCs w:val="20"/>
+          <w:shd w:val="clear" w:color="auto" w:fill="FFFFFF"/>
+        </w:rPr>
+        <w:t xml:space="preserve">, agora </w:t>
+      </w:r>
+      <w:proofErr w:type="spellStart"/>
+      <w:r>
+        <w:rPr>
+          <w:rFonts w:ascii="Arial" w:hAnsi="Arial" w:cs="Arial"/>
+          <w:sz w:val="20"/>
+          <w:szCs w:val="20"/>
+          <w:shd w:val="clear" w:color="auto" w:fill="FFFFFF"/>
+        </w:rPr>
+        <w:t>esta</w:t>
+      </w:r>
+      <w:proofErr w:type="spellEnd"/>
+      <w:r>
+        <w:rPr>
+          <w:rFonts w:ascii="Arial" w:hAnsi="Arial" w:cs="Arial"/>
+          <w:sz w:val="20"/>
+          <w:szCs w:val="20"/>
+          <w:shd w:val="clear" w:color="auto" w:fill="FFFFFF"/>
+        </w:rPr>
+        <w:t xml:space="preserve"> confirmando que quer salvar as mudanças feitas.</w:t>
+      </w:r>
+    </w:p>
+    <w:p>
+      <w:pPr>
+        <w:jc w:val="both"/>
+        <w:rPr>
+          <w:rFonts w:ascii="Arial" w:hAnsi="Arial" w:cs="Arial"/>
+          <w:sz w:val="20"/>
+          <w:szCs w:val="20"/>
+          <w:shd w:val="clear" w:color="auto" w:fill="FFFFFF"/>
+        </w:rPr>
+      </w:pPr>
+    </w:p>
+    <w:p>
+      <w:pPr>
+        <w:jc w:val="both"/>
+        <w:rPr>
+          <w:rFonts w:ascii="Arial" w:hAnsi="Arial" w:cs="Arial"/>
+          <w:sz w:val="20"/>
+          <w:szCs w:val="20"/>
+          <w:shd w:val="clear" w:color="auto" w:fill="FFFFFF"/>
+        </w:rPr>
+      </w:pPr>
+      <w:r>
+        <w:rPr>
+          <w:rFonts w:ascii="Arial" w:hAnsi="Arial" w:cs="Arial"/>
+          <w:noProof/>
+          <w:sz w:val="20"/>
+          <w:szCs w:val="20"/>
+          <w:shd w:val="clear" w:color="auto" w:fill="FFFFFF"/>
+          <w:lang w:eastAsia="pt-BR"/>
+        </w:rPr>
+        <w:drawing>
+          <wp:inline distT="0" distB="0" distL="0" distR="0" wp14:anchorId="660418A0" wp14:editId="78030A37">
+            <wp:extent cx="5400040" cy="3781425"/>
+            <wp:effectExtent l="0" t="0" r="0" b="9525"/>
+            <wp:docPr id="61" name="Imagem 61"/>
+            <wp:cNvGraphicFramePr>
+              <a:graphicFrameLocks xmlns:a="http://schemas.openxmlformats.org/drawingml/2006/main" noChangeAspect="1"/>
+            </wp:cNvGraphicFramePr>
+            <a:graphic xmlns:a="http://schemas.openxmlformats.org/drawingml/2006/main">
+              <a:graphicData uri="http://schemas.openxmlformats.org/drawingml/2006/picture">
+                <pic:pic xmlns:pic="http://schemas.openxmlformats.org/drawingml/2006/picture">
+                  <pic:nvPicPr>
+                    <pic:cNvPr id="61" name="AlteracaoConta05.png"/>
+                    <pic:cNvPicPr/>
+                  </pic:nvPicPr>
+                  <pic:blipFill>
+                    <a:blip r:embed="rId60">
+                      <a:extLst>
+                        <a:ext uri="{28A0092B-C50C-407E-A947-70E740481C1C}">
+                          <a14:useLocalDpi xmlns:a14="http://schemas.microsoft.com/office/drawing/2010/main" val="0"/>
+                        </a:ext>
+                      </a:extLst>
+                    </a:blip>
+                    <a:stretch>
+                      <a:fillRect/>
+                    </a:stretch>
+                  </pic:blipFill>
+                  <pic:spPr>
+                    <a:xfrm>
+                      <a:off x="0" y="0"/>
+                      <a:ext cx="5400040" cy="3781425"/>
+                    </a:xfrm>
+                    <a:prstGeom prst="rect">
+                      <a:avLst/>
+                    </a:prstGeom>
+                  </pic:spPr>
+                </pic:pic>
+              </a:graphicData>
+            </a:graphic>
+          </wp:inline>
+        </w:drawing>
+      </w:r>
+    </w:p>
+    <w:p>
+      <w:pPr>
+        <w:jc w:val="both"/>
+        <w:rPr>
+          <w:rFonts w:ascii="Arial" w:hAnsi="Arial" w:cs="Arial"/>
+          <w:sz w:val="20"/>
+          <w:szCs w:val="20"/>
+          <w:shd w:val="clear" w:color="auto" w:fill="FFFFFF"/>
+        </w:rPr>
+      </w:pPr>
+      <w:r>
+        <w:rPr>
+          <w:rFonts w:ascii="Arial" w:hAnsi="Arial" w:cs="Arial"/>
+          <w:sz w:val="20"/>
+          <w:szCs w:val="20"/>
+          <w:shd w:val="clear" w:color="auto" w:fill="FFFFFF"/>
+        </w:rPr>
+        <w:t xml:space="preserve">Imagem 38 – um </w:t>
+      </w:r>
+      <w:proofErr w:type="spellStart"/>
+      <w:r>
+        <w:rPr>
+          <w:rFonts w:ascii="Arial" w:hAnsi="Arial" w:cs="Arial"/>
+          <w:sz w:val="20"/>
+          <w:szCs w:val="20"/>
+          <w:shd w:val="clear" w:color="auto" w:fill="FFFFFF"/>
+        </w:rPr>
+        <w:t>email</w:t>
+      </w:r>
+      <w:proofErr w:type="spellEnd"/>
+      <w:r>
+        <w:rPr>
+          <w:rFonts w:ascii="Arial" w:hAnsi="Arial" w:cs="Arial"/>
+          <w:sz w:val="20"/>
+          <w:szCs w:val="20"/>
+          <w:shd w:val="clear" w:color="auto" w:fill="FFFFFF"/>
+        </w:rPr>
+        <w:t xml:space="preserve"> com foi enviado para o usuário, contendo um código para confirmar o novo </w:t>
+      </w:r>
+      <w:proofErr w:type="spellStart"/>
+      <w:r>
+        <w:rPr>
+          <w:rFonts w:ascii="Arial" w:hAnsi="Arial" w:cs="Arial"/>
+          <w:sz w:val="20"/>
+          <w:szCs w:val="20"/>
+          <w:shd w:val="clear" w:color="auto" w:fill="FFFFFF"/>
+        </w:rPr>
+        <w:t>email</w:t>
+      </w:r>
+      <w:proofErr w:type="spellEnd"/>
+      <w:r>
+        <w:rPr>
+          <w:rFonts w:ascii="Arial" w:hAnsi="Arial" w:cs="Arial"/>
+          <w:sz w:val="20"/>
+          <w:szCs w:val="20"/>
+          <w:shd w:val="clear" w:color="auto" w:fill="FFFFFF"/>
+        </w:rPr>
+        <w:t>.</w:t>
+      </w:r>
+    </w:p>
+    <w:p>
+      <w:pPr>
+        <w:jc w:val="center"/>
+        <w:rPr>
+          <w:rFonts w:ascii="Arial" w:hAnsi="Arial" w:cs="Arial"/>
+          <w:sz w:val="20"/>
+          <w:szCs w:val="20"/>
+          <w:shd w:val="clear" w:color="auto" w:fill="FFFFFF"/>
+        </w:rPr>
+      </w:pPr>
+      <w:r>
+        <w:rPr>
+          <w:rFonts w:ascii="Arial" w:hAnsi="Arial" w:cs="Arial"/>
+          <w:noProof/>
+          <w:sz w:val="20"/>
+          <w:szCs w:val="20"/>
+          <w:shd w:val="clear" w:color="auto" w:fill="FFFFFF"/>
+          <w:lang w:eastAsia="pt-BR"/>
+        </w:rPr>
+        <w:drawing>
+          <wp:inline distT="0" distB="0" distL="0" distR="0" wp14:anchorId="03C4309D" wp14:editId="1889BA06">
+            <wp:extent cx="3885714" cy="3333333"/>
+            <wp:effectExtent l="0" t="0" r="635" b="635"/>
+            <wp:docPr id="62" name="Imagem 62"/>
+            <wp:cNvGraphicFramePr>
+              <a:graphicFrameLocks xmlns:a="http://schemas.openxmlformats.org/drawingml/2006/main" noChangeAspect="1"/>
+            </wp:cNvGraphicFramePr>
+            <a:graphic xmlns:a="http://schemas.openxmlformats.org/drawingml/2006/main">
+              <a:graphicData uri="http://schemas.openxmlformats.org/drawingml/2006/picture">
+                <pic:pic xmlns:pic="http://schemas.openxmlformats.org/drawingml/2006/picture">
+                  <pic:nvPicPr>
+                    <pic:cNvPr id="62" name="AlteracaoConta06.png"/>
+                    <pic:cNvPicPr/>
+                  </pic:nvPicPr>
+                  <pic:blipFill>
+                    <a:blip r:embed="rId61">
+                      <a:extLst>
+                        <a:ext uri="{28A0092B-C50C-407E-A947-70E740481C1C}">
+                          <a14:useLocalDpi xmlns:a14="http://schemas.microsoft.com/office/drawing/2010/main" val="0"/>
+                        </a:ext>
+                      </a:extLst>
+                    </a:blip>
+                    <a:stretch>
+                      <a:fillRect/>
+                    </a:stretch>
+                  </pic:blipFill>
+                  <pic:spPr>
+                    <a:xfrm>
+                      <a:off x="0" y="0"/>
+                      <a:ext cx="3885714" cy="3333333"/>
+                    </a:xfrm>
+                    <a:prstGeom prst="rect">
+                      <a:avLst/>
+                    </a:prstGeom>
+                  </pic:spPr>
+                </pic:pic>
+              </a:graphicData>
+            </a:graphic>
+          </wp:inline>
+        </w:drawing>
+      </w:r>
+    </w:p>
+    <w:p>
+      <w:pPr>
+        <w:jc w:val="both"/>
+        <w:rPr>
+          <w:rFonts w:ascii="Arial" w:hAnsi="Arial" w:cs="Arial"/>
+          <w:sz w:val="20"/>
+          <w:szCs w:val="20"/>
+          <w:shd w:val="clear" w:color="auto" w:fill="FFFFFF"/>
+        </w:rPr>
+      </w:pPr>
+      <w:r>
+        <w:rPr>
+          <w:rFonts w:ascii="Arial" w:hAnsi="Arial" w:cs="Arial"/>
+          <w:sz w:val="20"/>
+          <w:szCs w:val="20"/>
+          <w:shd w:val="clear" w:color="auto" w:fill="FFFFFF"/>
+        </w:rPr>
+        <w:t xml:space="preserve">Imagem 39 – tela de confirmação de novo </w:t>
+      </w:r>
+      <w:proofErr w:type="spellStart"/>
+      <w:r>
+        <w:rPr>
+          <w:rFonts w:ascii="Arial" w:hAnsi="Arial" w:cs="Arial"/>
+          <w:sz w:val="20"/>
+          <w:szCs w:val="20"/>
+          <w:shd w:val="clear" w:color="auto" w:fill="FFFFFF"/>
+        </w:rPr>
+        <w:t>email</w:t>
+      </w:r>
+      <w:proofErr w:type="spellEnd"/>
+      <w:r>
+        <w:rPr>
+          <w:rFonts w:ascii="Arial" w:hAnsi="Arial" w:cs="Arial"/>
+          <w:sz w:val="20"/>
+          <w:szCs w:val="20"/>
+          <w:shd w:val="clear" w:color="auto" w:fill="FFFFFF"/>
+        </w:rPr>
+        <w:t>.</w:t>
+      </w:r>
+    </w:p>
+    <w:p>
+      <w:pPr>
+        <w:jc w:val="both"/>
+        <w:rPr>
+          <w:rFonts w:ascii="Arial" w:hAnsi="Arial" w:cs="Arial"/>
+          <w:sz w:val="20"/>
+          <w:szCs w:val="20"/>
+          <w:shd w:val="clear" w:color="auto" w:fill="FFFFFF"/>
+        </w:rPr>
+      </w:pPr>
+      <w:r>
+        <w:rPr>
+          <w:rFonts w:ascii="Arial" w:hAnsi="Arial" w:cs="Arial"/>
+          <w:noProof/>
+          <w:sz w:val="20"/>
+          <w:szCs w:val="20"/>
+          <w:shd w:val="clear" w:color="auto" w:fill="FFFFFF"/>
+          <w:lang w:eastAsia="pt-BR"/>
+        </w:rPr>
+        <w:lastRenderedPageBreak/>
+        <w:drawing>
+          <wp:inline distT="0" distB="0" distL="0" distR="0" wp14:anchorId="739F7AC3" wp14:editId="716F37ED">
+            <wp:extent cx="5400040" cy="1156970"/>
+            <wp:effectExtent l="0" t="0" r="0" b="5080"/>
+            <wp:docPr id="64" name="Imagem 64"/>
+            <wp:cNvGraphicFramePr>
+              <a:graphicFrameLocks xmlns:a="http://schemas.openxmlformats.org/drawingml/2006/main" noChangeAspect="1"/>
+            </wp:cNvGraphicFramePr>
+            <a:graphic xmlns:a="http://schemas.openxmlformats.org/drawingml/2006/main">
+              <a:graphicData uri="http://schemas.openxmlformats.org/drawingml/2006/picture">
+                <pic:pic xmlns:pic="http://schemas.openxmlformats.org/drawingml/2006/picture">
+                  <pic:nvPicPr>
+                    <pic:cNvPr id="64" name="AlteracaoConta08.png"/>
+                    <pic:cNvPicPr/>
+                  </pic:nvPicPr>
+                  <pic:blipFill>
+                    <a:blip r:embed="rId62">
+                      <a:extLst>
+                        <a:ext uri="{28A0092B-C50C-407E-A947-70E740481C1C}">
+                          <a14:useLocalDpi xmlns:a14="http://schemas.microsoft.com/office/drawing/2010/main" val="0"/>
+                        </a:ext>
+                      </a:extLst>
+                    </a:blip>
+                    <a:stretch>
+                      <a:fillRect/>
+                    </a:stretch>
+                  </pic:blipFill>
+                  <pic:spPr>
+                    <a:xfrm>
+                      <a:off x="0" y="0"/>
+                      <a:ext cx="5400040" cy="1156970"/>
+                    </a:xfrm>
+                    <a:prstGeom prst="rect">
+                      <a:avLst/>
+                    </a:prstGeom>
+                  </pic:spPr>
+                </pic:pic>
+              </a:graphicData>
+            </a:graphic>
+          </wp:inline>
+        </w:drawing>
+      </w:r>
+    </w:p>
+    <w:p>
+      <w:pPr>
+        <w:jc w:val="both"/>
+        <w:rPr>
+          <w:rFonts w:ascii="Arial" w:hAnsi="Arial" w:cs="Arial"/>
+          <w:sz w:val="20"/>
+          <w:szCs w:val="20"/>
+          <w:shd w:val="clear" w:color="auto" w:fill="FFFFFF"/>
+        </w:rPr>
+      </w:pPr>
+      <w:r>
+        <w:rPr>
+          <w:rFonts w:ascii="Arial" w:hAnsi="Arial" w:cs="Arial"/>
+          <w:sz w:val="20"/>
+          <w:szCs w:val="20"/>
+          <w:shd w:val="clear" w:color="auto" w:fill="FFFFFF"/>
+        </w:rPr>
+        <w:t xml:space="preserve">Imagem 40 – </w:t>
+      </w:r>
+      <w:proofErr w:type="spellStart"/>
+      <w:r>
+        <w:rPr>
+          <w:rFonts w:ascii="Arial" w:hAnsi="Arial" w:cs="Arial"/>
+          <w:sz w:val="20"/>
+          <w:szCs w:val="20"/>
+          <w:shd w:val="clear" w:color="auto" w:fill="FFFFFF"/>
+        </w:rPr>
+        <w:t>email</w:t>
+      </w:r>
+      <w:proofErr w:type="spellEnd"/>
+      <w:r>
+        <w:rPr>
+          <w:rFonts w:ascii="Arial" w:hAnsi="Arial" w:cs="Arial"/>
+          <w:sz w:val="20"/>
+          <w:szCs w:val="20"/>
+          <w:shd w:val="clear" w:color="auto" w:fill="FFFFFF"/>
+        </w:rPr>
+        <w:t xml:space="preserve"> com o código para confirmar o novo </w:t>
+      </w:r>
+      <w:proofErr w:type="spellStart"/>
+      <w:r>
+        <w:rPr>
+          <w:rFonts w:ascii="Arial" w:hAnsi="Arial" w:cs="Arial"/>
+          <w:sz w:val="20"/>
+          <w:szCs w:val="20"/>
+          <w:shd w:val="clear" w:color="auto" w:fill="FFFFFF"/>
+        </w:rPr>
+        <w:t>email</w:t>
+      </w:r>
+      <w:proofErr w:type="spellEnd"/>
+      <w:r>
+        <w:rPr>
+          <w:rFonts w:ascii="Arial" w:hAnsi="Arial" w:cs="Arial"/>
+          <w:sz w:val="20"/>
+          <w:szCs w:val="20"/>
+          <w:shd w:val="clear" w:color="auto" w:fill="FFFFFF"/>
+        </w:rPr>
+        <w:t>.</w:t>
+      </w:r>
+    </w:p>
+    <w:p>
+      <w:pPr>
+        <w:jc w:val="center"/>
+        <w:rPr>
+          <w:rFonts w:ascii="Arial" w:hAnsi="Arial" w:cs="Arial"/>
+          <w:sz w:val="20"/>
+          <w:szCs w:val="20"/>
+          <w:shd w:val="clear" w:color="auto" w:fill="FFFFFF"/>
+        </w:rPr>
+      </w:pPr>
+      <w:r>
+        <w:rPr>
+          <w:rFonts w:ascii="Arial" w:hAnsi="Arial" w:cs="Arial"/>
+          <w:noProof/>
+          <w:sz w:val="20"/>
+          <w:szCs w:val="20"/>
+          <w:shd w:val="clear" w:color="auto" w:fill="FFFFFF"/>
+          <w:lang w:eastAsia="pt-BR"/>
+        </w:rPr>
+        <w:drawing>
+          <wp:inline distT="0" distB="0" distL="0" distR="0" wp14:anchorId="766D7AEE" wp14:editId="7DAAD4EF">
+            <wp:extent cx="3885714" cy="3333333"/>
+            <wp:effectExtent l="0" t="0" r="635" b="635"/>
+            <wp:docPr id="65" name="Imagem 65"/>
+            <wp:cNvGraphicFramePr>
+              <a:graphicFrameLocks xmlns:a="http://schemas.openxmlformats.org/drawingml/2006/main" noChangeAspect="1"/>
+            </wp:cNvGraphicFramePr>
+            <a:graphic xmlns:a="http://schemas.openxmlformats.org/drawingml/2006/main">
+              <a:graphicData uri="http://schemas.openxmlformats.org/drawingml/2006/picture">
+                <pic:pic xmlns:pic="http://schemas.openxmlformats.org/drawingml/2006/picture">
+                  <pic:nvPicPr>
+                    <pic:cNvPr id="65" name="AlteracaoConta09.png"/>
+                    <pic:cNvPicPr/>
+                  </pic:nvPicPr>
+                  <pic:blipFill>
+                    <a:blip r:embed="rId63">
+                      <a:extLst>
+                        <a:ext uri="{28A0092B-C50C-407E-A947-70E740481C1C}">
+                          <a14:useLocalDpi xmlns:a14="http://schemas.microsoft.com/office/drawing/2010/main" val="0"/>
+                        </a:ext>
+                      </a:extLst>
+                    </a:blip>
+                    <a:stretch>
+                      <a:fillRect/>
+                    </a:stretch>
+                  </pic:blipFill>
+                  <pic:spPr>
+                    <a:xfrm>
+                      <a:off x="0" y="0"/>
+                      <a:ext cx="3885714" cy="3333333"/>
+                    </a:xfrm>
+                    <a:prstGeom prst="rect">
+                      <a:avLst/>
+                    </a:prstGeom>
+                  </pic:spPr>
+                </pic:pic>
+              </a:graphicData>
+            </a:graphic>
+          </wp:inline>
+        </w:drawing>
+      </w:r>
+    </w:p>
+    <w:p>
+      <w:pPr>
+        <w:jc w:val="both"/>
+        <w:rPr>
+          <w:rFonts w:ascii="Arial" w:hAnsi="Arial" w:cs="Arial"/>
+          <w:sz w:val="20"/>
+          <w:szCs w:val="20"/>
+          <w:shd w:val="clear" w:color="auto" w:fill="FFFFFF"/>
+        </w:rPr>
+      </w:pPr>
+      <w:r>
+        <w:rPr>
+          <w:rFonts w:ascii="Arial" w:hAnsi="Arial" w:cs="Arial"/>
+          <w:sz w:val="20"/>
+          <w:szCs w:val="20"/>
+          <w:shd w:val="clear" w:color="auto" w:fill="FFFFFF"/>
+        </w:rPr>
+        <w:t xml:space="preserve">Imagem 41- usuário digitando o código que foi enviado para o </w:t>
+      </w:r>
+      <w:proofErr w:type="spellStart"/>
+      <w:r>
+        <w:rPr>
+          <w:rFonts w:ascii="Arial" w:hAnsi="Arial" w:cs="Arial"/>
+          <w:sz w:val="20"/>
+          <w:szCs w:val="20"/>
+          <w:shd w:val="clear" w:color="auto" w:fill="FFFFFF"/>
+        </w:rPr>
+        <w:t>email</w:t>
+      </w:r>
+      <w:proofErr w:type="spellEnd"/>
+      <w:r>
+        <w:rPr>
+          <w:rFonts w:ascii="Arial" w:hAnsi="Arial" w:cs="Arial"/>
+          <w:sz w:val="20"/>
+          <w:szCs w:val="20"/>
+          <w:shd w:val="clear" w:color="auto" w:fill="FFFFFF"/>
+        </w:rPr>
+        <w:t>.</w:t>
+      </w:r>
+    </w:p>
+    <w:p>
+      <w:pPr>
+        <w:jc w:val="center"/>
+        <w:rPr>
+          <w:rFonts w:ascii="Arial" w:hAnsi="Arial" w:cs="Arial"/>
+          <w:sz w:val="20"/>
+          <w:szCs w:val="20"/>
+          <w:shd w:val="clear" w:color="auto" w:fill="FFFFFF"/>
+        </w:rPr>
+      </w:pPr>
+      <w:r>
+        <w:rPr>
+          <w:rFonts w:ascii="Arial" w:hAnsi="Arial" w:cs="Arial"/>
+          <w:noProof/>
+          <w:sz w:val="20"/>
+          <w:szCs w:val="20"/>
+          <w:shd w:val="clear" w:color="auto" w:fill="FFFFFF"/>
+          <w:lang w:eastAsia="pt-BR"/>
+        </w:rPr>
+        <w:drawing>
+          <wp:inline distT="0" distB="0" distL="0" distR="0" wp14:anchorId="177D9D02" wp14:editId="1DB7D481">
+            <wp:extent cx="3904762" cy="3238095"/>
+            <wp:effectExtent l="0" t="0" r="635" b="635"/>
+            <wp:docPr id="66" name="Imagem 66"/>
+            <wp:cNvGraphicFramePr>
+              <a:graphicFrameLocks xmlns:a="http://schemas.openxmlformats.org/drawingml/2006/main" noChangeAspect="1"/>
+            </wp:cNvGraphicFramePr>
+            <a:graphic xmlns:a="http://schemas.openxmlformats.org/drawingml/2006/main">
+              <a:graphicData uri="http://schemas.openxmlformats.org/drawingml/2006/picture">
+                <pic:pic xmlns:pic="http://schemas.openxmlformats.org/drawingml/2006/picture">
+                  <pic:nvPicPr>
+                    <pic:cNvPr id="66" name="AlteracaoConta10.png"/>
+                    <pic:cNvPicPr/>
+                  </pic:nvPicPr>
+                  <pic:blipFill>
+                    <a:blip r:embed="rId64">
+                      <a:extLst>
+                        <a:ext uri="{28A0092B-C50C-407E-A947-70E740481C1C}">
+                          <a14:useLocalDpi xmlns:a14="http://schemas.microsoft.com/office/drawing/2010/main" val="0"/>
+                        </a:ext>
+                      </a:extLst>
+                    </a:blip>
+                    <a:stretch>
+                      <a:fillRect/>
+                    </a:stretch>
+                  </pic:blipFill>
+                  <pic:spPr>
+                    <a:xfrm>
+                      <a:off x="0" y="0"/>
+                      <a:ext cx="3904762" cy="3238095"/>
+                    </a:xfrm>
+                    <a:prstGeom prst="rect">
+                      <a:avLst/>
+                    </a:prstGeom>
+                  </pic:spPr>
+                </pic:pic>
+              </a:graphicData>
+            </a:graphic>
+          </wp:inline>
+        </w:drawing>
+      </w:r>
+    </w:p>
+    <w:p>
+      <w:pPr>
+        <w:jc w:val="both"/>
+        <w:rPr>
+          <w:rFonts w:ascii="Arial" w:hAnsi="Arial" w:cs="Arial"/>
+          <w:sz w:val="20"/>
+          <w:szCs w:val="20"/>
+          <w:shd w:val="clear" w:color="auto" w:fill="FFFFFF"/>
+        </w:rPr>
+      </w:pPr>
+      <w:r>
+        <w:rPr>
+          <w:rFonts w:ascii="Arial" w:hAnsi="Arial" w:cs="Arial"/>
+          <w:sz w:val="20"/>
+          <w:szCs w:val="20"/>
+          <w:shd w:val="clear" w:color="auto" w:fill="FFFFFF"/>
+        </w:rPr>
+        <w:t>Imagem 42 – todas as atualizações na conta do usuário foram efetuadas com sucesso.</w:t>
+      </w:r>
+    </w:p>
+    <w:p>
+      <w:pPr>
+        <w:jc w:val="both"/>
+        <w:rPr>
+          <w:rFonts w:ascii="Arial" w:hAnsi="Arial" w:cs="Arial"/>
+          <w:sz w:val="20"/>
+          <w:szCs w:val="20"/>
+          <w:shd w:val="clear" w:color="auto" w:fill="FFFFFF"/>
+        </w:rPr>
+      </w:pPr>
+      <w:r>
+        <w:rPr>
+          <w:rFonts w:ascii="Arial" w:hAnsi="Arial" w:cs="Arial"/>
+          <w:sz w:val="20"/>
+          <w:szCs w:val="20"/>
+          <w:shd w:val="clear" w:color="auto" w:fill="FFFFFF"/>
+        </w:rPr>
+        <w:lastRenderedPageBreak/>
+        <w:t>8*</w:t>
+      </w:r>
+      <w:r>
+        <w:rPr>
+          <w:rFonts w:ascii="Arial" w:hAnsi="Arial" w:cs="Arial"/>
+          <w:sz w:val="20"/>
+          <w:szCs w:val="20"/>
+          <w:shd w:val="clear" w:color="auto" w:fill="FFFFFF"/>
+        </w:rPr>
+        <w:t xml:space="preserve"> No menu do sistema, há uma opção escrita Ajuda, que ao clicar o usuário irá abrir a seguinte janela:</w:t>
+      </w:r>
+    </w:p>
+    <w:p>
+      <w:pPr>
+        <w:jc w:val="both"/>
+        <w:rPr>
+          <w:rFonts w:ascii="Arial" w:hAnsi="Arial" w:cs="Arial"/>
+          <w:sz w:val="20"/>
+          <w:szCs w:val="20"/>
+          <w:shd w:val="clear" w:color="auto" w:fill="FFFFFF"/>
+        </w:rPr>
+      </w:pPr>
+      <w:r>
+        <w:rPr>
+          <w:rFonts w:ascii="Arial" w:hAnsi="Arial" w:cs="Arial"/>
+          <w:noProof/>
+          <w:sz w:val="20"/>
+          <w:szCs w:val="20"/>
+          <w:shd w:val="clear" w:color="auto" w:fill="FFFFFF"/>
+          <w:lang w:eastAsia="pt-BR"/>
+        </w:rPr>
+        <w:drawing>
+          <wp:inline distT="0" distB="0" distL="0" distR="0" wp14:anchorId="3101D8BE" wp14:editId="2C4A15D2">
+            <wp:extent cx="5400040" cy="3667125"/>
+            <wp:effectExtent l="0" t="0" r="0" b="9525"/>
+            <wp:docPr id="69" name="Imagem 69"/>
+            <wp:cNvGraphicFramePr>
+              <a:graphicFrameLocks xmlns:a="http://schemas.openxmlformats.org/drawingml/2006/main" noChangeAspect="1"/>
+            </wp:cNvGraphicFramePr>
+            <a:graphic xmlns:a="http://schemas.openxmlformats.org/drawingml/2006/main">
+              <a:graphicData uri="http://schemas.openxmlformats.org/drawingml/2006/picture">
+                <pic:pic xmlns:pic="http://schemas.openxmlformats.org/drawingml/2006/picture">
+                  <pic:nvPicPr>
+                    <pic:cNvPr id="69" name="Ajuda01.png"/>
+                    <pic:cNvPicPr/>
+                  </pic:nvPicPr>
+                  <pic:blipFill>
+                    <a:blip r:embed="rId65">
+                      <a:extLst>
+                        <a:ext uri="{28A0092B-C50C-407E-A947-70E740481C1C}">
+                          <a14:useLocalDpi xmlns:a14="http://schemas.microsoft.com/office/drawing/2010/main" val="0"/>
+                        </a:ext>
+                      </a:extLst>
+                    </a:blip>
+                    <a:stretch>
+                      <a:fillRect/>
+                    </a:stretch>
+                  </pic:blipFill>
+                  <pic:spPr>
+                    <a:xfrm>
+                      <a:off x="0" y="0"/>
+                      <a:ext cx="5400040" cy="3667125"/>
+                    </a:xfrm>
+                    <a:prstGeom prst="rect">
+                      <a:avLst/>
+                    </a:prstGeom>
+                  </pic:spPr>
+                </pic:pic>
+              </a:graphicData>
+            </a:graphic>
+          </wp:inline>
+        </w:drawing>
+      </w:r>
+    </w:p>
+    <w:p>
+      <w:pPr>
+        <w:jc w:val="both"/>
+        <w:rPr>
+          <w:rFonts w:ascii="Arial" w:hAnsi="Arial" w:cs="Arial"/>
+          <w:sz w:val="20"/>
+          <w:szCs w:val="20"/>
+          <w:shd w:val="clear" w:color="auto" w:fill="FFFFFF"/>
+        </w:rPr>
+      </w:pPr>
+      <w:r>
+        <w:rPr>
+          <w:rFonts w:ascii="Arial" w:hAnsi="Arial" w:cs="Arial"/>
+          <w:sz w:val="20"/>
+          <w:szCs w:val="20"/>
+          <w:shd w:val="clear" w:color="auto" w:fill="FFFFFF"/>
+        </w:rPr>
+        <w:t xml:space="preserve">Imagem </w:t>
+      </w:r>
+      <w:proofErr w:type="gramStart"/>
+      <w:r>
+        <w:rPr>
+          <w:rFonts w:ascii="Arial" w:hAnsi="Arial" w:cs="Arial"/>
+          <w:sz w:val="20"/>
+          <w:szCs w:val="20"/>
+          <w:shd w:val="clear" w:color="auto" w:fill="FFFFFF"/>
+        </w:rPr>
+        <w:t>43  -</w:t>
+      </w:r>
+      <w:proofErr w:type="gramEnd"/>
+      <w:r>
+        <w:rPr>
+          <w:rFonts w:ascii="Arial" w:hAnsi="Arial" w:cs="Arial"/>
+          <w:sz w:val="20"/>
+          <w:szCs w:val="20"/>
+          <w:shd w:val="clear" w:color="auto" w:fill="FFFFFF"/>
+        </w:rPr>
+        <w:t xml:space="preserve"> menu com a opção Ajuda selecionada.</w:t>
+      </w:r>
+    </w:p>
+    <w:p>
+      <w:pPr>
+        <w:jc w:val="both"/>
+        <w:rPr>
+          <w:rFonts w:ascii="Arial" w:hAnsi="Arial" w:cs="Arial"/>
+          <w:sz w:val="20"/>
+          <w:szCs w:val="20"/>
+          <w:shd w:val="clear" w:color="auto" w:fill="FFFFFF"/>
+        </w:rPr>
+      </w:pPr>
+      <w:r>
+        <w:rPr>
+          <w:rFonts w:ascii="Arial" w:hAnsi="Arial" w:cs="Arial"/>
+          <w:noProof/>
+          <w:sz w:val="20"/>
+          <w:szCs w:val="20"/>
+          <w:shd w:val="clear" w:color="auto" w:fill="FFFFFF"/>
+          <w:lang w:eastAsia="pt-BR"/>
+        </w:rPr>
+        <w:drawing>
+          <wp:inline distT="0" distB="0" distL="0" distR="0" wp14:anchorId="122C8BEC" wp14:editId="0C2B57F2">
+            <wp:extent cx="5400040" cy="4076700"/>
+            <wp:effectExtent l="0" t="0" r="0" b="0"/>
+            <wp:docPr id="70" name="Imagem 70"/>
+            <wp:cNvGraphicFramePr>
+              <a:graphicFrameLocks xmlns:a="http://schemas.openxmlformats.org/drawingml/2006/main" noChangeAspect="1"/>
+            </wp:cNvGraphicFramePr>
+            <a:graphic xmlns:a="http://schemas.openxmlformats.org/drawingml/2006/main">
+              <a:graphicData uri="http://schemas.openxmlformats.org/drawingml/2006/picture">
+                <pic:pic xmlns:pic="http://schemas.openxmlformats.org/drawingml/2006/picture">
+                  <pic:nvPicPr>
+                    <pic:cNvPr id="70" name="ajuda02.png"/>
+                    <pic:cNvPicPr/>
+                  </pic:nvPicPr>
+                  <pic:blipFill>
+                    <a:blip r:embed="rId66">
+                      <a:extLst>
+                        <a:ext uri="{28A0092B-C50C-407E-A947-70E740481C1C}">
+                          <a14:useLocalDpi xmlns:a14="http://schemas.microsoft.com/office/drawing/2010/main" val="0"/>
+                        </a:ext>
+                      </a:extLst>
+                    </a:blip>
+                    <a:stretch>
+                      <a:fillRect/>
+                    </a:stretch>
+                  </pic:blipFill>
+                  <pic:spPr>
+                    <a:xfrm>
+                      <a:off x="0" y="0"/>
+                      <a:ext cx="5400040" cy="4076700"/>
+                    </a:xfrm>
+                    <a:prstGeom prst="rect">
+                      <a:avLst/>
+                    </a:prstGeom>
+                  </pic:spPr>
+                </pic:pic>
+              </a:graphicData>
+            </a:graphic>
+          </wp:inline>
+        </w:drawing>
+      </w:r>
+    </w:p>
+    <w:p>
+      <w:pPr>
+        <w:jc w:val="both"/>
+        <w:rPr>
+          <w:rFonts w:ascii="Arial" w:hAnsi="Arial" w:cs="Arial"/>
+          <w:sz w:val="20"/>
+          <w:szCs w:val="20"/>
+          <w:shd w:val="clear" w:color="auto" w:fill="FFFFFF"/>
+        </w:rPr>
+      </w:pPr>
+      <w:r>
+        <w:rPr>
+          <w:rFonts w:ascii="Arial" w:hAnsi="Arial" w:cs="Arial"/>
+          <w:sz w:val="20"/>
+          <w:szCs w:val="20"/>
+          <w:shd w:val="clear" w:color="auto" w:fill="FFFFFF"/>
+        </w:rPr>
+        <w:t>Imagem 44 – tela de ajuda, explicando como funciona todo o sistema.</w:t>
+      </w:r>
+      <w:bookmarkStart w:id="14" w:name="_GoBack"/>
+      <w:bookmarkEnd w:id="14"/>
+    </w:p>
+    <w:p>
+      <w:pPr>
+        <w:jc w:val="both"/>
+        <w:rPr>
+          <w:rFonts w:ascii="Arial" w:hAnsi="Arial" w:cs="Arial"/>
+          <w:sz w:val="24"/>
+          <w:szCs w:val="24"/>
+          <w:shd w:val="clear" w:color="auto" w:fill="FFFFFF"/>
+        </w:rPr>
+      </w:pPr>
+      <w:r>
+        <w:rPr>
+          <w:rFonts w:ascii="Arial" w:hAnsi="Arial" w:cs="Arial"/>
+          <w:sz w:val="24"/>
+          <w:szCs w:val="24"/>
+          <w:shd w:val="clear" w:color="auto" w:fill="FFFFFF"/>
+        </w:rPr>
+        <w:lastRenderedPageBreak/>
         <w:t>8° Quando o produto for encontrado, o software CO enviará um e-mail com o link da página de compra do produto.</w:t>
       </w:r>
     </w:p>
@@ -12900,16 +15782,7 @@
           <w:sz w:val="24"/>
           <w:szCs w:val="24"/>
         </w:rPr>
-        <w:t xml:space="preserve">ão </w:t>
-      </w:r>
-      <w:r>
-        <w:rPr>
-          <w:rFonts w:ascii="Arial" w:hAnsi="Arial" w:cs="Arial"/>
-          <w:sz w:val="24"/>
-          <w:szCs w:val="24"/>
-        </w:rPr>
-        <w:lastRenderedPageBreak/>
-        <w:t>analisar o resultado. O resultado</w:t>
+        <w:t>ão analisar o resultado. O resultado</w:t>
       </w:r>
       <w:r>
         <w:rPr>
@@ -13737,7 +16610,7 @@
         </w:rPr>
         <w:t>&lt;</w:t>
       </w:r>
-      <w:hyperlink r:id="rId41" w:history="1">
+      <w:hyperlink r:id="rId67" w:history="1">
         <w:r>
           <w:rPr>
             <w:rStyle w:val="Hyperlink"/>
@@ -13866,7 +16739,6 @@
           <w:sz w:val="24"/>
           <w:szCs w:val="24"/>
         </w:rPr>
-        <w:lastRenderedPageBreak/>
         <w:t>Acesso em: 9 de março de 2017.</w:t>
       </w:r>
     </w:p>
@@ -13948,7 +16820,7 @@
         </w:rPr>
         <w:t xml:space="preserve"> em: </w:t>
       </w:r>
-      <w:hyperlink r:id="rId42" w:history="1">
+      <w:hyperlink r:id="rId68" w:history="1">
         <w:r>
           <w:rPr>
             <w:rStyle w:val="Hyperlink"/>
@@ -14113,7 +16985,7 @@
         </w:rPr>
         <w:t xml:space="preserve"> </w:t>
       </w:r>
-      <w:hyperlink r:id="rId43" w:history="1">
+      <w:hyperlink r:id="rId69" w:history="1">
         <w:r>
           <w:rPr>
             <w:rStyle w:val="Hyperlink"/>
@@ -14367,7 +17239,7 @@
         </w:rPr>
         <w:t>&lt;</w:t>
       </w:r>
-      <w:hyperlink r:id="rId44" w:history="1">
+      <w:hyperlink r:id="rId70" w:history="1">
         <w:r>
           <w:rPr>
             <w:rStyle w:val="Hyperlink"/>
@@ -14420,6 +17292,7 @@
           <w:sz w:val="24"/>
           <w:szCs w:val="24"/>
         </w:rPr>
+        <w:lastRenderedPageBreak/>
         <w:t>Felicio</w:t>
       </w:r>
       <w:proofErr w:type="spellEnd"/>
@@ -14521,7 +17394,7 @@
         </w:rPr>
         <w:t>&lt;</w:t>
       </w:r>
-      <w:hyperlink r:id="rId45" w:history="1">
+      <w:hyperlink r:id="rId71" w:history="1">
         <w:r>
           <w:rPr>
             <w:rStyle w:val="Hyperlink"/>
@@ -14636,7 +17509,7 @@
           <w:szCs w:val="24"/>
         </w:rPr>
       </w:pPr>
-      <w:hyperlink r:id="rId46" w:history="1">
+      <w:hyperlink r:id="rId72" w:history="1">
         <w:r>
           <w:rPr>
             <w:rStyle w:val="Hyperlink"/>
@@ -14731,7 +17604,7 @@
         </w:rPr>
         <w:t xml:space="preserve"> em: </w:t>
       </w:r>
-      <w:hyperlink r:id="rId47" w:history="1">
+      <w:hyperlink r:id="rId73" w:history="1">
         <w:r>
           <w:rPr>
             <w:rStyle w:val="Hyperlink"/>
@@ -14778,7 +17651,6 @@
           <w:sz w:val="24"/>
           <w:szCs w:val="24"/>
         </w:rPr>
-        <w:lastRenderedPageBreak/>
         <w:t>Rodrigues, Sergio</w:t>
       </w:r>
       <w:r>
@@ -14908,7 +17780,7 @@
         </w:rPr>
         <w:t xml:space="preserve"> em: </w:t>
       </w:r>
-      <w:hyperlink r:id="rId48" w:history="1">
+      <w:hyperlink r:id="rId74" w:history="1">
         <w:r>
           <w:rPr>
             <w:rStyle w:val="Hyperlink"/>
@@ -15016,7 +17888,7 @@
           <w:szCs w:val="24"/>
         </w:rPr>
       </w:pPr>
-      <w:hyperlink r:id="rId49" w:history="1">
+      <w:hyperlink r:id="rId75" w:history="1">
         <w:r>
           <w:rPr>
             <w:rStyle w:val="Hyperlink"/>
@@ -15122,7 +17994,7 @@
           <w:szCs w:val="24"/>
         </w:rPr>
       </w:pPr>
-      <w:hyperlink r:id="rId50" w:history="1">
+      <w:hyperlink r:id="rId76" w:history="1">
         <w:r>
           <w:rPr>
             <w:rStyle w:val="Hyperlink"/>
@@ -15211,7 +18083,7 @@
           <w:szCs w:val="24"/>
         </w:rPr>
       </w:pPr>
-      <w:hyperlink r:id="rId51" w:history="1">
+      <w:hyperlink r:id="rId77" w:history="1">
         <w:r>
           <w:rPr>
             <w:rStyle w:val="Hyperlink"/>
@@ -15325,7 +18197,7 @@
         </w:rPr>
         <w:t xml:space="preserve"> em: </w:t>
       </w:r>
-      <w:hyperlink r:id="rId52" w:history="1">
+      <w:hyperlink r:id="rId78" w:history="1">
         <w:r>
           <w:rPr>
             <w:rStyle w:val="Hyperlink"/>
@@ -15405,7 +18277,7 @@
           <w:szCs w:val="24"/>
         </w:rPr>
       </w:pPr>
-      <w:hyperlink r:id="rId53" w:history="1">
+      <w:hyperlink r:id="rId79" w:history="1">
         <w:r>
           <w:rPr>
             <w:rStyle w:val="Hyperlink"/>
@@ -15489,7 +18361,6 @@
           <w:sz w:val="24"/>
           <w:szCs w:val="24"/>
         </w:rPr>
-        <w:lastRenderedPageBreak/>
         <w:t>Carvalho</w:t>
       </w:r>
       <w:r>
@@ -15693,7 +18564,7 @@
       </w:r>
     </w:p>
     <w:sectPr>
-      <w:footerReference w:type="default" r:id="rId54"/>
+      <w:footerReference w:type="default" r:id="rId80"/>
       <w:pgSz w:w="11906" w:h="16838"/>
       <w:pgMar w:top="1417" w:right="1701" w:bottom="1417" w:left="1701" w:header="708" w:footer="708" w:gutter="0"/>
       <w:cols w:space="708"/>
@@ -16076,7 +18947,7 @@
       <w:proofErr w:type="gramEnd"/>
     </w:p>
   </w:comment>
-  <w:comment w:id="12" w:author="Vinicius Alves" w:date="2017-05-09T20:22:00Z" w:initials="VA">
+  <w:comment w:id="11" w:author="Vinicius Alves" w:date="2017-05-09T20:22:00Z" w:initials="VA">
     <w:p>
       <w:pPr>
         <w:pStyle w:val="Textodecomentrio"/>
@@ -16097,7 +18968,7 @@
       </w:r>
     </w:p>
   </w:comment>
-  <w:comment w:id="13" w:author="Vinicius Alves" w:date="2017-05-09T20:28:00Z" w:initials="VA">
+  <w:comment w:id="12" w:author="Vinicius Alves" w:date="2017-05-09T20:28:00Z" w:initials="VA">
     <w:p>
       <w:pPr>
         <w:pStyle w:val="Textodecomentrio"/>
@@ -16113,7 +18984,7 @@
       </w:r>
     </w:p>
   </w:comment>
-  <w:comment w:id="14" w:author="Vinicius Alves" w:date="2017-05-09T20:26:00Z" w:initials="VA">
+  <w:comment w:id="13" w:author="Vinicius Alves" w:date="2017-05-09T20:26:00Z" w:initials="VA">
     <w:p>
       <w:pPr>
         <w:pStyle w:val="Textodecomentrio"/>
@@ -16188,7 +19059,6 @@
         <w:docPartUnique/>
       </w:docPartObj>
     </w:sdtPr>
-    <w:sdtEndPr/>
     <w:sdtContent>
       <w:p>
         <w:pPr>
@@ -16208,7 +19078,7 @@
           <w:rPr>
             <w:noProof/>
           </w:rPr>
-          <w:t>21</w:t>
+          <w:t>40</w:t>
         </w:r>
         <w:r>
           <w:fldChar w:fldCharType="end"/>
@@ -18447,7 +21317,7 @@
 </file>
 
 <file path=customXml/itemProps1.xml><?xml version="1.0" encoding="utf-8"?>
-<ds:datastoreItem xmlns:ds="http://schemas.openxmlformats.org/officeDocument/2006/customXml" ds:itemID="{41CF5223-83C0-49BC-B571-AA6D7F30EB48}">
+<ds:datastoreItem xmlns:ds="http://schemas.openxmlformats.org/officeDocument/2006/customXml" ds:itemID="{06B1CBEB-6623-4386-8900-8E6C242AF83D}">
   <ds:schemaRefs>
     <ds:schemaRef ds:uri="http://schemas.openxmlformats.org/officeDocument/2006/bibliography"/>
   </ds:schemaRefs>

</xml_diff>

<commit_message>
Atualização do controle de tag podendo deletar e mudar preço do item sem mais erros
</commit_message>
<xml_diff>
--- a/TCC.docx
+++ b/TCC.docx
@@ -18,31 +18,15 @@
           <w:sz w:val="24"/>
           <w:szCs w:val="24"/>
         </w:rPr>
-        <w:t>Desenvolvimento de</w:t>
-      </w:r>
-      <w:r>
-        <w:rPr>
-          <w:rFonts w:ascii="Arial" w:hAnsi="Arial" w:cs="Arial"/>
-          <w:sz w:val="24"/>
-          <w:szCs w:val="24"/>
-        </w:rPr>
-        <w:t xml:space="preserve"> protótipo de</w:t>
-      </w:r>
-      <w:r>
-        <w:rPr>
-          <w:rFonts w:ascii="Arial" w:hAnsi="Arial" w:cs="Arial"/>
-          <w:sz w:val="24"/>
-          <w:szCs w:val="24"/>
-        </w:rPr>
-        <w:t xml:space="preserve"> software </w:t>
-      </w:r>
-      <w:r>
-        <w:rPr>
-          <w:rFonts w:ascii="Arial" w:hAnsi="Arial" w:cs="Arial"/>
-          <w:sz w:val="24"/>
-          <w:szCs w:val="24"/>
-        </w:rPr>
-        <w:t>destinado à</w:t>
+        <w:t>Consumidor Online: um protótipo de software de</w:t>
+      </w:r>
+      <w:r>
+        <w:rPr>
+          <w:rFonts w:ascii="Arial" w:hAnsi="Arial" w:cs="Arial"/>
+          <w:sz w:val="24"/>
+          <w:szCs w:val="24"/>
+        </w:rPr>
+        <w:t>stinado à</w:t>
       </w:r>
       <w:r>
         <w:rPr>
@@ -66,23 +50,7 @@
           <w:sz w:val="24"/>
           <w:szCs w:val="24"/>
         </w:rPr>
-        <w:t xml:space="preserve">produtos derivados de empresas cadastradas no </w:t>
-      </w:r>
-      <w:commentRangeStart w:id="0"/>
-      <w:r>
-        <w:rPr>
-          <w:rFonts w:ascii="Arial" w:hAnsi="Arial" w:cs="Arial"/>
-          <w:sz w:val="24"/>
-          <w:szCs w:val="24"/>
-        </w:rPr>
-        <w:t>sistema</w:t>
-      </w:r>
-      <w:commentRangeEnd w:id="0"/>
-      <w:r>
-        <w:rPr>
-          <w:rStyle w:val="Refdecomentrio"/>
-        </w:rPr>
-        <w:commentReference w:id="0"/>
+        <w:t>produtos solicitados por clientes com pesquisa na base de dados do sistema</w:t>
       </w:r>
       <w:r>
         <w:rPr>
@@ -92,6 +60,14 @@
         </w:rPr>
         <w:t>.</w:t>
       </w:r>
+      <w:r>
+        <w:rPr>
+          <w:rFonts w:ascii="Arial" w:hAnsi="Arial" w:cs="Arial"/>
+          <w:sz w:val="24"/>
+          <w:szCs w:val="24"/>
+        </w:rPr>
+        <w:t xml:space="preserve">  </w:t>
+      </w:r>
     </w:p>
     <w:p>
       <w:pPr>
@@ -114,6 +90,14 @@
           <w:szCs w:val="24"/>
         </w:rPr>
       </w:pPr>
+      <w:r>
+        <w:rPr>
+          <w:rFonts w:ascii="Arial" w:hAnsi="Arial" w:cs="Arial"/>
+          <w:sz w:val="24"/>
+          <w:szCs w:val="24"/>
+        </w:rPr>
+        <w:t>Consumidor Online: um protótipo de buscador inteligente e automatizado para pesquisas de produtos na base de dados do próprio sistema local.</w:t>
+      </w:r>
     </w:p>
     <w:p>
       <w:pPr>
@@ -364,8 +348,719 @@
           <w:sz w:val="32"/>
           <w:szCs w:val="32"/>
         </w:rPr>
+        <w:t>Sumario</w:t>
+      </w:r>
+    </w:p>
+    <w:p>
+      <w:pPr>
+        <w:spacing w:line="360" w:lineRule="auto"/>
+        <w:jc w:val="both"/>
+        <w:rPr>
+          <w:rFonts w:ascii="Arial" w:hAnsi="Arial" w:cs="Arial"/>
+          <w:sz w:val="24"/>
+          <w:szCs w:val="24"/>
+        </w:rPr>
+      </w:pPr>
+      <w:r>
+        <w:rPr>
+          <w:rFonts w:ascii="Arial" w:hAnsi="Arial" w:cs="Arial"/>
+          <w:sz w:val="24"/>
+          <w:szCs w:val="24"/>
+        </w:rPr>
+        <w:t>1.Introdução</w:t>
+      </w:r>
+      <w:r>
+        <w:rPr>
+          <w:rFonts w:ascii="Arial" w:hAnsi="Arial" w:cs="Arial"/>
+          <w:sz w:val="24"/>
+          <w:szCs w:val="24"/>
+        </w:rPr>
+        <w:t>.......................................................................................................01</w:t>
+      </w:r>
+    </w:p>
+    <w:p>
+      <w:pPr>
+        <w:spacing w:line="360" w:lineRule="auto"/>
+        <w:jc w:val="both"/>
+        <w:rPr>
+          <w:rFonts w:ascii="Arial" w:hAnsi="Arial" w:cs="Arial"/>
+          <w:sz w:val="24"/>
+          <w:szCs w:val="24"/>
+        </w:rPr>
+      </w:pPr>
+      <w:r>
+        <w:rPr>
+          <w:rFonts w:ascii="Arial" w:hAnsi="Arial" w:cs="Arial"/>
+          <w:sz w:val="24"/>
+          <w:szCs w:val="24"/>
+        </w:rPr>
+        <w:t>1.1 Java e conceitos da programação</w:t>
+      </w:r>
+      <w:r>
+        <w:rPr>
+          <w:rFonts w:ascii="Arial" w:hAnsi="Arial" w:cs="Arial"/>
+          <w:sz w:val="24"/>
+          <w:szCs w:val="24"/>
+        </w:rPr>
+        <w:t>...............................................................77</w:t>
+      </w:r>
+    </w:p>
+    <w:p>
+      <w:pPr>
+        <w:spacing w:line="360" w:lineRule="auto"/>
+        <w:jc w:val="both"/>
+        <w:rPr>
+          <w:rFonts w:ascii="Arial" w:hAnsi="Arial" w:cs="Arial"/>
+          <w:sz w:val="24"/>
+          <w:szCs w:val="24"/>
+        </w:rPr>
+      </w:pPr>
+      <w:r>
+        <w:rPr>
+          <w:rFonts w:ascii="Arial" w:hAnsi="Arial" w:cs="Arial"/>
+          <w:sz w:val="24"/>
+          <w:szCs w:val="24"/>
+        </w:rPr>
+        <w:t xml:space="preserve">1.1.1 O que é </w:t>
+      </w:r>
+      <w:proofErr w:type="gramStart"/>
+      <w:r>
+        <w:rPr>
+          <w:rFonts w:ascii="Arial" w:hAnsi="Arial" w:cs="Arial"/>
+          <w:sz w:val="24"/>
+          <w:szCs w:val="24"/>
+        </w:rPr>
+        <w:t>JRE?</w:t>
+      </w:r>
+      <w:r>
+        <w:rPr>
+          <w:rFonts w:ascii="Arial" w:hAnsi="Arial" w:cs="Arial"/>
+          <w:sz w:val="24"/>
+          <w:szCs w:val="24"/>
+        </w:rPr>
+        <w:t>............................................................................................</w:t>
+      </w:r>
+      <w:proofErr w:type="gramEnd"/>
+      <w:r>
+        <w:rPr>
+          <w:rFonts w:ascii="Arial" w:hAnsi="Arial" w:cs="Arial"/>
+          <w:sz w:val="24"/>
+          <w:szCs w:val="24"/>
+        </w:rPr>
+        <w:t>99</w:t>
+      </w:r>
+    </w:p>
+    <w:p>
+      <w:pPr>
+        <w:spacing w:line="360" w:lineRule="auto"/>
+        <w:jc w:val="both"/>
+        <w:rPr>
+          <w:rFonts w:ascii="Arial" w:hAnsi="Arial" w:cs="Arial"/>
+          <w:sz w:val="24"/>
+          <w:szCs w:val="24"/>
+        </w:rPr>
+      </w:pPr>
+      <w:r>
+        <w:rPr>
+          <w:rFonts w:ascii="Arial" w:hAnsi="Arial" w:cs="Arial"/>
+          <w:sz w:val="24"/>
+          <w:szCs w:val="24"/>
+        </w:rPr>
+        <w:t xml:space="preserve">1.1.2 O que é </w:t>
+      </w:r>
+      <w:proofErr w:type="gramStart"/>
+      <w:r>
+        <w:rPr>
+          <w:rFonts w:ascii="Arial" w:hAnsi="Arial" w:cs="Arial"/>
+          <w:sz w:val="24"/>
+          <w:szCs w:val="24"/>
+        </w:rPr>
+        <w:t>JVM?</w:t>
+      </w:r>
+      <w:r>
+        <w:rPr>
+          <w:rFonts w:ascii="Arial" w:hAnsi="Arial" w:cs="Arial"/>
+          <w:sz w:val="24"/>
+          <w:szCs w:val="24"/>
+        </w:rPr>
+        <w:t>............................................................................................</w:t>
+      </w:r>
+      <w:proofErr w:type="gramEnd"/>
+      <w:r>
+        <w:rPr>
+          <w:rFonts w:ascii="Arial" w:hAnsi="Arial" w:cs="Arial"/>
+          <w:sz w:val="24"/>
+          <w:szCs w:val="24"/>
+        </w:rPr>
+        <w:t>22</w:t>
+      </w:r>
+    </w:p>
+    <w:p>
+      <w:pPr>
+        <w:spacing w:line="360" w:lineRule="auto"/>
+        <w:jc w:val="both"/>
+        <w:rPr>
+          <w:rFonts w:ascii="Arial" w:hAnsi="Arial" w:cs="Arial"/>
+          <w:sz w:val="24"/>
+          <w:szCs w:val="24"/>
+        </w:rPr>
+      </w:pPr>
+      <w:r>
+        <w:rPr>
+          <w:rFonts w:ascii="Arial" w:hAnsi="Arial" w:cs="Arial"/>
+          <w:sz w:val="24"/>
+          <w:szCs w:val="24"/>
+        </w:rPr>
+        <w:t xml:space="preserve">1.1.3 O que é </w:t>
+      </w:r>
+      <w:proofErr w:type="gramStart"/>
+      <w:r>
+        <w:rPr>
+          <w:rFonts w:ascii="Arial" w:hAnsi="Arial" w:cs="Arial"/>
+          <w:sz w:val="24"/>
+          <w:szCs w:val="24"/>
+        </w:rPr>
+        <w:t>bytecod?</w:t>
+      </w:r>
+      <w:r>
+        <w:rPr>
+          <w:rFonts w:ascii="Arial" w:hAnsi="Arial" w:cs="Arial"/>
+          <w:sz w:val="24"/>
+          <w:szCs w:val="24"/>
+        </w:rPr>
+        <w:t>......................................................................................</w:t>
+      </w:r>
+      <w:proofErr w:type="gramEnd"/>
+      <w:r>
+        <w:rPr>
+          <w:rFonts w:ascii="Arial" w:hAnsi="Arial" w:cs="Arial"/>
+          <w:sz w:val="24"/>
+          <w:szCs w:val="24"/>
+        </w:rPr>
+        <w:t>11</w:t>
+      </w:r>
+    </w:p>
+    <w:p>
+      <w:pPr>
+        <w:spacing w:line="360" w:lineRule="auto"/>
+        <w:jc w:val="both"/>
+        <w:rPr>
+          <w:rFonts w:ascii="Arial" w:hAnsi="Arial" w:cs="Arial"/>
+          <w:sz w:val="24"/>
+          <w:szCs w:val="24"/>
+        </w:rPr>
+      </w:pPr>
+      <w:r>
+        <w:rPr>
+          <w:rFonts w:ascii="Arial" w:hAnsi="Arial" w:cs="Arial"/>
+          <w:sz w:val="24"/>
+          <w:szCs w:val="24"/>
+        </w:rPr>
+        <w:t xml:space="preserve">1.1.4 O que é </w:t>
+      </w:r>
+      <w:proofErr w:type="gramStart"/>
+      <w:r>
+        <w:rPr>
+          <w:rFonts w:ascii="Arial" w:hAnsi="Arial" w:cs="Arial"/>
+          <w:sz w:val="24"/>
+          <w:szCs w:val="24"/>
+        </w:rPr>
+        <w:t>JDK?</w:t>
+      </w:r>
+      <w:r>
+        <w:rPr>
+          <w:rFonts w:ascii="Arial" w:hAnsi="Arial" w:cs="Arial"/>
+          <w:sz w:val="24"/>
+          <w:szCs w:val="24"/>
+        </w:rPr>
+        <w:t>............................................................................................</w:t>
+      </w:r>
+      <w:proofErr w:type="gramEnd"/>
+      <w:r>
+        <w:rPr>
+          <w:rFonts w:ascii="Arial" w:hAnsi="Arial" w:cs="Arial"/>
+          <w:sz w:val="24"/>
+          <w:szCs w:val="24"/>
+        </w:rPr>
+        <w:t>30</w:t>
+      </w:r>
+    </w:p>
+    <w:p>
+      <w:pPr>
+        <w:spacing w:line="360" w:lineRule="auto"/>
+        <w:jc w:val="both"/>
+        <w:rPr>
+          <w:rFonts w:ascii="Arial" w:hAnsi="Arial" w:cs="Arial"/>
+          <w:sz w:val="24"/>
+          <w:szCs w:val="24"/>
+        </w:rPr>
+      </w:pPr>
+      <w:r>
+        <w:rPr>
+          <w:rFonts w:ascii="Arial" w:hAnsi="Arial" w:cs="Arial"/>
+          <w:sz w:val="24"/>
+          <w:szCs w:val="24"/>
+        </w:rPr>
+        <w:t>1.1.5 Linguagem de programação</w:t>
+      </w:r>
+      <w:r>
+        <w:rPr>
+          <w:rFonts w:ascii="Arial" w:hAnsi="Arial" w:cs="Arial"/>
+          <w:sz w:val="24"/>
+          <w:szCs w:val="24"/>
+        </w:rPr>
+        <w:t>......................................................................33</w:t>
+      </w:r>
+    </w:p>
+    <w:p>
+      <w:pPr>
+        <w:spacing w:line="360" w:lineRule="auto"/>
+        <w:jc w:val="both"/>
+        <w:rPr>
+          <w:rFonts w:ascii="Arial" w:hAnsi="Arial" w:cs="Arial"/>
+          <w:sz w:val="24"/>
+          <w:szCs w:val="24"/>
+        </w:rPr>
+      </w:pPr>
+      <w:r>
+        <w:rPr>
+          <w:rFonts w:ascii="Arial" w:hAnsi="Arial" w:cs="Arial"/>
+          <w:sz w:val="24"/>
+          <w:szCs w:val="24"/>
+        </w:rPr>
+        <w:t>1.1.6 Sistema operacional</w:t>
+      </w:r>
+      <w:r>
+        <w:rPr>
+          <w:rFonts w:ascii="Arial" w:hAnsi="Arial" w:cs="Arial"/>
+          <w:sz w:val="24"/>
+          <w:szCs w:val="24"/>
+        </w:rPr>
+        <w:t>..................................................................................12</w:t>
+      </w:r>
+    </w:p>
+    <w:p>
+      <w:pPr>
+        <w:spacing w:line="360" w:lineRule="auto"/>
+        <w:jc w:val="both"/>
+        <w:rPr>
+          <w:rFonts w:ascii="Arial" w:hAnsi="Arial" w:cs="Arial"/>
+          <w:sz w:val="24"/>
+          <w:szCs w:val="24"/>
+        </w:rPr>
+      </w:pPr>
+      <w:r>
+        <w:rPr>
+          <w:rFonts w:ascii="Arial" w:hAnsi="Arial" w:cs="Arial"/>
+          <w:sz w:val="24"/>
+          <w:szCs w:val="24"/>
+        </w:rPr>
+        <w:t>1.1.7 IDE NetBeans</w:t>
+      </w:r>
+      <w:r>
+        <w:rPr>
+          <w:rFonts w:ascii="Arial" w:hAnsi="Arial" w:cs="Arial"/>
+          <w:sz w:val="24"/>
+          <w:szCs w:val="24"/>
+        </w:rPr>
+        <w:t>............................................................................................44</w:t>
+      </w:r>
+    </w:p>
+    <w:p>
+      <w:pPr>
+        <w:spacing w:line="360" w:lineRule="auto"/>
+        <w:jc w:val="both"/>
+        <w:rPr>
+          <w:rFonts w:ascii="Arial" w:hAnsi="Arial" w:cs="Arial"/>
+          <w:sz w:val="24"/>
+          <w:szCs w:val="24"/>
+        </w:rPr>
+      </w:pPr>
+      <w:r>
+        <w:rPr>
+          <w:rFonts w:ascii="Arial" w:hAnsi="Arial" w:cs="Arial"/>
+          <w:sz w:val="24"/>
+          <w:szCs w:val="24"/>
+        </w:rPr>
+        <w:t>1.2 Banco de Dados</w:t>
+      </w:r>
+      <w:r>
+        <w:rPr>
+          <w:rFonts w:ascii="Arial" w:hAnsi="Arial" w:cs="Arial"/>
+          <w:sz w:val="24"/>
+          <w:szCs w:val="24"/>
+        </w:rPr>
+        <w:t>...........................................................................................55</w:t>
+      </w:r>
+    </w:p>
+    <w:p>
+      <w:pPr>
+        <w:spacing w:line="360" w:lineRule="auto"/>
+        <w:jc w:val="both"/>
+        <w:rPr>
+          <w:rFonts w:ascii="Arial" w:hAnsi="Arial" w:cs="Arial"/>
+          <w:sz w:val="24"/>
+          <w:szCs w:val="24"/>
+        </w:rPr>
+      </w:pPr>
+      <w:r>
+        <w:rPr>
+          <w:rFonts w:ascii="Arial" w:hAnsi="Arial" w:cs="Arial"/>
+          <w:sz w:val="24"/>
+          <w:szCs w:val="24"/>
+        </w:rPr>
+        <w:t xml:space="preserve">1.2.1 O que é um </w:t>
+      </w:r>
+      <w:proofErr w:type="gramStart"/>
+      <w:r>
+        <w:rPr>
+          <w:rFonts w:ascii="Arial" w:hAnsi="Arial" w:cs="Arial"/>
+          <w:sz w:val="24"/>
+          <w:szCs w:val="24"/>
+        </w:rPr>
+        <w:t>SGBD?</w:t>
+      </w:r>
+      <w:r>
+        <w:rPr>
+          <w:rFonts w:ascii="Arial" w:hAnsi="Arial" w:cs="Arial"/>
+          <w:sz w:val="24"/>
+          <w:szCs w:val="24"/>
+        </w:rPr>
+        <w:t>...................................................................................</w:t>
+      </w:r>
+      <w:proofErr w:type="gramEnd"/>
+      <w:r>
+        <w:rPr>
+          <w:rFonts w:ascii="Arial" w:hAnsi="Arial" w:cs="Arial"/>
+          <w:sz w:val="24"/>
+          <w:szCs w:val="24"/>
+        </w:rPr>
+        <w:t>00</w:t>
+      </w:r>
+    </w:p>
+    <w:p>
+      <w:pPr>
+        <w:spacing w:line="360" w:lineRule="auto"/>
+        <w:jc w:val="both"/>
+        <w:rPr>
+          <w:rFonts w:ascii="Arial" w:hAnsi="Arial" w:cs="Arial"/>
+          <w:sz w:val="24"/>
+          <w:szCs w:val="24"/>
+        </w:rPr>
+      </w:pPr>
+      <w:r>
+        <w:rPr>
+          <w:rFonts w:ascii="Arial" w:hAnsi="Arial" w:cs="Arial"/>
+          <w:sz w:val="24"/>
+          <w:szCs w:val="24"/>
+        </w:rPr>
+        <w:t>1.2.2 MySQL</w:t>
+      </w:r>
+      <w:r>
+        <w:rPr>
+          <w:rFonts w:ascii="Arial" w:hAnsi="Arial" w:cs="Arial"/>
+          <w:sz w:val="24"/>
+          <w:szCs w:val="24"/>
+        </w:rPr>
+        <w:t>......................................................................................................09</w:t>
+      </w:r>
+    </w:p>
+    <w:p>
+      <w:pPr>
+        <w:spacing w:line="360" w:lineRule="auto"/>
+        <w:jc w:val="both"/>
+        <w:rPr>
+          <w:rFonts w:ascii="Arial" w:hAnsi="Arial" w:cs="Arial"/>
+          <w:sz w:val="24"/>
+          <w:szCs w:val="24"/>
+        </w:rPr>
+      </w:pPr>
+      <w:r>
+        <w:rPr>
+          <w:rFonts w:ascii="Arial" w:hAnsi="Arial" w:cs="Arial"/>
+          <w:sz w:val="24"/>
+          <w:szCs w:val="24"/>
+        </w:rPr>
+        <w:t>1.3 Introdução a engenharia de software</w:t>
+      </w:r>
+      <w:r>
+        <w:rPr>
+          <w:rFonts w:ascii="Arial" w:hAnsi="Arial" w:cs="Arial"/>
+          <w:sz w:val="24"/>
+          <w:szCs w:val="24"/>
+        </w:rPr>
+        <w:t>...........................................................77</w:t>
+      </w:r>
+    </w:p>
+    <w:p>
+      <w:pPr>
+        <w:spacing w:line="360" w:lineRule="auto"/>
+        <w:jc w:val="both"/>
+        <w:rPr>
+          <w:rFonts w:ascii="Arial" w:hAnsi="Arial" w:cs="Arial"/>
+          <w:sz w:val="24"/>
+          <w:szCs w:val="24"/>
+        </w:rPr>
+      </w:pPr>
+      <w:r>
+        <w:rPr>
+          <w:rFonts w:ascii="Arial" w:hAnsi="Arial" w:cs="Arial"/>
+          <w:sz w:val="24"/>
+          <w:szCs w:val="24"/>
+        </w:rPr>
+        <w:t>1.3.1 Diagrama</w:t>
+      </w:r>
+      <w:r>
+        <w:rPr>
+          <w:rFonts w:ascii="Arial" w:hAnsi="Arial" w:cs="Arial"/>
+          <w:sz w:val="24"/>
+          <w:szCs w:val="24"/>
+        </w:rPr>
+        <w:t>...................................................................................................34</w:t>
+      </w:r>
+    </w:p>
+    <w:p>
+      <w:pPr>
+        <w:spacing w:line="360" w:lineRule="auto"/>
+        <w:jc w:val="both"/>
+        <w:rPr>
+          <w:rFonts w:ascii="Arial" w:hAnsi="Arial" w:cs="Arial"/>
+          <w:sz w:val="24"/>
+          <w:szCs w:val="24"/>
+        </w:rPr>
+      </w:pPr>
+      <w:r>
+        <w:rPr>
+          <w:rFonts w:ascii="Arial" w:hAnsi="Arial" w:cs="Arial"/>
+          <w:sz w:val="24"/>
+          <w:szCs w:val="24"/>
+        </w:rPr>
+        <w:t>1.3.2 ArgoUML</w:t>
+      </w:r>
+      <w:r>
+        <w:rPr>
+          <w:rFonts w:ascii="Arial" w:hAnsi="Arial" w:cs="Arial"/>
+          <w:sz w:val="24"/>
+          <w:szCs w:val="24"/>
+        </w:rPr>
+        <w:t>...................................................................................................47</w:t>
+      </w:r>
+    </w:p>
+    <w:p>
+      <w:pPr>
+        <w:spacing w:line="360" w:lineRule="auto"/>
+        <w:jc w:val="both"/>
+        <w:rPr>
+          <w:rFonts w:ascii="Arial" w:hAnsi="Arial" w:cs="Arial"/>
+          <w:sz w:val="24"/>
+          <w:szCs w:val="24"/>
+        </w:rPr>
+      </w:pPr>
+      <w:r>
+        <w:rPr>
+          <w:rFonts w:ascii="Arial" w:hAnsi="Arial" w:cs="Arial"/>
+          <w:sz w:val="24"/>
+          <w:szCs w:val="24"/>
+        </w:rPr>
+        <w:t>2.0 Mecanismos de busca da internet</w:t>
+      </w:r>
+      <w:r>
+        <w:rPr>
+          <w:rFonts w:ascii="Arial" w:hAnsi="Arial" w:cs="Arial"/>
+          <w:sz w:val="24"/>
+          <w:szCs w:val="24"/>
+        </w:rPr>
+        <w:t>................................................................63</w:t>
+      </w:r>
+    </w:p>
+    <w:p>
+      <w:pPr>
+        <w:spacing w:line="360" w:lineRule="auto"/>
+        <w:jc w:val="both"/>
+        <w:rPr>
+          <w:rFonts w:ascii="Arial" w:hAnsi="Arial" w:cs="Arial"/>
+          <w:sz w:val="24"/>
+          <w:szCs w:val="24"/>
+        </w:rPr>
+      </w:pPr>
+      <w:r>
+        <w:rPr>
+          <w:rFonts w:ascii="Arial" w:hAnsi="Arial" w:cs="Arial"/>
+          <w:sz w:val="24"/>
+          <w:szCs w:val="24"/>
+        </w:rPr>
+        <w:t>2.1 Mecanismos de busca existentes</w:t>
+      </w:r>
+      <w:r>
+        <w:rPr>
+          <w:rFonts w:ascii="Arial" w:hAnsi="Arial" w:cs="Arial"/>
+          <w:sz w:val="24"/>
+          <w:szCs w:val="24"/>
+        </w:rPr>
+        <w:t>.................................................................23</w:t>
+      </w:r>
+    </w:p>
+    <w:p>
+      <w:pPr>
+        <w:spacing w:line="360" w:lineRule="auto"/>
+        <w:jc w:val="both"/>
+        <w:rPr>
+          <w:rFonts w:ascii="Arial" w:hAnsi="Arial" w:cs="Arial"/>
+          <w:sz w:val="24"/>
+          <w:szCs w:val="24"/>
+        </w:rPr>
+      </w:pPr>
+      <w:r>
+        <w:rPr>
+          <w:rFonts w:ascii="Arial" w:hAnsi="Arial" w:cs="Arial"/>
+          <w:sz w:val="24"/>
+          <w:szCs w:val="24"/>
+        </w:rPr>
+        <w:t>3.0 Comercio Online</w:t>
+      </w:r>
+      <w:r>
+        <w:rPr>
+          <w:rFonts w:ascii="Arial" w:hAnsi="Arial" w:cs="Arial"/>
+          <w:sz w:val="24"/>
+          <w:szCs w:val="24"/>
+        </w:rPr>
+        <w:t>..........................................................................................</w:t>
+      </w:r>
+      <w:r>
+        <w:rPr>
+          <w:rFonts w:ascii="Arial" w:hAnsi="Arial" w:cs="Arial"/>
+          <w:sz w:val="24"/>
+          <w:szCs w:val="24"/>
+        </w:rPr>
+        <w:t>.</w:t>
+      </w:r>
+      <w:r>
+        <w:rPr>
+          <w:rFonts w:ascii="Arial" w:hAnsi="Arial" w:cs="Arial"/>
+          <w:sz w:val="24"/>
+          <w:szCs w:val="24"/>
+        </w:rPr>
+        <w:t>13</w:t>
+      </w:r>
+    </w:p>
+    <w:p>
+      <w:pPr>
+        <w:spacing w:line="360" w:lineRule="auto"/>
+        <w:jc w:val="both"/>
+        <w:rPr>
+          <w:rFonts w:ascii="Arial" w:hAnsi="Arial" w:cs="Arial"/>
+          <w:sz w:val="24"/>
+          <w:szCs w:val="24"/>
+        </w:rPr>
+      </w:pPr>
+      <w:r>
+        <w:rPr>
+          <w:rFonts w:ascii="Arial" w:hAnsi="Arial" w:cs="Arial"/>
+          <w:sz w:val="24"/>
+          <w:szCs w:val="24"/>
+        </w:rPr>
+        <w:t>3.1 E-commerce</w:t>
+      </w:r>
+      <w:r>
+        <w:rPr>
+          <w:rFonts w:ascii="Arial" w:hAnsi="Arial" w:cs="Arial"/>
+          <w:sz w:val="24"/>
+          <w:szCs w:val="24"/>
+        </w:rPr>
+        <w:t>.................................................................................................15</w:t>
+      </w:r>
+    </w:p>
+    <w:p>
+      <w:pPr>
+        <w:spacing w:line="360" w:lineRule="auto"/>
+        <w:jc w:val="both"/>
+        <w:rPr>
+          <w:rFonts w:ascii="Arial" w:hAnsi="Arial" w:cs="Arial"/>
+          <w:sz w:val="24"/>
+          <w:szCs w:val="24"/>
+        </w:rPr>
+      </w:pPr>
+      <w:r>
+        <w:rPr>
+          <w:rFonts w:ascii="Arial" w:hAnsi="Arial" w:cs="Arial"/>
+          <w:sz w:val="24"/>
+          <w:szCs w:val="24"/>
+        </w:rPr>
+        <w:t>DATAMINING....................................................................................................12</w:t>
+      </w:r>
+    </w:p>
+    <w:p>
+      <w:pPr>
+        <w:spacing w:line="360" w:lineRule="auto"/>
+        <w:jc w:val="both"/>
+        <w:rPr>
+          <w:rFonts w:ascii="Arial" w:hAnsi="Arial" w:cs="Arial"/>
+          <w:sz w:val="24"/>
+          <w:szCs w:val="24"/>
+        </w:rPr>
+      </w:pPr>
+      <w:r>
+        <w:rPr>
+          <w:rFonts w:ascii="Arial" w:hAnsi="Arial" w:cs="Arial"/>
+          <w:sz w:val="24"/>
+          <w:szCs w:val="24"/>
+        </w:rPr>
+        <w:t>EXEMPLOS DE USO DE DATAMING...............................................................12</w:t>
+      </w:r>
+    </w:p>
+    <w:p>
+      <w:pPr>
+        <w:spacing w:line="360" w:lineRule="auto"/>
+        <w:jc w:val="both"/>
+        <w:rPr>
+          <w:rFonts w:ascii="Arial" w:hAnsi="Arial" w:cs="Arial"/>
+          <w:sz w:val="24"/>
+          <w:szCs w:val="24"/>
+        </w:rPr>
+      </w:pPr>
+      <w:r>
+        <w:rPr>
+          <w:rFonts w:ascii="Arial" w:hAnsi="Arial" w:cs="Arial"/>
+          <w:sz w:val="24"/>
+          <w:szCs w:val="24"/>
+        </w:rPr>
+        <w:t>4.0 O Software Consumidor Online</w:t>
+      </w:r>
+      <w:r>
+        <w:rPr>
+          <w:rFonts w:ascii="Arial" w:hAnsi="Arial" w:cs="Arial"/>
+          <w:sz w:val="24"/>
+          <w:szCs w:val="24"/>
+        </w:rPr>
+        <w:t>....................................................................14</w:t>
+      </w:r>
+    </w:p>
+    <w:p>
+      <w:pPr>
+        <w:spacing w:line="360" w:lineRule="auto"/>
+        <w:jc w:val="both"/>
+        <w:rPr>
+          <w:rFonts w:ascii="Arial" w:hAnsi="Arial" w:cs="Arial"/>
+          <w:sz w:val="24"/>
+          <w:szCs w:val="24"/>
+        </w:rPr>
+      </w:pPr>
+      <w:r>
+        <w:rPr>
+          <w:rFonts w:ascii="Arial" w:hAnsi="Arial" w:cs="Arial"/>
+          <w:sz w:val="24"/>
+          <w:szCs w:val="24"/>
+        </w:rPr>
         <w:lastRenderedPageBreak/>
-        <w:t>Sumario</w:t>
+        <w:t>4.1 Funcionamento do software Consumidor Online para o usuário final</w:t>
+      </w:r>
+      <w:r>
+        <w:rPr>
+          <w:rFonts w:ascii="Arial" w:hAnsi="Arial" w:cs="Arial"/>
+          <w:sz w:val="24"/>
+          <w:szCs w:val="24"/>
+        </w:rPr>
+        <w:t>..........69</w:t>
       </w:r>
     </w:p>
     <w:p>
@@ -384,718 +1079,6 @@
           <w:sz w:val="24"/>
           <w:szCs w:val="24"/>
         </w:rPr>
-        <w:t>1.Introdução</w:t>
-      </w:r>
-      <w:r>
-        <w:rPr>
-          <w:rFonts w:ascii="Arial" w:hAnsi="Arial" w:cs="Arial"/>
-          <w:sz w:val="24"/>
-          <w:szCs w:val="24"/>
-        </w:rPr>
-        <w:t>.......................................................................................................01</w:t>
-      </w:r>
-    </w:p>
-    <w:p>
-      <w:pPr>
-        <w:spacing w:line="360" w:lineRule="auto"/>
-        <w:jc w:val="both"/>
-        <w:rPr>
-          <w:rFonts w:ascii="Arial" w:hAnsi="Arial" w:cs="Arial"/>
-          <w:sz w:val="24"/>
-          <w:szCs w:val="24"/>
-        </w:rPr>
-      </w:pPr>
-      <w:r>
-        <w:rPr>
-          <w:rFonts w:ascii="Arial" w:hAnsi="Arial" w:cs="Arial"/>
-          <w:sz w:val="24"/>
-          <w:szCs w:val="24"/>
-        </w:rPr>
-        <w:t>1.1 Java e conceitos da programação</w:t>
-      </w:r>
-      <w:r>
-        <w:rPr>
-          <w:rFonts w:ascii="Arial" w:hAnsi="Arial" w:cs="Arial"/>
-          <w:sz w:val="24"/>
-          <w:szCs w:val="24"/>
-        </w:rPr>
-        <w:t>...............................................................77</w:t>
-      </w:r>
-    </w:p>
-    <w:p>
-      <w:pPr>
-        <w:spacing w:line="360" w:lineRule="auto"/>
-        <w:jc w:val="both"/>
-        <w:rPr>
-          <w:rFonts w:ascii="Arial" w:hAnsi="Arial" w:cs="Arial"/>
-          <w:sz w:val="24"/>
-          <w:szCs w:val="24"/>
-        </w:rPr>
-      </w:pPr>
-      <w:r>
-        <w:rPr>
-          <w:rFonts w:ascii="Arial" w:hAnsi="Arial" w:cs="Arial"/>
-          <w:sz w:val="24"/>
-          <w:szCs w:val="24"/>
-        </w:rPr>
-        <w:t xml:space="preserve">1.1.1 O que é </w:t>
-      </w:r>
-      <w:proofErr w:type="gramStart"/>
-      <w:r>
-        <w:rPr>
-          <w:rFonts w:ascii="Arial" w:hAnsi="Arial" w:cs="Arial"/>
-          <w:sz w:val="24"/>
-          <w:szCs w:val="24"/>
-        </w:rPr>
-        <w:t>JRE?</w:t>
-      </w:r>
-      <w:r>
-        <w:rPr>
-          <w:rFonts w:ascii="Arial" w:hAnsi="Arial" w:cs="Arial"/>
-          <w:sz w:val="24"/>
-          <w:szCs w:val="24"/>
-        </w:rPr>
-        <w:t>............................................................................................</w:t>
-      </w:r>
-      <w:proofErr w:type="gramEnd"/>
-      <w:r>
-        <w:rPr>
-          <w:rFonts w:ascii="Arial" w:hAnsi="Arial" w:cs="Arial"/>
-          <w:sz w:val="24"/>
-          <w:szCs w:val="24"/>
-        </w:rPr>
-        <w:t>99</w:t>
-      </w:r>
-    </w:p>
-    <w:p>
-      <w:pPr>
-        <w:spacing w:line="360" w:lineRule="auto"/>
-        <w:jc w:val="both"/>
-        <w:rPr>
-          <w:rFonts w:ascii="Arial" w:hAnsi="Arial" w:cs="Arial"/>
-          <w:sz w:val="24"/>
-          <w:szCs w:val="24"/>
-        </w:rPr>
-      </w:pPr>
-      <w:r>
-        <w:rPr>
-          <w:rFonts w:ascii="Arial" w:hAnsi="Arial" w:cs="Arial"/>
-          <w:sz w:val="24"/>
-          <w:szCs w:val="24"/>
-        </w:rPr>
-        <w:t xml:space="preserve">1.1.2 O que é </w:t>
-      </w:r>
-      <w:proofErr w:type="gramStart"/>
-      <w:r>
-        <w:rPr>
-          <w:rFonts w:ascii="Arial" w:hAnsi="Arial" w:cs="Arial"/>
-          <w:sz w:val="24"/>
-          <w:szCs w:val="24"/>
-        </w:rPr>
-        <w:t>JVM?</w:t>
-      </w:r>
-      <w:r>
-        <w:rPr>
-          <w:rFonts w:ascii="Arial" w:hAnsi="Arial" w:cs="Arial"/>
-          <w:sz w:val="24"/>
-          <w:szCs w:val="24"/>
-        </w:rPr>
-        <w:t>............................................................................................</w:t>
-      </w:r>
-      <w:proofErr w:type="gramEnd"/>
-      <w:r>
-        <w:rPr>
-          <w:rFonts w:ascii="Arial" w:hAnsi="Arial" w:cs="Arial"/>
-          <w:sz w:val="24"/>
-          <w:szCs w:val="24"/>
-        </w:rPr>
-        <w:t>22</w:t>
-      </w:r>
-    </w:p>
-    <w:p>
-      <w:pPr>
-        <w:spacing w:line="360" w:lineRule="auto"/>
-        <w:jc w:val="both"/>
-        <w:rPr>
-          <w:rFonts w:ascii="Arial" w:hAnsi="Arial" w:cs="Arial"/>
-          <w:sz w:val="24"/>
-          <w:szCs w:val="24"/>
-        </w:rPr>
-      </w:pPr>
-      <w:r>
-        <w:rPr>
-          <w:rFonts w:ascii="Arial" w:hAnsi="Arial" w:cs="Arial"/>
-          <w:sz w:val="24"/>
-          <w:szCs w:val="24"/>
-        </w:rPr>
-        <w:t xml:space="preserve">1.1.3 O que é </w:t>
-      </w:r>
-      <w:proofErr w:type="gramStart"/>
-      <w:r>
-        <w:rPr>
-          <w:rFonts w:ascii="Arial" w:hAnsi="Arial" w:cs="Arial"/>
-          <w:sz w:val="24"/>
-          <w:szCs w:val="24"/>
-        </w:rPr>
-        <w:t>bytecod?</w:t>
-      </w:r>
-      <w:r>
-        <w:rPr>
-          <w:rFonts w:ascii="Arial" w:hAnsi="Arial" w:cs="Arial"/>
-          <w:sz w:val="24"/>
-          <w:szCs w:val="24"/>
-        </w:rPr>
-        <w:t>......................................................................................</w:t>
-      </w:r>
-      <w:proofErr w:type="gramEnd"/>
-      <w:r>
-        <w:rPr>
-          <w:rFonts w:ascii="Arial" w:hAnsi="Arial" w:cs="Arial"/>
-          <w:sz w:val="24"/>
-          <w:szCs w:val="24"/>
-        </w:rPr>
-        <w:t>11</w:t>
-      </w:r>
-    </w:p>
-    <w:p>
-      <w:pPr>
-        <w:spacing w:line="360" w:lineRule="auto"/>
-        <w:jc w:val="both"/>
-        <w:rPr>
-          <w:rFonts w:ascii="Arial" w:hAnsi="Arial" w:cs="Arial"/>
-          <w:sz w:val="24"/>
-          <w:szCs w:val="24"/>
-        </w:rPr>
-      </w:pPr>
-      <w:r>
-        <w:rPr>
-          <w:rFonts w:ascii="Arial" w:hAnsi="Arial" w:cs="Arial"/>
-          <w:sz w:val="24"/>
-          <w:szCs w:val="24"/>
-        </w:rPr>
-        <w:t xml:space="preserve">1.1.4 O que é </w:t>
-      </w:r>
-      <w:proofErr w:type="gramStart"/>
-      <w:r>
-        <w:rPr>
-          <w:rFonts w:ascii="Arial" w:hAnsi="Arial" w:cs="Arial"/>
-          <w:sz w:val="24"/>
-          <w:szCs w:val="24"/>
-        </w:rPr>
-        <w:t>JDK?</w:t>
-      </w:r>
-      <w:r>
-        <w:rPr>
-          <w:rFonts w:ascii="Arial" w:hAnsi="Arial" w:cs="Arial"/>
-          <w:sz w:val="24"/>
-          <w:szCs w:val="24"/>
-        </w:rPr>
-        <w:t>............................................................................................</w:t>
-      </w:r>
-      <w:proofErr w:type="gramEnd"/>
-      <w:r>
-        <w:rPr>
-          <w:rFonts w:ascii="Arial" w:hAnsi="Arial" w:cs="Arial"/>
-          <w:sz w:val="24"/>
-          <w:szCs w:val="24"/>
-        </w:rPr>
-        <w:t>30</w:t>
-      </w:r>
-    </w:p>
-    <w:p>
-      <w:pPr>
-        <w:spacing w:line="360" w:lineRule="auto"/>
-        <w:jc w:val="both"/>
-        <w:rPr>
-          <w:rFonts w:ascii="Arial" w:hAnsi="Arial" w:cs="Arial"/>
-          <w:sz w:val="24"/>
-          <w:szCs w:val="24"/>
-        </w:rPr>
-      </w:pPr>
-      <w:r>
-        <w:rPr>
-          <w:rFonts w:ascii="Arial" w:hAnsi="Arial" w:cs="Arial"/>
-          <w:sz w:val="24"/>
-          <w:szCs w:val="24"/>
-        </w:rPr>
-        <w:t>1.1.5 Linguagem de programação</w:t>
-      </w:r>
-      <w:r>
-        <w:rPr>
-          <w:rFonts w:ascii="Arial" w:hAnsi="Arial" w:cs="Arial"/>
-          <w:sz w:val="24"/>
-          <w:szCs w:val="24"/>
-        </w:rPr>
-        <w:t>......................................................................33</w:t>
-      </w:r>
-    </w:p>
-    <w:p>
-      <w:pPr>
-        <w:spacing w:line="360" w:lineRule="auto"/>
-        <w:jc w:val="both"/>
-        <w:rPr>
-          <w:rFonts w:ascii="Arial" w:hAnsi="Arial" w:cs="Arial"/>
-          <w:sz w:val="24"/>
-          <w:szCs w:val="24"/>
-        </w:rPr>
-      </w:pPr>
-      <w:r>
-        <w:rPr>
-          <w:rFonts w:ascii="Arial" w:hAnsi="Arial" w:cs="Arial"/>
-          <w:sz w:val="24"/>
-          <w:szCs w:val="24"/>
-        </w:rPr>
-        <w:t>1.1.6 Sistema operacional</w:t>
-      </w:r>
-      <w:r>
-        <w:rPr>
-          <w:rFonts w:ascii="Arial" w:hAnsi="Arial" w:cs="Arial"/>
-          <w:sz w:val="24"/>
-          <w:szCs w:val="24"/>
-        </w:rPr>
-        <w:t>..................................................................................12</w:t>
-      </w:r>
-    </w:p>
-    <w:p>
-      <w:pPr>
-        <w:spacing w:line="360" w:lineRule="auto"/>
-        <w:jc w:val="both"/>
-        <w:rPr>
-          <w:rFonts w:ascii="Arial" w:hAnsi="Arial" w:cs="Arial"/>
-          <w:sz w:val="24"/>
-          <w:szCs w:val="24"/>
-        </w:rPr>
-      </w:pPr>
-      <w:r>
-        <w:rPr>
-          <w:rFonts w:ascii="Arial" w:hAnsi="Arial" w:cs="Arial"/>
-          <w:sz w:val="24"/>
-          <w:szCs w:val="24"/>
-        </w:rPr>
-        <w:t>1.1.7 IDE NetBeans</w:t>
-      </w:r>
-      <w:r>
-        <w:rPr>
-          <w:rFonts w:ascii="Arial" w:hAnsi="Arial" w:cs="Arial"/>
-          <w:sz w:val="24"/>
-          <w:szCs w:val="24"/>
-        </w:rPr>
-        <w:t>............................................................................................44</w:t>
-      </w:r>
-    </w:p>
-    <w:p>
-      <w:pPr>
-        <w:spacing w:line="360" w:lineRule="auto"/>
-        <w:jc w:val="both"/>
-        <w:rPr>
-          <w:rFonts w:ascii="Arial" w:hAnsi="Arial" w:cs="Arial"/>
-          <w:sz w:val="24"/>
-          <w:szCs w:val="24"/>
-        </w:rPr>
-      </w:pPr>
-      <w:r>
-        <w:rPr>
-          <w:rFonts w:ascii="Arial" w:hAnsi="Arial" w:cs="Arial"/>
-          <w:sz w:val="24"/>
-          <w:szCs w:val="24"/>
-        </w:rPr>
-        <w:t>1.2 Banco de Dados</w:t>
-      </w:r>
-      <w:r>
-        <w:rPr>
-          <w:rFonts w:ascii="Arial" w:hAnsi="Arial" w:cs="Arial"/>
-          <w:sz w:val="24"/>
-          <w:szCs w:val="24"/>
-        </w:rPr>
-        <w:t>...........................................................................................55</w:t>
-      </w:r>
-    </w:p>
-    <w:p>
-      <w:pPr>
-        <w:spacing w:line="360" w:lineRule="auto"/>
-        <w:jc w:val="both"/>
-        <w:rPr>
-          <w:rFonts w:ascii="Arial" w:hAnsi="Arial" w:cs="Arial"/>
-          <w:sz w:val="24"/>
-          <w:szCs w:val="24"/>
-        </w:rPr>
-      </w:pPr>
-      <w:r>
-        <w:rPr>
-          <w:rFonts w:ascii="Arial" w:hAnsi="Arial" w:cs="Arial"/>
-          <w:sz w:val="24"/>
-          <w:szCs w:val="24"/>
-        </w:rPr>
-        <w:t xml:space="preserve">1.2.1 O que é um </w:t>
-      </w:r>
-      <w:proofErr w:type="gramStart"/>
-      <w:r>
-        <w:rPr>
-          <w:rFonts w:ascii="Arial" w:hAnsi="Arial" w:cs="Arial"/>
-          <w:sz w:val="24"/>
-          <w:szCs w:val="24"/>
-        </w:rPr>
-        <w:t>SGBD?</w:t>
-      </w:r>
-      <w:r>
-        <w:rPr>
-          <w:rFonts w:ascii="Arial" w:hAnsi="Arial" w:cs="Arial"/>
-          <w:sz w:val="24"/>
-          <w:szCs w:val="24"/>
-        </w:rPr>
-        <w:t>...................................................................................</w:t>
-      </w:r>
-      <w:proofErr w:type="gramEnd"/>
-      <w:r>
-        <w:rPr>
-          <w:rFonts w:ascii="Arial" w:hAnsi="Arial" w:cs="Arial"/>
-          <w:sz w:val="24"/>
-          <w:szCs w:val="24"/>
-        </w:rPr>
-        <w:t>00</w:t>
-      </w:r>
-    </w:p>
-    <w:p>
-      <w:pPr>
-        <w:spacing w:line="360" w:lineRule="auto"/>
-        <w:jc w:val="both"/>
-        <w:rPr>
-          <w:rFonts w:ascii="Arial" w:hAnsi="Arial" w:cs="Arial"/>
-          <w:sz w:val="24"/>
-          <w:szCs w:val="24"/>
-        </w:rPr>
-      </w:pPr>
-      <w:r>
-        <w:rPr>
-          <w:rFonts w:ascii="Arial" w:hAnsi="Arial" w:cs="Arial"/>
-          <w:sz w:val="24"/>
-          <w:szCs w:val="24"/>
-        </w:rPr>
-        <w:t>1.2.2 MySQL</w:t>
-      </w:r>
-      <w:r>
-        <w:rPr>
-          <w:rFonts w:ascii="Arial" w:hAnsi="Arial" w:cs="Arial"/>
-          <w:sz w:val="24"/>
-          <w:szCs w:val="24"/>
-        </w:rPr>
-        <w:t>......................................................................................................09</w:t>
-      </w:r>
-    </w:p>
-    <w:p>
-      <w:pPr>
-        <w:spacing w:line="360" w:lineRule="auto"/>
-        <w:jc w:val="both"/>
-        <w:rPr>
-          <w:rFonts w:ascii="Arial" w:hAnsi="Arial" w:cs="Arial"/>
-          <w:sz w:val="24"/>
-          <w:szCs w:val="24"/>
-        </w:rPr>
-      </w:pPr>
-      <w:r>
-        <w:rPr>
-          <w:rFonts w:ascii="Arial" w:hAnsi="Arial" w:cs="Arial"/>
-          <w:sz w:val="24"/>
-          <w:szCs w:val="24"/>
-        </w:rPr>
-        <w:t>1.3 Introdução a engenharia de software</w:t>
-      </w:r>
-      <w:r>
-        <w:rPr>
-          <w:rFonts w:ascii="Arial" w:hAnsi="Arial" w:cs="Arial"/>
-          <w:sz w:val="24"/>
-          <w:szCs w:val="24"/>
-        </w:rPr>
-        <w:t>...........................................................77</w:t>
-      </w:r>
-    </w:p>
-    <w:p>
-      <w:pPr>
-        <w:spacing w:line="360" w:lineRule="auto"/>
-        <w:jc w:val="both"/>
-        <w:rPr>
-          <w:rFonts w:ascii="Arial" w:hAnsi="Arial" w:cs="Arial"/>
-          <w:sz w:val="24"/>
-          <w:szCs w:val="24"/>
-        </w:rPr>
-      </w:pPr>
-      <w:r>
-        <w:rPr>
-          <w:rFonts w:ascii="Arial" w:hAnsi="Arial" w:cs="Arial"/>
-          <w:sz w:val="24"/>
-          <w:szCs w:val="24"/>
-        </w:rPr>
-        <w:t>1.3.1 Diagrama</w:t>
-      </w:r>
-      <w:r>
-        <w:rPr>
-          <w:rFonts w:ascii="Arial" w:hAnsi="Arial" w:cs="Arial"/>
-          <w:sz w:val="24"/>
-          <w:szCs w:val="24"/>
-        </w:rPr>
-        <w:t>...................................................................................................34</w:t>
-      </w:r>
-    </w:p>
-    <w:p>
-      <w:pPr>
-        <w:spacing w:line="360" w:lineRule="auto"/>
-        <w:jc w:val="both"/>
-        <w:rPr>
-          <w:rFonts w:ascii="Arial" w:hAnsi="Arial" w:cs="Arial"/>
-          <w:sz w:val="24"/>
-          <w:szCs w:val="24"/>
-        </w:rPr>
-      </w:pPr>
-      <w:r>
-        <w:rPr>
-          <w:rFonts w:ascii="Arial" w:hAnsi="Arial" w:cs="Arial"/>
-          <w:sz w:val="24"/>
-          <w:szCs w:val="24"/>
-        </w:rPr>
-        <w:t>1.3.2 ArgoUML</w:t>
-      </w:r>
-      <w:r>
-        <w:rPr>
-          <w:rFonts w:ascii="Arial" w:hAnsi="Arial" w:cs="Arial"/>
-          <w:sz w:val="24"/>
-          <w:szCs w:val="24"/>
-        </w:rPr>
-        <w:t>...................................................................................................47</w:t>
-      </w:r>
-    </w:p>
-    <w:p>
-      <w:pPr>
-        <w:spacing w:line="360" w:lineRule="auto"/>
-        <w:jc w:val="both"/>
-        <w:rPr>
-          <w:rFonts w:ascii="Arial" w:hAnsi="Arial" w:cs="Arial"/>
-          <w:sz w:val="24"/>
-          <w:szCs w:val="24"/>
-        </w:rPr>
-      </w:pPr>
-      <w:r>
-        <w:rPr>
-          <w:rFonts w:ascii="Arial" w:hAnsi="Arial" w:cs="Arial"/>
-          <w:sz w:val="24"/>
-          <w:szCs w:val="24"/>
-        </w:rPr>
-        <w:t>2.0 Mecanismos de busca da internet</w:t>
-      </w:r>
-      <w:r>
-        <w:rPr>
-          <w:rFonts w:ascii="Arial" w:hAnsi="Arial" w:cs="Arial"/>
-          <w:sz w:val="24"/>
-          <w:szCs w:val="24"/>
-        </w:rPr>
-        <w:t>................................................................63</w:t>
-      </w:r>
-    </w:p>
-    <w:p>
-      <w:pPr>
-        <w:spacing w:line="360" w:lineRule="auto"/>
-        <w:jc w:val="both"/>
-        <w:rPr>
-          <w:rFonts w:ascii="Arial" w:hAnsi="Arial" w:cs="Arial"/>
-          <w:sz w:val="24"/>
-          <w:szCs w:val="24"/>
-        </w:rPr>
-      </w:pPr>
-      <w:r>
-        <w:rPr>
-          <w:rFonts w:ascii="Arial" w:hAnsi="Arial" w:cs="Arial"/>
-          <w:sz w:val="24"/>
-          <w:szCs w:val="24"/>
-        </w:rPr>
-        <w:t>2.1 Mecanismos de busca existentes</w:t>
-      </w:r>
-      <w:r>
-        <w:rPr>
-          <w:rFonts w:ascii="Arial" w:hAnsi="Arial" w:cs="Arial"/>
-          <w:sz w:val="24"/>
-          <w:szCs w:val="24"/>
-        </w:rPr>
-        <w:t>.................................................................23</w:t>
-      </w:r>
-    </w:p>
-    <w:p>
-      <w:pPr>
-        <w:spacing w:line="360" w:lineRule="auto"/>
-        <w:jc w:val="both"/>
-        <w:rPr>
-          <w:rFonts w:ascii="Arial" w:hAnsi="Arial" w:cs="Arial"/>
-          <w:sz w:val="24"/>
-          <w:szCs w:val="24"/>
-        </w:rPr>
-      </w:pPr>
-      <w:r>
-        <w:rPr>
-          <w:rFonts w:ascii="Arial" w:hAnsi="Arial" w:cs="Arial"/>
-          <w:sz w:val="24"/>
-          <w:szCs w:val="24"/>
-        </w:rPr>
-        <w:t>3.0 Comercio Online</w:t>
-      </w:r>
-      <w:r>
-        <w:rPr>
-          <w:rFonts w:ascii="Arial" w:hAnsi="Arial" w:cs="Arial"/>
-          <w:sz w:val="24"/>
-          <w:szCs w:val="24"/>
-        </w:rPr>
-        <w:t>..........................................................................................</w:t>
-      </w:r>
-      <w:r>
-        <w:rPr>
-          <w:rFonts w:ascii="Arial" w:hAnsi="Arial" w:cs="Arial"/>
-          <w:sz w:val="24"/>
-          <w:szCs w:val="24"/>
-        </w:rPr>
-        <w:t>.</w:t>
-      </w:r>
-      <w:r>
-        <w:rPr>
-          <w:rFonts w:ascii="Arial" w:hAnsi="Arial" w:cs="Arial"/>
-          <w:sz w:val="24"/>
-          <w:szCs w:val="24"/>
-        </w:rPr>
-        <w:t>13</w:t>
-      </w:r>
-    </w:p>
-    <w:p>
-      <w:pPr>
-        <w:spacing w:line="360" w:lineRule="auto"/>
-        <w:jc w:val="both"/>
-        <w:rPr>
-          <w:rFonts w:ascii="Arial" w:hAnsi="Arial" w:cs="Arial"/>
-          <w:sz w:val="24"/>
-          <w:szCs w:val="24"/>
-        </w:rPr>
-      </w:pPr>
-      <w:r>
-        <w:rPr>
-          <w:rFonts w:ascii="Arial" w:hAnsi="Arial" w:cs="Arial"/>
-          <w:sz w:val="24"/>
-          <w:szCs w:val="24"/>
-        </w:rPr>
-        <w:t>3.1 E-commerce</w:t>
-      </w:r>
-      <w:r>
-        <w:rPr>
-          <w:rFonts w:ascii="Arial" w:hAnsi="Arial" w:cs="Arial"/>
-          <w:sz w:val="24"/>
-          <w:szCs w:val="24"/>
-        </w:rPr>
-        <w:t>.................................................................................................15</w:t>
-      </w:r>
-    </w:p>
-    <w:p>
-      <w:pPr>
-        <w:spacing w:line="360" w:lineRule="auto"/>
-        <w:jc w:val="both"/>
-        <w:rPr>
-          <w:rFonts w:ascii="Arial" w:hAnsi="Arial" w:cs="Arial"/>
-          <w:sz w:val="24"/>
-          <w:szCs w:val="24"/>
-        </w:rPr>
-      </w:pPr>
-      <w:r>
-        <w:rPr>
-          <w:rFonts w:ascii="Arial" w:hAnsi="Arial" w:cs="Arial"/>
-          <w:sz w:val="24"/>
-          <w:szCs w:val="24"/>
-        </w:rPr>
-        <w:t>DATAMINING....................................................................................................12</w:t>
-      </w:r>
-    </w:p>
-    <w:p>
-      <w:pPr>
-        <w:spacing w:line="360" w:lineRule="auto"/>
-        <w:jc w:val="both"/>
-        <w:rPr>
-          <w:rFonts w:ascii="Arial" w:hAnsi="Arial" w:cs="Arial"/>
-          <w:sz w:val="24"/>
-          <w:szCs w:val="24"/>
-        </w:rPr>
-      </w:pPr>
-      <w:r>
-        <w:rPr>
-          <w:rFonts w:ascii="Arial" w:hAnsi="Arial" w:cs="Arial"/>
-          <w:sz w:val="24"/>
-          <w:szCs w:val="24"/>
-        </w:rPr>
-        <w:t>EXEMPLOS DE USO DE DATAMING...............................................................12</w:t>
-      </w:r>
-    </w:p>
-    <w:p>
-      <w:pPr>
-        <w:spacing w:line="360" w:lineRule="auto"/>
-        <w:jc w:val="both"/>
-        <w:rPr>
-          <w:rFonts w:ascii="Arial" w:hAnsi="Arial" w:cs="Arial"/>
-          <w:sz w:val="24"/>
-          <w:szCs w:val="24"/>
-        </w:rPr>
-      </w:pPr>
-      <w:r>
-        <w:rPr>
-          <w:rFonts w:ascii="Arial" w:hAnsi="Arial" w:cs="Arial"/>
-          <w:sz w:val="24"/>
-          <w:szCs w:val="24"/>
-        </w:rPr>
-        <w:t>4.0 O Software Consumidor Online</w:t>
-      </w:r>
-      <w:r>
-        <w:rPr>
-          <w:rFonts w:ascii="Arial" w:hAnsi="Arial" w:cs="Arial"/>
-          <w:sz w:val="24"/>
-          <w:szCs w:val="24"/>
-        </w:rPr>
-        <w:t>....................................................................14</w:t>
-      </w:r>
-    </w:p>
-    <w:p>
-      <w:pPr>
-        <w:spacing w:line="360" w:lineRule="auto"/>
-        <w:jc w:val="both"/>
-        <w:rPr>
-          <w:rFonts w:ascii="Arial" w:hAnsi="Arial" w:cs="Arial"/>
-          <w:sz w:val="24"/>
-          <w:szCs w:val="24"/>
-        </w:rPr>
-      </w:pPr>
-      <w:r>
-        <w:rPr>
-          <w:rFonts w:ascii="Arial" w:hAnsi="Arial" w:cs="Arial"/>
-          <w:sz w:val="24"/>
-          <w:szCs w:val="24"/>
-        </w:rPr>
-        <w:t>4.1 Funcionamento do software Consumidor Online para o usuário final</w:t>
-      </w:r>
-      <w:r>
-        <w:rPr>
-          <w:rFonts w:ascii="Arial" w:hAnsi="Arial" w:cs="Arial"/>
-          <w:sz w:val="24"/>
-          <w:szCs w:val="24"/>
-        </w:rPr>
-        <w:t>..........69</w:t>
-      </w:r>
-    </w:p>
-    <w:p>
-      <w:pPr>
-        <w:spacing w:line="360" w:lineRule="auto"/>
-        <w:jc w:val="both"/>
-        <w:rPr>
-          <w:rFonts w:ascii="Arial" w:hAnsi="Arial" w:cs="Arial"/>
-          <w:sz w:val="24"/>
-          <w:szCs w:val="24"/>
-        </w:rPr>
-      </w:pPr>
-      <w:r>
-        <w:rPr>
-          <w:rFonts w:ascii="Arial" w:hAnsi="Arial" w:cs="Arial"/>
-          <w:sz w:val="24"/>
-          <w:szCs w:val="24"/>
-        </w:rPr>
-        <w:lastRenderedPageBreak/>
         <w:t>5.0 Características gerais do software Consumidor Online</w:t>
       </w:r>
       <w:r>
@@ -1705,6 +1688,7 @@
           <w:sz w:val="24"/>
           <w:szCs w:val="24"/>
         </w:rPr>
+        <w:lastRenderedPageBreak/>
         <w:t>Imagem 15</w:t>
       </w:r>
       <w:r>
@@ -1732,7 +1716,6 @@
           <w:sz w:val="24"/>
           <w:szCs w:val="24"/>
         </w:rPr>
-        <w:lastRenderedPageBreak/>
         <w:t>Imagem 16</w:t>
       </w:r>
       <w:r>
@@ -2264,6 +2247,7 @@
           <w:sz w:val="28"/>
           <w:szCs w:val="28"/>
         </w:rPr>
+        <w:lastRenderedPageBreak/>
         <w:tab/>
       </w:r>
       <w:r>
@@ -2301,7 +2285,6 @@
           <w:sz w:val="24"/>
           <w:szCs w:val="24"/>
         </w:rPr>
-        <w:lastRenderedPageBreak/>
         <w:t xml:space="preserve">O trabalho em questão, </w:t>
       </w:r>
       <w:r>
@@ -2373,6 +2356,26 @@
     </w:p>
     <w:p>
       <w:pPr>
+        <w:pStyle w:val="Corpodetexto"/>
+      </w:pPr>
+      <w:r>
+        <w:t>Esse projeto se limita a fornecer um protótipo</w:t>
+      </w:r>
+      <w:r>
+        <w:t xml:space="preserve"> </w:t>
+      </w:r>
+      <w:r>
+        <w:rPr>
+          <w:rFonts w:cs="Arial"/>
+        </w:rPr>
+        <w:t xml:space="preserve">do software “Consumidor Online”, que se propõe a realizar a pesquisa, dentro dos parâmetros previamente designados pelo usuário, de forma continua e constante enquanto a pesquisa estiver ativa. </w:t>
+      </w:r>
+      <w:r>
+        <w:t xml:space="preserve"> </w:t>
+      </w:r>
+    </w:p>
+    <w:p>
+      <w:pPr>
         <w:spacing w:line="360" w:lineRule="auto"/>
         <w:ind w:firstLine="360"/>
         <w:jc w:val="both"/>
@@ -2414,7 +2417,37 @@
           <w:rFonts w:ascii="Arial" w:hAnsi="Arial" w:cs="Arial"/>
           <w:sz w:val="24"/>
         </w:rPr>
-        <w:t xml:space="preserve"> que se propõe a realizar a pesquisa, dentro dos parâmetros previamente designados pelo usuário, de forma continua e constante enquanto a pesquisa estiver ativa. O software não terá a poluição de propagandas ocultando seu principal conteúdo, contudo, sua forma de lucro é proveniente de uma mensalidade que as empresas pagarão para </w:t>
+        <w:t xml:space="preserve"> </w:t>
+      </w:r>
+      <w:r>
+        <w:rPr>
+          <w:rFonts w:ascii="Arial" w:hAnsi="Arial" w:cs="Arial"/>
+          <w:sz w:val="24"/>
+        </w:rPr>
+        <w:t xml:space="preserve">é que a pesquisa fornecida pelo usuário retorna um produto pesquisado onde contenha as </w:t>
+      </w:r>
+      <w:proofErr w:type="spellStart"/>
+      <w:r>
+        <w:rPr>
+          <w:rFonts w:ascii="Arial" w:hAnsi="Arial" w:cs="Arial"/>
+          <w:sz w:val="24"/>
+        </w:rPr>
+        <w:t>tags</w:t>
+      </w:r>
+      <w:proofErr w:type="spellEnd"/>
+      <w:r>
+        <w:rPr>
+          <w:rFonts w:ascii="Arial" w:hAnsi="Arial" w:cs="Arial"/>
+          <w:sz w:val="24"/>
+        </w:rPr>
+        <w:t xml:space="preserve"> digitadas pelo mesmo. </w:t>
+      </w:r>
+      <w:r>
+        <w:rPr>
+          <w:rFonts w:ascii="Arial" w:hAnsi="Arial" w:cs="Arial"/>
+          <w:sz w:val="24"/>
+        </w:rPr>
+        <w:t xml:space="preserve">O software não terá a poluição de propagandas ocultando seu principal conteúdo, contudo, sua forma de lucro é proveniente de uma mensalidade que as empresas pagarão para </w:t>
       </w:r>
       <w:r>
         <w:rPr>
@@ -2607,7 +2640,7 @@
           <w:szCs w:val="24"/>
         </w:rPr>
       </w:pPr>
-      <w:commentRangeStart w:id="1"/>
+      <w:commentRangeStart w:id="0"/>
       <w:r>
         <w:rPr>
           <w:rFonts w:ascii="Arial" w:hAnsi="Arial" w:cs="Arial"/>
@@ -2652,12 +2685,12 @@
         </w:rPr>
         <w:t>nua quando conectado a uma rede de internet.</w:t>
       </w:r>
-      <w:commentRangeEnd w:id="1"/>
+      <w:commentRangeEnd w:id="0"/>
       <w:r>
         <w:rPr>
           <w:rStyle w:val="Refdecomentrio"/>
         </w:rPr>
-        <w:commentReference w:id="1"/>
+        <w:commentReference w:id="0"/>
       </w:r>
     </w:p>
     <w:p>
@@ -3348,7 +3381,7 @@
         </w:rPr>
         <w:t xml:space="preserve">Segundo </w:t>
       </w:r>
-      <w:commentRangeStart w:id="2"/>
+      <w:commentRangeStart w:id="1"/>
       <w:r>
         <w:rPr>
           <w:rFonts w:ascii="Arial" w:hAnsi="Arial" w:cs="Arial"/>
@@ -3358,12 +3391,12 @@
         </w:rPr>
         <w:t>Edson José</w:t>
       </w:r>
-      <w:commentRangeEnd w:id="2"/>
+      <w:commentRangeEnd w:id="1"/>
       <w:r>
         <w:rPr>
           <w:rStyle w:val="Refdecomentrio"/>
         </w:rPr>
-        <w:commentReference w:id="2"/>
+        <w:commentReference w:id="1"/>
       </w:r>
       <w:r>
         <w:rPr>
@@ -3608,7 +3641,7 @@
           <w:rFonts w:ascii="Arial" w:hAnsi="Arial" w:cs="Arial"/>
         </w:rPr>
       </w:pPr>
-      <w:commentRangeStart w:id="3"/>
+      <w:commentRangeStart w:id="2"/>
       <w:proofErr w:type="spellStart"/>
       <w:r>
         <w:rPr>
@@ -3629,14 +3662,14 @@
         </w:rPr>
         <w:t xml:space="preserve"> </w:t>
       </w:r>
-      <w:commentRangeEnd w:id="3"/>
+      <w:commentRangeEnd w:id="2"/>
       <w:r>
         <w:rPr>
           <w:rStyle w:val="Refdecomentrio"/>
           <w:rFonts w:asciiTheme="minorHAnsi" w:eastAsiaTheme="minorHAnsi" w:hAnsiTheme="minorHAnsi" w:cstheme="minorBidi"/>
           <w:lang w:eastAsia="en-US"/>
         </w:rPr>
-        <w:commentReference w:id="3"/>
+        <w:commentReference w:id="2"/>
       </w:r>
       <w:r>
         <w:rPr>
@@ -3684,7 +3717,17 @@
           <w:szCs w:val="20"/>
           <w:shd w:val="clear" w:color="auto" w:fill="FFFFFF"/>
         </w:rPr>
-        <w:t xml:space="preserve">, que por sua vez é um formato de código intermediário entre o código fonte que é o “texto” que o programador consegue manipular, e o código de máquina, que é o que o computador consegue </w:t>
+        <w:t xml:space="preserve">, que por sua vez é um formato de código intermediário entre o código fonte que é o “texto” que o programador consegue manipular, e o código de </w:t>
+      </w:r>
+      <w:r>
+        <w:rPr>
+          <w:rFonts w:ascii="Arial" w:hAnsi="Arial" w:cs="Arial"/>
+          <w:sz w:val="20"/>
+          <w:szCs w:val="20"/>
+          <w:shd w:val="clear" w:color="auto" w:fill="FFFFFF"/>
+        </w:rPr>
+        <w:lastRenderedPageBreak/>
+        <w:t xml:space="preserve">máquina, que é o que o computador consegue </w:t>
       </w:r>
       <w:proofErr w:type="gramStart"/>
       <w:r>
@@ -3756,8 +3799,8 @@
           <w:rFonts w:ascii="Arial" w:hAnsi="Arial" w:cs="Arial"/>
         </w:rPr>
       </w:pPr>
+      <w:commentRangeStart w:id="3"/>
       <w:commentRangeStart w:id="4"/>
-      <w:commentRangeStart w:id="5"/>
       <w:r>
         <w:rPr>
           <w:rFonts w:ascii="Arial" w:hAnsi="Arial" w:cs="Arial"/>
@@ -3789,14 +3832,14 @@
         </w:rPr>
         <w:t>M</w:t>
       </w:r>
-      <w:commentRangeEnd w:id="4"/>
+      <w:commentRangeEnd w:id="3"/>
       <w:r>
         <w:rPr>
           <w:rStyle w:val="Refdecomentrio"/>
           <w:rFonts w:asciiTheme="minorHAnsi" w:eastAsiaTheme="minorHAnsi" w:hAnsiTheme="minorHAnsi" w:cstheme="minorBidi"/>
           <w:lang w:eastAsia="en-US"/>
         </w:rPr>
-        <w:commentReference w:id="4"/>
+        <w:commentReference w:id="3"/>
       </w:r>
       <w:r>
         <w:rPr>
@@ -3804,7 +3847,7 @@
         </w:rPr>
         <w:t>achine</w:t>
       </w:r>
-      <w:commentRangeEnd w:id="5"/>
+      <w:commentRangeEnd w:id="4"/>
       <w:proofErr w:type="spellEnd"/>
       <w:r>
         <w:rPr>
@@ -3812,7 +3855,7 @@
           <w:rFonts w:asciiTheme="minorHAnsi" w:eastAsiaTheme="minorHAnsi" w:hAnsiTheme="minorHAnsi" w:cstheme="minorBidi"/>
           <w:lang w:eastAsia="en-US"/>
         </w:rPr>
-        <w:commentReference w:id="5"/>
+        <w:commentReference w:id="4"/>
       </w:r>
     </w:p>
     <w:p>
@@ -3879,7 +3922,6 @@
           <w:sz w:val="20"/>
           <w:szCs w:val="20"/>
         </w:rPr>
-        <w:lastRenderedPageBreak/>
         <w:t>“</w:t>
       </w:r>
       <w:r>
@@ -4435,7 +4477,17 @@
           <w:szCs w:val="20"/>
           <w:shd w:val="clear" w:color="auto" w:fill="FFFFFF"/>
         </w:rPr>
-        <w:t>Uma linguagem de programação é como um idioma. Em um programa já feito até parece que o computador pensa, mas na realidade é muito pelo contrário, ele não sabe nada, na programação você utiliza os comandos para dar as instruções ao computador, fazendo com que ele "saiba alguma coisa</w:t>
+        <w:t xml:space="preserve">Uma linguagem de programação é como um idioma. Em um programa já feito até parece que o computador pensa, mas na realidade é muito pelo contrário, ele não sabe nada, na programação você utiliza os comandos para dar as instruções ao computador, </w:t>
+      </w:r>
+      <w:r>
+        <w:rPr>
+          <w:rFonts w:ascii="Arial" w:hAnsi="Arial" w:cs="Arial"/>
+          <w:sz w:val="20"/>
+          <w:szCs w:val="20"/>
+          <w:shd w:val="clear" w:color="auto" w:fill="FFFFFF"/>
+        </w:rPr>
+        <w:lastRenderedPageBreak/>
+        <w:t>fazendo com que ele "saiba alguma coisa</w:t>
       </w:r>
       <w:r>
         <w:rPr>
@@ -4592,7 +4644,7 @@
         </w:rPr>
         <w:t xml:space="preserve">istema </w:t>
       </w:r>
-      <w:commentRangeStart w:id="6"/>
+      <w:commentRangeStart w:id="5"/>
       <w:r>
         <w:rPr>
           <w:rFonts w:ascii="Arial" w:hAnsi="Arial" w:cs="Arial"/>
@@ -4602,7 +4654,7 @@
         </w:rPr>
         <w:t>operacional</w:t>
       </w:r>
-      <w:commentRangeEnd w:id="6"/>
+      <w:commentRangeEnd w:id="5"/>
     </w:p>
     <w:p>
       <w:pPr>
@@ -4650,7 +4702,7 @@
         <w:rPr>
           <w:rStyle w:val="Refdecomentrio"/>
         </w:rPr>
-        <w:commentReference w:id="6"/>
+        <w:commentReference w:id="5"/>
       </w:r>
     </w:p>
     <w:p>
@@ -4672,7 +4724,6 @@
           <w:szCs w:val="20"/>
           <w:shd w:val="clear" w:color="auto" w:fill="FFFFFF"/>
         </w:rPr>
-        <w:lastRenderedPageBreak/>
         <w:t>“</w:t>
       </w:r>
       <w:r>
@@ -4788,7 +4839,7 @@
         </w:rPr>
         <w:t xml:space="preserve">“Consumidor Online” funcionar, ele precisa ser aberto dentro de um sistema </w:t>
       </w:r>
-      <w:commentRangeStart w:id="7"/>
+      <w:commentRangeStart w:id="6"/>
       <w:r>
         <w:rPr>
           <w:rFonts w:ascii="Arial" w:hAnsi="Arial" w:cs="Arial"/>
@@ -4798,12 +4849,12 @@
         </w:rPr>
         <w:t>operacional</w:t>
       </w:r>
-      <w:commentRangeEnd w:id="7"/>
+      <w:commentRangeEnd w:id="6"/>
       <w:r>
         <w:rPr>
           <w:rStyle w:val="Refdecomentrio"/>
         </w:rPr>
-        <w:commentReference w:id="7"/>
+        <w:commentReference w:id="6"/>
       </w:r>
       <w:r>
         <w:rPr>
@@ -5014,46 +5065,138 @@
         </w:rPr>
         <w:t xml:space="preserve">, </w:t>
       </w:r>
+      <w:commentRangeStart w:id="7"/>
+      <w:proofErr w:type="spellStart"/>
+      <w:r>
+        <w:rPr>
+          <w:rFonts w:ascii="Arial" w:hAnsi="Arial" w:cs="Arial"/>
+          <w:sz w:val="20"/>
+          <w:szCs w:val="20"/>
+          <w:shd w:val="clear" w:color="auto" w:fill="FFFFFF"/>
+        </w:rPr>
+        <w:t>NetBeans</w:t>
+      </w:r>
+      <w:proofErr w:type="spellEnd"/>
+      <w:r>
+        <w:rPr>
+          <w:rFonts w:ascii="Arial" w:hAnsi="Arial" w:cs="Arial"/>
+          <w:sz w:val="20"/>
+          <w:szCs w:val="20"/>
+          <w:shd w:val="clear" w:color="auto" w:fill="FFFFFF"/>
+        </w:rPr>
+        <w:t xml:space="preserve"> IDE </w:t>
+      </w:r>
+      <w:proofErr w:type="spellStart"/>
+      <w:r>
+        <w:rPr>
+          <w:rFonts w:ascii="Arial" w:hAnsi="Arial" w:cs="Arial"/>
+          <w:sz w:val="20"/>
+          <w:szCs w:val="20"/>
+          <w:shd w:val="clear" w:color="auto" w:fill="FFFFFF"/>
+        </w:rPr>
+        <w:t>Features</w:t>
+      </w:r>
+      <w:proofErr w:type="spellEnd"/>
+      <w:r>
+        <w:rPr>
+          <w:rFonts w:ascii="Arial" w:hAnsi="Arial" w:cs="Arial"/>
+          <w:sz w:val="20"/>
+          <w:szCs w:val="20"/>
+          <w:shd w:val="clear" w:color="auto" w:fill="FFFFFF"/>
+        </w:rPr>
+        <w:t>)</w:t>
+      </w:r>
+      <w:commentRangeEnd w:id="7"/>
+      <w:r>
+        <w:rPr>
+          <w:rStyle w:val="Refdecomentrio"/>
+        </w:rPr>
+        <w:commentReference w:id="7"/>
+      </w:r>
+    </w:p>
+    <w:p>
+      <w:pPr>
+        <w:spacing w:line="360" w:lineRule="auto"/>
+        <w:jc w:val="both"/>
+        <w:rPr>
+          <w:rFonts w:ascii="Arial" w:hAnsi="Arial" w:cs="Arial"/>
+          <w:sz w:val="24"/>
+          <w:szCs w:val="24"/>
+          <w:shd w:val="clear" w:color="auto" w:fill="FFFFFF"/>
+        </w:rPr>
+      </w:pPr>
+      <w:r>
+        <w:rPr>
+          <w:rFonts w:ascii="Arial" w:hAnsi="Arial" w:cs="Arial"/>
+          <w:sz w:val="24"/>
+          <w:szCs w:val="24"/>
+          <w:shd w:val="clear" w:color="auto" w:fill="FFFFFF"/>
+        </w:rPr>
+        <w:t>Para a criação do “Consumidor Online” foi preci</w:t>
+      </w:r>
+      <w:r>
+        <w:rPr>
+          <w:rFonts w:ascii="Arial" w:hAnsi="Arial" w:cs="Arial"/>
+          <w:sz w:val="24"/>
+          <w:szCs w:val="24"/>
+          <w:shd w:val="clear" w:color="auto" w:fill="FFFFFF"/>
+        </w:rPr>
+        <w:t>so de um IDE</w:t>
+      </w:r>
+      <w:r>
+        <w:rPr>
+          <w:rFonts w:ascii="Arial" w:hAnsi="Arial" w:cs="Arial"/>
+          <w:sz w:val="24"/>
+          <w:szCs w:val="24"/>
+          <w:shd w:val="clear" w:color="auto" w:fill="FFFFFF"/>
+        </w:rPr>
+        <w:t>,</w:t>
+      </w:r>
+      <w:r>
+        <w:rPr>
+          <w:rFonts w:ascii="Arial" w:hAnsi="Arial" w:cs="Arial"/>
+          <w:sz w:val="24"/>
+          <w:szCs w:val="24"/>
+          <w:shd w:val="clear" w:color="auto" w:fill="FFFFFF"/>
+        </w:rPr>
+        <w:t xml:space="preserve"> ou seja, um ambiente </w:t>
+      </w:r>
+      <w:r>
+        <w:rPr>
+          <w:rFonts w:ascii="Arial" w:hAnsi="Arial" w:cs="Arial"/>
+          <w:sz w:val="24"/>
+          <w:szCs w:val="24"/>
+          <w:shd w:val="clear" w:color="auto" w:fill="FFFFFF"/>
+        </w:rPr>
+        <w:t xml:space="preserve">onde </w:t>
+      </w:r>
+      <w:r>
+        <w:rPr>
+          <w:rFonts w:ascii="Arial" w:hAnsi="Arial" w:cs="Arial"/>
+          <w:sz w:val="24"/>
+          <w:szCs w:val="24"/>
+          <w:shd w:val="clear" w:color="auto" w:fill="FFFFFF"/>
+        </w:rPr>
+        <w:t xml:space="preserve">se </w:t>
+      </w:r>
+      <w:r>
+        <w:rPr>
+          <w:rFonts w:ascii="Arial" w:hAnsi="Arial" w:cs="Arial"/>
+          <w:sz w:val="24"/>
+          <w:szCs w:val="24"/>
+          <w:shd w:val="clear" w:color="auto" w:fill="FFFFFF"/>
+        </w:rPr>
+        <w:t xml:space="preserve">possa gerar scripts e </w:t>
+      </w:r>
       <w:commentRangeStart w:id="8"/>
-      <w:proofErr w:type="spellStart"/>
-      <w:r>
-        <w:rPr>
-          <w:rFonts w:ascii="Arial" w:hAnsi="Arial" w:cs="Arial"/>
-          <w:sz w:val="20"/>
-          <w:szCs w:val="20"/>
-          <w:shd w:val="clear" w:color="auto" w:fill="FFFFFF"/>
-        </w:rPr>
-        <w:t>NetBeans</w:t>
-      </w:r>
-      <w:proofErr w:type="spellEnd"/>
-      <w:r>
-        <w:rPr>
-          <w:rFonts w:ascii="Arial" w:hAnsi="Arial" w:cs="Arial"/>
-          <w:sz w:val="20"/>
-          <w:szCs w:val="20"/>
-          <w:shd w:val="clear" w:color="auto" w:fill="FFFFFF"/>
-        </w:rPr>
-        <w:t xml:space="preserve"> IDE </w:t>
-      </w:r>
-      <w:proofErr w:type="spellStart"/>
-      <w:r>
-        <w:rPr>
-          <w:rFonts w:ascii="Arial" w:hAnsi="Arial" w:cs="Arial"/>
-          <w:sz w:val="20"/>
-          <w:szCs w:val="20"/>
-          <w:shd w:val="clear" w:color="auto" w:fill="FFFFFF"/>
-        </w:rPr>
-        <w:t>Features</w:t>
-      </w:r>
-      <w:proofErr w:type="spellEnd"/>
-      <w:r>
-        <w:rPr>
-          <w:rFonts w:ascii="Arial" w:hAnsi="Arial" w:cs="Arial"/>
-          <w:sz w:val="20"/>
-          <w:szCs w:val="20"/>
-          <w:shd w:val="clear" w:color="auto" w:fill="FFFFFF"/>
-        </w:rPr>
-        <w:t>)</w:t>
+      <w:r>
+        <w:rPr>
+          <w:rFonts w:ascii="Arial" w:hAnsi="Arial" w:cs="Arial"/>
+          <w:sz w:val="24"/>
+          <w:szCs w:val="24"/>
+          <w:shd w:val="clear" w:color="auto" w:fill="FFFFFF"/>
+        </w:rPr>
+        <w:t>gráficos</w:t>
       </w:r>
       <w:commentRangeEnd w:id="8"/>
       <w:r>
@@ -5062,6 +5205,15 @@
         </w:rPr>
         <w:commentReference w:id="8"/>
       </w:r>
+      <w:r>
+        <w:rPr>
+          <w:rFonts w:ascii="Arial" w:hAnsi="Arial" w:cs="Arial"/>
+          <w:sz w:val="24"/>
+          <w:szCs w:val="24"/>
+          <w:shd w:val="clear" w:color="auto" w:fill="FFFFFF"/>
+        </w:rPr>
+        <w:t>.</w:t>
+      </w:r>
     </w:p>
     <w:p>
       <w:pPr>
@@ -5074,95 +5226,6 @@
           <w:shd w:val="clear" w:color="auto" w:fill="FFFFFF"/>
         </w:rPr>
       </w:pPr>
-      <w:r>
-        <w:rPr>
-          <w:rFonts w:ascii="Arial" w:hAnsi="Arial" w:cs="Arial"/>
-          <w:sz w:val="24"/>
-          <w:szCs w:val="24"/>
-          <w:shd w:val="clear" w:color="auto" w:fill="FFFFFF"/>
-        </w:rPr>
-        <w:t>Para a criação do “Consumidor Online” foi preci</w:t>
-      </w:r>
-      <w:r>
-        <w:rPr>
-          <w:rFonts w:ascii="Arial" w:hAnsi="Arial" w:cs="Arial"/>
-          <w:sz w:val="24"/>
-          <w:szCs w:val="24"/>
-          <w:shd w:val="clear" w:color="auto" w:fill="FFFFFF"/>
-        </w:rPr>
-        <w:t>so de um IDE</w:t>
-      </w:r>
-      <w:r>
-        <w:rPr>
-          <w:rFonts w:ascii="Arial" w:hAnsi="Arial" w:cs="Arial"/>
-          <w:sz w:val="24"/>
-          <w:szCs w:val="24"/>
-          <w:shd w:val="clear" w:color="auto" w:fill="FFFFFF"/>
-        </w:rPr>
-        <w:t>,</w:t>
-      </w:r>
-      <w:r>
-        <w:rPr>
-          <w:rFonts w:ascii="Arial" w:hAnsi="Arial" w:cs="Arial"/>
-          <w:sz w:val="24"/>
-          <w:szCs w:val="24"/>
-          <w:shd w:val="clear" w:color="auto" w:fill="FFFFFF"/>
-        </w:rPr>
-        <w:t xml:space="preserve"> ou seja, um ambiente </w:t>
-      </w:r>
-      <w:r>
-        <w:rPr>
-          <w:rFonts w:ascii="Arial" w:hAnsi="Arial" w:cs="Arial"/>
-          <w:sz w:val="24"/>
-          <w:szCs w:val="24"/>
-          <w:shd w:val="clear" w:color="auto" w:fill="FFFFFF"/>
-        </w:rPr>
-        <w:t xml:space="preserve">onde </w:t>
-      </w:r>
-      <w:r>
-        <w:rPr>
-          <w:rFonts w:ascii="Arial" w:hAnsi="Arial" w:cs="Arial"/>
-          <w:sz w:val="24"/>
-          <w:szCs w:val="24"/>
-          <w:shd w:val="clear" w:color="auto" w:fill="FFFFFF"/>
-        </w:rPr>
-        <w:t xml:space="preserve">se </w:t>
-      </w:r>
-      <w:r>
-        <w:rPr>
-          <w:rFonts w:ascii="Arial" w:hAnsi="Arial" w:cs="Arial"/>
-          <w:sz w:val="24"/>
-          <w:szCs w:val="24"/>
-          <w:shd w:val="clear" w:color="auto" w:fill="FFFFFF"/>
-        </w:rPr>
-        <w:t xml:space="preserve">possa gerar scripts e </w:t>
-      </w:r>
-      <w:commentRangeStart w:id="9"/>
-      <w:r>
-        <w:rPr>
-          <w:rFonts w:ascii="Arial" w:hAnsi="Arial" w:cs="Arial"/>
-          <w:sz w:val="24"/>
-          <w:szCs w:val="24"/>
-          <w:shd w:val="clear" w:color="auto" w:fill="FFFFFF"/>
-        </w:rPr>
-        <w:t>gráficos</w:t>
-      </w:r>
-      <w:commentRangeEnd w:id="9"/>
-      <w:r>
-        <w:rPr>
-          <w:rStyle w:val="Refdecomentrio"/>
-        </w:rPr>
-        <w:commentReference w:id="9"/>
-      </w:r>
-      <w:r>
-        <w:rPr>
-          <w:rFonts w:ascii="Arial" w:hAnsi="Arial" w:cs="Arial"/>
-          <w:sz w:val="24"/>
-          <w:szCs w:val="24"/>
-          <w:shd w:val="clear" w:color="auto" w:fill="FFFFFF"/>
-        </w:rPr>
-        <w:t>.</w:t>
-      </w:r>
     </w:p>
     <w:p>
       <w:pPr>
@@ -5175,18 +5238,6 @@
           <w:shd w:val="clear" w:color="auto" w:fill="FFFFFF"/>
         </w:rPr>
       </w:pPr>
-    </w:p>
-    <w:p>
-      <w:pPr>
-        <w:spacing w:line="360" w:lineRule="auto"/>
-        <w:jc w:val="both"/>
-        <w:rPr>
-          <w:rFonts w:ascii="Arial" w:hAnsi="Arial" w:cs="Arial"/>
-          <w:sz w:val="24"/>
-          <w:szCs w:val="24"/>
-          <w:shd w:val="clear" w:color="auto" w:fill="FFFFFF"/>
-        </w:rPr>
-      </w:pPr>
       <w:r>
         <w:rPr>
           <w:rFonts w:ascii="Arial" w:hAnsi="Arial" w:cs="Arial"/>
@@ -5196,6 +5247,7 @@
           <w:shd w:val="clear" w:color="auto" w:fill="FFFFFF"/>
           <w:lang w:eastAsia="pt-BR"/>
         </w:rPr>
+        <w:lastRenderedPageBreak/>
         <w:drawing>
           <wp:inline distT="0" distB="0" distL="0" distR="0" wp14:anchorId="19CE10F1" wp14:editId="0DBB6C14">
             <wp:extent cx="5753100" cy="3219450"/>
@@ -5257,7 +5309,6 @@
           <w:szCs w:val="20"/>
           <w:shd w:val="clear" w:color="auto" w:fill="FFFFFF"/>
         </w:rPr>
-        <w:lastRenderedPageBreak/>
         <w:t xml:space="preserve">Imagem </w:t>
       </w:r>
       <w:r>
@@ -5719,7 +5770,7 @@
         </w:rPr>
         <w:t xml:space="preserve"> </w:t>
       </w:r>
-      <w:commentRangeStart w:id="10"/>
+      <w:commentRangeStart w:id="9"/>
       <w:r>
         <w:rPr>
           <w:rStyle w:val="apple-converted-space"/>
@@ -5731,7 +5782,7 @@
         </w:rPr>
         <w:t>Rodrigues</w:t>
       </w:r>
-      <w:commentRangeEnd w:id="10"/>
+      <w:commentRangeEnd w:id="9"/>
       <w:r>
         <w:rPr>
           <w:rStyle w:val="Refdecomentrio"/>
@@ -5740,7 +5791,7 @@
           <w:bCs w:val="0"/>
           <w:lang w:eastAsia="en-US"/>
         </w:rPr>
-        <w:commentReference w:id="10"/>
+        <w:commentReference w:id="9"/>
       </w:r>
       <w:r>
         <w:rPr>
@@ -5805,6 +5856,7 @@
           <w:sz w:val="20"/>
           <w:szCs w:val="20"/>
         </w:rPr>
+        <w:lastRenderedPageBreak/>
         <w:t>“</w:t>
       </w:r>
       <w:r>
@@ -6008,7 +6060,6 @@
           <w:szCs w:val="24"/>
           <w:shd w:val="clear" w:color="auto" w:fill="FFFFFF"/>
         </w:rPr>
-        <w:lastRenderedPageBreak/>
         <w:drawing>
           <wp:inline distT="0" distB="0" distL="0" distR="0" wp14:anchorId="4E1409C5" wp14:editId="03A63D98">
             <wp:extent cx="3762375" cy="3409950"/>
@@ -6115,6 +6166,7 @@
           <w:szCs w:val="24"/>
           <w:shd w:val="clear" w:color="auto" w:fill="FFFFFF"/>
         </w:rPr>
+        <w:lastRenderedPageBreak/>
         <w:drawing>
           <wp:inline distT="0" distB="0" distL="0" distR="0" wp14:anchorId="59782155" wp14:editId="1E54A31F">
             <wp:extent cx="5400040" cy="4050030"/>
@@ -6248,7 +6300,6 @@
           <w:szCs w:val="24"/>
           <w:shd w:val="clear" w:color="auto" w:fill="FFFFFF"/>
         </w:rPr>
-        <w:lastRenderedPageBreak/>
         <w:t>MySQL Workbench</w:t>
       </w:r>
     </w:p>
@@ -6316,6 +6367,7 @@
           <w:szCs w:val="20"/>
           <w:shd w:val="clear" w:color="auto" w:fill="FFFFFF"/>
         </w:rPr>
+        <w:lastRenderedPageBreak/>
         <w:drawing>
           <wp:inline distT="0" distB="0" distL="0" distR="0" wp14:anchorId="4860E28B" wp14:editId="47DFD0BA">
             <wp:extent cx="5400040" cy="2893695"/>
@@ -6493,7 +6545,6 @@
           <w:szCs w:val="20"/>
           <w:shd w:val="clear" w:color="auto" w:fill="FFFFFF"/>
         </w:rPr>
-        <w:lastRenderedPageBreak/>
         <w:t>Imagem 04 -</w:t>
       </w:r>
       <w:r>
@@ -6505,7 +6556,7 @@
         </w:rPr>
         <w:t xml:space="preserve"> SGBD MySQL Workbench com a aplicação do banco de dados do software “Consumidor </w:t>
       </w:r>
-      <w:commentRangeStart w:id="11"/>
+      <w:commentRangeStart w:id="10"/>
       <w:r>
         <w:rPr>
           <w:rFonts w:ascii="Arial" w:hAnsi="Arial" w:cs="Arial"/>
@@ -6515,7 +6566,7 @@
         </w:rPr>
         <w:t>Online</w:t>
       </w:r>
-      <w:commentRangeEnd w:id="11"/>
+      <w:commentRangeEnd w:id="10"/>
       <w:r>
         <w:rPr>
           <w:rStyle w:val="Refdecomentrio"/>
@@ -6524,7 +6575,7 @@
           <w:bCs w:val="0"/>
           <w:lang w:eastAsia="en-US"/>
         </w:rPr>
-        <w:commentReference w:id="11"/>
+        <w:commentReference w:id="10"/>
       </w:r>
       <w:r>
         <w:rPr>
@@ -6614,6 +6665,7 @@
           <w:sz w:val="24"/>
           <w:szCs w:val="24"/>
         </w:rPr>
+        <w:lastRenderedPageBreak/>
         <w:t>Segundo o site da Oracle, MySQL define-se por:</w:t>
       </w:r>
     </w:p>
@@ -6871,7 +6923,6 @@
           <w:sz w:val="24"/>
           <w:szCs w:val="24"/>
         </w:rPr>
-        <w:lastRenderedPageBreak/>
         <w:t>Introduç</w:t>
       </w:r>
       <w:r>
@@ -6979,6 +7030,7 @@
           <w:szCs w:val="20"/>
           <w:shd w:val="clear" w:color="auto" w:fill="FFFFFF"/>
         </w:rPr>
+        <w:lastRenderedPageBreak/>
         <w:t>A Engenharia de Software é composta de diversos conceitos de fundamental importância na área e abrange um processo, um conjunto de métodos ou práticas e diversas ferramentas que possibilitam aos profissionais desenvolverem software de alta qualidade.</w:t>
       </w:r>
     </w:p>
@@ -8126,7 +8178,7 @@
           <w:szCs w:val="24"/>
         </w:rPr>
       </w:pPr>
-      <w:commentRangeStart w:id="12"/>
+      <w:commentRangeStart w:id="11"/>
       <w:r>
         <w:rPr>
           <w:rFonts w:ascii="Arial" w:hAnsi="Arial" w:cs="Arial"/>
@@ -9096,12 +9148,12 @@
         </w:rPr>
         <w:t>do software “Consumidor Online”.</w:t>
       </w:r>
-      <w:commentRangeEnd w:id="12"/>
+      <w:commentRangeEnd w:id="11"/>
       <w:r>
         <w:rPr>
           <w:rStyle w:val="Refdecomentrio"/>
         </w:rPr>
-        <w:commentReference w:id="12"/>
+        <w:commentReference w:id="11"/>
       </w:r>
     </w:p>
     <w:p>
@@ -11453,7 +11505,7 @@
           <w:shd w:val="clear" w:color="auto" w:fill="FFFFFF"/>
         </w:rPr>
       </w:pPr>
-      <w:commentRangeStart w:id="13"/>
+      <w:commentRangeStart w:id="12"/>
       <w:r>
         <w:rPr>
           <w:rFonts w:ascii="Arial" w:hAnsi="Arial" w:cs="Arial"/>
@@ -11474,12 +11526,12 @@
         </w:rPr>
         <w:t>oftware Consumidor Online</w:t>
       </w:r>
-      <w:commentRangeEnd w:id="13"/>
+      <w:commentRangeEnd w:id="12"/>
       <w:r>
         <w:rPr>
           <w:rStyle w:val="Refdecomentrio"/>
         </w:rPr>
-        <w:commentReference w:id="13"/>
+        <w:commentReference w:id="12"/>
       </w:r>
     </w:p>
     <w:p>
@@ -11500,7 +11552,25 @@
           <w:shd w:val="clear" w:color="auto" w:fill="FFFFFF"/>
         </w:rPr>
         <w:tab/>
-        <w:t>A ideia de produzir um software que envolvesse e-commerce com buscador</w:t>
+        <w:t>A ideia de produzir um software buscador</w:t>
+      </w:r>
+      <w:r>
+        <w:rPr>
+          <w:rFonts w:ascii="Arial" w:hAnsi="Arial" w:cs="Arial"/>
+          <w:sz w:val="24"/>
+          <w:szCs w:val="24"/>
+          <w:shd w:val="clear" w:color="auto" w:fill="FFFFFF"/>
+        </w:rPr>
+        <w:t xml:space="preserve"> inteligente</w:t>
+      </w:r>
+      <w:r>
+        <w:rPr>
+          <w:rFonts w:ascii="Arial" w:hAnsi="Arial" w:cs="Arial"/>
+          <w:sz w:val="24"/>
+          <w:szCs w:val="24"/>
+          <w:shd w:val="clear" w:color="auto" w:fill="FFFFFF"/>
+        </w:rPr>
+        <w:t xml:space="preserve"> e automatizado</w:t>
       </w:r>
       <w:r>
         <w:rPr>
@@ -11518,7 +11588,7 @@
           <w:szCs w:val="24"/>
           <w:shd w:val="clear" w:color="auto" w:fill="FFFFFF"/>
         </w:rPr>
-        <w:t xml:space="preserve"> surgiu com a indisponibilidade</w:t>
+        <w:t xml:space="preserve"> surgiu</w:t>
       </w:r>
       <w:r>
         <w:rPr>
@@ -11536,7 +11606,25 @@
           <w:szCs w:val="24"/>
           <w:shd w:val="clear" w:color="auto" w:fill="FFFFFF"/>
         </w:rPr>
-        <w:t>dos usuários finais de procurarem os produtos que precisam ou que desejam, seja essa pesquisa feita de forma presencial ou online.</w:t>
+        <w:t>d</w:t>
+      </w:r>
+      <w:r>
+        <w:rPr>
+          <w:rFonts w:ascii="Arial" w:hAnsi="Arial" w:cs="Arial"/>
+          <w:sz w:val="24"/>
+          <w:szCs w:val="24"/>
+          <w:shd w:val="clear" w:color="auto" w:fill="FFFFFF"/>
+        </w:rPr>
+        <w:t xml:space="preserve">a </w:t>
+      </w:r>
+      <w:r>
+        <w:rPr>
+          <w:rFonts w:ascii="Arial" w:hAnsi="Arial" w:cs="Arial"/>
+          <w:sz w:val="24"/>
+          <w:szCs w:val="24"/>
+          <w:shd w:val="clear" w:color="auto" w:fill="FFFFFF"/>
+        </w:rPr>
+        <w:t>necessidade</w:t>
       </w:r>
       <w:r>
         <w:rPr>
@@ -11554,6 +11642,42 @@
           <w:szCs w:val="24"/>
           <w:shd w:val="clear" w:color="auto" w:fill="FFFFFF"/>
         </w:rPr>
+        <w:t>dos usuários de procurarem os produt</w:t>
+      </w:r>
+      <w:r>
+        <w:rPr>
+          <w:rFonts w:ascii="Arial" w:hAnsi="Arial" w:cs="Arial"/>
+          <w:sz w:val="24"/>
+          <w:szCs w:val="24"/>
+          <w:shd w:val="clear" w:color="auto" w:fill="FFFFFF"/>
+        </w:rPr>
+        <w:t>os que desejam em diversos sites e buscadores</w:t>
+      </w:r>
+      <w:r>
+        <w:rPr>
+          <w:rFonts w:ascii="Arial" w:hAnsi="Arial" w:cs="Arial"/>
+          <w:sz w:val="24"/>
+          <w:szCs w:val="24"/>
+          <w:shd w:val="clear" w:color="auto" w:fill="FFFFFF"/>
+        </w:rPr>
+        <w:t>.</w:t>
+      </w:r>
+      <w:r>
+        <w:rPr>
+          <w:rFonts w:ascii="Arial" w:hAnsi="Arial" w:cs="Arial"/>
+          <w:sz w:val="24"/>
+          <w:szCs w:val="24"/>
+          <w:shd w:val="clear" w:color="auto" w:fill="FFFFFF"/>
+        </w:rPr>
+        <w:t xml:space="preserve"> </w:t>
+      </w:r>
+      <w:r>
+        <w:rPr>
+          <w:rFonts w:ascii="Arial" w:hAnsi="Arial" w:cs="Arial"/>
+          <w:sz w:val="24"/>
+          <w:szCs w:val="24"/>
+          <w:shd w:val="clear" w:color="auto" w:fill="FFFFFF"/>
+        </w:rPr>
         <w:t>O diferencial do software “Consumidor Onlin</w:t>
       </w:r>
       <w:r>
@@ -11563,16 +11687,36 @@
           <w:szCs w:val="24"/>
           <w:shd w:val="clear" w:color="auto" w:fill="FFFFFF"/>
         </w:rPr>
-        <w:t>e”, é que sua pesquisa é contínu</w:t>
-      </w:r>
-      <w:r>
-        <w:rPr>
-          <w:rFonts w:ascii="Arial" w:hAnsi="Arial" w:cs="Arial"/>
-          <w:sz w:val="24"/>
-          <w:szCs w:val="24"/>
-          <w:shd w:val="clear" w:color="auto" w:fill="FFFFFF"/>
-        </w:rPr>
-        <w:t>a, ou seja, mesmo que o usuário final feche o programa, a pesquisa continuará sendo efetuada até encontrar o produto. A parte de cadastro de produto funcionará da seguinte forma:</w:t>
+        <w:t>e”, é que sua pesquisa</w:t>
+      </w:r>
+      <w:r>
+        <w:rPr>
+          <w:rFonts w:ascii="Arial" w:hAnsi="Arial" w:cs="Arial"/>
+          <w:sz w:val="24"/>
+          <w:szCs w:val="24"/>
+          <w:shd w:val="clear" w:color="auto" w:fill="FFFFFF"/>
+        </w:rPr>
+        <w:t xml:space="preserve"> é feita de forma inteligente buscando em todos os produtos cadastrados pelas empresas no sistema, até encontrar um modelo que seja compatível com os parâmetros, além de salvar as pesquisas, não tendo que </w:t>
+      </w:r>
+      <w:proofErr w:type="gramStart"/>
+      <w:r>
+        <w:rPr>
+          <w:rFonts w:ascii="Arial" w:hAnsi="Arial" w:cs="Arial"/>
+          <w:sz w:val="24"/>
+          <w:szCs w:val="24"/>
+          <w:shd w:val="clear" w:color="auto" w:fill="FFFFFF"/>
+        </w:rPr>
+        <w:t>refaze-las</w:t>
+      </w:r>
+      <w:proofErr w:type="gramEnd"/>
+      <w:r>
+        <w:rPr>
+          <w:rFonts w:ascii="Arial" w:hAnsi="Arial" w:cs="Arial"/>
+          <w:sz w:val="24"/>
+          <w:szCs w:val="24"/>
+          <w:shd w:val="clear" w:color="auto" w:fill="FFFFFF"/>
+        </w:rPr>
+        <w:t>. A parte de cadastro de produto funcionará da seguinte forma:</w:t>
       </w:r>
     </w:p>
     <w:p>
@@ -13681,6 +13825,26 @@
           <w:shd w:val="clear" w:color="auto" w:fill="FFFFFF"/>
         </w:rPr>
       </w:pPr>
+      <w:r>
+        <w:rPr>
+          <w:rFonts w:ascii="Arial" w:hAnsi="Arial" w:cs="Arial"/>
+          <w:sz w:val="24"/>
+          <w:szCs w:val="24"/>
+          <w:shd w:val="clear" w:color="auto" w:fill="FFFFFF"/>
+        </w:rPr>
+        <w:t>Quando clicar no botão Editar, o usuário final não poderá fazer mais nada no software até cancelar edição ou salvar edição, poderá apenas mudar de tela.</w:t>
+      </w:r>
+    </w:p>
+    <w:p>
+      <w:pPr>
+        <w:jc w:val="both"/>
+        <w:rPr>
+          <w:rFonts w:ascii="Arial" w:hAnsi="Arial" w:cs="Arial"/>
+          <w:sz w:val="24"/>
+          <w:szCs w:val="24"/>
+          <w:shd w:val="clear" w:color="auto" w:fill="FFFFFF"/>
+        </w:rPr>
+      </w:pPr>
     </w:p>
     <w:p>
       <w:pPr>
@@ -13821,6 +13985,7 @@
           <w:shd w:val="clear" w:color="auto" w:fill="FFFFFF"/>
           <w:lang w:eastAsia="pt-BR"/>
         </w:rPr>
+        <w:lastRenderedPageBreak/>
         <w:drawing>
           <wp:inline distT="0" distB="0" distL="0" distR="0" wp14:anchorId="1FC788D2" wp14:editId="1E6B266B">
             <wp:extent cx="5400040" cy="3409950"/>
@@ -13881,7 +14046,6 @@
           <w:szCs w:val="20"/>
           <w:shd w:val="clear" w:color="auto" w:fill="FFFFFF"/>
         </w:rPr>
-        <w:lastRenderedPageBreak/>
         <w:t>Imagem 27</w:t>
       </w:r>
       <w:r>
@@ -14053,6 +14217,7 @@
           <w:shd w:val="clear" w:color="auto" w:fill="FFFFFF"/>
           <w:lang w:eastAsia="pt-BR"/>
         </w:rPr>
+        <w:lastRenderedPageBreak/>
         <w:drawing>
           <wp:inline distT="0" distB="0" distL="0" distR="0" wp14:anchorId="4D326A94" wp14:editId="1F7CC75F">
             <wp:extent cx="5400040" cy="3648075"/>
@@ -14302,6 +14467,7 @@
           <w:szCs w:val="20"/>
           <w:shd w:val="clear" w:color="auto" w:fill="FFFFFF"/>
         </w:rPr>
+        <w:lastRenderedPageBreak/>
         <w:t>Imagem 30</w:t>
       </w:r>
       <w:r>
@@ -14507,7 +14673,6 @@
           <w:shd w:val="clear" w:color="auto" w:fill="FFFFFF"/>
           <w:lang w:eastAsia="pt-BR"/>
         </w:rPr>
-        <w:lastRenderedPageBreak/>
         <w:drawing>
           <wp:inline distT="0" distB="0" distL="0" distR="0" wp14:anchorId="3BD82144" wp14:editId="6A36DFE9">
             <wp:extent cx="5400040" cy="2909570"/>
@@ -14610,6 +14775,7 @@
           <w:shd w:val="clear" w:color="auto" w:fill="FFFFFF"/>
           <w:lang w:eastAsia="pt-BR"/>
         </w:rPr>
+        <w:lastRenderedPageBreak/>
         <w:drawing>
           <wp:inline distT="0" distB="0" distL="0" distR="0" wp14:anchorId="5A1A7365" wp14:editId="2AEE9010">
             <wp:extent cx="5400040" cy="1257300"/>
@@ -14877,7 +15043,6 @@
           <w:shd w:val="clear" w:color="auto" w:fill="FFFFFF"/>
           <w:lang w:eastAsia="pt-BR"/>
         </w:rPr>
-        <w:lastRenderedPageBreak/>
         <w:drawing>
           <wp:inline distT="0" distB="0" distL="0" distR="0" wp14:anchorId="0A907D70" wp14:editId="345DEC8B">
             <wp:extent cx="5400040" cy="3185160"/>
@@ -15194,67 +15359,67 @@
           <w:szCs w:val="24"/>
           <w:shd w:val="clear" w:color="auto" w:fill="FFFFFF"/>
         </w:rPr>
+        <w:t>8</w:t>
+      </w:r>
+      <w:r>
+        <w:rPr>
+          <w:rFonts w:ascii="Arial" w:hAnsi="Arial" w:cs="Arial"/>
+          <w:sz w:val="24"/>
+          <w:szCs w:val="24"/>
+          <w:shd w:val="clear" w:color="auto" w:fill="FFFFFF"/>
+        </w:rPr>
+        <w:t xml:space="preserve">° Ao </w:t>
+      </w:r>
+      <w:r>
+        <w:rPr>
+          <w:rFonts w:ascii="Arial" w:hAnsi="Arial" w:cs="Arial"/>
+          <w:sz w:val="24"/>
+          <w:szCs w:val="24"/>
+          <w:shd w:val="clear" w:color="auto" w:fill="FFFFFF"/>
+        </w:rPr>
+        <w:t>entrar na opção “ALTERAR INFOMACOES DA CONTA”, clicando</w:t>
+      </w:r>
+      <w:r>
+        <w:rPr>
+          <w:rFonts w:ascii="Arial" w:hAnsi="Arial" w:cs="Arial"/>
+          <w:sz w:val="24"/>
+          <w:szCs w:val="24"/>
+          <w:shd w:val="clear" w:color="auto" w:fill="FFFFFF"/>
+        </w:rPr>
+        <w:t xml:space="preserve"> ou utilizando o “atalho” (combinação de teclas), o usuário final abrirá a janela abaixo:</w:t>
+      </w:r>
+    </w:p>
+    <w:p>
+      <w:pPr>
+        <w:jc w:val="both"/>
+        <w:rPr>
+          <w:rFonts w:ascii="Arial" w:hAnsi="Arial" w:cs="Arial"/>
+          <w:sz w:val="24"/>
+          <w:szCs w:val="24"/>
+          <w:shd w:val="clear" w:color="auto" w:fill="FFFFFF"/>
+        </w:rPr>
+      </w:pPr>
+    </w:p>
+    <w:p>
+      <w:pPr>
+        <w:jc w:val="center"/>
+        <w:rPr>
+          <w:rFonts w:ascii="Arial" w:hAnsi="Arial" w:cs="Arial"/>
+          <w:sz w:val="24"/>
+          <w:szCs w:val="24"/>
+          <w:shd w:val="clear" w:color="auto" w:fill="FFFFFF"/>
+        </w:rPr>
+      </w:pPr>
+      <w:r>
+        <w:rPr>
+          <w:rFonts w:ascii="Arial" w:hAnsi="Arial" w:cs="Arial"/>
+          <w:noProof/>
+          <w:sz w:val="24"/>
+          <w:szCs w:val="24"/>
+          <w:shd w:val="clear" w:color="auto" w:fill="FFFFFF"/>
+          <w:lang w:eastAsia="pt-BR"/>
+        </w:rPr>
         <w:lastRenderedPageBreak/>
-        <w:t>8</w:t>
-      </w:r>
-      <w:r>
-        <w:rPr>
-          <w:rFonts w:ascii="Arial" w:hAnsi="Arial" w:cs="Arial"/>
-          <w:sz w:val="24"/>
-          <w:szCs w:val="24"/>
-          <w:shd w:val="clear" w:color="auto" w:fill="FFFFFF"/>
-        </w:rPr>
-        <w:t xml:space="preserve">° Ao </w:t>
-      </w:r>
-      <w:r>
-        <w:rPr>
-          <w:rFonts w:ascii="Arial" w:hAnsi="Arial" w:cs="Arial"/>
-          <w:sz w:val="24"/>
-          <w:szCs w:val="24"/>
-          <w:shd w:val="clear" w:color="auto" w:fill="FFFFFF"/>
-        </w:rPr>
-        <w:t>entrar na opção “ALTERAR INFOMACOES DA CONTA”, clicando</w:t>
-      </w:r>
-      <w:r>
-        <w:rPr>
-          <w:rFonts w:ascii="Arial" w:hAnsi="Arial" w:cs="Arial"/>
-          <w:sz w:val="24"/>
-          <w:szCs w:val="24"/>
-          <w:shd w:val="clear" w:color="auto" w:fill="FFFFFF"/>
-        </w:rPr>
-        <w:t xml:space="preserve"> ou utilizando o “atalho” (combinação de teclas), o usuário final abrirá a janela abaixo:</w:t>
-      </w:r>
-    </w:p>
-    <w:p>
-      <w:pPr>
-        <w:jc w:val="both"/>
-        <w:rPr>
-          <w:rFonts w:ascii="Arial" w:hAnsi="Arial" w:cs="Arial"/>
-          <w:sz w:val="24"/>
-          <w:szCs w:val="24"/>
-          <w:shd w:val="clear" w:color="auto" w:fill="FFFFFF"/>
-        </w:rPr>
-      </w:pPr>
-    </w:p>
-    <w:p>
-      <w:pPr>
-        <w:jc w:val="center"/>
-        <w:rPr>
-          <w:rFonts w:ascii="Arial" w:hAnsi="Arial" w:cs="Arial"/>
-          <w:sz w:val="24"/>
-          <w:szCs w:val="24"/>
-          <w:shd w:val="clear" w:color="auto" w:fill="FFFFFF"/>
-        </w:rPr>
-      </w:pPr>
-      <w:r>
-        <w:rPr>
-          <w:rFonts w:ascii="Arial" w:hAnsi="Arial" w:cs="Arial"/>
-          <w:noProof/>
-          <w:sz w:val="24"/>
-          <w:szCs w:val="24"/>
-          <w:shd w:val="clear" w:color="auto" w:fill="FFFFFF"/>
-          <w:lang w:eastAsia="pt-BR"/>
-        </w:rPr>
         <w:drawing>
           <wp:inline distT="0" distB="0" distL="0" distR="0" wp14:anchorId="33295D51" wp14:editId="3B94EBEA">
             <wp:extent cx="5400040" cy="4010025"/>
@@ -15422,25 +15587,7 @@
           <w:szCs w:val="24"/>
           <w:shd w:val="clear" w:color="auto" w:fill="FFFFFF"/>
         </w:rPr>
-        <w:t xml:space="preserve">Nome: VINICIUS ALVES PATRICIO, o usuário mudou para: VINICIUS, mas se clicar em cancelar o nome volta para </w:t>
-      </w:r>
-      <w:r>
-        <w:rPr>
-          <w:rFonts w:ascii="Arial" w:hAnsi="Arial" w:cs="Arial"/>
-          <w:sz w:val="24"/>
-          <w:szCs w:val="24"/>
-          <w:shd w:val="clear" w:color="auto" w:fill="FFFFFF"/>
-        </w:rPr>
-        <w:t>VINICIUS ALVES PATRICIO</w:t>
-      </w:r>
-      <w:r>
-        <w:rPr>
-          <w:rFonts w:ascii="Arial" w:hAnsi="Arial" w:cs="Arial"/>
-          <w:sz w:val="24"/>
-          <w:szCs w:val="24"/>
-          <w:shd w:val="clear" w:color="auto" w:fill="FFFFFF"/>
-        </w:rPr>
-        <w:t>. O botão voltar faz com que essa janela se feche e chame a janela de cadastro de pesquisas.</w:t>
+        <w:t>Nome: VINICIUS ALVES PATRICIO, o usuário mudou para: VINICIUS, mas se clicar em cancelar o nome volta para VINICIUS ALVES PATRICIO. O botão voltar faz com que essa janela se feche e chame a janela de cadastro de pesquisas.</w:t>
       </w:r>
     </w:p>
     <w:p>
@@ -16605,7 +16752,10 @@
           <w:shd w:val="clear" w:color="auto" w:fill="FFFFFF"/>
         </w:rPr>
       </w:pPr>
-      <w:r>
+    </w:p>
+    <w:p>
+      <w:pPr>
+        <w:jc w:val="both"/>
         <w:rPr>
           <w:rFonts w:ascii="Arial" w:hAnsi="Arial" w:cs="Arial"/>
           <w:b/>
@@ -16613,6 +16763,159 @@
           <w:szCs w:val="24"/>
           <w:shd w:val="clear" w:color="auto" w:fill="FFFFFF"/>
         </w:rPr>
+      </w:pPr>
+      <w:r>
+        <w:rPr>
+          <w:rFonts w:ascii="Arial" w:hAnsi="Arial" w:cs="Arial"/>
+          <w:b/>
+          <w:sz w:val="24"/>
+          <w:szCs w:val="24"/>
+          <w:shd w:val="clear" w:color="auto" w:fill="FFFFFF"/>
+        </w:rPr>
+        <w:t>7.0 Recomendações para trabalhos futuros</w:t>
+      </w:r>
+    </w:p>
+    <w:p>
+      <w:pPr>
+        <w:jc w:val="both"/>
+        <w:rPr>
+          <w:rFonts w:ascii="Arial" w:hAnsi="Arial" w:cs="Arial"/>
+          <w:sz w:val="24"/>
+          <w:szCs w:val="24"/>
+          <w:shd w:val="clear" w:color="auto" w:fill="FFFFFF"/>
+        </w:rPr>
+      </w:pPr>
+      <w:r>
+        <w:rPr>
+          <w:rFonts w:ascii="Arial" w:hAnsi="Arial" w:cs="Arial"/>
+          <w:sz w:val="24"/>
+          <w:szCs w:val="24"/>
+          <w:shd w:val="clear" w:color="auto" w:fill="FFFFFF"/>
+        </w:rPr>
+        <w:tab/>
+        <w:t xml:space="preserve">Quando o sistema não encontrar o item pesquisado enviar um e-mail para as empresas parceiras solicitando o cadastro do produto pedido pelo cliente e retorno do e-mail para o usuário alertando que as </w:t>
+      </w:r>
+      <w:proofErr w:type="spellStart"/>
+      <w:r>
+        <w:rPr>
+          <w:rFonts w:ascii="Arial" w:hAnsi="Arial" w:cs="Arial"/>
+          <w:sz w:val="24"/>
+          <w:szCs w:val="24"/>
+          <w:shd w:val="clear" w:color="auto" w:fill="FFFFFF"/>
+        </w:rPr>
+        <w:t>tags</w:t>
+      </w:r>
+      <w:proofErr w:type="spellEnd"/>
+      <w:r>
+        <w:rPr>
+          <w:rFonts w:ascii="Arial" w:hAnsi="Arial" w:cs="Arial"/>
+          <w:sz w:val="24"/>
+          <w:szCs w:val="24"/>
+          <w:shd w:val="clear" w:color="auto" w:fill="FFFFFF"/>
+        </w:rPr>
+        <w:t xml:space="preserve"> de sua pesquisa serão salvas para serem usadas como pesquisa para as empresas registradas no sistema. </w:t>
+      </w:r>
+    </w:p>
+    <w:p>
+      <w:pPr>
+        <w:jc w:val="both"/>
+        <w:rPr>
+          <w:rFonts w:ascii="Arial" w:hAnsi="Arial" w:cs="Arial"/>
+          <w:sz w:val="24"/>
+          <w:szCs w:val="24"/>
+          <w:shd w:val="clear" w:color="auto" w:fill="FFFFFF"/>
+        </w:rPr>
+      </w:pPr>
+      <w:r>
+        <w:rPr>
+          <w:rFonts w:ascii="Arial" w:hAnsi="Arial" w:cs="Arial"/>
+          <w:sz w:val="24"/>
+          <w:szCs w:val="24"/>
+          <w:shd w:val="clear" w:color="auto" w:fill="FFFFFF"/>
+        </w:rPr>
+        <w:tab/>
+        <w:t>Formulários específicos para as empresas cadastrarem seus produtos.</w:t>
+      </w:r>
+    </w:p>
+    <w:p>
+      <w:pPr>
+        <w:jc w:val="both"/>
+        <w:rPr>
+          <w:rFonts w:ascii="Arial" w:hAnsi="Arial" w:cs="Arial"/>
+          <w:sz w:val="24"/>
+          <w:szCs w:val="24"/>
+          <w:shd w:val="clear" w:color="auto" w:fill="FFFFFF"/>
+        </w:rPr>
+      </w:pPr>
+      <w:r>
+        <w:rPr>
+          <w:rFonts w:ascii="Arial" w:hAnsi="Arial" w:cs="Arial"/>
+          <w:sz w:val="24"/>
+          <w:szCs w:val="24"/>
+          <w:shd w:val="clear" w:color="auto" w:fill="FFFFFF"/>
+        </w:rPr>
+        <w:tab/>
+      </w:r>
+      <w:proofErr w:type="spellStart"/>
+      <w:r>
+        <w:rPr>
+          <w:rFonts w:ascii="Arial" w:hAnsi="Arial" w:cs="Arial"/>
+          <w:sz w:val="24"/>
+          <w:szCs w:val="24"/>
+          <w:shd w:val="clear" w:color="auto" w:fill="FFFFFF"/>
+        </w:rPr>
+        <w:t>Login</w:t>
+      </w:r>
+      <w:proofErr w:type="spellEnd"/>
+      <w:r>
+        <w:rPr>
+          <w:rFonts w:ascii="Arial" w:hAnsi="Arial" w:cs="Arial"/>
+          <w:sz w:val="24"/>
+          <w:szCs w:val="24"/>
+          <w:shd w:val="clear" w:color="auto" w:fill="FFFFFF"/>
+        </w:rPr>
+        <w:t xml:space="preserve"> com e-mail do usuário também será implementando.</w:t>
+      </w:r>
+    </w:p>
+    <w:p>
+      <w:pPr>
+        <w:jc w:val="both"/>
+        <w:rPr>
+          <w:rFonts w:ascii="Arial" w:hAnsi="Arial" w:cs="Arial"/>
+          <w:b/>
+          <w:sz w:val="24"/>
+          <w:szCs w:val="24"/>
+          <w:shd w:val="clear" w:color="auto" w:fill="FFFFFF"/>
+        </w:rPr>
+      </w:pPr>
+      <w:r>
+        <w:rPr>
+          <w:rFonts w:ascii="Arial" w:hAnsi="Arial" w:cs="Arial"/>
+          <w:b/>
+          <w:sz w:val="24"/>
+          <w:szCs w:val="24"/>
+          <w:shd w:val="clear" w:color="auto" w:fill="FFFFFF"/>
+        </w:rPr>
+        <w:t>8</w:t>
+      </w:r>
+      <w:r>
+        <w:rPr>
+          <w:rFonts w:ascii="Arial" w:hAnsi="Arial" w:cs="Arial"/>
+          <w:b/>
+          <w:sz w:val="24"/>
+          <w:szCs w:val="24"/>
+          <w:shd w:val="clear" w:color="auto" w:fill="FFFFFF"/>
+        </w:rPr>
+        <w:t xml:space="preserve">.0 </w:t>
+      </w:r>
+      <w:r>
+        <w:rPr>
+          <w:rFonts w:ascii="Arial" w:hAnsi="Arial" w:cs="Arial"/>
+          <w:b/>
+          <w:sz w:val="24"/>
+          <w:szCs w:val="24"/>
+          <w:shd w:val="clear" w:color="auto" w:fill="FFFFFF"/>
+        </w:rPr>
         <w:t>Avaliação</w:t>
       </w:r>
     </w:p>
@@ -16655,7 +16958,24 @@
           <w:sz w:val="24"/>
           <w:szCs w:val="24"/>
         </w:rPr>
-        <w:t>7.0 Conclusão</w:t>
+        <w:t>9</w:t>
+      </w:r>
+      <w:r>
+        <w:rPr>
+          <w:rFonts w:ascii="Arial" w:hAnsi="Arial" w:cs="Arial"/>
+          <w:sz w:val="24"/>
+          <w:szCs w:val="24"/>
+        </w:rPr>
+        <w:t>.0</w:t>
+      </w:r>
+      <w:r>
+        <w:rPr>
+          <w:rFonts w:ascii="Arial" w:hAnsi="Arial" w:cs="Arial"/>
+          <w:b/>
+          <w:sz w:val="24"/>
+          <w:szCs w:val="24"/>
+        </w:rPr>
+        <w:t xml:space="preserve"> Conclusão</w:t>
       </w:r>
     </w:p>
     <w:p>
@@ -16674,11 +16994,20 @@
           <w:szCs w:val="24"/>
         </w:rPr>
         <w:tab/>
+      </w:r>
+      <w:r>
+        <w:rPr>
+          <w:rFonts w:ascii="Arial" w:hAnsi="Arial" w:cs="Arial"/>
+          <w:color w:val="FF0000"/>
+          <w:sz w:val="24"/>
+          <w:szCs w:val="24"/>
+        </w:rPr>
         <w:t>Ao longo do presente projeto</w:t>
       </w:r>
       <w:r>
         <w:rPr>
           <w:rFonts w:ascii="Arial" w:hAnsi="Arial" w:cs="Arial"/>
+          <w:color w:val="FF0000"/>
           <w:sz w:val="24"/>
           <w:szCs w:val="24"/>
         </w:rPr>
@@ -16687,6 +17016,7 @@
       <w:r>
         <w:rPr>
           <w:rFonts w:ascii="Arial" w:hAnsi="Arial" w:cs="Arial"/>
+          <w:color w:val="FF0000"/>
           <w:sz w:val="24"/>
           <w:szCs w:val="24"/>
         </w:rPr>
@@ -16695,10 +17025,59 @@
       <w:r>
         <w:rPr>
           <w:rFonts w:ascii="Arial" w:hAnsi="Arial" w:cs="Arial"/>
-          <w:sz w:val="24"/>
-          <w:szCs w:val="24"/>
-        </w:rPr>
-        <w:t>sofreu inúmeras adaptações,</w:t>
+          <w:color w:val="FF0000"/>
+          <w:sz w:val="24"/>
+          <w:szCs w:val="24"/>
+        </w:rPr>
+        <w:t>sofreu adaptações</w:t>
+      </w:r>
+      <w:r>
+        <w:rPr>
+          <w:rFonts w:ascii="Arial" w:hAnsi="Arial" w:cs="Arial"/>
+          <w:sz w:val="24"/>
+          <w:szCs w:val="24"/>
+        </w:rPr>
+        <w:t>,</w:t>
+      </w:r>
+      <w:r>
+        <w:rPr>
+          <w:rFonts w:ascii="Arial" w:hAnsi="Arial" w:cs="Arial"/>
+          <w:sz w:val="24"/>
+          <w:szCs w:val="24"/>
+        </w:rPr>
+        <w:t xml:space="preserve"> tais adaptações foram: a formaç</w:t>
+      </w:r>
+      <w:r>
+        <w:rPr>
+          <w:rFonts w:ascii="Arial" w:hAnsi="Arial" w:cs="Arial"/>
+          <w:sz w:val="24"/>
+          <w:szCs w:val="24"/>
+        </w:rPr>
+        <w:t>ão do banc</w:t>
+      </w:r>
+      <w:r>
+        <w:rPr>
+          <w:rFonts w:ascii="Arial" w:hAnsi="Arial" w:cs="Arial"/>
+          <w:sz w:val="24"/>
+          <w:szCs w:val="24"/>
+        </w:rPr>
+        <w:t xml:space="preserve">o de dados, </w:t>
+      </w:r>
+      <w:r>
+        <w:rPr>
+          <w:rFonts w:ascii="Arial" w:hAnsi="Arial" w:cs="Arial"/>
+          <w:sz w:val="24"/>
+          <w:szCs w:val="24"/>
+        </w:rPr>
+        <w:t xml:space="preserve">os </w:t>
+      </w:r>
+      <w:r>
+        <w:rPr>
+          <w:rFonts w:ascii="Arial" w:hAnsi="Arial" w:cs="Arial"/>
+          <w:sz w:val="24"/>
+          <w:szCs w:val="24"/>
+        </w:rPr>
+        <w:t>métodos utilizados para determinar funções e acréscimos de telas no software</w:t>
       </w:r>
       <w:r>
         <w:rPr>
@@ -16722,7 +17101,16 @@
           <w:sz w:val="24"/>
           <w:szCs w:val="24"/>
         </w:rPr>
-        <w:t>zeram que seu re</w:t>
+        <w:t xml:space="preserve">zeram </w:t>
+      </w:r>
+      <w:r>
+        <w:rPr>
+          <w:rFonts w:ascii="Arial" w:hAnsi="Arial" w:cs="Arial"/>
+          <w:sz w:val="24"/>
+          <w:szCs w:val="24"/>
+        </w:rPr>
+        <w:lastRenderedPageBreak/>
+        <w:t>que seu re</w:t>
       </w:r>
       <w:r>
         <w:rPr>
@@ -16738,33 +17126,75 @@
           <w:sz w:val="24"/>
           <w:szCs w:val="24"/>
         </w:rPr>
-        <w:t xml:space="preserve"> apenas semelhante a ideia inicial, aquela que se teve antes das linhas de códigos.</w:t>
-      </w:r>
-    </w:p>
-    <w:p>
-      <w:pPr>
-        <w:jc w:val="both"/>
-        <w:rPr>
-          <w:rFonts w:ascii="Arial" w:hAnsi="Arial" w:cs="Arial"/>
-          <w:sz w:val="24"/>
-          <w:szCs w:val="24"/>
-        </w:rPr>
-      </w:pPr>
-      <w:r>
-        <w:rPr>
-          <w:rFonts w:ascii="Arial" w:hAnsi="Arial" w:cs="Arial"/>
-          <w:sz w:val="24"/>
-          <w:szCs w:val="24"/>
-        </w:rPr>
-        <w:t xml:space="preserve">Tais adaptações foram necessárias por motivos externos e internos, como por exemplo </w:t>
-      </w:r>
-      <w:r>
-        <w:rPr>
-          <w:rFonts w:ascii="Arial" w:hAnsi="Arial" w:cs="Arial"/>
-          <w:sz w:val="24"/>
-          <w:szCs w:val="24"/>
-        </w:rPr>
-        <w:t>o tempo e a dificuldade</w:t>
+        <w:t xml:space="preserve"> apenas semelhante a </w:t>
+      </w:r>
+      <w:r>
+        <w:rPr>
+          <w:rFonts w:ascii="Arial" w:hAnsi="Arial" w:cs="Arial"/>
+          <w:color w:val="FF0000"/>
+          <w:sz w:val="24"/>
+          <w:szCs w:val="24"/>
+        </w:rPr>
+        <w:t>ideia inicial</w:t>
+      </w:r>
+      <w:r>
+        <w:rPr>
+          <w:rFonts w:ascii="Arial" w:hAnsi="Arial" w:cs="Arial"/>
+          <w:color w:val="FF0000"/>
+          <w:sz w:val="24"/>
+          <w:szCs w:val="24"/>
+        </w:rPr>
+        <w:t>, que seria um sistema de transação</w:t>
+      </w:r>
+      <w:r>
+        <w:rPr>
+          <w:rFonts w:ascii="Arial" w:hAnsi="Arial" w:cs="Arial"/>
+          <w:sz w:val="24"/>
+          <w:szCs w:val="24"/>
+        </w:rPr>
+        <w:t>,</w:t>
+      </w:r>
+      <w:r>
+        <w:rPr>
+          <w:rFonts w:ascii="Arial" w:hAnsi="Arial" w:cs="Arial"/>
+          <w:sz w:val="24"/>
+          <w:szCs w:val="24"/>
+        </w:rPr>
+        <w:t xml:space="preserve"> compra e venda de produtos.</w:t>
+      </w:r>
+    </w:p>
+    <w:p>
+      <w:pPr>
+        <w:jc w:val="both"/>
+        <w:rPr>
+          <w:rFonts w:ascii="Arial" w:hAnsi="Arial" w:cs="Arial"/>
+          <w:sz w:val="24"/>
+          <w:szCs w:val="24"/>
+        </w:rPr>
+      </w:pPr>
+      <w:r>
+        <w:rPr>
+          <w:rFonts w:ascii="Arial" w:hAnsi="Arial" w:cs="Arial"/>
+          <w:sz w:val="24"/>
+          <w:szCs w:val="24"/>
+        </w:rPr>
+        <w:t xml:space="preserve">Tais adaptações foram necessárias </w:t>
+      </w:r>
+      <w:r>
+        <w:rPr>
+          <w:rFonts w:ascii="Arial" w:hAnsi="Arial" w:cs="Arial"/>
+          <w:sz w:val="24"/>
+          <w:szCs w:val="24"/>
+        </w:rPr>
+        <w:t>devido ao</w:t>
+      </w:r>
+      <w:r>
+        <w:rPr>
+          <w:rFonts w:ascii="Arial" w:hAnsi="Arial" w:cs="Arial"/>
+          <w:sz w:val="24"/>
+          <w:szCs w:val="24"/>
+        </w:rPr>
+        <w:t xml:space="preserve"> tempo e a dificuldade</w:t>
       </w:r>
       <w:r>
         <w:rPr>
@@ -16820,87 +17250,55 @@
           <w:sz w:val="24"/>
           <w:szCs w:val="24"/>
         </w:rPr>
-        <w:t xml:space="preserve">visto que algumas ferramentas foram melhor exploradas durante o processo de elaboração deste trabalho, </w:t>
-      </w:r>
-      <w:r>
-        <w:rPr>
-          <w:rFonts w:ascii="Arial" w:hAnsi="Arial" w:cs="Arial"/>
-          <w:sz w:val="24"/>
-          <w:szCs w:val="24"/>
-        </w:rPr>
-        <w:t xml:space="preserve">o </w:t>
-      </w:r>
-      <w:r>
-        <w:rPr>
-          <w:rFonts w:ascii="Arial" w:hAnsi="Arial" w:cs="Arial"/>
-          <w:sz w:val="24"/>
-          <w:szCs w:val="24"/>
-        </w:rPr>
-        <w:t xml:space="preserve">que </w:t>
-      </w:r>
-      <w:r>
-        <w:rPr>
-          <w:rFonts w:ascii="Arial" w:hAnsi="Arial" w:cs="Arial"/>
-          <w:sz w:val="24"/>
-          <w:szCs w:val="24"/>
-        </w:rPr>
-        <w:t>torna</w:t>
-      </w:r>
-      <w:r>
-        <w:rPr>
-          <w:rFonts w:ascii="Arial" w:hAnsi="Arial" w:cs="Arial"/>
-          <w:sz w:val="24"/>
-          <w:szCs w:val="24"/>
-        </w:rPr>
-        <w:t xml:space="preserve"> o resultado final diferente da projeção inicial. </w:t>
-      </w:r>
-      <w:r>
-        <w:rPr>
-          <w:rFonts w:ascii="Arial" w:hAnsi="Arial" w:cs="Arial"/>
-          <w:sz w:val="24"/>
-          <w:szCs w:val="24"/>
-        </w:rPr>
-        <w:t>Tais</w:t>
-      </w:r>
-      <w:r>
-        <w:rPr>
-          <w:rFonts w:ascii="Arial" w:hAnsi="Arial" w:cs="Arial"/>
-          <w:sz w:val="24"/>
-          <w:szCs w:val="24"/>
-        </w:rPr>
-        <w:t xml:space="preserve"> adaptações não tornam necessariamente o </w:t>
-      </w:r>
-      <w:r>
-        <w:rPr>
-          <w:rFonts w:ascii="Arial" w:hAnsi="Arial" w:cs="Arial"/>
-          <w:sz w:val="24"/>
-          <w:szCs w:val="24"/>
-        </w:rPr>
-        <w:t xml:space="preserve">produto </w:t>
-      </w:r>
-      <w:r>
-        <w:rPr>
-          <w:rFonts w:ascii="Arial" w:hAnsi="Arial" w:cs="Arial"/>
-          <w:sz w:val="24"/>
-          <w:szCs w:val="24"/>
-        </w:rPr>
-        <w:t>pior ou melhor, apenas diferente</w:t>
-      </w:r>
-      <w:r>
-        <w:rPr>
-          <w:rFonts w:ascii="Arial" w:hAnsi="Arial" w:cs="Arial"/>
-          <w:sz w:val="24"/>
-          <w:szCs w:val="24"/>
-        </w:rPr>
-        <w:t>,</w:t>
-      </w:r>
-      <w:r>
-        <w:rPr>
-          <w:rFonts w:ascii="Arial" w:hAnsi="Arial" w:cs="Arial"/>
-          <w:sz w:val="24"/>
-          <w:szCs w:val="24"/>
-        </w:rPr>
-        <w:t xml:space="preserve"> neste caso.</w:t>
+        <w:t>visto que algumas ferramentas foram melhor exploradas durante o proces</w:t>
+      </w:r>
+      <w:r>
+        <w:rPr>
+          <w:rFonts w:ascii="Arial" w:hAnsi="Arial" w:cs="Arial"/>
+          <w:sz w:val="24"/>
+          <w:szCs w:val="24"/>
+        </w:rPr>
+        <w:t xml:space="preserve">so de elaboração deste trabalho. </w:t>
+      </w:r>
+      <w:r>
+        <w:rPr>
+          <w:rFonts w:ascii="Arial" w:hAnsi="Arial" w:cs="Arial"/>
+          <w:sz w:val="24"/>
+          <w:szCs w:val="24"/>
+        </w:rPr>
+        <w:t xml:space="preserve">As </w:t>
+      </w:r>
+      <w:r>
+        <w:rPr>
+          <w:rFonts w:ascii="Arial" w:hAnsi="Arial" w:cs="Arial"/>
+          <w:sz w:val="24"/>
+          <w:szCs w:val="24"/>
+        </w:rPr>
+        <w:t xml:space="preserve">adaptações </w:t>
+      </w:r>
+      <w:r>
+        <w:rPr>
+          <w:rFonts w:ascii="Arial" w:hAnsi="Arial" w:cs="Arial"/>
+          <w:sz w:val="24"/>
+          <w:szCs w:val="24"/>
+        </w:rPr>
+        <w:t>a</w:t>
+      </w:r>
+      <w:r>
+        <w:rPr>
+          <w:rFonts w:ascii="Arial" w:hAnsi="Arial" w:cs="Arial"/>
+          <w:sz w:val="24"/>
+          <w:szCs w:val="24"/>
+        </w:rPr>
+        <w:t xml:space="preserve">crescentaram melhorias ao </w:t>
+      </w:r>
+      <w:r>
+        <w:rPr>
+          <w:rFonts w:ascii="Arial" w:hAnsi="Arial" w:cs="Arial"/>
+          <w:sz w:val="24"/>
+          <w:szCs w:val="24"/>
+        </w:rPr>
+        <w:t>software desenvolvido como na parte visual e na pesquisa no banco de dados.</w:t>
       </w:r>
     </w:p>
     <w:p>
@@ -17007,16 +17405,7 @@
           <w:sz w:val="24"/>
           <w:szCs w:val="24"/>
         </w:rPr>
-        <w:t xml:space="preserve">ão </w:t>
-      </w:r>
-      <w:r>
-        <w:rPr>
-          <w:rFonts w:ascii="Arial" w:hAnsi="Arial" w:cs="Arial"/>
-          <w:sz w:val="24"/>
-          <w:szCs w:val="24"/>
-        </w:rPr>
-        <w:lastRenderedPageBreak/>
-        <w:t>analisar o resultado. O resultado</w:t>
+        <w:t>ão analisar o resultado. O resultado</w:t>
       </w:r>
       <w:r>
         <w:rPr>
@@ -17227,55 +17616,31 @@
           <w:szCs w:val="24"/>
         </w:rPr>
         <w:tab/>
-        <w:t xml:space="preserve">Em relação ao software “Consumidor Online”, concluiu-se não tudo que foi documentado, pois, o que se entregou não foi o software em si, mas sim, um protótipo do mesmo. Esse protótipo atendeu </w:t>
-      </w:r>
-      <w:r>
-        <w:rPr>
-          <w:rFonts w:ascii="Arial" w:hAnsi="Arial" w:cs="Arial"/>
-          <w:sz w:val="24"/>
-          <w:szCs w:val="24"/>
-        </w:rPr>
-        <w:t>aos principais objetivos,</w:t>
-      </w:r>
-      <w:r>
-        <w:rPr>
-          <w:rFonts w:ascii="Arial" w:hAnsi="Arial" w:cs="Arial"/>
-          <w:sz w:val="24"/>
-          <w:szCs w:val="24"/>
-        </w:rPr>
-        <w:t xml:space="preserve"> com exceç</w:t>
-      </w:r>
-      <w:r>
-        <w:rPr>
-          <w:rFonts w:ascii="Arial" w:hAnsi="Arial" w:cs="Arial"/>
-          <w:sz w:val="24"/>
-          <w:szCs w:val="24"/>
-        </w:rPr>
-        <w:t>ão da pesquisa contí</w:t>
-      </w:r>
-      <w:r>
-        <w:rPr>
-          <w:rFonts w:ascii="Arial" w:hAnsi="Arial" w:cs="Arial"/>
-          <w:sz w:val="24"/>
-          <w:szCs w:val="24"/>
-        </w:rPr>
-        <w:t>nua, pois, elaborar esta etapa do software, não atenderia ao tempo que se teve para desenvolver o mesmo</w:t>
-      </w:r>
-      <w:r>
-        <w:rPr>
-          <w:rFonts w:ascii="Arial" w:hAnsi="Arial" w:cs="Arial"/>
-          <w:sz w:val="24"/>
-          <w:szCs w:val="24"/>
-        </w:rPr>
-        <w:t>, e por este motivo também, a parte de inserção de produto, ou seja, a parte de fornecedor do software “Consumidor Online”, não pode ser feita</w:t>
-      </w:r>
-      <w:r>
-        <w:rPr>
-          <w:rFonts w:ascii="Arial" w:hAnsi="Arial" w:cs="Arial"/>
-          <w:sz w:val="24"/>
-          <w:szCs w:val="24"/>
-        </w:rPr>
-        <w:t>.</w:t>
+        <w:t xml:space="preserve">Em relação ao software “Consumidor Online”, concluiu-se </w:t>
+      </w:r>
+      <w:r>
+        <w:rPr>
+          <w:rFonts w:ascii="Arial" w:hAnsi="Arial" w:cs="Arial"/>
+          <w:sz w:val="24"/>
+          <w:szCs w:val="24"/>
+        </w:rPr>
+        <w:t>que e</w:t>
+      </w:r>
+      <w:r>
+        <w:rPr>
+          <w:rFonts w:ascii="Arial" w:hAnsi="Arial" w:cs="Arial"/>
+          <w:sz w:val="24"/>
+          <w:szCs w:val="24"/>
+        </w:rPr>
+        <w:t xml:space="preserve">sse protótipo atendeu </w:t>
+      </w:r>
+      <w:r>
+        <w:rPr>
+          <w:rFonts w:ascii="Arial" w:hAnsi="Arial" w:cs="Arial"/>
+          <w:sz w:val="24"/>
+          <w:szCs w:val="24"/>
+        </w:rPr>
+        <w:t>aos principais objetivos</w:t>
       </w:r>
       <w:r>
         <w:rPr>
@@ -17302,6 +17667,15 @@
           <w:szCs w:val="24"/>
         </w:rPr>
         <w:tab/>
+      </w:r>
+      <w:bookmarkStart w:id="13" w:name="_GoBack"/>
+      <w:bookmarkEnd w:id="13"/>
+      <w:r>
+        <w:rPr>
+          <w:rFonts w:ascii="Arial" w:hAnsi="Arial" w:cs="Arial"/>
+          <w:sz w:val="24"/>
+          <w:szCs w:val="24"/>
+        </w:rPr>
         <w:t>A finalidad</w:t>
       </w:r>
       <w:r>
@@ -17836,8 +18210,6 @@
           <w:shd w:val="clear" w:color="auto" w:fill="FFFFFF"/>
         </w:rPr>
       </w:pPr>
-      <w:bookmarkStart w:id="14" w:name="_GoBack"/>
-      <w:bookmarkEnd w:id="14"/>
     </w:p>
     <w:p>
       <w:pPr>
@@ -17859,8 +18231,16 @@
           <w:szCs w:val="24"/>
           <w:shd w:val="clear" w:color="auto" w:fill="FFFFFF"/>
         </w:rPr>
-        <w:lastRenderedPageBreak/>
-        <w:t xml:space="preserve">8.0 </w:t>
+        <w:t>10</w:t>
+      </w:r>
+      <w:r>
+        <w:rPr>
+          <w:rFonts w:ascii="Arial" w:hAnsi="Arial" w:cs="Arial"/>
+          <w:sz w:val="24"/>
+          <w:szCs w:val="24"/>
+          <w:shd w:val="clear" w:color="auto" w:fill="FFFFFF"/>
+        </w:rPr>
+        <w:t xml:space="preserve">.0 </w:t>
       </w:r>
       <w:r>
         <w:rPr>
@@ -19933,11 +20313,10 @@
 
 <file path=word/comments.xml><?xml version="1.0" encoding="utf-8"?>
 <w:comments xmlns:wpc="http://schemas.microsoft.com/office/word/2010/wordprocessingCanvas" xmlns:mc="http://schemas.openxmlformats.org/markup-compatibility/2006" xmlns:o="urn:schemas-microsoft-com:office:office" xmlns:r="http://schemas.openxmlformats.org/officeDocument/2006/relationships" xmlns:m="http://schemas.openxmlformats.org/officeDocument/2006/math" xmlns:v="urn:schemas-microsoft-com:vml" xmlns:wp14="http://schemas.microsoft.com/office/word/2010/wordprocessingDrawing" xmlns:wp="http://schemas.openxmlformats.org/drawingml/2006/wordprocessingDrawing" xmlns:w10="urn:schemas-microsoft-com:office:word" xmlns:w="http://schemas.openxmlformats.org/wordprocessingml/2006/main" xmlns:w14="http://schemas.microsoft.com/office/word/2010/wordml" xmlns:w15="http://schemas.microsoft.com/office/word/2012/wordml" xmlns:wpg="http://schemas.microsoft.com/office/word/2010/wordprocessingGroup" xmlns:wpi="http://schemas.microsoft.com/office/word/2010/wordprocessingInk" xmlns:wne="http://schemas.microsoft.com/office/word/2006/wordml" xmlns:wps="http://schemas.microsoft.com/office/word/2010/wordprocessingShape" mc:Ignorable="w14 w15 wp14">
-  <w:comment w:id="0" w:author="Vinicius Alves" w:date="2017-05-09T20:30:00Z" w:initials="VA">
+  <w:comment w:id="0" w:author="Vinicius Alves" w:date="2017-05-09T20:28:00Z" w:initials="VA">
     <w:p>
       <w:pPr>
         <w:pStyle w:val="Textodecomentrio"/>
-        <w:ind w:firstLine="708"/>
       </w:pPr>
       <w:r>
         <w:rPr>
@@ -19949,191 +20328,24 @@
         <w:t>Introdução</w:t>
       </w:r>
     </w:p>
+  </w:comment>
+  <w:comment w:id="1" w:author="Vinicius Alves" w:date="2017-05-09T20:14:00Z" w:initials="VA">
     <w:p>
       <w:pPr>
         <w:pStyle w:val="Textodecomentrio"/>
-        <w:ind w:firstLine="708"/>
-      </w:pPr>
-      <w:r>
-        <w:tab/>
-        <w:t xml:space="preserve"> Objetivos, Justificativa, Metodologia</w:t>
-      </w:r>
-    </w:p>
-    <w:p>
-      <w:pPr>
-        <w:pStyle w:val="Textodecomentrio"/>
-        <w:ind w:firstLine="708"/>
-      </w:pPr>
-    </w:p>
-    <w:p>
-      <w:pPr>
-        <w:pStyle w:val="Textodecomentrio"/>
-        <w:ind w:firstLine="708"/>
-      </w:pPr>
-      <w:r>
-        <w:t>Fundamentação Teórica</w:t>
-      </w:r>
-    </w:p>
-    <w:p>
-      <w:pPr>
-        <w:pStyle w:val="Textodecomentrio"/>
-        <w:ind w:firstLine="708"/>
-      </w:pPr>
-      <w:r>
-        <w:tab/>
-        <w:t xml:space="preserve"> Java, JDK, JRE, Mecanismo de Busca, Banco, </w:t>
-      </w:r>
-      <w:proofErr w:type="spellStart"/>
-      <w:r>
-        <w:t>Ecommerce</w:t>
-      </w:r>
-      <w:proofErr w:type="spellEnd"/>
-      <w:r>
-        <w:t>, SOP</w:t>
-      </w:r>
-    </w:p>
-    <w:p>
-      <w:pPr>
-        <w:pStyle w:val="Textodecomentrio"/>
-        <w:ind w:firstLine="708"/>
-      </w:pPr>
-    </w:p>
-    <w:p>
-      <w:pPr>
-        <w:pStyle w:val="Textodecomentrio"/>
-        <w:ind w:firstLine="708"/>
-      </w:pPr>
-      <w:r>
-        <w:t>Engenharia</w:t>
-      </w:r>
-    </w:p>
-    <w:p>
-      <w:pPr>
-        <w:pStyle w:val="Textodecomentrio"/>
-        <w:ind w:firstLine="708"/>
-      </w:pPr>
-      <w:r>
-        <w:tab/>
-        <w:t xml:space="preserve"> Diagramas, requisitos</w:t>
-      </w:r>
-    </w:p>
-    <w:p>
-      <w:pPr>
-        <w:pStyle w:val="Textodecomentrio"/>
-        <w:ind w:firstLine="708"/>
-      </w:pPr>
-    </w:p>
-    <w:p>
-      <w:pPr>
-        <w:pStyle w:val="Textodecomentrio"/>
-        <w:ind w:firstLine="708"/>
-      </w:pPr>
-      <w:r>
-        <w:t>Desenvolvimento</w:t>
-      </w:r>
-    </w:p>
-    <w:p>
-      <w:pPr>
-        <w:pStyle w:val="Textodecomentrio"/>
-        <w:ind w:firstLine="708"/>
-      </w:pPr>
-      <w:r>
-        <w:tab/>
-        <w:t xml:space="preserve"> Etapas de desenvolvimento do software, Funcionamento</w:t>
-      </w:r>
-    </w:p>
-    <w:p>
-      <w:pPr>
-        <w:pStyle w:val="Textodecomentrio"/>
-        <w:ind w:firstLine="708"/>
-      </w:pPr>
-    </w:p>
-    <w:p>
-      <w:pPr>
-        <w:pStyle w:val="Textodecomentrio"/>
-        <w:ind w:firstLine="708"/>
-      </w:pPr>
-      <w:r>
-        <w:t>Avaliação</w:t>
-      </w:r>
-    </w:p>
-    <w:p>
-      <w:pPr>
-        <w:pStyle w:val="Textodecomentrio"/>
-        <w:ind w:firstLine="708"/>
-      </w:pPr>
-      <w:r>
-        <w:tab/>
-        <w:t>Feedback</w:t>
-      </w:r>
-    </w:p>
-    <w:p>
-      <w:pPr>
-        <w:pStyle w:val="Textodecomentrio"/>
-        <w:ind w:firstLine="708"/>
-      </w:pPr>
-      <w:r>
-        <w:tab/>
-        <w:t xml:space="preserve"> </w:t>
-      </w:r>
-      <w:proofErr w:type="spellStart"/>
-      <w:r>
-        <w:t>Questionario</w:t>
-      </w:r>
-      <w:proofErr w:type="spellEnd"/>
-      <w:r>
-        <w:t xml:space="preserve"> (usabilidade, se atinge a proposta, se cumpre os requisitos funcionais e não funcionais</w:t>
-      </w:r>
-    </w:p>
-    <w:p>
-      <w:pPr>
-        <w:pStyle w:val="Textodecomentrio"/>
-        <w:ind w:firstLine="708"/>
-      </w:pPr>
-    </w:p>
-    <w:p>
-      <w:pPr>
-        <w:pStyle w:val="Textodecomentrio"/>
-        <w:ind w:firstLine="708"/>
-      </w:pPr>
-      <w:r>
-        <w:t>Conclusão</w:t>
+      </w:pPr>
+      <w:r>
+        <w:rPr>
+          <w:rStyle w:val="Refdecomentrio"/>
+        </w:rPr>
+        <w:annotationRef/>
+      </w:r>
+      <w:r>
+        <w:t>Edson José (201?)</w:t>
       </w:r>
     </w:p>
   </w:comment>
-  <w:comment w:id="1" w:author="Vinicius Alves" w:date="2017-05-09T20:28:00Z" w:initials="VA">
-    <w:p>
-      <w:pPr>
-        <w:pStyle w:val="Textodecomentrio"/>
-      </w:pPr>
-      <w:r>
-        <w:rPr>
-          <w:rStyle w:val="Refdecomentrio"/>
-        </w:rPr>
-        <w:annotationRef/>
-      </w:r>
-      <w:r>
-        <w:t>Introdução</w:t>
-      </w:r>
-    </w:p>
-  </w:comment>
-  <w:comment w:id="2" w:author="Vinicius Alves" w:date="2017-05-09T20:14:00Z" w:initials="VA">
-    <w:p>
-      <w:pPr>
-        <w:pStyle w:val="Textodecomentrio"/>
-      </w:pPr>
-      <w:r>
-        <w:rPr>
-          <w:rStyle w:val="Refdecomentrio"/>
-        </w:rPr>
-        <w:annotationRef/>
-      </w:r>
-      <w:r>
-        <w:t>Edson José (201?)</w:t>
-      </w:r>
-    </w:p>
-  </w:comment>
-  <w:comment w:id="3" w:author="Vinicius Alves" w:date="2017-05-09T20:15:00Z" w:initials="VA">
+  <w:comment w:id="2" w:author="Vinicius Alves" w:date="2017-05-09T20:15:00Z" w:initials="VA">
     <w:p>
       <w:pPr>
         <w:pStyle w:val="Textodecomentrio"/>
@@ -20153,7 +20365,7 @@
       <w:proofErr w:type="gramEnd"/>
     </w:p>
   </w:comment>
-  <w:comment w:id="4" w:author="Vinicius Alves" w:date="2017-05-09T20:25:00Z" w:initials="VA">
+  <w:comment w:id="3" w:author="Vinicius Alves" w:date="2017-05-09T20:25:00Z" w:initials="VA">
     <w:p>
       <w:pPr>
         <w:pStyle w:val="Textodecomentrio"/>
@@ -20174,7 +20386,7 @@
       <w:proofErr w:type="spellEnd"/>
     </w:p>
   </w:comment>
-  <w:comment w:id="5" w:author="Vinicius Alves" w:date="2017-05-09T20:15:00Z" w:initials="VA">
+  <w:comment w:id="4" w:author="Vinicius Alves" w:date="2017-05-09T20:15:00Z" w:initials="VA">
     <w:p>
       <w:pPr>
         <w:pStyle w:val="Textodecomentrio"/>
@@ -20195,7 +20407,7 @@
       <w:proofErr w:type="spellEnd"/>
     </w:p>
   </w:comment>
-  <w:comment w:id="6" w:author="Vinicius Alves" w:date="2017-05-09T20:17:00Z" w:initials="VA">
+  <w:comment w:id="5" w:author="Vinicius Alves" w:date="2017-05-09T20:17:00Z" w:initials="VA">
     <w:p>
       <w:pPr>
         <w:pStyle w:val="Textodecomentrio"/>
@@ -20209,6 +20421,40 @@
       <w:proofErr w:type="spellStart"/>
       <w:r>
         <w:t>Tanembaum</w:t>
+      </w:r>
+      <w:proofErr w:type="spellEnd"/>
+    </w:p>
+  </w:comment>
+  <w:comment w:id="6" w:author="Vinicius Alves" w:date="2017-05-09T20:18:00Z" w:initials="VA">
+    <w:p>
+      <w:pPr>
+        <w:pStyle w:val="Textodecomentrio"/>
+      </w:pPr>
+      <w:r>
+        <w:rPr>
+          <w:rStyle w:val="Refdecomentrio"/>
+        </w:rPr>
+        <w:annotationRef/>
+      </w:r>
+      <w:proofErr w:type="gramStart"/>
+      <w:r>
+        <w:t>imagem</w:t>
+      </w:r>
+      <w:proofErr w:type="gramEnd"/>
+      <w:r>
+        <w:t xml:space="preserve"> conceitual sobre o que </w:t>
+      </w:r>
+      <w:proofErr w:type="spellStart"/>
+      <w:r>
+        <w:t>eh</w:t>
+      </w:r>
+      <w:proofErr w:type="spellEnd"/>
+      <w:r>
+        <w:t xml:space="preserve"> um </w:t>
+      </w:r>
+      <w:proofErr w:type="spellStart"/>
+      <w:r>
+        <w:t>so</w:t>
       </w:r>
       <w:proofErr w:type="spellEnd"/>
     </w:p>
@@ -20226,25 +20472,9 @@
       </w:r>
       <w:proofErr w:type="gramStart"/>
       <w:r>
-        <w:t>imagem</w:t>
+        <w:t>ano</w:t>
       </w:r>
       <w:proofErr w:type="gramEnd"/>
-      <w:r>
-        <w:t xml:space="preserve"> conceitual sobre o que </w:t>
-      </w:r>
-      <w:proofErr w:type="spellStart"/>
-      <w:r>
-        <w:t>eh</w:t>
-      </w:r>
-      <w:proofErr w:type="spellEnd"/>
-      <w:r>
-        <w:t xml:space="preserve"> um </w:t>
-      </w:r>
-      <w:proofErr w:type="spellStart"/>
-      <w:r>
-        <w:t>so</w:t>
-      </w:r>
-      <w:proofErr w:type="spellEnd"/>
     </w:p>
   </w:comment>
   <w:comment w:id="8" w:author="Vinicius Alves" w:date="2017-05-09T20:18:00Z" w:initials="VA">
@@ -20260,12 +20490,33 @@
       </w:r>
       <w:proofErr w:type="gramStart"/>
       <w:r>
+        <w:t>por</w:t>
+      </w:r>
+      <w:proofErr w:type="gramEnd"/>
+      <w:r>
+        <w:t xml:space="preserve"> que usar uma IDE</w:t>
+      </w:r>
+    </w:p>
+  </w:comment>
+  <w:comment w:id="9" w:author="Vinicius Alves" w:date="2017-05-09T20:19:00Z" w:initials="VA">
+    <w:p>
+      <w:pPr>
+        <w:pStyle w:val="Textodecomentrio"/>
+      </w:pPr>
+      <w:r>
+        <w:rPr>
+          <w:rStyle w:val="Refdecomentrio"/>
+        </w:rPr>
+        <w:annotationRef/>
+      </w:r>
+      <w:proofErr w:type="gramStart"/>
+      <w:r>
         <w:t>ano</w:t>
       </w:r>
       <w:proofErr w:type="gramEnd"/>
     </w:p>
   </w:comment>
-  <w:comment w:id="9" w:author="Vinicius Alves" w:date="2017-05-09T20:18:00Z" w:initials="VA">
+  <w:comment w:id="10" w:author="Vinicius Alves" w:date="2017-05-09T20:22:00Z" w:initials="VA">
     <w:p>
       <w:pPr>
         <w:pStyle w:val="Textodecomentrio"/>
@@ -20278,15 +20529,15 @@
       </w:r>
       <w:proofErr w:type="gramStart"/>
       <w:r>
-        <w:t>por</w:t>
+        <w:t>diferenciar</w:t>
       </w:r>
       <w:proofErr w:type="gramEnd"/>
       <w:r>
-        <w:t xml:space="preserve"> que usar uma IDE</w:t>
+        <w:t xml:space="preserve"> banco de dados, SGDB e as ferramentas para acessar o SGDB</w:t>
       </w:r>
     </w:p>
   </w:comment>
-  <w:comment w:id="10" w:author="Vinicius Alves" w:date="2017-05-09T20:19:00Z" w:initials="VA">
+  <w:comment w:id="11" w:author="Vinicius Alves" w:date="2017-05-09T20:28:00Z" w:initials="VA">
     <w:p>
       <w:pPr>
         <w:pStyle w:val="Textodecomentrio"/>
@@ -20297,51 +20548,12 @@
         </w:rPr>
         <w:annotationRef/>
       </w:r>
-      <w:proofErr w:type="gramStart"/>
-      <w:r>
-        <w:t>ano</w:t>
-      </w:r>
-      <w:proofErr w:type="gramEnd"/>
+      <w:r>
+        <w:t>Engenharia</w:t>
+      </w:r>
     </w:p>
   </w:comment>
-  <w:comment w:id="11" w:author="Vinicius Alves" w:date="2017-05-09T20:22:00Z" w:initials="VA">
-    <w:p>
-      <w:pPr>
-        <w:pStyle w:val="Textodecomentrio"/>
-      </w:pPr>
-      <w:r>
-        <w:rPr>
-          <w:rStyle w:val="Refdecomentrio"/>
-        </w:rPr>
-        <w:annotationRef/>
-      </w:r>
-      <w:proofErr w:type="gramStart"/>
-      <w:r>
-        <w:t>diferenciar</w:t>
-      </w:r>
-      <w:proofErr w:type="gramEnd"/>
-      <w:r>
-        <w:t xml:space="preserve"> banco de dados, SGDB e as ferramentas para acessar o SGDB</w:t>
-      </w:r>
-    </w:p>
-  </w:comment>
-  <w:comment w:id="12" w:author="Vinicius Alves" w:date="2017-05-09T20:28:00Z" w:initials="VA">
-    <w:p>
-      <w:pPr>
-        <w:pStyle w:val="Textodecomentrio"/>
-      </w:pPr>
-      <w:r>
-        <w:rPr>
-          <w:rStyle w:val="Refdecomentrio"/>
-        </w:rPr>
-        <w:annotationRef/>
-      </w:r>
-      <w:r>
-        <w:t>Engenharia</w:t>
-      </w:r>
-    </w:p>
-  </w:comment>
-  <w:comment w:id="13" w:author="Vinicius Alves" w:date="2017-05-09T20:26:00Z" w:initials="VA">
+  <w:comment w:id="12" w:author="Vinicius Alves" w:date="2017-05-09T20:26:00Z" w:initials="VA">
     <w:p>
       <w:pPr>
         <w:pStyle w:val="Textodecomentrio"/>
@@ -20364,7 +20576,6 @@
 
 <file path=word/commentsExtended.xml><?xml version="1.0" encoding="utf-8"?>
 <w15:commentsEx xmlns:wpc="http://schemas.microsoft.com/office/word/2010/wordprocessingCanvas" xmlns:mc="http://schemas.openxmlformats.org/markup-compatibility/2006" xmlns:o="urn:schemas-microsoft-com:office:office" xmlns:r="http://schemas.openxmlformats.org/officeDocument/2006/relationships" xmlns:m="http://schemas.openxmlformats.org/officeDocument/2006/math" xmlns:v="urn:schemas-microsoft-com:vml" xmlns:wp14="http://schemas.microsoft.com/office/word/2010/wordprocessingDrawing" xmlns:wp="http://schemas.openxmlformats.org/drawingml/2006/wordprocessingDrawing" xmlns:w10="urn:schemas-microsoft-com:office:word" xmlns:w="http://schemas.openxmlformats.org/wordprocessingml/2006/main" xmlns:w14="http://schemas.microsoft.com/office/word/2010/wordml" xmlns:w15="http://schemas.microsoft.com/office/word/2012/wordml" xmlns:wpg="http://schemas.microsoft.com/office/word/2010/wordprocessingGroup" xmlns:wpi="http://schemas.microsoft.com/office/word/2010/wordprocessingInk" xmlns:wne="http://schemas.microsoft.com/office/word/2006/wordml" xmlns:wps="http://schemas.microsoft.com/office/word/2010/wordprocessingShape" mc:Ignorable="w14 w15 wp14">
-  <w15:commentEx w15:paraId="00DF4419" w15:done="0"/>
   <w15:commentEx w15:paraId="1044122E" w15:done="0"/>
   <w15:commentEx w15:paraId="1E7A30CD" w15:done="0"/>
   <w15:commentEx w15:paraId="61ED356D" w15:done="0"/>
@@ -20435,7 +20646,7 @@
           <w:rPr>
             <w:noProof/>
           </w:rPr>
-          <w:t>44</w:t>
+          <w:t>47</w:t>
         </w:r>
         <w:r>
           <w:fldChar w:fldCharType="end"/>
@@ -22674,7 +22885,7 @@
 </file>
 
 <file path=customXml/itemProps1.xml><?xml version="1.0" encoding="utf-8"?>
-<ds:datastoreItem xmlns:ds="http://schemas.openxmlformats.org/officeDocument/2006/customXml" ds:itemID="{DE31F81F-8380-4B35-869A-2356673BF575}">
+<ds:datastoreItem xmlns:ds="http://schemas.openxmlformats.org/officeDocument/2006/customXml" ds:itemID="{FA484A2E-A815-4690-A6E8-ED5819CEC252}">
   <ds:schemaRefs>
     <ds:schemaRef ds:uri="http://schemas.openxmlformats.org/officeDocument/2006/bibliography"/>
   </ds:schemaRefs>

</xml_diff>